<commit_message>
Project Proposal 2nd Half Uploaded
</commit_message>
<xml_diff>
--- a/Documentation/Proposal/Group_7_Proposal.docx
+++ b/Documentation/Proposal/Group_7_Proposal.docx
@@ -1,6 +1,6 @@
 
 <file path=word/document.xml><?xml version="1.0" encoding="utf-8"?>
-<w:document xmlns:wpc="http://schemas.microsoft.com/office/word/2010/wordprocessingCanvas" xmlns:cx="http://schemas.microsoft.com/office/drawing/2014/chartex" xmlns:cx1="http://schemas.microsoft.com/office/drawing/2015/9/8/chartex" xmlns:cx2="http://schemas.microsoft.com/office/drawing/2015/10/21/chartex" xmlns:cx3="http://schemas.microsoft.com/office/drawing/2016/5/9/chartex" xmlns:cx4="http://schemas.microsoft.com/office/drawing/2016/5/10/chartex" xmlns:cx5="http://schemas.microsoft.com/office/drawing/2016/5/11/chartex" xmlns:cx6="http://schemas.microsoft.com/office/drawing/2016/5/12/chartex" xmlns:cx7="http://schemas.microsoft.com/office/drawing/2016/5/13/chartex" xmlns:cx8="http://schemas.microsoft.com/office/drawing/2016/5/14/chartex" xmlns:mc="http://schemas.openxmlformats.org/markup-compatibility/2006" xmlns:aink="http://schemas.microsoft.com/office/drawing/2016/ink" xmlns:am3d="http://schemas.microsoft.com/office/drawing/2017/model3d" xmlns:o="urn:schemas-microsoft-com:office:office" xmlns:r="http://schemas.openxmlformats.org/officeDocument/2006/relationships" xmlns:m="http://schemas.openxmlformats.org/officeDocument/2006/math" xmlns:v="urn:schemas-microsoft-com:vml" xmlns:wp14="http://schemas.microsoft.com/office/word/2010/wordprocessingDrawing" xmlns:wp="http://schemas.openxmlformats.org/drawingml/2006/wordprocessingDrawing" xmlns:w10="urn:schemas-microsoft-com:office:word" xmlns:w="http://schemas.openxmlformats.org/wordprocessingml/2006/main" xmlns:w14="http://schemas.microsoft.com/office/word/2010/wordml" xmlns:w15="http://schemas.microsoft.com/office/word/2012/wordml" xmlns:w16cid="http://schemas.microsoft.com/office/word/2016/wordml/cid" xmlns:w16se="http://schemas.microsoft.com/office/word/2015/wordml/symex" xmlns:wpg="http://schemas.microsoft.com/office/word/2010/wordprocessingGroup" xmlns:wpi="http://schemas.microsoft.com/office/word/2010/wordprocessingInk" xmlns:wne="http://schemas.microsoft.com/office/word/2006/wordml" xmlns:wps="http://schemas.microsoft.com/office/word/2010/wordprocessingShape" mc:Ignorable="w14 w15 w16se w16cid wp14">
+<w:document xmlns:wpc="http://schemas.microsoft.com/office/word/2010/wordprocessingCanvas" xmlns:mc="http://schemas.openxmlformats.org/markup-compatibility/2006" xmlns:o="urn:schemas-microsoft-com:office:office" xmlns:r="http://schemas.openxmlformats.org/officeDocument/2006/relationships" xmlns:m="http://schemas.openxmlformats.org/officeDocument/2006/math" xmlns:v="urn:schemas-microsoft-com:vml" xmlns:wp14="http://schemas.microsoft.com/office/word/2010/wordprocessingDrawing" xmlns:wp="http://schemas.openxmlformats.org/drawingml/2006/wordprocessingDrawing" xmlns:w10="urn:schemas-microsoft-com:office:word" xmlns:w="http://schemas.openxmlformats.org/wordprocessingml/2006/main" xmlns:w14="http://schemas.microsoft.com/office/word/2010/wordml" xmlns:w15="http://schemas.microsoft.com/office/word/2012/wordml" xmlns:wpg="http://schemas.microsoft.com/office/word/2010/wordprocessingGroup" xmlns:wpi="http://schemas.microsoft.com/office/word/2010/wordprocessingInk" xmlns:wne="http://schemas.microsoft.com/office/word/2006/wordml" xmlns:wps="http://schemas.microsoft.com/office/word/2010/wordprocessingShape" mc:Ignorable="w14 w15 wp14">
   <w:body>
     <w:p>
       <w:pPr>
@@ -9,6 +9,7 @@
       <w:r>
         <w:rPr>
           <w:noProof/>
+          <w:lang w:bidi="ar-SA"/>
         </w:rPr>
         <w:drawing>
           <wp:inline distT="0" distB="0" distL="0" distR="0" wp14:anchorId="3EF4137E" wp14:editId="7C23FD22">
@@ -69,6 +70,7 @@
           <w:noProof/>
           <w:sz w:val="36"/>
           <w:szCs w:val="36"/>
+          <w:lang w:bidi="ar-SA"/>
         </w:rPr>
         <mc:AlternateContent>
           <mc:Choice Requires="wps">
@@ -126,7 +128,7 @@
               </wp:anchor>
             </w:drawing>
           </mc:Choice>
-          <mc:Fallback>
+          <mc:Fallback xmlns:cx="http://schemas.microsoft.com/office/drawing/2014/chartex" xmlns:cx1="http://schemas.microsoft.com/office/drawing/2015/9/8/chartex" xmlns:cx2="http://schemas.microsoft.com/office/drawing/2015/10/21/chartex" xmlns:cx3="http://schemas.microsoft.com/office/drawing/2016/5/9/chartex" xmlns:cx4="http://schemas.microsoft.com/office/drawing/2016/5/10/chartex" xmlns:cx5="http://schemas.microsoft.com/office/drawing/2016/5/11/chartex" xmlns:cx6="http://schemas.microsoft.com/office/drawing/2016/5/12/chartex" xmlns:cx7="http://schemas.microsoft.com/office/drawing/2016/5/13/chartex" xmlns:cx8="http://schemas.microsoft.com/office/drawing/2016/5/14/chartex" xmlns:aink="http://schemas.microsoft.com/office/drawing/2016/ink" xmlns:am3d="http://schemas.microsoft.com/office/drawing/2017/model3d" xmlns:w16cid="http://schemas.microsoft.com/office/word/2016/wordml/cid" xmlns:w16se="http://schemas.microsoft.com/office/word/2015/wordml/symex">
             <w:pict>
               <v:line w14:anchorId="53FDDD5B" id="Straight Connector 2" o:spid="_x0000_s1026" style="position:absolute;flip:y;z-index:251659264;visibility:visible;mso-wrap-style:square;mso-width-percent:0;mso-height-percent:0;mso-wrap-distance-left:9pt;mso-wrap-distance-top:0;mso-wrap-distance-right:9pt;mso-wrap-distance-bottom:0;mso-position-horizontal:center;mso-position-horizontal-relative:margin;mso-position-vertical:absolute;mso-position-vertical-relative:text;mso-width-percent:0;mso-height-percent:0;mso-width-relative:margin;mso-height-relative:margin" from="0,23pt" to="563.1pt,24.05pt" o:gfxdata="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" strokecolor="black [3200]" strokeweight=".5pt">
                 <v:stroke joinstyle="miter"/>
@@ -180,6 +182,7 @@
           <w:noProof/>
           <w:sz w:val="56"/>
           <w:szCs w:val="56"/>
+          <w:lang w:bidi="ar-SA"/>
         </w:rPr>
         <mc:AlternateContent>
           <mc:Choice Requires="wps">
@@ -237,7 +240,7 @@
               </wp:anchor>
             </w:drawing>
           </mc:Choice>
-          <mc:Fallback>
+          <mc:Fallback xmlns:cx="http://schemas.microsoft.com/office/drawing/2014/chartex" xmlns:cx1="http://schemas.microsoft.com/office/drawing/2015/9/8/chartex" xmlns:cx2="http://schemas.microsoft.com/office/drawing/2015/10/21/chartex" xmlns:cx3="http://schemas.microsoft.com/office/drawing/2016/5/9/chartex" xmlns:cx4="http://schemas.microsoft.com/office/drawing/2016/5/10/chartex" xmlns:cx5="http://schemas.microsoft.com/office/drawing/2016/5/11/chartex" xmlns:cx6="http://schemas.microsoft.com/office/drawing/2016/5/12/chartex" xmlns:cx7="http://schemas.microsoft.com/office/drawing/2016/5/13/chartex" xmlns:cx8="http://schemas.microsoft.com/office/drawing/2016/5/14/chartex" xmlns:aink="http://schemas.microsoft.com/office/drawing/2016/ink" xmlns:am3d="http://schemas.microsoft.com/office/drawing/2017/model3d" xmlns:w16cid="http://schemas.microsoft.com/office/word/2016/wordml/cid" xmlns:w16se="http://schemas.microsoft.com/office/word/2015/wordml/symex">
             <w:pict>
               <v:line w14:anchorId="7BA5D990" id="Straight Connector 3" o:spid="_x0000_s1026" style="position:absolute;flip:y;z-index:251660288;visibility:visible;mso-wrap-style:square;mso-width-percent:0;mso-height-percent:0;mso-wrap-distance-left:9pt;mso-wrap-distance-top:0;mso-wrap-distance-right:9pt;mso-wrap-distance-bottom:0;mso-position-horizontal:center;mso-position-horizontal-relative:margin;mso-position-vertical:absolute;mso-position-vertical-relative:text;mso-width-percent:0;mso-height-percent:0;mso-width-relative:margin;mso-height-relative:margin" from="0,34.9pt" to="565.25pt,37.05pt" o:gfxdata="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" strokecolor="black [3200]" strokeweight=".5pt">
                 <v:stroke joinstyle="miter"/>
@@ -1446,7 +1449,28 @@
           <w:rFonts w:ascii="Tahoma" w:hAnsi="Tahoma" w:cs="Tahoma"/>
           <w:sz w:val="28"/>
         </w:rPr>
-        <w:t xml:space="preserve"> currency (Malaysian Ringgit). This mini project contains limited features, but the essential one.</w:t>
+        <w:t xml:space="preserve"> currency. </w:t>
+      </w:r>
+      <w:r>
+        <w:rPr>
+          <w:rFonts w:ascii="Tahoma" w:hAnsi="Tahoma" w:cs="Tahoma"/>
+          <w:sz w:val="28"/>
+        </w:rPr>
+        <w:t>This mini project contains limited features, but the essential one</w:t>
+      </w:r>
+      <w:r>
+        <w:rPr>
+          <w:rFonts w:ascii="Tahoma" w:hAnsi="Tahoma" w:cs="Tahoma"/>
+          <w:sz w:val="28"/>
+        </w:rPr>
+        <w:t>s</w:t>
+      </w:r>
+      <w:r>
+        <w:rPr>
+          <w:rFonts w:ascii="Tahoma" w:hAnsi="Tahoma" w:cs="Tahoma"/>
+          <w:sz w:val="28"/>
+        </w:rPr>
+        <w:t>.</w:t>
       </w:r>
     </w:p>
     <w:p>
@@ -1463,7 +1487,77 @@
           <w:rFonts w:ascii="Tahoma" w:hAnsi="Tahoma" w:cs="Tahoma"/>
           <w:sz w:val="28"/>
         </w:rPr>
-        <w:t xml:space="preserve">Talking about the features of the Pizza Ordering System, a user can view all the item’s in the main menu with their respective prices and select among them. Then the user has to enter Quantity to proceed toward payments. The system displays a total amount and the user has to enter amount equivalent to his/her total cost or more than that. The system declines whenever a user provides an amount less than the total cost of the user. After all these, the system asks whether to display payment receipt or not. If yes then, the payment receipt is displayed which includes date, </w:t>
+        <w:t>Talking about the features of the Pizza Ordering Syste</w:t>
+      </w:r>
+      <w:r>
+        <w:rPr>
+          <w:rFonts w:ascii="Tahoma" w:hAnsi="Tahoma" w:cs="Tahoma"/>
+          <w:sz w:val="28"/>
+        </w:rPr>
+        <w:t>m, a user can view all the item</w:t>
+      </w:r>
+      <w:r>
+        <w:rPr>
+          <w:rFonts w:ascii="Tahoma" w:hAnsi="Tahoma" w:cs="Tahoma"/>
+          <w:sz w:val="28"/>
+        </w:rPr>
+        <w:t>s in the main menu with their respective prices and select among them. Then the user has to enter</w:t>
+      </w:r>
+      <w:r>
+        <w:rPr>
+          <w:rFonts w:ascii="Tahoma" w:hAnsi="Tahoma" w:cs="Tahoma"/>
+          <w:sz w:val="28"/>
+        </w:rPr>
+        <w:t xml:space="preserve"> the q</w:t>
+      </w:r>
+      <w:r>
+        <w:rPr>
+          <w:rFonts w:ascii="Tahoma" w:hAnsi="Tahoma" w:cs="Tahoma"/>
+          <w:sz w:val="28"/>
+        </w:rPr>
+        <w:t>uantity to proceed toward</w:t>
+      </w:r>
+      <w:r>
+        <w:rPr>
+          <w:rFonts w:ascii="Tahoma" w:hAnsi="Tahoma" w:cs="Tahoma"/>
+          <w:sz w:val="28"/>
+        </w:rPr>
+        <w:t>s payments. The system displays the</w:t>
+      </w:r>
+      <w:r>
+        <w:rPr>
+          <w:rFonts w:ascii="Tahoma" w:hAnsi="Tahoma" w:cs="Tahoma"/>
+          <w:sz w:val="28"/>
+        </w:rPr>
+        <w:t xml:space="preserve"> total amount and the user has to enter</w:t>
+      </w:r>
+      <w:r>
+        <w:rPr>
+          <w:rFonts w:ascii="Tahoma" w:hAnsi="Tahoma" w:cs="Tahoma"/>
+          <w:sz w:val="28"/>
+        </w:rPr>
+        <w:t xml:space="preserve"> the</w:t>
+      </w:r>
+      <w:r>
+        <w:rPr>
+          <w:rFonts w:ascii="Tahoma" w:hAnsi="Tahoma" w:cs="Tahoma"/>
+          <w:sz w:val="28"/>
+        </w:rPr>
+        <w:t xml:space="preserve"> amount equivalent to his/her total cost or more than that. The system declines whenever a user provides an amount less than the total cost of the user. After all these, the system asks whether to display payment receipt or not. If </w:t>
+      </w:r>
+      <w:r>
+        <w:rPr>
+          <w:rFonts w:ascii="Tahoma" w:hAnsi="Tahoma" w:cs="Tahoma"/>
+          <w:sz w:val="28"/>
+        </w:rPr>
+        <w:t xml:space="preserve">the user presses yes then </w:t>
+      </w:r>
+      <w:r>
+        <w:rPr>
+          <w:rFonts w:ascii="Tahoma" w:hAnsi="Tahoma" w:cs="Tahoma"/>
+          <w:sz w:val="28"/>
+        </w:rPr>
+        <w:t xml:space="preserve">the payment receipt is displayed which includes date, </w:t>
       </w:r>
       <w:r>
         <w:rPr>
@@ -1501,42 +1595,98 @@
           <w:rFonts w:ascii="Tahoma" w:hAnsi="Tahoma" w:cs="Tahoma"/>
           <w:sz w:val="28"/>
         </w:rPr>
-        <w:t xml:space="preserve">This </w:t>
-      </w:r>
-      <w:r>
-        <w:rPr>
-          <w:rFonts w:ascii="Tahoma" w:hAnsi="Tahoma" w:cs="Tahoma"/>
-          <w:sz w:val="28"/>
-        </w:rPr>
-        <w:t>application</w:t>
-      </w:r>
-      <w:r>
-        <w:rPr>
-          <w:rFonts w:ascii="Tahoma" w:hAnsi="Tahoma" w:cs="Tahoma"/>
-          <w:sz w:val="28"/>
-        </w:rPr>
-        <w:t xml:space="preserve"> also</w:t>
-      </w:r>
-      <w:r>
-        <w:rPr>
-          <w:rFonts w:ascii="Tahoma" w:hAnsi="Tahoma" w:cs="Tahoma"/>
-          <w:sz w:val="28"/>
-        </w:rPr>
-        <w:t xml:space="preserve"> allows a user to order pizza online. The user has to enter their</w:t>
-      </w:r>
-      <w:r>
-        <w:rPr>
-          <w:rFonts w:ascii="Tahoma" w:hAnsi="Tahoma" w:cs="Tahoma"/>
-          <w:sz w:val="28"/>
-        </w:rPr>
-        <w:t xml:space="preserve"> credentials</w:t>
-      </w:r>
-      <w:r>
-        <w:rPr>
-          <w:rFonts w:ascii="Tahoma" w:hAnsi="Tahoma" w:cs="Tahoma"/>
-          <w:sz w:val="28"/>
-        </w:rPr>
-        <w:t xml:space="preserve"> and place an order by selecting Pizza size, Crust, and various Toppings. There are 4 types of Pizza available in this mini project, they are Small, Medium, Large and Party. The layout design is simple and it is used in different gadgets like tablets, smartphone &amp; even smart television. This mini project is not difficult to use, operate and understood by the users</w:t>
+        <w:t>In this system, the user can place an order by selecting the P</w:t>
+      </w:r>
+      <w:r>
+        <w:rPr>
+          <w:rFonts w:ascii="Tahoma" w:hAnsi="Tahoma" w:cs="Tahoma"/>
+          <w:sz w:val="28"/>
+        </w:rPr>
+        <w:t>izza size, Crust, and various Toppings. There are 4 types of Pizza available i</w:t>
+      </w:r>
+      <w:r>
+        <w:rPr>
+          <w:rFonts w:ascii="Tahoma" w:hAnsi="Tahoma" w:cs="Tahoma"/>
+          <w:sz w:val="28"/>
+        </w:rPr>
+        <w:t>n this mini project. T</w:t>
+      </w:r>
+      <w:r>
+        <w:rPr>
+          <w:rFonts w:ascii="Tahoma" w:hAnsi="Tahoma" w:cs="Tahoma"/>
+          <w:sz w:val="28"/>
+        </w:rPr>
+        <w:t>hey are Small, Medium, Large and Party. The l</w:t>
+      </w:r>
+      <w:r>
+        <w:rPr>
+          <w:rFonts w:ascii="Tahoma" w:hAnsi="Tahoma" w:cs="Tahoma"/>
+          <w:sz w:val="28"/>
+        </w:rPr>
+        <w:t>ayout design will be</w:t>
+      </w:r>
+      <w:r>
+        <w:rPr>
+          <w:rFonts w:ascii="Tahoma" w:hAnsi="Tahoma" w:cs="Tahoma"/>
+          <w:sz w:val="28"/>
+        </w:rPr>
+        <w:t xml:space="preserve"> simple and it can be u</w:t>
+      </w:r>
+      <w:r>
+        <w:rPr>
+          <w:rFonts w:ascii="Tahoma" w:hAnsi="Tahoma" w:cs="Tahoma"/>
+          <w:sz w:val="28"/>
+        </w:rPr>
+        <w:t>sed in different gadgets like tablets, smartphone</w:t>
+      </w:r>
+      <w:r>
+        <w:rPr>
+          <w:rFonts w:ascii="Tahoma" w:hAnsi="Tahoma" w:cs="Tahoma"/>
+          <w:sz w:val="28"/>
+        </w:rPr>
+        <w:t>s</w:t>
+      </w:r>
+      <w:r>
+        <w:rPr>
+          <w:rFonts w:ascii="Tahoma" w:hAnsi="Tahoma" w:cs="Tahoma"/>
+          <w:sz w:val="28"/>
+        </w:rPr>
+        <w:t xml:space="preserve"> &amp; even smart television</w:t>
+      </w:r>
+      <w:r>
+        <w:rPr>
+          <w:rFonts w:ascii="Tahoma" w:hAnsi="Tahoma" w:cs="Tahoma"/>
+          <w:sz w:val="28"/>
+        </w:rPr>
+        <w:t>s</w:t>
+      </w:r>
+      <w:r>
+        <w:rPr>
+          <w:rFonts w:ascii="Tahoma" w:hAnsi="Tahoma" w:cs="Tahoma"/>
+          <w:sz w:val="28"/>
+        </w:rPr>
+        <w:t>. This mini project is not difficu</w:t>
+      </w:r>
+      <w:r>
+        <w:rPr>
+          <w:rFonts w:ascii="Tahoma" w:hAnsi="Tahoma" w:cs="Tahoma"/>
+          <w:sz w:val="28"/>
+        </w:rPr>
+        <w:t>lt to use, operate and understan</w:t>
+      </w:r>
+      <w:r>
+        <w:rPr>
+          <w:rFonts w:ascii="Tahoma" w:hAnsi="Tahoma" w:cs="Tahoma"/>
+          <w:sz w:val="28"/>
+        </w:rPr>
+        <w:t>d by the users</w:t>
+      </w:r>
+      <w:r>
+        <w:rPr>
+          <w:rFonts w:ascii="Tahoma" w:hAnsi="Tahoma" w:cs="Tahoma"/>
+          <w:sz w:val="28"/>
+        </w:rPr>
+        <w:t>.</w:t>
       </w:r>
     </w:p>
     <w:p>
@@ -1553,6 +1703,13 @@
           <w:rFonts w:ascii="Tahoma" w:hAnsi="Tahoma" w:cs="Tahoma"/>
           <w:sz w:val="28"/>
         </w:rPr>
+        <w:t xml:space="preserve">We will develop this </w:t>
+      </w:r>
+      <w:r>
+        <w:rPr>
+          <w:rFonts w:ascii="Tahoma" w:hAnsi="Tahoma" w:cs="Tahoma"/>
+          <w:sz w:val="28"/>
+        </w:rPr>
         <w:t xml:space="preserve">Pizza Ordering </w:t>
       </w:r>
       <w:r>
@@ -1567,7 +1724,14 @@
           <w:rFonts w:ascii="Tahoma" w:hAnsi="Tahoma" w:cs="Tahoma"/>
           <w:sz w:val="28"/>
         </w:rPr>
-        <w:t xml:space="preserve"> is developed using </w:t>
+        <w:t xml:space="preserve"> </w:t>
+      </w:r>
+      <w:r>
+        <w:rPr>
+          <w:rFonts w:ascii="Tahoma" w:hAnsi="Tahoma" w:cs="Tahoma"/>
+          <w:sz w:val="28"/>
+        </w:rPr>
+        <w:t xml:space="preserve">using </w:t>
       </w:r>
       <w:r>
         <w:rPr>
@@ -1595,21 +1759,7 @@
           <w:rFonts w:ascii="Tahoma" w:hAnsi="Tahoma" w:cs="Tahoma"/>
           <w:sz w:val="28"/>
         </w:rPr>
-        <w:t xml:space="preserve"> have been used for the development of it. </w:t>
-      </w:r>
-      <w:r>
-        <w:rPr>
-          <w:rFonts w:ascii="Tahoma" w:hAnsi="Tahoma" w:cs="Tahoma"/>
-          <w:sz w:val="28"/>
-        </w:rPr>
-        <w:t>The layout design is simple and it is used in different gadgets like tablets, smartphone &amp; even smart television. This mini project is not difficult to use, operate and understood by the users</w:t>
-      </w:r>
-      <w:r>
-        <w:rPr>
-          <w:rFonts w:ascii="Tahoma" w:hAnsi="Tahoma" w:cs="Tahoma"/>
-          <w:sz w:val="28"/>
-        </w:rPr>
-        <w:t xml:space="preserve">. </w:t>
+        <w:t xml:space="preserve"> tools will also be used for the development of it.</w:t>
       </w:r>
     </w:p>
     <w:p>
@@ -1633,7 +1783,21 @@
           <w:rFonts w:ascii="Tahoma" w:hAnsi="Tahoma" w:cs="Tahoma"/>
           <w:sz w:val="28"/>
         </w:rPr>
-        <w:t>his project provides the simplest system for managing pizza orders and payment in a restaurant.</w:t>
+        <w:t>his project</w:t>
+      </w:r>
+      <w:r>
+        <w:rPr>
+          <w:rFonts w:ascii="Tahoma" w:hAnsi="Tahoma" w:cs="Tahoma"/>
+          <w:sz w:val="28"/>
+        </w:rPr>
+        <w:t xml:space="preserve"> will provide</w:t>
+      </w:r>
+      <w:r>
+        <w:rPr>
+          <w:rFonts w:ascii="Tahoma" w:hAnsi="Tahoma" w:cs="Tahoma"/>
+          <w:sz w:val="28"/>
+        </w:rPr>
+        <w:t xml:space="preserve"> the simplest system for managing pizza orders and payment in a restaurant.</w:t>
       </w:r>
     </w:p>
     <w:p>
@@ -1666,7 +1830,6 @@
           <w:sz w:val="36"/>
           <w:szCs w:val="36"/>
         </w:rPr>
-        <w:lastRenderedPageBreak/>
         <w:t xml:space="preserve">2. </w:t>
       </w:r>
       <w:r>
@@ -1694,7 +1857,21 @@
           <w:rFonts w:ascii="Tahoma" w:hAnsi="Tahoma" w:cs="Tahoma"/>
           <w:sz w:val="28"/>
         </w:rPr>
-        <w:t>With the rapid development of information technology, web application and</w:t>
+        <w:t>With the rapid develo</w:t>
+      </w:r>
+      <w:r>
+        <w:rPr>
+          <w:rFonts w:ascii="Tahoma" w:hAnsi="Tahoma" w:cs="Tahoma"/>
+          <w:sz w:val="28"/>
+        </w:rPr>
+        <w:t>pment of information technology,</w:t>
+      </w:r>
+      <w:r>
+        <w:rPr>
+          <w:rFonts w:ascii="Tahoma" w:hAnsi="Tahoma" w:cs="Tahoma"/>
+          <w:sz w:val="28"/>
+        </w:rPr>
+        <w:t xml:space="preserve"> web application and</w:t>
       </w:r>
     </w:p>
     <w:p>
@@ -1711,6 +1888,7 @@
           <w:rFonts w:ascii="Tahoma" w:hAnsi="Tahoma" w:cs="Tahoma"/>
           <w:sz w:val="28"/>
         </w:rPr>
+        <w:lastRenderedPageBreak/>
         <w:t>Android application have been increasing in recent years. Compared with the</w:t>
       </w:r>
     </w:p>
@@ -1723,12 +1901,21 @@
           <w:sz w:val="28"/>
         </w:rPr>
       </w:pPr>
-      <w:r>
-        <w:rPr>
-          <w:rFonts w:ascii="Tahoma" w:hAnsi="Tahoma" w:cs="Tahoma"/>
-          <w:sz w:val="28"/>
-        </w:rPr>
-        <w:t>desktop application,</w:t>
+      <w:proofErr w:type="gramStart"/>
+      <w:r>
+        <w:rPr>
+          <w:rFonts w:ascii="Tahoma" w:hAnsi="Tahoma" w:cs="Tahoma"/>
+          <w:sz w:val="28"/>
+        </w:rPr>
+        <w:t>desktop</w:t>
+      </w:r>
+      <w:proofErr w:type="gramEnd"/>
+      <w:r>
+        <w:rPr>
+          <w:rFonts w:ascii="Tahoma" w:hAnsi="Tahoma" w:cs="Tahoma"/>
+          <w:sz w:val="28"/>
+        </w:rPr>
+        <w:t xml:space="preserve"> application,</w:t>
       </w:r>
       <w:r>
         <w:rPr>
@@ -1742,7 +1929,35 @@
           <w:rFonts w:ascii="Tahoma" w:hAnsi="Tahoma" w:cs="Tahoma"/>
           <w:sz w:val="28"/>
         </w:rPr>
-        <w:t>he advantage of the Android application:</w:t>
+        <w:t>he advantage</w:t>
+      </w:r>
+      <w:r>
+        <w:rPr>
+          <w:rFonts w:ascii="Tahoma" w:hAnsi="Tahoma" w:cs="Tahoma"/>
+          <w:sz w:val="28"/>
+        </w:rPr>
+        <w:t>s</w:t>
+      </w:r>
+      <w:r>
+        <w:rPr>
+          <w:rFonts w:ascii="Tahoma" w:hAnsi="Tahoma" w:cs="Tahoma"/>
+          <w:sz w:val="28"/>
+        </w:rPr>
+        <w:t xml:space="preserve"> of the Android application</w:t>
+      </w:r>
+      <w:r>
+        <w:rPr>
+          <w:rFonts w:ascii="Tahoma" w:hAnsi="Tahoma" w:cs="Tahoma"/>
+          <w:sz w:val="28"/>
+        </w:rPr>
+        <w:t xml:space="preserve"> are as follows</w:t>
+      </w:r>
+      <w:r>
+        <w:rPr>
+          <w:rFonts w:ascii="Tahoma" w:hAnsi="Tahoma" w:cs="Tahoma"/>
+          <w:sz w:val="28"/>
+        </w:rPr>
+        <w:t>:</w:t>
       </w:r>
     </w:p>
     <w:p>
@@ -1949,7 +2164,14 @@
           <w:rFonts w:ascii="Tahoma" w:hAnsi="Tahoma" w:cs="Tahoma"/>
           <w:sz w:val="28"/>
         </w:rPr>
-        <w:t>occurs. Because the space of the restaurant is limited, the restaurant can only seat</w:t>
+        <w:t>occurs. Because the space of the restaurant is limit</w:t>
+      </w:r>
+      <w:r>
+        <w:rPr>
+          <w:rFonts w:ascii="Tahoma" w:hAnsi="Tahoma" w:cs="Tahoma"/>
+          <w:sz w:val="28"/>
+        </w:rPr>
+        <w:t>ed, the restaurant can only serve</w:t>
       </w:r>
       <w:r>
         <w:rPr>
@@ -1963,7 +2185,21 @@
           <w:rFonts w:ascii="Tahoma" w:hAnsi="Tahoma" w:cs="Tahoma"/>
           <w:sz w:val="28"/>
         </w:rPr>
-        <w:t>a certain number of customers at the time, therefore, the full customer resource</w:t>
+        <w:t>a certain nu</w:t>
+      </w:r>
+      <w:r>
+        <w:rPr>
+          <w:rFonts w:ascii="Tahoma" w:hAnsi="Tahoma" w:cs="Tahoma"/>
+          <w:sz w:val="28"/>
+        </w:rPr>
+        <w:t>mber of customers at the time. T</w:t>
+      </w:r>
+      <w:r>
+        <w:rPr>
+          <w:rFonts w:ascii="Tahoma" w:hAnsi="Tahoma" w:cs="Tahoma"/>
+          <w:sz w:val="28"/>
+        </w:rPr>
+        <w:t>herefore, the full customer resource</w:t>
       </w:r>
       <w:r>
         <w:rPr>
@@ -2163,7 +2399,21 @@
           <w:rFonts w:ascii="Tahoma" w:hAnsi="Tahoma" w:cs="Tahoma"/>
           <w:sz w:val="28"/>
         </w:rPr>
-        <w:t xml:space="preserve"> the customer will pick exactly the things which he/she wants in their pizza. This will surely enhance the image of the pizzeria and customer satisfaction will be more.</w:t>
+        <w:t xml:space="preserve"> the customer will pick exactly the th</w:t>
+      </w:r>
+      <w:r>
+        <w:rPr>
+          <w:rFonts w:ascii="Tahoma" w:hAnsi="Tahoma" w:cs="Tahoma"/>
+          <w:sz w:val="28"/>
+        </w:rPr>
+        <w:t>ings which he/she wants in his/her</w:t>
+      </w:r>
+      <w:r>
+        <w:rPr>
+          <w:rFonts w:ascii="Tahoma" w:hAnsi="Tahoma" w:cs="Tahoma"/>
+          <w:sz w:val="28"/>
+        </w:rPr>
+        <w:t xml:space="preserve"> pizza. This will surely enhance the image of the pizzeria and customer satisfaction will be more.</w:t>
       </w:r>
     </w:p>
     <w:p>
@@ -2182,7 +2432,6 @@
           <w:bCs/>
           <w:sz w:val="28"/>
         </w:rPr>
-        <w:lastRenderedPageBreak/>
         <w:t>Online Payment</w:t>
       </w:r>
       <w:r>
@@ -2227,6 +2476,7 @@
           <w:bCs/>
           <w:sz w:val="28"/>
         </w:rPr>
+        <w:lastRenderedPageBreak/>
         <w:t>Better Knowledge</w:t>
       </w:r>
       <w:r>
@@ -2567,7 +2817,21 @@
           <w:rFonts w:ascii="Tahoma" w:hAnsi="Tahoma" w:cs="Tahoma"/>
           <w:sz w:val="28"/>
         </w:rPr>
-        <w:t xml:space="preserve"> ingredients and be able to have a visual confirmation that the order was place correctly</w:t>
+        <w:t xml:space="preserve"> ingredients and be able to have a visual confirmation that the order was place</w:t>
+      </w:r>
+      <w:r>
+        <w:rPr>
+          <w:rFonts w:ascii="Tahoma" w:hAnsi="Tahoma" w:cs="Tahoma"/>
+          <w:sz w:val="28"/>
+        </w:rPr>
+        <w:t>d</w:t>
+      </w:r>
+      <w:r>
+        <w:rPr>
+          <w:rFonts w:ascii="Tahoma" w:hAnsi="Tahoma" w:cs="Tahoma"/>
+          <w:sz w:val="28"/>
+        </w:rPr>
+        <w:t xml:space="preserve"> correctly</w:t>
       </w:r>
       <w:r>
         <w:rPr>
@@ -2661,7 +2925,56 @@
           <w:rFonts w:ascii="Tahoma" w:hAnsi="Tahoma" w:cs="Tahoma"/>
           <w:sz w:val="28"/>
         </w:rPr>
-        <w:t xml:space="preserve"> online once he sign in if is the first time to use the service, and his or her information will be saved in the database, for the other time he or she will only use the same information to order</w:t>
+        <w:t xml:space="preserve"> online once he sign</w:t>
+      </w:r>
+      <w:r>
+        <w:rPr>
+          <w:rFonts w:ascii="Tahoma" w:hAnsi="Tahoma" w:cs="Tahoma"/>
+          <w:sz w:val="28"/>
+        </w:rPr>
+        <w:t>s</w:t>
+      </w:r>
+      <w:r>
+        <w:rPr>
+          <w:rFonts w:ascii="Tahoma" w:hAnsi="Tahoma" w:cs="Tahoma"/>
+          <w:sz w:val="28"/>
+        </w:rPr>
+        <w:t xml:space="preserve"> in if it i</w:t>
+      </w:r>
+      <w:r>
+        <w:rPr>
+          <w:rFonts w:ascii="Tahoma" w:hAnsi="Tahoma" w:cs="Tahoma"/>
+          <w:sz w:val="28"/>
+        </w:rPr>
+        <w:t>s the first time to use the service, and his or her information</w:t>
+      </w:r>
+      <w:r>
+        <w:rPr>
+          <w:rFonts w:ascii="Tahoma" w:hAnsi="Tahoma" w:cs="Tahoma"/>
+          <w:sz w:val="28"/>
+        </w:rPr>
+        <w:t xml:space="preserve"> will be saved in the database. F</w:t>
+      </w:r>
+      <w:r>
+        <w:rPr>
+          <w:rFonts w:ascii="Tahoma" w:hAnsi="Tahoma" w:cs="Tahoma"/>
+          <w:sz w:val="28"/>
+        </w:rPr>
+        <w:t>or the other time</w:t>
+      </w:r>
+      <w:r>
+        <w:rPr>
+          <w:rFonts w:ascii="Tahoma" w:hAnsi="Tahoma" w:cs="Tahoma"/>
+          <w:sz w:val="28"/>
+        </w:rPr>
+        <w:t>s</w:t>
+      </w:r>
+      <w:r>
+        <w:rPr>
+          <w:rFonts w:ascii="Tahoma" w:hAnsi="Tahoma" w:cs="Tahoma"/>
+          <w:sz w:val="28"/>
+        </w:rPr>
+        <w:t xml:space="preserve"> he or she will only use the same information to order</w:t>
       </w:r>
       <w:r>
         <w:rPr>
@@ -2691,7 +3004,6 @@
           <w:sz w:val="36"/>
           <w:szCs w:val="36"/>
         </w:rPr>
-        <w:lastRenderedPageBreak/>
         <w:t>5. Limitation</w:t>
       </w:r>
     </w:p>
@@ -2714,6 +3026,7 @@
           <w:rFonts w:ascii="Tahoma" w:hAnsi="Tahoma" w:cs="Tahoma"/>
           <w:sz w:val="28"/>
         </w:rPr>
+        <w:lastRenderedPageBreak/>
         <w:t xml:space="preserve">Requires internet connection and also the user must be </w:t>
       </w:r>
       <w:r>
@@ -2885,7 +3198,28 @@
           <w:rFonts w:ascii="Tahoma" w:hAnsi="Tahoma" w:cs="Tahoma"/>
           <w:sz w:val="28"/>
         </w:rPr>
-        <w:t xml:space="preserve">Time also be among the challenge of complete this system, because only few months needed to complete this project about </w:t>
+        <w:t>Time also falls among the challenges of completing</w:t>
+      </w:r>
+      <w:r>
+        <w:rPr>
+          <w:rFonts w:ascii="Tahoma" w:hAnsi="Tahoma" w:cs="Tahoma"/>
+          <w:sz w:val="28"/>
+        </w:rPr>
+        <w:t xml:space="preserve"> this system</w:t>
+      </w:r>
+      <w:r>
+        <w:rPr>
+          <w:rFonts w:ascii="Tahoma" w:hAnsi="Tahoma" w:cs="Tahoma"/>
+          <w:sz w:val="28"/>
+        </w:rPr>
+        <w:t>, because only few months are provided to complete this project, i.e. just about</w:t>
+      </w:r>
+      <w:r>
+        <w:rPr>
+          <w:rFonts w:ascii="Tahoma" w:hAnsi="Tahoma" w:cs="Tahoma"/>
+          <w:sz w:val="28"/>
+        </w:rPr>
+        <w:t xml:space="preserve"> </w:t>
       </w:r>
       <w:r>
         <w:rPr>
@@ -2899,7 +3233,7 @@
           <w:rFonts w:ascii="Tahoma" w:hAnsi="Tahoma" w:cs="Tahoma"/>
           <w:sz w:val="28"/>
         </w:rPr>
-        <w:t xml:space="preserve"> months, which it will be </w:t>
+        <w:t xml:space="preserve"> months which makes it </w:t>
       </w:r>
       <w:r>
         <w:rPr>
@@ -2927,7 +3261,7 @@
           <w:rFonts w:ascii="Tahoma" w:hAnsi="Tahoma" w:cs="Tahoma"/>
           <w:sz w:val="28"/>
         </w:rPr>
-        <w:t xml:space="preserve"> also needed to be done</w:t>
+        <w:t xml:space="preserve"> are also needed to be taken care of</w:t>
       </w:r>
       <w:r>
         <w:rPr>
@@ -2955,7 +3289,35 @@
           <w:rFonts w:ascii="Tahoma" w:hAnsi="Tahoma" w:cs="Tahoma"/>
           <w:sz w:val="28"/>
         </w:rPr>
-        <w:t xml:space="preserve"> time limit is challenge for this project.</w:t>
+        <w:t xml:space="preserve"> time limit is</w:t>
+      </w:r>
+      <w:r>
+        <w:rPr>
+          <w:rFonts w:ascii="Tahoma" w:hAnsi="Tahoma" w:cs="Tahoma"/>
+          <w:sz w:val="28"/>
+        </w:rPr>
+        <w:t xml:space="preserve"> one of the major</w:t>
+      </w:r>
+      <w:r>
+        <w:rPr>
+          <w:rFonts w:ascii="Tahoma" w:hAnsi="Tahoma" w:cs="Tahoma"/>
+          <w:sz w:val="28"/>
+        </w:rPr>
+        <w:t xml:space="preserve"> challenge</w:t>
+      </w:r>
+      <w:r>
+        <w:rPr>
+          <w:rFonts w:ascii="Tahoma" w:hAnsi="Tahoma" w:cs="Tahoma"/>
+          <w:sz w:val="28"/>
+        </w:rPr>
+        <w:t>s</w:t>
+      </w:r>
+      <w:r>
+        <w:rPr>
+          <w:rFonts w:ascii="Tahoma" w:hAnsi="Tahoma" w:cs="Tahoma"/>
+          <w:sz w:val="28"/>
+        </w:rPr>
+        <w:t xml:space="preserve"> for this project.</w:t>
       </w:r>
     </w:p>
     <w:p>
@@ -3092,14 +3454,63 @@
           <w:rFonts w:ascii="Tahoma" w:hAnsi="Tahoma" w:cs="Tahoma"/>
           <w:sz w:val="28"/>
         </w:rPr>
-        <w:t>After successfully logged in, t</w:t>
-      </w:r>
-      <w:r>
-        <w:rPr>
-          <w:rFonts w:ascii="Tahoma" w:hAnsi="Tahoma" w:cs="Tahoma"/>
-          <w:sz w:val="28"/>
-        </w:rPr>
-        <w:t xml:space="preserve">he menu will be visible to the customer with the pizzas and other non-pizza products on offer. All the ingredients will be shown at their prices. </w:t>
+        <w:t>After successfully logging</w:t>
+      </w:r>
+      <w:r>
+        <w:rPr>
+          <w:rFonts w:ascii="Tahoma" w:hAnsi="Tahoma" w:cs="Tahoma"/>
+          <w:sz w:val="28"/>
+        </w:rPr>
+        <w:t xml:space="preserve"> in, t</w:t>
+      </w:r>
+      <w:r>
+        <w:rPr>
+          <w:rFonts w:ascii="Tahoma" w:hAnsi="Tahoma" w:cs="Tahoma"/>
+          <w:sz w:val="28"/>
+        </w:rPr>
+        <w:t>he menu will be visible</w:t>
+      </w:r>
+      <w:r>
+        <w:rPr>
+          <w:rFonts w:ascii="Tahoma" w:hAnsi="Tahoma" w:cs="Tahoma"/>
+          <w:sz w:val="28"/>
+        </w:rPr>
+        <w:t xml:space="preserve"> to the customer with the pizza customizations</w:t>
+      </w:r>
+      <w:r>
+        <w:rPr>
+          <w:rFonts w:ascii="Tahoma" w:hAnsi="Tahoma" w:cs="Tahoma"/>
+          <w:sz w:val="28"/>
+        </w:rPr>
+        <w:t xml:space="preserve"> and other non-pizza products on offer</w:t>
+      </w:r>
+      <w:r>
+        <w:rPr>
+          <w:rFonts w:ascii="Tahoma" w:hAnsi="Tahoma" w:cs="Tahoma"/>
+          <w:sz w:val="28"/>
+        </w:rPr>
+        <w:t>s</w:t>
+      </w:r>
+      <w:r>
+        <w:rPr>
+          <w:rFonts w:ascii="Tahoma" w:hAnsi="Tahoma" w:cs="Tahoma"/>
+          <w:sz w:val="28"/>
+        </w:rPr>
+        <w:t xml:space="preserve">. All </w:t>
+      </w:r>
+      <w:r>
+        <w:rPr>
+          <w:rFonts w:ascii="Tahoma" w:hAnsi="Tahoma" w:cs="Tahoma"/>
+          <w:sz w:val="28"/>
+        </w:rPr>
+        <w:t>the ingredients will be shown along with</w:t>
+      </w:r>
+      <w:r>
+        <w:rPr>
+          <w:rFonts w:ascii="Tahoma" w:hAnsi="Tahoma" w:cs="Tahoma"/>
+          <w:sz w:val="28"/>
+        </w:rPr>
+        <w:t xml:space="preserve"> their prices. </w:t>
       </w:r>
     </w:p>
     <w:p>
@@ -3116,7 +3527,14 @@
           <w:rFonts w:ascii="Tahoma" w:hAnsi="Tahoma" w:cs="Tahoma"/>
           <w:sz w:val="28"/>
         </w:rPr>
-        <w:t>Now the customer will customize his pizza and make changes in the ingredients if he wishes for and select the quantity for it.</w:t>
+        <w:t>Next,</w:t>
+      </w:r>
+      <w:r>
+        <w:rPr>
+          <w:rFonts w:ascii="Tahoma" w:hAnsi="Tahoma" w:cs="Tahoma"/>
+          <w:sz w:val="28"/>
+        </w:rPr>
+        <w:t xml:space="preserve"> the customer will customize his pizza and make changes in the ingredients if he wishes for and select the quantity for it.</w:t>
       </w:r>
       <w:r>
         <w:rPr>
@@ -3130,7 +3548,35 @@
           <w:rFonts w:ascii="Tahoma" w:hAnsi="Tahoma" w:cs="Tahoma"/>
           <w:sz w:val="28"/>
         </w:rPr>
-        <w:t>After selecting the items to be ordered, the customer has to select the type of order whether it will be a home delivery or pick up.</w:t>
+        <w:t>After selecting the items</w:t>
+      </w:r>
+      <w:r>
+        <w:rPr>
+          <w:rFonts w:ascii="Tahoma" w:hAnsi="Tahoma" w:cs="Tahoma"/>
+          <w:sz w:val="28"/>
+        </w:rPr>
+        <w:t xml:space="preserve"> to be ordered, the customer will select the type of drop-off process</w:t>
+      </w:r>
+      <w:r>
+        <w:rPr>
+          <w:rFonts w:ascii="Tahoma" w:hAnsi="Tahoma" w:cs="Tahoma"/>
+          <w:sz w:val="28"/>
+        </w:rPr>
+        <w:t xml:space="preserve"> whether it will be a home delivery or</w:t>
+      </w:r>
+      <w:r>
+        <w:rPr>
+          <w:rFonts w:ascii="Tahoma" w:hAnsi="Tahoma" w:cs="Tahoma"/>
+          <w:sz w:val="28"/>
+        </w:rPr>
+        <w:t xml:space="preserve"> a</w:t>
+      </w:r>
+      <w:r>
+        <w:rPr>
+          <w:rFonts w:ascii="Tahoma" w:hAnsi="Tahoma" w:cs="Tahoma"/>
+          <w:sz w:val="28"/>
+        </w:rPr>
+        <w:t xml:space="preserve"> pick up.</w:t>
       </w:r>
     </w:p>
     <w:p>
@@ -3147,7 +3593,14 @@
           <w:rFonts w:ascii="Tahoma" w:hAnsi="Tahoma" w:cs="Tahoma"/>
           <w:sz w:val="28"/>
         </w:rPr>
-        <w:t>Now payment option is shown to the customer. He</w:t>
+        <w:t>Lastly, the payment option will be</w:t>
+      </w:r>
+      <w:r>
+        <w:rPr>
+          <w:rFonts w:ascii="Tahoma" w:hAnsi="Tahoma" w:cs="Tahoma"/>
+          <w:sz w:val="28"/>
+        </w:rPr>
+        <w:t xml:space="preserve"> shown to the customer. He</w:t>
       </w:r>
       <w:r>
         <w:rPr>
@@ -3161,7 +3614,21 @@
           <w:rFonts w:ascii="Tahoma" w:hAnsi="Tahoma" w:cs="Tahoma"/>
           <w:sz w:val="28"/>
         </w:rPr>
-        <w:t xml:space="preserve"> has to choose from the various online payment methods or cash on delivery option</w:t>
+        <w:t xml:space="preserve"> will </w:t>
+      </w:r>
+      <w:r>
+        <w:rPr>
+          <w:rFonts w:ascii="Tahoma" w:hAnsi="Tahoma" w:cs="Tahoma"/>
+          <w:sz w:val="28"/>
+        </w:rPr>
+        <w:t>choose</w:t>
+      </w:r>
+      <w:r>
+        <w:rPr>
+          <w:rFonts w:ascii="Tahoma" w:hAnsi="Tahoma" w:cs="Tahoma"/>
+          <w:sz w:val="28"/>
+        </w:rPr>
+        <w:t xml:space="preserve"> from the various online payment methods or cash on delivery option</w:t>
       </w:r>
       <w:r>
         <w:rPr>
@@ -3247,6 +3714,7 @@
           <w:rFonts w:ascii="Tahoma" w:hAnsi="Tahoma" w:cs="Tahoma"/>
           <w:noProof/>
           <w:sz w:val="28"/>
+          <w:lang w:bidi="ar-SA"/>
         </w:rPr>
         <w:drawing>
           <wp:inline distT="0" distB="0" distL="0" distR="0" wp14:anchorId="3817B6F4" wp14:editId="03655B42">
@@ -3361,7 +3829,42 @@
           <w:rFonts w:ascii="Tahoma" w:hAnsi="Tahoma" w:cs="Tahoma"/>
           <w:sz w:val="28"/>
         </w:rPr>
-        <w:t>design helps to achieve this by enabling customers to easily browse through the menus place</w:t>
+        <w:t>design help</w:t>
+      </w:r>
+      <w:r>
+        <w:rPr>
+          <w:rFonts w:ascii="Tahoma" w:hAnsi="Tahoma" w:cs="Tahoma"/>
+          <w:sz w:val="28"/>
+        </w:rPr>
+        <w:t xml:space="preserve"> to achieve this by enabling customers to easily browse through t</w:t>
+      </w:r>
+      <w:r>
+        <w:rPr>
+          <w:rFonts w:ascii="Tahoma" w:hAnsi="Tahoma" w:cs="Tahoma"/>
+          <w:sz w:val="28"/>
+        </w:rPr>
+        <w:t>he menu</w:t>
+      </w:r>
+      <w:r>
+        <w:rPr>
+          <w:rFonts w:ascii="Tahoma" w:hAnsi="Tahoma" w:cs="Tahoma"/>
+          <w:sz w:val="28"/>
+        </w:rPr>
+        <w:t xml:space="preserve"> </w:t>
+      </w:r>
+      <w:r>
+        <w:rPr>
+          <w:rFonts w:ascii="Tahoma" w:hAnsi="Tahoma" w:cs="Tahoma"/>
+          <w:sz w:val="28"/>
+        </w:rPr>
+        <w:t xml:space="preserve">and </w:t>
+      </w:r>
+      <w:r>
+        <w:rPr>
+          <w:rFonts w:ascii="Tahoma" w:hAnsi="Tahoma" w:cs="Tahoma"/>
+          <w:sz w:val="28"/>
+        </w:rPr>
+        <w:t>place</w:t>
       </w:r>
       <w:r>
         <w:rPr>
@@ -3472,16 +3975,7 @@
           <w:bCs/>
           <w:sz w:val="28"/>
         </w:rPr>
-        <w:t>Processor</w:t>
-      </w:r>
-      <w:r>
-        <w:rPr>
-          <w:rFonts w:ascii="Tahoma" w:hAnsi="Tahoma" w:cs="Tahoma"/>
-          <w:b/>
-          <w:bCs/>
-          <w:sz w:val="28"/>
-        </w:rPr>
-        <w:t>:</w:t>
+        <w:t>Processor:</w:t>
       </w:r>
       <w:r>
         <w:rPr>
@@ -3526,16 +4020,7 @@
           <w:bCs/>
           <w:sz w:val="28"/>
         </w:rPr>
-        <w:t>Processor Speed</w:t>
-      </w:r>
-      <w:r>
-        <w:rPr>
-          <w:rFonts w:ascii="Tahoma" w:hAnsi="Tahoma" w:cs="Tahoma"/>
-          <w:b/>
-          <w:bCs/>
-          <w:sz w:val="28"/>
-        </w:rPr>
-        <w:t>:</w:t>
+        <w:t>Processor Speed:</w:t>
       </w:r>
       <w:r>
         <w:rPr>
@@ -3580,14 +4065,7 @@
           <w:rFonts w:ascii="Tahoma" w:hAnsi="Tahoma" w:cs="Tahoma"/>
           <w:sz w:val="28"/>
         </w:rPr>
-        <w:t xml:space="preserve"> </w:t>
-      </w:r>
-      <w:r>
-        <w:rPr>
-          <w:rFonts w:ascii="Tahoma" w:hAnsi="Tahoma" w:cs="Tahoma"/>
-          <w:sz w:val="28"/>
-        </w:rPr>
-        <w:t>1 GB RAM or above</w:t>
+        <w:t xml:space="preserve"> 1 GB RAM or above</w:t>
       </w:r>
     </w:p>
     <w:p>
@@ -3756,16 +4234,7 @@
           <w:bCs/>
           <w:sz w:val="28"/>
         </w:rPr>
-        <w:t>O</w:t>
-      </w:r>
-      <w:r>
-        <w:rPr>
-          <w:rFonts w:ascii="Tahoma" w:hAnsi="Tahoma" w:cs="Tahoma"/>
-          <w:b/>
-          <w:bCs/>
-          <w:sz w:val="28"/>
-        </w:rPr>
-        <w:t>perating system:</w:t>
+        <w:t>Operating system:</w:t>
       </w:r>
       <w:r>
         <w:rPr>
@@ -3877,14 +4346,7 @@
           <w:rFonts w:ascii="Tahoma" w:hAnsi="Tahoma" w:cs="Tahoma"/>
           <w:sz w:val="28"/>
         </w:rPr>
-        <w:t>J</w:t>
-      </w:r>
-      <w:r>
-        <w:rPr>
-          <w:rFonts w:ascii="Tahoma" w:hAnsi="Tahoma" w:cs="Tahoma"/>
-          <w:sz w:val="28"/>
-        </w:rPr>
-        <w:t xml:space="preserve">ava </w:t>
+        <w:t xml:space="preserve">Java </w:t>
       </w:r>
       <w:proofErr w:type="spellStart"/>
       <w:r>
@@ -4046,6 +4508,7 @@
       <w:r>
         <w:rPr>
           <w:noProof/>
+          <w:lang w:bidi="ar-SA"/>
         </w:rPr>
         <w:drawing>
           <wp:inline distT="0" distB="0" distL="0" distR="0" wp14:anchorId="10EF3F94" wp14:editId="204898F6">
@@ -4121,98 +4584,35 @@
           <w:rFonts w:ascii="Tahoma" w:hAnsi="Tahoma" w:cs="Tahoma"/>
           <w:sz w:val="28"/>
         </w:rPr>
-        <w:t>Fo</w:t>
-      </w:r>
-      <w:r>
-        <w:rPr>
-          <w:rFonts w:ascii="Tahoma" w:hAnsi="Tahoma" w:cs="Tahoma"/>
-          <w:sz w:val="28"/>
-        </w:rPr>
-        <w:t xml:space="preserve">r </w:t>
-      </w:r>
-      <w:r>
-        <w:rPr>
-          <w:rFonts w:ascii="Tahoma" w:hAnsi="Tahoma" w:cs="Tahoma"/>
-          <w:sz w:val="28"/>
-        </w:rPr>
-        <w:t>this</w:t>
-      </w:r>
-      <w:r>
-        <w:rPr>
-          <w:rFonts w:ascii="Tahoma" w:hAnsi="Tahoma" w:cs="Tahoma"/>
-          <w:sz w:val="28"/>
-        </w:rPr>
-        <w:t xml:space="preserve"> project</w:t>
-      </w:r>
-      <w:r>
-        <w:rPr>
-          <w:rFonts w:ascii="Tahoma" w:hAnsi="Tahoma" w:cs="Tahoma"/>
-          <w:sz w:val="28"/>
-        </w:rPr>
-        <w:t xml:space="preserve"> we</w:t>
-      </w:r>
-      <w:r>
-        <w:rPr>
-          <w:rFonts w:ascii="Tahoma" w:hAnsi="Tahoma" w:cs="Tahoma"/>
-          <w:sz w:val="28"/>
-        </w:rPr>
-        <w:t xml:space="preserve"> plan to use waterfall as a process</w:t>
-      </w:r>
-      <w:r>
-        <w:rPr>
-          <w:rFonts w:ascii="Tahoma" w:hAnsi="Tahoma" w:cs="Tahoma"/>
-          <w:sz w:val="28"/>
-        </w:rPr>
-        <w:t xml:space="preserve"> </w:t>
-      </w:r>
-      <w:r>
-        <w:rPr>
-          <w:rFonts w:ascii="Tahoma" w:hAnsi="Tahoma" w:cs="Tahoma"/>
-          <w:sz w:val="28"/>
-        </w:rPr>
-        <w:t>model. The waterfall model is a sequential</w:t>
-      </w:r>
-      <w:r>
-        <w:rPr>
-          <w:rFonts w:ascii="Tahoma" w:hAnsi="Tahoma" w:cs="Tahoma"/>
-          <w:sz w:val="28"/>
-        </w:rPr>
-        <w:t xml:space="preserve"> </w:t>
-      </w:r>
-      <w:r>
-        <w:rPr>
-          <w:rFonts w:ascii="Tahoma" w:hAnsi="Tahoma" w:cs="Tahoma"/>
-          <w:sz w:val="28"/>
-        </w:rPr>
-        <w:t>design process, often used in software development processes, in which progress is seen as</w:t>
-      </w:r>
-      <w:r>
-        <w:rPr>
-          <w:rFonts w:ascii="Tahoma" w:hAnsi="Tahoma" w:cs="Tahoma"/>
-          <w:sz w:val="28"/>
-        </w:rPr>
-        <w:t xml:space="preserve"> </w:t>
-      </w:r>
-      <w:r>
-        <w:rPr>
-          <w:rFonts w:ascii="Tahoma" w:hAnsi="Tahoma" w:cs="Tahoma"/>
-          <w:sz w:val="28"/>
-        </w:rPr>
-        <w:t>flowing steadily downwards (like a waterfall) through the phases of Conception, Initiation,</w:t>
-      </w:r>
-      <w:r>
-        <w:rPr>
-          <w:rFonts w:ascii="Tahoma" w:hAnsi="Tahoma" w:cs="Tahoma"/>
-          <w:sz w:val="28"/>
-        </w:rPr>
-        <w:t xml:space="preserve"> </w:t>
-      </w:r>
-      <w:r>
-        <w:rPr>
-          <w:rFonts w:ascii="Tahoma" w:hAnsi="Tahoma" w:cs="Tahoma"/>
-          <w:sz w:val="28"/>
-        </w:rPr>
-        <w:t>Analysis, Design, Construction, Testing and Maintenance.</w:t>
+        <w:t>For this project we</w:t>
+      </w:r>
+      <w:r>
+        <w:rPr>
+          <w:rFonts w:ascii="Tahoma" w:hAnsi="Tahoma" w:cs="Tahoma"/>
+          <w:sz w:val="28"/>
+        </w:rPr>
+        <w:t xml:space="preserve"> have</w:t>
+      </w:r>
+      <w:r>
+        <w:rPr>
+          <w:rFonts w:ascii="Tahoma" w:hAnsi="Tahoma" w:cs="Tahoma"/>
+          <w:sz w:val="28"/>
+        </w:rPr>
+        <w:t xml:space="preserve"> plan</w:t>
+      </w:r>
+      <w:r>
+        <w:rPr>
+          <w:rFonts w:ascii="Tahoma" w:hAnsi="Tahoma" w:cs="Tahoma"/>
+          <w:sz w:val="28"/>
+        </w:rPr>
+        <w:t>ned</w:t>
+      </w:r>
+      <w:r>
+        <w:rPr>
+          <w:rFonts w:ascii="Tahoma" w:hAnsi="Tahoma" w:cs="Tahoma"/>
+          <w:sz w:val="28"/>
+        </w:rPr>
+        <w:t xml:space="preserve"> to use waterfall as a process model. The waterfall model is a sequential design process, often used in software development processes, in which progress is seen as flowing steadily downwards (like a waterfall) through the phases of Conception, Initiation, Analysis, Design, Construction, Testing and Maintenance.</w:t>
       </w:r>
     </w:p>
     <w:p>
@@ -4235,6 +4635,7 @@
           <w:bCs/>
           <w:noProof/>
           <w:sz w:val="28"/>
+          <w:lang w:bidi="ar-SA"/>
         </w:rPr>
         <w:drawing>
           <wp:inline distT="0" distB="0" distL="0" distR="0" wp14:anchorId="2F57A6A1" wp14:editId="6E38DA33">
@@ -4342,7 +4743,14 @@
           <w:rFonts w:ascii="Tahoma" w:hAnsi="Tahoma" w:cs="Tahoma"/>
           <w:sz w:val="28"/>
         </w:rPr>
-        <w:t xml:space="preserve">All may know </w:t>
+        <w:t>Everyone</w:t>
+      </w:r>
+      <w:r>
+        <w:rPr>
+          <w:rFonts w:ascii="Tahoma" w:hAnsi="Tahoma" w:cs="Tahoma"/>
+          <w:sz w:val="28"/>
+        </w:rPr>
+        <w:t xml:space="preserve"> may know </w:t>
       </w:r>
       <w:r>
         <w:rPr>
@@ -4366,7 +4774,21 @@
           <w:rFonts w:ascii="Tahoma" w:hAnsi="Tahoma" w:cs="Tahoma"/>
           <w:sz w:val="28"/>
         </w:rPr>
-        <w:t xml:space="preserve">This system greatly lightens the load on the restaurant’s end, as the entire process of taking orders is automated. Once an order is placed on the </w:t>
+        <w:t>This system greatly lightens the l</w:t>
+      </w:r>
+      <w:r>
+        <w:rPr>
+          <w:rFonts w:ascii="Tahoma" w:hAnsi="Tahoma" w:cs="Tahoma"/>
+          <w:sz w:val="28"/>
+        </w:rPr>
+        <w:t xml:space="preserve">oad on the restaurant’s end as </w:t>
+      </w:r>
+      <w:r>
+        <w:rPr>
+          <w:rFonts w:ascii="Tahoma" w:hAnsi="Tahoma" w:cs="Tahoma"/>
+          <w:sz w:val="28"/>
+        </w:rPr>
+        <w:t xml:space="preserve">the entire process of taking orders is automated. Once an order is placed on the </w:t>
       </w:r>
       <w:r>
         <w:rPr>
@@ -4465,7 +4887,7 @@
 </file>
 
 <file path=word/endnotes.xml><?xml version="1.0" encoding="utf-8"?>
-<w:endnotes xmlns:wpc="http://schemas.microsoft.com/office/word/2010/wordprocessingCanvas" xmlns:cx="http://schemas.microsoft.com/office/drawing/2014/chartex" xmlns:cx1="http://schemas.microsoft.com/office/drawing/2015/9/8/chartex" xmlns:cx2="http://schemas.microsoft.com/office/drawing/2015/10/21/chartex" xmlns:cx3="http://schemas.microsoft.com/office/drawing/2016/5/9/chartex" xmlns:cx4="http://schemas.microsoft.com/office/drawing/2016/5/10/chartex" xmlns:cx5="http://schemas.microsoft.com/office/drawing/2016/5/11/chartex" xmlns:cx6="http://schemas.microsoft.com/office/drawing/2016/5/12/chartex" xmlns:cx7="http://schemas.microsoft.com/office/drawing/2016/5/13/chartex" xmlns:cx8="http://schemas.microsoft.com/office/drawing/2016/5/14/chartex" xmlns:mc="http://schemas.openxmlformats.org/markup-compatibility/2006" xmlns:aink="http://schemas.microsoft.com/office/drawing/2016/ink" xmlns:am3d="http://schemas.microsoft.com/office/drawing/2017/model3d" xmlns:o="urn:schemas-microsoft-com:office:office" xmlns:r="http://schemas.openxmlformats.org/officeDocument/2006/relationships" xmlns:m="http://schemas.openxmlformats.org/officeDocument/2006/math" xmlns:v="urn:schemas-microsoft-com:vml" xmlns:wp14="http://schemas.microsoft.com/office/word/2010/wordprocessingDrawing" xmlns:wp="http://schemas.openxmlformats.org/drawingml/2006/wordprocessingDrawing" xmlns:w10="urn:schemas-microsoft-com:office:word" xmlns:w="http://schemas.openxmlformats.org/wordprocessingml/2006/main" xmlns:w14="http://schemas.microsoft.com/office/word/2010/wordml" xmlns:w15="http://schemas.microsoft.com/office/word/2012/wordml" xmlns:w16cid="http://schemas.microsoft.com/office/word/2016/wordml/cid" xmlns:w16se="http://schemas.microsoft.com/office/word/2015/wordml/symex" xmlns:wpg="http://schemas.microsoft.com/office/word/2010/wordprocessingGroup" xmlns:wpi="http://schemas.microsoft.com/office/word/2010/wordprocessingInk" xmlns:wne="http://schemas.microsoft.com/office/word/2006/wordml" xmlns:wps="http://schemas.microsoft.com/office/word/2010/wordprocessingShape" mc:Ignorable="w14 w15 w16se w16cid wp14">
+<w:endnotes xmlns:wpc="http://schemas.microsoft.com/office/word/2010/wordprocessingCanvas" xmlns:mc="http://schemas.openxmlformats.org/markup-compatibility/2006" xmlns:o="urn:schemas-microsoft-com:office:office" xmlns:r="http://schemas.openxmlformats.org/officeDocument/2006/relationships" xmlns:m="http://schemas.openxmlformats.org/officeDocument/2006/math" xmlns:v="urn:schemas-microsoft-com:vml" xmlns:wp14="http://schemas.microsoft.com/office/word/2010/wordprocessingDrawing" xmlns:wp="http://schemas.openxmlformats.org/drawingml/2006/wordprocessingDrawing" xmlns:w10="urn:schemas-microsoft-com:office:word" xmlns:w="http://schemas.openxmlformats.org/wordprocessingml/2006/main" xmlns:w14="http://schemas.microsoft.com/office/word/2010/wordml" xmlns:w15="http://schemas.microsoft.com/office/word/2012/wordml" xmlns:wpg="http://schemas.microsoft.com/office/word/2010/wordprocessingGroup" xmlns:wpi="http://schemas.microsoft.com/office/word/2010/wordprocessingInk" xmlns:wne="http://schemas.microsoft.com/office/word/2006/wordml" xmlns:wps="http://schemas.microsoft.com/office/word/2010/wordprocessingShape" mc:Ignorable="w14 w15 wp14">
   <w:endnote w:type="separator" w:id="-1">
     <w:p>
       <w:pPr>
@@ -4490,7 +4912,7 @@
 </file>
 
 <file path=word/footnotes.xml><?xml version="1.0" encoding="utf-8"?>
-<w:footnotes xmlns:wpc="http://schemas.microsoft.com/office/word/2010/wordprocessingCanvas" xmlns:cx="http://schemas.microsoft.com/office/drawing/2014/chartex" xmlns:cx1="http://schemas.microsoft.com/office/drawing/2015/9/8/chartex" xmlns:cx2="http://schemas.microsoft.com/office/drawing/2015/10/21/chartex" xmlns:cx3="http://schemas.microsoft.com/office/drawing/2016/5/9/chartex" xmlns:cx4="http://schemas.microsoft.com/office/drawing/2016/5/10/chartex" xmlns:cx5="http://schemas.microsoft.com/office/drawing/2016/5/11/chartex" xmlns:cx6="http://schemas.microsoft.com/office/drawing/2016/5/12/chartex" xmlns:cx7="http://schemas.microsoft.com/office/drawing/2016/5/13/chartex" xmlns:cx8="http://schemas.microsoft.com/office/drawing/2016/5/14/chartex" xmlns:mc="http://schemas.openxmlformats.org/markup-compatibility/2006" xmlns:aink="http://schemas.microsoft.com/office/drawing/2016/ink" xmlns:am3d="http://schemas.microsoft.com/office/drawing/2017/model3d" xmlns:o="urn:schemas-microsoft-com:office:office" xmlns:r="http://schemas.openxmlformats.org/officeDocument/2006/relationships" xmlns:m="http://schemas.openxmlformats.org/officeDocument/2006/math" xmlns:v="urn:schemas-microsoft-com:vml" xmlns:wp14="http://schemas.microsoft.com/office/word/2010/wordprocessingDrawing" xmlns:wp="http://schemas.openxmlformats.org/drawingml/2006/wordprocessingDrawing" xmlns:w10="urn:schemas-microsoft-com:office:word" xmlns:w="http://schemas.openxmlformats.org/wordprocessingml/2006/main" xmlns:w14="http://schemas.microsoft.com/office/word/2010/wordml" xmlns:w15="http://schemas.microsoft.com/office/word/2012/wordml" xmlns:w16cid="http://schemas.microsoft.com/office/word/2016/wordml/cid" xmlns:w16se="http://schemas.microsoft.com/office/word/2015/wordml/symex" xmlns:wpg="http://schemas.microsoft.com/office/word/2010/wordprocessingGroup" xmlns:wpi="http://schemas.microsoft.com/office/word/2010/wordprocessingInk" xmlns:wne="http://schemas.microsoft.com/office/word/2006/wordml" xmlns:wps="http://schemas.microsoft.com/office/word/2010/wordprocessingShape" mc:Ignorable="w14 w15 w16se w16cid wp14">
+<w:footnotes xmlns:wpc="http://schemas.microsoft.com/office/word/2010/wordprocessingCanvas" xmlns:mc="http://schemas.openxmlformats.org/markup-compatibility/2006" xmlns:o="urn:schemas-microsoft-com:office:office" xmlns:r="http://schemas.openxmlformats.org/officeDocument/2006/relationships" xmlns:m="http://schemas.openxmlformats.org/officeDocument/2006/math" xmlns:v="urn:schemas-microsoft-com:vml" xmlns:wp14="http://schemas.microsoft.com/office/word/2010/wordprocessingDrawing" xmlns:wp="http://schemas.openxmlformats.org/drawingml/2006/wordprocessingDrawing" xmlns:w10="urn:schemas-microsoft-com:office:word" xmlns:w="http://schemas.openxmlformats.org/wordprocessingml/2006/main" xmlns:w14="http://schemas.microsoft.com/office/word/2010/wordml" xmlns:w15="http://schemas.microsoft.com/office/word/2012/wordml" xmlns:wpg="http://schemas.microsoft.com/office/word/2010/wordprocessingGroup" xmlns:wpi="http://schemas.microsoft.com/office/word/2010/wordprocessingInk" xmlns:wne="http://schemas.microsoft.com/office/word/2006/wordml" xmlns:wps="http://schemas.microsoft.com/office/word/2010/wordprocessingShape" mc:Ignorable="w14 w15 wp14">
   <w:footnote w:type="separator" w:id="-1">
     <w:p>
       <w:pPr>
@@ -4515,7 +4937,7 @@
 </file>
 
 <file path=word/header1.xml><?xml version="1.0" encoding="utf-8"?>
-<w:hdr xmlns:wpc="http://schemas.microsoft.com/office/word/2010/wordprocessingCanvas" xmlns:cx="http://schemas.microsoft.com/office/drawing/2014/chartex" xmlns:cx1="http://schemas.microsoft.com/office/drawing/2015/9/8/chartex" xmlns:cx2="http://schemas.microsoft.com/office/drawing/2015/10/21/chartex" xmlns:cx3="http://schemas.microsoft.com/office/drawing/2016/5/9/chartex" xmlns:cx4="http://schemas.microsoft.com/office/drawing/2016/5/10/chartex" xmlns:cx5="http://schemas.microsoft.com/office/drawing/2016/5/11/chartex" xmlns:cx6="http://schemas.microsoft.com/office/drawing/2016/5/12/chartex" xmlns:cx7="http://schemas.microsoft.com/office/drawing/2016/5/13/chartex" xmlns:cx8="http://schemas.microsoft.com/office/drawing/2016/5/14/chartex" xmlns:mc="http://schemas.openxmlformats.org/markup-compatibility/2006" xmlns:aink="http://schemas.microsoft.com/office/drawing/2016/ink" xmlns:am3d="http://schemas.microsoft.com/office/drawing/2017/model3d" xmlns:o="urn:schemas-microsoft-com:office:office" xmlns:r="http://schemas.openxmlformats.org/officeDocument/2006/relationships" xmlns:m="http://schemas.openxmlformats.org/officeDocument/2006/math" xmlns:v="urn:schemas-microsoft-com:vml" xmlns:wp14="http://schemas.microsoft.com/office/word/2010/wordprocessingDrawing" xmlns:wp="http://schemas.openxmlformats.org/drawingml/2006/wordprocessingDrawing" xmlns:w10="urn:schemas-microsoft-com:office:word" xmlns:w="http://schemas.openxmlformats.org/wordprocessingml/2006/main" xmlns:w14="http://schemas.microsoft.com/office/word/2010/wordml" xmlns:w15="http://schemas.microsoft.com/office/word/2012/wordml" xmlns:w16cid="http://schemas.microsoft.com/office/word/2016/wordml/cid" xmlns:w16se="http://schemas.microsoft.com/office/word/2015/wordml/symex" xmlns:wpg="http://schemas.microsoft.com/office/word/2010/wordprocessingGroup" xmlns:wpi="http://schemas.microsoft.com/office/word/2010/wordprocessingInk" xmlns:wne="http://schemas.microsoft.com/office/word/2006/wordml" xmlns:wps="http://schemas.microsoft.com/office/word/2010/wordprocessingShape" mc:Ignorable="w14 w15 w16se w16cid wp14">
+<w:hdr xmlns:wpc="http://schemas.microsoft.com/office/word/2010/wordprocessingCanvas" xmlns:mc="http://schemas.openxmlformats.org/markup-compatibility/2006" xmlns:o="urn:schemas-microsoft-com:office:office" xmlns:r="http://schemas.openxmlformats.org/officeDocument/2006/relationships" xmlns:m="http://schemas.openxmlformats.org/officeDocument/2006/math" xmlns:v="urn:schemas-microsoft-com:vml" xmlns:wp14="http://schemas.microsoft.com/office/word/2010/wordprocessingDrawing" xmlns:wp="http://schemas.openxmlformats.org/drawingml/2006/wordprocessingDrawing" xmlns:w10="urn:schemas-microsoft-com:office:word" xmlns:w="http://schemas.openxmlformats.org/wordprocessingml/2006/main" xmlns:w14="http://schemas.microsoft.com/office/word/2010/wordml" xmlns:w15="http://schemas.microsoft.com/office/word/2012/wordml" xmlns:wpg="http://schemas.microsoft.com/office/word/2010/wordprocessingGroup" xmlns:wpi="http://schemas.microsoft.com/office/word/2010/wordprocessingInk" xmlns:wne="http://schemas.microsoft.com/office/word/2006/wordml" xmlns:wps="http://schemas.microsoft.com/office/word/2010/wordprocessingShape" mc:Ignorable="w14 w15 wp14">
   <w:sdt>
     <w:sdtPr>
       <w:rPr>
@@ -4575,7 +4997,7 @@
             <w:bCs/>
             <w:noProof/>
           </w:rPr>
-          <w:t>2</w:t>
+          <w:t>6</w:t>
         </w:r>
         <w:r>
           <w:rPr>
@@ -4597,7 +5019,7 @@
 </file>
 
 <file path=word/header2.xml><?xml version="1.0" encoding="utf-8"?>
-<w:hdr xmlns:wpc="http://schemas.microsoft.com/office/word/2010/wordprocessingCanvas" xmlns:cx="http://schemas.microsoft.com/office/drawing/2014/chartex" xmlns:cx1="http://schemas.microsoft.com/office/drawing/2015/9/8/chartex" xmlns:cx2="http://schemas.microsoft.com/office/drawing/2015/10/21/chartex" xmlns:cx3="http://schemas.microsoft.com/office/drawing/2016/5/9/chartex" xmlns:cx4="http://schemas.microsoft.com/office/drawing/2016/5/10/chartex" xmlns:cx5="http://schemas.microsoft.com/office/drawing/2016/5/11/chartex" xmlns:cx6="http://schemas.microsoft.com/office/drawing/2016/5/12/chartex" xmlns:cx7="http://schemas.microsoft.com/office/drawing/2016/5/13/chartex" xmlns:cx8="http://schemas.microsoft.com/office/drawing/2016/5/14/chartex" xmlns:mc="http://schemas.openxmlformats.org/markup-compatibility/2006" xmlns:aink="http://schemas.microsoft.com/office/drawing/2016/ink" xmlns:am3d="http://schemas.microsoft.com/office/drawing/2017/model3d" xmlns:o="urn:schemas-microsoft-com:office:office" xmlns:r="http://schemas.openxmlformats.org/officeDocument/2006/relationships" xmlns:m="http://schemas.openxmlformats.org/officeDocument/2006/math" xmlns:v="urn:schemas-microsoft-com:vml" xmlns:wp14="http://schemas.microsoft.com/office/word/2010/wordprocessingDrawing" xmlns:wp="http://schemas.openxmlformats.org/drawingml/2006/wordprocessingDrawing" xmlns:w10="urn:schemas-microsoft-com:office:word" xmlns:w="http://schemas.openxmlformats.org/wordprocessingml/2006/main" xmlns:w14="http://schemas.microsoft.com/office/word/2010/wordml" xmlns:w15="http://schemas.microsoft.com/office/word/2012/wordml" xmlns:w16cid="http://schemas.microsoft.com/office/word/2016/wordml/cid" xmlns:w16se="http://schemas.microsoft.com/office/word/2015/wordml/symex" xmlns:wpg="http://schemas.microsoft.com/office/word/2010/wordprocessingGroup" xmlns:wpi="http://schemas.microsoft.com/office/word/2010/wordprocessingInk" xmlns:wne="http://schemas.microsoft.com/office/word/2006/wordml" xmlns:wps="http://schemas.microsoft.com/office/word/2010/wordprocessingShape" mc:Ignorable="w14 w15 w16se w16cid wp14">
+<w:hdr xmlns:wpc="http://schemas.microsoft.com/office/word/2010/wordprocessingCanvas" xmlns:mc="http://schemas.openxmlformats.org/markup-compatibility/2006" xmlns:o="urn:schemas-microsoft-com:office:office" xmlns:r="http://schemas.openxmlformats.org/officeDocument/2006/relationships" xmlns:m="http://schemas.openxmlformats.org/officeDocument/2006/math" xmlns:v="urn:schemas-microsoft-com:vml" xmlns:wp14="http://schemas.microsoft.com/office/word/2010/wordprocessingDrawing" xmlns:wp="http://schemas.openxmlformats.org/drawingml/2006/wordprocessingDrawing" xmlns:w10="urn:schemas-microsoft-com:office:word" xmlns:w="http://schemas.openxmlformats.org/wordprocessingml/2006/main" xmlns:w14="http://schemas.microsoft.com/office/word/2010/wordml" xmlns:w15="http://schemas.microsoft.com/office/word/2012/wordml" xmlns:wpg="http://schemas.microsoft.com/office/word/2010/wordprocessingGroup" xmlns:wpi="http://schemas.microsoft.com/office/word/2010/wordprocessingInk" xmlns:wne="http://schemas.microsoft.com/office/word/2006/wordml" xmlns:wps="http://schemas.microsoft.com/office/word/2010/wordprocessingShape" mc:Ignorable="w14 w15 wp14">
   <w:sdt>
     <w:sdtPr>
       <w:rPr>
@@ -4657,7 +5079,7 @@
             <w:bCs/>
             <w:noProof/>
           </w:rPr>
-          <w:t>2</w:t>
+          <w:t>1</w:t>
         </w:r>
         <w:r>
           <w:rPr>
@@ -4679,8 +5101,8 @@
 </file>
 
 <file path=word/numbering.xml><?xml version="1.0" encoding="utf-8"?>
-<w:numbering xmlns:wpc="http://schemas.microsoft.com/office/word/2010/wordprocessingCanvas" xmlns:cx="http://schemas.microsoft.com/office/drawing/2014/chartex" xmlns:cx1="http://schemas.microsoft.com/office/drawing/2015/9/8/chartex" xmlns:cx2="http://schemas.microsoft.com/office/drawing/2015/10/21/chartex" xmlns:cx3="http://schemas.microsoft.com/office/drawing/2016/5/9/chartex" xmlns:cx4="http://schemas.microsoft.com/office/drawing/2016/5/10/chartex" xmlns:cx5="http://schemas.microsoft.com/office/drawing/2016/5/11/chartex" xmlns:cx6="http://schemas.microsoft.com/office/drawing/2016/5/12/chartex" xmlns:cx7="http://schemas.microsoft.com/office/drawing/2016/5/13/chartex" xmlns:cx8="http://schemas.microsoft.com/office/drawing/2016/5/14/chartex" xmlns:mc="http://schemas.openxmlformats.org/markup-compatibility/2006" xmlns:aink="http://schemas.microsoft.com/office/drawing/2016/ink" xmlns:am3d="http://schemas.microsoft.com/office/drawing/2017/model3d" xmlns:o="urn:schemas-microsoft-com:office:office" xmlns:r="http://schemas.openxmlformats.org/officeDocument/2006/relationships" xmlns:m="http://schemas.openxmlformats.org/officeDocument/2006/math" xmlns:v="urn:schemas-microsoft-com:vml" xmlns:wp14="http://schemas.microsoft.com/office/word/2010/wordprocessingDrawing" xmlns:wp="http://schemas.openxmlformats.org/drawingml/2006/wordprocessingDrawing" xmlns:w10="urn:schemas-microsoft-com:office:word" xmlns:w="http://schemas.openxmlformats.org/wordprocessingml/2006/main" xmlns:w14="http://schemas.microsoft.com/office/word/2010/wordml" xmlns:w15="http://schemas.microsoft.com/office/word/2012/wordml" xmlns:w16cid="http://schemas.microsoft.com/office/word/2016/wordml/cid" xmlns:w16se="http://schemas.microsoft.com/office/word/2015/wordml/symex" xmlns:wpg="http://schemas.microsoft.com/office/word/2010/wordprocessingGroup" xmlns:wpi="http://schemas.microsoft.com/office/word/2010/wordprocessingInk" xmlns:wne="http://schemas.microsoft.com/office/word/2006/wordml" xmlns:wps="http://schemas.microsoft.com/office/word/2010/wordprocessingShape" mc:Ignorable="w14 w15 w16se w16cid wp14">
-  <w:abstractNum w:abstractNumId="0" w15:restartNumberingAfterBreak="0">
+<w:numbering xmlns:wpc="http://schemas.microsoft.com/office/word/2010/wordprocessingCanvas" xmlns:mc="http://schemas.openxmlformats.org/markup-compatibility/2006" xmlns:o="urn:schemas-microsoft-com:office:office" xmlns:r="http://schemas.openxmlformats.org/officeDocument/2006/relationships" xmlns:m="http://schemas.openxmlformats.org/officeDocument/2006/math" xmlns:v="urn:schemas-microsoft-com:vml" xmlns:wp14="http://schemas.microsoft.com/office/word/2010/wordprocessingDrawing" xmlns:wp="http://schemas.openxmlformats.org/drawingml/2006/wordprocessingDrawing" xmlns:w10="urn:schemas-microsoft-com:office:word" xmlns:w="http://schemas.openxmlformats.org/wordprocessingml/2006/main" xmlns:w14="http://schemas.microsoft.com/office/word/2010/wordml" xmlns:w15="http://schemas.microsoft.com/office/word/2012/wordml" xmlns:wpg="http://schemas.microsoft.com/office/word/2010/wordprocessingGroup" xmlns:wpi="http://schemas.microsoft.com/office/word/2010/wordprocessingInk" xmlns:wne="http://schemas.microsoft.com/office/word/2006/wordml" xmlns:wps="http://schemas.microsoft.com/office/word/2010/wordprocessingShape" mc:Ignorable="w14 w15 wp14">
+  <w:abstractNum w:abstractNumId="0">
     <w:nsid w:val="00FF57E9"/>
     <w:multiLevelType w:val="hybridMultilevel"/>
     <w:tmpl w:val="A59E0BF0"/>
@@ -4793,7 +5215,7 @@
       </w:rPr>
     </w:lvl>
   </w:abstractNum>
-  <w:abstractNum w:abstractNumId="1" w15:restartNumberingAfterBreak="0">
+  <w:abstractNum w:abstractNumId="1">
     <w:nsid w:val="01E00F25"/>
     <w:multiLevelType w:val="hybridMultilevel"/>
     <w:tmpl w:val="8512A5BC"/>
@@ -4906,7 +5328,7 @@
       </w:rPr>
     </w:lvl>
   </w:abstractNum>
-  <w:abstractNum w:abstractNumId="2" w15:restartNumberingAfterBreak="0">
+  <w:abstractNum w:abstractNumId="2">
     <w:nsid w:val="0733502D"/>
     <w:multiLevelType w:val="hybridMultilevel"/>
     <w:tmpl w:val="086C701A"/>
@@ -5019,7 +5441,7 @@
       </w:rPr>
     </w:lvl>
   </w:abstractNum>
-  <w:abstractNum w:abstractNumId="3" w15:restartNumberingAfterBreak="0">
+  <w:abstractNum w:abstractNumId="3">
     <w:nsid w:val="0B2C4B93"/>
     <w:multiLevelType w:val="hybridMultilevel"/>
     <w:tmpl w:val="2A208596"/>
@@ -5105,7 +5527,7 @@
       </w:pPr>
     </w:lvl>
   </w:abstractNum>
-  <w:abstractNum w:abstractNumId="4" w15:restartNumberingAfterBreak="0">
+  <w:abstractNum w:abstractNumId="4">
     <w:nsid w:val="1A166AC8"/>
     <w:multiLevelType w:val="hybridMultilevel"/>
     <w:tmpl w:val="9AA064B0"/>
@@ -5191,7 +5613,7 @@
       </w:pPr>
     </w:lvl>
   </w:abstractNum>
-  <w:abstractNum w:abstractNumId="5" w15:restartNumberingAfterBreak="0">
+  <w:abstractNum w:abstractNumId="5">
     <w:nsid w:val="20186210"/>
     <w:multiLevelType w:val="hybridMultilevel"/>
     <w:tmpl w:val="9386E850"/>
@@ -5277,7 +5699,7 @@
       </w:pPr>
     </w:lvl>
   </w:abstractNum>
-  <w:abstractNum w:abstractNumId="6" w15:restartNumberingAfterBreak="0">
+  <w:abstractNum w:abstractNumId="6">
     <w:nsid w:val="2155714F"/>
     <w:multiLevelType w:val="hybridMultilevel"/>
     <w:tmpl w:val="6418560A"/>
@@ -5366,7 +5788,7 @@
       </w:pPr>
     </w:lvl>
   </w:abstractNum>
-  <w:abstractNum w:abstractNumId="7" w15:restartNumberingAfterBreak="0">
+  <w:abstractNum w:abstractNumId="7">
     <w:nsid w:val="26C640C5"/>
     <w:multiLevelType w:val="hybridMultilevel"/>
     <w:tmpl w:val="962801CA"/>
@@ -5479,7 +5901,7 @@
       </w:rPr>
     </w:lvl>
   </w:abstractNum>
-  <w:abstractNum w:abstractNumId="8" w15:restartNumberingAfterBreak="0">
+  <w:abstractNum w:abstractNumId="8">
     <w:nsid w:val="2E163B6D"/>
     <w:multiLevelType w:val="hybridMultilevel"/>
     <w:tmpl w:val="512672D8"/>
@@ -5568,7 +5990,7 @@
       </w:pPr>
     </w:lvl>
   </w:abstractNum>
-  <w:abstractNum w:abstractNumId="9" w15:restartNumberingAfterBreak="0">
+  <w:abstractNum w:abstractNumId="9">
     <w:nsid w:val="37E76617"/>
     <w:multiLevelType w:val="hybridMultilevel"/>
     <w:tmpl w:val="20D0404A"/>
@@ -5657,7 +6079,7 @@
       </w:pPr>
     </w:lvl>
   </w:abstractNum>
-  <w:abstractNum w:abstractNumId="10" w15:restartNumberingAfterBreak="0">
+  <w:abstractNum w:abstractNumId="10">
     <w:nsid w:val="3AF805B4"/>
     <w:multiLevelType w:val="hybridMultilevel"/>
     <w:tmpl w:val="11C28928"/>
@@ -5770,7 +6192,7 @@
       </w:rPr>
     </w:lvl>
   </w:abstractNum>
-  <w:abstractNum w:abstractNumId="11" w15:restartNumberingAfterBreak="0">
+  <w:abstractNum w:abstractNumId="11">
     <w:nsid w:val="404C6689"/>
     <w:multiLevelType w:val="multilevel"/>
     <w:tmpl w:val="E59A05EA"/>
@@ -5894,7 +6316,7 @@
       </w:rPr>
     </w:lvl>
   </w:abstractNum>
-  <w:abstractNum w:abstractNumId="12" w15:restartNumberingAfterBreak="0">
+  <w:abstractNum w:abstractNumId="12">
     <w:nsid w:val="4E7364B1"/>
     <w:multiLevelType w:val="multilevel"/>
     <w:tmpl w:val="471C7292"/>
@@ -6007,7 +6429,7 @@
       </w:rPr>
     </w:lvl>
   </w:abstractNum>
-  <w:abstractNum w:abstractNumId="13" w15:restartNumberingAfterBreak="0">
+  <w:abstractNum w:abstractNumId="13">
     <w:nsid w:val="4F455BE1"/>
     <w:multiLevelType w:val="hybridMultilevel"/>
     <w:tmpl w:val="FD10122C"/>
@@ -6120,7 +6542,7 @@
       </w:rPr>
     </w:lvl>
   </w:abstractNum>
-  <w:abstractNum w:abstractNumId="14" w15:restartNumberingAfterBreak="0">
+  <w:abstractNum w:abstractNumId="14">
     <w:nsid w:val="51445BAF"/>
     <w:multiLevelType w:val="hybridMultilevel"/>
     <w:tmpl w:val="09C63B74"/>
@@ -6233,7 +6655,7 @@
       </w:rPr>
     </w:lvl>
   </w:abstractNum>
-  <w:abstractNum w:abstractNumId="15" w15:restartNumberingAfterBreak="0">
+  <w:abstractNum w:abstractNumId="15">
     <w:nsid w:val="59D5086E"/>
     <w:multiLevelType w:val="hybridMultilevel"/>
     <w:tmpl w:val="CD0E5216"/>
@@ -6322,7 +6744,7 @@
       </w:pPr>
     </w:lvl>
   </w:abstractNum>
-  <w:abstractNum w:abstractNumId="16" w15:restartNumberingAfterBreak="0">
+  <w:abstractNum w:abstractNumId="16">
     <w:nsid w:val="5FB61B10"/>
     <w:multiLevelType w:val="hybridMultilevel"/>
     <w:tmpl w:val="E6249204"/>
@@ -6408,7 +6830,7 @@
       </w:pPr>
     </w:lvl>
   </w:abstractNum>
-  <w:abstractNum w:abstractNumId="17" w15:restartNumberingAfterBreak="0">
+  <w:abstractNum w:abstractNumId="17">
     <w:nsid w:val="60A31B17"/>
     <w:multiLevelType w:val="multilevel"/>
     <w:tmpl w:val="087A84C6"/>
@@ -6521,7 +6943,7 @@
       </w:rPr>
     </w:lvl>
   </w:abstractNum>
-  <w:abstractNum w:abstractNumId="18" w15:restartNumberingAfterBreak="0">
+  <w:abstractNum w:abstractNumId="18">
     <w:nsid w:val="6BDE729E"/>
     <w:multiLevelType w:val="hybridMultilevel"/>
     <w:tmpl w:val="E70AEC0C"/>
@@ -6607,7 +7029,7 @@
       </w:pPr>
     </w:lvl>
   </w:abstractNum>
-  <w:abstractNum w:abstractNumId="19" w15:restartNumberingAfterBreak="0">
+  <w:abstractNum w:abstractNumId="19">
     <w:nsid w:val="6D716434"/>
     <w:multiLevelType w:val="hybridMultilevel"/>
     <w:tmpl w:val="EE106E90"/>
@@ -6720,7 +7142,7 @@
       </w:rPr>
     </w:lvl>
   </w:abstractNum>
-  <w:abstractNum w:abstractNumId="20" w15:restartNumberingAfterBreak="0">
+  <w:abstractNum w:abstractNumId="20">
     <w:nsid w:val="6DF521BD"/>
     <w:multiLevelType w:val="hybridMultilevel"/>
     <w:tmpl w:val="2DB4C55C"/>
@@ -6833,7 +7255,7 @@
       </w:rPr>
     </w:lvl>
   </w:abstractNum>
-  <w:abstractNum w:abstractNumId="21" w15:restartNumberingAfterBreak="0">
+  <w:abstractNum w:abstractNumId="21">
     <w:nsid w:val="74D55F58"/>
     <w:multiLevelType w:val="hybridMultilevel"/>
     <w:tmpl w:val="E5EC1AA4"/>
@@ -6919,7 +7341,7 @@
       </w:pPr>
     </w:lvl>
   </w:abstractNum>
-  <w:abstractNum w:abstractNumId="22" w15:restartNumberingAfterBreak="0">
+  <w:abstractNum w:abstractNumId="22">
     <w:nsid w:val="7C8D00DC"/>
     <w:multiLevelType w:val="hybridMultilevel"/>
     <w:tmpl w:val="9886E59A"/>
@@ -7081,7 +7503,7 @@
 </file>
 
 <file path=word/styles.xml><?xml version="1.0" encoding="utf-8"?>
-<w:styles xmlns:mc="http://schemas.openxmlformats.org/markup-compatibility/2006" xmlns:r="http://schemas.openxmlformats.org/officeDocument/2006/relationships" xmlns:w="http://schemas.openxmlformats.org/wordprocessingml/2006/main" xmlns:w14="http://schemas.microsoft.com/office/word/2010/wordml" xmlns:w15="http://schemas.microsoft.com/office/word/2012/wordml" xmlns:w16cid="http://schemas.microsoft.com/office/word/2016/wordml/cid" xmlns:w16se="http://schemas.microsoft.com/office/word/2015/wordml/symex" mc:Ignorable="w14 w15 w16se w16cid">
+<w:styles xmlns:mc="http://schemas.openxmlformats.org/markup-compatibility/2006" xmlns:r="http://schemas.openxmlformats.org/officeDocument/2006/relationships" xmlns:w="http://schemas.openxmlformats.org/wordprocessingml/2006/main" xmlns:w14="http://schemas.microsoft.com/office/word/2010/wordml" xmlns:w15="http://schemas.microsoft.com/office/word/2012/wordml" mc:Ignorable="w14 w15">
   <w:docDefaults>
     <w:rPrDefault>
       <w:rPr>
@@ -7097,7 +7519,7 @@
       </w:pPr>
     </w:pPrDefault>
   </w:docDefaults>
-  <w:latentStyles w:defLockedState="0" w:defUIPriority="99" w:defSemiHidden="0" w:defUnhideWhenUsed="0" w:defQFormat="0" w:count="375">
+  <w:latentStyles w:defLockedState="0" w:defUIPriority="99" w:defSemiHidden="0" w:defUnhideWhenUsed="0" w:defQFormat="0" w:count="371">
     <w:lsdException w:name="Normal" w:uiPriority="0" w:qFormat="1"/>
     <w:lsdException w:name="heading 1" w:uiPriority="9" w:qFormat="1"/>
     <w:lsdException w:name="heading 2" w:semiHidden="1" w:uiPriority="9" w:unhideWhenUsed="1" w:qFormat="1"/>
@@ -7469,10 +7891,6 @@
     <w:lsdException w:name="List Table 5 Dark Accent 6" w:uiPriority="50"/>
     <w:lsdException w:name="List Table 6 Colorful Accent 6" w:uiPriority="51"/>
     <w:lsdException w:name="List Table 7 Colorful Accent 6" w:uiPriority="52"/>
-    <w:lsdException w:name="Mention" w:semiHidden="1" w:unhideWhenUsed="1"/>
-    <w:lsdException w:name="Smart Hyperlink" w:semiHidden="1" w:unhideWhenUsed="1"/>
-    <w:lsdException w:name="Hashtag" w:semiHidden="1" w:unhideWhenUsed="1"/>
-    <w:lsdException w:name="Unresolved Mention" w:semiHidden="1" w:unhideWhenUsed="1"/>
   </w:latentStyles>
   <w:style w:type="paragraph" w:default="1" w:styleId="Normal">
     <w:name w:val="Normal"/>
@@ -7614,6 +8032,7 @@
   <w:style w:type="character" w:default="1" w:styleId="DefaultParagraphFont">
     <w:name w:val="Default Paragraph Font"/>
     <w:uiPriority w:val="1"/>
+    <w:semiHidden/>
     <w:unhideWhenUsed/>
   </w:style>
   <w:style w:type="table" w:default="1" w:styleId="TableNormal">
@@ -7739,6 +8158,7 @@
       <w:spacing w:after="0" w:line="240" w:lineRule="auto"/>
     </w:pPr>
     <w:tblPr>
+      <w:tblInd w:w="0" w:type="dxa"/>
       <w:tblBorders>
         <w:top w:val="single" w:sz="4" w:space="0" w:color="auto"/>
         <w:left w:val="single" w:sz="4" w:space="0" w:color="auto"/>
@@ -7747,6 +8167,12 @@
         <w:insideH w:val="single" w:sz="4" w:space="0" w:color="auto"/>
         <w:insideV w:val="single" w:sz="4" w:space="0" w:color="auto"/>
       </w:tblBorders>
+      <w:tblCellMar>
+        <w:top w:w="0" w:type="dxa"/>
+        <w:left w:w="108" w:type="dxa"/>
+        <w:bottom w:w="0" w:type="dxa"/>
+        <w:right w:w="108" w:type="dxa"/>
+      </w:tblCellMar>
     </w:tblPr>
   </w:style>
   <w:style w:type="paragraph" w:styleId="NormalWeb">
@@ -7913,7 +8339,7 @@
       <w:u w:val="single"/>
     </w:rPr>
   </w:style>
-  <w:style w:type="character" w:styleId="UnresolvedMention">
+  <w:style w:type="character" w:customStyle="1" w:styleId="UnresolvedMention">
     <w:name w:val="Unresolved Mention"/>
     <w:basedOn w:val="DefaultParagraphFont"/>
     <w:uiPriority w:val="99"/>
@@ -8194,7 +8620,7 @@
 </file>
 
 <file path=customXml/itemProps1.xml><?xml version="1.0" encoding="utf-8"?>
-<ds:datastoreItem xmlns:ds="http://schemas.openxmlformats.org/officeDocument/2006/customXml" ds:itemID="{10CC2D93-EBCC-4924-A2B3-A1DC151227A7}">
+<ds:datastoreItem xmlns:ds="http://schemas.openxmlformats.org/officeDocument/2006/customXml" ds:itemID="{89797173-9C67-4B2E-85EB-C989D3C9AE66}">
   <ds:schemaRefs>
     <ds:schemaRef ds:uri="http://schemas.openxmlformats.org/officeDocument/2006/bibliography"/>
   </ds:schemaRefs>

</xml_diff>

<commit_message>
Table of Contents and References have been added to "Group_7_Proposal.docx"
</commit_message>
<xml_diff>
--- a/Documentation/Proposal/Group_7_Proposal.docx
+++ b/Documentation/Proposal/Group_7_Proposal.docx
@@ -128,7 +128,7 @@
               </wp:anchor>
             </w:drawing>
           </mc:Choice>
-          <mc:Fallback xmlns:cx="http://schemas.microsoft.com/office/drawing/2014/chartex" xmlns:cx1="http://schemas.microsoft.com/office/drawing/2015/9/8/chartex" xmlns:cx2="http://schemas.microsoft.com/office/drawing/2015/10/21/chartex" xmlns:cx3="http://schemas.microsoft.com/office/drawing/2016/5/9/chartex" xmlns:cx4="http://schemas.microsoft.com/office/drawing/2016/5/10/chartex" xmlns:cx5="http://schemas.microsoft.com/office/drawing/2016/5/11/chartex" xmlns:cx6="http://schemas.microsoft.com/office/drawing/2016/5/12/chartex" xmlns:cx7="http://schemas.microsoft.com/office/drawing/2016/5/13/chartex" xmlns:cx8="http://schemas.microsoft.com/office/drawing/2016/5/14/chartex" xmlns:aink="http://schemas.microsoft.com/office/drawing/2016/ink" xmlns:am3d="http://schemas.microsoft.com/office/drawing/2017/model3d" xmlns:w16cid="http://schemas.microsoft.com/office/word/2016/wordml/cid" xmlns:w16se="http://schemas.microsoft.com/office/word/2015/wordml/symex">
+          <mc:Fallback xmlns:w16se="http://schemas.microsoft.com/office/word/2015/wordml/symex" xmlns:w16cid="http://schemas.microsoft.com/office/word/2016/wordml/cid" xmlns:am3d="http://schemas.microsoft.com/office/drawing/2017/model3d" xmlns:aink="http://schemas.microsoft.com/office/drawing/2016/ink" xmlns:cx8="http://schemas.microsoft.com/office/drawing/2016/5/14/chartex" xmlns:cx7="http://schemas.microsoft.com/office/drawing/2016/5/13/chartex" xmlns:cx6="http://schemas.microsoft.com/office/drawing/2016/5/12/chartex" xmlns:cx5="http://schemas.microsoft.com/office/drawing/2016/5/11/chartex" xmlns:cx4="http://schemas.microsoft.com/office/drawing/2016/5/10/chartex" xmlns:cx3="http://schemas.microsoft.com/office/drawing/2016/5/9/chartex" xmlns:cx2="http://schemas.microsoft.com/office/drawing/2015/10/21/chartex" xmlns:cx1="http://schemas.microsoft.com/office/drawing/2015/9/8/chartex" xmlns:cx="http://schemas.microsoft.com/office/drawing/2014/chartex">
             <w:pict>
               <v:line w14:anchorId="53FDDD5B" id="Straight Connector 2" o:spid="_x0000_s1026" style="position:absolute;flip:y;z-index:251659264;visibility:visible;mso-wrap-style:square;mso-width-percent:0;mso-height-percent:0;mso-wrap-distance-left:9pt;mso-wrap-distance-top:0;mso-wrap-distance-right:9pt;mso-wrap-distance-bottom:0;mso-position-horizontal:center;mso-position-horizontal-relative:margin;mso-position-vertical:absolute;mso-position-vertical-relative:text;mso-width-percent:0;mso-height-percent:0;mso-width-relative:margin;mso-height-relative:margin" from="0,23pt" to="563.1pt,24.05pt" o:gfxdata="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" strokecolor="black [3200]" strokeweight=".5pt">
                 <v:stroke joinstyle="miter"/>
@@ -240,7 +240,7 @@
               </wp:anchor>
             </w:drawing>
           </mc:Choice>
-          <mc:Fallback xmlns:cx="http://schemas.microsoft.com/office/drawing/2014/chartex" xmlns:cx1="http://schemas.microsoft.com/office/drawing/2015/9/8/chartex" xmlns:cx2="http://schemas.microsoft.com/office/drawing/2015/10/21/chartex" xmlns:cx3="http://schemas.microsoft.com/office/drawing/2016/5/9/chartex" xmlns:cx4="http://schemas.microsoft.com/office/drawing/2016/5/10/chartex" xmlns:cx5="http://schemas.microsoft.com/office/drawing/2016/5/11/chartex" xmlns:cx6="http://schemas.microsoft.com/office/drawing/2016/5/12/chartex" xmlns:cx7="http://schemas.microsoft.com/office/drawing/2016/5/13/chartex" xmlns:cx8="http://schemas.microsoft.com/office/drawing/2016/5/14/chartex" xmlns:aink="http://schemas.microsoft.com/office/drawing/2016/ink" xmlns:am3d="http://schemas.microsoft.com/office/drawing/2017/model3d" xmlns:w16cid="http://schemas.microsoft.com/office/word/2016/wordml/cid" xmlns:w16se="http://schemas.microsoft.com/office/word/2015/wordml/symex">
+          <mc:Fallback xmlns:w16se="http://schemas.microsoft.com/office/word/2015/wordml/symex" xmlns:w16cid="http://schemas.microsoft.com/office/word/2016/wordml/cid" xmlns:am3d="http://schemas.microsoft.com/office/drawing/2017/model3d" xmlns:aink="http://schemas.microsoft.com/office/drawing/2016/ink" xmlns:cx8="http://schemas.microsoft.com/office/drawing/2016/5/14/chartex" xmlns:cx7="http://schemas.microsoft.com/office/drawing/2016/5/13/chartex" xmlns:cx6="http://schemas.microsoft.com/office/drawing/2016/5/12/chartex" xmlns:cx5="http://schemas.microsoft.com/office/drawing/2016/5/11/chartex" xmlns:cx4="http://schemas.microsoft.com/office/drawing/2016/5/10/chartex" xmlns:cx3="http://schemas.microsoft.com/office/drawing/2016/5/9/chartex" xmlns:cx2="http://schemas.microsoft.com/office/drawing/2015/10/21/chartex" xmlns:cx1="http://schemas.microsoft.com/office/drawing/2015/9/8/chartex" xmlns:cx="http://schemas.microsoft.com/office/drawing/2014/chartex">
             <w:pict>
               <v:line w14:anchorId="7BA5D990" id="Straight Connector 3" o:spid="_x0000_s1026" style="position:absolute;flip:y;z-index:251660288;visibility:visible;mso-wrap-style:square;mso-width-percent:0;mso-height-percent:0;mso-wrap-distance-left:9pt;mso-wrap-distance-top:0;mso-wrap-distance-right:9pt;mso-wrap-distance-bottom:0;mso-position-horizontal:center;mso-position-horizontal-relative:margin;mso-position-vertical:absolute;mso-position-vertical-relative:text;mso-width-percent:0;mso-height-percent:0;mso-width-relative:margin;mso-height-relative:margin" from="0,34.9pt" to="565.25pt,37.05pt" o:gfxdata="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" strokecolor="black [3200]" strokeweight=".5pt">
                 <v:stroke joinstyle="miter"/>
@@ -336,7 +336,7 @@
           <w:sz w:val="44"/>
           <w:szCs w:val="44"/>
         </w:rPr>
-        <w:t>Gr</w:t>
+        <w:t>G</w:t>
       </w:r>
       <w:r>
         <w:rPr>
@@ -647,9 +647,10 @@
       <w:sdtPr>
         <w:rPr>
           <w:rFonts w:asciiTheme="minorHAnsi" w:eastAsiaTheme="minorEastAsia" w:hAnsiTheme="minorHAnsi" w:cs="Times New Roman"/>
+          <w:b/>
           <w:color w:val="auto"/>
-          <w:sz w:val="22"/>
-          <w:szCs w:val="22"/>
+          <w:sz w:val="28"/>
+          <w:szCs w:val="28"/>
         </w:rPr>
         <w:id w:val="-1560555340"/>
         <w:docPartObj>
@@ -657,12 +658,22 @@
           <w:docPartUnique/>
         </w:docPartObj>
       </w:sdtPr>
-      <w:sdtEndPr/>
+      <w:sdtEndPr>
+        <w:rPr>
+          <w:rFonts w:ascii="Tahoma" w:eastAsiaTheme="minorHAnsi" w:hAnsi="Tahoma" w:cs="Tahoma"/>
+          <w:lang w:bidi="bn-BD"/>
+        </w:rPr>
+      </w:sdtEndPr>
       <w:sdtContent>
         <w:p>
           <w:pPr>
             <w:pStyle w:val="TOCHeading"/>
             <w:jc w:val="center"/>
+            <w:rPr>
+              <w:b/>
+              <w:sz w:val="28"/>
+              <w:szCs w:val="28"/>
+            </w:rPr>
           </w:pPr>
         </w:p>
         <w:p>
@@ -670,8 +681,7 @@
             <w:pStyle w:val="TOCHeading"/>
             <w:jc w:val="center"/>
             <w:rPr>
-              <w:sz w:val="40"/>
-              <w:szCs w:val="40"/>
+              <w:b/>
             </w:rPr>
           </w:pPr>
           <w:r>
@@ -680,8 +690,6 @@
               <w:b/>
               <w:bCs/>
               <w:color w:val="auto"/>
-              <w:sz w:val="40"/>
-              <w:szCs w:val="40"/>
             </w:rPr>
             <w:t>Table of Contents</w:t>
           </w:r>
@@ -689,8 +697,8 @@
         <w:p>
           <w:pPr>
             <w:rPr>
-              <w:sz w:val="32"/>
-              <w:szCs w:val="32"/>
+              <w:b/>
+              <w:sz w:val="28"/>
               <w:lang w:bidi="ar-SA"/>
             </w:rPr>
           </w:pPr>
@@ -698,8 +706,8 @@
         <w:p>
           <w:pPr>
             <w:rPr>
-              <w:sz w:val="32"/>
-              <w:szCs w:val="32"/>
+              <w:b/>
+              <w:sz w:val="28"/>
               <w:lang w:bidi="ar-SA"/>
             </w:rPr>
           </w:pPr>
@@ -711,8 +719,8 @@
               <w:rFonts w:ascii="Tahoma" w:hAnsi="Tahoma" w:cs="Tahoma"/>
               <w:b/>
               <w:bCs/>
-              <w:sz w:val="32"/>
-              <w:szCs w:val="32"/>
+              <w:sz w:val="28"/>
+              <w:szCs w:val="28"/>
             </w:rPr>
           </w:pPr>
           <w:r>
@@ -720,8 +728,8 @@
               <w:rFonts w:ascii="Tahoma" w:hAnsi="Tahoma" w:cs="Tahoma"/>
               <w:b/>
               <w:bCs/>
-              <w:sz w:val="32"/>
-              <w:szCs w:val="32"/>
+              <w:sz w:val="28"/>
+              <w:szCs w:val="28"/>
             </w:rPr>
             <w:t xml:space="preserve">1. </w:t>
           </w:r>
@@ -730,26 +738,38 @@
               <w:rFonts w:ascii="Tahoma" w:hAnsi="Tahoma" w:cs="Tahoma"/>
               <w:b/>
               <w:bCs/>
-              <w:sz w:val="32"/>
-              <w:szCs w:val="32"/>
+              <w:sz w:val="28"/>
+              <w:szCs w:val="28"/>
             </w:rPr>
-            <w:t>Overview</w:t>
-          </w:r>
-          <w:r>
-            <w:rPr>
-              <w:rFonts w:ascii="Tahoma" w:hAnsi="Tahoma" w:cs="Tahoma"/>
-              <w:sz w:val="32"/>
-              <w:szCs w:val="32"/>
-            </w:rPr>
-            <w:ptab w:relativeTo="margin" w:alignment="right" w:leader="dot"/>
+            <w:t>Introduction…………………………………………………</w:t>
           </w:r>
           <w:r>
             <w:rPr>
               <w:rFonts w:ascii="Tahoma" w:hAnsi="Tahoma" w:cs="Tahoma"/>
               <w:b/>
               <w:bCs/>
-              <w:sz w:val="32"/>
-              <w:szCs w:val="32"/>
+              <w:sz w:val="28"/>
+              <w:szCs w:val="28"/>
+            </w:rPr>
+            <w:t>………….</w:t>
+          </w:r>
+          <w:r>
+            <w:rPr>
+              <w:rFonts w:ascii="Tahoma" w:hAnsi="Tahoma" w:cs="Tahoma"/>
+              <w:b/>
+              <w:bCs/>
+              <w:sz w:val="28"/>
+              <w:szCs w:val="28"/>
+            </w:rPr>
+            <w:t>…</w:t>
+          </w:r>
+          <w:r>
+            <w:rPr>
+              <w:rFonts w:ascii="Tahoma" w:hAnsi="Tahoma" w:cs="Tahoma"/>
+              <w:b/>
+              <w:bCs/>
+              <w:sz w:val="28"/>
+              <w:szCs w:val="28"/>
             </w:rPr>
             <w:t>1</w:t>
           </w:r>
@@ -761,8 +781,8 @@
               <w:rFonts w:ascii="Tahoma" w:hAnsi="Tahoma" w:cs="Tahoma"/>
               <w:b/>
               <w:bCs/>
-              <w:sz w:val="32"/>
-              <w:szCs w:val="32"/>
+              <w:sz w:val="28"/>
+              <w:szCs w:val="28"/>
             </w:rPr>
           </w:pPr>
           <w:r>
@@ -770,28 +790,58 @@
               <w:rFonts w:ascii="Tahoma" w:hAnsi="Tahoma" w:cs="Tahoma"/>
               <w:b/>
               <w:bCs/>
-              <w:sz w:val="32"/>
-              <w:szCs w:val="32"/>
+              <w:sz w:val="28"/>
+              <w:szCs w:val="28"/>
             </w:rPr>
-            <w:t>2. Motivation</w:t>
-          </w:r>
-          <w:r>
-            <w:rPr>
-              <w:rFonts w:ascii="Tahoma" w:hAnsi="Tahoma" w:cs="Tahoma"/>
-              <w:sz w:val="32"/>
-              <w:szCs w:val="32"/>
-            </w:rPr>
-            <w:ptab w:relativeTo="margin" w:alignment="right" w:leader="dot"/>
+            <w:t xml:space="preserve">2. </w:t>
           </w:r>
           <w:r>
             <w:rPr>
               <w:rFonts w:ascii="Tahoma" w:hAnsi="Tahoma" w:cs="Tahoma"/>
               <w:b/>
               <w:bCs/>
-              <w:sz w:val="32"/>
-              <w:szCs w:val="32"/>
+              <w:sz w:val="28"/>
+              <w:szCs w:val="28"/>
+            </w:rPr>
+            <w:t>Motivation</w:t>
+          </w:r>
+          <w:r>
+            <w:rPr>
+              <w:rFonts w:ascii="Tahoma" w:hAnsi="Tahoma" w:cs="Tahoma"/>
+              <w:b/>
+              <w:sz w:val="28"/>
+              <w:szCs w:val="28"/>
+            </w:rPr>
+            <w:t>………………………………………………………………</w:t>
+          </w:r>
+          <w:r>
+            <w:rPr>
+              <w:rFonts w:ascii="Tahoma" w:hAnsi="Tahoma" w:cs="Tahoma"/>
+              <w:b/>
+              <w:sz w:val="28"/>
+              <w:szCs w:val="28"/>
+            </w:rPr>
+            <w:t>.</w:t>
+          </w:r>
+          <w:r>
+            <w:rPr>
+              <w:rFonts w:ascii="Tahoma" w:hAnsi="Tahoma" w:cs="Tahoma"/>
+              <w:b/>
+              <w:bCs/>
+              <w:sz w:val="28"/>
+              <w:szCs w:val="28"/>
             </w:rPr>
             <w:t>1</w:t>
+          </w:r>
+          <w:r>
+            <w:rPr>
+              <w:rFonts w:ascii="Tahoma" w:hAnsi="Tahoma" w:cs="Tahoma"/>
+              <w:b/>
+              <w:bCs/>
+              <w:sz w:val="28"/>
+              <w:szCs w:val="28"/>
+            </w:rPr>
+            <w:t>-2</w:t>
           </w:r>
         </w:p>
         <w:p>
@@ -799,8 +849,9 @@
             <w:pStyle w:val="TOC1"/>
             <w:rPr>
               <w:rFonts w:ascii="Tahoma" w:hAnsi="Tahoma" w:cs="Tahoma"/>
-              <w:sz w:val="32"/>
-              <w:szCs w:val="32"/>
+              <w:b/>
+              <w:sz w:val="28"/>
+              <w:szCs w:val="28"/>
             </w:rPr>
           </w:pPr>
           <w:r>
@@ -808,180 +859,138 @@
               <w:rFonts w:ascii="Tahoma" w:hAnsi="Tahoma" w:cs="Tahoma"/>
               <w:b/>
               <w:bCs/>
-              <w:sz w:val="32"/>
-              <w:szCs w:val="32"/>
+              <w:sz w:val="28"/>
+              <w:szCs w:val="28"/>
             </w:rPr>
-            <w:t>3. Pipelining</w:t>
+            <w:t xml:space="preserve">3. Objectives </w:t>
           </w:r>
           <w:r>
             <w:rPr>
               <w:rFonts w:ascii="Tahoma" w:hAnsi="Tahoma" w:cs="Tahoma"/>
-              <w:sz w:val="32"/>
-              <w:szCs w:val="32"/>
+              <w:b/>
+              <w:sz w:val="28"/>
+              <w:szCs w:val="28"/>
             </w:rPr>
-            <w:ptab w:relativeTo="margin" w:alignment="right" w:leader="dot"/>
+            <w:t>…………………………………………………………….</w:t>
           </w:r>
           <w:r>
             <w:rPr>
               <w:rFonts w:ascii="Tahoma" w:hAnsi="Tahoma" w:cs="Tahoma"/>
               <w:b/>
               <w:bCs/>
-              <w:sz w:val="32"/>
-              <w:szCs w:val="32"/>
+              <w:sz w:val="28"/>
+              <w:szCs w:val="28"/>
             </w:rPr>
             <w:t>2</w:t>
+          </w:r>
+          <w:r>
+            <w:rPr>
+              <w:rFonts w:ascii="Tahoma" w:hAnsi="Tahoma" w:cs="Tahoma"/>
+              <w:b/>
+              <w:bCs/>
+              <w:sz w:val="28"/>
+              <w:szCs w:val="28"/>
+            </w:rPr>
+            <w:t>-3</w:t>
           </w:r>
         </w:p>
         <w:p>
           <w:pPr>
-            <w:pStyle w:val="TOC2"/>
-          </w:pPr>
-          <w:r>
-            <w:t>3.1 Basic Concepts</w:t>
-          </w:r>
-          <w:r>
-            <w:ptab w:relativeTo="margin" w:alignment="right" w:leader="dot"/>
-          </w:r>
-          <w:r>
-            <w:t>2</w:t>
-          </w:r>
-        </w:p>
-        <w:p>
-          <w:pPr>
-            <w:pStyle w:val="TOC3"/>
-            <w:ind w:left="446"/>
+            <w:pStyle w:val="TOC1"/>
             <w:rPr>
               <w:rFonts w:ascii="Tahoma" w:hAnsi="Tahoma" w:cs="Tahoma"/>
-              <w:sz w:val="32"/>
-              <w:szCs w:val="32"/>
+              <w:b/>
+              <w:sz w:val="28"/>
+              <w:szCs w:val="28"/>
             </w:rPr>
           </w:pPr>
           <w:r>
             <w:rPr>
               <w:rFonts w:ascii="Tahoma" w:hAnsi="Tahoma" w:cs="Tahoma"/>
-              <w:sz w:val="32"/>
-              <w:szCs w:val="32"/>
+              <w:b/>
+              <w:bCs/>
+              <w:sz w:val="28"/>
+              <w:szCs w:val="28"/>
             </w:rPr>
-            <w:t>3.2 Instruction Pipelining</w:t>
+            <w:t>4</w:t>
           </w:r>
           <w:r>
             <w:rPr>
               <w:rFonts w:ascii="Tahoma" w:hAnsi="Tahoma" w:cs="Tahoma"/>
-              <w:sz w:val="32"/>
-              <w:szCs w:val="32"/>
+              <w:b/>
+              <w:bCs/>
+              <w:sz w:val="28"/>
+              <w:szCs w:val="28"/>
             </w:rPr>
-            <w:ptab w:relativeTo="margin" w:alignment="right" w:leader="dot"/>
+            <w:t>. Project Scope</w:t>
           </w:r>
           <w:r>
             <w:rPr>
               <w:rFonts w:ascii="Tahoma" w:hAnsi="Tahoma" w:cs="Tahoma"/>
-              <w:sz w:val="32"/>
-              <w:szCs w:val="32"/>
+              <w:b/>
+              <w:sz w:val="28"/>
+              <w:szCs w:val="28"/>
+            </w:rPr>
+            <w:t>…………………………………………………………….</w:t>
+          </w:r>
+          <w:r>
+            <w:rPr>
+              <w:rFonts w:ascii="Tahoma" w:hAnsi="Tahoma" w:cs="Tahoma"/>
+              <w:b/>
+              <w:bCs/>
+              <w:sz w:val="28"/>
+              <w:szCs w:val="28"/>
             </w:rPr>
             <w:t>3</w:t>
           </w:r>
         </w:p>
         <w:p>
           <w:pPr>
-            <w:pStyle w:val="TOC3"/>
-            <w:ind w:left="446"/>
+            <w:pStyle w:val="TOC1"/>
             <w:rPr>
               <w:rFonts w:ascii="Tahoma" w:hAnsi="Tahoma" w:cs="Tahoma"/>
-              <w:sz w:val="32"/>
-              <w:szCs w:val="32"/>
+              <w:b/>
+              <w:bCs/>
+              <w:sz w:val="28"/>
+              <w:szCs w:val="28"/>
             </w:rPr>
           </w:pPr>
           <w:r>
             <w:rPr>
               <w:rFonts w:ascii="Tahoma" w:hAnsi="Tahoma" w:cs="Tahoma"/>
-              <w:sz w:val="32"/>
-              <w:szCs w:val="32"/>
+              <w:b/>
+              <w:bCs/>
+              <w:sz w:val="28"/>
+              <w:szCs w:val="28"/>
             </w:rPr>
-            <w:t>3.3 Advantages of Pipelining</w:t>
+            <w:t>5</w:t>
           </w:r>
           <w:r>
             <w:rPr>
               <w:rFonts w:ascii="Tahoma" w:hAnsi="Tahoma" w:cs="Tahoma"/>
-              <w:sz w:val="32"/>
-              <w:szCs w:val="32"/>
+              <w:b/>
+              <w:bCs/>
+              <w:sz w:val="28"/>
+              <w:szCs w:val="28"/>
             </w:rPr>
-            <w:ptab w:relativeTo="margin" w:alignment="right" w:leader="dot"/>
+            <w:t>. Limitation</w:t>
           </w:r>
           <w:r>
             <w:rPr>
               <w:rFonts w:ascii="Tahoma" w:hAnsi="Tahoma" w:cs="Tahoma"/>
-              <w:sz w:val="32"/>
-              <w:szCs w:val="32"/>
+              <w:b/>
+              <w:sz w:val="28"/>
+              <w:szCs w:val="28"/>
             </w:rPr>
-            <w:t>3</w:t>
-          </w:r>
-        </w:p>
-        <w:p>
-          <w:pPr>
-            <w:pStyle w:val="TOC3"/>
-            <w:ind w:left="446"/>
-            <w:rPr>
-              <w:rFonts w:ascii="Tahoma" w:hAnsi="Tahoma" w:cs="Tahoma"/>
-              <w:sz w:val="32"/>
-              <w:szCs w:val="32"/>
-            </w:rPr>
-          </w:pPr>
-          <w:r>
-            <w:rPr>
-              <w:rFonts w:ascii="Tahoma" w:hAnsi="Tahoma" w:cs="Tahoma"/>
-              <w:sz w:val="32"/>
-              <w:szCs w:val="32"/>
-            </w:rPr>
-            <w:t>3.4 Disadvantages of Pipelining</w:t>
+            <w:t>………………………………………………………………….</w:t>
           </w:r>
           <w:r>
             <w:rPr>
               <w:rFonts w:ascii="Tahoma" w:hAnsi="Tahoma" w:cs="Tahoma"/>
-              <w:sz w:val="32"/>
-              <w:szCs w:val="32"/>
-            </w:rPr>
-            <w:ptab w:relativeTo="margin" w:alignment="right" w:leader="dot"/>
-          </w:r>
-          <w:r>
-            <w:rPr>
-              <w:rFonts w:ascii="Tahoma" w:hAnsi="Tahoma" w:cs="Tahoma"/>
-              <w:sz w:val="32"/>
-              <w:szCs w:val="32"/>
-            </w:rPr>
-            <w:t>3</w:t>
-          </w:r>
-        </w:p>
-        <w:p>
-          <w:pPr>
-            <w:pStyle w:val="TOC3"/>
-            <w:ind w:left="446"/>
-            <w:rPr>
-              <w:rFonts w:ascii="Tahoma" w:hAnsi="Tahoma" w:cs="Tahoma"/>
-              <w:sz w:val="32"/>
-              <w:szCs w:val="32"/>
-            </w:rPr>
-          </w:pPr>
-          <w:r>
-            <w:rPr>
-              <w:rFonts w:ascii="Tahoma" w:hAnsi="Tahoma" w:cs="Tahoma"/>
-              <w:sz w:val="32"/>
-              <w:szCs w:val="32"/>
-            </w:rPr>
-            <w:t>3.5 Pipeline Hazards</w:t>
-          </w:r>
-          <w:r>
-            <w:rPr>
-              <w:rFonts w:ascii="Tahoma" w:hAnsi="Tahoma" w:cs="Tahoma"/>
-              <w:sz w:val="32"/>
-              <w:szCs w:val="32"/>
-            </w:rPr>
-            <w:ptab w:relativeTo="margin" w:alignment="right" w:leader="dot"/>
-          </w:r>
-          <w:r>
-            <w:rPr>
-              <w:rFonts w:ascii="Tahoma" w:hAnsi="Tahoma" w:cs="Tahoma"/>
-              <w:sz w:val="32"/>
-              <w:szCs w:val="32"/>
+              <w:b/>
+              <w:bCs/>
+              <w:sz w:val="28"/>
+              <w:szCs w:val="28"/>
             </w:rPr>
             <w:t>4</w:t>
           </w:r>
@@ -991,8 +1000,10 @@
             <w:pStyle w:val="TOC1"/>
             <w:rPr>
               <w:rFonts w:ascii="Tahoma" w:hAnsi="Tahoma" w:cs="Tahoma"/>
-              <w:sz w:val="32"/>
-              <w:szCs w:val="32"/>
+              <w:b/>
+              <w:bCs/>
+              <w:sz w:val="28"/>
+              <w:szCs w:val="28"/>
             </w:rPr>
           </w:pPr>
           <w:r>
@@ -1000,111 +1011,47 @@
               <w:rFonts w:ascii="Tahoma" w:hAnsi="Tahoma" w:cs="Tahoma"/>
               <w:b/>
               <w:bCs/>
-              <w:sz w:val="32"/>
-              <w:szCs w:val="32"/>
+              <w:sz w:val="28"/>
+              <w:szCs w:val="28"/>
             </w:rPr>
-            <w:t>4. Superscalar Processors</w:t>
+            <w:t>6. How this system works</w:t>
           </w:r>
           <w:r>
             <w:rPr>
               <w:rFonts w:ascii="Tahoma" w:hAnsi="Tahoma" w:cs="Tahoma"/>
-              <w:sz w:val="32"/>
-              <w:szCs w:val="32"/>
+              <w:b/>
+              <w:sz w:val="28"/>
+              <w:szCs w:val="28"/>
             </w:rPr>
-            <w:ptab w:relativeTo="margin" w:alignment="right" w:leader="dot"/>
+            <w:t>………………………………………</w:t>
+          </w:r>
+          <w:r>
+            <w:rPr>
+              <w:rFonts w:ascii="Tahoma" w:hAnsi="Tahoma" w:cs="Tahoma"/>
+              <w:b/>
+              <w:sz w:val="28"/>
+              <w:szCs w:val="28"/>
+            </w:rPr>
+            <w:t>…</w:t>
+          </w:r>
+          <w:r>
+            <w:rPr>
+              <w:rFonts w:ascii="Tahoma" w:hAnsi="Tahoma" w:cs="Tahoma"/>
+              <w:b/>
+              <w:sz w:val="28"/>
+              <w:szCs w:val="28"/>
+            </w:rPr>
+            <w:t>……</w:t>
           </w:r>
           <w:r>
             <w:rPr>
               <w:rFonts w:ascii="Tahoma" w:hAnsi="Tahoma" w:cs="Tahoma"/>
               <w:b/>
               <w:bCs/>
-              <w:sz w:val="32"/>
-              <w:szCs w:val="32"/>
+              <w:sz w:val="28"/>
+              <w:szCs w:val="28"/>
             </w:rPr>
-            <w:t>5</w:t>
-          </w:r>
-        </w:p>
-        <w:p>
-          <w:pPr>
-            <w:pStyle w:val="TOC2"/>
-          </w:pPr>
-          <w:r>
-            <w:t>4.1 Superscalar Execution</w:t>
-          </w:r>
-          <w:r>
-            <w:ptab w:relativeTo="margin" w:alignment="right" w:leader="dot"/>
-          </w:r>
-          <w:r>
-            <w:t>6</w:t>
-          </w:r>
-        </w:p>
-        <w:p>
-          <w:pPr>
-            <w:pStyle w:val="TOC3"/>
-            <w:ind w:left="446"/>
-            <w:rPr>
-              <w:rFonts w:ascii="Tahoma" w:hAnsi="Tahoma" w:cs="Tahoma"/>
-              <w:sz w:val="32"/>
-              <w:szCs w:val="32"/>
-            </w:rPr>
-          </w:pPr>
-          <w:r>
-            <w:rPr>
-              <w:rFonts w:ascii="Tahoma" w:hAnsi="Tahoma" w:cs="Tahoma"/>
-              <w:sz w:val="32"/>
-              <w:szCs w:val="32"/>
-            </w:rPr>
-            <w:t>4.2 Limitations of Superscalar</w:t>
-          </w:r>
-          <w:r>
-            <w:rPr>
-              <w:rFonts w:ascii="Tahoma" w:hAnsi="Tahoma" w:cs="Tahoma"/>
-              <w:sz w:val="32"/>
-              <w:szCs w:val="32"/>
-            </w:rPr>
-            <w:ptab w:relativeTo="margin" w:alignment="right" w:leader="dot"/>
-          </w:r>
-          <w:r>
-            <w:rPr>
-              <w:rFonts w:ascii="Tahoma" w:hAnsi="Tahoma" w:cs="Tahoma"/>
-              <w:sz w:val="32"/>
-              <w:szCs w:val="32"/>
-            </w:rPr>
-            <w:t>6</w:t>
-          </w:r>
-        </w:p>
-        <w:p>
-          <w:pPr>
-            <w:ind w:left="446"/>
-            <w:rPr>
-              <w:rFonts w:ascii="Tahoma" w:hAnsi="Tahoma" w:cs="Tahoma"/>
-              <w:sz w:val="32"/>
-              <w:szCs w:val="32"/>
-            </w:rPr>
-          </w:pPr>
-          <w:r>
-            <w:rPr>
-              <w:rFonts w:ascii="Tahoma" w:hAnsi="Tahoma" w:cs="Tahoma"/>
-              <w:sz w:val="32"/>
-              <w:szCs w:val="32"/>
-            </w:rPr>
-            <w:t>4.3 Superscalar Applications</w:t>
-          </w:r>
-          <w:r>
-            <w:rPr>
-              <w:rFonts w:ascii="Tahoma" w:hAnsi="Tahoma" w:cs="Tahoma"/>
-              <w:sz w:val="32"/>
-              <w:szCs w:val="32"/>
-            </w:rPr>
-            <w:ptab w:relativeTo="margin" w:alignment="right" w:leader="dot"/>
-          </w:r>
-          <w:r>
-            <w:rPr>
-              <w:rFonts w:ascii="Tahoma" w:hAnsi="Tahoma" w:cs="Tahoma"/>
-              <w:sz w:val="32"/>
-              <w:szCs w:val="32"/>
-            </w:rPr>
-            <w:t>7</w:t>
+            <w:t>4-5</w:t>
           </w:r>
         </w:p>
         <w:p>
@@ -1114,8 +1061,8 @@
               <w:rFonts w:ascii="Tahoma" w:hAnsi="Tahoma" w:cs="Tahoma"/>
               <w:b/>
               <w:bCs/>
-              <w:sz w:val="32"/>
-              <w:szCs w:val="32"/>
+              <w:sz w:val="28"/>
+              <w:szCs w:val="28"/>
             </w:rPr>
           </w:pPr>
           <w:r>
@@ -1123,28 +1070,29 @@
               <w:rFonts w:ascii="Tahoma" w:hAnsi="Tahoma" w:cs="Tahoma"/>
               <w:b/>
               <w:bCs/>
-              <w:sz w:val="32"/>
-              <w:szCs w:val="32"/>
+              <w:sz w:val="28"/>
+              <w:szCs w:val="28"/>
             </w:rPr>
-            <w:t>5. Pipelining vs Superscalar</w:t>
+            <w:t>7. Project Diagram</w:t>
           </w:r>
           <w:r>
             <w:rPr>
               <w:rFonts w:ascii="Tahoma" w:hAnsi="Tahoma" w:cs="Tahoma"/>
-              <w:sz w:val="32"/>
-              <w:szCs w:val="32"/>
+              <w:b/>
+              <w:sz w:val="28"/>
+              <w:szCs w:val="28"/>
             </w:rPr>
-            <w:ptab w:relativeTo="margin" w:alignment="right" w:leader="dot"/>
+            <w:t>…………………………………………………………..</w:t>
           </w:r>
           <w:r>
             <w:rPr>
               <w:rFonts w:ascii="Tahoma" w:hAnsi="Tahoma" w:cs="Tahoma"/>
               <w:b/>
               <w:bCs/>
-              <w:sz w:val="32"/>
-              <w:szCs w:val="32"/>
+              <w:sz w:val="28"/>
+              <w:szCs w:val="28"/>
             </w:rPr>
-            <w:t>7</w:t>
+            <w:t>5</w:t>
           </w:r>
         </w:p>
         <w:p>
@@ -1154,8 +1102,8 @@
               <w:rFonts w:ascii="Tahoma" w:hAnsi="Tahoma" w:cs="Tahoma"/>
               <w:b/>
               <w:bCs/>
-              <w:sz w:val="32"/>
-              <w:szCs w:val="32"/>
+              <w:sz w:val="28"/>
+              <w:szCs w:val="28"/>
             </w:rPr>
           </w:pPr>
           <w:r>
@@ -1163,28 +1111,47 @@
               <w:rFonts w:ascii="Tahoma" w:hAnsi="Tahoma" w:cs="Tahoma"/>
               <w:b/>
               <w:bCs/>
-              <w:sz w:val="32"/>
-              <w:szCs w:val="32"/>
+              <w:sz w:val="28"/>
+              <w:szCs w:val="28"/>
             </w:rPr>
-            <w:t>6. Conclusion</w:t>
+            <w:t>8. User Requirements</w:t>
           </w:r>
           <w:r>
             <w:rPr>
               <w:rFonts w:ascii="Tahoma" w:hAnsi="Tahoma" w:cs="Tahoma"/>
-              <w:sz w:val="32"/>
-              <w:szCs w:val="32"/>
+              <w:b/>
+              <w:sz w:val="28"/>
+              <w:szCs w:val="28"/>
             </w:rPr>
-            <w:ptab w:relativeTo="margin" w:alignment="right" w:leader="dot"/>
+            <w:t>………………………………………………</w:t>
+          </w:r>
+          <w:r>
+            <w:rPr>
+              <w:rFonts w:ascii="Tahoma" w:hAnsi="Tahoma" w:cs="Tahoma"/>
+              <w:b/>
+              <w:sz w:val="28"/>
+              <w:szCs w:val="28"/>
+            </w:rPr>
+            <w:t>...</w:t>
+          </w:r>
+          <w:r>
+            <w:rPr>
+              <w:rFonts w:ascii="Tahoma" w:hAnsi="Tahoma" w:cs="Tahoma"/>
+              <w:b/>
+              <w:sz w:val="28"/>
+              <w:szCs w:val="28"/>
+            </w:rPr>
+            <w:t>….</w:t>
           </w:r>
           <w:r>
             <w:rPr>
               <w:rFonts w:ascii="Tahoma" w:hAnsi="Tahoma" w:cs="Tahoma"/>
               <w:b/>
               <w:bCs/>
-              <w:sz w:val="32"/>
-              <w:szCs w:val="32"/>
+              <w:sz w:val="28"/>
+              <w:szCs w:val="28"/>
             </w:rPr>
-            <w:t>8</w:t>
+            <w:t>5-6</w:t>
           </w:r>
         </w:p>
         <w:p>
@@ -1194,8 +1161,8 @@
               <w:rFonts w:ascii="Tahoma" w:hAnsi="Tahoma" w:cs="Tahoma"/>
               <w:b/>
               <w:bCs/>
-              <w:sz w:val="32"/>
-              <w:szCs w:val="32"/>
+              <w:sz w:val="28"/>
+              <w:szCs w:val="28"/>
             </w:rPr>
           </w:pPr>
           <w:r>
@@ -1203,75 +1170,181 @@
               <w:rFonts w:ascii="Tahoma" w:hAnsi="Tahoma" w:cs="Tahoma"/>
               <w:b/>
               <w:bCs/>
-              <w:sz w:val="32"/>
-              <w:szCs w:val="32"/>
+              <w:sz w:val="28"/>
+              <w:szCs w:val="28"/>
             </w:rPr>
-            <w:t>7. Contribution List</w:t>
-          </w:r>
-          <w:r>
-            <w:rPr>
-              <w:rFonts w:ascii="Tahoma" w:hAnsi="Tahoma" w:cs="Tahoma"/>
-              <w:sz w:val="32"/>
-              <w:szCs w:val="32"/>
-            </w:rPr>
-            <w:ptab w:relativeTo="margin" w:alignment="right" w:leader="dot"/>
+            <w:t>9. System Requirements……………………………</w:t>
           </w:r>
           <w:r>
             <w:rPr>
               <w:rFonts w:ascii="Tahoma" w:hAnsi="Tahoma" w:cs="Tahoma"/>
               <w:b/>
               <w:bCs/>
-              <w:sz w:val="32"/>
-              <w:szCs w:val="32"/>
+              <w:sz w:val="28"/>
+              <w:szCs w:val="28"/>
             </w:rPr>
-            <w:t>8</w:t>
+            <w:t>...</w:t>
+          </w:r>
+          <w:r>
+            <w:rPr>
+              <w:rFonts w:ascii="Tahoma" w:hAnsi="Tahoma" w:cs="Tahoma"/>
+              <w:b/>
+              <w:bCs/>
+              <w:sz w:val="28"/>
+              <w:szCs w:val="28"/>
+            </w:rPr>
+            <w:t>……</w:t>
+          </w:r>
+          <w:r>
+            <w:rPr>
+              <w:rFonts w:ascii="Tahoma" w:hAnsi="Tahoma" w:cs="Tahoma"/>
+              <w:b/>
+              <w:bCs/>
+              <w:sz w:val="28"/>
+              <w:szCs w:val="28"/>
+            </w:rPr>
+            <w:t>….</w:t>
+          </w:r>
+          <w:r>
+            <w:rPr>
+              <w:rFonts w:ascii="Tahoma" w:hAnsi="Tahoma" w:cs="Tahoma"/>
+              <w:b/>
+              <w:bCs/>
+              <w:sz w:val="28"/>
+              <w:szCs w:val="28"/>
+            </w:rPr>
+            <w:t>..............</w:t>
+          </w:r>
+          <w:r>
+            <w:rPr>
+              <w:rFonts w:ascii="Tahoma" w:hAnsi="Tahoma" w:cs="Tahoma"/>
+              <w:b/>
+              <w:bCs/>
+              <w:sz w:val="28"/>
+              <w:szCs w:val="28"/>
+            </w:rPr>
+            <w:t>6</w:t>
+          </w:r>
+          <w:r>
+            <w:rPr>
+              <w:rFonts w:ascii="Tahoma" w:hAnsi="Tahoma" w:cs="Tahoma"/>
+              <w:b/>
+              <w:bCs/>
+              <w:sz w:val="28"/>
+              <w:szCs w:val="28"/>
+            </w:rPr>
+            <w:t xml:space="preserve"> </w:t>
           </w:r>
         </w:p>
         <w:p>
           <w:pPr>
-            <w:pStyle w:val="TOC1"/>
             <w:rPr>
-              <w:sz w:val="32"/>
-              <w:szCs w:val="32"/>
+              <w:rFonts w:ascii="Tahoma" w:hAnsi="Tahoma" w:cs="Tahoma"/>
+              <w:b/>
+              <w:sz w:val="28"/>
+              <w:lang w:bidi="ar-SA"/>
             </w:rPr>
           </w:pPr>
           <w:r>
             <w:rPr>
               <w:rFonts w:ascii="Tahoma" w:hAnsi="Tahoma" w:cs="Tahoma"/>
               <w:b/>
-              <w:bCs/>
-              <w:sz w:val="32"/>
-              <w:szCs w:val="32"/>
+              <w:sz w:val="28"/>
+              <w:lang w:bidi="ar-SA"/>
             </w:rPr>
-            <w:t>8. References</w:t>
-          </w:r>
-          <w:r>
-            <w:rPr>
-              <w:rFonts w:ascii="Tahoma" w:hAnsi="Tahoma" w:cs="Tahoma"/>
-              <w:sz w:val="32"/>
-              <w:szCs w:val="32"/>
-            </w:rPr>
-            <w:ptab w:relativeTo="margin" w:alignment="right" w:leader="dot"/>
+            <w:t>10. Planning…………………………………………………...</w:t>
           </w:r>
           <w:r>
             <w:rPr>
               <w:rFonts w:ascii="Tahoma" w:hAnsi="Tahoma" w:cs="Tahoma"/>
               <w:b/>
-              <w:bCs/>
-              <w:sz w:val="32"/>
-              <w:szCs w:val="32"/>
+              <w:sz w:val="28"/>
+              <w:lang w:bidi="ar-SA"/>
             </w:rPr>
-            <w:t>9</w:t>
+            <w:t>...............</w:t>
           </w:r>
           <w:r>
             <w:rPr>
               <w:rFonts w:ascii="Tahoma" w:hAnsi="Tahoma" w:cs="Tahoma"/>
               <w:b/>
-              <w:bCs/>
-              <w:sz w:val="32"/>
-              <w:szCs w:val="32"/>
+              <w:sz w:val="28"/>
+              <w:lang w:bidi="ar-SA"/>
             </w:rPr>
-            <w:t xml:space="preserve"> </w:t>
+            <w:t>6-7</w:t>
+          </w:r>
+        </w:p>
+        <w:p>
+          <w:pPr>
+            <w:rPr>
+              <w:rFonts w:ascii="Tahoma" w:hAnsi="Tahoma" w:cs="Tahoma"/>
+              <w:b/>
+              <w:sz w:val="28"/>
+              <w:lang w:bidi="ar-SA"/>
+            </w:rPr>
+          </w:pPr>
+          <w:r>
+            <w:rPr>
+              <w:rFonts w:ascii="Tahoma" w:hAnsi="Tahoma" w:cs="Tahoma"/>
+              <w:b/>
+              <w:sz w:val="28"/>
+              <w:lang w:bidi="ar-SA"/>
+            </w:rPr>
+            <w:t>11. Conclusion…………………………………………………</w:t>
+          </w:r>
+          <w:r>
+            <w:rPr>
+              <w:rFonts w:ascii="Tahoma" w:hAnsi="Tahoma" w:cs="Tahoma"/>
+              <w:b/>
+              <w:sz w:val="28"/>
+              <w:lang w:bidi="ar-SA"/>
+            </w:rPr>
+            <w:t>……………..</w:t>
+          </w:r>
+          <w:r>
+            <w:rPr>
+              <w:rFonts w:ascii="Tahoma" w:hAnsi="Tahoma" w:cs="Tahoma"/>
+              <w:b/>
+              <w:sz w:val="28"/>
+              <w:lang w:bidi="ar-SA"/>
+            </w:rPr>
+            <w:t>7</w:t>
+          </w:r>
+        </w:p>
+        <w:p>
+          <w:pPr>
+            <w:rPr>
+              <w:rFonts w:ascii="Tahoma" w:hAnsi="Tahoma" w:cs="Tahoma"/>
+              <w:b/>
+              <w:sz w:val="28"/>
+              <w:lang w:bidi="ar-SA"/>
+            </w:rPr>
+          </w:pPr>
+          <w:r>
+            <w:rPr>
+              <w:rFonts w:ascii="Tahoma" w:hAnsi="Tahoma" w:cs="Tahoma"/>
+              <w:b/>
+              <w:sz w:val="28"/>
+              <w:lang w:bidi="ar-SA"/>
+            </w:rPr>
+            <w:t>12. References…………………………………………………</w:t>
+          </w:r>
+          <w:r>
+            <w:rPr>
+              <w:rFonts w:ascii="Tahoma" w:hAnsi="Tahoma" w:cs="Tahoma"/>
+              <w:b/>
+              <w:sz w:val="28"/>
+              <w:lang w:bidi="ar-SA"/>
+            </w:rPr>
+            <w:t>……………..</w:t>
+          </w:r>
+          <w:r>
+            <w:rPr>
+              <w:rFonts w:ascii="Tahoma" w:hAnsi="Tahoma" w:cs="Tahoma"/>
+              <w:b/>
+              <w:sz w:val="28"/>
+              <w:lang w:bidi="ar-SA"/>
+            </w:rPr>
+            <w:t>8</w:t>
           </w:r>
         </w:p>
       </w:sdtContent>
@@ -1759,7 +1832,51 @@
           <w:rFonts w:ascii="Tahoma" w:hAnsi="Tahoma" w:cs="Tahoma"/>
           <w:sz w:val="28"/>
         </w:rPr>
-        <w:t xml:space="preserve"> tools will also be used for the development of it.</w:t>
+        <w:t xml:space="preserve"> tools will also be used for the development of </w:t>
+      </w:r>
+      <w:proofErr w:type="spellStart"/>
+      <w:r>
+        <w:rPr>
+          <w:rFonts w:ascii="Tahoma" w:hAnsi="Tahoma" w:cs="Tahoma"/>
+          <w:sz w:val="28"/>
+        </w:rPr>
+        <w:t>it.</w:t>
+      </w:r>
+      <w:r>
+        <w:rPr>
+          <w:rFonts w:ascii="Tahoma" w:hAnsi="Tahoma" w:cs="Tahoma"/>
+          <w:sz w:val="28"/>
+        </w:rPr>
+        <w:t>Moreover</w:t>
+      </w:r>
+      <w:proofErr w:type="spellEnd"/>
+      <w:r>
+        <w:rPr>
+          <w:rFonts w:ascii="Tahoma" w:hAnsi="Tahoma" w:cs="Tahoma"/>
+          <w:sz w:val="28"/>
+        </w:rPr>
+        <w:t>, t</w:t>
+      </w:r>
+      <w:r>
+        <w:rPr>
+          <w:rFonts w:ascii="Tahoma" w:hAnsi="Tahoma" w:cs="Tahoma"/>
+          <w:sz w:val="28"/>
+        </w:rPr>
+        <w:t>his project</w:t>
+      </w:r>
+      <w:r>
+        <w:rPr>
+          <w:rFonts w:ascii="Tahoma" w:hAnsi="Tahoma" w:cs="Tahoma"/>
+          <w:sz w:val="28"/>
+        </w:rPr>
+        <w:t xml:space="preserve"> will provide</w:t>
+      </w:r>
+      <w:r>
+        <w:rPr>
+          <w:rFonts w:ascii="Tahoma" w:hAnsi="Tahoma" w:cs="Tahoma"/>
+          <w:sz w:val="28"/>
+        </w:rPr>
+        <w:t xml:space="preserve"> the simplest system for managing pizza orders and payment in a restaurant.</w:t>
       </w:r>
     </w:p>
     <w:p>
@@ -1771,34 +1888,6 @@
           <w:sz w:val="28"/>
         </w:rPr>
       </w:pPr>
-      <w:r>
-        <w:rPr>
-          <w:rFonts w:ascii="Tahoma" w:hAnsi="Tahoma" w:cs="Tahoma"/>
-          <w:sz w:val="28"/>
-        </w:rPr>
-        <w:t>Moreover, t</w:t>
-      </w:r>
-      <w:r>
-        <w:rPr>
-          <w:rFonts w:ascii="Tahoma" w:hAnsi="Tahoma" w:cs="Tahoma"/>
-          <w:sz w:val="28"/>
-        </w:rPr>
-        <w:t>his project</w:t>
-      </w:r>
-      <w:r>
-        <w:rPr>
-          <w:rFonts w:ascii="Tahoma" w:hAnsi="Tahoma" w:cs="Tahoma"/>
-          <w:sz w:val="28"/>
-        </w:rPr>
-        <w:t xml:space="preserve"> will provide</w:t>
-      </w:r>
-      <w:r>
-        <w:rPr>
-          <w:rFonts w:ascii="Tahoma" w:hAnsi="Tahoma" w:cs="Tahoma"/>
-          <w:sz w:val="28"/>
-        </w:rPr>
-        <w:t xml:space="preserve"> the simplest system for managing pizza orders and payment in a restaurant.</w:t>
-      </w:r>
     </w:p>
     <w:p>
       <w:pPr>
@@ -1809,6 +1898,26 @@
           <w:sz w:val="28"/>
         </w:rPr>
       </w:pPr>
+      <w:r>
+        <w:rPr>
+          <w:rFonts w:ascii="Tahoma" w:hAnsi="Tahoma" w:cs="Tahoma"/>
+          <w:b/>
+          <w:bCs/>
+          <w:sz w:val="36"/>
+          <w:szCs w:val="36"/>
+        </w:rPr>
+        <w:t xml:space="preserve">2. </w:t>
+      </w:r>
+      <w:r>
+        <w:rPr>
+          <w:rFonts w:ascii="Tahoma" w:hAnsi="Tahoma" w:cs="Tahoma"/>
+          <w:b/>
+          <w:bCs/>
+          <w:sz w:val="36"/>
+          <w:szCs w:val="36"/>
+        </w:rPr>
+        <w:t>Motivation</w:t>
+      </w:r>
     </w:p>
     <w:p>
       <w:pPr>
@@ -1816,6 +1925,281 @@
         <w:jc w:val="both"/>
         <w:rPr>
           <w:rFonts w:ascii="Tahoma" w:hAnsi="Tahoma" w:cs="Tahoma"/>
+          <w:sz w:val="28"/>
+        </w:rPr>
+      </w:pPr>
+      <w:r>
+        <w:rPr>
+          <w:rFonts w:ascii="Tahoma" w:hAnsi="Tahoma" w:cs="Tahoma"/>
+          <w:sz w:val="28"/>
+        </w:rPr>
+        <w:t>With the rapid develo</w:t>
+      </w:r>
+      <w:r>
+        <w:rPr>
+          <w:rFonts w:ascii="Tahoma" w:hAnsi="Tahoma" w:cs="Tahoma"/>
+          <w:sz w:val="28"/>
+        </w:rPr>
+        <w:t>pment of information technology,</w:t>
+      </w:r>
+      <w:r>
+        <w:rPr>
+          <w:rFonts w:ascii="Tahoma" w:hAnsi="Tahoma" w:cs="Tahoma"/>
+          <w:sz w:val="28"/>
+        </w:rPr>
+        <w:t xml:space="preserve"> web application and</w:t>
+      </w:r>
+    </w:p>
+    <w:p>
+      <w:pPr>
+        <w:spacing w:after="0"/>
+        <w:jc w:val="both"/>
+        <w:rPr>
+          <w:rFonts w:ascii="Tahoma" w:hAnsi="Tahoma" w:cs="Tahoma"/>
+          <w:sz w:val="28"/>
+        </w:rPr>
+      </w:pPr>
+      <w:r>
+        <w:rPr>
+          <w:rFonts w:ascii="Tahoma" w:hAnsi="Tahoma" w:cs="Tahoma"/>
+          <w:sz w:val="28"/>
+        </w:rPr>
+        <w:t>Android application have been increasing in recent years. Compared with the</w:t>
+      </w:r>
+    </w:p>
+    <w:p>
+      <w:pPr>
+        <w:spacing w:after="0"/>
+        <w:jc w:val="both"/>
+        <w:rPr>
+          <w:rFonts w:ascii="Tahoma" w:hAnsi="Tahoma" w:cs="Tahoma"/>
+          <w:sz w:val="28"/>
+        </w:rPr>
+      </w:pPr>
+      <w:r>
+        <w:rPr>
+          <w:rFonts w:ascii="Tahoma" w:hAnsi="Tahoma" w:cs="Tahoma"/>
+          <w:sz w:val="28"/>
+        </w:rPr>
+        <w:lastRenderedPageBreak/>
+        <w:t xml:space="preserve">Desktop </w:t>
+      </w:r>
+      <w:r>
+        <w:rPr>
+          <w:rFonts w:ascii="Tahoma" w:hAnsi="Tahoma" w:cs="Tahoma"/>
+          <w:sz w:val="28"/>
+        </w:rPr>
+        <w:t>application, the advantage</w:t>
+      </w:r>
+      <w:r>
+        <w:rPr>
+          <w:rFonts w:ascii="Tahoma" w:hAnsi="Tahoma" w:cs="Tahoma"/>
+          <w:sz w:val="28"/>
+        </w:rPr>
+        <w:t>s</w:t>
+      </w:r>
+      <w:r>
+        <w:rPr>
+          <w:rFonts w:ascii="Tahoma" w:hAnsi="Tahoma" w:cs="Tahoma"/>
+          <w:sz w:val="28"/>
+        </w:rPr>
+        <w:t xml:space="preserve"> of the Android application</w:t>
+      </w:r>
+      <w:r>
+        <w:rPr>
+          <w:rFonts w:ascii="Tahoma" w:hAnsi="Tahoma" w:cs="Tahoma"/>
+          <w:sz w:val="28"/>
+        </w:rPr>
+        <w:t xml:space="preserve"> are as follows</w:t>
+      </w:r>
+      <w:r>
+        <w:rPr>
+          <w:rFonts w:ascii="Tahoma" w:hAnsi="Tahoma" w:cs="Tahoma"/>
+          <w:sz w:val="28"/>
+        </w:rPr>
+        <w:t>:</w:t>
+      </w:r>
+    </w:p>
+    <w:p>
+      <w:pPr>
+        <w:spacing w:before="240" w:after="0"/>
+        <w:jc w:val="both"/>
+        <w:rPr>
+          <w:rFonts w:ascii="Tahoma" w:hAnsi="Tahoma" w:cs="Tahoma"/>
+          <w:sz w:val="28"/>
+        </w:rPr>
+      </w:pPr>
+      <w:r>
+        <w:rPr>
+          <w:rFonts w:ascii="Tahoma" w:hAnsi="Tahoma" w:cs="Tahoma"/>
+          <w:sz w:val="28"/>
+        </w:rPr>
+        <w:t>- Mobile application is convenient to carry</w:t>
+      </w:r>
+    </w:p>
+    <w:p>
+      <w:pPr>
+        <w:spacing w:after="0"/>
+        <w:jc w:val="both"/>
+        <w:rPr>
+          <w:rFonts w:ascii="Tahoma" w:hAnsi="Tahoma" w:cs="Tahoma"/>
+          <w:sz w:val="28"/>
+        </w:rPr>
+      </w:pPr>
+      <w:r>
+        <w:rPr>
+          <w:rFonts w:ascii="Tahoma" w:hAnsi="Tahoma" w:cs="Tahoma"/>
+          <w:sz w:val="28"/>
+        </w:rPr>
+        <w:t>- Global partnerships and large install base</w:t>
+      </w:r>
+    </w:p>
+    <w:p>
+      <w:pPr>
+        <w:spacing w:after="0"/>
+        <w:jc w:val="both"/>
+        <w:rPr>
+          <w:rFonts w:ascii="Tahoma" w:hAnsi="Tahoma" w:cs="Tahoma"/>
+          <w:sz w:val="28"/>
+        </w:rPr>
+      </w:pPr>
+      <w:r>
+        <w:rPr>
+          <w:rFonts w:ascii="Tahoma" w:hAnsi="Tahoma" w:cs="Tahoma"/>
+          <w:sz w:val="28"/>
+        </w:rPr>
+        <w:t>- Powerful development framework</w:t>
+      </w:r>
+    </w:p>
+    <w:p>
+      <w:pPr>
+        <w:spacing w:after="0"/>
+        <w:jc w:val="both"/>
+        <w:rPr>
+          <w:rFonts w:ascii="Tahoma" w:hAnsi="Tahoma" w:cs="Tahoma"/>
+          <w:sz w:val="28"/>
+        </w:rPr>
+      </w:pPr>
+      <w:r>
+        <w:rPr>
+          <w:rFonts w:ascii="Tahoma" w:hAnsi="Tahoma" w:cs="Tahoma"/>
+          <w:sz w:val="28"/>
+        </w:rPr>
+        <w:t>- Open marketplace for distributing apps</w:t>
+      </w:r>
+    </w:p>
+    <w:p>
+      <w:pPr>
+        <w:spacing w:before="240" w:after="0"/>
+        <w:jc w:val="both"/>
+        <w:rPr>
+          <w:rFonts w:ascii="Tahoma" w:hAnsi="Tahoma" w:cs="Tahoma"/>
+          <w:sz w:val="28"/>
+        </w:rPr>
+      </w:pPr>
+      <w:r>
+        <w:rPr>
+          <w:rFonts w:ascii="Tahoma" w:hAnsi="Tahoma" w:cs="Tahoma"/>
+          <w:sz w:val="28"/>
+        </w:rPr>
+        <w:t xml:space="preserve">Based on the advantages of android applications, we motivated ourselves to develop a project on Android application. </w:t>
+      </w:r>
+    </w:p>
+    <w:p>
+      <w:pPr>
+        <w:spacing w:before="240" w:after="0"/>
+        <w:jc w:val="both"/>
+        <w:rPr>
+          <w:rFonts w:ascii="Tahoma" w:hAnsi="Tahoma" w:cs="Tahoma"/>
+          <w:sz w:val="28"/>
+        </w:rPr>
+      </w:pPr>
+      <w:r>
+        <w:rPr>
+          <w:rFonts w:ascii="Tahoma" w:hAnsi="Tahoma" w:cs="Tahoma"/>
+          <w:sz w:val="28"/>
+        </w:rPr>
+        <w:t>The whole world is in love with pizzas. The billions of dollars earned by different pizzerias across the globe just prove this. Meanwhile, with the number of customers increasing, the new problem occurs. Because the space of the restaurant is limit</w:t>
+      </w:r>
+      <w:r>
+        <w:rPr>
+          <w:rFonts w:ascii="Tahoma" w:hAnsi="Tahoma" w:cs="Tahoma"/>
+          <w:sz w:val="28"/>
+        </w:rPr>
+        <w:t>ed, the restaurant can only serve</w:t>
+      </w:r>
+      <w:r>
+        <w:rPr>
+          <w:rFonts w:ascii="Tahoma" w:hAnsi="Tahoma" w:cs="Tahoma"/>
+          <w:sz w:val="28"/>
+        </w:rPr>
+        <w:t xml:space="preserve"> a certain nu</w:t>
+      </w:r>
+      <w:r>
+        <w:rPr>
+          <w:rFonts w:ascii="Tahoma" w:hAnsi="Tahoma" w:cs="Tahoma"/>
+          <w:sz w:val="28"/>
+        </w:rPr>
+        <w:t>mber of customers at the time. T</w:t>
+      </w:r>
+      <w:r>
+        <w:rPr>
+          <w:rFonts w:ascii="Tahoma" w:hAnsi="Tahoma" w:cs="Tahoma"/>
+          <w:sz w:val="28"/>
+        </w:rPr>
+        <w:t>herefore, the full customer resource cannot be utilized.</w:t>
+      </w:r>
+    </w:p>
+    <w:p>
+      <w:pPr>
+        <w:spacing w:before="240" w:after="0"/>
+        <w:jc w:val="both"/>
+        <w:rPr>
+          <w:rFonts w:ascii="Tahoma" w:hAnsi="Tahoma" w:cs="Tahoma"/>
+          <w:sz w:val="28"/>
+        </w:rPr>
+      </w:pPr>
+      <w:r>
+        <w:rPr>
+          <w:rFonts w:ascii="Tahoma" w:hAnsi="Tahoma" w:cs="Tahoma"/>
+          <w:sz w:val="28"/>
+        </w:rPr>
+        <w:t>Mobile Pizza Ordering Application is the key to solve this problem. Using this</w:t>
+      </w:r>
+    </w:p>
+    <w:p>
+      <w:pPr>
+        <w:spacing w:after="0"/>
+        <w:jc w:val="both"/>
+        <w:rPr>
+          <w:rFonts w:ascii="Tahoma" w:hAnsi="Tahoma" w:cs="Tahoma"/>
+          <w:sz w:val="28"/>
+        </w:rPr>
+      </w:pPr>
+      <w:r>
+        <w:rPr>
+          <w:rFonts w:ascii="Tahoma" w:hAnsi="Tahoma" w:cs="Tahoma"/>
+          <w:sz w:val="28"/>
+        </w:rPr>
+        <w:t>application, the customers need not go to the restaurant by themselves, but they can order the pizzas through Android mobiles anywhere. As the internet users are increasing exponentially, many companies have introduced Online Pizza ordering system for taking orders from customers. This system not only improves customer’s experience but also eases the workload on the staff of pizzerias.</w:t>
+      </w:r>
+    </w:p>
+    <w:p>
+      <w:pPr>
+        <w:spacing w:after="0"/>
+        <w:jc w:val="both"/>
+        <w:rPr>
+          <w:rFonts w:ascii="Tahoma" w:hAnsi="Tahoma" w:cs="Tahoma"/>
+          <w:sz w:val="28"/>
+        </w:rPr>
+      </w:pPr>
+    </w:p>
+    <w:p>
+      <w:pPr>
+        <w:spacing w:before="240" w:after="0"/>
+        <w:jc w:val="both"/>
+        <w:rPr>
+          <w:rFonts w:ascii="Tahoma" w:hAnsi="Tahoma" w:cs="Tahoma"/>
           <w:b/>
           <w:bCs/>
           <w:sz w:val="36"/>
@@ -1830,9 +2214,307 @@
           <w:sz w:val="36"/>
           <w:szCs w:val="36"/>
         </w:rPr>
-        <w:t xml:space="preserve">2. </w:t>
-      </w:r>
-      <w:r>
+        <w:t>3. Objectives</w:t>
+      </w:r>
+    </w:p>
+    <w:p>
+      <w:pPr>
+        <w:spacing w:before="240" w:after="0"/>
+        <w:jc w:val="both"/>
+        <w:rPr>
+          <w:rFonts w:ascii="Tahoma" w:hAnsi="Tahoma" w:cs="Tahoma"/>
+          <w:sz w:val="28"/>
+        </w:rPr>
+      </w:pPr>
+      <w:r>
+        <w:rPr>
+          <w:rFonts w:ascii="Tahoma" w:hAnsi="Tahoma" w:cs="Tahoma"/>
+          <w:b/>
+          <w:bCs/>
+          <w:sz w:val="28"/>
+        </w:rPr>
+        <w:t>Build your own pizza</w:t>
+      </w:r>
+      <w:r>
+        <w:rPr>
+          <w:rFonts w:ascii="Tahoma" w:hAnsi="Tahoma" w:cs="Tahoma"/>
+          <w:b/>
+          <w:bCs/>
+          <w:sz w:val="28"/>
+        </w:rPr>
+        <w:t xml:space="preserve"> -</w:t>
+      </w:r>
+      <w:r>
+        <w:rPr>
+          <w:rFonts w:ascii="Tahoma" w:hAnsi="Tahoma" w:cs="Tahoma"/>
+          <w:sz w:val="28"/>
+        </w:rPr>
+        <w:t xml:space="preserve"> This system will help customers in ordering custom pizzas. </w:t>
+      </w:r>
+      <w:r>
+        <w:rPr>
+          <w:rFonts w:ascii="Tahoma" w:hAnsi="Tahoma" w:cs="Tahoma"/>
+          <w:sz w:val="28"/>
+        </w:rPr>
+        <w:t>So,</w:t>
+      </w:r>
+      <w:r>
+        <w:rPr>
+          <w:rFonts w:ascii="Tahoma" w:hAnsi="Tahoma" w:cs="Tahoma"/>
+          <w:sz w:val="28"/>
+        </w:rPr>
+        <w:t xml:space="preserve"> the customer will pick exactly the th</w:t>
+      </w:r>
+      <w:r>
+        <w:rPr>
+          <w:rFonts w:ascii="Tahoma" w:hAnsi="Tahoma" w:cs="Tahoma"/>
+          <w:sz w:val="28"/>
+        </w:rPr>
+        <w:t>ings which he/she wants in his/her</w:t>
+      </w:r>
+      <w:r>
+        <w:rPr>
+          <w:rFonts w:ascii="Tahoma" w:hAnsi="Tahoma" w:cs="Tahoma"/>
+          <w:sz w:val="28"/>
+        </w:rPr>
+        <w:t xml:space="preserve"> pizza. This will surely enhance the image of the pizzeria and customer satisfaction will be more.</w:t>
+      </w:r>
+    </w:p>
+    <w:p>
+      <w:pPr>
+        <w:spacing w:before="240" w:after="0"/>
+        <w:jc w:val="both"/>
+        <w:rPr>
+          <w:rFonts w:ascii="Tahoma" w:hAnsi="Tahoma" w:cs="Tahoma"/>
+          <w:sz w:val="28"/>
+        </w:rPr>
+      </w:pPr>
+      <w:r>
+        <w:rPr>
+          <w:rFonts w:ascii="Tahoma" w:hAnsi="Tahoma" w:cs="Tahoma"/>
+          <w:b/>
+          <w:bCs/>
+          <w:sz w:val="28"/>
+        </w:rPr>
+        <w:t>Online Payment</w:t>
+      </w:r>
+      <w:r>
+        <w:rPr>
+          <w:rFonts w:ascii="Tahoma" w:hAnsi="Tahoma" w:cs="Tahoma"/>
+          <w:b/>
+          <w:bCs/>
+          <w:sz w:val="28"/>
+        </w:rPr>
+        <w:t xml:space="preserve"> </w:t>
+      </w:r>
+      <w:r>
+        <w:rPr>
+          <w:rFonts w:ascii="Tahoma" w:hAnsi="Tahoma" w:cs="Tahoma"/>
+          <w:b/>
+          <w:bCs/>
+          <w:sz w:val="28"/>
+        </w:rPr>
+        <w:t>-</w:t>
+      </w:r>
+      <w:r>
+        <w:rPr>
+          <w:rFonts w:ascii="Tahoma" w:hAnsi="Tahoma" w:cs="Tahoma"/>
+          <w:sz w:val="28"/>
+        </w:rPr>
+        <w:t xml:space="preserve"> This system will give the option to the customer for online payment. This will make pizza buying experience cash free.</w:t>
+      </w:r>
+    </w:p>
+    <w:p>
+      <w:pPr>
+        <w:spacing w:before="240" w:after="0"/>
+        <w:jc w:val="both"/>
+        <w:rPr>
+          <w:rFonts w:ascii="Tahoma" w:hAnsi="Tahoma" w:cs="Tahoma"/>
+          <w:sz w:val="28"/>
+        </w:rPr>
+      </w:pPr>
+      <w:r>
+        <w:rPr>
+          <w:rFonts w:ascii="Tahoma" w:hAnsi="Tahoma" w:cs="Tahoma"/>
+          <w:b/>
+          <w:bCs/>
+          <w:sz w:val="28"/>
+        </w:rPr>
+        <w:lastRenderedPageBreak/>
+        <w:t>Better Knowledge</w:t>
+      </w:r>
+      <w:r>
+        <w:rPr>
+          <w:rFonts w:ascii="Tahoma" w:hAnsi="Tahoma" w:cs="Tahoma"/>
+          <w:b/>
+          <w:bCs/>
+          <w:sz w:val="28"/>
+        </w:rPr>
+        <w:t xml:space="preserve"> </w:t>
+      </w:r>
+      <w:r>
+        <w:rPr>
+          <w:rFonts w:ascii="Tahoma" w:hAnsi="Tahoma" w:cs="Tahoma"/>
+          <w:b/>
+          <w:bCs/>
+          <w:sz w:val="28"/>
+        </w:rPr>
+        <w:t>-</w:t>
+      </w:r>
+      <w:r>
+        <w:rPr>
+          <w:rFonts w:ascii="Tahoma" w:hAnsi="Tahoma" w:cs="Tahoma"/>
+          <w:sz w:val="28"/>
+        </w:rPr>
+        <w:t xml:space="preserve"> This system will provide customer all the details of his order before making the order. This confirmation will help customers to check the items ordered with their prices.</w:t>
+      </w:r>
+    </w:p>
+    <w:p>
+      <w:pPr>
+        <w:spacing w:before="240" w:after="0"/>
+        <w:jc w:val="both"/>
+        <w:rPr>
+          <w:rFonts w:ascii="Tahoma" w:hAnsi="Tahoma" w:cs="Tahoma"/>
+          <w:sz w:val="28"/>
+        </w:rPr>
+      </w:pPr>
+      <w:r>
+        <w:rPr>
+          <w:rFonts w:ascii="Tahoma" w:hAnsi="Tahoma" w:cs="Tahoma"/>
+          <w:b/>
+          <w:bCs/>
+          <w:sz w:val="28"/>
+        </w:rPr>
+        <w:t>Know Delivery Time</w:t>
+      </w:r>
+      <w:r>
+        <w:rPr>
+          <w:rFonts w:ascii="Tahoma" w:hAnsi="Tahoma" w:cs="Tahoma"/>
+          <w:b/>
+          <w:bCs/>
+          <w:sz w:val="28"/>
+        </w:rPr>
+        <w:t xml:space="preserve"> </w:t>
+      </w:r>
+      <w:r>
+        <w:rPr>
+          <w:rFonts w:ascii="Tahoma" w:hAnsi="Tahoma" w:cs="Tahoma"/>
+          <w:b/>
+          <w:bCs/>
+          <w:sz w:val="28"/>
+        </w:rPr>
+        <w:t>-</w:t>
+      </w:r>
+      <w:r>
+        <w:rPr>
+          <w:rFonts w:ascii="Tahoma" w:hAnsi="Tahoma" w:cs="Tahoma"/>
+          <w:sz w:val="28"/>
+        </w:rPr>
+        <w:t xml:space="preserve"> This system will show the time by which the order will be delivered to the customer. For pick-ups, customers can fix the time by which they will pick their order.</w:t>
+      </w:r>
+    </w:p>
+    <w:p>
+      <w:pPr>
+        <w:spacing w:before="240" w:after="0"/>
+        <w:jc w:val="both"/>
+        <w:rPr>
+          <w:rFonts w:ascii="Tahoma" w:hAnsi="Tahoma" w:cs="Tahoma"/>
+          <w:sz w:val="28"/>
+        </w:rPr>
+      </w:pPr>
+      <w:r>
+        <w:rPr>
+          <w:rFonts w:ascii="Tahoma" w:hAnsi="Tahoma" w:cs="Tahoma"/>
+          <w:b/>
+          <w:bCs/>
+          <w:sz w:val="28"/>
+        </w:rPr>
+        <w:t>Reduce Paper Work</w:t>
+      </w:r>
+      <w:r>
+        <w:rPr>
+          <w:rFonts w:ascii="Tahoma" w:hAnsi="Tahoma" w:cs="Tahoma"/>
+          <w:b/>
+          <w:bCs/>
+          <w:sz w:val="28"/>
+        </w:rPr>
+        <w:t xml:space="preserve"> </w:t>
+      </w:r>
+      <w:r>
+        <w:rPr>
+          <w:rFonts w:ascii="Tahoma" w:hAnsi="Tahoma" w:cs="Tahoma"/>
+          <w:b/>
+          <w:bCs/>
+          <w:sz w:val="28"/>
+        </w:rPr>
+        <w:t>-</w:t>
+      </w:r>
+      <w:r>
+        <w:rPr>
+          <w:rFonts w:ascii="Tahoma" w:hAnsi="Tahoma" w:cs="Tahoma"/>
+          <w:sz w:val="28"/>
+        </w:rPr>
+        <w:t xml:space="preserve"> As most of the things will be performed online, it will reduce the usage of paper for the pizzeria.</w:t>
+      </w:r>
+    </w:p>
+    <w:p>
+      <w:pPr>
+        <w:spacing w:before="240" w:after="0"/>
+        <w:jc w:val="both"/>
+        <w:rPr>
+          <w:rFonts w:ascii="Tahoma" w:hAnsi="Tahoma" w:cs="Tahoma"/>
+          <w:sz w:val="28"/>
+        </w:rPr>
+      </w:pPr>
+      <w:r>
+        <w:rPr>
+          <w:rFonts w:ascii="Tahoma" w:hAnsi="Tahoma" w:cs="Tahoma"/>
+          <w:b/>
+          <w:bCs/>
+          <w:sz w:val="28"/>
+        </w:rPr>
+        <w:t>Improves Efficiency</w:t>
+      </w:r>
+      <w:r>
+        <w:rPr>
+          <w:rFonts w:ascii="Tahoma" w:hAnsi="Tahoma" w:cs="Tahoma"/>
+          <w:b/>
+          <w:bCs/>
+          <w:sz w:val="28"/>
+        </w:rPr>
+        <w:t xml:space="preserve"> </w:t>
+      </w:r>
+      <w:r>
+        <w:rPr>
+          <w:rFonts w:ascii="Tahoma" w:hAnsi="Tahoma" w:cs="Tahoma"/>
+          <w:b/>
+          <w:bCs/>
+          <w:sz w:val="28"/>
+        </w:rPr>
+        <w:t>-</w:t>
+      </w:r>
+      <w:r>
+        <w:rPr>
+          <w:rFonts w:ascii="Tahoma" w:hAnsi="Tahoma" w:cs="Tahoma"/>
+          <w:sz w:val="28"/>
+        </w:rPr>
+        <w:t xml:space="preserve"> This system will make things easier for staff as whole ordering process is done by the customer only.</w:t>
+      </w:r>
+    </w:p>
+    <w:p>
+      <w:pPr>
+        <w:spacing w:after="0"/>
+        <w:jc w:val="both"/>
+        <w:rPr>
+          <w:rFonts w:ascii="Tahoma" w:hAnsi="Tahoma" w:cs="Tahoma"/>
+          <w:sz w:val="28"/>
+        </w:rPr>
+      </w:pPr>
+    </w:p>
+    <w:p>
+      <w:pPr>
+        <w:spacing w:before="240" w:after="0"/>
+        <w:jc w:val="both"/>
         <w:rPr>
           <w:rFonts w:ascii="Tahoma" w:hAnsi="Tahoma" w:cs="Tahoma"/>
           <w:b/>
@@ -1840,7 +2522,16 @@
           <w:sz w:val="36"/>
           <w:szCs w:val="36"/>
         </w:rPr>
-        <w:t>Motivation</w:t>
+      </w:pPr>
+      <w:r>
+        <w:rPr>
+          <w:rFonts w:ascii="Tahoma" w:hAnsi="Tahoma" w:cs="Tahoma"/>
+          <w:b/>
+          <w:bCs/>
+          <w:sz w:val="36"/>
+          <w:szCs w:val="36"/>
+        </w:rPr>
+        <w:t>4. Project Scope</w:t>
       </w:r>
     </w:p>
     <w:p>
@@ -1857,107 +2548,98 @@
           <w:rFonts w:ascii="Tahoma" w:hAnsi="Tahoma" w:cs="Tahoma"/>
           <w:sz w:val="28"/>
         </w:rPr>
-        <w:t>With the rapid develo</w:t>
-      </w:r>
-      <w:r>
-        <w:rPr>
-          <w:rFonts w:ascii="Tahoma" w:hAnsi="Tahoma" w:cs="Tahoma"/>
-          <w:sz w:val="28"/>
-        </w:rPr>
-        <w:t>pment of information technology,</w:t>
-      </w:r>
-      <w:r>
-        <w:rPr>
-          <w:rFonts w:ascii="Tahoma" w:hAnsi="Tahoma" w:cs="Tahoma"/>
-          <w:sz w:val="28"/>
-        </w:rPr>
-        <w:t xml:space="preserve"> web application and</w:t>
-      </w:r>
-    </w:p>
-    <w:p>
-      <w:pPr>
-        <w:spacing w:after="0"/>
-        <w:jc w:val="both"/>
-        <w:rPr>
-          <w:rFonts w:ascii="Tahoma" w:hAnsi="Tahoma" w:cs="Tahoma"/>
-          <w:sz w:val="28"/>
-        </w:rPr>
-      </w:pPr>
-      <w:r>
-        <w:rPr>
-          <w:rFonts w:ascii="Tahoma" w:hAnsi="Tahoma" w:cs="Tahoma"/>
-          <w:sz w:val="28"/>
-        </w:rPr>
-        <w:lastRenderedPageBreak/>
-        <w:t>Android application have been increasing in recent years. Compared with the</w:t>
-      </w:r>
-    </w:p>
-    <w:p>
-      <w:pPr>
-        <w:spacing w:after="0"/>
-        <w:jc w:val="both"/>
-        <w:rPr>
-          <w:rFonts w:ascii="Tahoma" w:hAnsi="Tahoma" w:cs="Tahoma"/>
-          <w:sz w:val="28"/>
-        </w:rPr>
-      </w:pPr>
-      <w:proofErr w:type="gramStart"/>
-      <w:r>
-        <w:rPr>
-          <w:rFonts w:ascii="Tahoma" w:hAnsi="Tahoma" w:cs="Tahoma"/>
-          <w:sz w:val="28"/>
-        </w:rPr>
-        <w:t>desktop</w:t>
-      </w:r>
-      <w:proofErr w:type="gramEnd"/>
-      <w:r>
-        <w:rPr>
-          <w:rFonts w:ascii="Tahoma" w:hAnsi="Tahoma" w:cs="Tahoma"/>
-          <w:sz w:val="28"/>
-        </w:rPr>
-        <w:t xml:space="preserve"> application,</w:t>
-      </w:r>
-      <w:r>
-        <w:rPr>
-          <w:rFonts w:ascii="Tahoma" w:hAnsi="Tahoma" w:cs="Tahoma"/>
-          <w:sz w:val="28"/>
-        </w:rPr>
-        <w:t xml:space="preserve"> t</w:t>
-      </w:r>
-      <w:r>
-        <w:rPr>
-          <w:rFonts w:ascii="Tahoma" w:hAnsi="Tahoma" w:cs="Tahoma"/>
-          <w:sz w:val="28"/>
-        </w:rPr>
-        <w:t>he advantage</w:t>
-      </w:r>
-      <w:r>
-        <w:rPr>
-          <w:rFonts w:ascii="Tahoma" w:hAnsi="Tahoma" w:cs="Tahoma"/>
-          <w:sz w:val="28"/>
-        </w:rPr>
-        <w:t>s</w:t>
-      </w:r>
-      <w:r>
-        <w:rPr>
-          <w:rFonts w:ascii="Tahoma" w:hAnsi="Tahoma" w:cs="Tahoma"/>
-          <w:sz w:val="28"/>
-        </w:rPr>
-        <w:t xml:space="preserve"> of the Android application</w:t>
-      </w:r>
-      <w:r>
-        <w:rPr>
-          <w:rFonts w:ascii="Tahoma" w:hAnsi="Tahoma" w:cs="Tahoma"/>
-          <w:sz w:val="28"/>
-        </w:rPr>
-        <w:t xml:space="preserve"> are as follows</w:t>
-      </w:r>
-      <w:r>
-        <w:rPr>
-          <w:rFonts w:ascii="Tahoma" w:hAnsi="Tahoma" w:cs="Tahoma"/>
-          <w:sz w:val="28"/>
-        </w:rPr>
-        <w:t>:</w:t>
+        <w:t>The scope of the proposed system will be based on the features and functionalities proposed for pizza restaurant which is located in Bashundhara R/a. Online pizza ordering system will be a</w:t>
+      </w:r>
+      <w:r>
+        <w:rPr>
+          <w:rFonts w:ascii="Tahoma" w:hAnsi="Tahoma" w:cs="Tahoma"/>
+          <w:sz w:val="28"/>
+        </w:rPr>
+        <w:t>n</w:t>
+      </w:r>
+      <w:r>
+        <w:rPr>
+          <w:rFonts w:ascii="Tahoma" w:hAnsi="Tahoma" w:cs="Tahoma"/>
+          <w:sz w:val="28"/>
+        </w:rPr>
+        <w:t xml:space="preserve"> android based application whose main language of programming will be </w:t>
+      </w:r>
+      <w:r>
+        <w:rPr>
+          <w:rFonts w:ascii="Tahoma" w:hAnsi="Tahoma" w:cs="Tahoma"/>
+          <w:sz w:val="28"/>
+        </w:rPr>
+        <w:t>Java</w:t>
+      </w:r>
+      <w:r>
+        <w:rPr>
+          <w:rFonts w:ascii="Tahoma" w:hAnsi="Tahoma" w:cs="Tahoma"/>
+          <w:sz w:val="28"/>
+        </w:rPr>
+        <w:t>. Its main aim is to simplify and improve the efficiency of the ordering process for both customer and restaurant, minimize manual data entry and ensure data accuracy</w:t>
+      </w:r>
+      <w:r>
+        <w:rPr>
+          <w:rFonts w:ascii="Tahoma" w:hAnsi="Tahoma" w:cs="Tahoma"/>
+          <w:sz w:val="28"/>
+        </w:rPr>
+        <w:t xml:space="preserve"> </w:t>
+      </w:r>
+      <w:r>
+        <w:rPr>
+          <w:rFonts w:ascii="Tahoma" w:hAnsi="Tahoma" w:cs="Tahoma"/>
+          <w:sz w:val="28"/>
+        </w:rPr>
+        <w:t>and security during order placement process. Customers will also be able to view product menus</w:t>
+      </w:r>
+      <w:r>
+        <w:rPr>
+          <w:rFonts w:ascii="Tahoma" w:hAnsi="Tahoma" w:cs="Tahoma"/>
+          <w:sz w:val="28"/>
+        </w:rPr>
+        <w:t xml:space="preserve"> </w:t>
+      </w:r>
+      <w:r>
+        <w:rPr>
+          <w:rFonts w:ascii="Tahoma" w:hAnsi="Tahoma" w:cs="Tahoma"/>
+          <w:sz w:val="28"/>
+        </w:rPr>
+        <w:t xml:space="preserve">and </w:t>
+      </w:r>
+      <w:r>
+        <w:rPr>
+          <w:rFonts w:ascii="Tahoma" w:hAnsi="Tahoma" w:cs="Tahoma"/>
+          <w:sz w:val="28"/>
+        </w:rPr>
+        <w:t>their</w:t>
+      </w:r>
+      <w:r>
+        <w:rPr>
+          <w:rFonts w:ascii="Tahoma" w:hAnsi="Tahoma" w:cs="Tahoma"/>
+          <w:sz w:val="28"/>
+        </w:rPr>
+        <w:t xml:space="preserve"> ingredients and be able to have a visual confirmation that the order was place</w:t>
+      </w:r>
+      <w:r>
+        <w:rPr>
+          <w:rFonts w:ascii="Tahoma" w:hAnsi="Tahoma" w:cs="Tahoma"/>
+          <w:sz w:val="28"/>
+        </w:rPr>
+        <w:t>d</w:t>
+      </w:r>
+      <w:r>
+        <w:rPr>
+          <w:rFonts w:ascii="Tahoma" w:hAnsi="Tahoma" w:cs="Tahoma"/>
+          <w:sz w:val="28"/>
+        </w:rPr>
+        <w:t xml:space="preserve"> correctly</w:t>
+      </w:r>
+      <w:r>
+        <w:rPr>
+          <w:rFonts w:ascii="Tahoma" w:hAnsi="Tahoma" w:cs="Tahoma"/>
+          <w:sz w:val="28"/>
+        </w:rPr>
+        <w:t>.</w:t>
       </w:r>
     </w:p>
     <w:p>
@@ -1974,58 +2656,56 @@
           <w:rFonts w:ascii="Tahoma" w:hAnsi="Tahoma" w:cs="Tahoma"/>
           <w:sz w:val="28"/>
         </w:rPr>
-        <w:t>- Mobile application is convenient to carry</w:t>
-      </w:r>
-    </w:p>
-    <w:p>
-      <w:pPr>
-        <w:spacing w:after="0"/>
-        <w:jc w:val="both"/>
-        <w:rPr>
-          <w:rFonts w:ascii="Tahoma" w:hAnsi="Tahoma" w:cs="Tahoma"/>
-          <w:sz w:val="28"/>
-        </w:rPr>
-      </w:pPr>
-      <w:r>
-        <w:rPr>
-          <w:rFonts w:ascii="Tahoma" w:hAnsi="Tahoma" w:cs="Tahoma"/>
-          <w:sz w:val="28"/>
-        </w:rPr>
-        <w:t>- Global partnerships and large install base</w:t>
-      </w:r>
-    </w:p>
-    <w:p>
-      <w:pPr>
-        <w:spacing w:after="0"/>
-        <w:jc w:val="both"/>
-        <w:rPr>
-          <w:rFonts w:ascii="Tahoma" w:hAnsi="Tahoma" w:cs="Tahoma"/>
-          <w:sz w:val="28"/>
-        </w:rPr>
-      </w:pPr>
-      <w:r>
-        <w:rPr>
-          <w:rFonts w:ascii="Tahoma" w:hAnsi="Tahoma" w:cs="Tahoma"/>
-          <w:sz w:val="28"/>
-        </w:rPr>
-        <w:t>- Powerful development framework</w:t>
-      </w:r>
-    </w:p>
-    <w:p>
-      <w:pPr>
-        <w:spacing w:after="0"/>
-        <w:jc w:val="both"/>
-        <w:rPr>
-          <w:rFonts w:ascii="Tahoma" w:hAnsi="Tahoma" w:cs="Tahoma"/>
-          <w:sz w:val="28"/>
-        </w:rPr>
-      </w:pPr>
-      <w:r>
-        <w:rPr>
-          <w:rFonts w:ascii="Tahoma" w:hAnsi="Tahoma" w:cs="Tahoma"/>
-          <w:sz w:val="28"/>
-        </w:rPr>
-        <w:t>- Open marketplace for distributing apps</w:t>
+        <w:t>Since the Internet is booming, having an online ordering system can boost sales to some extent as it eases customers to place an order for the company's services. Customers can place orders from their home as long as they have an android phone with Internet connection. Customer can order pizza online once he sign</w:t>
+      </w:r>
+      <w:r>
+        <w:rPr>
+          <w:rFonts w:ascii="Tahoma" w:hAnsi="Tahoma" w:cs="Tahoma"/>
+          <w:sz w:val="28"/>
+        </w:rPr>
+        <w:t>s</w:t>
+      </w:r>
+      <w:r>
+        <w:rPr>
+          <w:rFonts w:ascii="Tahoma" w:hAnsi="Tahoma" w:cs="Tahoma"/>
+          <w:sz w:val="28"/>
+        </w:rPr>
+        <w:t xml:space="preserve"> in if it i</w:t>
+      </w:r>
+      <w:r>
+        <w:rPr>
+          <w:rFonts w:ascii="Tahoma" w:hAnsi="Tahoma" w:cs="Tahoma"/>
+          <w:sz w:val="28"/>
+        </w:rPr>
+        <w:t>s the first time to use the service, and his or her information</w:t>
+      </w:r>
+      <w:r>
+        <w:rPr>
+          <w:rFonts w:ascii="Tahoma" w:hAnsi="Tahoma" w:cs="Tahoma"/>
+          <w:sz w:val="28"/>
+        </w:rPr>
+        <w:t xml:space="preserve"> will be saved in the database. F</w:t>
+      </w:r>
+      <w:r>
+        <w:rPr>
+          <w:rFonts w:ascii="Tahoma" w:hAnsi="Tahoma" w:cs="Tahoma"/>
+          <w:sz w:val="28"/>
+        </w:rPr>
+        <w:t>or the other time</w:t>
+      </w:r>
+      <w:r>
+        <w:rPr>
+          <w:rFonts w:ascii="Tahoma" w:hAnsi="Tahoma" w:cs="Tahoma"/>
+          <w:sz w:val="28"/>
+        </w:rPr>
+        <w:t>s</w:t>
+      </w:r>
+      <w:r>
+        <w:rPr>
+          <w:rFonts w:ascii="Tahoma" w:hAnsi="Tahoma" w:cs="Tahoma"/>
+          <w:sz w:val="28"/>
+        </w:rPr>
+        <w:t xml:space="preserve"> he or she will only use the same information to order.</w:t>
       </w:r>
     </w:p>
     <w:p>
@@ -2034,93 +2714,12 @@
         <w:jc w:val="both"/>
         <w:rPr>
           <w:rFonts w:ascii="Tahoma" w:hAnsi="Tahoma" w:cs="Tahoma"/>
-          <w:sz w:val="28"/>
-        </w:rPr>
-      </w:pPr>
-      <w:r>
-        <w:rPr>
-          <w:rFonts w:ascii="Tahoma" w:hAnsi="Tahoma" w:cs="Tahoma"/>
-          <w:sz w:val="28"/>
-        </w:rPr>
-        <w:t xml:space="preserve">Based on the advantages of </w:t>
-      </w:r>
-      <w:r>
-        <w:rPr>
-          <w:rFonts w:ascii="Tahoma" w:hAnsi="Tahoma" w:cs="Tahoma"/>
-          <w:sz w:val="28"/>
-        </w:rPr>
-        <w:t>android</w:t>
-      </w:r>
-      <w:r>
-        <w:rPr>
-          <w:rFonts w:ascii="Tahoma" w:hAnsi="Tahoma" w:cs="Tahoma"/>
-          <w:sz w:val="28"/>
-        </w:rPr>
-        <w:t xml:space="preserve"> applications, </w:t>
-      </w:r>
-      <w:r>
-        <w:rPr>
-          <w:rFonts w:ascii="Tahoma" w:hAnsi="Tahoma" w:cs="Tahoma"/>
-          <w:sz w:val="28"/>
-        </w:rPr>
-        <w:t>we</w:t>
-      </w:r>
-      <w:r>
-        <w:rPr>
-          <w:rFonts w:ascii="Tahoma" w:hAnsi="Tahoma" w:cs="Tahoma"/>
-          <w:sz w:val="28"/>
-        </w:rPr>
-        <w:t xml:space="preserve"> motivated </w:t>
-      </w:r>
-      <w:r>
-        <w:rPr>
-          <w:rFonts w:ascii="Tahoma" w:hAnsi="Tahoma" w:cs="Tahoma"/>
-          <w:sz w:val="28"/>
-        </w:rPr>
-        <w:t>our</w:t>
-      </w:r>
-      <w:r>
-        <w:rPr>
-          <w:rFonts w:ascii="Tahoma" w:hAnsi="Tahoma" w:cs="Tahoma"/>
-          <w:sz w:val="28"/>
-        </w:rPr>
-        <w:t>sel</w:t>
-      </w:r>
-      <w:r>
-        <w:rPr>
-          <w:rFonts w:ascii="Tahoma" w:hAnsi="Tahoma" w:cs="Tahoma"/>
-          <w:sz w:val="28"/>
-        </w:rPr>
-        <w:t>ves</w:t>
-      </w:r>
-      <w:r>
-        <w:rPr>
-          <w:rFonts w:ascii="Tahoma" w:hAnsi="Tahoma" w:cs="Tahoma"/>
-          <w:sz w:val="28"/>
-        </w:rPr>
-        <w:t xml:space="preserve"> to develop a project </w:t>
-      </w:r>
-      <w:r>
-        <w:rPr>
-          <w:rFonts w:ascii="Tahoma" w:hAnsi="Tahoma" w:cs="Tahoma"/>
-          <w:sz w:val="28"/>
-        </w:rPr>
-        <w:t xml:space="preserve">on </w:t>
-      </w:r>
-      <w:r>
-        <w:rPr>
-          <w:rFonts w:ascii="Tahoma" w:hAnsi="Tahoma" w:cs="Tahoma"/>
-          <w:sz w:val="28"/>
-        </w:rPr>
-        <w:t>Android application.</w:t>
-      </w:r>
-      <w:r>
-        <w:rPr>
-          <w:rFonts w:ascii="Tahoma" w:hAnsi="Tahoma" w:cs="Tahoma"/>
-          <w:sz w:val="28"/>
-        </w:rPr>
-        <w:t xml:space="preserve"> </w:t>
-      </w:r>
+          <w:b/>
+          <w:bCs/>
+          <w:sz w:val="36"/>
+          <w:szCs w:val="36"/>
+        </w:rPr>
+      </w:pPr>
     </w:p>
     <w:p>
       <w:pPr>
@@ -2128,214 +2727,6 @@
         <w:jc w:val="both"/>
         <w:rPr>
           <w:rFonts w:ascii="Tahoma" w:hAnsi="Tahoma" w:cs="Tahoma"/>
-          <w:sz w:val="28"/>
-        </w:rPr>
-      </w:pPr>
-      <w:r>
-        <w:rPr>
-          <w:rFonts w:ascii="Tahoma" w:hAnsi="Tahoma" w:cs="Tahoma"/>
-          <w:sz w:val="28"/>
-        </w:rPr>
-        <w:t>The whole world is in love with pizzas. The billions of dollars earned by different pizzerias across the globe just prove this.</w:t>
-      </w:r>
-      <w:r>
-        <w:rPr>
-          <w:rFonts w:ascii="Tahoma" w:hAnsi="Tahoma" w:cs="Tahoma"/>
-          <w:sz w:val="28"/>
-        </w:rPr>
-        <w:t xml:space="preserve"> </w:t>
-      </w:r>
-      <w:r>
-        <w:rPr>
-          <w:rFonts w:ascii="Tahoma" w:hAnsi="Tahoma" w:cs="Tahoma"/>
-          <w:sz w:val="28"/>
-        </w:rPr>
-        <w:t>Meanwhile, with the number of customers increasing, the new problem</w:t>
-      </w:r>
-      <w:r>
-        <w:rPr>
-          <w:rFonts w:ascii="Tahoma" w:hAnsi="Tahoma" w:cs="Tahoma"/>
-          <w:sz w:val="28"/>
-        </w:rPr>
-        <w:t xml:space="preserve"> </w:t>
-      </w:r>
-      <w:r>
-        <w:rPr>
-          <w:rFonts w:ascii="Tahoma" w:hAnsi="Tahoma" w:cs="Tahoma"/>
-          <w:sz w:val="28"/>
-        </w:rPr>
-        <w:t>occurs. Because the space of the restaurant is limit</w:t>
-      </w:r>
-      <w:r>
-        <w:rPr>
-          <w:rFonts w:ascii="Tahoma" w:hAnsi="Tahoma" w:cs="Tahoma"/>
-          <w:sz w:val="28"/>
-        </w:rPr>
-        <w:t>ed, the restaurant can only serve</w:t>
-      </w:r>
-      <w:r>
-        <w:rPr>
-          <w:rFonts w:ascii="Tahoma" w:hAnsi="Tahoma" w:cs="Tahoma"/>
-          <w:sz w:val="28"/>
-        </w:rPr>
-        <w:t xml:space="preserve"> </w:t>
-      </w:r>
-      <w:r>
-        <w:rPr>
-          <w:rFonts w:ascii="Tahoma" w:hAnsi="Tahoma" w:cs="Tahoma"/>
-          <w:sz w:val="28"/>
-        </w:rPr>
-        <w:t>a certain nu</w:t>
-      </w:r>
-      <w:r>
-        <w:rPr>
-          <w:rFonts w:ascii="Tahoma" w:hAnsi="Tahoma" w:cs="Tahoma"/>
-          <w:sz w:val="28"/>
-        </w:rPr>
-        <w:t>mber of customers at the time. T</w:t>
-      </w:r>
-      <w:r>
-        <w:rPr>
-          <w:rFonts w:ascii="Tahoma" w:hAnsi="Tahoma" w:cs="Tahoma"/>
-          <w:sz w:val="28"/>
-        </w:rPr>
-        <w:t>herefore, the full customer resource</w:t>
-      </w:r>
-      <w:r>
-        <w:rPr>
-          <w:rFonts w:ascii="Tahoma" w:hAnsi="Tahoma" w:cs="Tahoma"/>
-          <w:sz w:val="28"/>
-        </w:rPr>
-        <w:t xml:space="preserve"> </w:t>
-      </w:r>
-      <w:r>
-        <w:rPr>
-          <w:rFonts w:ascii="Tahoma" w:hAnsi="Tahoma" w:cs="Tahoma"/>
-          <w:sz w:val="28"/>
-        </w:rPr>
-        <w:t>cannot be utilized.</w:t>
-      </w:r>
-    </w:p>
-    <w:p>
-      <w:pPr>
-        <w:spacing w:before="240" w:after="0"/>
-        <w:jc w:val="both"/>
-        <w:rPr>
-          <w:rFonts w:ascii="Tahoma" w:hAnsi="Tahoma" w:cs="Tahoma"/>
-          <w:sz w:val="28"/>
-        </w:rPr>
-      </w:pPr>
-      <w:r>
-        <w:rPr>
-          <w:rFonts w:ascii="Tahoma" w:hAnsi="Tahoma" w:cs="Tahoma"/>
-          <w:sz w:val="28"/>
-        </w:rPr>
-        <w:t xml:space="preserve">Mobile </w:t>
-      </w:r>
-      <w:r>
-        <w:rPr>
-          <w:rFonts w:ascii="Tahoma" w:hAnsi="Tahoma" w:cs="Tahoma"/>
-          <w:sz w:val="28"/>
-        </w:rPr>
-        <w:t>Pizza</w:t>
-      </w:r>
-      <w:r>
-        <w:rPr>
-          <w:rFonts w:ascii="Tahoma" w:hAnsi="Tahoma" w:cs="Tahoma"/>
-          <w:sz w:val="28"/>
-        </w:rPr>
-        <w:t xml:space="preserve"> Ordering Application is the key to solve this problem. Using this</w:t>
-      </w:r>
-    </w:p>
-    <w:p>
-      <w:pPr>
-        <w:spacing w:after="0"/>
-        <w:jc w:val="both"/>
-        <w:rPr>
-          <w:rFonts w:ascii="Tahoma" w:hAnsi="Tahoma" w:cs="Tahoma"/>
-          <w:sz w:val="28"/>
-        </w:rPr>
-      </w:pPr>
-      <w:r>
-        <w:rPr>
-          <w:rFonts w:ascii="Tahoma" w:hAnsi="Tahoma" w:cs="Tahoma"/>
-          <w:sz w:val="28"/>
-        </w:rPr>
-        <w:t>application, the customers need not go to the restaurant by themselves, but they</w:t>
-      </w:r>
-      <w:r>
-        <w:rPr>
-          <w:rFonts w:ascii="Tahoma" w:hAnsi="Tahoma" w:cs="Tahoma"/>
-          <w:sz w:val="28"/>
-        </w:rPr>
-        <w:t xml:space="preserve"> </w:t>
-      </w:r>
-      <w:r>
-        <w:rPr>
-          <w:rFonts w:ascii="Tahoma" w:hAnsi="Tahoma" w:cs="Tahoma"/>
-          <w:sz w:val="28"/>
-        </w:rPr>
-        <w:t xml:space="preserve">can order the </w:t>
-      </w:r>
-      <w:r>
-        <w:rPr>
-          <w:rFonts w:ascii="Tahoma" w:hAnsi="Tahoma" w:cs="Tahoma"/>
-          <w:sz w:val="28"/>
-        </w:rPr>
-        <w:t>pizzas</w:t>
-      </w:r>
-      <w:r>
-        <w:rPr>
-          <w:rFonts w:ascii="Tahoma" w:hAnsi="Tahoma" w:cs="Tahoma"/>
-          <w:sz w:val="28"/>
-        </w:rPr>
-        <w:t xml:space="preserve"> through Android mobiles anywhere.</w:t>
-      </w:r>
-      <w:r>
-        <w:rPr>
-          <w:rFonts w:ascii="Tahoma" w:hAnsi="Tahoma" w:cs="Tahoma"/>
-          <w:sz w:val="28"/>
-        </w:rPr>
-        <w:t xml:space="preserve"> </w:t>
-      </w:r>
-      <w:r>
-        <w:rPr>
-          <w:rFonts w:ascii="Tahoma" w:hAnsi="Tahoma" w:cs="Tahoma"/>
-          <w:sz w:val="28"/>
-        </w:rPr>
-        <w:t xml:space="preserve">As the internet users are increasing exponentially, </w:t>
-      </w:r>
-      <w:r>
-        <w:rPr>
-          <w:rFonts w:ascii="Tahoma" w:hAnsi="Tahoma" w:cs="Tahoma"/>
-          <w:sz w:val="28"/>
-        </w:rPr>
-        <w:t>many</w:t>
-      </w:r>
-      <w:r>
-        <w:rPr>
-          <w:rFonts w:ascii="Tahoma" w:hAnsi="Tahoma" w:cs="Tahoma"/>
-          <w:sz w:val="28"/>
-        </w:rPr>
-        <w:t xml:space="preserve"> companies have introduced Online Pizza ordering system for taking orders from customers. This system not only improves customer’s experience but also eases the workload on the staff of pizzerias.</w:t>
-      </w:r>
-    </w:p>
-    <w:p>
-      <w:pPr>
-        <w:spacing w:after="0"/>
-        <w:jc w:val="both"/>
-        <w:rPr>
-          <w:rFonts w:ascii="Tahoma" w:hAnsi="Tahoma" w:cs="Tahoma"/>
-          <w:sz w:val="28"/>
-        </w:rPr>
-      </w:pPr>
-    </w:p>
-    <w:p>
-      <w:pPr>
-        <w:spacing w:before="240" w:after="0"/>
-        <w:jc w:val="both"/>
-        <w:rPr>
-          <w:rFonts w:ascii="Tahoma" w:hAnsi="Tahoma" w:cs="Tahoma"/>
           <w:b/>
           <w:bCs/>
           <w:sz w:val="36"/>
@@ -2350,660 +2741,7 @@
           <w:sz w:val="36"/>
           <w:szCs w:val="36"/>
         </w:rPr>
-        <w:t>3. Objectives</w:t>
-      </w:r>
-    </w:p>
-    <w:p>
-      <w:pPr>
-        <w:spacing w:before="240" w:after="0"/>
-        <w:jc w:val="both"/>
-        <w:rPr>
-          <w:rFonts w:ascii="Tahoma" w:hAnsi="Tahoma" w:cs="Tahoma"/>
-          <w:sz w:val="28"/>
-        </w:rPr>
-      </w:pPr>
-      <w:r>
-        <w:rPr>
-          <w:rFonts w:ascii="Tahoma" w:hAnsi="Tahoma" w:cs="Tahoma"/>
-          <w:b/>
-          <w:bCs/>
-          <w:sz w:val="28"/>
-        </w:rPr>
-        <w:t>Build your own pizza</w:t>
-      </w:r>
-      <w:r>
-        <w:rPr>
-          <w:rFonts w:ascii="Tahoma" w:hAnsi="Tahoma" w:cs="Tahoma"/>
-          <w:b/>
-          <w:bCs/>
-          <w:sz w:val="28"/>
-        </w:rPr>
-        <w:t xml:space="preserve"> -</w:t>
-      </w:r>
-      <w:r>
-        <w:rPr>
-          <w:rFonts w:ascii="Tahoma" w:hAnsi="Tahoma" w:cs="Tahoma"/>
-          <w:sz w:val="28"/>
-        </w:rPr>
-        <w:t xml:space="preserve"> This system will help customers in ordering custom pizzas. </w:t>
-      </w:r>
-      <w:r>
-        <w:rPr>
-          <w:rFonts w:ascii="Tahoma" w:hAnsi="Tahoma" w:cs="Tahoma"/>
-          <w:sz w:val="28"/>
-        </w:rPr>
-        <w:t>So,</w:t>
-      </w:r>
-      <w:r>
-        <w:rPr>
-          <w:rFonts w:ascii="Tahoma" w:hAnsi="Tahoma" w:cs="Tahoma"/>
-          <w:sz w:val="28"/>
-        </w:rPr>
-        <w:t xml:space="preserve"> the customer will pick exactly the th</w:t>
-      </w:r>
-      <w:r>
-        <w:rPr>
-          <w:rFonts w:ascii="Tahoma" w:hAnsi="Tahoma" w:cs="Tahoma"/>
-          <w:sz w:val="28"/>
-        </w:rPr>
-        <w:t>ings which he/she wants in his/her</w:t>
-      </w:r>
-      <w:r>
-        <w:rPr>
-          <w:rFonts w:ascii="Tahoma" w:hAnsi="Tahoma" w:cs="Tahoma"/>
-          <w:sz w:val="28"/>
-        </w:rPr>
-        <w:t xml:space="preserve"> pizza. This will surely enhance the image of the pizzeria and customer satisfaction will be more.</w:t>
-      </w:r>
-    </w:p>
-    <w:p>
-      <w:pPr>
-        <w:spacing w:before="240" w:after="0"/>
-        <w:jc w:val="both"/>
-        <w:rPr>
-          <w:rFonts w:ascii="Tahoma" w:hAnsi="Tahoma" w:cs="Tahoma"/>
-          <w:sz w:val="28"/>
-        </w:rPr>
-      </w:pPr>
-      <w:r>
-        <w:rPr>
-          <w:rFonts w:ascii="Tahoma" w:hAnsi="Tahoma" w:cs="Tahoma"/>
-          <w:b/>
-          <w:bCs/>
-          <w:sz w:val="28"/>
-        </w:rPr>
-        <w:t>Online Payment</w:t>
-      </w:r>
-      <w:r>
-        <w:rPr>
-          <w:rFonts w:ascii="Tahoma" w:hAnsi="Tahoma" w:cs="Tahoma"/>
-          <w:b/>
-          <w:bCs/>
-          <w:sz w:val="28"/>
-        </w:rPr>
-        <w:t xml:space="preserve"> </w:t>
-      </w:r>
-      <w:r>
-        <w:rPr>
-          <w:rFonts w:ascii="Tahoma" w:hAnsi="Tahoma" w:cs="Tahoma"/>
-          <w:b/>
-          <w:bCs/>
-          <w:sz w:val="28"/>
-        </w:rPr>
-        <w:t>-</w:t>
-      </w:r>
-      <w:r>
-        <w:rPr>
-          <w:rFonts w:ascii="Tahoma" w:hAnsi="Tahoma" w:cs="Tahoma"/>
-          <w:sz w:val="28"/>
-        </w:rPr>
-        <w:t xml:space="preserve"> This system will give the option to the customer for online payment. This will make pizza buying experience cash free.</w:t>
-      </w:r>
-    </w:p>
-    <w:p>
-      <w:pPr>
-        <w:spacing w:before="240" w:after="0"/>
-        <w:jc w:val="both"/>
-        <w:rPr>
-          <w:rFonts w:ascii="Tahoma" w:hAnsi="Tahoma" w:cs="Tahoma"/>
-          <w:sz w:val="28"/>
-        </w:rPr>
-      </w:pPr>
-      <w:r>
-        <w:rPr>
-          <w:rFonts w:ascii="Tahoma" w:hAnsi="Tahoma" w:cs="Tahoma"/>
-          <w:b/>
-          <w:bCs/>
-          <w:sz w:val="28"/>
-        </w:rPr>
         <w:lastRenderedPageBreak/>
-        <w:t>Better Knowledge</w:t>
-      </w:r>
-      <w:r>
-        <w:rPr>
-          <w:rFonts w:ascii="Tahoma" w:hAnsi="Tahoma" w:cs="Tahoma"/>
-          <w:b/>
-          <w:bCs/>
-          <w:sz w:val="28"/>
-        </w:rPr>
-        <w:t xml:space="preserve"> </w:t>
-      </w:r>
-      <w:r>
-        <w:rPr>
-          <w:rFonts w:ascii="Tahoma" w:hAnsi="Tahoma" w:cs="Tahoma"/>
-          <w:b/>
-          <w:bCs/>
-          <w:sz w:val="28"/>
-        </w:rPr>
-        <w:t>-</w:t>
-      </w:r>
-      <w:r>
-        <w:rPr>
-          <w:rFonts w:ascii="Tahoma" w:hAnsi="Tahoma" w:cs="Tahoma"/>
-          <w:sz w:val="28"/>
-        </w:rPr>
-        <w:t xml:space="preserve"> This system will provide customer all the details of his order before making the order. This confirmation will help customers to check the items ordered with their prices.</w:t>
-      </w:r>
-    </w:p>
-    <w:p>
-      <w:pPr>
-        <w:spacing w:before="240" w:after="0"/>
-        <w:jc w:val="both"/>
-        <w:rPr>
-          <w:rFonts w:ascii="Tahoma" w:hAnsi="Tahoma" w:cs="Tahoma"/>
-          <w:sz w:val="28"/>
-        </w:rPr>
-      </w:pPr>
-      <w:r>
-        <w:rPr>
-          <w:rFonts w:ascii="Tahoma" w:hAnsi="Tahoma" w:cs="Tahoma"/>
-          <w:b/>
-          <w:bCs/>
-          <w:sz w:val="28"/>
-        </w:rPr>
-        <w:t>Know Delivery Time</w:t>
-      </w:r>
-      <w:r>
-        <w:rPr>
-          <w:rFonts w:ascii="Tahoma" w:hAnsi="Tahoma" w:cs="Tahoma"/>
-          <w:b/>
-          <w:bCs/>
-          <w:sz w:val="28"/>
-        </w:rPr>
-        <w:t xml:space="preserve"> </w:t>
-      </w:r>
-      <w:r>
-        <w:rPr>
-          <w:rFonts w:ascii="Tahoma" w:hAnsi="Tahoma" w:cs="Tahoma"/>
-          <w:b/>
-          <w:bCs/>
-          <w:sz w:val="28"/>
-        </w:rPr>
-        <w:t>-</w:t>
-      </w:r>
-      <w:r>
-        <w:rPr>
-          <w:rFonts w:ascii="Tahoma" w:hAnsi="Tahoma" w:cs="Tahoma"/>
-          <w:sz w:val="28"/>
-        </w:rPr>
-        <w:t xml:space="preserve"> This system will show the time by which the order will be delivered to the customer. For pick-ups, customers can fix the time by which they will pick their order.</w:t>
-      </w:r>
-    </w:p>
-    <w:p>
-      <w:pPr>
-        <w:spacing w:before="240" w:after="0"/>
-        <w:jc w:val="both"/>
-        <w:rPr>
-          <w:rFonts w:ascii="Tahoma" w:hAnsi="Tahoma" w:cs="Tahoma"/>
-          <w:sz w:val="28"/>
-        </w:rPr>
-      </w:pPr>
-      <w:r>
-        <w:rPr>
-          <w:rFonts w:ascii="Tahoma" w:hAnsi="Tahoma" w:cs="Tahoma"/>
-          <w:b/>
-          <w:bCs/>
-          <w:sz w:val="28"/>
-        </w:rPr>
-        <w:t>Reduce Paper Work</w:t>
-      </w:r>
-      <w:r>
-        <w:rPr>
-          <w:rFonts w:ascii="Tahoma" w:hAnsi="Tahoma" w:cs="Tahoma"/>
-          <w:b/>
-          <w:bCs/>
-          <w:sz w:val="28"/>
-        </w:rPr>
-        <w:t xml:space="preserve"> </w:t>
-      </w:r>
-      <w:r>
-        <w:rPr>
-          <w:rFonts w:ascii="Tahoma" w:hAnsi="Tahoma" w:cs="Tahoma"/>
-          <w:b/>
-          <w:bCs/>
-          <w:sz w:val="28"/>
-        </w:rPr>
-        <w:t>-</w:t>
-      </w:r>
-      <w:r>
-        <w:rPr>
-          <w:rFonts w:ascii="Tahoma" w:hAnsi="Tahoma" w:cs="Tahoma"/>
-          <w:sz w:val="28"/>
-        </w:rPr>
-        <w:t xml:space="preserve"> As most of the things will be performed online, it will reduce the usage of paper for the pizzeria.</w:t>
-      </w:r>
-    </w:p>
-    <w:p>
-      <w:pPr>
-        <w:spacing w:before="240" w:after="0"/>
-        <w:jc w:val="both"/>
-        <w:rPr>
-          <w:rFonts w:ascii="Tahoma" w:hAnsi="Tahoma" w:cs="Tahoma"/>
-          <w:sz w:val="28"/>
-        </w:rPr>
-      </w:pPr>
-      <w:r>
-        <w:rPr>
-          <w:rFonts w:ascii="Tahoma" w:hAnsi="Tahoma" w:cs="Tahoma"/>
-          <w:b/>
-          <w:bCs/>
-          <w:sz w:val="28"/>
-        </w:rPr>
-        <w:t>Improves Efficiency</w:t>
-      </w:r>
-      <w:r>
-        <w:rPr>
-          <w:rFonts w:ascii="Tahoma" w:hAnsi="Tahoma" w:cs="Tahoma"/>
-          <w:b/>
-          <w:bCs/>
-          <w:sz w:val="28"/>
-        </w:rPr>
-        <w:t xml:space="preserve"> </w:t>
-      </w:r>
-      <w:r>
-        <w:rPr>
-          <w:rFonts w:ascii="Tahoma" w:hAnsi="Tahoma" w:cs="Tahoma"/>
-          <w:b/>
-          <w:bCs/>
-          <w:sz w:val="28"/>
-        </w:rPr>
-        <w:t>-</w:t>
-      </w:r>
-      <w:r>
-        <w:rPr>
-          <w:rFonts w:ascii="Tahoma" w:hAnsi="Tahoma" w:cs="Tahoma"/>
-          <w:sz w:val="28"/>
-        </w:rPr>
-        <w:t xml:space="preserve"> This system will make things easier for staff as whole ordering process is done by the customer only.</w:t>
-      </w:r>
-    </w:p>
-    <w:p>
-      <w:pPr>
-        <w:spacing w:after="0"/>
-        <w:jc w:val="both"/>
-        <w:rPr>
-          <w:rFonts w:ascii="Tahoma" w:hAnsi="Tahoma" w:cs="Tahoma"/>
-          <w:sz w:val="28"/>
-        </w:rPr>
-      </w:pPr>
-    </w:p>
-    <w:p>
-      <w:pPr>
-        <w:spacing w:before="240" w:after="0"/>
-        <w:jc w:val="both"/>
-        <w:rPr>
-          <w:rFonts w:ascii="Tahoma" w:hAnsi="Tahoma" w:cs="Tahoma"/>
-          <w:b/>
-          <w:bCs/>
-          <w:sz w:val="36"/>
-          <w:szCs w:val="36"/>
-        </w:rPr>
-      </w:pPr>
-      <w:r>
-        <w:rPr>
-          <w:rFonts w:ascii="Tahoma" w:hAnsi="Tahoma" w:cs="Tahoma"/>
-          <w:b/>
-          <w:bCs/>
-          <w:sz w:val="36"/>
-          <w:szCs w:val="36"/>
-        </w:rPr>
-        <w:t>4. Project Scope</w:t>
-      </w:r>
-    </w:p>
-    <w:p>
-      <w:pPr>
-        <w:spacing w:before="240" w:after="0"/>
-        <w:jc w:val="both"/>
-        <w:rPr>
-          <w:rFonts w:ascii="Tahoma" w:hAnsi="Tahoma" w:cs="Tahoma"/>
-          <w:sz w:val="28"/>
-        </w:rPr>
-      </w:pPr>
-      <w:r>
-        <w:rPr>
-          <w:rFonts w:ascii="Tahoma" w:hAnsi="Tahoma" w:cs="Tahoma"/>
-          <w:sz w:val="28"/>
-        </w:rPr>
-        <w:t>The scope of the proposed system will be based on the features and functionalities</w:t>
-      </w:r>
-      <w:r>
-        <w:rPr>
-          <w:rFonts w:ascii="Tahoma" w:hAnsi="Tahoma" w:cs="Tahoma"/>
-          <w:sz w:val="28"/>
-        </w:rPr>
-        <w:t xml:space="preserve"> </w:t>
-      </w:r>
-      <w:r>
-        <w:rPr>
-          <w:rFonts w:ascii="Tahoma" w:hAnsi="Tahoma" w:cs="Tahoma"/>
-          <w:sz w:val="28"/>
-        </w:rPr>
-        <w:t xml:space="preserve">proposed for </w:t>
-      </w:r>
-      <w:r>
-        <w:rPr>
-          <w:rFonts w:ascii="Tahoma" w:hAnsi="Tahoma" w:cs="Tahoma"/>
-          <w:sz w:val="28"/>
-        </w:rPr>
-        <w:t>pizza</w:t>
-      </w:r>
-      <w:r>
-        <w:rPr>
-          <w:rFonts w:ascii="Tahoma" w:hAnsi="Tahoma" w:cs="Tahoma"/>
-          <w:sz w:val="28"/>
-        </w:rPr>
-        <w:t xml:space="preserve"> restaurant which is located in </w:t>
-      </w:r>
-      <w:r>
-        <w:rPr>
-          <w:rFonts w:ascii="Tahoma" w:hAnsi="Tahoma" w:cs="Tahoma"/>
-          <w:sz w:val="28"/>
-        </w:rPr>
-        <w:t>Bashundhara R/a. O</w:t>
-      </w:r>
-      <w:r>
-        <w:rPr>
-          <w:rFonts w:ascii="Tahoma" w:hAnsi="Tahoma" w:cs="Tahoma"/>
-          <w:sz w:val="28"/>
-        </w:rPr>
-        <w:t xml:space="preserve">nline </w:t>
-      </w:r>
-      <w:r>
-        <w:rPr>
-          <w:rFonts w:ascii="Tahoma" w:hAnsi="Tahoma" w:cs="Tahoma"/>
-          <w:sz w:val="28"/>
-        </w:rPr>
-        <w:t xml:space="preserve">pizza </w:t>
-      </w:r>
-      <w:r>
-        <w:rPr>
-          <w:rFonts w:ascii="Tahoma" w:hAnsi="Tahoma" w:cs="Tahoma"/>
-          <w:sz w:val="28"/>
-        </w:rPr>
-        <w:t>ordering system will be a</w:t>
-      </w:r>
-      <w:r>
-        <w:rPr>
-          <w:rFonts w:ascii="Tahoma" w:hAnsi="Tahoma" w:cs="Tahoma"/>
-          <w:sz w:val="28"/>
-        </w:rPr>
-        <w:t>n</w:t>
-      </w:r>
-      <w:r>
-        <w:rPr>
-          <w:rFonts w:ascii="Tahoma" w:hAnsi="Tahoma" w:cs="Tahoma"/>
-          <w:sz w:val="28"/>
-        </w:rPr>
-        <w:t xml:space="preserve"> android</w:t>
-      </w:r>
-      <w:r>
-        <w:rPr>
-          <w:rFonts w:ascii="Tahoma" w:hAnsi="Tahoma" w:cs="Tahoma"/>
-          <w:sz w:val="28"/>
-        </w:rPr>
-        <w:t xml:space="preserve"> based application whose main language of programming will be </w:t>
-      </w:r>
-      <w:r>
-        <w:rPr>
-          <w:rFonts w:ascii="Tahoma" w:hAnsi="Tahoma" w:cs="Tahoma"/>
-          <w:sz w:val="28"/>
-        </w:rPr>
-        <w:t>Java</w:t>
-      </w:r>
-      <w:r>
-        <w:rPr>
-          <w:rFonts w:ascii="Tahoma" w:hAnsi="Tahoma" w:cs="Tahoma"/>
-          <w:sz w:val="28"/>
-        </w:rPr>
-        <w:t>. Its main aim is to simplify and improve the efficiency of the ordering process for both customer and restaurant, minimize manual data entry and ensure data accuracy</w:t>
-      </w:r>
-      <w:r>
-        <w:rPr>
-          <w:rFonts w:ascii="Tahoma" w:hAnsi="Tahoma" w:cs="Tahoma"/>
-          <w:sz w:val="28"/>
-        </w:rPr>
-        <w:t xml:space="preserve"> </w:t>
-      </w:r>
-      <w:r>
-        <w:rPr>
-          <w:rFonts w:ascii="Tahoma" w:hAnsi="Tahoma" w:cs="Tahoma"/>
-          <w:sz w:val="28"/>
-        </w:rPr>
-        <w:t>and security during order placement process. Customers will also be able to view product menus</w:t>
-      </w:r>
-      <w:r>
-        <w:rPr>
-          <w:rFonts w:ascii="Tahoma" w:hAnsi="Tahoma" w:cs="Tahoma"/>
-          <w:sz w:val="28"/>
-        </w:rPr>
-        <w:t xml:space="preserve"> </w:t>
-      </w:r>
-      <w:r>
-        <w:rPr>
-          <w:rFonts w:ascii="Tahoma" w:hAnsi="Tahoma" w:cs="Tahoma"/>
-          <w:sz w:val="28"/>
-        </w:rPr>
-        <w:t xml:space="preserve">and </w:t>
-      </w:r>
-      <w:r>
-        <w:rPr>
-          <w:rFonts w:ascii="Tahoma" w:hAnsi="Tahoma" w:cs="Tahoma"/>
-          <w:sz w:val="28"/>
-        </w:rPr>
-        <w:t>their</w:t>
-      </w:r>
-      <w:r>
-        <w:rPr>
-          <w:rFonts w:ascii="Tahoma" w:hAnsi="Tahoma" w:cs="Tahoma"/>
-          <w:sz w:val="28"/>
-        </w:rPr>
-        <w:t xml:space="preserve"> ingredients and be able to have a visual confirmation that the order was place</w:t>
-      </w:r>
-      <w:r>
-        <w:rPr>
-          <w:rFonts w:ascii="Tahoma" w:hAnsi="Tahoma" w:cs="Tahoma"/>
-          <w:sz w:val="28"/>
-        </w:rPr>
-        <w:t>d</w:t>
-      </w:r>
-      <w:r>
-        <w:rPr>
-          <w:rFonts w:ascii="Tahoma" w:hAnsi="Tahoma" w:cs="Tahoma"/>
-          <w:sz w:val="28"/>
-        </w:rPr>
-        <w:t xml:space="preserve"> correctly</w:t>
-      </w:r>
-      <w:r>
-        <w:rPr>
-          <w:rFonts w:ascii="Tahoma" w:hAnsi="Tahoma" w:cs="Tahoma"/>
-          <w:sz w:val="28"/>
-        </w:rPr>
-        <w:t>.</w:t>
-      </w:r>
-    </w:p>
-    <w:p>
-      <w:pPr>
-        <w:spacing w:before="240" w:after="0"/>
-        <w:jc w:val="both"/>
-        <w:rPr>
-          <w:rFonts w:ascii="Tahoma" w:hAnsi="Tahoma" w:cs="Tahoma"/>
-          <w:sz w:val="28"/>
-        </w:rPr>
-      </w:pPr>
-      <w:r>
-        <w:rPr>
-          <w:rFonts w:ascii="Tahoma" w:hAnsi="Tahoma" w:cs="Tahoma"/>
-          <w:sz w:val="28"/>
-        </w:rPr>
-        <w:t>Since the Internet is booming, having an online ordering system can boost sales to some extent as it eases customers to place an order for the company's services.</w:t>
-      </w:r>
-      <w:r>
-        <w:rPr>
-          <w:rFonts w:ascii="Tahoma" w:hAnsi="Tahoma" w:cs="Tahoma"/>
-          <w:sz w:val="28"/>
-        </w:rPr>
-        <w:t xml:space="preserve"> </w:t>
-      </w:r>
-      <w:r>
-        <w:rPr>
-          <w:rFonts w:ascii="Tahoma" w:hAnsi="Tahoma" w:cs="Tahoma"/>
-          <w:sz w:val="28"/>
-        </w:rPr>
-        <w:t>Customers can place orders from their home as long as they have a</w:t>
-      </w:r>
-      <w:r>
-        <w:rPr>
-          <w:rFonts w:ascii="Tahoma" w:hAnsi="Tahoma" w:cs="Tahoma"/>
-          <w:sz w:val="28"/>
-        </w:rPr>
-        <w:t>n android phone</w:t>
-      </w:r>
-      <w:r>
-        <w:rPr>
-          <w:rFonts w:ascii="Tahoma" w:hAnsi="Tahoma" w:cs="Tahoma"/>
-          <w:sz w:val="28"/>
-        </w:rPr>
-        <w:t xml:space="preserve"> with Internet connection</w:t>
-      </w:r>
-      <w:r>
-        <w:rPr>
-          <w:rFonts w:ascii="Tahoma" w:hAnsi="Tahoma" w:cs="Tahoma"/>
-          <w:sz w:val="28"/>
-        </w:rPr>
-        <w:t>.</w:t>
-      </w:r>
-      <w:r>
-        <w:rPr>
-          <w:rFonts w:ascii="Tahoma" w:hAnsi="Tahoma" w:cs="Tahoma"/>
-          <w:sz w:val="28"/>
-        </w:rPr>
-        <w:t xml:space="preserve"> </w:t>
-      </w:r>
-      <w:r>
-        <w:rPr>
-          <w:rFonts w:ascii="Tahoma" w:hAnsi="Tahoma" w:cs="Tahoma"/>
-          <w:sz w:val="28"/>
-        </w:rPr>
-        <w:t>C</w:t>
-      </w:r>
-      <w:r>
-        <w:rPr>
-          <w:rFonts w:ascii="Tahoma" w:hAnsi="Tahoma" w:cs="Tahoma"/>
-          <w:sz w:val="28"/>
-        </w:rPr>
-        <w:t xml:space="preserve">ustomer can order </w:t>
-      </w:r>
-      <w:r>
-        <w:rPr>
-          <w:rFonts w:ascii="Tahoma" w:hAnsi="Tahoma" w:cs="Tahoma"/>
-          <w:sz w:val="28"/>
-        </w:rPr>
-        <w:t>pizza</w:t>
-      </w:r>
-      <w:r>
-        <w:rPr>
-          <w:rFonts w:ascii="Tahoma" w:hAnsi="Tahoma" w:cs="Tahoma"/>
-          <w:sz w:val="28"/>
-        </w:rPr>
-        <w:t xml:space="preserve"> online once he sign</w:t>
-      </w:r>
-      <w:r>
-        <w:rPr>
-          <w:rFonts w:ascii="Tahoma" w:hAnsi="Tahoma" w:cs="Tahoma"/>
-          <w:sz w:val="28"/>
-        </w:rPr>
-        <w:t>s</w:t>
-      </w:r>
-      <w:r>
-        <w:rPr>
-          <w:rFonts w:ascii="Tahoma" w:hAnsi="Tahoma" w:cs="Tahoma"/>
-          <w:sz w:val="28"/>
-        </w:rPr>
-        <w:t xml:space="preserve"> in if it i</w:t>
-      </w:r>
-      <w:r>
-        <w:rPr>
-          <w:rFonts w:ascii="Tahoma" w:hAnsi="Tahoma" w:cs="Tahoma"/>
-          <w:sz w:val="28"/>
-        </w:rPr>
-        <w:t>s the first time to use the service, and his or her information</w:t>
-      </w:r>
-      <w:r>
-        <w:rPr>
-          <w:rFonts w:ascii="Tahoma" w:hAnsi="Tahoma" w:cs="Tahoma"/>
-          <w:sz w:val="28"/>
-        </w:rPr>
-        <w:t xml:space="preserve"> will be saved in the database. F</w:t>
-      </w:r>
-      <w:r>
-        <w:rPr>
-          <w:rFonts w:ascii="Tahoma" w:hAnsi="Tahoma" w:cs="Tahoma"/>
-          <w:sz w:val="28"/>
-        </w:rPr>
-        <w:t>or the other time</w:t>
-      </w:r>
-      <w:r>
-        <w:rPr>
-          <w:rFonts w:ascii="Tahoma" w:hAnsi="Tahoma" w:cs="Tahoma"/>
-          <w:sz w:val="28"/>
-        </w:rPr>
-        <w:t>s</w:t>
-      </w:r>
-      <w:r>
-        <w:rPr>
-          <w:rFonts w:ascii="Tahoma" w:hAnsi="Tahoma" w:cs="Tahoma"/>
-          <w:sz w:val="28"/>
-        </w:rPr>
-        <w:t xml:space="preserve"> he or she will only use the same information to order</w:t>
-      </w:r>
-      <w:r>
-        <w:rPr>
-          <w:rFonts w:ascii="Tahoma" w:hAnsi="Tahoma" w:cs="Tahoma"/>
-          <w:sz w:val="28"/>
-        </w:rPr>
-        <w:t>.</w:t>
-      </w:r>
-    </w:p>
-    <w:p>
-      <w:pPr>
-        <w:spacing w:before="240" w:after="0"/>
-        <w:jc w:val="both"/>
-        <w:rPr>
-          <w:rFonts w:ascii="Tahoma" w:hAnsi="Tahoma" w:cs="Tahoma"/>
-          <w:b/>
-          <w:bCs/>
-          <w:sz w:val="36"/>
-          <w:szCs w:val="36"/>
-        </w:rPr>
-      </w:pPr>
-      <w:r>
-        <w:rPr>
-          <w:rFonts w:ascii="Tahoma" w:hAnsi="Tahoma" w:cs="Tahoma"/>
-          <w:b/>
-          <w:bCs/>
-          <w:sz w:val="36"/>
-          <w:szCs w:val="36"/>
-        </w:rPr>
         <w:t>5. Limitation</w:t>
       </w:r>
     </w:p>
@@ -3026,7 +2764,6 @@
           <w:rFonts w:ascii="Tahoma" w:hAnsi="Tahoma" w:cs="Tahoma"/>
           <w:sz w:val="28"/>
         </w:rPr>
-        <w:lastRenderedPageBreak/>
         <w:t xml:space="preserve">Requires internet connection and also the user must be </w:t>
       </w:r>
       <w:r>
@@ -3070,56 +2807,7 @@
           <w:rFonts w:ascii="Tahoma" w:hAnsi="Tahoma" w:cs="Tahoma"/>
           <w:sz w:val="28"/>
         </w:rPr>
-        <w:t>The set back of the system is that the customers targeted are adults with access t</w:t>
-      </w:r>
-      <w:r>
-        <w:rPr>
-          <w:rFonts w:ascii="Tahoma" w:hAnsi="Tahoma" w:cs="Tahoma"/>
-          <w:sz w:val="28"/>
-        </w:rPr>
-        <w:t>o android phone</w:t>
-      </w:r>
-      <w:r>
-        <w:rPr>
-          <w:rFonts w:ascii="Tahoma" w:hAnsi="Tahoma" w:cs="Tahoma"/>
-          <w:sz w:val="28"/>
-        </w:rPr>
-        <w:t xml:space="preserve"> while the minors might have to go physically to the restaurant to purchase the </w:t>
-      </w:r>
-      <w:r>
-        <w:rPr>
-          <w:rFonts w:ascii="Tahoma" w:hAnsi="Tahoma" w:cs="Tahoma"/>
-          <w:sz w:val="28"/>
-        </w:rPr>
-        <w:t>pizza</w:t>
-      </w:r>
-      <w:r>
-        <w:rPr>
-          <w:rFonts w:ascii="Tahoma" w:hAnsi="Tahoma" w:cs="Tahoma"/>
-          <w:sz w:val="28"/>
-        </w:rPr>
-        <w:t xml:space="preserve"> that they want or order </w:t>
-      </w:r>
-      <w:r>
-        <w:rPr>
-          <w:rFonts w:ascii="Tahoma" w:hAnsi="Tahoma" w:cs="Tahoma"/>
-          <w:sz w:val="28"/>
-        </w:rPr>
-        <w:t>pizza</w:t>
-      </w:r>
-      <w:r>
-        <w:rPr>
-          <w:rFonts w:ascii="Tahoma" w:hAnsi="Tahoma" w:cs="Tahoma"/>
-          <w:sz w:val="28"/>
-        </w:rPr>
-        <w:t xml:space="preserve"> with the help of an adul</w:t>
-      </w:r>
-      <w:r>
-        <w:rPr>
-          <w:rFonts w:ascii="Tahoma" w:hAnsi="Tahoma" w:cs="Tahoma"/>
-          <w:sz w:val="28"/>
-        </w:rPr>
-        <w:t>t.</w:t>
+        <w:t>The set back of the system is that the customers targeted are adults with access to android phone while the minors might have to go physically to the restaurant to purchase the pizza that they want or order pizza with the help of an adult.</w:t>
       </w:r>
     </w:p>
     <w:p>
@@ -3141,42 +2829,7 @@
           <w:rFonts w:ascii="Tahoma" w:hAnsi="Tahoma" w:cs="Tahoma"/>
           <w:sz w:val="28"/>
         </w:rPr>
-        <w:t>The other limitation is that the system will only be convenient to people with a small</w:t>
-      </w:r>
-      <w:r>
-        <w:rPr>
-          <w:rFonts w:ascii="Tahoma" w:hAnsi="Tahoma" w:cs="Tahoma"/>
-          <w:sz w:val="28"/>
-        </w:rPr>
-        <w:t xml:space="preserve"> </w:t>
-      </w:r>
-      <w:r>
-        <w:rPr>
-          <w:rFonts w:ascii="Tahoma" w:hAnsi="Tahoma" w:cs="Tahoma"/>
-          <w:sz w:val="28"/>
-        </w:rPr>
-        <w:t>geographical region, basically just around the restaurant i.e. can only help a small</w:t>
-      </w:r>
-      <w:r>
-        <w:rPr>
-          <w:rFonts w:ascii="Tahoma" w:hAnsi="Tahoma" w:cs="Tahoma"/>
-          <w:sz w:val="28"/>
-        </w:rPr>
-        <w:t xml:space="preserve"> </w:t>
-      </w:r>
-      <w:r>
-        <w:rPr>
-          <w:rFonts w:ascii="Tahoma" w:hAnsi="Tahoma" w:cs="Tahoma"/>
-          <w:sz w:val="28"/>
-        </w:rPr>
-        <w:t>area</w:t>
-      </w:r>
-      <w:r>
-        <w:rPr>
-          <w:rFonts w:ascii="Tahoma" w:hAnsi="Tahoma" w:cs="Tahoma"/>
-          <w:sz w:val="28"/>
-        </w:rPr>
-        <w:t>.</w:t>
+        <w:t>The other limitation is that the system will only be convenient to people with a small geographical region, basically just around the restaurant i.e. can only help a small area.</w:t>
       </w:r>
     </w:p>
     <w:p>
@@ -3219,14 +2872,7 @@
           <w:rFonts w:ascii="Tahoma" w:hAnsi="Tahoma" w:cs="Tahoma"/>
           <w:sz w:val="28"/>
         </w:rPr>
-        <w:t xml:space="preserve"> </w:t>
-      </w:r>
-      <w:r>
-        <w:rPr>
-          <w:rFonts w:ascii="Tahoma" w:hAnsi="Tahoma" w:cs="Tahoma"/>
-          <w:sz w:val="28"/>
-        </w:rPr>
-        <w:t>three</w:t>
+        <w:t xml:space="preserve"> three</w:t>
       </w:r>
       <w:r>
         <w:rPr>
@@ -3240,21 +2886,7 @@
           <w:rFonts w:ascii="Tahoma" w:hAnsi="Tahoma" w:cs="Tahoma"/>
           <w:sz w:val="28"/>
         </w:rPr>
-        <w:t>tough</w:t>
-      </w:r>
-      <w:r>
-        <w:rPr>
-          <w:rFonts w:ascii="Tahoma" w:hAnsi="Tahoma" w:cs="Tahoma"/>
-          <w:sz w:val="28"/>
-        </w:rPr>
-        <w:t xml:space="preserve"> because other</w:t>
-      </w:r>
-      <w:r>
-        <w:rPr>
-          <w:rFonts w:ascii="Tahoma" w:hAnsi="Tahoma" w:cs="Tahoma"/>
-          <w:sz w:val="28"/>
-        </w:rPr>
-        <w:t xml:space="preserve"> courses</w:t>
+        <w:t>tough because other courses</w:t>
       </w:r>
       <w:r>
         <w:rPr>
@@ -3268,28 +2900,7 @@
           <w:rFonts w:ascii="Tahoma" w:hAnsi="Tahoma" w:cs="Tahoma"/>
           <w:sz w:val="28"/>
         </w:rPr>
-        <w:t>. T</w:t>
-      </w:r>
-      <w:r>
-        <w:rPr>
-          <w:rFonts w:ascii="Tahoma" w:hAnsi="Tahoma" w:cs="Tahoma"/>
-          <w:sz w:val="28"/>
-        </w:rPr>
-        <w:t>herefore</w:t>
-      </w:r>
-      <w:r>
-        <w:rPr>
-          <w:rFonts w:ascii="Tahoma" w:hAnsi="Tahoma" w:cs="Tahoma"/>
-          <w:sz w:val="28"/>
-        </w:rPr>
-        <w:t>,</w:t>
-      </w:r>
-      <w:r>
-        <w:rPr>
-          <w:rFonts w:ascii="Tahoma" w:hAnsi="Tahoma" w:cs="Tahoma"/>
-          <w:sz w:val="28"/>
-        </w:rPr>
-        <w:t xml:space="preserve"> time limit is</w:t>
+        <w:t>. Therefore, time limit is</w:t>
       </w:r>
       <w:r>
         <w:rPr>
@@ -3367,77 +2978,7 @@
           <w:rFonts w:ascii="Tahoma" w:hAnsi="Tahoma" w:cs="Tahoma"/>
           <w:sz w:val="28"/>
         </w:rPr>
-        <w:t>W</w:t>
-      </w:r>
-      <w:r>
-        <w:rPr>
-          <w:rFonts w:ascii="Tahoma" w:hAnsi="Tahoma" w:cs="Tahoma"/>
-          <w:sz w:val="28"/>
-        </w:rPr>
-        <w:t>henever a customer visits the mobile application of the pizz</w:t>
-      </w:r>
-      <w:r>
-        <w:rPr>
-          <w:rFonts w:ascii="Tahoma" w:hAnsi="Tahoma" w:cs="Tahoma"/>
-          <w:sz w:val="28"/>
-        </w:rPr>
-        <w:t>a ordering system</w:t>
-      </w:r>
-      <w:r>
-        <w:rPr>
-          <w:rFonts w:ascii="Tahoma" w:hAnsi="Tahoma" w:cs="Tahoma"/>
-          <w:sz w:val="28"/>
-        </w:rPr>
-        <w:t xml:space="preserve">, he/she will have to </w:t>
-      </w:r>
-      <w:r>
-        <w:rPr>
-          <w:rFonts w:ascii="Tahoma" w:hAnsi="Tahoma" w:cs="Tahoma"/>
-          <w:sz w:val="28"/>
-        </w:rPr>
-        <w:t>sign-up/ login</w:t>
-      </w:r>
-      <w:r>
-        <w:rPr>
-          <w:rFonts w:ascii="Tahoma" w:hAnsi="Tahoma" w:cs="Tahoma"/>
-          <w:sz w:val="28"/>
-        </w:rPr>
-        <w:t>.</w:t>
-      </w:r>
-      <w:r>
-        <w:rPr>
-          <w:rFonts w:ascii="Tahoma" w:hAnsi="Tahoma" w:cs="Tahoma"/>
-          <w:sz w:val="28"/>
-        </w:rPr>
-        <w:t xml:space="preserve"> T</w:t>
-      </w:r>
-      <w:r>
-        <w:rPr>
-          <w:rFonts w:ascii="Tahoma" w:hAnsi="Tahoma" w:cs="Tahoma"/>
-          <w:sz w:val="28"/>
-        </w:rPr>
-        <w:t>he customer has to provide his/her details like name, phone number, address, email id</w:t>
-      </w:r>
-      <w:r>
-        <w:rPr>
-          <w:rFonts w:ascii="Tahoma" w:hAnsi="Tahoma" w:cs="Tahoma"/>
-          <w:sz w:val="28"/>
-        </w:rPr>
-        <w:t xml:space="preserve"> into the registration field</w:t>
-      </w:r>
-      <w:r>
-        <w:rPr>
-          <w:rFonts w:ascii="Tahoma" w:hAnsi="Tahoma" w:cs="Tahoma"/>
-          <w:sz w:val="28"/>
-        </w:rPr>
-        <w:t>.</w:t>
-      </w:r>
-      <w:r>
-        <w:rPr>
-          <w:rFonts w:ascii="Tahoma" w:hAnsi="Tahoma" w:cs="Tahoma"/>
-          <w:sz w:val="28"/>
-        </w:rPr>
-        <w:t xml:space="preserve"> </w:t>
+        <w:t xml:space="preserve">Whenever a customer visits the mobile application of the pizza ordering system, he/she will have to sign-up/ login. The customer has to provide his/her details like name, phone number, address, email id into the registration field. </w:t>
       </w:r>
     </w:p>
     <w:p>
@@ -3461,14 +3002,7 @@
           <w:rFonts w:ascii="Tahoma" w:hAnsi="Tahoma" w:cs="Tahoma"/>
           <w:sz w:val="28"/>
         </w:rPr>
-        <w:t xml:space="preserve"> in, t</w:t>
-      </w:r>
-      <w:r>
-        <w:rPr>
-          <w:rFonts w:ascii="Tahoma" w:hAnsi="Tahoma" w:cs="Tahoma"/>
-          <w:sz w:val="28"/>
-        </w:rPr>
-        <w:t>he menu will be visible</w:t>
+        <w:t xml:space="preserve"> in, the menu will be visible</w:t>
       </w:r>
       <w:r>
         <w:rPr>
@@ -3534,21 +3068,7 @@
           <w:rFonts w:ascii="Tahoma" w:hAnsi="Tahoma" w:cs="Tahoma"/>
           <w:sz w:val="28"/>
         </w:rPr>
-        <w:t xml:space="preserve"> the customer will customize his pizza and make changes in the ingredients if he wishes for and select the quantity for it.</w:t>
-      </w:r>
-      <w:r>
-        <w:rPr>
-          <w:rFonts w:ascii="Tahoma" w:hAnsi="Tahoma" w:cs="Tahoma"/>
-          <w:sz w:val="28"/>
-        </w:rPr>
-        <w:t xml:space="preserve"> </w:t>
-      </w:r>
-      <w:r>
-        <w:rPr>
-          <w:rFonts w:ascii="Tahoma" w:hAnsi="Tahoma" w:cs="Tahoma"/>
-          <w:sz w:val="28"/>
-        </w:rPr>
-        <w:t>After selecting the items</w:t>
+        <w:t xml:space="preserve"> the customer will customize his pizza and make changes in the ingredients if he wishes for and select the quantity for it. After selecting the items</w:t>
       </w:r>
       <w:r>
         <w:rPr>
@@ -3600,49 +3120,29 @@
           <w:rFonts w:ascii="Tahoma" w:hAnsi="Tahoma" w:cs="Tahoma"/>
           <w:sz w:val="28"/>
         </w:rPr>
-        <w:t xml:space="preserve"> shown to the customer. He</w:t>
-      </w:r>
-      <w:r>
-        <w:rPr>
-          <w:rFonts w:ascii="Tahoma" w:hAnsi="Tahoma" w:cs="Tahoma"/>
-          <w:sz w:val="28"/>
-        </w:rPr>
-        <w:t>/she</w:t>
-      </w:r>
-      <w:r>
-        <w:rPr>
-          <w:rFonts w:ascii="Tahoma" w:hAnsi="Tahoma" w:cs="Tahoma"/>
-          <w:sz w:val="28"/>
-        </w:rPr>
-        <w:t xml:space="preserve"> will </w:t>
-      </w:r>
-      <w:r>
-        <w:rPr>
-          <w:rFonts w:ascii="Tahoma" w:hAnsi="Tahoma" w:cs="Tahoma"/>
-          <w:sz w:val="28"/>
-        </w:rPr>
-        <w:t>choose</w:t>
-      </w:r>
-      <w:r>
-        <w:rPr>
-          <w:rFonts w:ascii="Tahoma" w:hAnsi="Tahoma" w:cs="Tahoma"/>
-          <w:sz w:val="28"/>
-        </w:rPr>
-        <w:t xml:space="preserve"> from the various online payment methods or cash on delivery option</w:t>
-      </w:r>
-      <w:r>
-        <w:rPr>
-          <w:rFonts w:ascii="Tahoma" w:hAnsi="Tahoma" w:cs="Tahoma"/>
-          <w:sz w:val="28"/>
-        </w:rPr>
-        <w:t xml:space="preserve">. </w:t>
-      </w:r>
-      <w:r>
-        <w:rPr>
-          <w:rFonts w:ascii="Tahoma" w:hAnsi="Tahoma" w:cs="Tahoma"/>
-          <w:sz w:val="28"/>
-        </w:rPr>
-        <w:t>After this process, the order is made and the customer is notified about the time by which the pizza will be delivered to them.</w:t>
+        <w:t xml:space="preserve"> shown to the customer. He/she</w:t>
+      </w:r>
+      <w:r>
+        <w:rPr>
+          <w:rFonts w:ascii="Tahoma" w:hAnsi="Tahoma" w:cs="Tahoma"/>
+          <w:sz w:val="28"/>
+        </w:rPr>
+        <w:t xml:space="preserve"> will choose</w:t>
+      </w:r>
+      <w:r>
+        <w:rPr>
+          <w:rFonts w:ascii="Tahoma" w:hAnsi="Tahoma" w:cs="Tahoma"/>
+          <w:sz w:val="28"/>
+        </w:rPr>
+        <w:t xml:space="preserve"> from the various online payment methods or cash on delivery option. After </w:t>
+      </w:r>
+      <w:r>
+        <w:rPr>
+          <w:rFonts w:ascii="Tahoma" w:hAnsi="Tahoma" w:cs="Tahoma"/>
+          <w:sz w:val="28"/>
+        </w:rPr>
+        <w:lastRenderedPageBreak/>
+        <w:t>this process, the order is made and the customer is notified about the time by which the pizza will be delivered to them.</w:t>
       </w:r>
     </w:p>
     <w:p>
@@ -3665,8 +3165,27 @@
           <w:sz w:val="36"/>
           <w:szCs w:val="36"/>
         </w:rPr>
-        <w:lastRenderedPageBreak/>
-        <w:t>7. Diagram</w:t>
+        <w:t>7.</w:t>
+      </w:r>
+      <w:r>
+        <w:rPr>
+          <w:rFonts w:ascii="Tahoma" w:hAnsi="Tahoma" w:cs="Tahoma"/>
+          <w:b/>
+          <w:bCs/>
+          <w:sz w:val="36"/>
+          <w:szCs w:val="36"/>
+        </w:rPr>
+        <w:t xml:space="preserve"> Project</w:t>
+      </w:r>
+      <w:r>
+        <w:rPr>
+          <w:rFonts w:ascii="Tahoma" w:hAnsi="Tahoma" w:cs="Tahoma"/>
+          <w:b/>
+          <w:bCs/>
+          <w:sz w:val="36"/>
+          <w:szCs w:val="36"/>
+        </w:rPr>
+        <w:t xml:space="preserve"> Diagram</w:t>
       </w:r>
     </w:p>
     <w:p>
@@ -3683,21 +3202,7 @@
           <w:rFonts w:ascii="Tahoma" w:hAnsi="Tahoma" w:cs="Tahoma"/>
           <w:sz w:val="28"/>
         </w:rPr>
-        <w:t>The</w:t>
-      </w:r>
-      <w:r>
-        <w:rPr>
-          <w:rFonts w:ascii="Tahoma" w:hAnsi="Tahoma" w:cs="Tahoma"/>
-          <w:sz w:val="28"/>
-        </w:rPr>
-        <w:t xml:space="preserve"> proposed</w:t>
-      </w:r>
-      <w:r>
-        <w:rPr>
-          <w:rFonts w:ascii="Tahoma" w:hAnsi="Tahoma" w:cs="Tahoma"/>
-          <w:sz w:val="28"/>
-        </w:rPr>
-        <w:t xml:space="preserve"> ER diagram for online pizza ordering system is shown below.</w:t>
+        <w:t>The proposed ER diagram for online pizza ordering system is shown below.</w:t>
       </w:r>
     </w:p>
     <w:p>
@@ -3815,7 +3320,36 @@
           <w:rFonts w:ascii="Tahoma" w:hAnsi="Tahoma" w:cs="Tahoma"/>
           <w:sz w:val="28"/>
         </w:rPr>
-        <w:t>The system will be designed to be user friendly. The user friendly and interactive interfaces</w:t>
+        <w:t xml:space="preserve">The system will be designed to be user friendly. The user friendly and interactive interfaces </w:t>
+      </w:r>
+      <w:r>
+        <w:rPr>
+          <w:rFonts w:ascii="Tahoma" w:hAnsi="Tahoma" w:cs="Tahoma"/>
+          <w:sz w:val="28"/>
+        </w:rPr>
+        <w:t>design help</w:t>
+      </w:r>
+      <w:r>
+        <w:rPr>
+          <w:rFonts w:ascii="Tahoma" w:hAnsi="Tahoma" w:cs="Tahoma"/>
+          <w:sz w:val="28"/>
+        </w:rPr>
+        <w:t xml:space="preserve"> to achieve this by enabling customers to </w:t>
+      </w:r>
+      <w:r>
+        <w:rPr>
+          <w:rFonts w:ascii="Tahoma" w:hAnsi="Tahoma" w:cs="Tahoma"/>
+          <w:sz w:val="28"/>
+        </w:rPr>
+        <w:lastRenderedPageBreak/>
+        <w:t>easily browse through t</w:t>
+      </w:r>
+      <w:r>
+        <w:rPr>
+          <w:rFonts w:ascii="Tahoma" w:hAnsi="Tahoma" w:cs="Tahoma"/>
+          <w:sz w:val="28"/>
+        </w:rPr>
+        <w:t>he menu</w:t>
       </w:r>
       <w:r>
         <w:rPr>
@@ -3829,34 +3363,6 @@
           <w:rFonts w:ascii="Tahoma" w:hAnsi="Tahoma" w:cs="Tahoma"/>
           <w:sz w:val="28"/>
         </w:rPr>
-        <w:t>design help</w:t>
-      </w:r>
-      <w:r>
-        <w:rPr>
-          <w:rFonts w:ascii="Tahoma" w:hAnsi="Tahoma" w:cs="Tahoma"/>
-          <w:sz w:val="28"/>
-        </w:rPr>
-        <w:t xml:space="preserve"> to achieve this by enabling customers to easily browse through t</w:t>
-      </w:r>
-      <w:r>
-        <w:rPr>
-          <w:rFonts w:ascii="Tahoma" w:hAnsi="Tahoma" w:cs="Tahoma"/>
-          <w:sz w:val="28"/>
-        </w:rPr>
-        <w:t>he menu</w:t>
-      </w:r>
-      <w:r>
-        <w:rPr>
-          <w:rFonts w:ascii="Tahoma" w:hAnsi="Tahoma" w:cs="Tahoma"/>
-          <w:sz w:val="28"/>
-        </w:rPr>
-        <w:t xml:space="preserve"> </w:t>
-      </w:r>
-      <w:r>
-        <w:rPr>
-          <w:rFonts w:ascii="Tahoma" w:hAnsi="Tahoma" w:cs="Tahoma"/>
-          <w:sz w:val="28"/>
-        </w:rPr>
         <w:t xml:space="preserve">and </w:t>
       </w:r>
       <w:r>
@@ -3864,35 +3370,7 @@
           <w:rFonts w:ascii="Tahoma" w:hAnsi="Tahoma" w:cs="Tahoma"/>
           <w:sz w:val="28"/>
         </w:rPr>
-        <w:t>place</w:t>
-      </w:r>
-      <w:r>
-        <w:rPr>
-          <w:rFonts w:ascii="Tahoma" w:hAnsi="Tahoma" w:cs="Tahoma"/>
-          <w:sz w:val="28"/>
-        </w:rPr>
-        <w:t xml:space="preserve"> </w:t>
-      </w:r>
-      <w:r>
-        <w:rPr>
-          <w:rFonts w:ascii="Tahoma" w:hAnsi="Tahoma" w:cs="Tahoma"/>
-          <w:sz w:val="28"/>
-        </w:rPr>
-        <w:t>orders with just a few clicks</w:t>
-      </w:r>
-      <w:r>
-        <w:rPr>
-          <w:rFonts w:ascii="Tahoma" w:hAnsi="Tahoma" w:cs="Tahoma"/>
-          <w:sz w:val="28"/>
-        </w:rPr>
-        <w:t xml:space="preserve">. </w:t>
-      </w:r>
-      <w:r>
-        <w:rPr>
-          <w:rFonts w:ascii="Tahoma" w:hAnsi="Tahoma" w:cs="Tahoma"/>
-          <w:sz w:val="28"/>
-        </w:rPr>
-        <w:t>The system will be simple to use.</w:t>
+        <w:t>place orders with just a few clicks. The system will be simple to use.</w:t>
       </w:r>
     </w:p>
     <w:p>
@@ -3915,7 +3393,6 @@
           <w:sz w:val="36"/>
           <w:szCs w:val="36"/>
         </w:rPr>
-        <w:lastRenderedPageBreak/>
         <w:t>9. System Requirements</w:t>
       </w:r>
     </w:p>
@@ -3982,21 +3459,7 @@
           <w:rFonts w:ascii="Tahoma" w:hAnsi="Tahoma" w:cs="Tahoma"/>
           <w:sz w:val="28"/>
         </w:rPr>
-        <w:t xml:space="preserve"> </w:t>
-      </w:r>
-      <w:r>
-        <w:rPr>
-          <w:rFonts w:ascii="Tahoma" w:hAnsi="Tahoma" w:cs="Tahoma"/>
-          <w:sz w:val="28"/>
-        </w:rPr>
-        <w:t>Intel dual core or abov</w:t>
-      </w:r>
-      <w:r>
-        <w:rPr>
-          <w:rFonts w:ascii="Tahoma" w:hAnsi="Tahoma" w:cs="Tahoma"/>
-          <w:sz w:val="28"/>
-        </w:rPr>
-        <w:t>e</w:t>
+        <w:t xml:space="preserve"> Intel dual core or above</w:t>
       </w:r>
     </w:p>
     <w:p>
@@ -4027,14 +3490,7 @@
           <w:rFonts w:ascii="Tahoma" w:hAnsi="Tahoma" w:cs="Tahoma"/>
           <w:sz w:val="28"/>
         </w:rPr>
-        <w:t xml:space="preserve"> </w:t>
-      </w:r>
-      <w:r>
-        <w:rPr>
-          <w:rFonts w:ascii="Tahoma" w:hAnsi="Tahoma" w:cs="Tahoma"/>
-          <w:sz w:val="28"/>
-        </w:rPr>
-        <w:t>1.0GHZ or above</w:t>
+        <w:t xml:space="preserve"> 1.0GHZ or above</w:t>
       </w:r>
     </w:p>
     <w:p>
@@ -4096,14 +3552,7 @@
           <w:rFonts w:ascii="Tahoma" w:hAnsi="Tahoma" w:cs="Tahoma"/>
           <w:sz w:val="28"/>
         </w:rPr>
-        <w:t xml:space="preserve"> </w:t>
-      </w:r>
-      <w:r>
-        <w:rPr>
-          <w:rFonts w:ascii="Tahoma" w:hAnsi="Tahoma" w:cs="Tahoma"/>
-          <w:sz w:val="28"/>
-        </w:rPr>
-        <w:t>20 GB hard disk or above</w:t>
+        <w:t xml:space="preserve"> 20 GB hard disk or above</w:t>
       </w:r>
     </w:p>
     <w:p>
@@ -4156,21 +3605,7 @@
           <w:rFonts w:ascii="Tahoma" w:hAnsi="Tahoma" w:cs="Tahoma"/>
           <w:sz w:val="28"/>
         </w:rPr>
-        <w:t>USB flash disk</w:t>
-      </w:r>
-      <w:r>
-        <w:rPr>
-          <w:rFonts w:ascii="Tahoma" w:hAnsi="Tahoma" w:cs="Tahoma"/>
-          <w:sz w:val="28"/>
-        </w:rPr>
-        <w:t xml:space="preserve"> </w:t>
-      </w:r>
-      <w:r>
-        <w:rPr>
-          <w:rFonts w:ascii="Tahoma" w:hAnsi="Tahoma" w:cs="Tahoma"/>
-          <w:sz w:val="28"/>
-        </w:rPr>
-        <w:t>(At least 2GB)</w:t>
+        <w:t>USB flash disk (At least 2GB)</w:t>
       </w:r>
     </w:p>
     <w:p>
@@ -4241,14 +3676,7 @@
           <w:rFonts w:ascii="Tahoma" w:hAnsi="Tahoma" w:cs="Tahoma"/>
           <w:sz w:val="28"/>
         </w:rPr>
-        <w:t xml:space="preserve"> Windows XP / windows 7</w:t>
-      </w:r>
-      <w:r>
-        <w:rPr>
-          <w:rFonts w:ascii="Tahoma" w:hAnsi="Tahoma" w:cs="Tahoma"/>
-          <w:sz w:val="28"/>
-        </w:rPr>
-        <w:t xml:space="preserve"> and Android</w:t>
+        <w:t xml:space="preserve"> Windows XP / windows 7 and Android</w:t>
       </w:r>
     </w:p>
     <w:p>
@@ -4279,14 +3707,7 @@
           <w:rFonts w:ascii="Tahoma" w:hAnsi="Tahoma" w:cs="Tahoma"/>
           <w:sz w:val="28"/>
         </w:rPr>
-        <w:t xml:space="preserve"> Java language</w:t>
-      </w:r>
-      <w:r>
-        <w:rPr>
-          <w:rFonts w:ascii="Tahoma" w:hAnsi="Tahoma" w:cs="Tahoma"/>
-          <w:sz w:val="28"/>
-        </w:rPr>
-        <w:t xml:space="preserve"> </w:t>
+        <w:t xml:space="preserve"> Java language </w:t>
       </w:r>
     </w:p>
     <w:p>
@@ -4317,14 +3738,7 @@
           <w:rFonts w:ascii="Tahoma" w:hAnsi="Tahoma" w:cs="Tahoma"/>
           <w:sz w:val="28"/>
         </w:rPr>
-        <w:t xml:space="preserve"> </w:t>
-      </w:r>
-      <w:r>
-        <w:rPr>
-          <w:rFonts w:ascii="Tahoma" w:hAnsi="Tahoma" w:cs="Tahoma"/>
-          <w:sz w:val="28"/>
-        </w:rPr>
-        <w:t>Firebase</w:t>
+        <w:t xml:space="preserve"> Firebase</w:t>
       </w:r>
     </w:p>
     <w:p>
@@ -4440,6 +3854,7 @@
           <w:sz w:val="28"/>
         </w:rPr>
       </w:pPr>
+      <w:proofErr w:type="spellStart"/>
       <w:r>
         <w:rPr>
           <w:rFonts w:ascii="Tahoma" w:hAnsi="Tahoma" w:cs="Tahoma"/>
@@ -4447,16 +3862,7 @@
         </w:rPr>
         <w:t>Trello</w:t>
       </w:r>
-    </w:p>
-    <w:p>
-      <w:pPr>
-        <w:spacing w:before="240" w:after="0"/>
-        <w:jc w:val="both"/>
-        <w:rPr>
-          <w:rFonts w:ascii="Tahoma" w:hAnsi="Tahoma" w:cs="Tahoma"/>
-          <w:sz w:val="28"/>
-        </w:rPr>
-      </w:pPr>
+      <w:proofErr w:type="spellEnd"/>
     </w:p>
     <w:p>
       <w:pPr>
@@ -4507,6 +3913,7 @@
       </w:r>
       <w:r>
         <w:rPr>
+          <w:rFonts w:ascii="Tahoma" w:hAnsi="Tahoma" w:cs="Tahoma"/>
           <w:noProof/>
           <w:lang w:bidi="ar-SA"/>
         </w:rPr>
@@ -4729,14 +4136,7 @@
           <w:rFonts w:ascii="Tahoma" w:hAnsi="Tahoma" w:cs="Tahoma"/>
           <w:sz w:val="28"/>
         </w:rPr>
-        <w:t>T</w:t>
-      </w:r>
-      <w:r>
-        <w:rPr>
-          <w:rFonts w:ascii="Tahoma" w:hAnsi="Tahoma" w:cs="Tahoma"/>
-          <w:sz w:val="28"/>
-        </w:rPr>
-        <w:t xml:space="preserve">his was all about online pizza ordering system. </w:t>
+        <w:t xml:space="preserve">This was all about online pizza ordering system. </w:t>
       </w:r>
       <w:r>
         <w:rPr>
@@ -4788,63 +4188,7 @@
           <w:rFonts w:ascii="Tahoma" w:hAnsi="Tahoma" w:cs="Tahoma"/>
           <w:sz w:val="28"/>
         </w:rPr>
-        <w:t xml:space="preserve">the entire process of taking orders is automated. Once an order is placed on the </w:t>
-      </w:r>
-      <w:r>
-        <w:rPr>
-          <w:rFonts w:ascii="Tahoma" w:hAnsi="Tahoma" w:cs="Tahoma"/>
-          <w:sz w:val="28"/>
-        </w:rPr>
-        <w:t>app,</w:t>
-      </w:r>
-      <w:r>
-        <w:rPr>
-          <w:rFonts w:ascii="Tahoma" w:hAnsi="Tahoma" w:cs="Tahoma"/>
-          <w:sz w:val="28"/>
-        </w:rPr>
-        <w:t xml:space="preserve"> it is entered into the database and then retrieved, in pretty much real-time</w:t>
-      </w:r>
-      <w:r>
-        <w:rPr>
-          <w:rFonts w:ascii="Tahoma" w:hAnsi="Tahoma" w:cs="Tahoma"/>
-          <w:sz w:val="28"/>
-        </w:rPr>
-        <w:t xml:space="preserve">. </w:t>
-      </w:r>
-      <w:r>
-        <w:rPr>
-          <w:rFonts w:ascii="Tahoma" w:hAnsi="Tahoma" w:cs="Tahoma"/>
-          <w:sz w:val="28"/>
-        </w:rPr>
-        <w:t>Th</w:t>
-      </w:r>
-      <w:r>
-        <w:rPr>
-          <w:rFonts w:ascii="Tahoma" w:hAnsi="Tahoma" w:cs="Tahoma"/>
-          <w:sz w:val="28"/>
-        </w:rPr>
-        <w:t xml:space="preserve">e </w:t>
-      </w:r>
-      <w:r>
-        <w:rPr>
-          <w:rFonts w:ascii="Tahoma" w:hAnsi="Tahoma" w:cs="Tahoma"/>
-          <w:sz w:val="28"/>
-        </w:rPr>
-        <w:t xml:space="preserve">restaurant </w:t>
-      </w:r>
-      <w:r>
-        <w:rPr>
-          <w:rFonts w:ascii="Tahoma" w:hAnsi="Tahoma" w:cs="Tahoma"/>
-          <w:sz w:val="28"/>
-        </w:rPr>
-        <w:t>can</w:t>
-      </w:r>
-      <w:r>
-        <w:rPr>
-          <w:rFonts w:ascii="Tahoma" w:hAnsi="Tahoma" w:cs="Tahoma"/>
-          <w:sz w:val="28"/>
-        </w:rPr>
-        <w:t xml:space="preserve"> quickly go through the orders as they are placed and produce the necessary items with minimal delay and confusion.</w:t>
+        <w:t>the entire process of taking orders is automated. Once an order is placed on the app, it is entered into the database and then retrieved, in pretty much real-time. The restaurant can quickly go through the orders as they are placed and produce the necessary items with minimal delay and confusion.</w:t>
       </w:r>
     </w:p>
     <w:p>
@@ -4861,14 +4205,229 @@
           <w:rFonts w:ascii="Tahoma" w:hAnsi="Tahoma" w:cs="Tahoma"/>
           <w:sz w:val="28"/>
         </w:rPr>
-        <w:t>This project is not difficult to use, operate and understood by the users. Design of this project is pretty and responsive so that user won’t find it difficult to understand, use and navigate. This project provides the simplest system for managing pizza orders.</w:t>
-      </w:r>
+        <w:t>This project is not difficu</w:t>
+      </w:r>
+      <w:r>
+        <w:rPr>
+          <w:rFonts w:ascii="Tahoma" w:hAnsi="Tahoma" w:cs="Tahoma"/>
+          <w:sz w:val="28"/>
+        </w:rPr>
+        <w:t>lt to use, operate and understan</w:t>
+      </w:r>
+      <w:r>
+        <w:rPr>
+          <w:rFonts w:ascii="Tahoma" w:hAnsi="Tahoma" w:cs="Tahoma"/>
+          <w:sz w:val="28"/>
+        </w:rPr>
+        <w:t>d by the users. Design of this project is pretty and responsive so that user won’t find it difficult to understand, use and navigate. This project provides the simplest system for managing pizza orders.</w:t>
+      </w:r>
+    </w:p>
+    <w:p>
+      <w:pPr>
+        <w:spacing w:before="240" w:after="0"/>
+        <w:jc w:val="both"/>
+        <w:rPr>
+          <w:rFonts w:ascii="Tahoma" w:hAnsi="Tahoma" w:cs="Tahoma"/>
+          <w:b/>
+          <w:sz w:val="36"/>
+          <w:szCs w:val="36"/>
+        </w:rPr>
+      </w:pPr>
+      <w:r>
+        <w:rPr>
+          <w:rFonts w:ascii="Tahoma" w:hAnsi="Tahoma" w:cs="Tahoma"/>
+          <w:b/>
+          <w:sz w:val="36"/>
+          <w:szCs w:val="36"/>
+        </w:rPr>
+        <w:lastRenderedPageBreak/>
+        <w:t>12. References</w:t>
+      </w:r>
+    </w:p>
+    <w:p>
+      <w:pPr>
+        <w:shd w:val="clear" w:color="auto" w:fill="FFFFFF"/>
+        <w:rPr>
+          <w:rFonts w:ascii="Tahoma" w:hAnsi="Tahoma" w:cs="Tahoma"/>
+          <w:color w:val="222222"/>
+        </w:rPr>
+      </w:pPr>
+    </w:p>
+    <w:p>
+      <w:pPr>
+        <w:shd w:val="clear" w:color="auto" w:fill="FFFFFF"/>
+        <w:rPr>
+          <w:rFonts w:ascii="Tahoma" w:hAnsi="Tahoma" w:cs="Tahoma"/>
+          <w:color w:val="222222"/>
+          <w:sz w:val="24"/>
+          <w:szCs w:val="24"/>
+        </w:rPr>
+      </w:pPr>
+      <w:r>
+        <w:rPr>
+          <w:rFonts w:ascii="Tahoma" w:hAnsi="Tahoma" w:cs="Tahoma"/>
+          <w:color w:val="222222"/>
+        </w:rPr>
+        <w:t>Landau, Peter. “Project Scope 101.” ProjectManager.com, ProjectManager.com, 1 Feb. 2019, Redirecting from </w:t>
+      </w:r>
+      <w:hyperlink r:id="rId12" w:tgtFrame="_blank" w:history="1">
+        <w:r>
+          <w:rPr>
+            <w:rStyle w:val="Hyperlink"/>
+            <w:rFonts w:ascii="Tahoma" w:hAnsi="Tahoma" w:cs="Tahoma"/>
+            <w:color w:val="1155CC"/>
+          </w:rPr>
+          <w:t>https://www.projectmanager.com/blog/project-scope</w:t>
+        </w:r>
+      </w:hyperlink>
+      <w:r>
+        <w:rPr>
+          <w:rFonts w:ascii="Tahoma" w:hAnsi="Tahoma" w:cs="Tahoma"/>
+          <w:color w:val="222222"/>
+        </w:rPr>
+        <w:t>.</w:t>
+      </w:r>
+    </w:p>
+    <w:p>
+      <w:pPr>
+        <w:shd w:val="clear" w:color="auto" w:fill="FFFFFF"/>
+        <w:rPr>
+          <w:rFonts w:ascii="Tahoma" w:hAnsi="Tahoma" w:cs="Tahoma"/>
+          <w:color w:val="222222"/>
+        </w:rPr>
+      </w:pPr>
+    </w:p>
+    <w:p>
+      <w:pPr>
+        <w:shd w:val="clear" w:color="auto" w:fill="FFFFFF"/>
+        <w:rPr>
+          <w:rFonts w:ascii="Tahoma" w:hAnsi="Tahoma" w:cs="Tahoma"/>
+          <w:color w:val="222222"/>
+        </w:rPr>
+      </w:pPr>
+      <w:r>
+        <w:rPr>
+          <w:rFonts w:ascii="Tahoma" w:hAnsi="Tahoma" w:cs="Tahoma"/>
+          <w:color w:val="222222"/>
+        </w:rPr>
+        <w:t>“</w:t>
+      </w:r>
+      <w:proofErr w:type="spellStart"/>
+      <w:r>
+        <w:rPr>
+          <w:rFonts w:ascii="Tahoma" w:hAnsi="Tahoma" w:cs="Tahoma"/>
+          <w:color w:val="222222"/>
+        </w:rPr>
+        <w:t>Prject</w:t>
+      </w:r>
+      <w:proofErr w:type="spellEnd"/>
+      <w:r>
+        <w:rPr>
+          <w:rFonts w:ascii="Tahoma" w:hAnsi="Tahoma" w:cs="Tahoma"/>
+          <w:color w:val="222222"/>
+        </w:rPr>
+        <w:t xml:space="preserve"> Proposal Template Sample”, </w:t>
+      </w:r>
+      <w:proofErr w:type="spellStart"/>
+      <w:r>
+        <w:rPr>
+          <w:rFonts w:ascii="Tahoma" w:hAnsi="Tahoma" w:cs="Tahoma"/>
+          <w:color w:val="222222"/>
+        </w:rPr>
+        <w:t>MyCourses</w:t>
+      </w:r>
+      <w:proofErr w:type="spellEnd"/>
+      <w:r>
+        <w:rPr>
+          <w:rFonts w:ascii="Tahoma" w:hAnsi="Tahoma" w:cs="Tahoma"/>
+          <w:color w:val="222222"/>
+        </w:rPr>
+        <w:t>, Redirecting from </w:t>
+      </w:r>
+      <w:hyperlink r:id="rId13" w:tgtFrame="_blank" w:history="1">
+        <w:r>
+          <w:rPr>
+            <w:rStyle w:val="Hyperlink"/>
+            <w:rFonts w:ascii="Tahoma" w:hAnsi="Tahoma" w:cs="Tahoma"/>
+            <w:color w:val="1155CC"/>
+          </w:rPr>
+          <w:t>https://mycourses.aalto.fi/mod/page/view.php?id=26348</w:t>
+        </w:r>
+      </w:hyperlink>
+      <w:r>
+        <w:rPr>
+          <w:rFonts w:ascii="Tahoma" w:hAnsi="Tahoma" w:cs="Tahoma"/>
+          <w:color w:val="222222"/>
+        </w:rPr>
+        <w:t>.</w:t>
+      </w:r>
+    </w:p>
+    <w:p>
+      <w:pPr>
+        <w:shd w:val="clear" w:color="auto" w:fill="FFFFFF"/>
+        <w:rPr>
+          <w:rFonts w:ascii="Tahoma" w:hAnsi="Tahoma" w:cs="Tahoma"/>
+          <w:color w:val="222222"/>
+        </w:rPr>
+      </w:pPr>
+    </w:p>
+    <w:p>
+      <w:pPr>
+        <w:shd w:val="clear" w:color="auto" w:fill="FFFFFF"/>
+        <w:rPr>
+          <w:rFonts w:ascii="Tahoma" w:hAnsi="Tahoma" w:cs="Tahoma"/>
+          <w:color w:val="222222"/>
+        </w:rPr>
+      </w:pPr>
+      <w:proofErr w:type="spellStart"/>
+      <w:r>
+        <w:rPr>
+          <w:rFonts w:ascii="Tahoma" w:hAnsi="Tahoma" w:cs="Tahoma"/>
+          <w:color w:val="222222"/>
+        </w:rPr>
+        <w:t>Waliaula</w:t>
+      </w:r>
+      <w:proofErr w:type="spellEnd"/>
+      <w:r>
+        <w:rPr>
+          <w:rFonts w:ascii="Tahoma" w:hAnsi="Tahoma" w:cs="Tahoma"/>
+          <w:color w:val="222222"/>
+        </w:rPr>
+        <w:t>, Brian. “ONLINE ORDERING SYSTEM PROJECT PROPOSAL.” Academia.edu - Share Research, Redirecting from </w:t>
+      </w:r>
+      <w:hyperlink r:id="rId14" w:tgtFrame="_blank" w:history="1">
+        <w:r>
+          <w:rPr>
+            <w:rStyle w:val="Hyperlink"/>
+            <w:rFonts w:ascii="Tahoma" w:hAnsi="Tahoma" w:cs="Tahoma"/>
+            <w:color w:val="1155CC"/>
+          </w:rPr>
+          <w:t>https://www.academia.edu/4935972/ONLINE_ORDERING_SYSTEM_PROJECT_PROPOSAL</w:t>
+        </w:r>
+      </w:hyperlink>
+      <w:r>
+        <w:rPr>
+          <w:rFonts w:ascii="Tahoma" w:hAnsi="Tahoma" w:cs="Tahoma"/>
+          <w:color w:val="222222"/>
+        </w:rPr>
+        <w:t>.</w:t>
+      </w:r>
+    </w:p>
+    <w:p>
+      <w:pPr>
+        <w:spacing w:before="240" w:after="0"/>
+        <w:jc w:val="both"/>
+        <w:rPr>
+          <w:rFonts w:ascii="Tahoma" w:hAnsi="Tahoma" w:cs="Tahoma"/>
+          <w:sz w:val="28"/>
+        </w:rPr>
+      </w:pPr>
       <w:bookmarkStart w:id="0" w:name="_GoBack"/>
       <w:bookmarkEnd w:id="0"/>
     </w:p>
     <w:sectPr>
-      <w:headerReference w:type="default" r:id="rId12"/>
-      <w:headerReference w:type="first" r:id="rId13"/>
+      <w:headerReference w:type="default" r:id="rId15"/>
+      <w:headerReference w:type="first" r:id="rId16"/>
       <w:pgSz w:w="12240" w:h="15840" w:code="1"/>
       <w:pgMar w:top="1440" w:right="1440" w:bottom="1440" w:left="1440" w:header="720" w:footer="720" w:gutter="0"/>
       <w:pgBorders w:offsetFrom="page">
@@ -4997,7 +4556,7 @@
             <w:bCs/>
             <w:noProof/>
           </w:rPr>
-          <w:t>6</w:t>
+          <w:t>2</w:t>
         </w:r>
         <w:r>
           <w:rPr>
@@ -8351,6 +7910,26 @@
       <w:shd w:val="clear" w:color="auto" w:fill="E1DFDD"/>
     </w:rPr>
   </w:style>
+  <w:style w:type="character" w:customStyle="1" w:styleId="gd">
+    <w:name w:val="gd"/>
+    <w:basedOn w:val="DefaultParagraphFont"/>
+    <w:rsid w:val="00190ADD"/>
+  </w:style>
+  <w:style w:type="character" w:customStyle="1" w:styleId="g3">
+    <w:name w:val="g3"/>
+    <w:basedOn w:val="DefaultParagraphFont"/>
+    <w:rsid w:val="00190ADD"/>
+  </w:style>
+  <w:style w:type="character" w:customStyle="1" w:styleId="hb">
+    <w:name w:val="hb"/>
+    <w:basedOn w:val="DefaultParagraphFont"/>
+    <w:rsid w:val="00190ADD"/>
+  </w:style>
+  <w:style w:type="character" w:customStyle="1" w:styleId="g2">
+    <w:name w:val="g2"/>
+    <w:basedOn w:val="DefaultParagraphFont"/>
+    <w:rsid w:val="00190ADD"/>
+  </w:style>
 </w:styles>
 </file>
 
@@ -8620,7 +8199,7 @@
 </file>
 
 <file path=customXml/itemProps1.xml><?xml version="1.0" encoding="utf-8"?>
-<ds:datastoreItem xmlns:ds="http://schemas.openxmlformats.org/officeDocument/2006/customXml" ds:itemID="{89797173-9C67-4B2E-85EB-C989D3C9AE66}">
+<ds:datastoreItem xmlns:ds="http://schemas.openxmlformats.org/officeDocument/2006/customXml" ds:itemID="{92423AE1-61F7-43C0-8018-2839EEAB3B68}">
   <ds:schemaRefs>
     <ds:schemaRef ds:uri="http://schemas.openxmlformats.org/officeDocument/2006/bibliography"/>
   </ds:schemaRefs>

</xml_diff>

<commit_message>
Final cut + Date updated on Group_7_Proposal.docx
</commit_message>
<xml_diff>
--- a/Documentation/Proposal/Group_7_Proposal.docx
+++ b/Documentation/Proposal/Group_7_Proposal.docx
@@ -1,6 +1,6 @@
 
 <file path=word/document.xml><?xml version="1.0" encoding="utf-8"?>
-<w:document xmlns:wpc="http://schemas.microsoft.com/office/word/2010/wordprocessingCanvas" xmlns:mc="http://schemas.openxmlformats.org/markup-compatibility/2006" xmlns:o="urn:schemas-microsoft-com:office:office" xmlns:r="http://schemas.openxmlformats.org/officeDocument/2006/relationships" xmlns:m="http://schemas.openxmlformats.org/officeDocument/2006/math" xmlns:v="urn:schemas-microsoft-com:vml" xmlns:wp14="http://schemas.microsoft.com/office/word/2010/wordprocessingDrawing" xmlns:wp="http://schemas.openxmlformats.org/drawingml/2006/wordprocessingDrawing" xmlns:w10="urn:schemas-microsoft-com:office:word" xmlns:w="http://schemas.openxmlformats.org/wordprocessingml/2006/main" xmlns:w14="http://schemas.microsoft.com/office/word/2010/wordml" xmlns:w15="http://schemas.microsoft.com/office/word/2012/wordml" xmlns:wpg="http://schemas.microsoft.com/office/word/2010/wordprocessingGroup" xmlns:wpi="http://schemas.microsoft.com/office/word/2010/wordprocessingInk" xmlns:wne="http://schemas.microsoft.com/office/word/2006/wordml" xmlns:wps="http://schemas.microsoft.com/office/word/2010/wordprocessingShape" mc:Ignorable="w14 w15 wp14">
+<w:document xmlns:wpc="http://schemas.microsoft.com/office/word/2010/wordprocessingCanvas" xmlns:cx="http://schemas.microsoft.com/office/drawing/2014/chartex" xmlns:cx1="http://schemas.microsoft.com/office/drawing/2015/9/8/chartex" xmlns:cx2="http://schemas.microsoft.com/office/drawing/2015/10/21/chartex" xmlns:cx3="http://schemas.microsoft.com/office/drawing/2016/5/9/chartex" xmlns:cx4="http://schemas.microsoft.com/office/drawing/2016/5/10/chartex" xmlns:cx5="http://schemas.microsoft.com/office/drawing/2016/5/11/chartex" xmlns:cx6="http://schemas.microsoft.com/office/drawing/2016/5/12/chartex" xmlns:cx7="http://schemas.microsoft.com/office/drawing/2016/5/13/chartex" xmlns:cx8="http://schemas.microsoft.com/office/drawing/2016/5/14/chartex" xmlns:mc="http://schemas.openxmlformats.org/markup-compatibility/2006" xmlns:aink="http://schemas.microsoft.com/office/drawing/2016/ink" xmlns:am3d="http://schemas.microsoft.com/office/drawing/2017/model3d" xmlns:o="urn:schemas-microsoft-com:office:office" xmlns:r="http://schemas.openxmlformats.org/officeDocument/2006/relationships" xmlns:m="http://schemas.openxmlformats.org/officeDocument/2006/math" xmlns:v="urn:schemas-microsoft-com:vml" xmlns:wp14="http://schemas.microsoft.com/office/word/2010/wordprocessingDrawing" xmlns:wp="http://schemas.openxmlformats.org/drawingml/2006/wordprocessingDrawing" xmlns:w10="urn:schemas-microsoft-com:office:word" xmlns:w="http://schemas.openxmlformats.org/wordprocessingml/2006/main" xmlns:w14="http://schemas.microsoft.com/office/word/2010/wordml" xmlns:w15="http://schemas.microsoft.com/office/word/2012/wordml" xmlns:w16cid="http://schemas.microsoft.com/office/word/2016/wordml/cid" xmlns:w16se="http://schemas.microsoft.com/office/word/2015/wordml/symex" xmlns:wpg="http://schemas.microsoft.com/office/word/2010/wordprocessingGroup" xmlns:wpi="http://schemas.microsoft.com/office/word/2010/wordprocessingInk" xmlns:wne="http://schemas.microsoft.com/office/word/2006/wordml" xmlns:wps="http://schemas.microsoft.com/office/word/2010/wordprocessingShape" mc:Ignorable="w14 w15 w16se w16cid wp14">
   <w:body>
     <w:p>
       <w:pPr>
@@ -128,7 +128,7 @@
               </wp:anchor>
             </w:drawing>
           </mc:Choice>
-          <mc:Fallback xmlns:w16se="http://schemas.microsoft.com/office/word/2015/wordml/symex" xmlns:w16cid="http://schemas.microsoft.com/office/word/2016/wordml/cid" xmlns:am3d="http://schemas.microsoft.com/office/drawing/2017/model3d" xmlns:aink="http://schemas.microsoft.com/office/drawing/2016/ink" xmlns:cx8="http://schemas.microsoft.com/office/drawing/2016/5/14/chartex" xmlns:cx7="http://schemas.microsoft.com/office/drawing/2016/5/13/chartex" xmlns:cx6="http://schemas.microsoft.com/office/drawing/2016/5/12/chartex" xmlns:cx5="http://schemas.microsoft.com/office/drawing/2016/5/11/chartex" xmlns:cx4="http://schemas.microsoft.com/office/drawing/2016/5/10/chartex" xmlns:cx3="http://schemas.microsoft.com/office/drawing/2016/5/9/chartex" xmlns:cx2="http://schemas.microsoft.com/office/drawing/2015/10/21/chartex" xmlns:cx1="http://schemas.microsoft.com/office/drawing/2015/9/8/chartex" xmlns:cx="http://schemas.microsoft.com/office/drawing/2014/chartex">
+          <mc:Fallback>
             <w:pict>
               <v:line w14:anchorId="53FDDD5B" id="Straight Connector 2" o:spid="_x0000_s1026" style="position:absolute;flip:y;z-index:251659264;visibility:visible;mso-wrap-style:square;mso-width-percent:0;mso-height-percent:0;mso-wrap-distance-left:9pt;mso-wrap-distance-top:0;mso-wrap-distance-right:9pt;mso-wrap-distance-bottom:0;mso-position-horizontal:center;mso-position-horizontal-relative:margin;mso-position-vertical:absolute;mso-position-vertical-relative:text;mso-width-percent:0;mso-height-percent:0;mso-width-relative:margin;mso-height-relative:margin" from="0,23pt" to="563.1pt,24.05pt" o:gfxdata="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" strokecolor="black [3200]" strokeweight=".5pt">
                 <v:stroke joinstyle="miter"/>
@@ -240,7 +240,7 @@
               </wp:anchor>
             </w:drawing>
           </mc:Choice>
-          <mc:Fallback xmlns:w16se="http://schemas.microsoft.com/office/word/2015/wordml/symex" xmlns:w16cid="http://schemas.microsoft.com/office/word/2016/wordml/cid" xmlns:am3d="http://schemas.microsoft.com/office/drawing/2017/model3d" xmlns:aink="http://schemas.microsoft.com/office/drawing/2016/ink" xmlns:cx8="http://schemas.microsoft.com/office/drawing/2016/5/14/chartex" xmlns:cx7="http://schemas.microsoft.com/office/drawing/2016/5/13/chartex" xmlns:cx6="http://schemas.microsoft.com/office/drawing/2016/5/12/chartex" xmlns:cx5="http://schemas.microsoft.com/office/drawing/2016/5/11/chartex" xmlns:cx4="http://schemas.microsoft.com/office/drawing/2016/5/10/chartex" xmlns:cx3="http://schemas.microsoft.com/office/drawing/2016/5/9/chartex" xmlns:cx2="http://schemas.microsoft.com/office/drawing/2015/10/21/chartex" xmlns:cx1="http://schemas.microsoft.com/office/drawing/2015/9/8/chartex" xmlns:cx="http://schemas.microsoft.com/office/drawing/2014/chartex">
+          <mc:Fallback>
             <w:pict>
               <v:line w14:anchorId="7BA5D990" id="Straight Connector 3" o:spid="_x0000_s1026" style="position:absolute;flip:y;z-index:251660288;visibility:visible;mso-wrap-style:square;mso-width-percent:0;mso-height-percent:0;mso-wrap-distance-left:9pt;mso-wrap-distance-top:0;mso-wrap-distance-right:9pt;mso-wrap-distance-bottom:0;mso-position-horizontal:center;mso-position-horizontal-relative:margin;mso-position-vertical:absolute;mso-position-vertical-relative:text;mso-width-percent:0;mso-height-percent:0;mso-width-relative:margin;mso-height-relative:margin" from="0,34.9pt" to="565.25pt,37.05pt" o:gfxdata="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" strokecolor="black [3200]" strokeweight=".5pt">
                 <v:stroke joinstyle="miter"/>
@@ -554,6 +554,8 @@
           <w:szCs w:val="44"/>
         </w:rPr>
       </w:pPr>
+      <w:bookmarkStart w:id="0" w:name="_GoBack"/>
+      <w:bookmarkEnd w:id="0"/>
       <w:r>
         <w:rPr>
           <w:rFonts w:ascii="Baskerville Old Face" w:hAnsi="Baskerville Old Face"/>
@@ -600,7 +602,7 @@
           <w:sz w:val="40"/>
           <w:szCs w:val="40"/>
         </w:rPr>
-        <w:t>18</w:t>
+        <w:t>1</w:t>
       </w:r>
       <w:r>
         <w:rPr>
@@ -610,7 +612,7 @@
           <w:sz w:val="40"/>
           <w:szCs w:val="40"/>
         </w:rPr>
-        <w:t>.</w:t>
+        <w:t>9</w:t>
       </w:r>
       <w:r>
         <w:rPr>
@@ -620,7 +622,7 @@
           <w:sz w:val="40"/>
           <w:szCs w:val="40"/>
         </w:rPr>
-        <w:t>0</w:t>
+        <w:t>.</w:t>
       </w:r>
       <w:r>
         <w:rPr>
@@ -630,7 +632,7 @@
           <w:sz w:val="40"/>
           <w:szCs w:val="40"/>
         </w:rPr>
-        <w:t>2.201</w:t>
+        <w:t>0</w:t>
       </w:r>
       <w:r>
         <w:rPr>
@@ -640,6 +642,16 @@
           <w:sz w:val="40"/>
           <w:szCs w:val="40"/>
         </w:rPr>
+        <w:t>2.201</w:t>
+      </w:r>
+      <w:r>
+        <w:rPr>
+          <w:rFonts w:ascii="Baskerville Old Face" w:hAnsi="Baskerville Old Face"/>
+          <w:b/>
+          <w:bCs/>
+          <w:sz w:val="40"/>
+          <w:szCs w:val="40"/>
+        </w:rPr>
         <w:t>9</w:t>
       </w:r>
     </w:p>
@@ -651,6 +663,7 @@
           <w:color w:val="auto"/>
           <w:sz w:val="28"/>
           <w:szCs w:val="28"/>
+          <w:lang w:bidi="bn-BD"/>
         </w:rPr>
         <w:id w:val="-1560555340"/>
         <w:docPartObj>
@@ -661,7 +674,6 @@
       <w:sdtEndPr>
         <w:rPr>
           <w:rFonts w:ascii="Tahoma" w:eastAsiaTheme="minorHAnsi" w:hAnsi="Tahoma" w:cs="Tahoma"/>
-          <w:lang w:bidi="bn-BD"/>
         </w:rPr>
       </w:sdtEndPr>
       <w:sdtContent>
@@ -741,7 +753,7 @@
               <w:sz w:val="28"/>
               <w:szCs w:val="28"/>
             </w:rPr>
-            <w:t>Introduction…………………………………………………</w:t>
+            <w:t>Introduction………</w:t>
           </w:r>
           <w:r>
             <w:rPr>
@@ -751,7 +763,7 @@
               <w:sz w:val="28"/>
               <w:szCs w:val="28"/>
             </w:rPr>
-            <w:t>………….</w:t>
+            <w:t>.</w:t>
           </w:r>
           <w:r>
             <w:rPr>
@@ -761,7 +773,27 @@
               <w:sz w:val="28"/>
               <w:szCs w:val="28"/>
             </w:rPr>
-            <w:t>…</w:t>
+            <w:t>…………………………………………</w:t>
+          </w:r>
+          <w:r>
+            <w:rPr>
+              <w:rFonts w:ascii="Tahoma" w:hAnsi="Tahoma" w:cs="Tahoma"/>
+              <w:b/>
+              <w:bCs/>
+              <w:sz w:val="28"/>
+              <w:szCs w:val="28"/>
+            </w:rPr>
+            <w:t>…………</w:t>
+          </w:r>
+          <w:r>
+            <w:rPr>
+              <w:rFonts w:ascii="Tahoma" w:hAnsi="Tahoma" w:cs="Tahoma"/>
+              <w:b/>
+              <w:bCs/>
+              <w:sz w:val="28"/>
+              <w:szCs w:val="28"/>
+            </w:rPr>
+            <w:t>.</w:t>
           </w:r>
           <w:r>
             <w:rPr>
@@ -812,7 +844,7 @@
               <w:sz w:val="28"/>
               <w:szCs w:val="28"/>
             </w:rPr>
-            <w:t>………………………………………………………………</w:t>
+            <w:t>……………………………………</w:t>
           </w:r>
           <w:r>
             <w:rPr>
@@ -822,6 +854,24 @@
               <w:szCs w:val="28"/>
             </w:rPr>
             <w:t>.</w:t>
+          </w:r>
+          <w:r>
+            <w:rPr>
+              <w:rFonts w:ascii="Tahoma" w:hAnsi="Tahoma" w:cs="Tahoma"/>
+              <w:b/>
+              <w:sz w:val="28"/>
+              <w:szCs w:val="28"/>
+            </w:rPr>
+            <w:t>………………………</w:t>
+          </w:r>
+          <w:r>
+            <w:rPr>
+              <w:rFonts w:ascii="Tahoma" w:hAnsi="Tahoma" w:cs="Tahoma"/>
+              <w:b/>
+              <w:sz w:val="28"/>
+              <w:szCs w:val="28"/>
+            </w:rPr>
+            <w:t>...</w:t>
           </w:r>
           <w:r>
             <w:rPr>
@@ -871,7 +921,88 @@
               <w:sz w:val="28"/>
               <w:szCs w:val="28"/>
             </w:rPr>
-            <w:t>…………………………………………………………….</w:t>
+            <w:t>………</w:t>
+          </w:r>
+          <w:r>
+            <w:rPr>
+              <w:rFonts w:ascii="Tahoma" w:hAnsi="Tahoma" w:cs="Tahoma"/>
+              <w:b/>
+              <w:sz w:val="28"/>
+              <w:szCs w:val="28"/>
+            </w:rPr>
+            <w:t>.</w:t>
+          </w:r>
+          <w:r>
+            <w:rPr>
+              <w:rFonts w:ascii="Tahoma" w:hAnsi="Tahoma" w:cs="Tahoma"/>
+              <w:b/>
+              <w:sz w:val="28"/>
+              <w:szCs w:val="28"/>
+            </w:rPr>
+            <w:t>……</w:t>
+          </w:r>
+          <w:r>
+            <w:rPr>
+              <w:rFonts w:ascii="Tahoma" w:hAnsi="Tahoma" w:cs="Tahoma"/>
+              <w:b/>
+              <w:sz w:val="28"/>
+              <w:szCs w:val="28"/>
+            </w:rPr>
+            <w:t>.</w:t>
+          </w:r>
+          <w:r>
+            <w:rPr>
+              <w:rFonts w:ascii="Tahoma" w:hAnsi="Tahoma" w:cs="Tahoma"/>
+              <w:b/>
+              <w:sz w:val="28"/>
+              <w:szCs w:val="28"/>
+            </w:rPr>
+            <w:t>…</w:t>
+          </w:r>
+          <w:r>
+            <w:rPr>
+              <w:rFonts w:ascii="Tahoma" w:hAnsi="Tahoma" w:cs="Tahoma"/>
+              <w:b/>
+              <w:sz w:val="28"/>
+              <w:szCs w:val="28"/>
+            </w:rPr>
+            <w:t>.</w:t>
+          </w:r>
+          <w:r>
+            <w:rPr>
+              <w:rFonts w:ascii="Tahoma" w:hAnsi="Tahoma" w:cs="Tahoma"/>
+              <w:b/>
+              <w:sz w:val="28"/>
+              <w:szCs w:val="28"/>
+            </w:rPr>
+            <w:t>………………</w:t>
+          </w:r>
+          <w:r>
+            <w:rPr>
+              <w:rFonts w:ascii="Tahoma" w:hAnsi="Tahoma" w:cs="Tahoma"/>
+              <w:b/>
+              <w:sz w:val="28"/>
+              <w:szCs w:val="28"/>
+            </w:rPr>
+            <w:t>…</w:t>
+          </w:r>
+          <w:r>
+            <w:rPr>
+              <w:rFonts w:ascii="Tahoma" w:hAnsi="Tahoma" w:cs="Tahoma"/>
+              <w:b/>
+              <w:sz w:val="28"/>
+              <w:szCs w:val="28"/>
+            </w:rPr>
+            <w:t>……………………</w:t>
+          </w:r>
+          <w:r>
+            <w:rPr>
+              <w:rFonts w:ascii="Tahoma" w:hAnsi="Tahoma" w:cs="Tahoma"/>
+              <w:b/>
+              <w:sz w:val="28"/>
+              <w:szCs w:val="28"/>
+            </w:rPr>
+            <w:t>…....</w:t>
           </w:r>
           <w:r>
             <w:rPr>
@@ -931,7 +1062,43 @@
               <w:sz w:val="28"/>
               <w:szCs w:val="28"/>
             </w:rPr>
-            <w:t>…………………………………………………………….</w:t>
+            <w:t>…………………………………</w:t>
+          </w:r>
+          <w:r>
+            <w:rPr>
+              <w:rFonts w:ascii="Tahoma" w:hAnsi="Tahoma" w:cs="Tahoma"/>
+              <w:b/>
+              <w:sz w:val="28"/>
+              <w:szCs w:val="28"/>
+            </w:rPr>
+            <w:t>.</w:t>
+          </w:r>
+          <w:r>
+            <w:rPr>
+              <w:rFonts w:ascii="Tahoma" w:hAnsi="Tahoma" w:cs="Tahoma"/>
+              <w:b/>
+              <w:sz w:val="28"/>
+              <w:szCs w:val="28"/>
+            </w:rPr>
+            <w:t>……………………</w:t>
+          </w:r>
+          <w:r>
+            <w:rPr>
+              <w:rFonts w:ascii="Tahoma" w:hAnsi="Tahoma" w:cs="Tahoma"/>
+              <w:b/>
+              <w:sz w:val="28"/>
+              <w:szCs w:val="28"/>
+            </w:rPr>
+            <w:t>…</w:t>
+          </w:r>
+          <w:r>
+            <w:rPr>
+              <w:rFonts w:ascii="Tahoma" w:hAnsi="Tahoma" w:cs="Tahoma"/>
+              <w:b/>
+              <w:sz w:val="28"/>
+              <w:szCs w:val="28"/>
+            </w:rPr>
+            <w:t>...</w:t>
           </w:r>
           <w:r>
             <w:rPr>
@@ -982,7 +1149,81 @@
               <w:sz w:val="28"/>
               <w:szCs w:val="28"/>
             </w:rPr>
-            <w:t>………………………………………………………………….</w:t>
+            <w:t>……………………………</w:t>
+          </w:r>
+          <w:r>
+            <w:rPr>
+              <w:rFonts w:ascii="Tahoma" w:hAnsi="Tahoma" w:cs="Tahoma"/>
+              <w:b/>
+              <w:sz w:val="28"/>
+              <w:szCs w:val="28"/>
+            </w:rPr>
+            <w:t>.</w:t>
+          </w:r>
+          <w:r>
+            <w:rPr>
+              <w:rFonts w:ascii="Tahoma" w:hAnsi="Tahoma" w:cs="Tahoma"/>
+              <w:b/>
+              <w:sz w:val="28"/>
+              <w:szCs w:val="28"/>
+            </w:rPr>
+            <w:t>…</w:t>
+          </w:r>
+          <w:r>
+            <w:rPr>
+              <w:rFonts w:ascii="Tahoma" w:hAnsi="Tahoma" w:cs="Tahoma"/>
+              <w:b/>
+              <w:sz w:val="28"/>
+              <w:szCs w:val="28"/>
+            </w:rPr>
+            <w:t>.</w:t>
+          </w:r>
+          <w:r>
+            <w:rPr>
+              <w:rFonts w:ascii="Tahoma" w:hAnsi="Tahoma" w:cs="Tahoma"/>
+              <w:b/>
+              <w:sz w:val="28"/>
+              <w:szCs w:val="28"/>
+            </w:rPr>
+            <w:t>…………………………</w:t>
+          </w:r>
+          <w:r>
+            <w:rPr>
+              <w:rFonts w:ascii="Tahoma" w:hAnsi="Tahoma" w:cs="Tahoma"/>
+              <w:b/>
+              <w:sz w:val="28"/>
+              <w:szCs w:val="28"/>
+            </w:rPr>
+            <w:t>…</w:t>
+          </w:r>
+          <w:r>
+            <w:rPr>
+              <w:rFonts w:ascii="Tahoma" w:hAnsi="Tahoma" w:cs="Tahoma"/>
+              <w:b/>
+              <w:sz w:val="28"/>
+              <w:szCs w:val="28"/>
+            </w:rPr>
+            <w:t>...</w:t>
+          </w:r>
+          <w:r>
+            <w:rPr>
+              <w:rFonts w:ascii="Tahoma" w:hAnsi="Tahoma" w:cs="Tahoma"/>
+              <w:b/>
+              <w:bCs/>
+              <w:sz w:val="28"/>
+              <w:szCs w:val="28"/>
+            </w:rPr>
+            <w:t>3</w:t>
+          </w:r>
+          <w:r>
+            <w:rPr>
+              <w:rFonts w:ascii="Tahoma" w:hAnsi="Tahoma" w:cs="Tahoma"/>
+              <w:b/>
+              <w:bCs/>
+              <w:sz w:val="28"/>
+              <w:szCs w:val="28"/>
+            </w:rPr>
+            <w:t>-</w:t>
           </w:r>
           <w:r>
             <w:rPr>
@@ -1023,7 +1264,43 @@
               <w:sz w:val="28"/>
               <w:szCs w:val="28"/>
             </w:rPr>
-            <w:t>………………………………………</w:t>
+            <w:t>………………</w:t>
+          </w:r>
+          <w:r>
+            <w:rPr>
+              <w:rFonts w:ascii="Tahoma" w:hAnsi="Tahoma" w:cs="Tahoma"/>
+              <w:b/>
+              <w:sz w:val="28"/>
+              <w:szCs w:val="28"/>
+            </w:rPr>
+            <w:t>.</w:t>
+          </w:r>
+          <w:r>
+            <w:rPr>
+              <w:rFonts w:ascii="Tahoma" w:hAnsi="Tahoma" w:cs="Tahoma"/>
+              <w:b/>
+              <w:sz w:val="28"/>
+              <w:szCs w:val="28"/>
+            </w:rPr>
+            <w:t>………</w:t>
+          </w:r>
+          <w:r>
+            <w:rPr>
+              <w:rFonts w:ascii="Tahoma" w:hAnsi="Tahoma" w:cs="Tahoma"/>
+              <w:b/>
+              <w:sz w:val="28"/>
+              <w:szCs w:val="28"/>
+            </w:rPr>
+            <w:t>.</w:t>
+          </w:r>
+          <w:r>
+            <w:rPr>
+              <w:rFonts w:ascii="Tahoma" w:hAnsi="Tahoma" w:cs="Tahoma"/>
+              <w:b/>
+              <w:sz w:val="28"/>
+              <w:szCs w:val="28"/>
+            </w:rPr>
+            <w:t>………………</w:t>
           </w:r>
           <w:r>
             <w:rPr>
@@ -1041,7 +1318,7 @@
               <w:sz w:val="28"/>
               <w:szCs w:val="28"/>
             </w:rPr>
-            <w:t>……</w:t>
+            <w:t>…...</w:t>
           </w:r>
           <w:r>
             <w:rPr>
@@ -1051,7 +1328,7 @@
               <w:sz w:val="28"/>
               <w:szCs w:val="28"/>
             </w:rPr>
-            <w:t>4-5</w:t>
+            <w:t>4</w:t>
           </w:r>
         </w:p>
         <w:p>
@@ -1082,7 +1359,43 @@
               <w:sz w:val="28"/>
               <w:szCs w:val="28"/>
             </w:rPr>
-            <w:t>…………………………………………………………..</w:t>
+            <w:t>………………………</w:t>
+          </w:r>
+          <w:r>
+            <w:rPr>
+              <w:rFonts w:ascii="Tahoma" w:hAnsi="Tahoma" w:cs="Tahoma"/>
+              <w:b/>
+              <w:sz w:val="28"/>
+              <w:szCs w:val="28"/>
+            </w:rPr>
+            <w:t>.</w:t>
+          </w:r>
+          <w:r>
+            <w:rPr>
+              <w:rFonts w:ascii="Tahoma" w:hAnsi="Tahoma" w:cs="Tahoma"/>
+              <w:b/>
+              <w:sz w:val="28"/>
+              <w:szCs w:val="28"/>
+            </w:rPr>
+            <w:t>………...</w:t>
+          </w:r>
+          <w:r>
+            <w:rPr>
+              <w:rFonts w:ascii="Tahoma" w:hAnsi="Tahoma" w:cs="Tahoma"/>
+              <w:b/>
+              <w:sz w:val="28"/>
+              <w:szCs w:val="28"/>
+            </w:rPr>
+            <w:t>………………</w:t>
+          </w:r>
+          <w:r>
+            <w:rPr>
+              <w:rFonts w:ascii="Tahoma" w:hAnsi="Tahoma" w:cs="Tahoma"/>
+              <w:b/>
+              <w:sz w:val="28"/>
+              <w:szCs w:val="28"/>
+            </w:rPr>
+            <w:t>.…….</w:t>
           </w:r>
           <w:r>
             <w:rPr>
@@ -1123,7 +1436,25 @@
               <w:sz w:val="28"/>
               <w:szCs w:val="28"/>
             </w:rPr>
-            <w:t>………………………………………………</w:t>
+            <w:t>…………</w:t>
+          </w:r>
+          <w:r>
+            <w:rPr>
+              <w:rFonts w:ascii="Tahoma" w:hAnsi="Tahoma" w:cs="Tahoma"/>
+              <w:b/>
+              <w:sz w:val="28"/>
+              <w:szCs w:val="28"/>
+            </w:rPr>
+            <w:t>.</w:t>
+          </w:r>
+          <w:r>
+            <w:rPr>
+              <w:rFonts w:ascii="Tahoma" w:hAnsi="Tahoma" w:cs="Tahoma"/>
+              <w:b/>
+              <w:sz w:val="28"/>
+              <w:szCs w:val="28"/>
+            </w:rPr>
+            <w:t>……………………………………</w:t>
           </w:r>
           <w:r>
             <w:rPr>
@@ -1151,7 +1482,7 @@
               <w:sz w:val="28"/>
               <w:szCs w:val="28"/>
             </w:rPr>
-            <w:t>5-6</w:t>
+            <w:t>5</w:t>
           </w:r>
         </w:p>
         <w:p>
@@ -1173,7 +1504,7 @@
               <w:sz w:val="28"/>
               <w:szCs w:val="28"/>
             </w:rPr>
-            <w:t>9. System Requirements……………………………</w:t>
+            <w:t>9. System Requirements………………</w:t>
           </w:r>
           <w:r>
             <w:rPr>
@@ -1183,6 +1514,26 @@
               <w:sz w:val="28"/>
               <w:szCs w:val="28"/>
             </w:rPr>
+            <w:t>.</w:t>
+          </w:r>
+          <w:r>
+            <w:rPr>
+              <w:rFonts w:ascii="Tahoma" w:hAnsi="Tahoma" w:cs="Tahoma"/>
+              <w:b/>
+              <w:bCs/>
+              <w:sz w:val="28"/>
+              <w:szCs w:val="28"/>
+            </w:rPr>
+            <w:t>……………</w:t>
+          </w:r>
+          <w:r>
+            <w:rPr>
+              <w:rFonts w:ascii="Tahoma" w:hAnsi="Tahoma" w:cs="Tahoma"/>
+              <w:b/>
+              <w:bCs/>
+              <w:sz w:val="28"/>
+              <w:szCs w:val="28"/>
+            </w:rPr>
             <w:t>...</w:t>
           </w:r>
           <w:r>
@@ -1203,7 +1554,7 @@
               <w:sz w:val="28"/>
               <w:szCs w:val="28"/>
             </w:rPr>
-            <w:t>….</w:t>
+            <w:t>..</w:t>
           </w:r>
           <w:r>
             <w:rPr>
@@ -1213,7 +1564,17 @@
               <w:sz w:val="28"/>
               <w:szCs w:val="28"/>
             </w:rPr>
-            <w:t>..............</w:t>
+            <w:t>.</w:t>
+          </w:r>
+          <w:r>
+            <w:rPr>
+              <w:rFonts w:ascii="Tahoma" w:hAnsi="Tahoma" w:cs="Tahoma"/>
+              <w:b/>
+              <w:bCs/>
+              <w:sz w:val="28"/>
+              <w:szCs w:val="28"/>
+            </w:rPr>
+            <w:t>.............</w:t>
           </w:r>
           <w:r>
             <w:rPr>
@@ -1261,7 +1622,25 @@
               <w:sz w:val="28"/>
               <w:lang w:bidi="ar-SA"/>
             </w:rPr>
-            <w:t>...............</w:t>
+            <w:t>..............</w:t>
+          </w:r>
+          <w:r>
+            <w:rPr>
+              <w:rFonts w:ascii="Tahoma" w:hAnsi="Tahoma" w:cs="Tahoma"/>
+              <w:b/>
+              <w:sz w:val="28"/>
+              <w:lang w:bidi="ar-SA"/>
+            </w:rPr>
+            <w:t>.</w:t>
+          </w:r>
+          <w:r>
+            <w:rPr>
+              <w:rFonts w:ascii="Tahoma" w:hAnsi="Tahoma" w:cs="Tahoma"/>
+              <w:b/>
+              <w:sz w:val="28"/>
+              <w:lang w:bidi="ar-SA"/>
+            </w:rPr>
+            <w:t>.</w:t>
           </w:r>
           <w:r>
             <w:rPr>
@@ -1289,7 +1668,7 @@
               <w:sz w:val="28"/>
               <w:lang w:bidi="ar-SA"/>
             </w:rPr>
-            <w:t>11. Conclusion…………………………………………………</w:t>
+            <w:t>11. Conclusion………………………</w:t>
           </w:r>
           <w:r>
             <w:rPr>
@@ -1298,7 +1677,115 @@
               <w:sz w:val="28"/>
               <w:lang w:bidi="ar-SA"/>
             </w:rPr>
-            <w:t>……………..</w:t>
+            <w:t>.</w:t>
+          </w:r>
+          <w:r>
+            <w:rPr>
+              <w:rFonts w:ascii="Tahoma" w:hAnsi="Tahoma" w:cs="Tahoma"/>
+              <w:b/>
+              <w:sz w:val="28"/>
+              <w:lang w:bidi="ar-SA"/>
+            </w:rPr>
+            <w:t>……………</w:t>
+          </w:r>
+          <w:r>
+            <w:rPr>
+              <w:rFonts w:ascii="Tahoma" w:hAnsi="Tahoma" w:cs="Tahoma"/>
+              <w:b/>
+              <w:sz w:val="28"/>
+              <w:lang w:bidi="ar-SA"/>
+            </w:rPr>
+            <w:t>…</w:t>
+          </w:r>
+          <w:r>
+            <w:rPr>
+              <w:rFonts w:ascii="Tahoma" w:hAnsi="Tahoma" w:cs="Tahoma"/>
+              <w:b/>
+              <w:sz w:val="28"/>
+              <w:lang w:bidi="ar-SA"/>
+            </w:rPr>
+            <w:t>..</w:t>
+          </w:r>
+          <w:r>
+            <w:rPr>
+              <w:rFonts w:ascii="Tahoma" w:hAnsi="Tahoma" w:cs="Tahoma"/>
+              <w:b/>
+              <w:sz w:val="28"/>
+              <w:lang w:bidi="ar-SA"/>
+            </w:rPr>
+            <w:t>.</w:t>
+          </w:r>
+          <w:r>
+            <w:rPr>
+              <w:rFonts w:ascii="Tahoma" w:hAnsi="Tahoma" w:cs="Tahoma"/>
+              <w:b/>
+              <w:sz w:val="28"/>
+              <w:lang w:bidi="ar-SA"/>
+            </w:rPr>
+            <w:t>……</w:t>
+          </w:r>
+          <w:r>
+            <w:rPr>
+              <w:rFonts w:ascii="Tahoma" w:hAnsi="Tahoma" w:cs="Tahoma"/>
+              <w:b/>
+              <w:sz w:val="28"/>
+              <w:lang w:bidi="ar-SA"/>
+            </w:rPr>
+            <w:t>.</w:t>
+          </w:r>
+          <w:r>
+            <w:rPr>
+              <w:rFonts w:ascii="Tahoma" w:hAnsi="Tahoma" w:cs="Tahoma"/>
+              <w:b/>
+              <w:sz w:val="28"/>
+              <w:lang w:bidi="ar-SA"/>
+            </w:rPr>
+            <w:t>…</w:t>
+          </w:r>
+          <w:r>
+            <w:rPr>
+              <w:rFonts w:ascii="Tahoma" w:hAnsi="Tahoma" w:cs="Tahoma"/>
+              <w:b/>
+              <w:sz w:val="28"/>
+              <w:lang w:bidi="ar-SA"/>
+            </w:rPr>
+            <w:t>.</w:t>
+          </w:r>
+          <w:r>
+            <w:rPr>
+              <w:rFonts w:ascii="Tahoma" w:hAnsi="Tahoma" w:cs="Tahoma"/>
+              <w:b/>
+              <w:sz w:val="28"/>
+              <w:lang w:bidi="ar-SA"/>
+            </w:rPr>
+            <w:t>……</w:t>
+          </w:r>
+          <w:r>
+            <w:rPr>
+              <w:rFonts w:ascii="Tahoma" w:hAnsi="Tahoma" w:cs="Tahoma"/>
+              <w:b/>
+              <w:sz w:val="28"/>
+              <w:lang w:bidi="ar-SA"/>
+            </w:rPr>
+            <w:t>.</w:t>
+          </w:r>
+          <w:r>
+            <w:rPr>
+              <w:rFonts w:ascii="Tahoma" w:hAnsi="Tahoma" w:cs="Tahoma"/>
+              <w:b/>
+              <w:sz w:val="28"/>
+              <w:lang w:bidi="ar-SA"/>
+            </w:rPr>
+            <w:t>…</w:t>
+          </w:r>
+          <w:r>
+            <w:rPr>
+              <w:rFonts w:ascii="Tahoma" w:hAnsi="Tahoma" w:cs="Tahoma"/>
+              <w:b/>
+              <w:sz w:val="28"/>
+              <w:lang w:bidi="ar-SA"/>
+            </w:rPr>
+            <w:t>...</w:t>
           </w:r>
           <w:r>
             <w:rPr>
@@ -1326,7 +1813,7 @@
               <w:sz w:val="28"/>
               <w:lang w:bidi="ar-SA"/>
             </w:rPr>
-            <w:t>12. References…………………………………………………</w:t>
+            <w:t>12. References…………………………</w:t>
           </w:r>
           <w:r>
             <w:rPr>
@@ -1335,7 +1822,61 @@
               <w:sz w:val="28"/>
               <w:lang w:bidi="ar-SA"/>
             </w:rPr>
-            <w:t>……………..</w:t>
+            <w:t>.</w:t>
+          </w:r>
+          <w:r>
+            <w:rPr>
+              <w:rFonts w:ascii="Tahoma" w:hAnsi="Tahoma" w:cs="Tahoma"/>
+              <w:b/>
+              <w:sz w:val="28"/>
+              <w:lang w:bidi="ar-SA"/>
+            </w:rPr>
+            <w:t>…………</w:t>
+          </w:r>
+          <w:r>
+            <w:rPr>
+              <w:rFonts w:ascii="Tahoma" w:hAnsi="Tahoma" w:cs="Tahoma"/>
+              <w:b/>
+              <w:sz w:val="28"/>
+              <w:lang w:bidi="ar-SA"/>
+            </w:rPr>
+            <w:t>.</w:t>
+          </w:r>
+          <w:r>
+            <w:rPr>
+              <w:rFonts w:ascii="Tahoma" w:hAnsi="Tahoma" w:cs="Tahoma"/>
+              <w:b/>
+              <w:sz w:val="28"/>
+              <w:lang w:bidi="ar-SA"/>
+            </w:rPr>
+            <w:t>…</w:t>
+          </w:r>
+          <w:r>
+            <w:rPr>
+              <w:rFonts w:ascii="Tahoma" w:hAnsi="Tahoma" w:cs="Tahoma"/>
+              <w:b/>
+              <w:sz w:val="28"/>
+              <w:lang w:bidi="ar-SA"/>
+            </w:rPr>
+            <w:t>.</w:t>
+          </w:r>
+          <w:r>
+            <w:rPr>
+              <w:rFonts w:ascii="Tahoma" w:hAnsi="Tahoma" w:cs="Tahoma"/>
+              <w:b/>
+              <w:sz w:val="28"/>
+              <w:lang w:bidi="ar-SA"/>
+            </w:rPr>
+            <w:t>………</w:t>
+          </w:r>
+          <w:r>
+            <w:rPr>
+              <w:rFonts w:ascii="Tahoma" w:hAnsi="Tahoma" w:cs="Tahoma"/>
+              <w:b/>
+              <w:sz w:val="28"/>
+              <w:lang w:bidi="ar-SA"/>
+            </w:rPr>
+            <w:t>……………</w:t>
           </w:r>
           <w:r>
             <w:rPr>
@@ -1761,6 +2302,111 @@
         </w:rPr>
         <w:t>.</w:t>
       </w:r>
+      <w:r>
+        <w:rPr>
+          <w:rFonts w:ascii="Tahoma" w:hAnsi="Tahoma" w:cs="Tahoma"/>
+          <w:sz w:val="28"/>
+        </w:rPr>
+        <w:t xml:space="preserve"> </w:t>
+      </w:r>
+      <w:r>
+        <w:rPr>
+          <w:rFonts w:ascii="Tahoma" w:hAnsi="Tahoma" w:cs="Tahoma"/>
+          <w:sz w:val="28"/>
+        </w:rPr>
+        <w:t xml:space="preserve">We will develop this </w:t>
+      </w:r>
+      <w:r>
+        <w:rPr>
+          <w:rFonts w:ascii="Tahoma" w:hAnsi="Tahoma" w:cs="Tahoma"/>
+          <w:sz w:val="28"/>
+        </w:rPr>
+        <w:t xml:space="preserve">Pizza Ordering </w:t>
+      </w:r>
+      <w:r>
+        <w:rPr>
+          <w:rFonts w:ascii="Tahoma" w:hAnsi="Tahoma" w:cs="Tahoma"/>
+          <w:sz w:val="28"/>
+        </w:rPr>
+        <w:t>App</w:t>
+      </w:r>
+      <w:r>
+        <w:rPr>
+          <w:rFonts w:ascii="Tahoma" w:hAnsi="Tahoma" w:cs="Tahoma"/>
+          <w:sz w:val="28"/>
+        </w:rPr>
+        <w:t xml:space="preserve"> </w:t>
+      </w:r>
+      <w:r>
+        <w:rPr>
+          <w:rFonts w:ascii="Tahoma" w:hAnsi="Tahoma" w:cs="Tahoma"/>
+          <w:sz w:val="28"/>
+        </w:rPr>
+        <w:t xml:space="preserve">using </w:t>
+      </w:r>
+      <w:r>
+        <w:rPr>
+          <w:rFonts w:ascii="Tahoma" w:hAnsi="Tahoma" w:cs="Tahoma"/>
+          <w:sz w:val="28"/>
+        </w:rPr>
+        <w:t>Java</w:t>
+      </w:r>
+      <w:r>
+        <w:rPr>
+          <w:rFonts w:ascii="Tahoma" w:hAnsi="Tahoma" w:cs="Tahoma"/>
+          <w:sz w:val="28"/>
+        </w:rPr>
+        <w:t xml:space="preserve"> Programming Language and different </w:t>
+      </w:r>
+      <w:r>
+        <w:rPr>
+          <w:rFonts w:ascii="Tahoma" w:hAnsi="Tahoma" w:cs="Tahoma"/>
+          <w:sz w:val="28"/>
+        </w:rPr>
+        <w:t>software</w:t>
+      </w:r>
+      <w:r>
+        <w:rPr>
+          <w:rFonts w:ascii="Tahoma" w:hAnsi="Tahoma" w:cs="Tahoma"/>
+          <w:sz w:val="28"/>
+        </w:rPr>
+        <w:t xml:space="preserve"> tools will also be used for the development of it.</w:t>
+      </w:r>
+      <w:r>
+        <w:rPr>
+          <w:rFonts w:ascii="Tahoma" w:hAnsi="Tahoma" w:cs="Tahoma"/>
+          <w:sz w:val="28"/>
+        </w:rPr>
+        <w:t xml:space="preserve"> </w:t>
+      </w:r>
+      <w:r>
+        <w:rPr>
+          <w:rFonts w:ascii="Tahoma" w:hAnsi="Tahoma" w:cs="Tahoma"/>
+          <w:sz w:val="28"/>
+        </w:rPr>
+        <w:t>Moreover, t</w:t>
+      </w:r>
+      <w:r>
+        <w:rPr>
+          <w:rFonts w:ascii="Tahoma" w:hAnsi="Tahoma" w:cs="Tahoma"/>
+          <w:sz w:val="28"/>
+        </w:rPr>
+        <w:t>his project</w:t>
+      </w:r>
+      <w:r>
+        <w:rPr>
+          <w:rFonts w:ascii="Tahoma" w:hAnsi="Tahoma" w:cs="Tahoma"/>
+          <w:sz w:val="28"/>
+        </w:rPr>
+        <w:t xml:space="preserve"> will provide</w:t>
+      </w:r>
+      <w:r>
+        <w:rPr>
+          <w:rFonts w:ascii="Tahoma" w:hAnsi="Tahoma" w:cs="Tahoma"/>
+          <w:sz w:val="28"/>
+        </w:rPr>
+        <w:t xml:space="preserve"> the simplest system for managing pizza orders and payment in a restaurant.</w:t>
+      </w:r>
     </w:p>
     <w:p>
       <w:pPr>
@@ -1771,113 +2417,6 @@
           <w:sz w:val="28"/>
         </w:rPr>
       </w:pPr>
-      <w:r>
-        <w:rPr>
-          <w:rFonts w:ascii="Tahoma" w:hAnsi="Tahoma" w:cs="Tahoma"/>
-          <w:sz w:val="28"/>
-        </w:rPr>
-        <w:t xml:space="preserve">We will develop this </w:t>
-      </w:r>
-      <w:r>
-        <w:rPr>
-          <w:rFonts w:ascii="Tahoma" w:hAnsi="Tahoma" w:cs="Tahoma"/>
-          <w:sz w:val="28"/>
-        </w:rPr>
-        <w:t xml:space="preserve">Pizza Ordering </w:t>
-      </w:r>
-      <w:r>
-        <w:rPr>
-          <w:rFonts w:ascii="Tahoma" w:hAnsi="Tahoma" w:cs="Tahoma"/>
-          <w:sz w:val="28"/>
-        </w:rPr>
-        <w:t>App</w:t>
-      </w:r>
-      <w:r>
-        <w:rPr>
-          <w:rFonts w:ascii="Tahoma" w:hAnsi="Tahoma" w:cs="Tahoma"/>
-          <w:sz w:val="28"/>
-        </w:rPr>
-        <w:t xml:space="preserve"> </w:t>
-      </w:r>
-      <w:r>
-        <w:rPr>
-          <w:rFonts w:ascii="Tahoma" w:hAnsi="Tahoma" w:cs="Tahoma"/>
-          <w:sz w:val="28"/>
-        </w:rPr>
-        <w:t xml:space="preserve">using </w:t>
-      </w:r>
-      <w:r>
-        <w:rPr>
-          <w:rFonts w:ascii="Tahoma" w:hAnsi="Tahoma" w:cs="Tahoma"/>
-          <w:sz w:val="28"/>
-        </w:rPr>
-        <w:t>Java</w:t>
-      </w:r>
-      <w:r>
-        <w:rPr>
-          <w:rFonts w:ascii="Tahoma" w:hAnsi="Tahoma" w:cs="Tahoma"/>
-          <w:sz w:val="28"/>
-        </w:rPr>
-        <w:t xml:space="preserve"> Programming Language and different </w:t>
-      </w:r>
-      <w:r>
-        <w:rPr>
-          <w:rFonts w:ascii="Tahoma" w:hAnsi="Tahoma" w:cs="Tahoma"/>
-          <w:sz w:val="28"/>
-        </w:rPr>
-        <w:t>software</w:t>
-      </w:r>
-      <w:r>
-        <w:rPr>
-          <w:rFonts w:ascii="Tahoma" w:hAnsi="Tahoma" w:cs="Tahoma"/>
-          <w:sz w:val="28"/>
-        </w:rPr>
-        <w:t xml:space="preserve"> tools will also be used for the development of </w:t>
-      </w:r>
-      <w:proofErr w:type="spellStart"/>
-      <w:r>
-        <w:rPr>
-          <w:rFonts w:ascii="Tahoma" w:hAnsi="Tahoma" w:cs="Tahoma"/>
-          <w:sz w:val="28"/>
-        </w:rPr>
-        <w:t>it.</w:t>
-      </w:r>
-      <w:r>
-        <w:rPr>
-          <w:rFonts w:ascii="Tahoma" w:hAnsi="Tahoma" w:cs="Tahoma"/>
-          <w:sz w:val="28"/>
-        </w:rPr>
-        <w:t>Moreover</w:t>
-      </w:r>
-      <w:proofErr w:type="spellEnd"/>
-      <w:r>
-        <w:rPr>
-          <w:rFonts w:ascii="Tahoma" w:hAnsi="Tahoma" w:cs="Tahoma"/>
-          <w:sz w:val="28"/>
-        </w:rPr>
-        <w:t>, t</w:t>
-      </w:r>
-      <w:r>
-        <w:rPr>
-          <w:rFonts w:ascii="Tahoma" w:hAnsi="Tahoma" w:cs="Tahoma"/>
-          <w:sz w:val="28"/>
-        </w:rPr>
-        <w:t>his project</w:t>
-      </w:r>
-      <w:r>
-        <w:rPr>
-          <w:rFonts w:ascii="Tahoma" w:hAnsi="Tahoma" w:cs="Tahoma"/>
-          <w:sz w:val="28"/>
-        </w:rPr>
-        <w:t xml:space="preserve"> will provide</w:t>
-      </w:r>
-      <w:r>
-        <w:rPr>
-          <w:rFonts w:ascii="Tahoma" w:hAnsi="Tahoma" w:cs="Tahoma"/>
-          <w:sz w:val="28"/>
-        </w:rPr>
-        <w:t xml:space="preserve"> the simplest system for managing pizza orders and payment in a restaurant.</w:t>
-      </w:r>
     </w:p>
     <w:p>
       <w:pPr>
@@ -1888,6 +2427,26 @@
           <w:sz w:val="28"/>
         </w:rPr>
       </w:pPr>
+      <w:r>
+        <w:rPr>
+          <w:rFonts w:ascii="Tahoma" w:hAnsi="Tahoma" w:cs="Tahoma"/>
+          <w:b/>
+          <w:bCs/>
+          <w:sz w:val="36"/>
+          <w:szCs w:val="36"/>
+        </w:rPr>
+        <w:t xml:space="preserve">2. </w:t>
+      </w:r>
+      <w:r>
+        <w:rPr>
+          <w:rFonts w:ascii="Tahoma" w:hAnsi="Tahoma" w:cs="Tahoma"/>
+          <w:b/>
+          <w:bCs/>
+          <w:sz w:val="36"/>
+          <w:szCs w:val="36"/>
+        </w:rPr>
+        <w:t>Motivation</w:t>
+      </w:r>
     </w:p>
     <w:p>
       <w:pPr>
@@ -1901,13 +2460,281 @@
       <w:r>
         <w:rPr>
           <w:rFonts w:ascii="Tahoma" w:hAnsi="Tahoma" w:cs="Tahoma"/>
+          <w:sz w:val="28"/>
+        </w:rPr>
+        <w:t>With the rapid develo</w:t>
+      </w:r>
+      <w:r>
+        <w:rPr>
+          <w:rFonts w:ascii="Tahoma" w:hAnsi="Tahoma" w:cs="Tahoma"/>
+          <w:sz w:val="28"/>
+        </w:rPr>
+        <w:t>pment of information technology,</w:t>
+      </w:r>
+      <w:r>
+        <w:rPr>
+          <w:rFonts w:ascii="Tahoma" w:hAnsi="Tahoma" w:cs="Tahoma"/>
+          <w:sz w:val="28"/>
+        </w:rPr>
+        <w:t xml:space="preserve"> web application and</w:t>
+      </w:r>
+    </w:p>
+    <w:p>
+      <w:pPr>
+        <w:spacing w:after="0"/>
+        <w:jc w:val="both"/>
+        <w:rPr>
+          <w:rFonts w:ascii="Tahoma" w:hAnsi="Tahoma" w:cs="Tahoma"/>
+          <w:sz w:val="28"/>
+        </w:rPr>
+      </w:pPr>
+      <w:r>
+        <w:rPr>
+          <w:rFonts w:ascii="Tahoma" w:hAnsi="Tahoma" w:cs="Tahoma"/>
+          <w:sz w:val="28"/>
+        </w:rPr>
+        <w:t>Android application have been increasing in recent years. Compared with the</w:t>
+      </w:r>
+    </w:p>
+    <w:p>
+      <w:pPr>
+        <w:spacing w:after="0"/>
+        <w:jc w:val="both"/>
+        <w:rPr>
+          <w:rFonts w:ascii="Tahoma" w:hAnsi="Tahoma" w:cs="Tahoma"/>
+          <w:sz w:val="28"/>
+        </w:rPr>
+      </w:pPr>
+      <w:r>
+        <w:rPr>
+          <w:rFonts w:ascii="Tahoma" w:hAnsi="Tahoma" w:cs="Tahoma"/>
+          <w:sz w:val="28"/>
+        </w:rPr>
+        <w:t xml:space="preserve">Desktop </w:t>
+      </w:r>
+      <w:r>
+        <w:rPr>
+          <w:rFonts w:ascii="Tahoma" w:hAnsi="Tahoma" w:cs="Tahoma"/>
+          <w:sz w:val="28"/>
+        </w:rPr>
+        <w:t>application, the advantage</w:t>
+      </w:r>
+      <w:r>
+        <w:rPr>
+          <w:rFonts w:ascii="Tahoma" w:hAnsi="Tahoma" w:cs="Tahoma"/>
+          <w:sz w:val="28"/>
+        </w:rPr>
+        <w:t>s</w:t>
+      </w:r>
+      <w:r>
+        <w:rPr>
+          <w:rFonts w:ascii="Tahoma" w:hAnsi="Tahoma" w:cs="Tahoma"/>
+          <w:sz w:val="28"/>
+        </w:rPr>
+        <w:t xml:space="preserve"> of the Android application</w:t>
+      </w:r>
+      <w:r>
+        <w:rPr>
+          <w:rFonts w:ascii="Tahoma" w:hAnsi="Tahoma" w:cs="Tahoma"/>
+          <w:sz w:val="28"/>
+        </w:rPr>
+        <w:t xml:space="preserve"> are as follows</w:t>
+      </w:r>
+      <w:r>
+        <w:rPr>
+          <w:rFonts w:ascii="Tahoma" w:hAnsi="Tahoma" w:cs="Tahoma"/>
+          <w:sz w:val="28"/>
+        </w:rPr>
+        <w:t>:</w:t>
+      </w:r>
+    </w:p>
+    <w:p>
+      <w:pPr>
+        <w:spacing w:before="240" w:after="0"/>
+        <w:jc w:val="both"/>
+        <w:rPr>
+          <w:rFonts w:ascii="Tahoma" w:hAnsi="Tahoma" w:cs="Tahoma"/>
+          <w:sz w:val="28"/>
+        </w:rPr>
+      </w:pPr>
+      <w:r>
+        <w:rPr>
+          <w:rFonts w:ascii="Tahoma" w:hAnsi="Tahoma" w:cs="Tahoma"/>
+          <w:sz w:val="28"/>
+        </w:rPr>
+        <w:lastRenderedPageBreak/>
+        <w:t>- Mobile application is convenient to carry</w:t>
+      </w:r>
+    </w:p>
+    <w:p>
+      <w:pPr>
+        <w:spacing w:after="0"/>
+        <w:jc w:val="both"/>
+        <w:rPr>
+          <w:rFonts w:ascii="Tahoma" w:hAnsi="Tahoma" w:cs="Tahoma"/>
+          <w:sz w:val="28"/>
+        </w:rPr>
+      </w:pPr>
+      <w:r>
+        <w:rPr>
+          <w:rFonts w:ascii="Tahoma" w:hAnsi="Tahoma" w:cs="Tahoma"/>
+          <w:sz w:val="28"/>
+        </w:rPr>
+        <w:t>- Global partnerships and large install base</w:t>
+      </w:r>
+    </w:p>
+    <w:p>
+      <w:pPr>
+        <w:spacing w:after="0"/>
+        <w:jc w:val="both"/>
+        <w:rPr>
+          <w:rFonts w:ascii="Tahoma" w:hAnsi="Tahoma" w:cs="Tahoma"/>
+          <w:sz w:val="28"/>
+        </w:rPr>
+      </w:pPr>
+      <w:r>
+        <w:rPr>
+          <w:rFonts w:ascii="Tahoma" w:hAnsi="Tahoma" w:cs="Tahoma"/>
+          <w:sz w:val="28"/>
+        </w:rPr>
+        <w:t>- Powerful development framework</w:t>
+      </w:r>
+    </w:p>
+    <w:p>
+      <w:pPr>
+        <w:spacing w:after="0"/>
+        <w:jc w:val="both"/>
+        <w:rPr>
+          <w:rFonts w:ascii="Tahoma" w:hAnsi="Tahoma" w:cs="Tahoma"/>
+          <w:sz w:val="28"/>
+        </w:rPr>
+      </w:pPr>
+      <w:r>
+        <w:rPr>
+          <w:rFonts w:ascii="Tahoma" w:hAnsi="Tahoma" w:cs="Tahoma"/>
+          <w:sz w:val="28"/>
+        </w:rPr>
+        <w:t>- Open marketplace for distributing apps</w:t>
+      </w:r>
+    </w:p>
+    <w:p>
+      <w:pPr>
+        <w:spacing w:before="240" w:after="0"/>
+        <w:jc w:val="both"/>
+        <w:rPr>
+          <w:rFonts w:ascii="Tahoma" w:hAnsi="Tahoma" w:cs="Tahoma"/>
+          <w:sz w:val="28"/>
+        </w:rPr>
+      </w:pPr>
+      <w:r>
+        <w:rPr>
+          <w:rFonts w:ascii="Tahoma" w:hAnsi="Tahoma" w:cs="Tahoma"/>
+          <w:sz w:val="28"/>
+        </w:rPr>
+        <w:t xml:space="preserve">Based on the advantages of android applications, we motivated ourselves to develop a project on Android application. </w:t>
+      </w:r>
+    </w:p>
+    <w:p>
+      <w:pPr>
+        <w:spacing w:before="240" w:after="0"/>
+        <w:jc w:val="both"/>
+        <w:rPr>
+          <w:rFonts w:ascii="Tahoma" w:hAnsi="Tahoma" w:cs="Tahoma"/>
+          <w:sz w:val="28"/>
+        </w:rPr>
+      </w:pPr>
+      <w:r>
+        <w:rPr>
+          <w:rFonts w:ascii="Tahoma" w:hAnsi="Tahoma" w:cs="Tahoma"/>
+          <w:sz w:val="28"/>
+        </w:rPr>
+        <w:t>The whole world is in love with pizzas. The billions of dollars earned by different pizzerias across the globe just prove this. Meanwhile, with the number of customers increasing, the new problem occurs. Because the space of the restaurant is limit</w:t>
+      </w:r>
+      <w:r>
+        <w:rPr>
+          <w:rFonts w:ascii="Tahoma" w:hAnsi="Tahoma" w:cs="Tahoma"/>
+          <w:sz w:val="28"/>
+        </w:rPr>
+        <w:t>ed, the restaurant can only serve</w:t>
+      </w:r>
+      <w:r>
+        <w:rPr>
+          <w:rFonts w:ascii="Tahoma" w:hAnsi="Tahoma" w:cs="Tahoma"/>
+          <w:sz w:val="28"/>
+        </w:rPr>
+        <w:t xml:space="preserve"> a certain nu</w:t>
+      </w:r>
+      <w:r>
+        <w:rPr>
+          <w:rFonts w:ascii="Tahoma" w:hAnsi="Tahoma" w:cs="Tahoma"/>
+          <w:sz w:val="28"/>
+        </w:rPr>
+        <w:t>mber of customers at the time. T</w:t>
+      </w:r>
+      <w:r>
+        <w:rPr>
+          <w:rFonts w:ascii="Tahoma" w:hAnsi="Tahoma" w:cs="Tahoma"/>
+          <w:sz w:val="28"/>
+        </w:rPr>
+        <w:t>herefore, the full customer resource cannot be utilized.</w:t>
+      </w:r>
+    </w:p>
+    <w:p>
+      <w:pPr>
+        <w:spacing w:before="240" w:after="0"/>
+        <w:jc w:val="both"/>
+        <w:rPr>
+          <w:rFonts w:ascii="Tahoma" w:hAnsi="Tahoma" w:cs="Tahoma"/>
+          <w:sz w:val="28"/>
+        </w:rPr>
+      </w:pPr>
+      <w:r>
+        <w:rPr>
+          <w:rFonts w:ascii="Tahoma" w:hAnsi="Tahoma" w:cs="Tahoma"/>
+          <w:sz w:val="28"/>
+        </w:rPr>
+        <w:t>Mobile Pizza Ordering Application is the key to solve this problem. Using this</w:t>
+      </w:r>
+    </w:p>
+    <w:p>
+      <w:pPr>
+        <w:spacing w:after="0"/>
+        <w:jc w:val="both"/>
+        <w:rPr>
+          <w:rFonts w:ascii="Tahoma" w:hAnsi="Tahoma" w:cs="Tahoma"/>
+          <w:sz w:val="28"/>
+        </w:rPr>
+      </w:pPr>
+      <w:r>
+        <w:rPr>
+          <w:rFonts w:ascii="Tahoma" w:hAnsi="Tahoma" w:cs="Tahoma"/>
+          <w:sz w:val="28"/>
+        </w:rPr>
+        <w:t>application, the customers need not go to the restaurant by themselves, but they can order the pizzas through Android mobiles anywhere. As the internet users are increasing exponentially, many companies have introduced Online Pizza ordering system for taking orders from customers. This system not only improves customer’s experience but also eases the workload on the staff of pizzerias.</w:t>
+      </w:r>
+    </w:p>
+    <w:p>
+      <w:pPr>
+        <w:spacing w:after="0"/>
+        <w:jc w:val="both"/>
+        <w:rPr>
+          <w:rFonts w:ascii="Tahoma" w:hAnsi="Tahoma" w:cs="Tahoma"/>
+          <w:sz w:val="28"/>
+        </w:rPr>
+      </w:pPr>
+    </w:p>
+    <w:p>
+      <w:pPr>
+        <w:spacing w:before="240" w:after="0"/>
+        <w:jc w:val="both"/>
+        <w:rPr>
+          <w:rFonts w:ascii="Tahoma" w:hAnsi="Tahoma" w:cs="Tahoma"/>
           <w:b/>
           <w:bCs/>
           <w:sz w:val="36"/>
           <w:szCs w:val="36"/>
         </w:rPr>
-        <w:t xml:space="preserve">2. </w:t>
-      </w:r>
+      </w:pPr>
       <w:r>
         <w:rPr>
           <w:rFonts w:ascii="Tahoma" w:hAnsi="Tahoma" w:cs="Tahoma"/>
@@ -1916,7 +2743,7 @@
           <w:sz w:val="36"/>
           <w:szCs w:val="36"/>
         </w:rPr>
-        <w:t>Motivation</w:t>
+        <w:t>3. Objectives</w:t>
       </w:r>
     </w:p>
     <w:p>
@@ -1931,23 +2758,276 @@
       <w:r>
         <w:rPr>
           <w:rFonts w:ascii="Tahoma" w:hAnsi="Tahoma" w:cs="Tahoma"/>
-          <w:sz w:val="28"/>
-        </w:rPr>
-        <w:t>With the rapid develo</w:t>
-      </w:r>
-      <w:r>
-        <w:rPr>
-          <w:rFonts w:ascii="Tahoma" w:hAnsi="Tahoma" w:cs="Tahoma"/>
-          <w:sz w:val="28"/>
-        </w:rPr>
-        <w:t>pment of information technology,</w:t>
-      </w:r>
-      <w:r>
-        <w:rPr>
-          <w:rFonts w:ascii="Tahoma" w:hAnsi="Tahoma" w:cs="Tahoma"/>
-          <w:sz w:val="28"/>
-        </w:rPr>
-        <w:t xml:space="preserve"> web application and</w:t>
+          <w:b/>
+          <w:bCs/>
+          <w:sz w:val="28"/>
+        </w:rPr>
+        <w:t>Build your own pizza</w:t>
+      </w:r>
+      <w:r>
+        <w:rPr>
+          <w:rFonts w:ascii="Tahoma" w:hAnsi="Tahoma" w:cs="Tahoma"/>
+          <w:b/>
+          <w:bCs/>
+          <w:sz w:val="28"/>
+        </w:rPr>
+        <w:t xml:space="preserve"> -</w:t>
+      </w:r>
+      <w:r>
+        <w:rPr>
+          <w:rFonts w:ascii="Tahoma" w:hAnsi="Tahoma" w:cs="Tahoma"/>
+          <w:sz w:val="28"/>
+        </w:rPr>
+        <w:t xml:space="preserve"> This system will help customers in ordering custom pizzas. </w:t>
+      </w:r>
+      <w:r>
+        <w:rPr>
+          <w:rFonts w:ascii="Tahoma" w:hAnsi="Tahoma" w:cs="Tahoma"/>
+          <w:sz w:val="28"/>
+        </w:rPr>
+        <w:t>So,</w:t>
+      </w:r>
+      <w:r>
+        <w:rPr>
+          <w:rFonts w:ascii="Tahoma" w:hAnsi="Tahoma" w:cs="Tahoma"/>
+          <w:sz w:val="28"/>
+        </w:rPr>
+        <w:t xml:space="preserve"> the customer will pick exactly the th</w:t>
+      </w:r>
+      <w:r>
+        <w:rPr>
+          <w:rFonts w:ascii="Tahoma" w:hAnsi="Tahoma" w:cs="Tahoma"/>
+          <w:sz w:val="28"/>
+        </w:rPr>
+        <w:t>ings which he/she wants in his/her</w:t>
+      </w:r>
+      <w:r>
+        <w:rPr>
+          <w:rFonts w:ascii="Tahoma" w:hAnsi="Tahoma" w:cs="Tahoma"/>
+          <w:sz w:val="28"/>
+        </w:rPr>
+        <w:t xml:space="preserve"> pizza. This will surely enhance the image of the pizzeria and customer satisfaction will be more.</w:t>
+      </w:r>
+    </w:p>
+    <w:p>
+      <w:pPr>
+        <w:spacing w:before="240" w:after="0"/>
+        <w:jc w:val="both"/>
+        <w:rPr>
+          <w:rFonts w:ascii="Tahoma" w:hAnsi="Tahoma" w:cs="Tahoma"/>
+          <w:sz w:val="28"/>
+        </w:rPr>
+      </w:pPr>
+      <w:r>
+        <w:rPr>
+          <w:rFonts w:ascii="Tahoma" w:hAnsi="Tahoma" w:cs="Tahoma"/>
+          <w:b/>
+          <w:bCs/>
+          <w:sz w:val="28"/>
+        </w:rPr>
+        <w:t>Online Payment</w:t>
+      </w:r>
+      <w:r>
+        <w:rPr>
+          <w:rFonts w:ascii="Tahoma" w:hAnsi="Tahoma" w:cs="Tahoma"/>
+          <w:b/>
+          <w:bCs/>
+          <w:sz w:val="28"/>
+        </w:rPr>
+        <w:t xml:space="preserve"> </w:t>
+      </w:r>
+      <w:r>
+        <w:rPr>
+          <w:rFonts w:ascii="Tahoma" w:hAnsi="Tahoma" w:cs="Tahoma"/>
+          <w:b/>
+          <w:bCs/>
+          <w:sz w:val="28"/>
+        </w:rPr>
+        <w:t>-</w:t>
+      </w:r>
+      <w:r>
+        <w:rPr>
+          <w:rFonts w:ascii="Tahoma" w:hAnsi="Tahoma" w:cs="Tahoma"/>
+          <w:sz w:val="28"/>
+        </w:rPr>
+        <w:t xml:space="preserve"> This system will give the option to the customer for online payment. This will make pizza buying experience cash free.</w:t>
+      </w:r>
+    </w:p>
+    <w:p>
+      <w:pPr>
+        <w:spacing w:before="240" w:after="0"/>
+        <w:jc w:val="both"/>
+        <w:rPr>
+          <w:rFonts w:ascii="Tahoma" w:hAnsi="Tahoma" w:cs="Tahoma"/>
+          <w:sz w:val="28"/>
+        </w:rPr>
+      </w:pPr>
+      <w:r>
+        <w:rPr>
+          <w:rFonts w:ascii="Tahoma" w:hAnsi="Tahoma" w:cs="Tahoma"/>
+          <w:b/>
+          <w:bCs/>
+          <w:sz w:val="28"/>
+        </w:rPr>
+        <w:t>Better Knowledge</w:t>
+      </w:r>
+      <w:r>
+        <w:rPr>
+          <w:rFonts w:ascii="Tahoma" w:hAnsi="Tahoma" w:cs="Tahoma"/>
+          <w:b/>
+          <w:bCs/>
+          <w:sz w:val="28"/>
+        </w:rPr>
+        <w:t xml:space="preserve"> </w:t>
+      </w:r>
+      <w:r>
+        <w:rPr>
+          <w:rFonts w:ascii="Tahoma" w:hAnsi="Tahoma" w:cs="Tahoma"/>
+          <w:b/>
+          <w:bCs/>
+          <w:sz w:val="28"/>
+        </w:rPr>
+        <w:t>-</w:t>
+      </w:r>
+      <w:r>
+        <w:rPr>
+          <w:rFonts w:ascii="Tahoma" w:hAnsi="Tahoma" w:cs="Tahoma"/>
+          <w:sz w:val="28"/>
+        </w:rPr>
+        <w:t xml:space="preserve"> This system will provide customer all the details of his order before making the order. This confirmation will help customers to check the items ordered with their prices.</w:t>
+      </w:r>
+    </w:p>
+    <w:p>
+      <w:pPr>
+        <w:spacing w:before="240" w:after="0"/>
+        <w:jc w:val="both"/>
+        <w:rPr>
+          <w:rFonts w:ascii="Tahoma" w:hAnsi="Tahoma" w:cs="Tahoma"/>
+          <w:sz w:val="28"/>
+        </w:rPr>
+      </w:pPr>
+      <w:r>
+        <w:rPr>
+          <w:rFonts w:ascii="Tahoma" w:hAnsi="Tahoma" w:cs="Tahoma"/>
+          <w:b/>
+          <w:bCs/>
+          <w:sz w:val="28"/>
+        </w:rPr>
+        <w:lastRenderedPageBreak/>
+        <w:t>Know Delivery Time</w:t>
+      </w:r>
+      <w:r>
+        <w:rPr>
+          <w:rFonts w:ascii="Tahoma" w:hAnsi="Tahoma" w:cs="Tahoma"/>
+          <w:b/>
+          <w:bCs/>
+          <w:sz w:val="28"/>
+        </w:rPr>
+        <w:t xml:space="preserve"> </w:t>
+      </w:r>
+      <w:r>
+        <w:rPr>
+          <w:rFonts w:ascii="Tahoma" w:hAnsi="Tahoma" w:cs="Tahoma"/>
+          <w:b/>
+          <w:bCs/>
+          <w:sz w:val="28"/>
+        </w:rPr>
+        <w:t>-</w:t>
+      </w:r>
+      <w:r>
+        <w:rPr>
+          <w:rFonts w:ascii="Tahoma" w:hAnsi="Tahoma" w:cs="Tahoma"/>
+          <w:sz w:val="28"/>
+        </w:rPr>
+        <w:t xml:space="preserve"> This system will show the time by which the order will be delivered to the customer. For pick-ups, customers can fix the time by which they will pick their order.</w:t>
+      </w:r>
+    </w:p>
+    <w:p>
+      <w:pPr>
+        <w:spacing w:before="240" w:after="0"/>
+        <w:jc w:val="both"/>
+        <w:rPr>
+          <w:rFonts w:ascii="Tahoma" w:hAnsi="Tahoma" w:cs="Tahoma"/>
+          <w:sz w:val="28"/>
+        </w:rPr>
+      </w:pPr>
+      <w:r>
+        <w:rPr>
+          <w:rFonts w:ascii="Tahoma" w:hAnsi="Tahoma" w:cs="Tahoma"/>
+          <w:b/>
+          <w:bCs/>
+          <w:sz w:val="28"/>
+        </w:rPr>
+        <w:t>Reduce Paper Work</w:t>
+      </w:r>
+      <w:r>
+        <w:rPr>
+          <w:rFonts w:ascii="Tahoma" w:hAnsi="Tahoma" w:cs="Tahoma"/>
+          <w:b/>
+          <w:bCs/>
+          <w:sz w:val="28"/>
+        </w:rPr>
+        <w:t xml:space="preserve"> </w:t>
+      </w:r>
+      <w:r>
+        <w:rPr>
+          <w:rFonts w:ascii="Tahoma" w:hAnsi="Tahoma" w:cs="Tahoma"/>
+          <w:b/>
+          <w:bCs/>
+          <w:sz w:val="28"/>
+        </w:rPr>
+        <w:t>-</w:t>
+      </w:r>
+      <w:r>
+        <w:rPr>
+          <w:rFonts w:ascii="Tahoma" w:hAnsi="Tahoma" w:cs="Tahoma"/>
+          <w:sz w:val="28"/>
+        </w:rPr>
+        <w:t xml:space="preserve"> As most of the things will be performed online, it will reduce the usage of paper for the pizzeria.</w:t>
+      </w:r>
+    </w:p>
+    <w:p>
+      <w:pPr>
+        <w:spacing w:before="240" w:after="0"/>
+        <w:jc w:val="both"/>
+        <w:rPr>
+          <w:rFonts w:ascii="Tahoma" w:hAnsi="Tahoma" w:cs="Tahoma"/>
+          <w:sz w:val="28"/>
+        </w:rPr>
+      </w:pPr>
+      <w:r>
+        <w:rPr>
+          <w:rFonts w:ascii="Tahoma" w:hAnsi="Tahoma" w:cs="Tahoma"/>
+          <w:b/>
+          <w:bCs/>
+          <w:sz w:val="28"/>
+        </w:rPr>
+        <w:t>Improves Efficiency</w:t>
+      </w:r>
+      <w:r>
+        <w:rPr>
+          <w:rFonts w:ascii="Tahoma" w:hAnsi="Tahoma" w:cs="Tahoma"/>
+          <w:b/>
+          <w:bCs/>
+          <w:sz w:val="28"/>
+        </w:rPr>
+        <w:t xml:space="preserve"> </w:t>
+      </w:r>
+      <w:r>
+        <w:rPr>
+          <w:rFonts w:ascii="Tahoma" w:hAnsi="Tahoma" w:cs="Tahoma"/>
+          <w:b/>
+          <w:bCs/>
+          <w:sz w:val="28"/>
+        </w:rPr>
+        <w:t>-</w:t>
+      </w:r>
+      <w:r>
+        <w:rPr>
+          <w:rFonts w:ascii="Tahoma" w:hAnsi="Tahoma" w:cs="Tahoma"/>
+          <w:sz w:val="28"/>
+        </w:rPr>
+        <w:t xml:space="preserve"> This system will make things easier for staff as whole ordering process is done by the customer only.</w:t>
       </w:r>
     </w:p>
     <w:p>
@@ -1959,66 +3039,6 @@
           <w:sz w:val="28"/>
         </w:rPr>
       </w:pPr>
-      <w:r>
-        <w:rPr>
-          <w:rFonts w:ascii="Tahoma" w:hAnsi="Tahoma" w:cs="Tahoma"/>
-          <w:sz w:val="28"/>
-        </w:rPr>
-        <w:t>Android application have been increasing in recent years. Compared with the</w:t>
-      </w:r>
-    </w:p>
-    <w:p>
-      <w:pPr>
-        <w:spacing w:after="0"/>
-        <w:jc w:val="both"/>
-        <w:rPr>
-          <w:rFonts w:ascii="Tahoma" w:hAnsi="Tahoma" w:cs="Tahoma"/>
-          <w:sz w:val="28"/>
-        </w:rPr>
-      </w:pPr>
-      <w:r>
-        <w:rPr>
-          <w:rFonts w:ascii="Tahoma" w:hAnsi="Tahoma" w:cs="Tahoma"/>
-          <w:sz w:val="28"/>
-        </w:rPr>
-        <w:lastRenderedPageBreak/>
-        <w:t xml:space="preserve">Desktop </w:t>
-      </w:r>
-      <w:r>
-        <w:rPr>
-          <w:rFonts w:ascii="Tahoma" w:hAnsi="Tahoma" w:cs="Tahoma"/>
-          <w:sz w:val="28"/>
-        </w:rPr>
-        <w:t>application, the advantage</w:t>
-      </w:r>
-      <w:r>
-        <w:rPr>
-          <w:rFonts w:ascii="Tahoma" w:hAnsi="Tahoma" w:cs="Tahoma"/>
-          <w:sz w:val="28"/>
-        </w:rPr>
-        <w:t>s</w:t>
-      </w:r>
-      <w:r>
-        <w:rPr>
-          <w:rFonts w:ascii="Tahoma" w:hAnsi="Tahoma" w:cs="Tahoma"/>
-          <w:sz w:val="28"/>
-        </w:rPr>
-        <w:t xml:space="preserve"> of the Android application</w:t>
-      </w:r>
-      <w:r>
-        <w:rPr>
-          <w:rFonts w:ascii="Tahoma" w:hAnsi="Tahoma" w:cs="Tahoma"/>
-          <w:sz w:val="28"/>
-        </w:rPr>
-        <w:t xml:space="preserve"> are as follows</w:t>
-      </w:r>
-      <w:r>
-        <w:rPr>
-          <w:rFonts w:ascii="Tahoma" w:hAnsi="Tahoma" w:cs="Tahoma"/>
-          <w:sz w:val="28"/>
-        </w:rPr>
-        <w:t>:</w:t>
-      </w:r>
     </w:p>
     <w:p>
       <w:pPr>
@@ -2026,66 +3046,21 @@
         <w:jc w:val="both"/>
         <w:rPr>
           <w:rFonts w:ascii="Tahoma" w:hAnsi="Tahoma" w:cs="Tahoma"/>
-          <w:sz w:val="28"/>
-        </w:rPr>
-      </w:pPr>
-      <w:r>
-        <w:rPr>
-          <w:rFonts w:ascii="Tahoma" w:hAnsi="Tahoma" w:cs="Tahoma"/>
-          <w:sz w:val="28"/>
-        </w:rPr>
-        <w:t>- Mobile application is convenient to carry</w:t>
-      </w:r>
-    </w:p>
-    <w:p>
-      <w:pPr>
-        <w:spacing w:after="0"/>
-        <w:jc w:val="both"/>
-        <w:rPr>
-          <w:rFonts w:ascii="Tahoma" w:hAnsi="Tahoma" w:cs="Tahoma"/>
-          <w:sz w:val="28"/>
-        </w:rPr>
-      </w:pPr>
-      <w:r>
-        <w:rPr>
-          <w:rFonts w:ascii="Tahoma" w:hAnsi="Tahoma" w:cs="Tahoma"/>
-          <w:sz w:val="28"/>
-        </w:rPr>
-        <w:t>- Global partnerships and large install base</w:t>
-      </w:r>
-    </w:p>
-    <w:p>
-      <w:pPr>
-        <w:spacing w:after="0"/>
-        <w:jc w:val="both"/>
-        <w:rPr>
-          <w:rFonts w:ascii="Tahoma" w:hAnsi="Tahoma" w:cs="Tahoma"/>
-          <w:sz w:val="28"/>
-        </w:rPr>
-      </w:pPr>
-      <w:r>
-        <w:rPr>
-          <w:rFonts w:ascii="Tahoma" w:hAnsi="Tahoma" w:cs="Tahoma"/>
-          <w:sz w:val="28"/>
-        </w:rPr>
-        <w:t>- Powerful development framework</w:t>
-      </w:r>
-    </w:p>
-    <w:p>
-      <w:pPr>
-        <w:spacing w:after="0"/>
-        <w:jc w:val="both"/>
-        <w:rPr>
-          <w:rFonts w:ascii="Tahoma" w:hAnsi="Tahoma" w:cs="Tahoma"/>
-          <w:sz w:val="28"/>
-        </w:rPr>
-      </w:pPr>
-      <w:r>
-        <w:rPr>
-          <w:rFonts w:ascii="Tahoma" w:hAnsi="Tahoma" w:cs="Tahoma"/>
-          <w:sz w:val="28"/>
-        </w:rPr>
-        <w:t>- Open marketplace for distributing apps</w:t>
+          <w:b/>
+          <w:bCs/>
+          <w:sz w:val="36"/>
+          <w:szCs w:val="36"/>
+        </w:rPr>
+      </w:pPr>
+      <w:r>
+        <w:rPr>
+          <w:rFonts w:ascii="Tahoma" w:hAnsi="Tahoma" w:cs="Tahoma"/>
+          <w:b/>
+          <w:bCs/>
+          <w:sz w:val="36"/>
+          <w:szCs w:val="36"/>
+        </w:rPr>
+        <w:t>4. Project Scope</w:t>
       </w:r>
     </w:p>
     <w:p>
@@ -2102,7 +3077,98 @@
           <w:rFonts w:ascii="Tahoma" w:hAnsi="Tahoma" w:cs="Tahoma"/>
           <w:sz w:val="28"/>
         </w:rPr>
-        <w:t xml:space="preserve">Based on the advantages of android applications, we motivated ourselves to develop a project on Android application. </w:t>
+        <w:t>The scope of the proposed system will be based on the features and functionalities proposed for pizza restaurant which is located in Bashundhara R/a. Online pizza ordering system will be a</w:t>
+      </w:r>
+      <w:r>
+        <w:rPr>
+          <w:rFonts w:ascii="Tahoma" w:hAnsi="Tahoma" w:cs="Tahoma"/>
+          <w:sz w:val="28"/>
+        </w:rPr>
+        <w:t>n</w:t>
+      </w:r>
+      <w:r>
+        <w:rPr>
+          <w:rFonts w:ascii="Tahoma" w:hAnsi="Tahoma" w:cs="Tahoma"/>
+          <w:sz w:val="28"/>
+        </w:rPr>
+        <w:t xml:space="preserve"> android based application whose main language of programming will be </w:t>
+      </w:r>
+      <w:r>
+        <w:rPr>
+          <w:rFonts w:ascii="Tahoma" w:hAnsi="Tahoma" w:cs="Tahoma"/>
+          <w:sz w:val="28"/>
+        </w:rPr>
+        <w:t>Java</w:t>
+      </w:r>
+      <w:r>
+        <w:rPr>
+          <w:rFonts w:ascii="Tahoma" w:hAnsi="Tahoma" w:cs="Tahoma"/>
+          <w:sz w:val="28"/>
+        </w:rPr>
+        <w:t>. Its main aim is to simplify and improve the efficiency of the ordering process for both customer and restaurant, minimize manual data entry and ensure data accuracy</w:t>
+      </w:r>
+      <w:r>
+        <w:rPr>
+          <w:rFonts w:ascii="Tahoma" w:hAnsi="Tahoma" w:cs="Tahoma"/>
+          <w:sz w:val="28"/>
+        </w:rPr>
+        <w:t xml:space="preserve"> </w:t>
+      </w:r>
+      <w:r>
+        <w:rPr>
+          <w:rFonts w:ascii="Tahoma" w:hAnsi="Tahoma" w:cs="Tahoma"/>
+          <w:sz w:val="28"/>
+        </w:rPr>
+        <w:t>and security during order placement process. Customers will also be able to view product menus</w:t>
+      </w:r>
+      <w:r>
+        <w:rPr>
+          <w:rFonts w:ascii="Tahoma" w:hAnsi="Tahoma" w:cs="Tahoma"/>
+          <w:sz w:val="28"/>
+        </w:rPr>
+        <w:t xml:space="preserve"> </w:t>
+      </w:r>
+      <w:r>
+        <w:rPr>
+          <w:rFonts w:ascii="Tahoma" w:hAnsi="Tahoma" w:cs="Tahoma"/>
+          <w:sz w:val="28"/>
+        </w:rPr>
+        <w:t xml:space="preserve">and </w:t>
+      </w:r>
+      <w:r>
+        <w:rPr>
+          <w:rFonts w:ascii="Tahoma" w:hAnsi="Tahoma" w:cs="Tahoma"/>
+          <w:sz w:val="28"/>
+        </w:rPr>
+        <w:t>their</w:t>
+      </w:r>
+      <w:r>
+        <w:rPr>
+          <w:rFonts w:ascii="Tahoma" w:hAnsi="Tahoma" w:cs="Tahoma"/>
+          <w:sz w:val="28"/>
+        </w:rPr>
+        <w:t xml:space="preserve"> ingredients and be able to have a visual confirmation that the order was place</w:t>
+      </w:r>
+      <w:r>
+        <w:rPr>
+          <w:rFonts w:ascii="Tahoma" w:hAnsi="Tahoma" w:cs="Tahoma"/>
+          <w:sz w:val="28"/>
+        </w:rPr>
+        <w:t>d</w:t>
+      </w:r>
+      <w:r>
+        <w:rPr>
+          <w:rFonts w:ascii="Tahoma" w:hAnsi="Tahoma" w:cs="Tahoma"/>
+          <w:sz w:val="28"/>
+        </w:rPr>
+        <w:t xml:space="preserve"> correctly</w:t>
+      </w:r>
+      <w:r>
+        <w:rPr>
+          <w:rFonts w:ascii="Tahoma" w:hAnsi="Tahoma" w:cs="Tahoma"/>
+          <w:sz w:val="28"/>
+        </w:rPr>
+        <w:t>.</w:t>
       </w:r>
     </w:p>
     <w:p>
@@ -2119,35 +3185,56 @@
           <w:rFonts w:ascii="Tahoma" w:hAnsi="Tahoma" w:cs="Tahoma"/>
           <w:sz w:val="28"/>
         </w:rPr>
-        <w:t>The whole world is in love with pizzas. The billions of dollars earned by different pizzerias across the globe just prove this. Meanwhile, with the number of customers increasing, the new problem occurs. Because the space of the restaurant is limit</w:t>
-      </w:r>
-      <w:r>
-        <w:rPr>
-          <w:rFonts w:ascii="Tahoma" w:hAnsi="Tahoma" w:cs="Tahoma"/>
-          <w:sz w:val="28"/>
-        </w:rPr>
-        <w:t>ed, the restaurant can only serve</w:t>
-      </w:r>
-      <w:r>
-        <w:rPr>
-          <w:rFonts w:ascii="Tahoma" w:hAnsi="Tahoma" w:cs="Tahoma"/>
-          <w:sz w:val="28"/>
-        </w:rPr>
-        <w:t xml:space="preserve"> a certain nu</w:t>
-      </w:r>
-      <w:r>
-        <w:rPr>
-          <w:rFonts w:ascii="Tahoma" w:hAnsi="Tahoma" w:cs="Tahoma"/>
-          <w:sz w:val="28"/>
-        </w:rPr>
-        <w:t>mber of customers at the time. T</w:t>
-      </w:r>
-      <w:r>
-        <w:rPr>
-          <w:rFonts w:ascii="Tahoma" w:hAnsi="Tahoma" w:cs="Tahoma"/>
-          <w:sz w:val="28"/>
-        </w:rPr>
-        <w:t>herefore, the full customer resource cannot be utilized.</w:t>
+        <w:t>Since the Internet is booming, having an online ordering system can boost sales to some extent as it eases customers to place an order for the company's services. Customers can place orders from their home as long as they have an android phone with Internet connection. Customer can order pizza online once he sign</w:t>
+      </w:r>
+      <w:r>
+        <w:rPr>
+          <w:rFonts w:ascii="Tahoma" w:hAnsi="Tahoma" w:cs="Tahoma"/>
+          <w:sz w:val="28"/>
+        </w:rPr>
+        <w:t>s</w:t>
+      </w:r>
+      <w:r>
+        <w:rPr>
+          <w:rFonts w:ascii="Tahoma" w:hAnsi="Tahoma" w:cs="Tahoma"/>
+          <w:sz w:val="28"/>
+        </w:rPr>
+        <w:t xml:space="preserve"> in if it i</w:t>
+      </w:r>
+      <w:r>
+        <w:rPr>
+          <w:rFonts w:ascii="Tahoma" w:hAnsi="Tahoma" w:cs="Tahoma"/>
+          <w:sz w:val="28"/>
+        </w:rPr>
+        <w:t>s the first time to use the service, and his or her information</w:t>
+      </w:r>
+      <w:r>
+        <w:rPr>
+          <w:rFonts w:ascii="Tahoma" w:hAnsi="Tahoma" w:cs="Tahoma"/>
+          <w:sz w:val="28"/>
+        </w:rPr>
+        <w:t xml:space="preserve"> will be saved in the database. F</w:t>
+      </w:r>
+      <w:r>
+        <w:rPr>
+          <w:rFonts w:ascii="Tahoma" w:hAnsi="Tahoma" w:cs="Tahoma"/>
+          <w:sz w:val="28"/>
+        </w:rPr>
+        <w:t>or the other time</w:t>
+      </w:r>
+      <w:r>
+        <w:rPr>
+          <w:rFonts w:ascii="Tahoma" w:hAnsi="Tahoma" w:cs="Tahoma"/>
+          <w:sz w:val="28"/>
+        </w:rPr>
+        <w:t>s</w:t>
+      </w:r>
+      <w:r>
+        <w:rPr>
+          <w:rFonts w:ascii="Tahoma" w:hAnsi="Tahoma" w:cs="Tahoma"/>
+          <w:sz w:val="28"/>
+        </w:rPr>
+        <w:t xml:space="preserve"> he or she will only use the same information to order.</w:t>
       </w:r>
     </w:p>
     <w:p>
@@ -2156,41 +3243,10 @@
         <w:jc w:val="both"/>
         <w:rPr>
           <w:rFonts w:ascii="Tahoma" w:hAnsi="Tahoma" w:cs="Tahoma"/>
-          <w:sz w:val="28"/>
-        </w:rPr>
-      </w:pPr>
-      <w:r>
-        <w:rPr>
-          <w:rFonts w:ascii="Tahoma" w:hAnsi="Tahoma" w:cs="Tahoma"/>
-          <w:sz w:val="28"/>
-        </w:rPr>
-        <w:t>Mobile Pizza Ordering Application is the key to solve this problem. Using this</w:t>
-      </w:r>
-    </w:p>
-    <w:p>
-      <w:pPr>
-        <w:spacing w:after="0"/>
-        <w:jc w:val="both"/>
-        <w:rPr>
-          <w:rFonts w:ascii="Tahoma" w:hAnsi="Tahoma" w:cs="Tahoma"/>
-          <w:sz w:val="28"/>
-        </w:rPr>
-      </w:pPr>
-      <w:r>
-        <w:rPr>
-          <w:rFonts w:ascii="Tahoma" w:hAnsi="Tahoma" w:cs="Tahoma"/>
-          <w:sz w:val="28"/>
-        </w:rPr>
-        <w:t>application, the customers need not go to the restaurant by themselves, but they can order the pizzas through Android mobiles anywhere. As the internet users are increasing exponentially, many companies have introduced Online Pizza ordering system for taking orders from customers. This system not only improves customer’s experience but also eases the workload on the staff of pizzerias.</w:t>
-      </w:r>
-    </w:p>
-    <w:p>
-      <w:pPr>
-        <w:spacing w:after="0"/>
-        <w:jc w:val="both"/>
-        <w:rPr>
-          <w:rFonts w:ascii="Tahoma" w:hAnsi="Tahoma" w:cs="Tahoma"/>
-          <w:sz w:val="28"/>
+          <w:b/>
+          <w:bCs/>
+          <w:sz w:val="36"/>
+          <w:szCs w:val="36"/>
         </w:rPr>
       </w:pPr>
     </w:p>
@@ -2214,534 +3270,6 @@
           <w:sz w:val="36"/>
           <w:szCs w:val="36"/>
         </w:rPr>
-        <w:t>3. Objectives</w:t>
-      </w:r>
-    </w:p>
-    <w:p>
-      <w:pPr>
-        <w:spacing w:before="240" w:after="0"/>
-        <w:jc w:val="both"/>
-        <w:rPr>
-          <w:rFonts w:ascii="Tahoma" w:hAnsi="Tahoma" w:cs="Tahoma"/>
-          <w:sz w:val="28"/>
-        </w:rPr>
-      </w:pPr>
-      <w:r>
-        <w:rPr>
-          <w:rFonts w:ascii="Tahoma" w:hAnsi="Tahoma" w:cs="Tahoma"/>
-          <w:b/>
-          <w:bCs/>
-          <w:sz w:val="28"/>
-        </w:rPr>
-        <w:t>Build your own pizza</w:t>
-      </w:r>
-      <w:r>
-        <w:rPr>
-          <w:rFonts w:ascii="Tahoma" w:hAnsi="Tahoma" w:cs="Tahoma"/>
-          <w:b/>
-          <w:bCs/>
-          <w:sz w:val="28"/>
-        </w:rPr>
-        <w:t xml:space="preserve"> -</w:t>
-      </w:r>
-      <w:r>
-        <w:rPr>
-          <w:rFonts w:ascii="Tahoma" w:hAnsi="Tahoma" w:cs="Tahoma"/>
-          <w:sz w:val="28"/>
-        </w:rPr>
-        <w:t xml:space="preserve"> This system will help customers in ordering custom pizzas. </w:t>
-      </w:r>
-      <w:r>
-        <w:rPr>
-          <w:rFonts w:ascii="Tahoma" w:hAnsi="Tahoma" w:cs="Tahoma"/>
-          <w:sz w:val="28"/>
-        </w:rPr>
-        <w:t>So,</w:t>
-      </w:r>
-      <w:r>
-        <w:rPr>
-          <w:rFonts w:ascii="Tahoma" w:hAnsi="Tahoma" w:cs="Tahoma"/>
-          <w:sz w:val="28"/>
-        </w:rPr>
-        <w:t xml:space="preserve"> the customer will pick exactly the th</w:t>
-      </w:r>
-      <w:r>
-        <w:rPr>
-          <w:rFonts w:ascii="Tahoma" w:hAnsi="Tahoma" w:cs="Tahoma"/>
-          <w:sz w:val="28"/>
-        </w:rPr>
-        <w:t>ings which he/she wants in his/her</w:t>
-      </w:r>
-      <w:r>
-        <w:rPr>
-          <w:rFonts w:ascii="Tahoma" w:hAnsi="Tahoma" w:cs="Tahoma"/>
-          <w:sz w:val="28"/>
-        </w:rPr>
-        <w:t xml:space="preserve"> pizza. This will surely enhance the image of the pizzeria and customer satisfaction will be more.</w:t>
-      </w:r>
-    </w:p>
-    <w:p>
-      <w:pPr>
-        <w:spacing w:before="240" w:after="0"/>
-        <w:jc w:val="both"/>
-        <w:rPr>
-          <w:rFonts w:ascii="Tahoma" w:hAnsi="Tahoma" w:cs="Tahoma"/>
-          <w:sz w:val="28"/>
-        </w:rPr>
-      </w:pPr>
-      <w:r>
-        <w:rPr>
-          <w:rFonts w:ascii="Tahoma" w:hAnsi="Tahoma" w:cs="Tahoma"/>
-          <w:b/>
-          <w:bCs/>
-          <w:sz w:val="28"/>
-        </w:rPr>
-        <w:t>Online Payment</w:t>
-      </w:r>
-      <w:r>
-        <w:rPr>
-          <w:rFonts w:ascii="Tahoma" w:hAnsi="Tahoma" w:cs="Tahoma"/>
-          <w:b/>
-          <w:bCs/>
-          <w:sz w:val="28"/>
-        </w:rPr>
-        <w:t xml:space="preserve"> </w:t>
-      </w:r>
-      <w:r>
-        <w:rPr>
-          <w:rFonts w:ascii="Tahoma" w:hAnsi="Tahoma" w:cs="Tahoma"/>
-          <w:b/>
-          <w:bCs/>
-          <w:sz w:val="28"/>
-        </w:rPr>
-        <w:t>-</w:t>
-      </w:r>
-      <w:r>
-        <w:rPr>
-          <w:rFonts w:ascii="Tahoma" w:hAnsi="Tahoma" w:cs="Tahoma"/>
-          <w:sz w:val="28"/>
-        </w:rPr>
-        <w:t xml:space="preserve"> This system will give the option to the customer for online payment. This will make pizza buying experience cash free.</w:t>
-      </w:r>
-    </w:p>
-    <w:p>
-      <w:pPr>
-        <w:spacing w:before="240" w:after="0"/>
-        <w:jc w:val="both"/>
-        <w:rPr>
-          <w:rFonts w:ascii="Tahoma" w:hAnsi="Tahoma" w:cs="Tahoma"/>
-          <w:sz w:val="28"/>
-        </w:rPr>
-      </w:pPr>
-      <w:r>
-        <w:rPr>
-          <w:rFonts w:ascii="Tahoma" w:hAnsi="Tahoma" w:cs="Tahoma"/>
-          <w:b/>
-          <w:bCs/>
-          <w:sz w:val="28"/>
-        </w:rPr>
-        <w:lastRenderedPageBreak/>
-        <w:t>Better Knowledge</w:t>
-      </w:r>
-      <w:r>
-        <w:rPr>
-          <w:rFonts w:ascii="Tahoma" w:hAnsi="Tahoma" w:cs="Tahoma"/>
-          <w:b/>
-          <w:bCs/>
-          <w:sz w:val="28"/>
-        </w:rPr>
-        <w:t xml:space="preserve"> </w:t>
-      </w:r>
-      <w:r>
-        <w:rPr>
-          <w:rFonts w:ascii="Tahoma" w:hAnsi="Tahoma" w:cs="Tahoma"/>
-          <w:b/>
-          <w:bCs/>
-          <w:sz w:val="28"/>
-        </w:rPr>
-        <w:t>-</w:t>
-      </w:r>
-      <w:r>
-        <w:rPr>
-          <w:rFonts w:ascii="Tahoma" w:hAnsi="Tahoma" w:cs="Tahoma"/>
-          <w:sz w:val="28"/>
-        </w:rPr>
-        <w:t xml:space="preserve"> This system will provide customer all the details of his order before making the order. This confirmation will help customers to check the items ordered with their prices.</w:t>
-      </w:r>
-    </w:p>
-    <w:p>
-      <w:pPr>
-        <w:spacing w:before="240" w:after="0"/>
-        <w:jc w:val="both"/>
-        <w:rPr>
-          <w:rFonts w:ascii="Tahoma" w:hAnsi="Tahoma" w:cs="Tahoma"/>
-          <w:sz w:val="28"/>
-        </w:rPr>
-      </w:pPr>
-      <w:r>
-        <w:rPr>
-          <w:rFonts w:ascii="Tahoma" w:hAnsi="Tahoma" w:cs="Tahoma"/>
-          <w:b/>
-          <w:bCs/>
-          <w:sz w:val="28"/>
-        </w:rPr>
-        <w:t>Know Delivery Time</w:t>
-      </w:r>
-      <w:r>
-        <w:rPr>
-          <w:rFonts w:ascii="Tahoma" w:hAnsi="Tahoma" w:cs="Tahoma"/>
-          <w:b/>
-          <w:bCs/>
-          <w:sz w:val="28"/>
-        </w:rPr>
-        <w:t xml:space="preserve"> </w:t>
-      </w:r>
-      <w:r>
-        <w:rPr>
-          <w:rFonts w:ascii="Tahoma" w:hAnsi="Tahoma" w:cs="Tahoma"/>
-          <w:b/>
-          <w:bCs/>
-          <w:sz w:val="28"/>
-        </w:rPr>
-        <w:t>-</w:t>
-      </w:r>
-      <w:r>
-        <w:rPr>
-          <w:rFonts w:ascii="Tahoma" w:hAnsi="Tahoma" w:cs="Tahoma"/>
-          <w:sz w:val="28"/>
-        </w:rPr>
-        <w:t xml:space="preserve"> This system will show the time by which the order will be delivered to the customer. For pick-ups, customers can fix the time by which they will pick their order.</w:t>
-      </w:r>
-    </w:p>
-    <w:p>
-      <w:pPr>
-        <w:spacing w:before="240" w:after="0"/>
-        <w:jc w:val="both"/>
-        <w:rPr>
-          <w:rFonts w:ascii="Tahoma" w:hAnsi="Tahoma" w:cs="Tahoma"/>
-          <w:sz w:val="28"/>
-        </w:rPr>
-      </w:pPr>
-      <w:r>
-        <w:rPr>
-          <w:rFonts w:ascii="Tahoma" w:hAnsi="Tahoma" w:cs="Tahoma"/>
-          <w:b/>
-          <w:bCs/>
-          <w:sz w:val="28"/>
-        </w:rPr>
-        <w:t>Reduce Paper Work</w:t>
-      </w:r>
-      <w:r>
-        <w:rPr>
-          <w:rFonts w:ascii="Tahoma" w:hAnsi="Tahoma" w:cs="Tahoma"/>
-          <w:b/>
-          <w:bCs/>
-          <w:sz w:val="28"/>
-        </w:rPr>
-        <w:t xml:space="preserve"> </w:t>
-      </w:r>
-      <w:r>
-        <w:rPr>
-          <w:rFonts w:ascii="Tahoma" w:hAnsi="Tahoma" w:cs="Tahoma"/>
-          <w:b/>
-          <w:bCs/>
-          <w:sz w:val="28"/>
-        </w:rPr>
-        <w:t>-</w:t>
-      </w:r>
-      <w:r>
-        <w:rPr>
-          <w:rFonts w:ascii="Tahoma" w:hAnsi="Tahoma" w:cs="Tahoma"/>
-          <w:sz w:val="28"/>
-        </w:rPr>
-        <w:t xml:space="preserve"> As most of the things will be performed online, it will reduce the usage of paper for the pizzeria.</w:t>
-      </w:r>
-    </w:p>
-    <w:p>
-      <w:pPr>
-        <w:spacing w:before="240" w:after="0"/>
-        <w:jc w:val="both"/>
-        <w:rPr>
-          <w:rFonts w:ascii="Tahoma" w:hAnsi="Tahoma" w:cs="Tahoma"/>
-          <w:sz w:val="28"/>
-        </w:rPr>
-      </w:pPr>
-      <w:r>
-        <w:rPr>
-          <w:rFonts w:ascii="Tahoma" w:hAnsi="Tahoma" w:cs="Tahoma"/>
-          <w:b/>
-          <w:bCs/>
-          <w:sz w:val="28"/>
-        </w:rPr>
-        <w:t>Improves Efficiency</w:t>
-      </w:r>
-      <w:r>
-        <w:rPr>
-          <w:rFonts w:ascii="Tahoma" w:hAnsi="Tahoma" w:cs="Tahoma"/>
-          <w:b/>
-          <w:bCs/>
-          <w:sz w:val="28"/>
-        </w:rPr>
-        <w:t xml:space="preserve"> </w:t>
-      </w:r>
-      <w:r>
-        <w:rPr>
-          <w:rFonts w:ascii="Tahoma" w:hAnsi="Tahoma" w:cs="Tahoma"/>
-          <w:b/>
-          <w:bCs/>
-          <w:sz w:val="28"/>
-        </w:rPr>
-        <w:t>-</w:t>
-      </w:r>
-      <w:r>
-        <w:rPr>
-          <w:rFonts w:ascii="Tahoma" w:hAnsi="Tahoma" w:cs="Tahoma"/>
-          <w:sz w:val="28"/>
-        </w:rPr>
-        <w:t xml:space="preserve"> This system will make things easier for staff as whole ordering process is done by the customer only.</w:t>
-      </w:r>
-    </w:p>
-    <w:p>
-      <w:pPr>
-        <w:spacing w:after="0"/>
-        <w:jc w:val="both"/>
-        <w:rPr>
-          <w:rFonts w:ascii="Tahoma" w:hAnsi="Tahoma" w:cs="Tahoma"/>
-          <w:sz w:val="28"/>
-        </w:rPr>
-      </w:pPr>
-    </w:p>
-    <w:p>
-      <w:pPr>
-        <w:spacing w:before="240" w:after="0"/>
-        <w:jc w:val="both"/>
-        <w:rPr>
-          <w:rFonts w:ascii="Tahoma" w:hAnsi="Tahoma" w:cs="Tahoma"/>
-          <w:b/>
-          <w:bCs/>
-          <w:sz w:val="36"/>
-          <w:szCs w:val="36"/>
-        </w:rPr>
-      </w:pPr>
-      <w:r>
-        <w:rPr>
-          <w:rFonts w:ascii="Tahoma" w:hAnsi="Tahoma" w:cs="Tahoma"/>
-          <w:b/>
-          <w:bCs/>
-          <w:sz w:val="36"/>
-          <w:szCs w:val="36"/>
-        </w:rPr>
-        <w:t>4. Project Scope</w:t>
-      </w:r>
-    </w:p>
-    <w:p>
-      <w:pPr>
-        <w:spacing w:before="240" w:after="0"/>
-        <w:jc w:val="both"/>
-        <w:rPr>
-          <w:rFonts w:ascii="Tahoma" w:hAnsi="Tahoma" w:cs="Tahoma"/>
-          <w:sz w:val="28"/>
-        </w:rPr>
-      </w:pPr>
-      <w:r>
-        <w:rPr>
-          <w:rFonts w:ascii="Tahoma" w:hAnsi="Tahoma" w:cs="Tahoma"/>
-          <w:sz w:val="28"/>
-        </w:rPr>
-        <w:t>The scope of the proposed system will be based on the features and functionalities proposed for pizza restaurant which is located in Bashundhara R/a. Online pizza ordering system will be a</w:t>
-      </w:r>
-      <w:r>
-        <w:rPr>
-          <w:rFonts w:ascii="Tahoma" w:hAnsi="Tahoma" w:cs="Tahoma"/>
-          <w:sz w:val="28"/>
-        </w:rPr>
-        <w:t>n</w:t>
-      </w:r>
-      <w:r>
-        <w:rPr>
-          <w:rFonts w:ascii="Tahoma" w:hAnsi="Tahoma" w:cs="Tahoma"/>
-          <w:sz w:val="28"/>
-        </w:rPr>
-        <w:t xml:space="preserve"> android based application whose main language of programming will be </w:t>
-      </w:r>
-      <w:r>
-        <w:rPr>
-          <w:rFonts w:ascii="Tahoma" w:hAnsi="Tahoma" w:cs="Tahoma"/>
-          <w:sz w:val="28"/>
-        </w:rPr>
-        <w:t>Java</w:t>
-      </w:r>
-      <w:r>
-        <w:rPr>
-          <w:rFonts w:ascii="Tahoma" w:hAnsi="Tahoma" w:cs="Tahoma"/>
-          <w:sz w:val="28"/>
-        </w:rPr>
-        <w:t>. Its main aim is to simplify and improve the efficiency of the ordering process for both customer and restaurant, minimize manual data entry and ensure data accuracy</w:t>
-      </w:r>
-      <w:r>
-        <w:rPr>
-          <w:rFonts w:ascii="Tahoma" w:hAnsi="Tahoma" w:cs="Tahoma"/>
-          <w:sz w:val="28"/>
-        </w:rPr>
-        <w:t xml:space="preserve"> </w:t>
-      </w:r>
-      <w:r>
-        <w:rPr>
-          <w:rFonts w:ascii="Tahoma" w:hAnsi="Tahoma" w:cs="Tahoma"/>
-          <w:sz w:val="28"/>
-        </w:rPr>
-        <w:t>and security during order placement process. Customers will also be able to view product menus</w:t>
-      </w:r>
-      <w:r>
-        <w:rPr>
-          <w:rFonts w:ascii="Tahoma" w:hAnsi="Tahoma" w:cs="Tahoma"/>
-          <w:sz w:val="28"/>
-        </w:rPr>
-        <w:t xml:space="preserve"> </w:t>
-      </w:r>
-      <w:r>
-        <w:rPr>
-          <w:rFonts w:ascii="Tahoma" w:hAnsi="Tahoma" w:cs="Tahoma"/>
-          <w:sz w:val="28"/>
-        </w:rPr>
-        <w:t xml:space="preserve">and </w:t>
-      </w:r>
-      <w:r>
-        <w:rPr>
-          <w:rFonts w:ascii="Tahoma" w:hAnsi="Tahoma" w:cs="Tahoma"/>
-          <w:sz w:val="28"/>
-        </w:rPr>
-        <w:t>their</w:t>
-      </w:r>
-      <w:r>
-        <w:rPr>
-          <w:rFonts w:ascii="Tahoma" w:hAnsi="Tahoma" w:cs="Tahoma"/>
-          <w:sz w:val="28"/>
-        </w:rPr>
-        <w:t xml:space="preserve"> ingredients and be able to have a visual confirmation that the order was place</w:t>
-      </w:r>
-      <w:r>
-        <w:rPr>
-          <w:rFonts w:ascii="Tahoma" w:hAnsi="Tahoma" w:cs="Tahoma"/>
-          <w:sz w:val="28"/>
-        </w:rPr>
-        <w:t>d</w:t>
-      </w:r>
-      <w:r>
-        <w:rPr>
-          <w:rFonts w:ascii="Tahoma" w:hAnsi="Tahoma" w:cs="Tahoma"/>
-          <w:sz w:val="28"/>
-        </w:rPr>
-        <w:t xml:space="preserve"> correctly</w:t>
-      </w:r>
-      <w:r>
-        <w:rPr>
-          <w:rFonts w:ascii="Tahoma" w:hAnsi="Tahoma" w:cs="Tahoma"/>
-          <w:sz w:val="28"/>
-        </w:rPr>
-        <w:t>.</w:t>
-      </w:r>
-    </w:p>
-    <w:p>
-      <w:pPr>
-        <w:spacing w:before="240" w:after="0"/>
-        <w:jc w:val="both"/>
-        <w:rPr>
-          <w:rFonts w:ascii="Tahoma" w:hAnsi="Tahoma" w:cs="Tahoma"/>
-          <w:sz w:val="28"/>
-        </w:rPr>
-      </w:pPr>
-      <w:r>
-        <w:rPr>
-          <w:rFonts w:ascii="Tahoma" w:hAnsi="Tahoma" w:cs="Tahoma"/>
-          <w:sz w:val="28"/>
-        </w:rPr>
-        <w:t>Since the Internet is booming, having an online ordering system can boost sales to some extent as it eases customers to place an order for the company's services. Customers can place orders from their home as long as they have an android phone with Internet connection. Customer can order pizza online once he sign</w:t>
-      </w:r>
-      <w:r>
-        <w:rPr>
-          <w:rFonts w:ascii="Tahoma" w:hAnsi="Tahoma" w:cs="Tahoma"/>
-          <w:sz w:val="28"/>
-        </w:rPr>
-        <w:t>s</w:t>
-      </w:r>
-      <w:r>
-        <w:rPr>
-          <w:rFonts w:ascii="Tahoma" w:hAnsi="Tahoma" w:cs="Tahoma"/>
-          <w:sz w:val="28"/>
-        </w:rPr>
-        <w:t xml:space="preserve"> in if it i</w:t>
-      </w:r>
-      <w:r>
-        <w:rPr>
-          <w:rFonts w:ascii="Tahoma" w:hAnsi="Tahoma" w:cs="Tahoma"/>
-          <w:sz w:val="28"/>
-        </w:rPr>
-        <w:t>s the first time to use the service, and his or her information</w:t>
-      </w:r>
-      <w:r>
-        <w:rPr>
-          <w:rFonts w:ascii="Tahoma" w:hAnsi="Tahoma" w:cs="Tahoma"/>
-          <w:sz w:val="28"/>
-        </w:rPr>
-        <w:t xml:space="preserve"> will be saved in the database. F</w:t>
-      </w:r>
-      <w:r>
-        <w:rPr>
-          <w:rFonts w:ascii="Tahoma" w:hAnsi="Tahoma" w:cs="Tahoma"/>
-          <w:sz w:val="28"/>
-        </w:rPr>
-        <w:t>or the other time</w:t>
-      </w:r>
-      <w:r>
-        <w:rPr>
-          <w:rFonts w:ascii="Tahoma" w:hAnsi="Tahoma" w:cs="Tahoma"/>
-          <w:sz w:val="28"/>
-        </w:rPr>
-        <w:t>s</w:t>
-      </w:r>
-      <w:r>
-        <w:rPr>
-          <w:rFonts w:ascii="Tahoma" w:hAnsi="Tahoma" w:cs="Tahoma"/>
-          <w:sz w:val="28"/>
-        </w:rPr>
-        <w:t xml:space="preserve"> he or she will only use the same information to order.</w:t>
-      </w:r>
-    </w:p>
-    <w:p>
-      <w:pPr>
-        <w:spacing w:before="240" w:after="0"/>
-        <w:jc w:val="both"/>
-        <w:rPr>
-          <w:rFonts w:ascii="Tahoma" w:hAnsi="Tahoma" w:cs="Tahoma"/>
-          <w:b/>
-          <w:bCs/>
-          <w:sz w:val="36"/>
-          <w:szCs w:val="36"/>
-        </w:rPr>
-      </w:pPr>
-    </w:p>
-    <w:p>
-      <w:pPr>
-        <w:spacing w:before="240" w:after="0"/>
-        <w:jc w:val="both"/>
-        <w:rPr>
-          <w:rFonts w:ascii="Tahoma" w:hAnsi="Tahoma" w:cs="Tahoma"/>
-          <w:b/>
-          <w:bCs/>
-          <w:sz w:val="36"/>
-          <w:szCs w:val="36"/>
-        </w:rPr>
-      </w:pPr>
-      <w:r>
-        <w:rPr>
-          <w:rFonts w:ascii="Tahoma" w:hAnsi="Tahoma" w:cs="Tahoma"/>
-          <w:b/>
-          <w:bCs/>
-          <w:sz w:val="36"/>
-          <w:szCs w:val="36"/>
-        </w:rPr>
-        <w:lastRenderedPageBreak/>
         <w:t>5. Limitation</w:t>
       </w:r>
     </w:p>
@@ -2807,6 +3335,7 @@
           <w:rFonts w:ascii="Tahoma" w:hAnsi="Tahoma" w:cs="Tahoma"/>
           <w:sz w:val="28"/>
         </w:rPr>
+        <w:lastRenderedPageBreak/>
         <w:t>The set back of the system is that the customers targeted are adults with access to android phone while the minors might have to go physically to the restaurant to purchase the pizza that they want or order pizza with the help of an adult.</w:t>
       </w:r>
     </w:p>
@@ -3134,15 +3663,7 @@
           <w:rFonts w:ascii="Tahoma" w:hAnsi="Tahoma" w:cs="Tahoma"/>
           <w:sz w:val="28"/>
         </w:rPr>
-        <w:t xml:space="preserve"> from the various online payment methods or cash on delivery option. After </w:t>
-      </w:r>
-      <w:r>
-        <w:rPr>
-          <w:rFonts w:ascii="Tahoma" w:hAnsi="Tahoma" w:cs="Tahoma"/>
-          <w:sz w:val="28"/>
-        </w:rPr>
-        <w:lastRenderedPageBreak/>
-        <w:t>this process, the order is made and the customer is notified about the time by which the pizza will be delivered to them.</w:t>
+        <w:t xml:space="preserve"> from the various online payment methods or cash on delivery option. After this process, the order is made and the customer is notified about the time by which the pizza will be delivered to them.</w:t>
       </w:r>
     </w:p>
     <w:p>
@@ -3157,7 +3678,11 @@
           <w:szCs w:val="36"/>
         </w:rPr>
       </w:pPr>
-      <w:r>
+    </w:p>
+    <w:p>
+      <w:pPr>
+        <w:spacing w:before="240" w:after="0"/>
+        <w:jc w:val="both"/>
         <w:rPr>
           <w:rFonts w:ascii="Tahoma" w:hAnsi="Tahoma" w:cs="Tahoma"/>
           <w:b/>
@@ -3165,6 +3690,16 @@
           <w:sz w:val="36"/>
           <w:szCs w:val="36"/>
         </w:rPr>
+      </w:pPr>
+      <w:r>
+        <w:rPr>
+          <w:rFonts w:ascii="Tahoma" w:hAnsi="Tahoma" w:cs="Tahoma"/>
+          <w:b/>
+          <w:bCs/>
+          <w:sz w:val="36"/>
+          <w:szCs w:val="36"/>
+        </w:rPr>
+        <w:lastRenderedPageBreak/>
         <w:t>7.</w:t>
       </w:r>
       <w:r>
@@ -3334,15 +3869,7 @@
           <w:rFonts w:ascii="Tahoma" w:hAnsi="Tahoma" w:cs="Tahoma"/>
           <w:sz w:val="28"/>
         </w:rPr>
-        <w:t xml:space="preserve"> to achieve this by enabling customers to </w:t>
-      </w:r>
-      <w:r>
-        <w:rPr>
-          <w:rFonts w:ascii="Tahoma" w:hAnsi="Tahoma" w:cs="Tahoma"/>
-          <w:sz w:val="28"/>
-        </w:rPr>
-        <w:lastRenderedPageBreak/>
-        <w:t>easily browse through t</w:t>
+        <w:t xml:space="preserve"> to achieve this by enabling customers to easily browse through t</w:t>
       </w:r>
       <w:r>
         <w:rPr>
@@ -3393,6 +3920,7 @@
           <w:sz w:val="36"/>
           <w:szCs w:val="36"/>
         </w:rPr>
+        <w:lastRenderedPageBreak/>
         <w:t>9. System Requirements</w:t>
       </w:r>
     </w:p>
@@ -3760,17 +4288,8 @@
           <w:rFonts w:ascii="Tahoma" w:hAnsi="Tahoma" w:cs="Tahoma"/>
           <w:sz w:val="28"/>
         </w:rPr>
-        <w:t xml:space="preserve">Java </w:t>
-      </w:r>
-      <w:proofErr w:type="spellStart"/>
-      <w:r>
-        <w:rPr>
-          <w:rFonts w:ascii="Tahoma" w:hAnsi="Tahoma" w:cs="Tahoma"/>
-          <w:sz w:val="28"/>
-        </w:rPr>
-        <w:t>sdk</w:t>
-      </w:r>
-      <w:proofErr w:type="spellEnd"/>
+        <w:t>Java sdk</w:t>
+      </w:r>
     </w:p>
     <w:p>
       <w:pPr>
@@ -3808,7 +4327,6 @@
           <w:sz w:val="28"/>
         </w:rPr>
       </w:pPr>
-      <w:proofErr w:type="spellStart"/>
       <w:r>
         <w:rPr>
           <w:rFonts w:ascii="Tahoma" w:hAnsi="Tahoma" w:cs="Tahoma"/>
@@ -3816,7 +4334,6 @@
         </w:rPr>
         <w:t>Github</w:t>
       </w:r>
-      <w:proofErr w:type="spellEnd"/>
     </w:p>
     <w:p>
       <w:pPr>
@@ -3854,7 +4371,6 @@
           <w:sz w:val="28"/>
         </w:rPr>
       </w:pPr>
-      <w:proofErr w:type="spellStart"/>
       <w:r>
         <w:rPr>
           <w:rFonts w:ascii="Tahoma" w:hAnsi="Tahoma" w:cs="Tahoma"/>
@@ -3862,7 +4378,19 @@
         </w:rPr>
         <w:t>Trello</w:t>
       </w:r>
-      <w:proofErr w:type="spellEnd"/>
+    </w:p>
+    <w:p>
+      <w:pPr>
+        <w:spacing w:before="240" w:after="0"/>
+        <w:jc w:val="both"/>
+        <w:rPr>
+          <w:rFonts w:ascii="Tahoma" w:hAnsi="Tahoma" w:cs="Tahoma"/>
+          <w:b/>
+          <w:bCs/>
+          <w:sz w:val="36"/>
+          <w:szCs w:val="36"/>
+        </w:rPr>
+      </w:pPr>
     </w:p>
     <w:p>
       <w:pPr>
@@ -4255,20 +4783,64 @@
     </w:p>
     <w:p>
       <w:pPr>
+        <w:pStyle w:val="ListParagraph"/>
+        <w:numPr>
+          <w:ilvl w:val="0"/>
+          <w:numId w:val="24"/>
+        </w:numPr>
         <w:shd w:val="clear" w:color="auto" w:fill="FFFFFF"/>
+        <w:jc w:val="both"/>
         <w:rPr>
           <w:rFonts w:ascii="Tahoma" w:hAnsi="Tahoma" w:cs="Tahoma"/>
           <w:color w:val="222222"/>
-          <w:sz w:val="24"/>
-          <w:szCs w:val="24"/>
+          <w:sz w:val="32"/>
+          <w:szCs w:val="32"/>
         </w:rPr>
       </w:pPr>
       <w:r>
         <w:rPr>
           <w:rFonts w:ascii="Tahoma" w:hAnsi="Tahoma" w:cs="Tahoma"/>
           <w:color w:val="222222"/>
-        </w:rPr>
-        <w:t>Landau, Peter. “Project Scope 101.” ProjectManager.com, ProjectManager.com, 1 Feb. 2019, Redirecting from </w:t>
+          <w:sz w:val="28"/>
+          <w:szCs w:val="36"/>
+        </w:rPr>
+        <w:t>Landau, Peter. “Project Scope 101.” ProjectManager.com,</w:t>
+      </w:r>
+      <w:r>
+        <w:rPr>
+          <w:rFonts w:ascii="Tahoma" w:hAnsi="Tahoma" w:cs="Tahoma"/>
+          <w:color w:val="222222"/>
+          <w:sz w:val="28"/>
+          <w:szCs w:val="36"/>
+        </w:rPr>
+        <w:t xml:space="preserve"> </w:t>
+      </w:r>
+      <w:r>
+        <w:rPr>
+          <w:rFonts w:ascii="Tahoma" w:hAnsi="Tahoma" w:cs="Tahoma"/>
+          <w:color w:val="222222"/>
+          <w:sz w:val="28"/>
+          <w:szCs w:val="36"/>
+        </w:rPr>
+        <w:t>ProjectManager.com, 1 Feb. 2019, Redirecting</w:t>
+      </w:r>
+      <w:r>
+        <w:rPr>
+          <w:rFonts w:ascii="Tahoma" w:hAnsi="Tahoma" w:cs="Tahoma"/>
+          <w:color w:val="222222"/>
+          <w:sz w:val="28"/>
+          <w:szCs w:val="36"/>
+        </w:rPr>
+        <w:t xml:space="preserve"> </w:t>
+      </w:r>
+      <w:r>
+        <w:rPr>
+          <w:rFonts w:ascii="Tahoma" w:hAnsi="Tahoma" w:cs="Tahoma"/>
+          <w:color w:val="222222"/>
+          <w:sz w:val="28"/>
+          <w:szCs w:val="36"/>
+        </w:rPr>
+        <w:t>from </w:t>
       </w:r>
       <w:hyperlink r:id="rId12" w:tgtFrame="_blank" w:history="1">
         <w:r>
@@ -4276,6 +4848,8 @@
             <w:rStyle w:val="Hyperlink"/>
             <w:rFonts w:ascii="Tahoma" w:hAnsi="Tahoma" w:cs="Tahoma"/>
             <w:color w:val="1155CC"/>
+            <w:sz w:val="28"/>
+            <w:szCs w:val="36"/>
           </w:rPr>
           <w:t>https://www.projectmanager.com/blog/project-scope</w:t>
         </w:r>
@@ -4284,65 +4858,54 @@
         <w:rPr>
           <w:rFonts w:ascii="Tahoma" w:hAnsi="Tahoma" w:cs="Tahoma"/>
           <w:color w:val="222222"/>
+          <w:sz w:val="28"/>
+          <w:szCs w:val="36"/>
         </w:rPr>
         <w:t>.</w:t>
       </w:r>
     </w:p>
     <w:p>
       <w:pPr>
+        <w:pStyle w:val="ListParagraph"/>
+        <w:numPr>
+          <w:ilvl w:val="0"/>
+          <w:numId w:val="24"/>
+        </w:numPr>
         <w:shd w:val="clear" w:color="auto" w:fill="FFFFFF"/>
+        <w:jc w:val="both"/>
         <w:rPr>
           <w:rFonts w:ascii="Tahoma" w:hAnsi="Tahoma" w:cs="Tahoma"/>
           <w:color w:val="222222"/>
-        </w:rPr>
-      </w:pPr>
-    </w:p>
-    <w:p>
-      <w:pPr>
-        <w:shd w:val="clear" w:color="auto" w:fill="FFFFFF"/>
+          <w:sz w:val="32"/>
+          <w:szCs w:val="32"/>
+        </w:rPr>
+      </w:pPr>
+      <w:r>
         <w:rPr>
           <w:rFonts w:ascii="Tahoma" w:hAnsi="Tahoma" w:cs="Tahoma"/>
           <w:color w:val="222222"/>
-        </w:rPr>
-      </w:pPr>
+          <w:sz w:val="28"/>
+          <w:szCs w:val="36"/>
+        </w:rPr>
+        <w:t>“</w:t>
+      </w:r>
       <w:r>
         <w:rPr>
           <w:rFonts w:ascii="Tahoma" w:hAnsi="Tahoma" w:cs="Tahoma"/>
           <w:color w:val="222222"/>
-        </w:rPr>
-        <w:t>“</w:t>
-      </w:r>
-      <w:proofErr w:type="spellStart"/>
+          <w:sz w:val="28"/>
+          <w:szCs w:val="36"/>
+        </w:rPr>
+        <w:t>Project</w:t>
+      </w:r>
       <w:r>
         <w:rPr>
           <w:rFonts w:ascii="Tahoma" w:hAnsi="Tahoma" w:cs="Tahoma"/>
           <w:color w:val="222222"/>
-        </w:rPr>
-        <w:t>Prject</w:t>
-      </w:r>
-      <w:proofErr w:type="spellEnd"/>
-      <w:r>
-        <w:rPr>
-          <w:rFonts w:ascii="Tahoma" w:hAnsi="Tahoma" w:cs="Tahoma"/>
-          <w:color w:val="222222"/>
-        </w:rPr>
-        <w:t xml:space="preserve"> Proposal Template Sample”, </w:t>
-      </w:r>
-      <w:proofErr w:type="spellStart"/>
-      <w:r>
-        <w:rPr>
-          <w:rFonts w:ascii="Tahoma" w:hAnsi="Tahoma" w:cs="Tahoma"/>
-          <w:color w:val="222222"/>
-        </w:rPr>
-        <w:t>MyCourses</w:t>
-      </w:r>
-      <w:proofErr w:type="spellEnd"/>
-      <w:r>
-        <w:rPr>
-          <w:rFonts w:ascii="Tahoma" w:hAnsi="Tahoma" w:cs="Tahoma"/>
-          <w:color w:val="222222"/>
-        </w:rPr>
-        <w:t>, Redirecting from </w:t>
+          <w:sz w:val="28"/>
+          <w:szCs w:val="36"/>
+        </w:rPr>
+        <w:t xml:space="preserve"> Proposal Template Sample”, MyCourses, Redirecting from </w:t>
       </w:r>
       <w:hyperlink r:id="rId13" w:tgtFrame="_blank" w:history="1">
         <w:r>
@@ -4350,6 +4913,8 @@
             <w:rStyle w:val="Hyperlink"/>
             <w:rFonts w:ascii="Tahoma" w:hAnsi="Tahoma" w:cs="Tahoma"/>
             <w:color w:val="1155CC"/>
+            <w:sz w:val="28"/>
+            <w:szCs w:val="36"/>
           </w:rPr>
           <w:t>https://mycourses.aalto.fi/mod/page/view.php?id=26348</w:t>
         </w:r>
@@ -4358,49 +4923,71 @@
         <w:rPr>
           <w:rFonts w:ascii="Tahoma" w:hAnsi="Tahoma" w:cs="Tahoma"/>
           <w:color w:val="222222"/>
+          <w:sz w:val="28"/>
+          <w:szCs w:val="36"/>
         </w:rPr>
         <w:t>.</w:t>
       </w:r>
     </w:p>
     <w:p>
       <w:pPr>
+        <w:pStyle w:val="ListParagraph"/>
+        <w:numPr>
+          <w:ilvl w:val="0"/>
+          <w:numId w:val="24"/>
+        </w:numPr>
         <w:shd w:val="clear" w:color="auto" w:fill="FFFFFF"/>
+        <w:jc w:val="both"/>
         <w:rPr>
           <w:rFonts w:ascii="Tahoma" w:hAnsi="Tahoma" w:cs="Tahoma"/>
           <w:color w:val="222222"/>
-        </w:rPr>
-      </w:pPr>
-    </w:p>
-    <w:p>
-      <w:pPr>
-        <w:shd w:val="clear" w:color="auto" w:fill="FFFFFF"/>
+          <w:sz w:val="32"/>
+          <w:szCs w:val="32"/>
+        </w:rPr>
+      </w:pPr>
+      <w:r>
         <w:rPr>
           <w:rFonts w:ascii="Tahoma" w:hAnsi="Tahoma" w:cs="Tahoma"/>
           <w:color w:val="222222"/>
-        </w:rPr>
-      </w:pPr>
-      <w:proofErr w:type="spellStart"/>
+          <w:sz w:val="28"/>
+          <w:szCs w:val="36"/>
+        </w:rPr>
+        <w:t>Waliaula, Brian. “ONLINE ORDERING SYSTEM PROJECT PROPOSAL.” Academia.edu - Share Research, Redirecting</w:t>
+      </w:r>
       <w:r>
         <w:rPr>
           <w:rFonts w:ascii="Tahoma" w:hAnsi="Tahoma" w:cs="Tahoma"/>
           <w:color w:val="222222"/>
-        </w:rPr>
-        <w:t>Waliaula</w:t>
-      </w:r>
-      <w:proofErr w:type="spellEnd"/>
+          <w:sz w:val="28"/>
+          <w:szCs w:val="36"/>
+        </w:rPr>
+        <w:t xml:space="preserve"> </w:t>
+      </w:r>
       <w:r>
         <w:rPr>
           <w:rFonts w:ascii="Tahoma" w:hAnsi="Tahoma" w:cs="Tahoma"/>
           <w:color w:val="222222"/>
-        </w:rPr>
-        <w:t>, Brian. “ONLINE ORDERING SYSTEM PROJECT PROPOSAL.” Academia.edu - Share Research, Redirecting from </w:t>
-      </w:r>
-      <w:hyperlink r:id="rId14" w:tgtFrame="_blank" w:history="1">
+          <w:sz w:val="28"/>
+          <w:szCs w:val="36"/>
+        </w:rPr>
+        <w:t>from</w:t>
+      </w:r>
+      <w:r>
+        <w:rPr>
+          <w:rFonts w:ascii="Tahoma" w:hAnsi="Tahoma" w:cs="Tahoma"/>
+          <w:color w:val="222222"/>
+          <w:sz w:val="28"/>
+          <w:szCs w:val="36"/>
+        </w:rPr>
+        <w:t xml:space="preserve"> </w:t>
+      </w:r>
+      <w:hyperlink r:id="rId14" w:history="1">
         <w:r>
           <w:rPr>
             <w:rStyle w:val="Hyperlink"/>
             <w:rFonts w:ascii="Tahoma" w:hAnsi="Tahoma" w:cs="Tahoma"/>
-            <w:color w:val="1155CC"/>
+            <w:sz w:val="28"/>
+            <w:szCs w:val="36"/>
           </w:rPr>
           <w:t>https://www.academia.edu/4935972/ONLINE_ORDERING_SYSTEM_PROJECT_PROPOSAL</w:t>
         </w:r>
@@ -4409,21 +4996,11 @@
         <w:rPr>
           <w:rFonts w:ascii="Tahoma" w:hAnsi="Tahoma" w:cs="Tahoma"/>
           <w:color w:val="222222"/>
+          <w:sz w:val="28"/>
+          <w:szCs w:val="36"/>
         </w:rPr>
         <w:t>.</w:t>
       </w:r>
-    </w:p>
-    <w:p>
-      <w:pPr>
-        <w:spacing w:before="240" w:after="0"/>
-        <w:jc w:val="both"/>
-        <w:rPr>
-          <w:rFonts w:ascii="Tahoma" w:hAnsi="Tahoma" w:cs="Tahoma"/>
-          <w:sz w:val="28"/>
-        </w:rPr>
-      </w:pPr>
-      <w:bookmarkStart w:id="0" w:name="_GoBack"/>
-      <w:bookmarkEnd w:id="0"/>
     </w:p>
     <w:sectPr>
       <w:headerReference w:type="default" r:id="rId15"/>
@@ -4446,7 +5023,7 @@
 </file>
 
 <file path=word/endnotes.xml><?xml version="1.0" encoding="utf-8"?>
-<w:endnotes xmlns:wpc="http://schemas.microsoft.com/office/word/2010/wordprocessingCanvas" xmlns:mc="http://schemas.openxmlformats.org/markup-compatibility/2006" xmlns:o="urn:schemas-microsoft-com:office:office" xmlns:r="http://schemas.openxmlformats.org/officeDocument/2006/relationships" xmlns:m="http://schemas.openxmlformats.org/officeDocument/2006/math" xmlns:v="urn:schemas-microsoft-com:vml" xmlns:wp14="http://schemas.microsoft.com/office/word/2010/wordprocessingDrawing" xmlns:wp="http://schemas.openxmlformats.org/drawingml/2006/wordprocessingDrawing" xmlns:w10="urn:schemas-microsoft-com:office:word" xmlns:w="http://schemas.openxmlformats.org/wordprocessingml/2006/main" xmlns:w14="http://schemas.microsoft.com/office/word/2010/wordml" xmlns:w15="http://schemas.microsoft.com/office/word/2012/wordml" xmlns:wpg="http://schemas.microsoft.com/office/word/2010/wordprocessingGroup" xmlns:wpi="http://schemas.microsoft.com/office/word/2010/wordprocessingInk" xmlns:wne="http://schemas.microsoft.com/office/word/2006/wordml" xmlns:wps="http://schemas.microsoft.com/office/word/2010/wordprocessingShape" mc:Ignorable="w14 w15 wp14">
+<w:endnotes xmlns:wpc="http://schemas.microsoft.com/office/word/2010/wordprocessingCanvas" xmlns:cx="http://schemas.microsoft.com/office/drawing/2014/chartex" xmlns:cx1="http://schemas.microsoft.com/office/drawing/2015/9/8/chartex" xmlns:cx2="http://schemas.microsoft.com/office/drawing/2015/10/21/chartex" xmlns:cx3="http://schemas.microsoft.com/office/drawing/2016/5/9/chartex" xmlns:cx4="http://schemas.microsoft.com/office/drawing/2016/5/10/chartex" xmlns:cx5="http://schemas.microsoft.com/office/drawing/2016/5/11/chartex" xmlns:cx6="http://schemas.microsoft.com/office/drawing/2016/5/12/chartex" xmlns:cx7="http://schemas.microsoft.com/office/drawing/2016/5/13/chartex" xmlns:cx8="http://schemas.microsoft.com/office/drawing/2016/5/14/chartex" xmlns:mc="http://schemas.openxmlformats.org/markup-compatibility/2006" xmlns:aink="http://schemas.microsoft.com/office/drawing/2016/ink" xmlns:am3d="http://schemas.microsoft.com/office/drawing/2017/model3d" xmlns:o="urn:schemas-microsoft-com:office:office" xmlns:r="http://schemas.openxmlformats.org/officeDocument/2006/relationships" xmlns:m="http://schemas.openxmlformats.org/officeDocument/2006/math" xmlns:v="urn:schemas-microsoft-com:vml" xmlns:wp14="http://schemas.microsoft.com/office/word/2010/wordprocessingDrawing" xmlns:wp="http://schemas.openxmlformats.org/drawingml/2006/wordprocessingDrawing" xmlns:w10="urn:schemas-microsoft-com:office:word" xmlns:w="http://schemas.openxmlformats.org/wordprocessingml/2006/main" xmlns:w14="http://schemas.microsoft.com/office/word/2010/wordml" xmlns:w15="http://schemas.microsoft.com/office/word/2012/wordml" xmlns:w16cid="http://schemas.microsoft.com/office/word/2016/wordml/cid" xmlns:w16se="http://schemas.microsoft.com/office/word/2015/wordml/symex" xmlns:wpg="http://schemas.microsoft.com/office/word/2010/wordprocessingGroup" xmlns:wpi="http://schemas.microsoft.com/office/word/2010/wordprocessingInk" xmlns:wne="http://schemas.microsoft.com/office/word/2006/wordml" xmlns:wps="http://schemas.microsoft.com/office/word/2010/wordprocessingShape" mc:Ignorable="w14 w15 w16se w16cid wp14">
   <w:endnote w:type="separator" w:id="-1">
     <w:p>
       <w:pPr>
@@ -4471,7 +5048,7 @@
 </file>
 
 <file path=word/footnotes.xml><?xml version="1.0" encoding="utf-8"?>
-<w:footnotes xmlns:wpc="http://schemas.microsoft.com/office/word/2010/wordprocessingCanvas" xmlns:mc="http://schemas.openxmlformats.org/markup-compatibility/2006" xmlns:o="urn:schemas-microsoft-com:office:office" xmlns:r="http://schemas.openxmlformats.org/officeDocument/2006/relationships" xmlns:m="http://schemas.openxmlformats.org/officeDocument/2006/math" xmlns:v="urn:schemas-microsoft-com:vml" xmlns:wp14="http://schemas.microsoft.com/office/word/2010/wordprocessingDrawing" xmlns:wp="http://schemas.openxmlformats.org/drawingml/2006/wordprocessingDrawing" xmlns:w10="urn:schemas-microsoft-com:office:word" xmlns:w="http://schemas.openxmlformats.org/wordprocessingml/2006/main" xmlns:w14="http://schemas.microsoft.com/office/word/2010/wordml" xmlns:w15="http://schemas.microsoft.com/office/word/2012/wordml" xmlns:wpg="http://schemas.microsoft.com/office/word/2010/wordprocessingGroup" xmlns:wpi="http://schemas.microsoft.com/office/word/2010/wordprocessingInk" xmlns:wne="http://schemas.microsoft.com/office/word/2006/wordml" xmlns:wps="http://schemas.microsoft.com/office/word/2010/wordprocessingShape" mc:Ignorable="w14 w15 wp14">
+<w:footnotes xmlns:wpc="http://schemas.microsoft.com/office/word/2010/wordprocessingCanvas" xmlns:cx="http://schemas.microsoft.com/office/drawing/2014/chartex" xmlns:cx1="http://schemas.microsoft.com/office/drawing/2015/9/8/chartex" xmlns:cx2="http://schemas.microsoft.com/office/drawing/2015/10/21/chartex" xmlns:cx3="http://schemas.microsoft.com/office/drawing/2016/5/9/chartex" xmlns:cx4="http://schemas.microsoft.com/office/drawing/2016/5/10/chartex" xmlns:cx5="http://schemas.microsoft.com/office/drawing/2016/5/11/chartex" xmlns:cx6="http://schemas.microsoft.com/office/drawing/2016/5/12/chartex" xmlns:cx7="http://schemas.microsoft.com/office/drawing/2016/5/13/chartex" xmlns:cx8="http://schemas.microsoft.com/office/drawing/2016/5/14/chartex" xmlns:mc="http://schemas.openxmlformats.org/markup-compatibility/2006" xmlns:aink="http://schemas.microsoft.com/office/drawing/2016/ink" xmlns:am3d="http://schemas.microsoft.com/office/drawing/2017/model3d" xmlns:o="urn:schemas-microsoft-com:office:office" xmlns:r="http://schemas.openxmlformats.org/officeDocument/2006/relationships" xmlns:m="http://schemas.openxmlformats.org/officeDocument/2006/math" xmlns:v="urn:schemas-microsoft-com:vml" xmlns:wp14="http://schemas.microsoft.com/office/word/2010/wordprocessingDrawing" xmlns:wp="http://schemas.openxmlformats.org/drawingml/2006/wordprocessingDrawing" xmlns:w10="urn:schemas-microsoft-com:office:word" xmlns:w="http://schemas.openxmlformats.org/wordprocessingml/2006/main" xmlns:w14="http://schemas.microsoft.com/office/word/2010/wordml" xmlns:w15="http://schemas.microsoft.com/office/word/2012/wordml" xmlns:w16cid="http://schemas.microsoft.com/office/word/2016/wordml/cid" xmlns:w16se="http://schemas.microsoft.com/office/word/2015/wordml/symex" xmlns:wpg="http://schemas.microsoft.com/office/word/2010/wordprocessingGroup" xmlns:wpi="http://schemas.microsoft.com/office/word/2010/wordprocessingInk" xmlns:wne="http://schemas.microsoft.com/office/word/2006/wordml" xmlns:wps="http://schemas.microsoft.com/office/word/2010/wordprocessingShape" mc:Ignorable="w14 w15 w16se w16cid wp14">
   <w:footnote w:type="separator" w:id="-1">
     <w:p>
       <w:pPr>
@@ -4496,7 +5073,7 @@
 </file>
 
 <file path=word/header1.xml><?xml version="1.0" encoding="utf-8"?>
-<w:hdr xmlns:wpc="http://schemas.microsoft.com/office/word/2010/wordprocessingCanvas" xmlns:mc="http://schemas.openxmlformats.org/markup-compatibility/2006" xmlns:o="urn:schemas-microsoft-com:office:office" xmlns:r="http://schemas.openxmlformats.org/officeDocument/2006/relationships" xmlns:m="http://schemas.openxmlformats.org/officeDocument/2006/math" xmlns:v="urn:schemas-microsoft-com:vml" xmlns:wp14="http://schemas.microsoft.com/office/word/2010/wordprocessingDrawing" xmlns:wp="http://schemas.openxmlformats.org/drawingml/2006/wordprocessingDrawing" xmlns:w10="urn:schemas-microsoft-com:office:word" xmlns:w="http://schemas.openxmlformats.org/wordprocessingml/2006/main" xmlns:w14="http://schemas.microsoft.com/office/word/2010/wordml" xmlns:w15="http://schemas.microsoft.com/office/word/2012/wordml" xmlns:wpg="http://schemas.microsoft.com/office/word/2010/wordprocessingGroup" xmlns:wpi="http://schemas.microsoft.com/office/word/2010/wordprocessingInk" xmlns:wne="http://schemas.microsoft.com/office/word/2006/wordml" xmlns:wps="http://schemas.microsoft.com/office/word/2010/wordprocessingShape" mc:Ignorable="w14 w15 wp14">
+<w:hdr xmlns:wpc="http://schemas.microsoft.com/office/word/2010/wordprocessingCanvas" xmlns:cx="http://schemas.microsoft.com/office/drawing/2014/chartex" xmlns:cx1="http://schemas.microsoft.com/office/drawing/2015/9/8/chartex" xmlns:cx2="http://schemas.microsoft.com/office/drawing/2015/10/21/chartex" xmlns:cx3="http://schemas.microsoft.com/office/drawing/2016/5/9/chartex" xmlns:cx4="http://schemas.microsoft.com/office/drawing/2016/5/10/chartex" xmlns:cx5="http://schemas.microsoft.com/office/drawing/2016/5/11/chartex" xmlns:cx6="http://schemas.microsoft.com/office/drawing/2016/5/12/chartex" xmlns:cx7="http://schemas.microsoft.com/office/drawing/2016/5/13/chartex" xmlns:cx8="http://schemas.microsoft.com/office/drawing/2016/5/14/chartex" xmlns:mc="http://schemas.openxmlformats.org/markup-compatibility/2006" xmlns:aink="http://schemas.microsoft.com/office/drawing/2016/ink" xmlns:am3d="http://schemas.microsoft.com/office/drawing/2017/model3d" xmlns:o="urn:schemas-microsoft-com:office:office" xmlns:r="http://schemas.openxmlformats.org/officeDocument/2006/relationships" xmlns:m="http://schemas.openxmlformats.org/officeDocument/2006/math" xmlns:v="urn:schemas-microsoft-com:vml" xmlns:wp14="http://schemas.microsoft.com/office/word/2010/wordprocessingDrawing" xmlns:wp="http://schemas.openxmlformats.org/drawingml/2006/wordprocessingDrawing" xmlns:w10="urn:schemas-microsoft-com:office:word" xmlns:w="http://schemas.openxmlformats.org/wordprocessingml/2006/main" xmlns:w14="http://schemas.microsoft.com/office/word/2010/wordml" xmlns:w15="http://schemas.microsoft.com/office/word/2012/wordml" xmlns:w16cid="http://schemas.microsoft.com/office/word/2016/wordml/cid" xmlns:w16se="http://schemas.microsoft.com/office/word/2015/wordml/symex" xmlns:wpg="http://schemas.microsoft.com/office/word/2010/wordprocessingGroup" xmlns:wpi="http://schemas.microsoft.com/office/word/2010/wordprocessingInk" xmlns:wne="http://schemas.microsoft.com/office/word/2006/wordml" xmlns:wps="http://schemas.microsoft.com/office/word/2010/wordprocessingShape" mc:Ignorable="w14 w15 w16se w16cid wp14">
   <w:sdt>
     <w:sdtPr>
       <w:rPr>
@@ -4578,7 +5155,7 @@
 </file>
 
 <file path=word/header2.xml><?xml version="1.0" encoding="utf-8"?>
-<w:hdr xmlns:wpc="http://schemas.microsoft.com/office/word/2010/wordprocessingCanvas" xmlns:mc="http://schemas.openxmlformats.org/markup-compatibility/2006" xmlns:o="urn:schemas-microsoft-com:office:office" xmlns:r="http://schemas.openxmlformats.org/officeDocument/2006/relationships" xmlns:m="http://schemas.openxmlformats.org/officeDocument/2006/math" xmlns:v="urn:schemas-microsoft-com:vml" xmlns:wp14="http://schemas.microsoft.com/office/word/2010/wordprocessingDrawing" xmlns:wp="http://schemas.openxmlformats.org/drawingml/2006/wordprocessingDrawing" xmlns:w10="urn:schemas-microsoft-com:office:word" xmlns:w="http://schemas.openxmlformats.org/wordprocessingml/2006/main" xmlns:w14="http://schemas.microsoft.com/office/word/2010/wordml" xmlns:w15="http://schemas.microsoft.com/office/word/2012/wordml" xmlns:wpg="http://schemas.microsoft.com/office/word/2010/wordprocessingGroup" xmlns:wpi="http://schemas.microsoft.com/office/word/2010/wordprocessingInk" xmlns:wne="http://schemas.microsoft.com/office/word/2006/wordml" xmlns:wps="http://schemas.microsoft.com/office/word/2010/wordprocessingShape" mc:Ignorable="w14 w15 wp14">
+<w:hdr xmlns:wpc="http://schemas.microsoft.com/office/word/2010/wordprocessingCanvas" xmlns:cx="http://schemas.microsoft.com/office/drawing/2014/chartex" xmlns:cx1="http://schemas.microsoft.com/office/drawing/2015/9/8/chartex" xmlns:cx2="http://schemas.microsoft.com/office/drawing/2015/10/21/chartex" xmlns:cx3="http://schemas.microsoft.com/office/drawing/2016/5/9/chartex" xmlns:cx4="http://schemas.microsoft.com/office/drawing/2016/5/10/chartex" xmlns:cx5="http://schemas.microsoft.com/office/drawing/2016/5/11/chartex" xmlns:cx6="http://schemas.microsoft.com/office/drawing/2016/5/12/chartex" xmlns:cx7="http://schemas.microsoft.com/office/drawing/2016/5/13/chartex" xmlns:cx8="http://schemas.microsoft.com/office/drawing/2016/5/14/chartex" xmlns:mc="http://schemas.openxmlformats.org/markup-compatibility/2006" xmlns:aink="http://schemas.microsoft.com/office/drawing/2016/ink" xmlns:am3d="http://schemas.microsoft.com/office/drawing/2017/model3d" xmlns:o="urn:schemas-microsoft-com:office:office" xmlns:r="http://schemas.openxmlformats.org/officeDocument/2006/relationships" xmlns:m="http://schemas.openxmlformats.org/officeDocument/2006/math" xmlns:v="urn:schemas-microsoft-com:vml" xmlns:wp14="http://schemas.microsoft.com/office/word/2010/wordprocessingDrawing" xmlns:wp="http://schemas.openxmlformats.org/drawingml/2006/wordprocessingDrawing" xmlns:w10="urn:schemas-microsoft-com:office:word" xmlns:w="http://schemas.openxmlformats.org/wordprocessingml/2006/main" xmlns:w14="http://schemas.microsoft.com/office/word/2010/wordml" xmlns:w15="http://schemas.microsoft.com/office/word/2012/wordml" xmlns:w16cid="http://schemas.microsoft.com/office/word/2016/wordml/cid" xmlns:w16se="http://schemas.microsoft.com/office/word/2015/wordml/symex" xmlns:wpg="http://schemas.microsoft.com/office/word/2010/wordprocessingGroup" xmlns:wpi="http://schemas.microsoft.com/office/word/2010/wordprocessingInk" xmlns:wne="http://schemas.microsoft.com/office/word/2006/wordml" xmlns:wps="http://schemas.microsoft.com/office/word/2010/wordprocessingShape" mc:Ignorable="w14 w15 w16se w16cid wp14">
   <w:sdt>
     <w:sdtPr>
       <w:rPr>
@@ -4660,8 +5237,121 @@
 </file>
 
 <file path=word/numbering.xml><?xml version="1.0" encoding="utf-8"?>
-<w:numbering xmlns:wpc="http://schemas.microsoft.com/office/word/2010/wordprocessingCanvas" xmlns:mc="http://schemas.openxmlformats.org/markup-compatibility/2006" xmlns:o="urn:schemas-microsoft-com:office:office" xmlns:r="http://schemas.openxmlformats.org/officeDocument/2006/relationships" xmlns:m="http://schemas.openxmlformats.org/officeDocument/2006/math" xmlns:v="urn:schemas-microsoft-com:vml" xmlns:wp14="http://schemas.microsoft.com/office/word/2010/wordprocessingDrawing" xmlns:wp="http://schemas.openxmlformats.org/drawingml/2006/wordprocessingDrawing" xmlns:w10="urn:schemas-microsoft-com:office:word" xmlns:w="http://schemas.openxmlformats.org/wordprocessingml/2006/main" xmlns:w14="http://schemas.microsoft.com/office/word/2010/wordml" xmlns:w15="http://schemas.microsoft.com/office/word/2012/wordml" xmlns:wpg="http://schemas.microsoft.com/office/word/2010/wordprocessingGroup" xmlns:wpi="http://schemas.microsoft.com/office/word/2010/wordprocessingInk" xmlns:wne="http://schemas.microsoft.com/office/word/2006/wordml" xmlns:wps="http://schemas.microsoft.com/office/word/2010/wordprocessingShape" mc:Ignorable="w14 w15 wp14">
-  <w:abstractNum w:abstractNumId="0">
+<w:numbering xmlns:wpc="http://schemas.microsoft.com/office/word/2010/wordprocessingCanvas" xmlns:cx="http://schemas.microsoft.com/office/drawing/2014/chartex" xmlns:cx1="http://schemas.microsoft.com/office/drawing/2015/9/8/chartex" xmlns:cx2="http://schemas.microsoft.com/office/drawing/2015/10/21/chartex" xmlns:cx3="http://schemas.microsoft.com/office/drawing/2016/5/9/chartex" xmlns:cx4="http://schemas.microsoft.com/office/drawing/2016/5/10/chartex" xmlns:cx5="http://schemas.microsoft.com/office/drawing/2016/5/11/chartex" xmlns:cx6="http://schemas.microsoft.com/office/drawing/2016/5/12/chartex" xmlns:cx7="http://schemas.microsoft.com/office/drawing/2016/5/13/chartex" xmlns:cx8="http://schemas.microsoft.com/office/drawing/2016/5/14/chartex" xmlns:mc="http://schemas.openxmlformats.org/markup-compatibility/2006" xmlns:aink="http://schemas.microsoft.com/office/drawing/2016/ink" xmlns:am3d="http://schemas.microsoft.com/office/drawing/2017/model3d" xmlns:o="urn:schemas-microsoft-com:office:office" xmlns:r="http://schemas.openxmlformats.org/officeDocument/2006/relationships" xmlns:m="http://schemas.openxmlformats.org/officeDocument/2006/math" xmlns:v="urn:schemas-microsoft-com:vml" xmlns:wp14="http://schemas.microsoft.com/office/word/2010/wordprocessingDrawing" xmlns:wp="http://schemas.openxmlformats.org/drawingml/2006/wordprocessingDrawing" xmlns:w10="urn:schemas-microsoft-com:office:word" xmlns:w="http://schemas.openxmlformats.org/wordprocessingml/2006/main" xmlns:w14="http://schemas.microsoft.com/office/word/2010/wordml" xmlns:w15="http://schemas.microsoft.com/office/word/2012/wordml" xmlns:w16cid="http://schemas.microsoft.com/office/word/2016/wordml/cid" xmlns:w16se="http://schemas.microsoft.com/office/word/2015/wordml/symex" xmlns:wpg="http://schemas.microsoft.com/office/word/2010/wordprocessingGroup" xmlns:wpi="http://schemas.microsoft.com/office/word/2010/wordprocessingInk" xmlns:wne="http://schemas.microsoft.com/office/word/2006/wordml" xmlns:wps="http://schemas.microsoft.com/office/word/2010/wordprocessingShape" mc:Ignorable="w14 w15 w16se w16cid wp14">
+  <w:abstractNum w:abstractNumId="0" w15:restartNumberingAfterBreak="0">
+    <w:nsid w:val="00154B96"/>
+    <w:multiLevelType w:val="hybridMultilevel"/>
+    <w:tmpl w:val="F1165CE6"/>
+    <w:lvl w:ilvl="0" w:tplc="0409000D">
+      <w:start w:val="1"/>
+      <w:numFmt w:val="bullet"/>
+      <w:lvlText w:val=""/>
+      <w:lvlJc w:val="left"/>
+      <w:pPr>
+        <w:ind w:left="360" w:hanging="360"/>
+      </w:pPr>
+      <w:rPr>
+        <w:rFonts w:ascii="Wingdings" w:hAnsi="Wingdings" w:hint="default"/>
+      </w:rPr>
+    </w:lvl>
+    <w:lvl w:ilvl="1" w:tplc="04090003" w:tentative="1">
+      <w:start w:val="1"/>
+      <w:numFmt w:val="bullet"/>
+      <w:lvlText w:val="o"/>
+      <w:lvlJc w:val="left"/>
+      <w:pPr>
+        <w:ind w:left="1080" w:hanging="360"/>
+      </w:pPr>
+      <w:rPr>
+        <w:rFonts w:ascii="Courier New" w:hAnsi="Courier New" w:cs="Courier New" w:hint="default"/>
+      </w:rPr>
+    </w:lvl>
+    <w:lvl w:ilvl="2" w:tplc="04090005" w:tentative="1">
+      <w:start w:val="1"/>
+      <w:numFmt w:val="bullet"/>
+      <w:lvlText w:val=""/>
+      <w:lvlJc w:val="left"/>
+      <w:pPr>
+        <w:ind w:left="1800" w:hanging="360"/>
+      </w:pPr>
+      <w:rPr>
+        <w:rFonts w:ascii="Wingdings" w:hAnsi="Wingdings" w:hint="default"/>
+      </w:rPr>
+    </w:lvl>
+    <w:lvl w:ilvl="3" w:tplc="04090001" w:tentative="1">
+      <w:start w:val="1"/>
+      <w:numFmt w:val="bullet"/>
+      <w:lvlText w:val=""/>
+      <w:lvlJc w:val="left"/>
+      <w:pPr>
+        <w:ind w:left="2520" w:hanging="360"/>
+      </w:pPr>
+      <w:rPr>
+        <w:rFonts w:ascii="Symbol" w:hAnsi="Symbol" w:hint="default"/>
+      </w:rPr>
+    </w:lvl>
+    <w:lvl w:ilvl="4" w:tplc="04090003" w:tentative="1">
+      <w:start w:val="1"/>
+      <w:numFmt w:val="bullet"/>
+      <w:lvlText w:val="o"/>
+      <w:lvlJc w:val="left"/>
+      <w:pPr>
+        <w:ind w:left="3240" w:hanging="360"/>
+      </w:pPr>
+      <w:rPr>
+        <w:rFonts w:ascii="Courier New" w:hAnsi="Courier New" w:cs="Courier New" w:hint="default"/>
+      </w:rPr>
+    </w:lvl>
+    <w:lvl w:ilvl="5" w:tplc="04090005" w:tentative="1">
+      <w:start w:val="1"/>
+      <w:numFmt w:val="bullet"/>
+      <w:lvlText w:val=""/>
+      <w:lvlJc w:val="left"/>
+      <w:pPr>
+        <w:ind w:left="3960" w:hanging="360"/>
+      </w:pPr>
+      <w:rPr>
+        <w:rFonts w:ascii="Wingdings" w:hAnsi="Wingdings" w:hint="default"/>
+      </w:rPr>
+    </w:lvl>
+    <w:lvl w:ilvl="6" w:tplc="04090001" w:tentative="1">
+      <w:start w:val="1"/>
+      <w:numFmt w:val="bullet"/>
+      <w:lvlText w:val=""/>
+      <w:lvlJc w:val="left"/>
+      <w:pPr>
+        <w:ind w:left="4680" w:hanging="360"/>
+      </w:pPr>
+      <w:rPr>
+        <w:rFonts w:ascii="Symbol" w:hAnsi="Symbol" w:hint="default"/>
+      </w:rPr>
+    </w:lvl>
+    <w:lvl w:ilvl="7" w:tplc="04090003" w:tentative="1">
+      <w:start w:val="1"/>
+      <w:numFmt w:val="bullet"/>
+      <w:lvlText w:val="o"/>
+      <w:lvlJc w:val="left"/>
+      <w:pPr>
+        <w:ind w:left="5400" w:hanging="360"/>
+      </w:pPr>
+      <w:rPr>
+        <w:rFonts w:ascii="Courier New" w:hAnsi="Courier New" w:cs="Courier New" w:hint="default"/>
+      </w:rPr>
+    </w:lvl>
+    <w:lvl w:ilvl="8" w:tplc="04090005" w:tentative="1">
+      <w:start w:val="1"/>
+      <w:numFmt w:val="bullet"/>
+      <w:lvlText w:val=""/>
+      <w:lvlJc w:val="left"/>
+      <w:pPr>
+        <w:ind w:left="6120" w:hanging="360"/>
+      </w:pPr>
+      <w:rPr>
+        <w:rFonts w:ascii="Wingdings" w:hAnsi="Wingdings" w:hint="default"/>
+      </w:rPr>
+    </w:lvl>
+  </w:abstractNum>
+  <w:abstractNum w:abstractNumId="1" w15:restartNumberingAfterBreak="0">
     <w:nsid w:val="00FF57E9"/>
     <w:multiLevelType w:val="hybridMultilevel"/>
     <w:tmpl w:val="A59E0BF0"/>
@@ -4774,7 +5464,7 @@
       </w:rPr>
     </w:lvl>
   </w:abstractNum>
-  <w:abstractNum w:abstractNumId="1">
+  <w:abstractNum w:abstractNumId="2" w15:restartNumberingAfterBreak="0">
     <w:nsid w:val="01E00F25"/>
     <w:multiLevelType w:val="hybridMultilevel"/>
     <w:tmpl w:val="8512A5BC"/>
@@ -4887,7 +5577,7 @@
       </w:rPr>
     </w:lvl>
   </w:abstractNum>
-  <w:abstractNum w:abstractNumId="2">
+  <w:abstractNum w:abstractNumId="3" w15:restartNumberingAfterBreak="0">
     <w:nsid w:val="0733502D"/>
     <w:multiLevelType w:val="hybridMultilevel"/>
     <w:tmpl w:val="086C701A"/>
@@ -5000,7 +5690,7 @@
       </w:rPr>
     </w:lvl>
   </w:abstractNum>
-  <w:abstractNum w:abstractNumId="3">
+  <w:abstractNum w:abstractNumId="4" w15:restartNumberingAfterBreak="0">
     <w:nsid w:val="0B2C4B93"/>
     <w:multiLevelType w:val="hybridMultilevel"/>
     <w:tmpl w:val="2A208596"/>
@@ -5086,7 +5776,7 @@
       </w:pPr>
     </w:lvl>
   </w:abstractNum>
-  <w:abstractNum w:abstractNumId="4">
+  <w:abstractNum w:abstractNumId="5" w15:restartNumberingAfterBreak="0">
     <w:nsid w:val="1A166AC8"/>
     <w:multiLevelType w:val="hybridMultilevel"/>
     <w:tmpl w:val="9AA064B0"/>
@@ -5172,7 +5862,7 @@
       </w:pPr>
     </w:lvl>
   </w:abstractNum>
-  <w:abstractNum w:abstractNumId="5">
+  <w:abstractNum w:abstractNumId="6" w15:restartNumberingAfterBreak="0">
     <w:nsid w:val="20186210"/>
     <w:multiLevelType w:val="hybridMultilevel"/>
     <w:tmpl w:val="9386E850"/>
@@ -5258,7 +5948,7 @@
       </w:pPr>
     </w:lvl>
   </w:abstractNum>
-  <w:abstractNum w:abstractNumId="6">
+  <w:abstractNum w:abstractNumId="7" w15:restartNumberingAfterBreak="0">
     <w:nsid w:val="2155714F"/>
     <w:multiLevelType w:val="hybridMultilevel"/>
     <w:tmpl w:val="6418560A"/>
@@ -5347,7 +6037,7 @@
       </w:pPr>
     </w:lvl>
   </w:abstractNum>
-  <w:abstractNum w:abstractNumId="7">
+  <w:abstractNum w:abstractNumId="8" w15:restartNumberingAfterBreak="0">
     <w:nsid w:val="26C640C5"/>
     <w:multiLevelType w:val="hybridMultilevel"/>
     <w:tmpl w:val="962801CA"/>
@@ -5460,7 +6150,7 @@
       </w:rPr>
     </w:lvl>
   </w:abstractNum>
-  <w:abstractNum w:abstractNumId="8">
+  <w:abstractNum w:abstractNumId="9" w15:restartNumberingAfterBreak="0">
     <w:nsid w:val="2E163B6D"/>
     <w:multiLevelType w:val="hybridMultilevel"/>
     <w:tmpl w:val="512672D8"/>
@@ -5549,7 +6239,7 @@
       </w:pPr>
     </w:lvl>
   </w:abstractNum>
-  <w:abstractNum w:abstractNumId="9">
+  <w:abstractNum w:abstractNumId="10" w15:restartNumberingAfterBreak="0">
     <w:nsid w:val="37E76617"/>
     <w:multiLevelType w:val="hybridMultilevel"/>
     <w:tmpl w:val="20D0404A"/>
@@ -5638,7 +6328,7 @@
       </w:pPr>
     </w:lvl>
   </w:abstractNum>
-  <w:abstractNum w:abstractNumId="10">
+  <w:abstractNum w:abstractNumId="11" w15:restartNumberingAfterBreak="0">
     <w:nsid w:val="3AF805B4"/>
     <w:multiLevelType w:val="hybridMultilevel"/>
     <w:tmpl w:val="11C28928"/>
@@ -5751,7 +6441,7 @@
       </w:rPr>
     </w:lvl>
   </w:abstractNum>
-  <w:abstractNum w:abstractNumId="11">
+  <w:abstractNum w:abstractNumId="12" w15:restartNumberingAfterBreak="0">
     <w:nsid w:val="404C6689"/>
     <w:multiLevelType w:val="multilevel"/>
     <w:tmpl w:val="E59A05EA"/>
@@ -5875,7 +6565,7 @@
       </w:rPr>
     </w:lvl>
   </w:abstractNum>
-  <w:abstractNum w:abstractNumId="12">
+  <w:abstractNum w:abstractNumId="13" w15:restartNumberingAfterBreak="0">
     <w:nsid w:val="4E7364B1"/>
     <w:multiLevelType w:val="multilevel"/>
     <w:tmpl w:val="471C7292"/>
@@ -5988,7 +6678,7 @@
       </w:rPr>
     </w:lvl>
   </w:abstractNum>
-  <w:abstractNum w:abstractNumId="13">
+  <w:abstractNum w:abstractNumId="14" w15:restartNumberingAfterBreak="0">
     <w:nsid w:val="4F455BE1"/>
     <w:multiLevelType w:val="hybridMultilevel"/>
     <w:tmpl w:val="FD10122C"/>
@@ -6101,7 +6791,7 @@
       </w:rPr>
     </w:lvl>
   </w:abstractNum>
-  <w:abstractNum w:abstractNumId="14">
+  <w:abstractNum w:abstractNumId="15" w15:restartNumberingAfterBreak="0">
     <w:nsid w:val="51445BAF"/>
     <w:multiLevelType w:val="hybridMultilevel"/>
     <w:tmpl w:val="09C63B74"/>
@@ -6214,7 +6904,7 @@
       </w:rPr>
     </w:lvl>
   </w:abstractNum>
-  <w:abstractNum w:abstractNumId="15">
+  <w:abstractNum w:abstractNumId="16" w15:restartNumberingAfterBreak="0">
     <w:nsid w:val="59D5086E"/>
     <w:multiLevelType w:val="hybridMultilevel"/>
     <w:tmpl w:val="CD0E5216"/>
@@ -6303,7 +6993,7 @@
       </w:pPr>
     </w:lvl>
   </w:abstractNum>
-  <w:abstractNum w:abstractNumId="16">
+  <w:abstractNum w:abstractNumId="17" w15:restartNumberingAfterBreak="0">
     <w:nsid w:val="5FB61B10"/>
     <w:multiLevelType w:val="hybridMultilevel"/>
     <w:tmpl w:val="E6249204"/>
@@ -6389,7 +7079,7 @@
       </w:pPr>
     </w:lvl>
   </w:abstractNum>
-  <w:abstractNum w:abstractNumId="17">
+  <w:abstractNum w:abstractNumId="18" w15:restartNumberingAfterBreak="0">
     <w:nsid w:val="60A31B17"/>
     <w:multiLevelType w:val="multilevel"/>
     <w:tmpl w:val="087A84C6"/>
@@ -6502,7 +7192,7 @@
       </w:rPr>
     </w:lvl>
   </w:abstractNum>
-  <w:abstractNum w:abstractNumId="18">
+  <w:abstractNum w:abstractNumId="19" w15:restartNumberingAfterBreak="0">
     <w:nsid w:val="6BDE729E"/>
     <w:multiLevelType w:val="hybridMultilevel"/>
     <w:tmpl w:val="E70AEC0C"/>
@@ -6588,7 +7278,7 @@
       </w:pPr>
     </w:lvl>
   </w:abstractNum>
-  <w:abstractNum w:abstractNumId="19">
+  <w:abstractNum w:abstractNumId="20" w15:restartNumberingAfterBreak="0">
     <w:nsid w:val="6D716434"/>
     <w:multiLevelType w:val="hybridMultilevel"/>
     <w:tmpl w:val="EE106E90"/>
@@ -6701,7 +7391,7 @@
       </w:rPr>
     </w:lvl>
   </w:abstractNum>
-  <w:abstractNum w:abstractNumId="20">
+  <w:abstractNum w:abstractNumId="21" w15:restartNumberingAfterBreak="0">
     <w:nsid w:val="6DF521BD"/>
     <w:multiLevelType w:val="hybridMultilevel"/>
     <w:tmpl w:val="2DB4C55C"/>
@@ -6814,7 +7504,7 @@
       </w:rPr>
     </w:lvl>
   </w:abstractNum>
-  <w:abstractNum w:abstractNumId="21">
+  <w:abstractNum w:abstractNumId="22" w15:restartNumberingAfterBreak="0">
     <w:nsid w:val="74D55F58"/>
     <w:multiLevelType w:val="hybridMultilevel"/>
     <w:tmpl w:val="E5EC1AA4"/>
@@ -6900,7 +7590,7 @@
       </w:pPr>
     </w:lvl>
   </w:abstractNum>
-  <w:abstractNum w:abstractNumId="22">
+  <w:abstractNum w:abstractNumId="23" w15:restartNumberingAfterBreak="0">
     <w:nsid w:val="7C8D00DC"/>
     <w:multiLevelType w:val="hybridMultilevel"/>
     <w:tmpl w:val="9886E59A"/>
@@ -6990,79 +7680,82 @@
     </w:lvl>
   </w:abstractNum>
   <w:num w:numId="1">
+    <w:abstractNumId w:val="22"/>
+  </w:num>
+  <w:num w:numId="2">
+    <w:abstractNumId w:val="23"/>
+  </w:num>
+  <w:num w:numId="3">
+    <w:abstractNumId w:val="16"/>
+  </w:num>
+  <w:num w:numId="4">
+    <w:abstractNumId w:val="12"/>
+  </w:num>
+  <w:num w:numId="5">
+    <w:abstractNumId w:val="6"/>
+  </w:num>
+  <w:num w:numId="6">
+    <w:abstractNumId w:val="4"/>
+  </w:num>
+  <w:num w:numId="7">
+    <w:abstractNumId w:val="5"/>
+  </w:num>
+  <w:num w:numId="8">
+    <w:abstractNumId w:val="1"/>
+  </w:num>
+  <w:num w:numId="9">
+    <w:abstractNumId w:val="14"/>
+  </w:num>
+  <w:num w:numId="10">
+    <w:abstractNumId w:val="19"/>
+  </w:num>
+  <w:num w:numId="11">
+    <w:abstractNumId w:val="17"/>
+  </w:num>
+  <w:num w:numId="12">
+    <w:abstractNumId w:val="2"/>
+  </w:num>
+  <w:num w:numId="13">
+    <w:abstractNumId w:val="10"/>
+  </w:num>
+  <w:num w:numId="14">
+    <w:abstractNumId w:val="9"/>
+  </w:num>
+  <w:num w:numId="15">
+    <w:abstractNumId w:val="13"/>
+  </w:num>
+  <w:num w:numId="16">
+    <w:abstractNumId w:val="18"/>
+  </w:num>
+  <w:num w:numId="17">
+    <w:abstractNumId w:val="7"/>
+  </w:num>
+  <w:num w:numId="18">
+    <w:abstractNumId w:val="15"/>
+  </w:num>
+  <w:num w:numId="19">
+    <w:abstractNumId w:val="11"/>
+  </w:num>
+  <w:num w:numId="20">
+    <w:abstractNumId w:val="8"/>
+  </w:num>
+  <w:num w:numId="21">
     <w:abstractNumId w:val="21"/>
   </w:num>
-  <w:num w:numId="2">
-    <w:abstractNumId w:val="22"/>
+  <w:num w:numId="22">
+    <w:abstractNumId w:val="20"/>
   </w:num>
-  <w:num w:numId="3">
-    <w:abstractNumId w:val="15"/>
-  </w:num>
-  <w:num w:numId="4">
-    <w:abstractNumId w:val="11"/>
-  </w:num>
-  <w:num w:numId="5">
-    <w:abstractNumId w:val="5"/>
-  </w:num>
-  <w:num w:numId="6">
+  <w:num w:numId="23">
     <w:abstractNumId w:val="3"/>
   </w:num>
-  <w:num w:numId="7">
-    <w:abstractNumId w:val="4"/>
-  </w:num>
-  <w:num w:numId="8">
+  <w:num w:numId="24">
     <w:abstractNumId w:val="0"/>
-  </w:num>
-  <w:num w:numId="9">
-    <w:abstractNumId w:val="13"/>
-  </w:num>
-  <w:num w:numId="10">
-    <w:abstractNumId w:val="18"/>
-  </w:num>
-  <w:num w:numId="11">
-    <w:abstractNumId w:val="16"/>
-  </w:num>
-  <w:num w:numId="12">
-    <w:abstractNumId w:val="1"/>
-  </w:num>
-  <w:num w:numId="13">
-    <w:abstractNumId w:val="9"/>
-  </w:num>
-  <w:num w:numId="14">
-    <w:abstractNumId w:val="8"/>
-  </w:num>
-  <w:num w:numId="15">
-    <w:abstractNumId w:val="12"/>
-  </w:num>
-  <w:num w:numId="16">
-    <w:abstractNumId w:val="17"/>
-  </w:num>
-  <w:num w:numId="17">
-    <w:abstractNumId w:val="6"/>
-  </w:num>
-  <w:num w:numId="18">
-    <w:abstractNumId w:val="14"/>
-  </w:num>
-  <w:num w:numId="19">
-    <w:abstractNumId w:val="10"/>
-  </w:num>
-  <w:num w:numId="20">
-    <w:abstractNumId w:val="7"/>
-  </w:num>
-  <w:num w:numId="21">
-    <w:abstractNumId w:val="20"/>
-  </w:num>
-  <w:num w:numId="22">
-    <w:abstractNumId w:val="19"/>
-  </w:num>
-  <w:num w:numId="23">
-    <w:abstractNumId w:val="2"/>
   </w:num>
 </w:numbering>
 </file>
 
 <file path=word/styles.xml><?xml version="1.0" encoding="utf-8"?>
-<w:styles xmlns:mc="http://schemas.openxmlformats.org/markup-compatibility/2006" xmlns:r="http://schemas.openxmlformats.org/officeDocument/2006/relationships" xmlns:w="http://schemas.openxmlformats.org/wordprocessingml/2006/main" xmlns:w14="http://schemas.microsoft.com/office/word/2010/wordml" xmlns:w15="http://schemas.microsoft.com/office/word/2012/wordml" mc:Ignorable="w14 w15">
+<w:styles xmlns:mc="http://schemas.openxmlformats.org/markup-compatibility/2006" xmlns:r="http://schemas.openxmlformats.org/officeDocument/2006/relationships" xmlns:w="http://schemas.openxmlformats.org/wordprocessingml/2006/main" xmlns:w14="http://schemas.microsoft.com/office/word/2010/wordml" xmlns:w15="http://schemas.microsoft.com/office/word/2012/wordml" xmlns:w16cid="http://schemas.microsoft.com/office/word/2016/wordml/cid" xmlns:w16se="http://schemas.microsoft.com/office/word/2015/wordml/symex" mc:Ignorable="w14 w15 w16se w16cid">
   <w:docDefaults>
     <w:rPrDefault>
       <w:rPr>
@@ -7078,7 +7771,7 @@
       </w:pPr>
     </w:pPrDefault>
   </w:docDefaults>
-  <w:latentStyles w:defLockedState="0" w:defUIPriority="99" w:defSemiHidden="0" w:defUnhideWhenUsed="0" w:defQFormat="0" w:count="371">
+  <w:latentStyles w:defLockedState="0" w:defUIPriority="99" w:defSemiHidden="0" w:defUnhideWhenUsed="0" w:defQFormat="0" w:count="375">
     <w:lsdException w:name="Normal" w:uiPriority="0" w:qFormat="1"/>
     <w:lsdException w:name="heading 1" w:uiPriority="9" w:qFormat="1"/>
     <w:lsdException w:name="heading 2" w:semiHidden="1" w:uiPriority="9" w:unhideWhenUsed="1" w:qFormat="1"/>
@@ -7450,6 +8143,10 @@
     <w:lsdException w:name="List Table 5 Dark Accent 6" w:uiPriority="50"/>
     <w:lsdException w:name="List Table 6 Colorful Accent 6" w:uiPriority="51"/>
     <w:lsdException w:name="List Table 7 Colorful Accent 6" w:uiPriority="52"/>
+    <w:lsdException w:name="Mention" w:semiHidden="1" w:unhideWhenUsed="1"/>
+    <w:lsdException w:name="Smart Hyperlink" w:semiHidden="1" w:unhideWhenUsed="1"/>
+    <w:lsdException w:name="Hashtag" w:semiHidden="1" w:unhideWhenUsed="1"/>
+    <w:lsdException w:name="Unresolved Mention" w:semiHidden="1" w:unhideWhenUsed="1"/>
   </w:latentStyles>
   <w:style w:type="paragraph" w:default="1" w:styleId="Normal">
     <w:name w:val="Normal"/>
@@ -7717,7 +8414,6 @@
       <w:spacing w:after="0" w:line="240" w:lineRule="auto"/>
     </w:pPr>
     <w:tblPr>
-      <w:tblInd w:w="0" w:type="dxa"/>
       <w:tblBorders>
         <w:top w:val="single" w:sz="4" w:space="0" w:color="auto"/>
         <w:left w:val="single" w:sz="4" w:space="0" w:color="auto"/>
@@ -7726,12 +8422,6 @@
         <w:insideH w:val="single" w:sz="4" w:space="0" w:color="auto"/>
         <w:insideV w:val="single" w:sz="4" w:space="0" w:color="auto"/>
       </w:tblBorders>
-      <w:tblCellMar>
-        <w:top w:w="0" w:type="dxa"/>
-        <w:left w:w="108" w:type="dxa"/>
-        <w:bottom w:w="0" w:type="dxa"/>
-        <w:right w:w="108" w:type="dxa"/>
-      </w:tblCellMar>
     </w:tblPr>
   </w:style>
   <w:style w:type="paragraph" w:styleId="NormalWeb">
@@ -7898,8 +8588,8 @@
       <w:u w:val="single"/>
     </w:rPr>
   </w:style>
-  <w:style w:type="character" w:customStyle="1" w:styleId="UnresolvedMention">
-    <w:name w:val="Unresolved Mention"/>
+  <w:style w:type="character" w:customStyle="1" w:styleId="UnresolvedMention1">
+    <w:name w:val="Unresolved Mention1"/>
     <w:basedOn w:val="DefaultParagraphFont"/>
     <w:uiPriority w:val="99"/>
     <w:semiHidden/>
@@ -7929,6 +8619,18 @@
     <w:name w:val="g2"/>
     <w:basedOn w:val="DefaultParagraphFont"/>
     <w:rsid w:val="00190ADD"/>
+  </w:style>
+  <w:style w:type="character" w:styleId="UnresolvedMention">
+    <w:name w:val="Unresolved Mention"/>
+    <w:basedOn w:val="DefaultParagraphFont"/>
+    <w:uiPriority w:val="99"/>
+    <w:semiHidden/>
+    <w:unhideWhenUsed/>
+    <w:rsid w:val="00CA480D"/>
+    <w:rPr>
+      <w:color w:val="605E5C"/>
+      <w:shd w:val="clear" w:color="auto" w:fill="E1DFDD"/>
+    </w:rPr>
   </w:style>
 </w:styles>
 </file>
@@ -8199,7 +8901,7 @@
 </file>
 
 <file path=customXml/itemProps1.xml><?xml version="1.0" encoding="utf-8"?>
-<ds:datastoreItem xmlns:ds="http://schemas.openxmlformats.org/officeDocument/2006/customXml" ds:itemID="{92423AE1-61F7-43C0-8018-2839EEAB3B68}">
+<ds:datastoreItem xmlns:ds="http://schemas.openxmlformats.org/officeDocument/2006/customXml" ds:itemID="{E03B3662-89EA-4F2C-BC25-544C07B55911}">
   <ds:schemaRefs>
     <ds:schemaRef ds:uri="http://schemas.openxmlformats.org/officeDocument/2006/bibliography"/>
   </ds:schemaRefs>

</xml_diff>

<commit_message>
"Proposal_Group7.pptx" 2nd Half Uploaded
</commit_message>
<xml_diff>
--- a/Documentation/Proposal/Group_7_Proposal.docx
+++ b/Documentation/Proposal/Group_7_Proposal.docx
@@ -1,6 +1,6 @@
 
 <file path=word/document.xml><?xml version="1.0" encoding="utf-8"?>
-<w:document xmlns:wpc="http://schemas.microsoft.com/office/word/2010/wordprocessingCanvas" xmlns:cx="http://schemas.microsoft.com/office/drawing/2014/chartex" xmlns:cx1="http://schemas.microsoft.com/office/drawing/2015/9/8/chartex" xmlns:cx2="http://schemas.microsoft.com/office/drawing/2015/10/21/chartex" xmlns:cx3="http://schemas.microsoft.com/office/drawing/2016/5/9/chartex" xmlns:cx4="http://schemas.microsoft.com/office/drawing/2016/5/10/chartex" xmlns:cx5="http://schemas.microsoft.com/office/drawing/2016/5/11/chartex" xmlns:cx6="http://schemas.microsoft.com/office/drawing/2016/5/12/chartex" xmlns:cx7="http://schemas.microsoft.com/office/drawing/2016/5/13/chartex" xmlns:cx8="http://schemas.microsoft.com/office/drawing/2016/5/14/chartex" xmlns:mc="http://schemas.openxmlformats.org/markup-compatibility/2006" xmlns:aink="http://schemas.microsoft.com/office/drawing/2016/ink" xmlns:am3d="http://schemas.microsoft.com/office/drawing/2017/model3d" xmlns:o="urn:schemas-microsoft-com:office:office" xmlns:r="http://schemas.openxmlformats.org/officeDocument/2006/relationships" xmlns:m="http://schemas.openxmlformats.org/officeDocument/2006/math" xmlns:v="urn:schemas-microsoft-com:vml" xmlns:wp14="http://schemas.microsoft.com/office/word/2010/wordprocessingDrawing" xmlns:wp="http://schemas.openxmlformats.org/drawingml/2006/wordprocessingDrawing" xmlns:w10="urn:schemas-microsoft-com:office:word" xmlns:w="http://schemas.openxmlformats.org/wordprocessingml/2006/main" xmlns:w14="http://schemas.microsoft.com/office/word/2010/wordml" xmlns:w15="http://schemas.microsoft.com/office/word/2012/wordml" xmlns:w16cid="http://schemas.microsoft.com/office/word/2016/wordml/cid" xmlns:w16se="http://schemas.microsoft.com/office/word/2015/wordml/symex" xmlns:wpg="http://schemas.microsoft.com/office/word/2010/wordprocessingGroup" xmlns:wpi="http://schemas.microsoft.com/office/word/2010/wordprocessingInk" xmlns:wne="http://schemas.microsoft.com/office/word/2006/wordml" xmlns:wps="http://schemas.microsoft.com/office/word/2010/wordprocessingShape" mc:Ignorable="w14 w15 w16se w16cid wp14">
+<w:document xmlns:wpc="http://schemas.microsoft.com/office/word/2010/wordprocessingCanvas" xmlns:mc="http://schemas.openxmlformats.org/markup-compatibility/2006" xmlns:o="urn:schemas-microsoft-com:office:office" xmlns:r="http://schemas.openxmlformats.org/officeDocument/2006/relationships" xmlns:m="http://schemas.openxmlformats.org/officeDocument/2006/math" xmlns:v="urn:schemas-microsoft-com:vml" xmlns:wp14="http://schemas.microsoft.com/office/word/2010/wordprocessingDrawing" xmlns:wp="http://schemas.openxmlformats.org/drawingml/2006/wordprocessingDrawing" xmlns:w10="urn:schemas-microsoft-com:office:word" xmlns:w="http://schemas.openxmlformats.org/wordprocessingml/2006/main" xmlns:w14="http://schemas.microsoft.com/office/word/2010/wordml" xmlns:w15="http://schemas.microsoft.com/office/word/2012/wordml" xmlns:wpg="http://schemas.microsoft.com/office/word/2010/wordprocessingGroup" xmlns:wpi="http://schemas.microsoft.com/office/word/2010/wordprocessingInk" xmlns:wne="http://schemas.microsoft.com/office/word/2006/wordml" xmlns:wps="http://schemas.microsoft.com/office/word/2010/wordprocessingShape" mc:Ignorable="w14 w15 wp14">
   <w:body>
     <w:p>
       <w:pPr>
@@ -128,7 +128,7 @@
               </wp:anchor>
             </w:drawing>
           </mc:Choice>
-          <mc:Fallback>
+          <mc:Fallback xmlns:w16se="http://schemas.microsoft.com/office/word/2015/wordml/symex" xmlns:w16cid="http://schemas.microsoft.com/office/word/2016/wordml/cid" xmlns:am3d="http://schemas.microsoft.com/office/drawing/2017/model3d" xmlns:aink="http://schemas.microsoft.com/office/drawing/2016/ink" xmlns:cx8="http://schemas.microsoft.com/office/drawing/2016/5/14/chartex" xmlns:cx7="http://schemas.microsoft.com/office/drawing/2016/5/13/chartex" xmlns:cx6="http://schemas.microsoft.com/office/drawing/2016/5/12/chartex" xmlns:cx5="http://schemas.microsoft.com/office/drawing/2016/5/11/chartex" xmlns:cx4="http://schemas.microsoft.com/office/drawing/2016/5/10/chartex" xmlns:cx3="http://schemas.microsoft.com/office/drawing/2016/5/9/chartex" xmlns:cx2="http://schemas.microsoft.com/office/drawing/2015/10/21/chartex" xmlns:cx1="http://schemas.microsoft.com/office/drawing/2015/9/8/chartex" xmlns:cx="http://schemas.microsoft.com/office/drawing/2014/chartex">
             <w:pict>
               <v:line w14:anchorId="53FDDD5B" id="Straight Connector 2" o:spid="_x0000_s1026" style="position:absolute;flip:y;z-index:251659264;visibility:visible;mso-wrap-style:square;mso-width-percent:0;mso-height-percent:0;mso-wrap-distance-left:9pt;mso-wrap-distance-top:0;mso-wrap-distance-right:9pt;mso-wrap-distance-bottom:0;mso-position-horizontal:center;mso-position-horizontal-relative:margin;mso-position-vertical:absolute;mso-position-vertical-relative:text;mso-width-percent:0;mso-height-percent:0;mso-width-relative:margin;mso-height-relative:margin" from="0,23pt" to="563.1pt,24.05pt" o:gfxdata="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" strokecolor="black [3200]" strokeweight=".5pt">
                 <v:stroke joinstyle="miter"/>
@@ -240,7 +240,7 @@
               </wp:anchor>
             </w:drawing>
           </mc:Choice>
-          <mc:Fallback>
+          <mc:Fallback xmlns:w16se="http://schemas.microsoft.com/office/word/2015/wordml/symex" xmlns:w16cid="http://schemas.microsoft.com/office/word/2016/wordml/cid" xmlns:am3d="http://schemas.microsoft.com/office/drawing/2017/model3d" xmlns:aink="http://schemas.microsoft.com/office/drawing/2016/ink" xmlns:cx8="http://schemas.microsoft.com/office/drawing/2016/5/14/chartex" xmlns:cx7="http://schemas.microsoft.com/office/drawing/2016/5/13/chartex" xmlns:cx6="http://schemas.microsoft.com/office/drawing/2016/5/12/chartex" xmlns:cx5="http://schemas.microsoft.com/office/drawing/2016/5/11/chartex" xmlns:cx4="http://schemas.microsoft.com/office/drawing/2016/5/10/chartex" xmlns:cx3="http://schemas.microsoft.com/office/drawing/2016/5/9/chartex" xmlns:cx2="http://schemas.microsoft.com/office/drawing/2015/10/21/chartex" xmlns:cx1="http://schemas.microsoft.com/office/drawing/2015/9/8/chartex" xmlns:cx="http://schemas.microsoft.com/office/drawing/2014/chartex">
             <w:pict>
               <v:line w14:anchorId="7BA5D990" id="Straight Connector 3" o:spid="_x0000_s1026" style="position:absolute;flip:y;z-index:251660288;visibility:visible;mso-wrap-style:square;mso-width-percent:0;mso-height-percent:0;mso-wrap-distance-left:9pt;mso-wrap-distance-top:0;mso-wrap-distance-right:9pt;mso-wrap-distance-bottom:0;mso-position-horizontal:center;mso-position-horizontal-relative:margin;mso-position-vertical:absolute;mso-position-vertical-relative:text;mso-width-percent:0;mso-height-percent:0;mso-width-relative:margin;mso-height-relative:margin" from="0,34.9pt" to="565.25pt,37.05pt" o:gfxdata="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" strokecolor="black [3200]" strokeweight=".5pt">
                 <v:stroke joinstyle="miter"/>
@@ -554,8 +554,6 @@
           <w:szCs w:val="44"/>
         </w:rPr>
       </w:pPr>
-      <w:bookmarkStart w:id="0" w:name="_GoBack"/>
-      <w:bookmarkEnd w:id="0"/>
       <w:r>
         <w:rPr>
           <w:rFonts w:ascii="Baskerville Old Face" w:hAnsi="Baskerville Old Face"/>
@@ -602,7 +600,7 @@
           <w:sz w:val="40"/>
           <w:szCs w:val="40"/>
         </w:rPr>
-        <w:t>1</w:t>
+        <w:t>18</w:t>
       </w:r>
       <w:r>
         <w:rPr>
@@ -612,7 +610,7 @@
           <w:sz w:val="40"/>
           <w:szCs w:val="40"/>
         </w:rPr>
-        <w:t>9</w:t>
+        <w:t>.</w:t>
       </w:r>
       <w:r>
         <w:rPr>
@@ -622,7 +620,7 @@
           <w:sz w:val="40"/>
           <w:szCs w:val="40"/>
         </w:rPr>
-        <w:t>.</w:t>
+        <w:t>0</w:t>
       </w:r>
       <w:r>
         <w:rPr>
@@ -632,7 +630,7 @@
           <w:sz w:val="40"/>
           <w:szCs w:val="40"/>
         </w:rPr>
-        <w:t>0</w:t>
+        <w:t>2.201</w:t>
       </w:r>
       <w:r>
         <w:rPr>
@@ -642,16 +640,6 @@
           <w:sz w:val="40"/>
           <w:szCs w:val="40"/>
         </w:rPr>
-        <w:t>2.201</w:t>
-      </w:r>
-      <w:r>
-        <w:rPr>
-          <w:rFonts w:ascii="Baskerville Old Face" w:hAnsi="Baskerville Old Face"/>
-          <w:b/>
-          <w:bCs/>
-          <w:sz w:val="40"/>
-          <w:szCs w:val="40"/>
-        </w:rPr>
         <w:t>9</w:t>
       </w:r>
     </w:p>
@@ -663,7 +651,6 @@
           <w:color w:val="auto"/>
           <w:sz w:val="28"/>
           <w:szCs w:val="28"/>
-          <w:lang w:bidi="bn-BD"/>
         </w:rPr>
         <w:id w:val="-1560555340"/>
         <w:docPartObj>
@@ -674,6 +661,7 @@
       <w:sdtEndPr>
         <w:rPr>
           <w:rFonts w:ascii="Tahoma" w:eastAsiaTheme="minorHAnsi" w:hAnsi="Tahoma" w:cs="Tahoma"/>
+          <w:lang w:bidi="bn-BD"/>
         </w:rPr>
       </w:sdtEndPr>
       <w:sdtContent>
@@ -753,7 +741,7 @@
               <w:sz w:val="28"/>
               <w:szCs w:val="28"/>
             </w:rPr>
-            <w:t>Introduction………</w:t>
+            <w:t>Introduction…………………………………………………</w:t>
           </w:r>
           <w:r>
             <w:rPr>
@@ -763,7 +751,7 @@
               <w:sz w:val="28"/>
               <w:szCs w:val="28"/>
             </w:rPr>
-            <w:t>.</w:t>
+            <w:t>………….</w:t>
           </w:r>
           <w:r>
             <w:rPr>
@@ -773,27 +761,7 @@
               <w:sz w:val="28"/>
               <w:szCs w:val="28"/>
             </w:rPr>
-            <w:t>…………………………………………</w:t>
-          </w:r>
-          <w:r>
-            <w:rPr>
-              <w:rFonts w:ascii="Tahoma" w:hAnsi="Tahoma" w:cs="Tahoma"/>
-              <w:b/>
-              <w:bCs/>
-              <w:sz w:val="28"/>
-              <w:szCs w:val="28"/>
-            </w:rPr>
-            <w:t>…………</w:t>
-          </w:r>
-          <w:r>
-            <w:rPr>
-              <w:rFonts w:ascii="Tahoma" w:hAnsi="Tahoma" w:cs="Tahoma"/>
-              <w:b/>
-              <w:bCs/>
-              <w:sz w:val="28"/>
-              <w:szCs w:val="28"/>
-            </w:rPr>
-            <w:t>.</w:t>
+            <w:t>…</w:t>
           </w:r>
           <w:r>
             <w:rPr>
@@ -844,7 +812,7 @@
               <w:sz w:val="28"/>
               <w:szCs w:val="28"/>
             </w:rPr>
-            <w:t>……………………………………</w:t>
+            <w:t>………………………………………………………………</w:t>
           </w:r>
           <w:r>
             <w:rPr>
@@ -854,24 +822,6 @@
               <w:szCs w:val="28"/>
             </w:rPr>
             <w:t>.</w:t>
-          </w:r>
-          <w:r>
-            <w:rPr>
-              <w:rFonts w:ascii="Tahoma" w:hAnsi="Tahoma" w:cs="Tahoma"/>
-              <w:b/>
-              <w:sz w:val="28"/>
-              <w:szCs w:val="28"/>
-            </w:rPr>
-            <w:t>………………………</w:t>
-          </w:r>
-          <w:r>
-            <w:rPr>
-              <w:rFonts w:ascii="Tahoma" w:hAnsi="Tahoma" w:cs="Tahoma"/>
-              <w:b/>
-              <w:sz w:val="28"/>
-              <w:szCs w:val="28"/>
-            </w:rPr>
-            <w:t>...</w:t>
           </w:r>
           <w:r>
             <w:rPr>
@@ -921,88 +871,7 @@
               <w:sz w:val="28"/>
               <w:szCs w:val="28"/>
             </w:rPr>
-            <w:t>………</w:t>
-          </w:r>
-          <w:r>
-            <w:rPr>
-              <w:rFonts w:ascii="Tahoma" w:hAnsi="Tahoma" w:cs="Tahoma"/>
-              <w:b/>
-              <w:sz w:val="28"/>
-              <w:szCs w:val="28"/>
-            </w:rPr>
-            <w:t>.</w:t>
-          </w:r>
-          <w:r>
-            <w:rPr>
-              <w:rFonts w:ascii="Tahoma" w:hAnsi="Tahoma" w:cs="Tahoma"/>
-              <w:b/>
-              <w:sz w:val="28"/>
-              <w:szCs w:val="28"/>
-            </w:rPr>
-            <w:t>……</w:t>
-          </w:r>
-          <w:r>
-            <w:rPr>
-              <w:rFonts w:ascii="Tahoma" w:hAnsi="Tahoma" w:cs="Tahoma"/>
-              <w:b/>
-              <w:sz w:val="28"/>
-              <w:szCs w:val="28"/>
-            </w:rPr>
-            <w:t>.</w:t>
-          </w:r>
-          <w:r>
-            <w:rPr>
-              <w:rFonts w:ascii="Tahoma" w:hAnsi="Tahoma" w:cs="Tahoma"/>
-              <w:b/>
-              <w:sz w:val="28"/>
-              <w:szCs w:val="28"/>
-            </w:rPr>
-            <w:t>…</w:t>
-          </w:r>
-          <w:r>
-            <w:rPr>
-              <w:rFonts w:ascii="Tahoma" w:hAnsi="Tahoma" w:cs="Tahoma"/>
-              <w:b/>
-              <w:sz w:val="28"/>
-              <w:szCs w:val="28"/>
-            </w:rPr>
-            <w:t>.</w:t>
-          </w:r>
-          <w:r>
-            <w:rPr>
-              <w:rFonts w:ascii="Tahoma" w:hAnsi="Tahoma" w:cs="Tahoma"/>
-              <w:b/>
-              <w:sz w:val="28"/>
-              <w:szCs w:val="28"/>
-            </w:rPr>
-            <w:t>………………</w:t>
-          </w:r>
-          <w:r>
-            <w:rPr>
-              <w:rFonts w:ascii="Tahoma" w:hAnsi="Tahoma" w:cs="Tahoma"/>
-              <w:b/>
-              <w:sz w:val="28"/>
-              <w:szCs w:val="28"/>
-            </w:rPr>
-            <w:t>…</w:t>
-          </w:r>
-          <w:r>
-            <w:rPr>
-              <w:rFonts w:ascii="Tahoma" w:hAnsi="Tahoma" w:cs="Tahoma"/>
-              <w:b/>
-              <w:sz w:val="28"/>
-              <w:szCs w:val="28"/>
-            </w:rPr>
-            <w:t>……………………</w:t>
-          </w:r>
-          <w:r>
-            <w:rPr>
-              <w:rFonts w:ascii="Tahoma" w:hAnsi="Tahoma" w:cs="Tahoma"/>
-              <w:b/>
-              <w:sz w:val="28"/>
-              <w:szCs w:val="28"/>
-            </w:rPr>
-            <w:t>…....</w:t>
+            <w:t>…………………………………………………………….</w:t>
           </w:r>
           <w:r>
             <w:rPr>
@@ -1062,43 +931,7 @@
               <w:sz w:val="28"/>
               <w:szCs w:val="28"/>
             </w:rPr>
-            <w:t>…………………………………</w:t>
-          </w:r>
-          <w:r>
-            <w:rPr>
-              <w:rFonts w:ascii="Tahoma" w:hAnsi="Tahoma" w:cs="Tahoma"/>
-              <w:b/>
-              <w:sz w:val="28"/>
-              <w:szCs w:val="28"/>
-            </w:rPr>
-            <w:t>.</w:t>
-          </w:r>
-          <w:r>
-            <w:rPr>
-              <w:rFonts w:ascii="Tahoma" w:hAnsi="Tahoma" w:cs="Tahoma"/>
-              <w:b/>
-              <w:sz w:val="28"/>
-              <w:szCs w:val="28"/>
-            </w:rPr>
-            <w:t>……………………</w:t>
-          </w:r>
-          <w:r>
-            <w:rPr>
-              <w:rFonts w:ascii="Tahoma" w:hAnsi="Tahoma" w:cs="Tahoma"/>
-              <w:b/>
-              <w:sz w:val="28"/>
-              <w:szCs w:val="28"/>
-            </w:rPr>
-            <w:t>…</w:t>
-          </w:r>
-          <w:r>
-            <w:rPr>
-              <w:rFonts w:ascii="Tahoma" w:hAnsi="Tahoma" w:cs="Tahoma"/>
-              <w:b/>
-              <w:sz w:val="28"/>
-              <w:szCs w:val="28"/>
-            </w:rPr>
-            <w:t>...</w:t>
+            <w:t>…………………………………………………………….</w:t>
           </w:r>
           <w:r>
             <w:rPr>
@@ -1149,81 +982,7 @@
               <w:sz w:val="28"/>
               <w:szCs w:val="28"/>
             </w:rPr>
-            <w:t>……………………………</w:t>
-          </w:r>
-          <w:r>
-            <w:rPr>
-              <w:rFonts w:ascii="Tahoma" w:hAnsi="Tahoma" w:cs="Tahoma"/>
-              <w:b/>
-              <w:sz w:val="28"/>
-              <w:szCs w:val="28"/>
-            </w:rPr>
-            <w:t>.</w:t>
-          </w:r>
-          <w:r>
-            <w:rPr>
-              <w:rFonts w:ascii="Tahoma" w:hAnsi="Tahoma" w:cs="Tahoma"/>
-              <w:b/>
-              <w:sz w:val="28"/>
-              <w:szCs w:val="28"/>
-            </w:rPr>
-            <w:t>…</w:t>
-          </w:r>
-          <w:r>
-            <w:rPr>
-              <w:rFonts w:ascii="Tahoma" w:hAnsi="Tahoma" w:cs="Tahoma"/>
-              <w:b/>
-              <w:sz w:val="28"/>
-              <w:szCs w:val="28"/>
-            </w:rPr>
-            <w:t>.</w:t>
-          </w:r>
-          <w:r>
-            <w:rPr>
-              <w:rFonts w:ascii="Tahoma" w:hAnsi="Tahoma" w:cs="Tahoma"/>
-              <w:b/>
-              <w:sz w:val="28"/>
-              <w:szCs w:val="28"/>
-            </w:rPr>
-            <w:t>…………………………</w:t>
-          </w:r>
-          <w:r>
-            <w:rPr>
-              <w:rFonts w:ascii="Tahoma" w:hAnsi="Tahoma" w:cs="Tahoma"/>
-              <w:b/>
-              <w:sz w:val="28"/>
-              <w:szCs w:val="28"/>
-            </w:rPr>
-            <w:t>…</w:t>
-          </w:r>
-          <w:r>
-            <w:rPr>
-              <w:rFonts w:ascii="Tahoma" w:hAnsi="Tahoma" w:cs="Tahoma"/>
-              <w:b/>
-              <w:sz w:val="28"/>
-              <w:szCs w:val="28"/>
-            </w:rPr>
-            <w:t>...</w:t>
-          </w:r>
-          <w:r>
-            <w:rPr>
-              <w:rFonts w:ascii="Tahoma" w:hAnsi="Tahoma" w:cs="Tahoma"/>
-              <w:b/>
-              <w:bCs/>
-              <w:sz w:val="28"/>
-              <w:szCs w:val="28"/>
-            </w:rPr>
-            <w:t>3</w:t>
-          </w:r>
-          <w:r>
-            <w:rPr>
-              <w:rFonts w:ascii="Tahoma" w:hAnsi="Tahoma" w:cs="Tahoma"/>
-              <w:b/>
-              <w:bCs/>
-              <w:sz w:val="28"/>
-              <w:szCs w:val="28"/>
-            </w:rPr>
-            <w:t>-</w:t>
+            <w:t>………………………………………………………………….</w:t>
           </w:r>
           <w:r>
             <w:rPr>
@@ -1264,43 +1023,7 @@
               <w:sz w:val="28"/>
               <w:szCs w:val="28"/>
             </w:rPr>
-            <w:t>………………</w:t>
-          </w:r>
-          <w:r>
-            <w:rPr>
-              <w:rFonts w:ascii="Tahoma" w:hAnsi="Tahoma" w:cs="Tahoma"/>
-              <w:b/>
-              <w:sz w:val="28"/>
-              <w:szCs w:val="28"/>
-            </w:rPr>
-            <w:t>.</w:t>
-          </w:r>
-          <w:r>
-            <w:rPr>
-              <w:rFonts w:ascii="Tahoma" w:hAnsi="Tahoma" w:cs="Tahoma"/>
-              <w:b/>
-              <w:sz w:val="28"/>
-              <w:szCs w:val="28"/>
-            </w:rPr>
-            <w:t>………</w:t>
-          </w:r>
-          <w:r>
-            <w:rPr>
-              <w:rFonts w:ascii="Tahoma" w:hAnsi="Tahoma" w:cs="Tahoma"/>
-              <w:b/>
-              <w:sz w:val="28"/>
-              <w:szCs w:val="28"/>
-            </w:rPr>
-            <w:t>.</w:t>
-          </w:r>
-          <w:r>
-            <w:rPr>
-              <w:rFonts w:ascii="Tahoma" w:hAnsi="Tahoma" w:cs="Tahoma"/>
-              <w:b/>
-              <w:sz w:val="28"/>
-              <w:szCs w:val="28"/>
-            </w:rPr>
-            <w:t>………………</w:t>
+            <w:t>………………………………………</w:t>
           </w:r>
           <w:r>
             <w:rPr>
@@ -1318,7 +1041,7 @@
               <w:sz w:val="28"/>
               <w:szCs w:val="28"/>
             </w:rPr>
-            <w:t>…...</w:t>
+            <w:t>……</w:t>
           </w:r>
           <w:r>
             <w:rPr>
@@ -1328,7 +1051,7 @@
               <w:sz w:val="28"/>
               <w:szCs w:val="28"/>
             </w:rPr>
-            <w:t>4</w:t>
+            <w:t>4-5</w:t>
           </w:r>
         </w:p>
         <w:p>
@@ -1359,43 +1082,7 @@
               <w:sz w:val="28"/>
               <w:szCs w:val="28"/>
             </w:rPr>
-            <w:t>………………………</w:t>
-          </w:r>
-          <w:r>
-            <w:rPr>
-              <w:rFonts w:ascii="Tahoma" w:hAnsi="Tahoma" w:cs="Tahoma"/>
-              <w:b/>
-              <w:sz w:val="28"/>
-              <w:szCs w:val="28"/>
-            </w:rPr>
-            <w:t>.</w:t>
-          </w:r>
-          <w:r>
-            <w:rPr>
-              <w:rFonts w:ascii="Tahoma" w:hAnsi="Tahoma" w:cs="Tahoma"/>
-              <w:b/>
-              <w:sz w:val="28"/>
-              <w:szCs w:val="28"/>
-            </w:rPr>
-            <w:t>………...</w:t>
-          </w:r>
-          <w:r>
-            <w:rPr>
-              <w:rFonts w:ascii="Tahoma" w:hAnsi="Tahoma" w:cs="Tahoma"/>
-              <w:b/>
-              <w:sz w:val="28"/>
-              <w:szCs w:val="28"/>
-            </w:rPr>
-            <w:t>………………</w:t>
-          </w:r>
-          <w:r>
-            <w:rPr>
-              <w:rFonts w:ascii="Tahoma" w:hAnsi="Tahoma" w:cs="Tahoma"/>
-              <w:b/>
-              <w:sz w:val="28"/>
-              <w:szCs w:val="28"/>
-            </w:rPr>
-            <w:t>.…….</w:t>
+            <w:t>…………………………………………………………..</w:t>
           </w:r>
           <w:r>
             <w:rPr>
@@ -1436,25 +1123,7 @@
               <w:sz w:val="28"/>
               <w:szCs w:val="28"/>
             </w:rPr>
-            <w:t>…………</w:t>
-          </w:r>
-          <w:r>
-            <w:rPr>
-              <w:rFonts w:ascii="Tahoma" w:hAnsi="Tahoma" w:cs="Tahoma"/>
-              <w:b/>
-              <w:sz w:val="28"/>
-              <w:szCs w:val="28"/>
-            </w:rPr>
-            <w:t>.</w:t>
-          </w:r>
-          <w:r>
-            <w:rPr>
-              <w:rFonts w:ascii="Tahoma" w:hAnsi="Tahoma" w:cs="Tahoma"/>
-              <w:b/>
-              <w:sz w:val="28"/>
-              <w:szCs w:val="28"/>
-            </w:rPr>
-            <w:t>……………………………………</w:t>
+            <w:t>………………………………………………</w:t>
           </w:r>
           <w:r>
             <w:rPr>
@@ -1482,7 +1151,7 @@
               <w:sz w:val="28"/>
               <w:szCs w:val="28"/>
             </w:rPr>
-            <w:t>5</w:t>
+            <w:t>5-6</w:t>
           </w:r>
         </w:p>
         <w:p>
@@ -1504,27 +1173,7 @@
               <w:sz w:val="28"/>
               <w:szCs w:val="28"/>
             </w:rPr>
-            <w:t>9. System Requirements………………</w:t>
-          </w:r>
-          <w:r>
-            <w:rPr>
-              <w:rFonts w:ascii="Tahoma" w:hAnsi="Tahoma" w:cs="Tahoma"/>
-              <w:b/>
-              <w:bCs/>
-              <w:sz w:val="28"/>
-              <w:szCs w:val="28"/>
-            </w:rPr>
-            <w:t>.</w:t>
-          </w:r>
-          <w:r>
-            <w:rPr>
-              <w:rFonts w:ascii="Tahoma" w:hAnsi="Tahoma" w:cs="Tahoma"/>
-              <w:b/>
-              <w:bCs/>
-              <w:sz w:val="28"/>
-              <w:szCs w:val="28"/>
-            </w:rPr>
-            <w:t>……………</w:t>
+            <w:t>9. System Requirements……………………………</w:t>
           </w:r>
           <w:r>
             <w:rPr>
@@ -1554,7 +1203,7 @@
               <w:sz w:val="28"/>
               <w:szCs w:val="28"/>
             </w:rPr>
-            <w:t>..</w:t>
+            <w:t>….</w:t>
           </w:r>
           <w:r>
             <w:rPr>
@@ -1564,17 +1213,7 @@
               <w:sz w:val="28"/>
               <w:szCs w:val="28"/>
             </w:rPr>
-            <w:t>.</w:t>
-          </w:r>
-          <w:r>
-            <w:rPr>
-              <w:rFonts w:ascii="Tahoma" w:hAnsi="Tahoma" w:cs="Tahoma"/>
-              <w:b/>
-              <w:bCs/>
-              <w:sz w:val="28"/>
-              <w:szCs w:val="28"/>
-            </w:rPr>
-            <w:t>.............</w:t>
+            <w:t>..............</w:t>
           </w:r>
           <w:r>
             <w:rPr>
@@ -1622,25 +1261,7 @@
               <w:sz w:val="28"/>
               <w:lang w:bidi="ar-SA"/>
             </w:rPr>
-            <w:t>..............</w:t>
-          </w:r>
-          <w:r>
-            <w:rPr>
-              <w:rFonts w:ascii="Tahoma" w:hAnsi="Tahoma" w:cs="Tahoma"/>
-              <w:b/>
-              <w:sz w:val="28"/>
-              <w:lang w:bidi="ar-SA"/>
-            </w:rPr>
-            <w:t>.</w:t>
-          </w:r>
-          <w:r>
-            <w:rPr>
-              <w:rFonts w:ascii="Tahoma" w:hAnsi="Tahoma" w:cs="Tahoma"/>
-              <w:b/>
-              <w:sz w:val="28"/>
-              <w:lang w:bidi="ar-SA"/>
-            </w:rPr>
-            <w:t>.</w:t>
+            <w:t>...............</w:t>
           </w:r>
           <w:r>
             <w:rPr>
@@ -1668,7 +1289,7 @@
               <w:sz w:val="28"/>
               <w:lang w:bidi="ar-SA"/>
             </w:rPr>
-            <w:t>11. Conclusion………………………</w:t>
+            <w:t>11. Conclusion…………………………………………………</w:t>
           </w:r>
           <w:r>
             <w:rPr>
@@ -1677,115 +1298,7 @@
               <w:sz w:val="28"/>
               <w:lang w:bidi="ar-SA"/>
             </w:rPr>
-            <w:t>.</w:t>
-          </w:r>
-          <w:r>
-            <w:rPr>
-              <w:rFonts w:ascii="Tahoma" w:hAnsi="Tahoma" w:cs="Tahoma"/>
-              <w:b/>
-              <w:sz w:val="28"/>
-              <w:lang w:bidi="ar-SA"/>
-            </w:rPr>
-            <w:t>……………</w:t>
-          </w:r>
-          <w:r>
-            <w:rPr>
-              <w:rFonts w:ascii="Tahoma" w:hAnsi="Tahoma" w:cs="Tahoma"/>
-              <w:b/>
-              <w:sz w:val="28"/>
-              <w:lang w:bidi="ar-SA"/>
-            </w:rPr>
-            <w:t>…</w:t>
-          </w:r>
-          <w:r>
-            <w:rPr>
-              <w:rFonts w:ascii="Tahoma" w:hAnsi="Tahoma" w:cs="Tahoma"/>
-              <w:b/>
-              <w:sz w:val="28"/>
-              <w:lang w:bidi="ar-SA"/>
-            </w:rPr>
-            <w:t>..</w:t>
-          </w:r>
-          <w:r>
-            <w:rPr>
-              <w:rFonts w:ascii="Tahoma" w:hAnsi="Tahoma" w:cs="Tahoma"/>
-              <w:b/>
-              <w:sz w:val="28"/>
-              <w:lang w:bidi="ar-SA"/>
-            </w:rPr>
-            <w:t>.</w:t>
-          </w:r>
-          <w:r>
-            <w:rPr>
-              <w:rFonts w:ascii="Tahoma" w:hAnsi="Tahoma" w:cs="Tahoma"/>
-              <w:b/>
-              <w:sz w:val="28"/>
-              <w:lang w:bidi="ar-SA"/>
-            </w:rPr>
-            <w:t>……</w:t>
-          </w:r>
-          <w:r>
-            <w:rPr>
-              <w:rFonts w:ascii="Tahoma" w:hAnsi="Tahoma" w:cs="Tahoma"/>
-              <w:b/>
-              <w:sz w:val="28"/>
-              <w:lang w:bidi="ar-SA"/>
-            </w:rPr>
-            <w:t>.</w:t>
-          </w:r>
-          <w:r>
-            <w:rPr>
-              <w:rFonts w:ascii="Tahoma" w:hAnsi="Tahoma" w:cs="Tahoma"/>
-              <w:b/>
-              <w:sz w:val="28"/>
-              <w:lang w:bidi="ar-SA"/>
-            </w:rPr>
-            <w:t>…</w:t>
-          </w:r>
-          <w:r>
-            <w:rPr>
-              <w:rFonts w:ascii="Tahoma" w:hAnsi="Tahoma" w:cs="Tahoma"/>
-              <w:b/>
-              <w:sz w:val="28"/>
-              <w:lang w:bidi="ar-SA"/>
-            </w:rPr>
-            <w:t>.</w:t>
-          </w:r>
-          <w:r>
-            <w:rPr>
-              <w:rFonts w:ascii="Tahoma" w:hAnsi="Tahoma" w:cs="Tahoma"/>
-              <w:b/>
-              <w:sz w:val="28"/>
-              <w:lang w:bidi="ar-SA"/>
-            </w:rPr>
-            <w:t>……</w:t>
-          </w:r>
-          <w:r>
-            <w:rPr>
-              <w:rFonts w:ascii="Tahoma" w:hAnsi="Tahoma" w:cs="Tahoma"/>
-              <w:b/>
-              <w:sz w:val="28"/>
-              <w:lang w:bidi="ar-SA"/>
-            </w:rPr>
-            <w:t>.</w:t>
-          </w:r>
-          <w:r>
-            <w:rPr>
-              <w:rFonts w:ascii="Tahoma" w:hAnsi="Tahoma" w:cs="Tahoma"/>
-              <w:b/>
-              <w:sz w:val="28"/>
-              <w:lang w:bidi="ar-SA"/>
-            </w:rPr>
-            <w:t>…</w:t>
-          </w:r>
-          <w:r>
-            <w:rPr>
-              <w:rFonts w:ascii="Tahoma" w:hAnsi="Tahoma" w:cs="Tahoma"/>
-              <w:b/>
-              <w:sz w:val="28"/>
-              <w:lang w:bidi="ar-SA"/>
-            </w:rPr>
-            <w:t>...</w:t>
+            <w:t>……………..</w:t>
           </w:r>
           <w:r>
             <w:rPr>
@@ -1813,7 +1326,7 @@
               <w:sz w:val="28"/>
               <w:lang w:bidi="ar-SA"/>
             </w:rPr>
-            <w:t>12. References…………………………</w:t>
+            <w:t>12. References…………………………………………………</w:t>
           </w:r>
           <w:r>
             <w:rPr>
@@ -1822,61 +1335,7 @@
               <w:sz w:val="28"/>
               <w:lang w:bidi="ar-SA"/>
             </w:rPr>
-            <w:t>.</w:t>
-          </w:r>
-          <w:r>
-            <w:rPr>
-              <w:rFonts w:ascii="Tahoma" w:hAnsi="Tahoma" w:cs="Tahoma"/>
-              <w:b/>
-              <w:sz w:val="28"/>
-              <w:lang w:bidi="ar-SA"/>
-            </w:rPr>
-            <w:t>…………</w:t>
-          </w:r>
-          <w:r>
-            <w:rPr>
-              <w:rFonts w:ascii="Tahoma" w:hAnsi="Tahoma" w:cs="Tahoma"/>
-              <w:b/>
-              <w:sz w:val="28"/>
-              <w:lang w:bidi="ar-SA"/>
-            </w:rPr>
-            <w:t>.</w:t>
-          </w:r>
-          <w:r>
-            <w:rPr>
-              <w:rFonts w:ascii="Tahoma" w:hAnsi="Tahoma" w:cs="Tahoma"/>
-              <w:b/>
-              <w:sz w:val="28"/>
-              <w:lang w:bidi="ar-SA"/>
-            </w:rPr>
-            <w:t>…</w:t>
-          </w:r>
-          <w:r>
-            <w:rPr>
-              <w:rFonts w:ascii="Tahoma" w:hAnsi="Tahoma" w:cs="Tahoma"/>
-              <w:b/>
-              <w:sz w:val="28"/>
-              <w:lang w:bidi="ar-SA"/>
-            </w:rPr>
-            <w:t>.</w:t>
-          </w:r>
-          <w:r>
-            <w:rPr>
-              <w:rFonts w:ascii="Tahoma" w:hAnsi="Tahoma" w:cs="Tahoma"/>
-              <w:b/>
-              <w:sz w:val="28"/>
-              <w:lang w:bidi="ar-SA"/>
-            </w:rPr>
-            <w:t>………</w:t>
-          </w:r>
-          <w:r>
-            <w:rPr>
-              <w:rFonts w:ascii="Tahoma" w:hAnsi="Tahoma" w:cs="Tahoma"/>
-              <w:b/>
-              <w:sz w:val="28"/>
-              <w:lang w:bidi="ar-SA"/>
-            </w:rPr>
-            <w:t>……………</w:t>
+            <w:t>……………..</w:t>
           </w:r>
           <w:r>
             <w:rPr>
@@ -2302,111 +1761,6 @@
         </w:rPr>
         <w:t>.</w:t>
       </w:r>
-      <w:r>
-        <w:rPr>
-          <w:rFonts w:ascii="Tahoma" w:hAnsi="Tahoma" w:cs="Tahoma"/>
-          <w:sz w:val="28"/>
-        </w:rPr>
-        <w:t xml:space="preserve"> </w:t>
-      </w:r>
-      <w:r>
-        <w:rPr>
-          <w:rFonts w:ascii="Tahoma" w:hAnsi="Tahoma" w:cs="Tahoma"/>
-          <w:sz w:val="28"/>
-        </w:rPr>
-        <w:t xml:space="preserve">We will develop this </w:t>
-      </w:r>
-      <w:r>
-        <w:rPr>
-          <w:rFonts w:ascii="Tahoma" w:hAnsi="Tahoma" w:cs="Tahoma"/>
-          <w:sz w:val="28"/>
-        </w:rPr>
-        <w:t xml:space="preserve">Pizza Ordering </w:t>
-      </w:r>
-      <w:r>
-        <w:rPr>
-          <w:rFonts w:ascii="Tahoma" w:hAnsi="Tahoma" w:cs="Tahoma"/>
-          <w:sz w:val="28"/>
-        </w:rPr>
-        <w:t>App</w:t>
-      </w:r>
-      <w:r>
-        <w:rPr>
-          <w:rFonts w:ascii="Tahoma" w:hAnsi="Tahoma" w:cs="Tahoma"/>
-          <w:sz w:val="28"/>
-        </w:rPr>
-        <w:t xml:space="preserve"> </w:t>
-      </w:r>
-      <w:r>
-        <w:rPr>
-          <w:rFonts w:ascii="Tahoma" w:hAnsi="Tahoma" w:cs="Tahoma"/>
-          <w:sz w:val="28"/>
-        </w:rPr>
-        <w:t xml:space="preserve">using </w:t>
-      </w:r>
-      <w:r>
-        <w:rPr>
-          <w:rFonts w:ascii="Tahoma" w:hAnsi="Tahoma" w:cs="Tahoma"/>
-          <w:sz w:val="28"/>
-        </w:rPr>
-        <w:t>Java</w:t>
-      </w:r>
-      <w:r>
-        <w:rPr>
-          <w:rFonts w:ascii="Tahoma" w:hAnsi="Tahoma" w:cs="Tahoma"/>
-          <w:sz w:val="28"/>
-        </w:rPr>
-        <w:t xml:space="preserve"> Programming Language and different </w:t>
-      </w:r>
-      <w:r>
-        <w:rPr>
-          <w:rFonts w:ascii="Tahoma" w:hAnsi="Tahoma" w:cs="Tahoma"/>
-          <w:sz w:val="28"/>
-        </w:rPr>
-        <w:t>software</w:t>
-      </w:r>
-      <w:r>
-        <w:rPr>
-          <w:rFonts w:ascii="Tahoma" w:hAnsi="Tahoma" w:cs="Tahoma"/>
-          <w:sz w:val="28"/>
-        </w:rPr>
-        <w:t xml:space="preserve"> tools will also be used for the development of it.</w:t>
-      </w:r>
-      <w:r>
-        <w:rPr>
-          <w:rFonts w:ascii="Tahoma" w:hAnsi="Tahoma" w:cs="Tahoma"/>
-          <w:sz w:val="28"/>
-        </w:rPr>
-        <w:t xml:space="preserve"> </w:t>
-      </w:r>
-      <w:r>
-        <w:rPr>
-          <w:rFonts w:ascii="Tahoma" w:hAnsi="Tahoma" w:cs="Tahoma"/>
-          <w:sz w:val="28"/>
-        </w:rPr>
-        <w:t>Moreover, t</w:t>
-      </w:r>
-      <w:r>
-        <w:rPr>
-          <w:rFonts w:ascii="Tahoma" w:hAnsi="Tahoma" w:cs="Tahoma"/>
-          <w:sz w:val="28"/>
-        </w:rPr>
-        <w:t>his project</w:t>
-      </w:r>
-      <w:r>
-        <w:rPr>
-          <w:rFonts w:ascii="Tahoma" w:hAnsi="Tahoma" w:cs="Tahoma"/>
-          <w:sz w:val="28"/>
-        </w:rPr>
-        <w:t xml:space="preserve"> will provide</w:t>
-      </w:r>
-      <w:r>
-        <w:rPr>
-          <w:rFonts w:ascii="Tahoma" w:hAnsi="Tahoma" w:cs="Tahoma"/>
-          <w:sz w:val="28"/>
-        </w:rPr>
-        <w:t xml:space="preserve"> the simplest system for managing pizza orders and payment in a restaurant.</w:t>
-      </w:r>
     </w:p>
     <w:p>
       <w:pPr>
@@ -2417,6 +1771,113 @@
           <w:sz w:val="28"/>
         </w:rPr>
       </w:pPr>
+      <w:r>
+        <w:rPr>
+          <w:rFonts w:ascii="Tahoma" w:hAnsi="Tahoma" w:cs="Tahoma"/>
+          <w:sz w:val="28"/>
+        </w:rPr>
+        <w:t xml:space="preserve">We will develop this </w:t>
+      </w:r>
+      <w:r>
+        <w:rPr>
+          <w:rFonts w:ascii="Tahoma" w:hAnsi="Tahoma" w:cs="Tahoma"/>
+          <w:sz w:val="28"/>
+        </w:rPr>
+        <w:t xml:space="preserve">Pizza Ordering </w:t>
+      </w:r>
+      <w:r>
+        <w:rPr>
+          <w:rFonts w:ascii="Tahoma" w:hAnsi="Tahoma" w:cs="Tahoma"/>
+          <w:sz w:val="28"/>
+        </w:rPr>
+        <w:t>App</w:t>
+      </w:r>
+      <w:r>
+        <w:rPr>
+          <w:rFonts w:ascii="Tahoma" w:hAnsi="Tahoma" w:cs="Tahoma"/>
+          <w:sz w:val="28"/>
+        </w:rPr>
+        <w:t xml:space="preserve"> </w:t>
+      </w:r>
+      <w:r>
+        <w:rPr>
+          <w:rFonts w:ascii="Tahoma" w:hAnsi="Tahoma" w:cs="Tahoma"/>
+          <w:sz w:val="28"/>
+        </w:rPr>
+        <w:t xml:space="preserve">using </w:t>
+      </w:r>
+      <w:r>
+        <w:rPr>
+          <w:rFonts w:ascii="Tahoma" w:hAnsi="Tahoma" w:cs="Tahoma"/>
+          <w:sz w:val="28"/>
+        </w:rPr>
+        <w:t>Java</w:t>
+      </w:r>
+      <w:r>
+        <w:rPr>
+          <w:rFonts w:ascii="Tahoma" w:hAnsi="Tahoma" w:cs="Tahoma"/>
+          <w:sz w:val="28"/>
+        </w:rPr>
+        <w:t xml:space="preserve"> Programming Language and different </w:t>
+      </w:r>
+      <w:r>
+        <w:rPr>
+          <w:rFonts w:ascii="Tahoma" w:hAnsi="Tahoma" w:cs="Tahoma"/>
+          <w:sz w:val="28"/>
+        </w:rPr>
+        <w:t>software</w:t>
+      </w:r>
+      <w:r>
+        <w:rPr>
+          <w:rFonts w:ascii="Tahoma" w:hAnsi="Tahoma" w:cs="Tahoma"/>
+          <w:sz w:val="28"/>
+        </w:rPr>
+        <w:t xml:space="preserve"> tools will also be used for the development of </w:t>
+      </w:r>
+      <w:proofErr w:type="spellStart"/>
+      <w:r>
+        <w:rPr>
+          <w:rFonts w:ascii="Tahoma" w:hAnsi="Tahoma" w:cs="Tahoma"/>
+          <w:sz w:val="28"/>
+        </w:rPr>
+        <w:t>it.</w:t>
+      </w:r>
+      <w:r>
+        <w:rPr>
+          <w:rFonts w:ascii="Tahoma" w:hAnsi="Tahoma" w:cs="Tahoma"/>
+          <w:sz w:val="28"/>
+        </w:rPr>
+        <w:t>Moreover</w:t>
+      </w:r>
+      <w:proofErr w:type="spellEnd"/>
+      <w:r>
+        <w:rPr>
+          <w:rFonts w:ascii="Tahoma" w:hAnsi="Tahoma" w:cs="Tahoma"/>
+          <w:sz w:val="28"/>
+        </w:rPr>
+        <w:t>, t</w:t>
+      </w:r>
+      <w:r>
+        <w:rPr>
+          <w:rFonts w:ascii="Tahoma" w:hAnsi="Tahoma" w:cs="Tahoma"/>
+          <w:sz w:val="28"/>
+        </w:rPr>
+        <w:t>his project</w:t>
+      </w:r>
+      <w:r>
+        <w:rPr>
+          <w:rFonts w:ascii="Tahoma" w:hAnsi="Tahoma" w:cs="Tahoma"/>
+          <w:sz w:val="28"/>
+        </w:rPr>
+        <w:t xml:space="preserve"> will provide</w:t>
+      </w:r>
+      <w:r>
+        <w:rPr>
+          <w:rFonts w:ascii="Tahoma" w:hAnsi="Tahoma" w:cs="Tahoma"/>
+          <w:sz w:val="28"/>
+        </w:rPr>
+        <w:t xml:space="preserve"> the simplest system for managing pizza orders and payment in a restaurant.</w:t>
+      </w:r>
     </w:p>
     <w:p>
       <w:pPr>
@@ -2427,6 +1888,16 @@
           <w:sz w:val="28"/>
         </w:rPr>
       </w:pPr>
+    </w:p>
+    <w:p>
+      <w:pPr>
+        <w:spacing w:before="240" w:after="0"/>
+        <w:jc w:val="both"/>
+        <w:rPr>
+          <w:rFonts w:ascii="Tahoma" w:hAnsi="Tahoma" w:cs="Tahoma"/>
+          <w:sz w:val="28"/>
+        </w:rPr>
+      </w:pPr>
       <w:r>
         <w:rPr>
           <w:rFonts w:ascii="Tahoma" w:hAnsi="Tahoma" w:cs="Tahoma"/>
@@ -2510,6 +1981,7 @@
           <w:rFonts w:ascii="Tahoma" w:hAnsi="Tahoma" w:cs="Tahoma"/>
           <w:sz w:val="28"/>
         </w:rPr>
+        <w:lastRenderedPageBreak/>
         <w:t xml:space="preserve">Desktop </w:t>
       </w:r>
       <w:r>
@@ -2562,7 +2034,6 @@
           <w:rFonts w:ascii="Tahoma" w:hAnsi="Tahoma" w:cs="Tahoma"/>
           <w:sz w:val="28"/>
         </w:rPr>
-        <w:lastRenderedPageBreak/>
         <w:t>- Mobile application is convenient to carry</w:t>
       </w:r>
     </w:p>
@@ -2869,6 +2340,7 @@
           <w:bCs/>
           <w:sz w:val="28"/>
         </w:rPr>
+        <w:lastRenderedPageBreak/>
         <w:t>Better Knowledge</w:t>
       </w:r>
       <w:r>
@@ -2913,7 +2385,6 @@
           <w:bCs/>
           <w:sz w:val="28"/>
         </w:rPr>
-        <w:lastRenderedPageBreak/>
         <w:t>Know Delivery Time</w:t>
       </w:r>
       <w:r>
@@ -3270,6 +2741,7 @@
           <w:sz w:val="36"/>
           <w:szCs w:val="36"/>
         </w:rPr>
+        <w:lastRenderedPageBreak/>
         <w:t>5. Limitation</w:t>
       </w:r>
     </w:p>
@@ -3335,7 +2807,6 @@
           <w:rFonts w:ascii="Tahoma" w:hAnsi="Tahoma" w:cs="Tahoma"/>
           <w:sz w:val="28"/>
         </w:rPr>
-        <w:lastRenderedPageBreak/>
         <w:t>The set back of the system is that the customers targeted are adults with access to android phone while the minors might have to go physically to the restaurant to purchase the pizza that they want or order pizza with the help of an adult.</w:t>
       </w:r>
     </w:p>
@@ -3663,7 +3134,15 @@
           <w:rFonts w:ascii="Tahoma" w:hAnsi="Tahoma" w:cs="Tahoma"/>
           <w:sz w:val="28"/>
         </w:rPr>
-        <w:t xml:space="preserve"> from the various online payment methods or cash on delivery option. After this process, the order is made and the customer is notified about the time by which the pizza will be delivered to them.</w:t>
+        <w:t xml:space="preserve"> from the various online payment methods or cash on delivery option. After </w:t>
+      </w:r>
+      <w:r>
+        <w:rPr>
+          <w:rFonts w:ascii="Tahoma" w:hAnsi="Tahoma" w:cs="Tahoma"/>
+          <w:sz w:val="28"/>
+        </w:rPr>
+        <w:lastRenderedPageBreak/>
+        <w:t>this process, the order is made and the customer is notified about the time by which the pizza will be delivered to them.</w:t>
       </w:r>
     </w:p>
     <w:p>
@@ -3678,11 +3157,7 @@
           <w:szCs w:val="36"/>
         </w:rPr>
       </w:pPr>
-    </w:p>
-    <w:p>
-      <w:pPr>
-        <w:spacing w:before="240" w:after="0"/>
-        <w:jc w:val="both"/>
+      <w:r>
         <w:rPr>
           <w:rFonts w:ascii="Tahoma" w:hAnsi="Tahoma" w:cs="Tahoma"/>
           <w:b/>
@@ -3690,16 +3165,6 @@
           <w:sz w:val="36"/>
           <w:szCs w:val="36"/>
         </w:rPr>
-      </w:pPr>
-      <w:r>
-        <w:rPr>
-          <w:rFonts w:ascii="Tahoma" w:hAnsi="Tahoma" w:cs="Tahoma"/>
-          <w:b/>
-          <w:bCs/>
-          <w:sz w:val="36"/>
-          <w:szCs w:val="36"/>
-        </w:rPr>
-        <w:lastRenderedPageBreak/>
         <w:t>7.</w:t>
       </w:r>
       <w:r>
@@ -3869,7 +3334,15 @@
           <w:rFonts w:ascii="Tahoma" w:hAnsi="Tahoma" w:cs="Tahoma"/>
           <w:sz w:val="28"/>
         </w:rPr>
-        <w:t xml:space="preserve"> to achieve this by enabling customers to easily browse through t</w:t>
+        <w:t xml:space="preserve"> to achieve this by enabling customers to </w:t>
+      </w:r>
+      <w:r>
+        <w:rPr>
+          <w:rFonts w:ascii="Tahoma" w:hAnsi="Tahoma" w:cs="Tahoma"/>
+          <w:sz w:val="28"/>
+        </w:rPr>
+        <w:lastRenderedPageBreak/>
+        <w:t>easily browse through t</w:t>
       </w:r>
       <w:r>
         <w:rPr>
@@ -3920,7 +3393,6 @@
           <w:sz w:val="36"/>
           <w:szCs w:val="36"/>
         </w:rPr>
-        <w:lastRenderedPageBreak/>
         <w:t>9. System Requirements</w:t>
       </w:r>
     </w:p>
@@ -4288,8 +3760,17 @@
           <w:rFonts w:ascii="Tahoma" w:hAnsi="Tahoma" w:cs="Tahoma"/>
           <w:sz w:val="28"/>
         </w:rPr>
-        <w:t>Java sdk</w:t>
-      </w:r>
+        <w:t xml:space="preserve">Java </w:t>
+      </w:r>
+      <w:proofErr w:type="spellStart"/>
+      <w:r>
+        <w:rPr>
+          <w:rFonts w:ascii="Tahoma" w:hAnsi="Tahoma" w:cs="Tahoma"/>
+          <w:sz w:val="28"/>
+        </w:rPr>
+        <w:t>sdk</w:t>
+      </w:r>
+      <w:proofErr w:type="spellEnd"/>
     </w:p>
     <w:p>
       <w:pPr>
@@ -4327,6 +3808,7 @@
           <w:sz w:val="28"/>
         </w:rPr>
       </w:pPr>
+      <w:proofErr w:type="spellStart"/>
       <w:r>
         <w:rPr>
           <w:rFonts w:ascii="Tahoma" w:hAnsi="Tahoma" w:cs="Tahoma"/>
@@ -4334,6 +3816,7 @@
         </w:rPr>
         <w:t>Github</w:t>
       </w:r>
+      <w:proofErr w:type="spellEnd"/>
     </w:p>
     <w:p>
       <w:pPr>
@@ -4371,6 +3854,7 @@
           <w:sz w:val="28"/>
         </w:rPr>
       </w:pPr>
+      <w:proofErr w:type="spellStart"/>
       <w:r>
         <w:rPr>
           <w:rFonts w:ascii="Tahoma" w:hAnsi="Tahoma" w:cs="Tahoma"/>
@@ -4378,19 +3862,7 @@
         </w:rPr>
         <w:t>Trello</w:t>
       </w:r>
-    </w:p>
-    <w:p>
-      <w:pPr>
-        <w:spacing w:before="240" w:after="0"/>
-        <w:jc w:val="both"/>
-        <w:rPr>
-          <w:rFonts w:ascii="Tahoma" w:hAnsi="Tahoma" w:cs="Tahoma"/>
-          <w:b/>
-          <w:bCs/>
-          <w:sz w:val="36"/>
-          <w:szCs w:val="36"/>
-        </w:rPr>
-      </w:pPr>
+      <w:proofErr w:type="spellEnd"/>
     </w:p>
     <w:p>
       <w:pPr>
@@ -4783,64 +4255,20 @@
     </w:p>
     <w:p>
       <w:pPr>
-        <w:pStyle w:val="ListParagraph"/>
-        <w:numPr>
-          <w:ilvl w:val="0"/>
-          <w:numId w:val="24"/>
-        </w:numPr>
         <w:shd w:val="clear" w:color="auto" w:fill="FFFFFF"/>
-        <w:jc w:val="both"/>
         <w:rPr>
           <w:rFonts w:ascii="Tahoma" w:hAnsi="Tahoma" w:cs="Tahoma"/>
           <w:color w:val="222222"/>
-          <w:sz w:val="32"/>
-          <w:szCs w:val="32"/>
+          <w:sz w:val="24"/>
+          <w:szCs w:val="24"/>
         </w:rPr>
       </w:pPr>
       <w:r>
         <w:rPr>
           <w:rFonts w:ascii="Tahoma" w:hAnsi="Tahoma" w:cs="Tahoma"/>
           <w:color w:val="222222"/>
-          <w:sz w:val="28"/>
-          <w:szCs w:val="36"/>
-        </w:rPr>
-        <w:t>Landau, Peter. “Project Scope 101.” ProjectManager.com,</w:t>
-      </w:r>
-      <w:r>
-        <w:rPr>
-          <w:rFonts w:ascii="Tahoma" w:hAnsi="Tahoma" w:cs="Tahoma"/>
-          <w:color w:val="222222"/>
-          <w:sz w:val="28"/>
-          <w:szCs w:val="36"/>
-        </w:rPr>
-        <w:t xml:space="preserve"> </w:t>
-      </w:r>
-      <w:r>
-        <w:rPr>
-          <w:rFonts w:ascii="Tahoma" w:hAnsi="Tahoma" w:cs="Tahoma"/>
-          <w:color w:val="222222"/>
-          <w:sz w:val="28"/>
-          <w:szCs w:val="36"/>
-        </w:rPr>
-        <w:t>ProjectManager.com, 1 Feb. 2019, Redirecting</w:t>
-      </w:r>
-      <w:r>
-        <w:rPr>
-          <w:rFonts w:ascii="Tahoma" w:hAnsi="Tahoma" w:cs="Tahoma"/>
-          <w:color w:val="222222"/>
-          <w:sz w:val="28"/>
-          <w:szCs w:val="36"/>
-        </w:rPr>
-        <w:t xml:space="preserve"> </w:t>
-      </w:r>
-      <w:r>
-        <w:rPr>
-          <w:rFonts w:ascii="Tahoma" w:hAnsi="Tahoma" w:cs="Tahoma"/>
-          <w:color w:val="222222"/>
-          <w:sz w:val="28"/>
-          <w:szCs w:val="36"/>
-        </w:rPr>
-        <w:t>from </w:t>
+        </w:rPr>
+        <w:t>Landau, Peter. “Project Scope 101.” ProjectManager.com, ProjectManager.com, 1 Feb. 2019, Redirecting from </w:t>
       </w:r>
       <w:hyperlink r:id="rId12" w:tgtFrame="_blank" w:history="1">
         <w:r>
@@ -4848,8 +4276,6 @@
             <w:rStyle w:val="Hyperlink"/>
             <w:rFonts w:ascii="Tahoma" w:hAnsi="Tahoma" w:cs="Tahoma"/>
             <w:color w:val="1155CC"/>
-            <w:sz w:val="28"/>
-            <w:szCs w:val="36"/>
           </w:rPr>
           <w:t>https://www.projectmanager.com/blog/project-scope</w:t>
         </w:r>
@@ -4858,54 +4284,65 @@
         <w:rPr>
           <w:rFonts w:ascii="Tahoma" w:hAnsi="Tahoma" w:cs="Tahoma"/>
           <w:color w:val="222222"/>
-          <w:sz w:val="28"/>
-          <w:szCs w:val="36"/>
         </w:rPr>
         <w:t>.</w:t>
       </w:r>
     </w:p>
     <w:p>
       <w:pPr>
-        <w:pStyle w:val="ListParagraph"/>
-        <w:numPr>
-          <w:ilvl w:val="0"/>
-          <w:numId w:val="24"/>
-        </w:numPr>
         <w:shd w:val="clear" w:color="auto" w:fill="FFFFFF"/>
-        <w:jc w:val="both"/>
         <w:rPr>
           <w:rFonts w:ascii="Tahoma" w:hAnsi="Tahoma" w:cs="Tahoma"/>
           <w:color w:val="222222"/>
-          <w:sz w:val="32"/>
-          <w:szCs w:val="32"/>
-        </w:rPr>
-      </w:pPr>
-      <w:r>
+        </w:rPr>
+      </w:pPr>
+    </w:p>
+    <w:p>
+      <w:pPr>
+        <w:shd w:val="clear" w:color="auto" w:fill="FFFFFF"/>
         <w:rPr>
           <w:rFonts w:ascii="Tahoma" w:hAnsi="Tahoma" w:cs="Tahoma"/>
           <w:color w:val="222222"/>
-          <w:sz w:val="28"/>
-          <w:szCs w:val="36"/>
+        </w:rPr>
+      </w:pPr>
+      <w:r>
+        <w:rPr>
+          <w:rFonts w:ascii="Tahoma" w:hAnsi="Tahoma" w:cs="Tahoma"/>
+          <w:color w:val="222222"/>
         </w:rPr>
         <w:t>“</w:t>
       </w:r>
+      <w:proofErr w:type="spellStart"/>
       <w:r>
         <w:rPr>
           <w:rFonts w:ascii="Tahoma" w:hAnsi="Tahoma" w:cs="Tahoma"/>
           <w:color w:val="222222"/>
-          <w:sz w:val="28"/>
-          <w:szCs w:val="36"/>
-        </w:rPr>
-        <w:t>Project</w:t>
-      </w:r>
+        </w:rPr>
+        <w:t>Prject</w:t>
+      </w:r>
+      <w:proofErr w:type="spellEnd"/>
       <w:r>
         <w:rPr>
           <w:rFonts w:ascii="Tahoma" w:hAnsi="Tahoma" w:cs="Tahoma"/>
           <w:color w:val="222222"/>
-          <w:sz w:val="28"/>
-          <w:szCs w:val="36"/>
-        </w:rPr>
-        <w:t xml:space="preserve"> Proposal Template Sample”, MyCourses, Redirecting from </w:t>
+        </w:rPr>
+        <w:t xml:space="preserve"> Proposal Template Sample”, </w:t>
+      </w:r>
+      <w:proofErr w:type="spellStart"/>
+      <w:r>
+        <w:rPr>
+          <w:rFonts w:ascii="Tahoma" w:hAnsi="Tahoma" w:cs="Tahoma"/>
+          <w:color w:val="222222"/>
+        </w:rPr>
+        <w:t>MyCourses</w:t>
+      </w:r>
+      <w:proofErr w:type="spellEnd"/>
+      <w:r>
+        <w:rPr>
+          <w:rFonts w:ascii="Tahoma" w:hAnsi="Tahoma" w:cs="Tahoma"/>
+          <w:color w:val="222222"/>
+        </w:rPr>
+        <w:t>, Redirecting from </w:t>
       </w:r>
       <w:hyperlink r:id="rId13" w:tgtFrame="_blank" w:history="1">
         <w:r>
@@ -4913,8 +4350,6 @@
             <w:rStyle w:val="Hyperlink"/>
             <w:rFonts w:ascii="Tahoma" w:hAnsi="Tahoma" w:cs="Tahoma"/>
             <w:color w:val="1155CC"/>
-            <w:sz w:val="28"/>
-            <w:szCs w:val="36"/>
           </w:rPr>
           <w:t>https://mycourses.aalto.fi/mod/page/view.php?id=26348</w:t>
         </w:r>
@@ -4923,71 +4358,49 @@
         <w:rPr>
           <w:rFonts w:ascii="Tahoma" w:hAnsi="Tahoma" w:cs="Tahoma"/>
           <w:color w:val="222222"/>
-          <w:sz w:val="28"/>
-          <w:szCs w:val="36"/>
         </w:rPr>
         <w:t>.</w:t>
       </w:r>
     </w:p>
     <w:p>
       <w:pPr>
-        <w:pStyle w:val="ListParagraph"/>
-        <w:numPr>
-          <w:ilvl w:val="0"/>
-          <w:numId w:val="24"/>
-        </w:numPr>
         <w:shd w:val="clear" w:color="auto" w:fill="FFFFFF"/>
-        <w:jc w:val="both"/>
         <w:rPr>
           <w:rFonts w:ascii="Tahoma" w:hAnsi="Tahoma" w:cs="Tahoma"/>
           <w:color w:val="222222"/>
-          <w:sz w:val="32"/>
-          <w:szCs w:val="32"/>
-        </w:rPr>
-      </w:pPr>
-      <w:r>
+        </w:rPr>
+      </w:pPr>
+    </w:p>
+    <w:p>
+      <w:pPr>
+        <w:shd w:val="clear" w:color="auto" w:fill="FFFFFF"/>
         <w:rPr>
           <w:rFonts w:ascii="Tahoma" w:hAnsi="Tahoma" w:cs="Tahoma"/>
           <w:color w:val="222222"/>
-          <w:sz w:val="28"/>
-          <w:szCs w:val="36"/>
-        </w:rPr>
-        <w:t>Waliaula, Brian. “ONLINE ORDERING SYSTEM PROJECT PROPOSAL.” Academia.edu - Share Research, Redirecting</w:t>
-      </w:r>
+        </w:rPr>
+      </w:pPr>
+      <w:proofErr w:type="spellStart"/>
       <w:r>
         <w:rPr>
           <w:rFonts w:ascii="Tahoma" w:hAnsi="Tahoma" w:cs="Tahoma"/>
           <w:color w:val="222222"/>
-          <w:sz w:val="28"/>
-          <w:szCs w:val="36"/>
-        </w:rPr>
-        <w:t xml:space="preserve"> </w:t>
-      </w:r>
+        </w:rPr>
+        <w:t>Waliaula</w:t>
+      </w:r>
+      <w:proofErr w:type="spellEnd"/>
       <w:r>
         <w:rPr>
           <w:rFonts w:ascii="Tahoma" w:hAnsi="Tahoma" w:cs="Tahoma"/>
           <w:color w:val="222222"/>
-          <w:sz w:val="28"/>
-          <w:szCs w:val="36"/>
-        </w:rPr>
-        <w:t>from</w:t>
-      </w:r>
-      <w:r>
-        <w:rPr>
-          <w:rFonts w:ascii="Tahoma" w:hAnsi="Tahoma" w:cs="Tahoma"/>
-          <w:color w:val="222222"/>
-          <w:sz w:val="28"/>
-          <w:szCs w:val="36"/>
-        </w:rPr>
-        <w:t xml:space="preserve"> </w:t>
-      </w:r>
-      <w:hyperlink r:id="rId14" w:history="1">
+        </w:rPr>
+        <w:t>, Brian. “ONLINE ORDERING SYSTEM PROJECT PROPOSAL.” Academia.edu - Share Research, Redirecting from </w:t>
+      </w:r>
+      <w:hyperlink r:id="rId14" w:tgtFrame="_blank" w:history="1">
         <w:r>
           <w:rPr>
             <w:rStyle w:val="Hyperlink"/>
             <w:rFonts w:ascii="Tahoma" w:hAnsi="Tahoma" w:cs="Tahoma"/>
-            <w:sz w:val="28"/>
-            <w:szCs w:val="36"/>
+            <w:color w:val="1155CC"/>
           </w:rPr>
           <w:t>https://www.academia.edu/4935972/ONLINE_ORDERING_SYSTEM_PROJECT_PROPOSAL</w:t>
         </w:r>
@@ -4996,11 +4409,21 @@
         <w:rPr>
           <w:rFonts w:ascii="Tahoma" w:hAnsi="Tahoma" w:cs="Tahoma"/>
           <w:color w:val="222222"/>
-          <w:sz w:val="28"/>
-          <w:szCs w:val="36"/>
         </w:rPr>
         <w:t>.</w:t>
       </w:r>
+    </w:p>
+    <w:p>
+      <w:pPr>
+        <w:spacing w:before="240" w:after="0"/>
+        <w:jc w:val="both"/>
+        <w:rPr>
+          <w:rFonts w:ascii="Tahoma" w:hAnsi="Tahoma" w:cs="Tahoma"/>
+          <w:sz w:val="28"/>
+        </w:rPr>
+      </w:pPr>
+      <w:bookmarkStart w:id="0" w:name="_GoBack"/>
+      <w:bookmarkEnd w:id="0"/>
     </w:p>
     <w:sectPr>
       <w:headerReference w:type="default" r:id="rId15"/>
@@ -5023,7 +4446,7 @@
 </file>
 
 <file path=word/endnotes.xml><?xml version="1.0" encoding="utf-8"?>
-<w:endnotes xmlns:wpc="http://schemas.microsoft.com/office/word/2010/wordprocessingCanvas" xmlns:cx="http://schemas.microsoft.com/office/drawing/2014/chartex" xmlns:cx1="http://schemas.microsoft.com/office/drawing/2015/9/8/chartex" xmlns:cx2="http://schemas.microsoft.com/office/drawing/2015/10/21/chartex" xmlns:cx3="http://schemas.microsoft.com/office/drawing/2016/5/9/chartex" xmlns:cx4="http://schemas.microsoft.com/office/drawing/2016/5/10/chartex" xmlns:cx5="http://schemas.microsoft.com/office/drawing/2016/5/11/chartex" xmlns:cx6="http://schemas.microsoft.com/office/drawing/2016/5/12/chartex" xmlns:cx7="http://schemas.microsoft.com/office/drawing/2016/5/13/chartex" xmlns:cx8="http://schemas.microsoft.com/office/drawing/2016/5/14/chartex" xmlns:mc="http://schemas.openxmlformats.org/markup-compatibility/2006" xmlns:aink="http://schemas.microsoft.com/office/drawing/2016/ink" xmlns:am3d="http://schemas.microsoft.com/office/drawing/2017/model3d" xmlns:o="urn:schemas-microsoft-com:office:office" xmlns:r="http://schemas.openxmlformats.org/officeDocument/2006/relationships" xmlns:m="http://schemas.openxmlformats.org/officeDocument/2006/math" xmlns:v="urn:schemas-microsoft-com:vml" xmlns:wp14="http://schemas.microsoft.com/office/word/2010/wordprocessingDrawing" xmlns:wp="http://schemas.openxmlformats.org/drawingml/2006/wordprocessingDrawing" xmlns:w10="urn:schemas-microsoft-com:office:word" xmlns:w="http://schemas.openxmlformats.org/wordprocessingml/2006/main" xmlns:w14="http://schemas.microsoft.com/office/word/2010/wordml" xmlns:w15="http://schemas.microsoft.com/office/word/2012/wordml" xmlns:w16cid="http://schemas.microsoft.com/office/word/2016/wordml/cid" xmlns:w16se="http://schemas.microsoft.com/office/word/2015/wordml/symex" xmlns:wpg="http://schemas.microsoft.com/office/word/2010/wordprocessingGroup" xmlns:wpi="http://schemas.microsoft.com/office/word/2010/wordprocessingInk" xmlns:wne="http://schemas.microsoft.com/office/word/2006/wordml" xmlns:wps="http://schemas.microsoft.com/office/word/2010/wordprocessingShape" mc:Ignorable="w14 w15 w16se w16cid wp14">
+<w:endnotes xmlns:wpc="http://schemas.microsoft.com/office/word/2010/wordprocessingCanvas" xmlns:mc="http://schemas.openxmlformats.org/markup-compatibility/2006" xmlns:o="urn:schemas-microsoft-com:office:office" xmlns:r="http://schemas.openxmlformats.org/officeDocument/2006/relationships" xmlns:m="http://schemas.openxmlformats.org/officeDocument/2006/math" xmlns:v="urn:schemas-microsoft-com:vml" xmlns:wp14="http://schemas.microsoft.com/office/word/2010/wordprocessingDrawing" xmlns:wp="http://schemas.openxmlformats.org/drawingml/2006/wordprocessingDrawing" xmlns:w10="urn:schemas-microsoft-com:office:word" xmlns:w="http://schemas.openxmlformats.org/wordprocessingml/2006/main" xmlns:w14="http://schemas.microsoft.com/office/word/2010/wordml" xmlns:w15="http://schemas.microsoft.com/office/word/2012/wordml" xmlns:wpg="http://schemas.microsoft.com/office/word/2010/wordprocessingGroup" xmlns:wpi="http://schemas.microsoft.com/office/word/2010/wordprocessingInk" xmlns:wne="http://schemas.microsoft.com/office/word/2006/wordml" xmlns:wps="http://schemas.microsoft.com/office/word/2010/wordprocessingShape" mc:Ignorable="w14 w15 wp14">
   <w:endnote w:type="separator" w:id="-1">
     <w:p>
       <w:pPr>
@@ -5048,7 +4471,7 @@
 </file>
 
 <file path=word/footnotes.xml><?xml version="1.0" encoding="utf-8"?>
-<w:footnotes xmlns:wpc="http://schemas.microsoft.com/office/word/2010/wordprocessingCanvas" xmlns:cx="http://schemas.microsoft.com/office/drawing/2014/chartex" xmlns:cx1="http://schemas.microsoft.com/office/drawing/2015/9/8/chartex" xmlns:cx2="http://schemas.microsoft.com/office/drawing/2015/10/21/chartex" xmlns:cx3="http://schemas.microsoft.com/office/drawing/2016/5/9/chartex" xmlns:cx4="http://schemas.microsoft.com/office/drawing/2016/5/10/chartex" xmlns:cx5="http://schemas.microsoft.com/office/drawing/2016/5/11/chartex" xmlns:cx6="http://schemas.microsoft.com/office/drawing/2016/5/12/chartex" xmlns:cx7="http://schemas.microsoft.com/office/drawing/2016/5/13/chartex" xmlns:cx8="http://schemas.microsoft.com/office/drawing/2016/5/14/chartex" xmlns:mc="http://schemas.openxmlformats.org/markup-compatibility/2006" xmlns:aink="http://schemas.microsoft.com/office/drawing/2016/ink" xmlns:am3d="http://schemas.microsoft.com/office/drawing/2017/model3d" xmlns:o="urn:schemas-microsoft-com:office:office" xmlns:r="http://schemas.openxmlformats.org/officeDocument/2006/relationships" xmlns:m="http://schemas.openxmlformats.org/officeDocument/2006/math" xmlns:v="urn:schemas-microsoft-com:vml" xmlns:wp14="http://schemas.microsoft.com/office/word/2010/wordprocessingDrawing" xmlns:wp="http://schemas.openxmlformats.org/drawingml/2006/wordprocessingDrawing" xmlns:w10="urn:schemas-microsoft-com:office:word" xmlns:w="http://schemas.openxmlformats.org/wordprocessingml/2006/main" xmlns:w14="http://schemas.microsoft.com/office/word/2010/wordml" xmlns:w15="http://schemas.microsoft.com/office/word/2012/wordml" xmlns:w16cid="http://schemas.microsoft.com/office/word/2016/wordml/cid" xmlns:w16se="http://schemas.microsoft.com/office/word/2015/wordml/symex" xmlns:wpg="http://schemas.microsoft.com/office/word/2010/wordprocessingGroup" xmlns:wpi="http://schemas.microsoft.com/office/word/2010/wordprocessingInk" xmlns:wne="http://schemas.microsoft.com/office/word/2006/wordml" xmlns:wps="http://schemas.microsoft.com/office/word/2010/wordprocessingShape" mc:Ignorable="w14 w15 w16se w16cid wp14">
+<w:footnotes xmlns:wpc="http://schemas.microsoft.com/office/word/2010/wordprocessingCanvas" xmlns:mc="http://schemas.openxmlformats.org/markup-compatibility/2006" xmlns:o="urn:schemas-microsoft-com:office:office" xmlns:r="http://schemas.openxmlformats.org/officeDocument/2006/relationships" xmlns:m="http://schemas.openxmlformats.org/officeDocument/2006/math" xmlns:v="urn:schemas-microsoft-com:vml" xmlns:wp14="http://schemas.microsoft.com/office/word/2010/wordprocessingDrawing" xmlns:wp="http://schemas.openxmlformats.org/drawingml/2006/wordprocessingDrawing" xmlns:w10="urn:schemas-microsoft-com:office:word" xmlns:w="http://schemas.openxmlformats.org/wordprocessingml/2006/main" xmlns:w14="http://schemas.microsoft.com/office/word/2010/wordml" xmlns:w15="http://schemas.microsoft.com/office/word/2012/wordml" xmlns:wpg="http://schemas.microsoft.com/office/word/2010/wordprocessingGroup" xmlns:wpi="http://schemas.microsoft.com/office/word/2010/wordprocessingInk" xmlns:wne="http://schemas.microsoft.com/office/word/2006/wordml" xmlns:wps="http://schemas.microsoft.com/office/word/2010/wordprocessingShape" mc:Ignorable="w14 w15 wp14">
   <w:footnote w:type="separator" w:id="-1">
     <w:p>
       <w:pPr>
@@ -5073,7 +4496,7 @@
 </file>
 
 <file path=word/header1.xml><?xml version="1.0" encoding="utf-8"?>
-<w:hdr xmlns:wpc="http://schemas.microsoft.com/office/word/2010/wordprocessingCanvas" xmlns:cx="http://schemas.microsoft.com/office/drawing/2014/chartex" xmlns:cx1="http://schemas.microsoft.com/office/drawing/2015/9/8/chartex" xmlns:cx2="http://schemas.microsoft.com/office/drawing/2015/10/21/chartex" xmlns:cx3="http://schemas.microsoft.com/office/drawing/2016/5/9/chartex" xmlns:cx4="http://schemas.microsoft.com/office/drawing/2016/5/10/chartex" xmlns:cx5="http://schemas.microsoft.com/office/drawing/2016/5/11/chartex" xmlns:cx6="http://schemas.microsoft.com/office/drawing/2016/5/12/chartex" xmlns:cx7="http://schemas.microsoft.com/office/drawing/2016/5/13/chartex" xmlns:cx8="http://schemas.microsoft.com/office/drawing/2016/5/14/chartex" xmlns:mc="http://schemas.openxmlformats.org/markup-compatibility/2006" xmlns:aink="http://schemas.microsoft.com/office/drawing/2016/ink" xmlns:am3d="http://schemas.microsoft.com/office/drawing/2017/model3d" xmlns:o="urn:schemas-microsoft-com:office:office" xmlns:r="http://schemas.openxmlformats.org/officeDocument/2006/relationships" xmlns:m="http://schemas.openxmlformats.org/officeDocument/2006/math" xmlns:v="urn:schemas-microsoft-com:vml" xmlns:wp14="http://schemas.microsoft.com/office/word/2010/wordprocessingDrawing" xmlns:wp="http://schemas.openxmlformats.org/drawingml/2006/wordprocessingDrawing" xmlns:w10="urn:schemas-microsoft-com:office:word" xmlns:w="http://schemas.openxmlformats.org/wordprocessingml/2006/main" xmlns:w14="http://schemas.microsoft.com/office/word/2010/wordml" xmlns:w15="http://schemas.microsoft.com/office/word/2012/wordml" xmlns:w16cid="http://schemas.microsoft.com/office/word/2016/wordml/cid" xmlns:w16se="http://schemas.microsoft.com/office/word/2015/wordml/symex" xmlns:wpg="http://schemas.microsoft.com/office/word/2010/wordprocessingGroup" xmlns:wpi="http://schemas.microsoft.com/office/word/2010/wordprocessingInk" xmlns:wne="http://schemas.microsoft.com/office/word/2006/wordml" xmlns:wps="http://schemas.microsoft.com/office/word/2010/wordprocessingShape" mc:Ignorable="w14 w15 w16se w16cid wp14">
+<w:hdr xmlns:wpc="http://schemas.microsoft.com/office/word/2010/wordprocessingCanvas" xmlns:mc="http://schemas.openxmlformats.org/markup-compatibility/2006" xmlns:o="urn:schemas-microsoft-com:office:office" xmlns:r="http://schemas.openxmlformats.org/officeDocument/2006/relationships" xmlns:m="http://schemas.openxmlformats.org/officeDocument/2006/math" xmlns:v="urn:schemas-microsoft-com:vml" xmlns:wp14="http://schemas.microsoft.com/office/word/2010/wordprocessingDrawing" xmlns:wp="http://schemas.openxmlformats.org/drawingml/2006/wordprocessingDrawing" xmlns:w10="urn:schemas-microsoft-com:office:word" xmlns:w="http://schemas.openxmlformats.org/wordprocessingml/2006/main" xmlns:w14="http://schemas.microsoft.com/office/word/2010/wordml" xmlns:w15="http://schemas.microsoft.com/office/word/2012/wordml" xmlns:wpg="http://schemas.microsoft.com/office/word/2010/wordprocessingGroup" xmlns:wpi="http://schemas.microsoft.com/office/word/2010/wordprocessingInk" xmlns:wne="http://schemas.microsoft.com/office/word/2006/wordml" xmlns:wps="http://schemas.microsoft.com/office/word/2010/wordprocessingShape" mc:Ignorable="w14 w15 wp14">
   <w:sdt>
     <w:sdtPr>
       <w:rPr>
@@ -5155,7 +4578,7 @@
 </file>
 
 <file path=word/header2.xml><?xml version="1.0" encoding="utf-8"?>
-<w:hdr xmlns:wpc="http://schemas.microsoft.com/office/word/2010/wordprocessingCanvas" xmlns:cx="http://schemas.microsoft.com/office/drawing/2014/chartex" xmlns:cx1="http://schemas.microsoft.com/office/drawing/2015/9/8/chartex" xmlns:cx2="http://schemas.microsoft.com/office/drawing/2015/10/21/chartex" xmlns:cx3="http://schemas.microsoft.com/office/drawing/2016/5/9/chartex" xmlns:cx4="http://schemas.microsoft.com/office/drawing/2016/5/10/chartex" xmlns:cx5="http://schemas.microsoft.com/office/drawing/2016/5/11/chartex" xmlns:cx6="http://schemas.microsoft.com/office/drawing/2016/5/12/chartex" xmlns:cx7="http://schemas.microsoft.com/office/drawing/2016/5/13/chartex" xmlns:cx8="http://schemas.microsoft.com/office/drawing/2016/5/14/chartex" xmlns:mc="http://schemas.openxmlformats.org/markup-compatibility/2006" xmlns:aink="http://schemas.microsoft.com/office/drawing/2016/ink" xmlns:am3d="http://schemas.microsoft.com/office/drawing/2017/model3d" xmlns:o="urn:schemas-microsoft-com:office:office" xmlns:r="http://schemas.openxmlformats.org/officeDocument/2006/relationships" xmlns:m="http://schemas.openxmlformats.org/officeDocument/2006/math" xmlns:v="urn:schemas-microsoft-com:vml" xmlns:wp14="http://schemas.microsoft.com/office/word/2010/wordprocessingDrawing" xmlns:wp="http://schemas.openxmlformats.org/drawingml/2006/wordprocessingDrawing" xmlns:w10="urn:schemas-microsoft-com:office:word" xmlns:w="http://schemas.openxmlformats.org/wordprocessingml/2006/main" xmlns:w14="http://schemas.microsoft.com/office/word/2010/wordml" xmlns:w15="http://schemas.microsoft.com/office/word/2012/wordml" xmlns:w16cid="http://schemas.microsoft.com/office/word/2016/wordml/cid" xmlns:w16se="http://schemas.microsoft.com/office/word/2015/wordml/symex" xmlns:wpg="http://schemas.microsoft.com/office/word/2010/wordprocessingGroup" xmlns:wpi="http://schemas.microsoft.com/office/word/2010/wordprocessingInk" xmlns:wne="http://schemas.microsoft.com/office/word/2006/wordml" xmlns:wps="http://schemas.microsoft.com/office/word/2010/wordprocessingShape" mc:Ignorable="w14 w15 w16se w16cid wp14">
+<w:hdr xmlns:wpc="http://schemas.microsoft.com/office/word/2010/wordprocessingCanvas" xmlns:mc="http://schemas.openxmlformats.org/markup-compatibility/2006" xmlns:o="urn:schemas-microsoft-com:office:office" xmlns:r="http://schemas.openxmlformats.org/officeDocument/2006/relationships" xmlns:m="http://schemas.openxmlformats.org/officeDocument/2006/math" xmlns:v="urn:schemas-microsoft-com:vml" xmlns:wp14="http://schemas.microsoft.com/office/word/2010/wordprocessingDrawing" xmlns:wp="http://schemas.openxmlformats.org/drawingml/2006/wordprocessingDrawing" xmlns:w10="urn:schemas-microsoft-com:office:word" xmlns:w="http://schemas.openxmlformats.org/wordprocessingml/2006/main" xmlns:w14="http://schemas.microsoft.com/office/word/2010/wordml" xmlns:w15="http://schemas.microsoft.com/office/word/2012/wordml" xmlns:wpg="http://schemas.microsoft.com/office/word/2010/wordprocessingGroup" xmlns:wpi="http://schemas.microsoft.com/office/word/2010/wordprocessingInk" xmlns:wne="http://schemas.microsoft.com/office/word/2006/wordml" xmlns:wps="http://schemas.microsoft.com/office/word/2010/wordprocessingShape" mc:Ignorable="w14 w15 wp14">
   <w:sdt>
     <w:sdtPr>
       <w:rPr>
@@ -5237,121 +4660,8 @@
 </file>
 
 <file path=word/numbering.xml><?xml version="1.0" encoding="utf-8"?>
-<w:numbering xmlns:wpc="http://schemas.microsoft.com/office/word/2010/wordprocessingCanvas" xmlns:cx="http://schemas.microsoft.com/office/drawing/2014/chartex" xmlns:cx1="http://schemas.microsoft.com/office/drawing/2015/9/8/chartex" xmlns:cx2="http://schemas.microsoft.com/office/drawing/2015/10/21/chartex" xmlns:cx3="http://schemas.microsoft.com/office/drawing/2016/5/9/chartex" xmlns:cx4="http://schemas.microsoft.com/office/drawing/2016/5/10/chartex" xmlns:cx5="http://schemas.microsoft.com/office/drawing/2016/5/11/chartex" xmlns:cx6="http://schemas.microsoft.com/office/drawing/2016/5/12/chartex" xmlns:cx7="http://schemas.microsoft.com/office/drawing/2016/5/13/chartex" xmlns:cx8="http://schemas.microsoft.com/office/drawing/2016/5/14/chartex" xmlns:mc="http://schemas.openxmlformats.org/markup-compatibility/2006" xmlns:aink="http://schemas.microsoft.com/office/drawing/2016/ink" xmlns:am3d="http://schemas.microsoft.com/office/drawing/2017/model3d" xmlns:o="urn:schemas-microsoft-com:office:office" xmlns:r="http://schemas.openxmlformats.org/officeDocument/2006/relationships" xmlns:m="http://schemas.openxmlformats.org/officeDocument/2006/math" xmlns:v="urn:schemas-microsoft-com:vml" xmlns:wp14="http://schemas.microsoft.com/office/word/2010/wordprocessingDrawing" xmlns:wp="http://schemas.openxmlformats.org/drawingml/2006/wordprocessingDrawing" xmlns:w10="urn:schemas-microsoft-com:office:word" xmlns:w="http://schemas.openxmlformats.org/wordprocessingml/2006/main" xmlns:w14="http://schemas.microsoft.com/office/word/2010/wordml" xmlns:w15="http://schemas.microsoft.com/office/word/2012/wordml" xmlns:w16cid="http://schemas.microsoft.com/office/word/2016/wordml/cid" xmlns:w16se="http://schemas.microsoft.com/office/word/2015/wordml/symex" xmlns:wpg="http://schemas.microsoft.com/office/word/2010/wordprocessingGroup" xmlns:wpi="http://schemas.microsoft.com/office/word/2010/wordprocessingInk" xmlns:wne="http://schemas.microsoft.com/office/word/2006/wordml" xmlns:wps="http://schemas.microsoft.com/office/word/2010/wordprocessingShape" mc:Ignorable="w14 w15 w16se w16cid wp14">
-  <w:abstractNum w:abstractNumId="0" w15:restartNumberingAfterBreak="0">
-    <w:nsid w:val="00154B96"/>
-    <w:multiLevelType w:val="hybridMultilevel"/>
-    <w:tmpl w:val="F1165CE6"/>
-    <w:lvl w:ilvl="0" w:tplc="0409000D">
-      <w:start w:val="1"/>
-      <w:numFmt w:val="bullet"/>
-      <w:lvlText w:val=""/>
-      <w:lvlJc w:val="left"/>
-      <w:pPr>
-        <w:ind w:left="360" w:hanging="360"/>
-      </w:pPr>
-      <w:rPr>
-        <w:rFonts w:ascii="Wingdings" w:hAnsi="Wingdings" w:hint="default"/>
-      </w:rPr>
-    </w:lvl>
-    <w:lvl w:ilvl="1" w:tplc="04090003" w:tentative="1">
-      <w:start w:val="1"/>
-      <w:numFmt w:val="bullet"/>
-      <w:lvlText w:val="o"/>
-      <w:lvlJc w:val="left"/>
-      <w:pPr>
-        <w:ind w:left="1080" w:hanging="360"/>
-      </w:pPr>
-      <w:rPr>
-        <w:rFonts w:ascii="Courier New" w:hAnsi="Courier New" w:cs="Courier New" w:hint="default"/>
-      </w:rPr>
-    </w:lvl>
-    <w:lvl w:ilvl="2" w:tplc="04090005" w:tentative="1">
-      <w:start w:val="1"/>
-      <w:numFmt w:val="bullet"/>
-      <w:lvlText w:val=""/>
-      <w:lvlJc w:val="left"/>
-      <w:pPr>
-        <w:ind w:left="1800" w:hanging="360"/>
-      </w:pPr>
-      <w:rPr>
-        <w:rFonts w:ascii="Wingdings" w:hAnsi="Wingdings" w:hint="default"/>
-      </w:rPr>
-    </w:lvl>
-    <w:lvl w:ilvl="3" w:tplc="04090001" w:tentative="1">
-      <w:start w:val="1"/>
-      <w:numFmt w:val="bullet"/>
-      <w:lvlText w:val=""/>
-      <w:lvlJc w:val="left"/>
-      <w:pPr>
-        <w:ind w:left="2520" w:hanging="360"/>
-      </w:pPr>
-      <w:rPr>
-        <w:rFonts w:ascii="Symbol" w:hAnsi="Symbol" w:hint="default"/>
-      </w:rPr>
-    </w:lvl>
-    <w:lvl w:ilvl="4" w:tplc="04090003" w:tentative="1">
-      <w:start w:val="1"/>
-      <w:numFmt w:val="bullet"/>
-      <w:lvlText w:val="o"/>
-      <w:lvlJc w:val="left"/>
-      <w:pPr>
-        <w:ind w:left="3240" w:hanging="360"/>
-      </w:pPr>
-      <w:rPr>
-        <w:rFonts w:ascii="Courier New" w:hAnsi="Courier New" w:cs="Courier New" w:hint="default"/>
-      </w:rPr>
-    </w:lvl>
-    <w:lvl w:ilvl="5" w:tplc="04090005" w:tentative="1">
-      <w:start w:val="1"/>
-      <w:numFmt w:val="bullet"/>
-      <w:lvlText w:val=""/>
-      <w:lvlJc w:val="left"/>
-      <w:pPr>
-        <w:ind w:left="3960" w:hanging="360"/>
-      </w:pPr>
-      <w:rPr>
-        <w:rFonts w:ascii="Wingdings" w:hAnsi="Wingdings" w:hint="default"/>
-      </w:rPr>
-    </w:lvl>
-    <w:lvl w:ilvl="6" w:tplc="04090001" w:tentative="1">
-      <w:start w:val="1"/>
-      <w:numFmt w:val="bullet"/>
-      <w:lvlText w:val=""/>
-      <w:lvlJc w:val="left"/>
-      <w:pPr>
-        <w:ind w:left="4680" w:hanging="360"/>
-      </w:pPr>
-      <w:rPr>
-        <w:rFonts w:ascii="Symbol" w:hAnsi="Symbol" w:hint="default"/>
-      </w:rPr>
-    </w:lvl>
-    <w:lvl w:ilvl="7" w:tplc="04090003" w:tentative="1">
-      <w:start w:val="1"/>
-      <w:numFmt w:val="bullet"/>
-      <w:lvlText w:val="o"/>
-      <w:lvlJc w:val="left"/>
-      <w:pPr>
-        <w:ind w:left="5400" w:hanging="360"/>
-      </w:pPr>
-      <w:rPr>
-        <w:rFonts w:ascii="Courier New" w:hAnsi="Courier New" w:cs="Courier New" w:hint="default"/>
-      </w:rPr>
-    </w:lvl>
-    <w:lvl w:ilvl="8" w:tplc="04090005" w:tentative="1">
-      <w:start w:val="1"/>
-      <w:numFmt w:val="bullet"/>
-      <w:lvlText w:val=""/>
-      <w:lvlJc w:val="left"/>
-      <w:pPr>
-        <w:ind w:left="6120" w:hanging="360"/>
-      </w:pPr>
-      <w:rPr>
-        <w:rFonts w:ascii="Wingdings" w:hAnsi="Wingdings" w:hint="default"/>
-      </w:rPr>
-    </w:lvl>
-  </w:abstractNum>
-  <w:abstractNum w:abstractNumId="1" w15:restartNumberingAfterBreak="0">
+<w:numbering xmlns:wpc="http://schemas.microsoft.com/office/word/2010/wordprocessingCanvas" xmlns:mc="http://schemas.openxmlformats.org/markup-compatibility/2006" xmlns:o="urn:schemas-microsoft-com:office:office" xmlns:r="http://schemas.openxmlformats.org/officeDocument/2006/relationships" xmlns:m="http://schemas.openxmlformats.org/officeDocument/2006/math" xmlns:v="urn:schemas-microsoft-com:vml" xmlns:wp14="http://schemas.microsoft.com/office/word/2010/wordprocessingDrawing" xmlns:wp="http://schemas.openxmlformats.org/drawingml/2006/wordprocessingDrawing" xmlns:w10="urn:schemas-microsoft-com:office:word" xmlns:w="http://schemas.openxmlformats.org/wordprocessingml/2006/main" xmlns:w14="http://schemas.microsoft.com/office/word/2010/wordml" xmlns:w15="http://schemas.microsoft.com/office/word/2012/wordml" xmlns:wpg="http://schemas.microsoft.com/office/word/2010/wordprocessingGroup" xmlns:wpi="http://schemas.microsoft.com/office/word/2010/wordprocessingInk" xmlns:wne="http://schemas.microsoft.com/office/word/2006/wordml" xmlns:wps="http://schemas.microsoft.com/office/word/2010/wordprocessingShape" mc:Ignorable="w14 w15 wp14">
+  <w:abstractNum w:abstractNumId="0">
     <w:nsid w:val="00FF57E9"/>
     <w:multiLevelType w:val="hybridMultilevel"/>
     <w:tmpl w:val="A59E0BF0"/>
@@ -5464,7 +4774,7 @@
       </w:rPr>
     </w:lvl>
   </w:abstractNum>
-  <w:abstractNum w:abstractNumId="2" w15:restartNumberingAfterBreak="0">
+  <w:abstractNum w:abstractNumId="1">
     <w:nsid w:val="01E00F25"/>
     <w:multiLevelType w:val="hybridMultilevel"/>
     <w:tmpl w:val="8512A5BC"/>
@@ -5577,7 +4887,7 @@
       </w:rPr>
     </w:lvl>
   </w:abstractNum>
-  <w:abstractNum w:abstractNumId="3" w15:restartNumberingAfterBreak="0">
+  <w:abstractNum w:abstractNumId="2">
     <w:nsid w:val="0733502D"/>
     <w:multiLevelType w:val="hybridMultilevel"/>
     <w:tmpl w:val="086C701A"/>
@@ -5690,7 +5000,7 @@
       </w:rPr>
     </w:lvl>
   </w:abstractNum>
-  <w:abstractNum w:abstractNumId="4" w15:restartNumberingAfterBreak="0">
+  <w:abstractNum w:abstractNumId="3">
     <w:nsid w:val="0B2C4B93"/>
     <w:multiLevelType w:val="hybridMultilevel"/>
     <w:tmpl w:val="2A208596"/>
@@ -5776,7 +5086,7 @@
       </w:pPr>
     </w:lvl>
   </w:abstractNum>
-  <w:abstractNum w:abstractNumId="5" w15:restartNumberingAfterBreak="0">
+  <w:abstractNum w:abstractNumId="4">
     <w:nsid w:val="1A166AC8"/>
     <w:multiLevelType w:val="hybridMultilevel"/>
     <w:tmpl w:val="9AA064B0"/>
@@ -5862,7 +5172,7 @@
       </w:pPr>
     </w:lvl>
   </w:abstractNum>
-  <w:abstractNum w:abstractNumId="6" w15:restartNumberingAfterBreak="0">
+  <w:abstractNum w:abstractNumId="5">
     <w:nsid w:val="20186210"/>
     <w:multiLevelType w:val="hybridMultilevel"/>
     <w:tmpl w:val="9386E850"/>
@@ -5948,7 +5258,7 @@
       </w:pPr>
     </w:lvl>
   </w:abstractNum>
-  <w:abstractNum w:abstractNumId="7" w15:restartNumberingAfterBreak="0">
+  <w:abstractNum w:abstractNumId="6">
     <w:nsid w:val="2155714F"/>
     <w:multiLevelType w:val="hybridMultilevel"/>
     <w:tmpl w:val="6418560A"/>
@@ -6037,7 +5347,7 @@
       </w:pPr>
     </w:lvl>
   </w:abstractNum>
-  <w:abstractNum w:abstractNumId="8" w15:restartNumberingAfterBreak="0">
+  <w:abstractNum w:abstractNumId="7">
     <w:nsid w:val="26C640C5"/>
     <w:multiLevelType w:val="hybridMultilevel"/>
     <w:tmpl w:val="962801CA"/>
@@ -6150,7 +5460,7 @@
       </w:rPr>
     </w:lvl>
   </w:abstractNum>
-  <w:abstractNum w:abstractNumId="9" w15:restartNumberingAfterBreak="0">
+  <w:abstractNum w:abstractNumId="8">
     <w:nsid w:val="2E163B6D"/>
     <w:multiLevelType w:val="hybridMultilevel"/>
     <w:tmpl w:val="512672D8"/>
@@ -6239,7 +5549,7 @@
       </w:pPr>
     </w:lvl>
   </w:abstractNum>
-  <w:abstractNum w:abstractNumId="10" w15:restartNumberingAfterBreak="0">
+  <w:abstractNum w:abstractNumId="9">
     <w:nsid w:val="37E76617"/>
     <w:multiLevelType w:val="hybridMultilevel"/>
     <w:tmpl w:val="20D0404A"/>
@@ -6328,7 +5638,7 @@
       </w:pPr>
     </w:lvl>
   </w:abstractNum>
-  <w:abstractNum w:abstractNumId="11" w15:restartNumberingAfterBreak="0">
+  <w:abstractNum w:abstractNumId="10">
     <w:nsid w:val="3AF805B4"/>
     <w:multiLevelType w:val="hybridMultilevel"/>
     <w:tmpl w:val="11C28928"/>
@@ -6441,7 +5751,7 @@
       </w:rPr>
     </w:lvl>
   </w:abstractNum>
-  <w:abstractNum w:abstractNumId="12" w15:restartNumberingAfterBreak="0">
+  <w:abstractNum w:abstractNumId="11">
     <w:nsid w:val="404C6689"/>
     <w:multiLevelType w:val="multilevel"/>
     <w:tmpl w:val="E59A05EA"/>
@@ -6565,7 +5875,7 @@
       </w:rPr>
     </w:lvl>
   </w:abstractNum>
-  <w:abstractNum w:abstractNumId="13" w15:restartNumberingAfterBreak="0">
+  <w:abstractNum w:abstractNumId="12">
     <w:nsid w:val="4E7364B1"/>
     <w:multiLevelType w:val="multilevel"/>
     <w:tmpl w:val="471C7292"/>
@@ -6678,7 +5988,7 @@
       </w:rPr>
     </w:lvl>
   </w:abstractNum>
-  <w:abstractNum w:abstractNumId="14" w15:restartNumberingAfterBreak="0">
+  <w:abstractNum w:abstractNumId="13">
     <w:nsid w:val="4F455BE1"/>
     <w:multiLevelType w:val="hybridMultilevel"/>
     <w:tmpl w:val="FD10122C"/>
@@ -6791,7 +6101,7 @@
       </w:rPr>
     </w:lvl>
   </w:abstractNum>
-  <w:abstractNum w:abstractNumId="15" w15:restartNumberingAfterBreak="0">
+  <w:abstractNum w:abstractNumId="14">
     <w:nsid w:val="51445BAF"/>
     <w:multiLevelType w:val="hybridMultilevel"/>
     <w:tmpl w:val="09C63B74"/>
@@ -6904,7 +6214,7 @@
       </w:rPr>
     </w:lvl>
   </w:abstractNum>
-  <w:abstractNum w:abstractNumId="16" w15:restartNumberingAfterBreak="0">
+  <w:abstractNum w:abstractNumId="15">
     <w:nsid w:val="59D5086E"/>
     <w:multiLevelType w:val="hybridMultilevel"/>
     <w:tmpl w:val="CD0E5216"/>
@@ -6993,7 +6303,7 @@
       </w:pPr>
     </w:lvl>
   </w:abstractNum>
-  <w:abstractNum w:abstractNumId="17" w15:restartNumberingAfterBreak="0">
+  <w:abstractNum w:abstractNumId="16">
     <w:nsid w:val="5FB61B10"/>
     <w:multiLevelType w:val="hybridMultilevel"/>
     <w:tmpl w:val="E6249204"/>
@@ -7079,7 +6389,7 @@
       </w:pPr>
     </w:lvl>
   </w:abstractNum>
-  <w:abstractNum w:abstractNumId="18" w15:restartNumberingAfterBreak="0">
+  <w:abstractNum w:abstractNumId="17">
     <w:nsid w:val="60A31B17"/>
     <w:multiLevelType w:val="multilevel"/>
     <w:tmpl w:val="087A84C6"/>
@@ -7192,7 +6502,7 @@
       </w:rPr>
     </w:lvl>
   </w:abstractNum>
-  <w:abstractNum w:abstractNumId="19" w15:restartNumberingAfterBreak="0">
+  <w:abstractNum w:abstractNumId="18">
     <w:nsid w:val="6BDE729E"/>
     <w:multiLevelType w:val="hybridMultilevel"/>
     <w:tmpl w:val="E70AEC0C"/>
@@ -7278,7 +6588,7 @@
       </w:pPr>
     </w:lvl>
   </w:abstractNum>
-  <w:abstractNum w:abstractNumId="20" w15:restartNumberingAfterBreak="0">
+  <w:abstractNum w:abstractNumId="19">
     <w:nsid w:val="6D716434"/>
     <w:multiLevelType w:val="hybridMultilevel"/>
     <w:tmpl w:val="EE106E90"/>
@@ -7391,7 +6701,7 @@
       </w:rPr>
     </w:lvl>
   </w:abstractNum>
-  <w:abstractNum w:abstractNumId="21" w15:restartNumberingAfterBreak="0">
+  <w:abstractNum w:abstractNumId="20">
     <w:nsid w:val="6DF521BD"/>
     <w:multiLevelType w:val="hybridMultilevel"/>
     <w:tmpl w:val="2DB4C55C"/>
@@ -7504,7 +6814,7 @@
       </w:rPr>
     </w:lvl>
   </w:abstractNum>
-  <w:abstractNum w:abstractNumId="22" w15:restartNumberingAfterBreak="0">
+  <w:abstractNum w:abstractNumId="21">
     <w:nsid w:val="74D55F58"/>
     <w:multiLevelType w:val="hybridMultilevel"/>
     <w:tmpl w:val="E5EC1AA4"/>
@@ -7590,7 +6900,7 @@
       </w:pPr>
     </w:lvl>
   </w:abstractNum>
-  <w:abstractNum w:abstractNumId="23" w15:restartNumberingAfterBreak="0">
+  <w:abstractNum w:abstractNumId="22">
     <w:nsid w:val="7C8D00DC"/>
     <w:multiLevelType w:val="hybridMultilevel"/>
     <w:tmpl w:val="9886E59A"/>
@@ -7680,82 +6990,79 @@
     </w:lvl>
   </w:abstractNum>
   <w:num w:numId="1">
+    <w:abstractNumId w:val="21"/>
+  </w:num>
+  <w:num w:numId="2">
     <w:abstractNumId w:val="22"/>
   </w:num>
-  <w:num w:numId="2">
-    <w:abstractNumId w:val="23"/>
+  <w:num w:numId="3">
+    <w:abstractNumId w:val="15"/>
   </w:num>
-  <w:num w:numId="3">
+  <w:num w:numId="4">
+    <w:abstractNumId w:val="11"/>
+  </w:num>
+  <w:num w:numId="5">
+    <w:abstractNumId w:val="5"/>
+  </w:num>
+  <w:num w:numId="6">
+    <w:abstractNumId w:val="3"/>
+  </w:num>
+  <w:num w:numId="7">
+    <w:abstractNumId w:val="4"/>
+  </w:num>
+  <w:num w:numId="8">
+    <w:abstractNumId w:val="0"/>
+  </w:num>
+  <w:num w:numId="9">
+    <w:abstractNumId w:val="13"/>
+  </w:num>
+  <w:num w:numId="10">
+    <w:abstractNumId w:val="18"/>
+  </w:num>
+  <w:num w:numId="11">
     <w:abstractNumId w:val="16"/>
   </w:num>
-  <w:num w:numId="4">
+  <w:num w:numId="12">
+    <w:abstractNumId w:val="1"/>
+  </w:num>
+  <w:num w:numId="13">
+    <w:abstractNumId w:val="9"/>
+  </w:num>
+  <w:num w:numId="14">
+    <w:abstractNumId w:val="8"/>
+  </w:num>
+  <w:num w:numId="15">
     <w:abstractNumId w:val="12"/>
   </w:num>
-  <w:num w:numId="5">
+  <w:num w:numId="16">
+    <w:abstractNumId w:val="17"/>
+  </w:num>
+  <w:num w:numId="17">
     <w:abstractNumId w:val="6"/>
   </w:num>
-  <w:num w:numId="6">
-    <w:abstractNumId w:val="4"/>
-  </w:num>
-  <w:num w:numId="7">
-    <w:abstractNumId w:val="5"/>
-  </w:num>
-  <w:num w:numId="8">
-    <w:abstractNumId w:val="1"/>
-  </w:num>
-  <w:num w:numId="9">
+  <w:num w:numId="18">
     <w:abstractNumId w:val="14"/>
   </w:num>
-  <w:num w:numId="10">
+  <w:num w:numId="19">
+    <w:abstractNumId w:val="10"/>
+  </w:num>
+  <w:num w:numId="20">
+    <w:abstractNumId w:val="7"/>
+  </w:num>
+  <w:num w:numId="21">
+    <w:abstractNumId w:val="20"/>
+  </w:num>
+  <w:num w:numId="22">
     <w:abstractNumId w:val="19"/>
   </w:num>
-  <w:num w:numId="11">
-    <w:abstractNumId w:val="17"/>
-  </w:num>
-  <w:num w:numId="12">
+  <w:num w:numId="23">
     <w:abstractNumId w:val="2"/>
-  </w:num>
-  <w:num w:numId="13">
-    <w:abstractNumId w:val="10"/>
-  </w:num>
-  <w:num w:numId="14">
-    <w:abstractNumId w:val="9"/>
-  </w:num>
-  <w:num w:numId="15">
-    <w:abstractNumId w:val="13"/>
-  </w:num>
-  <w:num w:numId="16">
-    <w:abstractNumId w:val="18"/>
-  </w:num>
-  <w:num w:numId="17">
-    <w:abstractNumId w:val="7"/>
-  </w:num>
-  <w:num w:numId="18">
-    <w:abstractNumId w:val="15"/>
-  </w:num>
-  <w:num w:numId="19">
-    <w:abstractNumId w:val="11"/>
-  </w:num>
-  <w:num w:numId="20">
-    <w:abstractNumId w:val="8"/>
-  </w:num>
-  <w:num w:numId="21">
-    <w:abstractNumId w:val="21"/>
-  </w:num>
-  <w:num w:numId="22">
-    <w:abstractNumId w:val="20"/>
-  </w:num>
-  <w:num w:numId="23">
-    <w:abstractNumId w:val="3"/>
-  </w:num>
-  <w:num w:numId="24">
-    <w:abstractNumId w:val="0"/>
   </w:num>
 </w:numbering>
 </file>
 
 <file path=word/styles.xml><?xml version="1.0" encoding="utf-8"?>
-<w:styles xmlns:mc="http://schemas.openxmlformats.org/markup-compatibility/2006" xmlns:r="http://schemas.openxmlformats.org/officeDocument/2006/relationships" xmlns:w="http://schemas.openxmlformats.org/wordprocessingml/2006/main" xmlns:w14="http://schemas.microsoft.com/office/word/2010/wordml" xmlns:w15="http://schemas.microsoft.com/office/word/2012/wordml" xmlns:w16cid="http://schemas.microsoft.com/office/word/2016/wordml/cid" xmlns:w16se="http://schemas.microsoft.com/office/word/2015/wordml/symex" mc:Ignorable="w14 w15 w16se w16cid">
+<w:styles xmlns:mc="http://schemas.openxmlformats.org/markup-compatibility/2006" xmlns:r="http://schemas.openxmlformats.org/officeDocument/2006/relationships" xmlns:w="http://schemas.openxmlformats.org/wordprocessingml/2006/main" xmlns:w14="http://schemas.microsoft.com/office/word/2010/wordml" xmlns:w15="http://schemas.microsoft.com/office/word/2012/wordml" mc:Ignorable="w14 w15">
   <w:docDefaults>
     <w:rPrDefault>
       <w:rPr>
@@ -7771,7 +7078,7 @@
       </w:pPr>
     </w:pPrDefault>
   </w:docDefaults>
-  <w:latentStyles w:defLockedState="0" w:defUIPriority="99" w:defSemiHidden="0" w:defUnhideWhenUsed="0" w:defQFormat="0" w:count="375">
+  <w:latentStyles w:defLockedState="0" w:defUIPriority="99" w:defSemiHidden="0" w:defUnhideWhenUsed="0" w:defQFormat="0" w:count="371">
     <w:lsdException w:name="Normal" w:uiPriority="0" w:qFormat="1"/>
     <w:lsdException w:name="heading 1" w:uiPriority="9" w:qFormat="1"/>
     <w:lsdException w:name="heading 2" w:semiHidden="1" w:uiPriority="9" w:unhideWhenUsed="1" w:qFormat="1"/>
@@ -8143,10 +7450,6 @@
     <w:lsdException w:name="List Table 5 Dark Accent 6" w:uiPriority="50"/>
     <w:lsdException w:name="List Table 6 Colorful Accent 6" w:uiPriority="51"/>
     <w:lsdException w:name="List Table 7 Colorful Accent 6" w:uiPriority="52"/>
-    <w:lsdException w:name="Mention" w:semiHidden="1" w:unhideWhenUsed="1"/>
-    <w:lsdException w:name="Smart Hyperlink" w:semiHidden="1" w:unhideWhenUsed="1"/>
-    <w:lsdException w:name="Hashtag" w:semiHidden="1" w:unhideWhenUsed="1"/>
-    <w:lsdException w:name="Unresolved Mention" w:semiHidden="1" w:unhideWhenUsed="1"/>
   </w:latentStyles>
   <w:style w:type="paragraph" w:default="1" w:styleId="Normal">
     <w:name w:val="Normal"/>
@@ -8414,6 +7717,7 @@
       <w:spacing w:after="0" w:line="240" w:lineRule="auto"/>
     </w:pPr>
     <w:tblPr>
+      <w:tblInd w:w="0" w:type="dxa"/>
       <w:tblBorders>
         <w:top w:val="single" w:sz="4" w:space="0" w:color="auto"/>
         <w:left w:val="single" w:sz="4" w:space="0" w:color="auto"/>
@@ -8422,6 +7726,12 @@
         <w:insideH w:val="single" w:sz="4" w:space="0" w:color="auto"/>
         <w:insideV w:val="single" w:sz="4" w:space="0" w:color="auto"/>
       </w:tblBorders>
+      <w:tblCellMar>
+        <w:top w:w="0" w:type="dxa"/>
+        <w:left w:w="108" w:type="dxa"/>
+        <w:bottom w:w="0" w:type="dxa"/>
+        <w:right w:w="108" w:type="dxa"/>
+      </w:tblCellMar>
     </w:tblPr>
   </w:style>
   <w:style w:type="paragraph" w:styleId="NormalWeb">
@@ -8588,8 +7898,8 @@
       <w:u w:val="single"/>
     </w:rPr>
   </w:style>
-  <w:style w:type="character" w:customStyle="1" w:styleId="UnresolvedMention1">
-    <w:name w:val="Unresolved Mention1"/>
+  <w:style w:type="character" w:customStyle="1" w:styleId="UnresolvedMention">
+    <w:name w:val="Unresolved Mention"/>
     <w:basedOn w:val="DefaultParagraphFont"/>
     <w:uiPriority w:val="99"/>
     <w:semiHidden/>
@@ -8619,18 +7929,6 @@
     <w:name w:val="g2"/>
     <w:basedOn w:val="DefaultParagraphFont"/>
     <w:rsid w:val="00190ADD"/>
-  </w:style>
-  <w:style w:type="character" w:styleId="UnresolvedMention">
-    <w:name w:val="Unresolved Mention"/>
-    <w:basedOn w:val="DefaultParagraphFont"/>
-    <w:uiPriority w:val="99"/>
-    <w:semiHidden/>
-    <w:unhideWhenUsed/>
-    <w:rsid w:val="00CA480D"/>
-    <w:rPr>
-      <w:color w:val="605E5C"/>
-      <w:shd w:val="clear" w:color="auto" w:fill="E1DFDD"/>
-    </w:rPr>
   </w:style>
 </w:styles>
 </file>
@@ -8901,7 +8199,7 @@
 </file>
 
 <file path=customXml/itemProps1.xml><?xml version="1.0" encoding="utf-8"?>
-<ds:datastoreItem xmlns:ds="http://schemas.openxmlformats.org/officeDocument/2006/customXml" ds:itemID="{E03B3662-89EA-4F2C-BC25-544C07B55911}">
+<ds:datastoreItem xmlns:ds="http://schemas.openxmlformats.org/officeDocument/2006/customXml" ds:itemID="{92423AE1-61F7-43C0-8018-2839EEAB3B68}">
   <ds:schemaRefs>
     <ds:schemaRef ds:uri="http://schemas.openxmlformats.org/officeDocument/2006/bibliography"/>
   </ds:schemaRefs>

</xml_diff>

<commit_message>
"Proposal_group7.docx" Final Version Uploaded
</commit_message>
<xml_diff>
--- a/Documentation/Proposal/Group_7_Proposal.docx
+++ b/Documentation/Proposal/Group_7_Proposal.docx
@@ -1,6 +1,6 @@
 
 <file path=word/document.xml><?xml version="1.0" encoding="utf-8"?>
-<w:document xmlns:wpc="http://schemas.microsoft.com/office/word/2010/wordprocessingCanvas" xmlns:mc="http://schemas.openxmlformats.org/markup-compatibility/2006" xmlns:o="urn:schemas-microsoft-com:office:office" xmlns:r="http://schemas.openxmlformats.org/officeDocument/2006/relationships" xmlns:m="http://schemas.openxmlformats.org/officeDocument/2006/math" xmlns:v="urn:schemas-microsoft-com:vml" xmlns:wp14="http://schemas.microsoft.com/office/word/2010/wordprocessingDrawing" xmlns:wp="http://schemas.openxmlformats.org/drawingml/2006/wordprocessingDrawing" xmlns:w10="urn:schemas-microsoft-com:office:word" xmlns:w="http://schemas.openxmlformats.org/wordprocessingml/2006/main" xmlns:w14="http://schemas.microsoft.com/office/word/2010/wordml" xmlns:w15="http://schemas.microsoft.com/office/word/2012/wordml" xmlns:wpg="http://schemas.microsoft.com/office/word/2010/wordprocessingGroup" xmlns:wpi="http://schemas.microsoft.com/office/word/2010/wordprocessingInk" xmlns:wne="http://schemas.microsoft.com/office/word/2006/wordml" xmlns:wps="http://schemas.microsoft.com/office/word/2010/wordprocessingShape" mc:Ignorable="w14 w15 wp14">
+<w:document xmlns:wpc="http://schemas.microsoft.com/office/word/2010/wordprocessingCanvas" xmlns:cx="http://schemas.microsoft.com/office/drawing/2014/chartex" xmlns:cx1="http://schemas.microsoft.com/office/drawing/2015/9/8/chartex" xmlns:cx2="http://schemas.microsoft.com/office/drawing/2015/10/21/chartex" xmlns:cx3="http://schemas.microsoft.com/office/drawing/2016/5/9/chartex" xmlns:cx4="http://schemas.microsoft.com/office/drawing/2016/5/10/chartex" xmlns:cx5="http://schemas.microsoft.com/office/drawing/2016/5/11/chartex" xmlns:cx6="http://schemas.microsoft.com/office/drawing/2016/5/12/chartex" xmlns:cx7="http://schemas.microsoft.com/office/drawing/2016/5/13/chartex" xmlns:cx8="http://schemas.microsoft.com/office/drawing/2016/5/14/chartex" xmlns:mc="http://schemas.openxmlformats.org/markup-compatibility/2006" xmlns:aink="http://schemas.microsoft.com/office/drawing/2016/ink" xmlns:am3d="http://schemas.microsoft.com/office/drawing/2017/model3d" xmlns:o="urn:schemas-microsoft-com:office:office" xmlns:r="http://schemas.openxmlformats.org/officeDocument/2006/relationships" xmlns:m="http://schemas.openxmlformats.org/officeDocument/2006/math" xmlns:v="urn:schemas-microsoft-com:vml" xmlns:wp14="http://schemas.microsoft.com/office/word/2010/wordprocessingDrawing" xmlns:wp="http://schemas.openxmlformats.org/drawingml/2006/wordprocessingDrawing" xmlns:w10="urn:schemas-microsoft-com:office:word" xmlns:w="http://schemas.openxmlformats.org/wordprocessingml/2006/main" xmlns:w14="http://schemas.microsoft.com/office/word/2010/wordml" xmlns:w15="http://schemas.microsoft.com/office/word/2012/wordml" xmlns:w16cid="http://schemas.microsoft.com/office/word/2016/wordml/cid" xmlns:w16se="http://schemas.microsoft.com/office/word/2015/wordml/symex" xmlns:wpg="http://schemas.microsoft.com/office/word/2010/wordprocessingGroup" xmlns:wpi="http://schemas.microsoft.com/office/word/2010/wordprocessingInk" xmlns:wne="http://schemas.microsoft.com/office/word/2006/wordml" xmlns:wps="http://schemas.microsoft.com/office/word/2010/wordprocessingShape" mc:Ignorable="w14 w15 w16se w16cid wp14">
   <w:body>
     <w:p>
       <w:pPr>
@@ -128,7 +128,7 @@
               </wp:anchor>
             </w:drawing>
           </mc:Choice>
-          <mc:Fallback xmlns:w16se="http://schemas.microsoft.com/office/word/2015/wordml/symex" xmlns:w16cid="http://schemas.microsoft.com/office/word/2016/wordml/cid" xmlns:am3d="http://schemas.microsoft.com/office/drawing/2017/model3d" xmlns:aink="http://schemas.microsoft.com/office/drawing/2016/ink" xmlns:cx8="http://schemas.microsoft.com/office/drawing/2016/5/14/chartex" xmlns:cx7="http://schemas.microsoft.com/office/drawing/2016/5/13/chartex" xmlns:cx6="http://schemas.microsoft.com/office/drawing/2016/5/12/chartex" xmlns:cx5="http://schemas.microsoft.com/office/drawing/2016/5/11/chartex" xmlns:cx4="http://schemas.microsoft.com/office/drawing/2016/5/10/chartex" xmlns:cx3="http://schemas.microsoft.com/office/drawing/2016/5/9/chartex" xmlns:cx2="http://schemas.microsoft.com/office/drawing/2015/10/21/chartex" xmlns:cx1="http://schemas.microsoft.com/office/drawing/2015/9/8/chartex" xmlns:cx="http://schemas.microsoft.com/office/drawing/2014/chartex">
+          <mc:Fallback>
             <w:pict>
               <v:line w14:anchorId="53FDDD5B" id="Straight Connector 2" o:spid="_x0000_s1026" style="position:absolute;flip:y;z-index:251659264;visibility:visible;mso-wrap-style:square;mso-width-percent:0;mso-height-percent:0;mso-wrap-distance-left:9pt;mso-wrap-distance-top:0;mso-wrap-distance-right:9pt;mso-wrap-distance-bottom:0;mso-position-horizontal:center;mso-position-horizontal-relative:margin;mso-position-vertical:absolute;mso-position-vertical-relative:text;mso-width-percent:0;mso-height-percent:0;mso-width-relative:margin;mso-height-relative:margin" from="0,23pt" to="563.1pt,24.05pt" o:gfxdata="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" strokecolor="black [3200]" strokeweight=".5pt">
                 <v:stroke joinstyle="miter"/>
@@ -240,7 +240,7 @@
               </wp:anchor>
             </w:drawing>
           </mc:Choice>
-          <mc:Fallback xmlns:w16se="http://schemas.microsoft.com/office/word/2015/wordml/symex" xmlns:w16cid="http://schemas.microsoft.com/office/word/2016/wordml/cid" xmlns:am3d="http://schemas.microsoft.com/office/drawing/2017/model3d" xmlns:aink="http://schemas.microsoft.com/office/drawing/2016/ink" xmlns:cx8="http://schemas.microsoft.com/office/drawing/2016/5/14/chartex" xmlns:cx7="http://schemas.microsoft.com/office/drawing/2016/5/13/chartex" xmlns:cx6="http://schemas.microsoft.com/office/drawing/2016/5/12/chartex" xmlns:cx5="http://schemas.microsoft.com/office/drawing/2016/5/11/chartex" xmlns:cx4="http://schemas.microsoft.com/office/drawing/2016/5/10/chartex" xmlns:cx3="http://schemas.microsoft.com/office/drawing/2016/5/9/chartex" xmlns:cx2="http://schemas.microsoft.com/office/drawing/2015/10/21/chartex" xmlns:cx1="http://schemas.microsoft.com/office/drawing/2015/9/8/chartex" xmlns:cx="http://schemas.microsoft.com/office/drawing/2014/chartex">
+          <mc:Fallback>
             <w:pict>
               <v:line w14:anchorId="7BA5D990" id="Straight Connector 3" o:spid="_x0000_s1026" style="position:absolute;flip:y;z-index:251660288;visibility:visible;mso-wrap-style:square;mso-width-percent:0;mso-height-percent:0;mso-wrap-distance-left:9pt;mso-wrap-distance-top:0;mso-wrap-distance-right:9pt;mso-wrap-distance-bottom:0;mso-position-horizontal:center;mso-position-horizontal-relative:margin;mso-position-vertical:absolute;mso-position-vertical-relative:text;mso-width-percent:0;mso-height-percent:0;mso-width-relative:margin;mso-height-relative:margin" from="0,34.9pt" to="565.25pt,37.05pt" o:gfxdata="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" strokecolor="black [3200]" strokeweight=".5pt">
                 <v:stroke joinstyle="miter"/>
@@ -554,6 +554,8 @@
           <w:szCs w:val="44"/>
         </w:rPr>
       </w:pPr>
+      <w:bookmarkStart w:id="0" w:name="_GoBack"/>
+      <w:bookmarkEnd w:id="0"/>
       <w:r>
         <w:rPr>
           <w:rFonts w:ascii="Baskerville Old Face" w:hAnsi="Baskerville Old Face"/>
@@ -600,7 +602,7 @@
           <w:sz w:val="40"/>
           <w:szCs w:val="40"/>
         </w:rPr>
-        <w:t>18</w:t>
+        <w:t>1</w:t>
       </w:r>
       <w:r>
         <w:rPr>
@@ -610,7 +612,7 @@
           <w:sz w:val="40"/>
           <w:szCs w:val="40"/>
         </w:rPr>
-        <w:t>.</w:t>
+        <w:t>9</w:t>
       </w:r>
       <w:r>
         <w:rPr>
@@ -620,7 +622,7 @@
           <w:sz w:val="40"/>
           <w:szCs w:val="40"/>
         </w:rPr>
-        <w:t>0</w:t>
+        <w:t>.</w:t>
       </w:r>
       <w:r>
         <w:rPr>
@@ -630,7 +632,7 @@
           <w:sz w:val="40"/>
           <w:szCs w:val="40"/>
         </w:rPr>
-        <w:t>2.201</w:t>
+        <w:t>0</w:t>
       </w:r>
       <w:r>
         <w:rPr>
@@ -640,6 +642,16 @@
           <w:sz w:val="40"/>
           <w:szCs w:val="40"/>
         </w:rPr>
+        <w:t>2.201</w:t>
+      </w:r>
+      <w:r>
+        <w:rPr>
+          <w:rFonts w:ascii="Baskerville Old Face" w:hAnsi="Baskerville Old Face"/>
+          <w:b/>
+          <w:bCs/>
+          <w:sz w:val="40"/>
+          <w:szCs w:val="40"/>
+        </w:rPr>
         <w:t>9</w:t>
       </w:r>
     </w:p>
@@ -651,6 +663,7 @@
           <w:color w:val="auto"/>
           <w:sz w:val="28"/>
           <w:szCs w:val="28"/>
+          <w:lang w:bidi="bn-BD"/>
         </w:rPr>
         <w:id w:val="-1560555340"/>
         <w:docPartObj>
@@ -661,7 +674,6 @@
       <w:sdtEndPr>
         <w:rPr>
           <w:rFonts w:ascii="Tahoma" w:eastAsiaTheme="minorHAnsi" w:hAnsi="Tahoma" w:cs="Tahoma"/>
-          <w:lang w:bidi="bn-BD"/>
         </w:rPr>
       </w:sdtEndPr>
       <w:sdtContent>
@@ -741,7 +753,7 @@
               <w:sz w:val="28"/>
               <w:szCs w:val="28"/>
             </w:rPr>
-            <w:t>Introduction…………………………………………………</w:t>
+            <w:t>Introduction………</w:t>
           </w:r>
           <w:r>
             <w:rPr>
@@ -751,7 +763,7 @@
               <w:sz w:val="28"/>
               <w:szCs w:val="28"/>
             </w:rPr>
-            <w:t>………….</w:t>
+            <w:t>.</w:t>
           </w:r>
           <w:r>
             <w:rPr>
@@ -761,7 +773,27 @@
               <w:sz w:val="28"/>
               <w:szCs w:val="28"/>
             </w:rPr>
-            <w:t>…</w:t>
+            <w:t>…………………………………………</w:t>
+          </w:r>
+          <w:r>
+            <w:rPr>
+              <w:rFonts w:ascii="Tahoma" w:hAnsi="Tahoma" w:cs="Tahoma"/>
+              <w:b/>
+              <w:bCs/>
+              <w:sz w:val="28"/>
+              <w:szCs w:val="28"/>
+            </w:rPr>
+            <w:t>…………</w:t>
+          </w:r>
+          <w:r>
+            <w:rPr>
+              <w:rFonts w:ascii="Tahoma" w:hAnsi="Tahoma" w:cs="Tahoma"/>
+              <w:b/>
+              <w:bCs/>
+              <w:sz w:val="28"/>
+              <w:szCs w:val="28"/>
+            </w:rPr>
+            <w:t>.</w:t>
           </w:r>
           <w:r>
             <w:rPr>
@@ -812,7 +844,7 @@
               <w:sz w:val="28"/>
               <w:szCs w:val="28"/>
             </w:rPr>
-            <w:t>………………………………………………………………</w:t>
+            <w:t>……………………………………</w:t>
           </w:r>
           <w:r>
             <w:rPr>
@@ -822,6 +854,24 @@
               <w:szCs w:val="28"/>
             </w:rPr>
             <w:t>.</w:t>
+          </w:r>
+          <w:r>
+            <w:rPr>
+              <w:rFonts w:ascii="Tahoma" w:hAnsi="Tahoma" w:cs="Tahoma"/>
+              <w:b/>
+              <w:sz w:val="28"/>
+              <w:szCs w:val="28"/>
+            </w:rPr>
+            <w:t>………………………</w:t>
+          </w:r>
+          <w:r>
+            <w:rPr>
+              <w:rFonts w:ascii="Tahoma" w:hAnsi="Tahoma" w:cs="Tahoma"/>
+              <w:b/>
+              <w:sz w:val="28"/>
+              <w:szCs w:val="28"/>
+            </w:rPr>
+            <w:t>...</w:t>
           </w:r>
           <w:r>
             <w:rPr>
@@ -871,7 +921,88 @@
               <w:sz w:val="28"/>
               <w:szCs w:val="28"/>
             </w:rPr>
-            <w:t>…………………………………………………………….</w:t>
+            <w:t>………</w:t>
+          </w:r>
+          <w:r>
+            <w:rPr>
+              <w:rFonts w:ascii="Tahoma" w:hAnsi="Tahoma" w:cs="Tahoma"/>
+              <w:b/>
+              <w:sz w:val="28"/>
+              <w:szCs w:val="28"/>
+            </w:rPr>
+            <w:t>.</w:t>
+          </w:r>
+          <w:r>
+            <w:rPr>
+              <w:rFonts w:ascii="Tahoma" w:hAnsi="Tahoma" w:cs="Tahoma"/>
+              <w:b/>
+              <w:sz w:val="28"/>
+              <w:szCs w:val="28"/>
+            </w:rPr>
+            <w:t>……</w:t>
+          </w:r>
+          <w:r>
+            <w:rPr>
+              <w:rFonts w:ascii="Tahoma" w:hAnsi="Tahoma" w:cs="Tahoma"/>
+              <w:b/>
+              <w:sz w:val="28"/>
+              <w:szCs w:val="28"/>
+            </w:rPr>
+            <w:t>.</w:t>
+          </w:r>
+          <w:r>
+            <w:rPr>
+              <w:rFonts w:ascii="Tahoma" w:hAnsi="Tahoma" w:cs="Tahoma"/>
+              <w:b/>
+              <w:sz w:val="28"/>
+              <w:szCs w:val="28"/>
+            </w:rPr>
+            <w:t>…</w:t>
+          </w:r>
+          <w:r>
+            <w:rPr>
+              <w:rFonts w:ascii="Tahoma" w:hAnsi="Tahoma" w:cs="Tahoma"/>
+              <w:b/>
+              <w:sz w:val="28"/>
+              <w:szCs w:val="28"/>
+            </w:rPr>
+            <w:t>.</w:t>
+          </w:r>
+          <w:r>
+            <w:rPr>
+              <w:rFonts w:ascii="Tahoma" w:hAnsi="Tahoma" w:cs="Tahoma"/>
+              <w:b/>
+              <w:sz w:val="28"/>
+              <w:szCs w:val="28"/>
+            </w:rPr>
+            <w:t>………………</w:t>
+          </w:r>
+          <w:r>
+            <w:rPr>
+              <w:rFonts w:ascii="Tahoma" w:hAnsi="Tahoma" w:cs="Tahoma"/>
+              <w:b/>
+              <w:sz w:val="28"/>
+              <w:szCs w:val="28"/>
+            </w:rPr>
+            <w:t>…</w:t>
+          </w:r>
+          <w:r>
+            <w:rPr>
+              <w:rFonts w:ascii="Tahoma" w:hAnsi="Tahoma" w:cs="Tahoma"/>
+              <w:b/>
+              <w:sz w:val="28"/>
+              <w:szCs w:val="28"/>
+            </w:rPr>
+            <w:t>……………………</w:t>
+          </w:r>
+          <w:r>
+            <w:rPr>
+              <w:rFonts w:ascii="Tahoma" w:hAnsi="Tahoma" w:cs="Tahoma"/>
+              <w:b/>
+              <w:sz w:val="28"/>
+              <w:szCs w:val="28"/>
+            </w:rPr>
+            <w:t>…....</w:t>
           </w:r>
           <w:r>
             <w:rPr>
@@ -931,7 +1062,43 @@
               <w:sz w:val="28"/>
               <w:szCs w:val="28"/>
             </w:rPr>
-            <w:t>…………………………………………………………….</w:t>
+            <w:t>…………………………………</w:t>
+          </w:r>
+          <w:r>
+            <w:rPr>
+              <w:rFonts w:ascii="Tahoma" w:hAnsi="Tahoma" w:cs="Tahoma"/>
+              <w:b/>
+              <w:sz w:val="28"/>
+              <w:szCs w:val="28"/>
+            </w:rPr>
+            <w:t>.</w:t>
+          </w:r>
+          <w:r>
+            <w:rPr>
+              <w:rFonts w:ascii="Tahoma" w:hAnsi="Tahoma" w:cs="Tahoma"/>
+              <w:b/>
+              <w:sz w:val="28"/>
+              <w:szCs w:val="28"/>
+            </w:rPr>
+            <w:t>……………………</w:t>
+          </w:r>
+          <w:r>
+            <w:rPr>
+              <w:rFonts w:ascii="Tahoma" w:hAnsi="Tahoma" w:cs="Tahoma"/>
+              <w:b/>
+              <w:sz w:val="28"/>
+              <w:szCs w:val="28"/>
+            </w:rPr>
+            <w:t>…</w:t>
+          </w:r>
+          <w:r>
+            <w:rPr>
+              <w:rFonts w:ascii="Tahoma" w:hAnsi="Tahoma" w:cs="Tahoma"/>
+              <w:b/>
+              <w:sz w:val="28"/>
+              <w:szCs w:val="28"/>
+            </w:rPr>
+            <w:t>...</w:t>
           </w:r>
           <w:r>
             <w:rPr>
@@ -982,7 +1149,81 @@
               <w:sz w:val="28"/>
               <w:szCs w:val="28"/>
             </w:rPr>
-            <w:t>………………………………………………………………….</w:t>
+            <w:t>……………………………</w:t>
+          </w:r>
+          <w:r>
+            <w:rPr>
+              <w:rFonts w:ascii="Tahoma" w:hAnsi="Tahoma" w:cs="Tahoma"/>
+              <w:b/>
+              <w:sz w:val="28"/>
+              <w:szCs w:val="28"/>
+            </w:rPr>
+            <w:t>.</w:t>
+          </w:r>
+          <w:r>
+            <w:rPr>
+              <w:rFonts w:ascii="Tahoma" w:hAnsi="Tahoma" w:cs="Tahoma"/>
+              <w:b/>
+              <w:sz w:val="28"/>
+              <w:szCs w:val="28"/>
+            </w:rPr>
+            <w:t>…</w:t>
+          </w:r>
+          <w:r>
+            <w:rPr>
+              <w:rFonts w:ascii="Tahoma" w:hAnsi="Tahoma" w:cs="Tahoma"/>
+              <w:b/>
+              <w:sz w:val="28"/>
+              <w:szCs w:val="28"/>
+            </w:rPr>
+            <w:t>.</w:t>
+          </w:r>
+          <w:r>
+            <w:rPr>
+              <w:rFonts w:ascii="Tahoma" w:hAnsi="Tahoma" w:cs="Tahoma"/>
+              <w:b/>
+              <w:sz w:val="28"/>
+              <w:szCs w:val="28"/>
+            </w:rPr>
+            <w:t>…………………………</w:t>
+          </w:r>
+          <w:r>
+            <w:rPr>
+              <w:rFonts w:ascii="Tahoma" w:hAnsi="Tahoma" w:cs="Tahoma"/>
+              <w:b/>
+              <w:sz w:val="28"/>
+              <w:szCs w:val="28"/>
+            </w:rPr>
+            <w:t>…</w:t>
+          </w:r>
+          <w:r>
+            <w:rPr>
+              <w:rFonts w:ascii="Tahoma" w:hAnsi="Tahoma" w:cs="Tahoma"/>
+              <w:b/>
+              <w:sz w:val="28"/>
+              <w:szCs w:val="28"/>
+            </w:rPr>
+            <w:t>...</w:t>
+          </w:r>
+          <w:r>
+            <w:rPr>
+              <w:rFonts w:ascii="Tahoma" w:hAnsi="Tahoma" w:cs="Tahoma"/>
+              <w:b/>
+              <w:bCs/>
+              <w:sz w:val="28"/>
+              <w:szCs w:val="28"/>
+            </w:rPr>
+            <w:t>3</w:t>
+          </w:r>
+          <w:r>
+            <w:rPr>
+              <w:rFonts w:ascii="Tahoma" w:hAnsi="Tahoma" w:cs="Tahoma"/>
+              <w:b/>
+              <w:bCs/>
+              <w:sz w:val="28"/>
+              <w:szCs w:val="28"/>
+            </w:rPr>
+            <w:t>-</w:t>
           </w:r>
           <w:r>
             <w:rPr>
@@ -1023,7 +1264,43 @@
               <w:sz w:val="28"/>
               <w:szCs w:val="28"/>
             </w:rPr>
-            <w:t>………………………………………</w:t>
+            <w:t>………………</w:t>
+          </w:r>
+          <w:r>
+            <w:rPr>
+              <w:rFonts w:ascii="Tahoma" w:hAnsi="Tahoma" w:cs="Tahoma"/>
+              <w:b/>
+              <w:sz w:val="28"/>
+              <w:szCs w:val="28"/>
+            </w:rPr>
+            <w:t>.</w:t>
+          </w:r>
+          <w:r>
+            <w:rPr>
+              <w:rFonts w:ascii="Tahoma" w:hAnsi="Tahoma" w:cs="Tahoma"/>
+              <w:b/>
+              <w:sz w:val="28"/>
+              <w:szCs w:val="28"/>
+            </w:rPr>
+            <w:t>………</w:t>
+          </w:r>
+          <w:r>
+            <w:rPr>
+              <w:rFonts w:ascii="Tahoma" w:hAnsi="Tahoma" w:cs="Tahoma"/>
+              <w:b/>
+              <w:sz w:val="28"/>
+              <w:szCs w:val="28"/>
+            </w:rPr>
+            <w:t>.</w:t>
+          </w:r>
+          <w:r>
+            <w:rPr>
+              <w:rFonts w:ascii="Tahoma" w:hAnsi="Tahoma" w:cs="Tahoma"/>
+              <w:b/>
+              <w:sz w:val="28"/>
+              <w:szCs w:val="28"/>
+            </w:rPr>
+            <w:t>………………</w:t>
           </w:r>
           <w:r>
             <w:rPr>
@@ -1041,7 +1318,7 @@
               <w:sz w:val="28"/>
               <w:szCs w:val="28"/>
             </w:rPr>
-            <w:t>……</w:t>
+            <w:t>…...</w:t>
           </w:r>
           <w:r>
             <w:rPr>
@@ -1051,7 +1328,7 @@
               <w:sz w:val="28"/>
               <w:szCs w:val="28"/>
             </w:rPr>
-            <w:t>4-5</w:t>
+            <w:t>4</w:t>
           </w:r>
         </w:p>
         <w:p>
@@ -1082,7 +1359,43 @@
               <w:sz w:val="28"/>
               <w:szCs w:val="28"/>
             </w:rPr>
-            <w:t>…………………………………………………………..</w:t>
+            <w:t>………………………</w:t>
+          </w:r>
+          <w:r>
+            <w:rPr>
+              <w:rFonts w:ascii="Tahoma" w:hAnsi="Tahoma" w:cs="Tahoma"/>
+              <w:b/>
+              <w:sz w:val="28"/>
+              <w:szCs w:val="28"/>
+            </w:rPr>
+            <w:t>.</w:t>
+          </w:r>
+          <w:r>
+            <w:rPr>
+              <w:rFonts w:ascii="Tahoma" w:hAnsi="Tahoma" w:cs="Tahoma"/>
+              <w:b/>
+              <w:sz w:val="28"/>
+              <w:szCs w:val="28"/>
+            </w:rPr>
+            <w:t>………...</w:t>
+          </w:r>
+          <w:r>
+            <w:rPr>
+              <w:rFonts w:ascii="Tahoma" w:hAnsi="Tahoma" w:cs="Tahoma"/>
+              <w:b/>
+              <w:sz w:val="28"/>
+              <w:szCs w:val="28"/>
+            </w:rPr>
+            <w:t>………………</w:t>
+          </w:r>
+          <w:r>
+            <w:rPr>
+              <w:rFonts w:ascii="Tahoma" w:hAnsi="Tahoma" w:cs="Tahoma"/>
+              <w:b/>
+              <w:sz w:val="28"/>
+              <w:szCs w:val="28"/>
+            </w:rPr>
+            <w:t>.…….</w:t>
           </w:r>
           <w:r>
             <w:rPr>
@@ -1123,7 +1436,25 @@
               <w:sz w:val="28"/>
               <w:szCs w:val="28"/>
             </w:rPr>
-            <w:t>………………………………………………</w:t>
+            <w:t>…………</w:t>
+          </w:r>
+          <w:r>
+            <w:rPr>
+              <w:rFonts w:ascii="Tahoma" w:hAnsi="Tahoma" w:cs="Tahoma"/>
+              <w:b/>
+              <w:sz w:val="28"/>
+              <w:szCs w:val="28"/>
+            </w:rPr>
+            <w:t>.</w:t>
+          </w:r>
+          <w:r>
+            <w:rPr>
+              <w:rFonts w:ascii="Tahoma" w:hAnsi="Tahoma" w:cs="Tahoma"/>
+              <w:b/>
+              <w:sz w:val="28"/>
+              <w:szCs w:val="28"/>
+            </w:rPr>
+            <w:t>……………………………………</w:t>
           </w:r>
           <w:r>
             <w:rPr>
@@ -1151,7 +1482,7 @@
               <w:sz w:val="28"/>
               <w:szCs w:val="28"/>
             </w:rPr>
-            <w:t>5-6</w:t>
+            <w:t>5</w:t>
           </w:r>
         </w:p>
         <w:p>
@@ -1173,7 +1504,7 @@
               <w:sz w:val="28"/>
               <w:szCs w:val="28"/>
             </w:rPr>
-            <w:t>9. System Requirements……………………………</w:t>
+            <w:t>9. System Requirements………………</w:t>
           </w:r>
           <w:r>
             <w:rPr>
@@ -1183,6 +1514,26 @@
               <w:sz w:val="28"/>
               <w:szCs w:val="28"/>
             </w:rPr>
+            <w:t>.</w:t>
+          </w:r>
+          <w:r>
+            <w:rPr>
+              <w:rFonts w:ascii="Tahoma" w:hAnsi="Tahoma" w:cs="Tahoma"/>
+              <w:b/>
+              <w:bCs/>
+              <w:sz w:val="28"/>
+              <w:szCs w:val="28"/>
+            </w:rPr>
+            <w:t>……………</w:t>
+          </w:r>
+          <w:r>
+            <w:rPr>
+              <w:rFonts w:ascii="Tahoma" w:hAnsi="Tahoma" w:cs="Tahoma"/>
+              <w:b/>
+              <w:bCs/>
+              <w:sz w:val="28"/>
+              <w:szCs w:val="28"/>
+            </w:rPr>
             <w:t>...</w:t>
           </w:r>
           <w:r>
@@ -1203,7 +1554,7 @@
               <w:sz w:val="28"/>
               <w:szCs w:val="28"/>
             </w:rPr>
-            <w:t>….</w:t>
+            <w:t>..</w:t>
           </w:r>
           <w:r>
             <w:rPr>
@@ -1213,7 +1564,17 @@
               <w:sz w:val="28"/>
               <w:szCs w:val="28"/>
             </w:rPr>
-            <w:t>..............</w:t>
+            <w:t>.</w:t>
+          </w:r>
+          <w:r>
+            <w:rPr>
+              <w:rFonts w:ascii="Tahoma" w:hAnsi="Tahoma" w:cs="Tahoma"/>
+              <w:b/>
+              <w:bCs/>
+              <w:sz w:val="28"/>
+              <w:szCs w:val="28"/>
+            </w:rPr>
+            <w:t>.............</w:t>
           </w:r>
           <w:r>
             <w:rPr>
@@ -1261,7 +1622,25 @@
               <w:sz w:val="28"/>
               <w:lang w:bidi="ar-SA"/>
             </w:rPr>
-            <w:t>...............</w:t>
+            <w:t>..............</w:t>
+          </w:r>
+          <w:r>
+            <w:rPr>
+              <w:rFonts w:ascii="Tahoma" w:hAnsi="Tahoma" w:cs="Tahoma"/>
+              <w:b/>
+              <w:sz w:val="28"/>
+              <w:lang w:bidi="ar-SA"/>
+            </w:rPr>
+            <w:t>.</w:t>
+          </w:r>
+          <w:r>
+            <w:rPr>
+              <w:rFonts w:ascii="Tahoma" w:hAnsi="Tahoma" w:cs="Tahoma"/>
+              <w:b/>
+              <w:sz w:val="28"/>
+              <w:lang w:bidi="ar-SA"/>
+            </w:rPr>
+            <w:t>.</w:t>
           </w:r>
           <w:r>
             <w:rPr>
@@ -1289,7 +1668,7 @@
               <w:sz w:val="28"/>
               <w:lang w:bidi="ar-SA"/>
             </w:rPr>
-            <w:t>11. Conclusion…………………………………………………</w:t>
+            <w:t>11. Conclusion………………………</w:t>
           </w:r>
           <w:r>
             <w:rPr>
@@ -1298,7 +1677,115 @@
               <w:sz w:val="28"/>
               <w:lang w:bidi="ar-SA"/>
             </w:rPr>
-            <w:t>……………..</w:t>
+            <w:t>.</w:t>
+          </w:r>
+          <w:r>
+            <w:rPr>
+              <w:rFonts w:ascii="Tahoma" w:hAnsi="Tahoma" w:cs="Tahoma"/>
+              <w:b/>
+              <w:sz w:val="28"/>
+              <w:lang w:bidi="ar-SA"/>
+            </w:rPr>
+            <w:t>……………</w:t>
+          </w:r>
+          <w:r>
+            <w:rPr>
+              <w:rFonts w:ascii="Tahoma" w:hAnsi="Tahoma" w:cs="Tahoma"/>
+              <w:b/>
+              <w:sz w:val="28"/>
+              <w:lang w:bidi="ar-SA"/>
+            </w:rPr>
+            <w:t>…</w:t>
+          </w:r>
+          <w:r>
+            <w:rPr>
+              <w:rFonts w:ascii="Tahoma" w:hAnsi="Tahoma" w:cs="Tahoma"/>
+              <w:b/>
+              <w:sz w:val="28"/>
+              <w:lang w:bidi="ar-SA"/>
+            </w:rPr>
+            <w:t>..</w:t>
+          </w:r>
+          <w:r>
+            <w:rPr>
+              <w:rFonts w:ascii="Tahoma" w:hAnsi="Tahoma" w:cs="Tahoma"/>
+              <w:b/>
+              <w:sz w:val="28"/>
+              <w:lang w:bidi="ar-SA"/>
+            </w:rPr>
+            <w:t>.</w:t>
+          </w:r>
+          <w:r>
+            <w:rPr>
+              <w:rFonts w:ascii="Tahoma" w:hAnsi="Tahoma" w:cs="Tahoma"/>
+              <w:b/>
+              <w:sz w:val="28"/>
+              <w:lang w:bidi="ar-SA"/>
+            </w:rPr>
+            <w:t>……</w:t>
+          </w:r>
+          <w:r>
+            <w:rPr>
+              <w:rFonts w:ascii="Tahoma" w:hAnsi="Tahoma" w:cs="Tahoma"/>
+              <w:b/>
+              <w:sz w:val="28"/>
+              <w:lang w:bidi="ar-SA"/>
+            </w:rPr>
+            <w:t>.</w:t>
+          </w:r>
+          <w:r>
+            <w:rPr>
+              <w:rFonts w:ascii="Tahoma" w:hAnsi="Tahoma" w:cs="Tahoma"/>
+              <w:b/>
+              <w:sz w:val="28"/>
+              <w:lang w:bidi="ar-SA"/>
+            </w:rPr>
+            <w:t>…</w:t>
+          </w:r>
+          <w:r>
+            <w:rPr>
+              <w:rFonts w:ascii="Tahoma" w:hAnsi="Tahoma" w:cs="Tahoma"/>
+              <w:b/>
+              <w:sz w:val="28"/>
+              <w:lang w:bidi="ar-SA"/>
+            </w:rPr>
+            <w:t>.</w:t>
+          </w:r>
+          <w:r>
+            <w:rPr>
+              <w:rFonts w:ascii="Tahoma" w:hAnsi="Tahoma" w:cs="Tahoma"/>
+              <w:b/>
+              <w:sz w:val="28"/>
+              <w:lang w:bidi="ar-SA"/>
+            </w:rPr>
+            <w:t>……</w:t>
+          </w:r>
+          <w:r>
+            <w:rPr>
+              <w:rFonts w:ascii="Tahoma" w:hAnsi="Tahoma" w:cs="Tahoma"/>
+              <w:b/>
+              <w:sz w:val="28"/>
+              <w:lang w:bidi="ar-SA"/>
+            </w:rPr>
+            <w:t>.</w:t>
+          </w:r>
+          <w:r>
+            <w:rPr>
+              <w:rFonts w:ascii="Tahoma" w:hAnsi="Tahoma" w:cs="Tahoma"/>
+              <w:b/>
+              <w:sz w:val="28"/>
+              <w:lang w:bidi="ar-SA"/>
+            </w:rPr>
+            <w:t>…</w:t>
+          </w:r>
+          <w:r>
+            <w:rPr>
+              <w:rFonts w:ascii="Tahoma" w:hAnsi="Tahoma" w:cs="Tahoma"/>
+              <w:b/>
+              <w:sz w:val="28"/>
+              <w:lang w:bidi="ar-SA"/>
+            </w:rPr>
+            <w:t>...</w:t>
           </w:r>
           <w:r>
             <w:rPr>
@@ -1326,7 +1813,7 @@
               <w:sz w:val="28"/>
               <w:lang w:bidi="ar-SA"/>
             </w:rPr>
-            <w:t>12. References…………………………………………………</w:t>
+            <w:t>12. References…………………………</w:t>
           </w:r>
           <w:r>
             <w:rPr>
@@ -1335,7 +1822,61 @@
               <w:sz w:val="28"/>
               <w:lang w:bidi="ar-SA"/>
             </w:rPr>
-            <w:t>……………..</w:t>
+            <w:t>.</w:t>
+          </w:r>
+          <w:r>
+            <w:rPr>
+              <w:rFonts w:ascii="Tahoma" w:hAnsi="Tahoma" w:cs="Tahoma"/>
+              <w:b/>
+              <w:sz w:val="28"/>
+              <w:lang w:bidi="ar-SA"/>
+            </w:rPr>
+            <w:t>…………</w:t>
+          </w:r>
+          <w:r>
+            <w:rPr>
+              <w:rFonts w:ascii="Tahoma" w:hAnsi="Tahoma" w:cs="Tahoma"/>
+              <w:b/>
+              <w:sz w:val="28"/>
+              <w:lang w:bidi="ar-SA"/>
+            </w:rPr>
+            <w:t>.</w:t>
+          </w:r>
+          <w:r>
+            <w:rPr>
+              <w:rFonts w:ascii="Tahoma" w:hAnsi="Tahoma" w:cs="Tahoma"/>
+              <w:b/>
+              <w:sz w:val="28"/>
+              <w:lang w:bidi="ar-SA"/>
+            </w:rPr>
+            <w:t>…</w:t>
+          </w:r>
+          <w:r>
+            <w:rPr>
+              <w:rFonts w:ascii="Tahoma" w:hAnsi="Tahoma" w:cs="Tahoma"/>
+              <w:b/>
+              <w:sz w:val="28"/>
+              <w:lang w:bidi="ar-SA"/>
+            </w:rPr>
+            <w:t>.</w:t>
+          </w:r>
+          <w:r>
+            <w:rPr>
+              <w:rFonts w:ascii="Tahoma" w:hAnsi="Tahoma" w:cs="Tahoma"/>
+              <w:b/>
+              <w:sz w:val="28"/>
+              <w:lang w:bidi="ar-SA"/>
+            </w:rPr>
+            <w:t>………</w:t>
+          </w:r>
+          <w:r>
+            <w:rPr>
+              <w:rFonts w:ascii="Tahoma" w:hAnsi="Tahoma" w:cs="Tahoma"/>
+              <w:b/>
+              <w:sz w:val="28"/>
+              <w:lang w:bidi="ar-SA"/>
+            </w:rPr>
+            <w:t>……………</w:t>
           </w:r>
           <w:r>
             <w:rPr>
@@ -1761,6 +2302,111 @@
         </w:rPr>
         <w:t>.</w:t>
       </w:r>
+      <w:r>
+        <w:rPr>
+          <w:rFonts w:ascii="Tahoma" w:hAnsi="Tahoma" w:cs="Tahoma"/>
+          <w:sz w:val="28"/>
+        </w:rPr>
+        <w:t xml:space="preserve"> </w:t>
+      </w:r>
+      <w:r>
+        <w:rPr>
+          <w:rFonts w:ascii="Tahoma" w:hAnsi="Tahoma" w:cs="Tahoma"/>
+          <w:sz w:val="28"/>
+        </w:rPr>
+        <w:t xml:space="preserve">We will develop this </w:t>
+      </w:r>
+      <w:r>
+        <w:rPr>
+          <w:rFonts w:ascii="Tahoma" w:hAnsi="Tahoma" w:cs="Tahoma"/>
+          <w:sz w:val="28"/>
+        </w:rPr>
+        <w:t xml:space="preserve">Pizza Ordering </w:t>
+      </w:r>
+      <w:r>
+        <w:rPr>
+          <w:rFonts w:ascii="Tahoma" w:hAnsi="Tahoma" w:cs="Tahoma"/>
+          <w:sz w:val="28"/>
+        </w:rPr>
+        <w:t>App</w:t>
+      </w:r>
+      <w:r>
+        <w:rPr>
+          <w:rFonts w:ascii="Tahoma" w:hAnsi="Tahoma" w:cs="Tahoma"/>
+          <w:sz w:val="28"/>
+        </w:rPr>
+        <w:t xml:space="preserve"> </w:t>
+      </w:r>
+      <w:r>
+        <w:rPr>
+          <w:rFonts w:ascii="Tahoma" w:hAnsi="Tahoma" w:cs="Tahoma"/>
+          <w:sz w:val="28"/>
+        </w:rPr>
+        <w:t xml:space="preserve">using </w:t>
+      </w:r>
+      <w:r>
+        <w:rPr>
+          <w:rFonts w:ascii="Tahoma" w:hAnsi="Tahoma" w:cs="Tahoma"/>
+          <w:sz w:val="28"/>
+        </w:rPr>
+        <w:t>Java</w:t>
+      </w:r>
+      <w:r>
+        <w:rPr>
+          <w:rFonts w:ascii="Tahoma" w:hAnsi="Tahoma" w:cs="Tahoma"/>
+          <w:sz w:val="28"/>
+        </w:rPr>
+        <w:t xml:space="preserve"> Programming Language and different </w:t>
+      </w:r>
+      <w:r>
+        <w:rPr>
+          <w:rFonts w:ascii="Tahoma" w:hAnsi="Tahoma" w:cs="Tahoma"/>
+          <w:sz w:val="28"/>
+        </w:rPr>
+        <w:t>software</w:t>
+      </w:r>
+      <w:r>
+        <w:rPr>
+          <w:rFonts w:ascii="Tahoma" w:hAnsi="Tahoma" w:cs="Tahoma"/>
+          <w:sz w:val="28"/>
+        </w:rPr>
+        <w:t xml:space="preserve"> tools will also be used for the development of it.</w:t>
+      </w:r>
+      <w:r>
+        <w:rPr>
+          <w:rFonts w:ascii="Tahoma" w:hAnsi="Tahoma" w:cs="Tahoma"/>
+          <w:sz w:val="28"/>
+        </w:rPr>
+        <w:t xml:space="preserve"> </w:t>
+      </w:r>
+      <w:r>
+        <w:rPr>
+          <w:rFonts w:ascii="Tahoma" w:hAnsi="Tahoma" w:cs="Tahoma"/>
+          <w:sz w:val="28"/>
+        </w:rPr>
+        <w:t>Moreover, t</w:t>
+      </w:r>
+      <w:r>
+        <w:rPr>
+          <w:rFonts w:ascii="Tahoma" w:hAnsi="Tahoma" w:cs="Tahoma"/>
+          <w:sz w:val="28"/>
+        </w:rPr>
+        <w:t>his project</w:t>
+      </w:r>
+      <w:r>
+        <w:rPr>
+          <w:rFonts w:ascii="Tahoma" w:hAnsi="Tahoma" w:cs="Tahoma"/>
+          <w:sz w:val="28"/>
+        </w:rPr>
+        <w:t xml:space="preserve"> will provide</w:t>
+      </w:r>
+      <w:r>
+        <w:rPr>
+          <w:rFonts w:ascii="Tahoma" w:hAnsi="Tahoma" w:cs="Tahoma"/>
+          <w:sz w:val="28"/>
+        </w:rPr>
+        <w:t xml:space="preserve"> the simplest system for managing pizza orders and payment in a restaurant.</w:t>
+      </w:r>
     </w:p>
     <w:p>
       <w:pPr>
@@ -1771,113 +2417,6 @@
           <w:sz w:val="28"/>
         </w:rPr>
       </w:pPr>
-      <w:r>
-        <w:rPr>
-          <w:rFonts w:ascii="Tahoma" w:hAnsi="Tahoma" w:cs="Tahoma"/>
-          <w:sz w:val="28"/>
-        </w:rPr>
-        <w:t xml:space="preserve">We will develop this </w:t>
-      </w:r>
-      <w:r>
-        <w:rPr>
-          <w:rFonts w:ascii="Tahoma" w:hAnsi="Tahoma" w:cs="Tahoma"/>
-          <w:sz w:val="28"/>
-        </w:rPr>
-        <w:t xml:space="preserve">Pizza Ordering </w:t>
-      </w:r>
-      <w:r>
-        <w:rPr>
-          <w:rFonts w:ascii="Tahoma" w:hAnsi="Tahoma" w:cs="Tahoma"/>
-          <w:sz w:val="28"/>
-        </w:rPr>
-        <w:t>App</w:t>
-      </w:r>
-      <w:r>
-        <w:rPr>
-          <w:rFonts w:ascii="Tahoma" w:hAnsi="Tahoma" w:cs="Tahoma"/>
-          <w:sz w:val="28"/>
-        </w:rPr>
-        <w:t xml:space="preserve"> </w:t>
-      </w:r>
-      <w:r>
-        <w:rPr>
-          <w:rFonts w:ascii="Tahoma" w:hAnsi="Tahoma" w:cs="Tahoma"/>
-          <w:sz w:val="28"/>
-        </w:rPr>
-        <w:t xml:space="preserve">using </w:t>
-      </w:r>
-      <w:r>
-        <w:rPr>
-          <w:rFonts w:ascii="Tahoma" w:hAnsi="Tahoma" w:cs="Tahoma"/>
-          <w:sz w:val="28"/>
-        </w:rPr>
-        <w:t>Java</w:t>
-      </w:r>
-      <w:r>
-        <w:rPr>
-          <w:rFonts w:ascii="Tahoma" w:hAnsi="Tahoma" w:cs="Tahoma"/>
-          <w:sz w:val="28"/>
-        </w:rPr>
-        <w:t xml:space="preserve"> Programming Language and different </w:t>
-      </w:r>
-      <w:r>
-        <w:rPr>
-          <w:rFonts w:ascii="Tahoma" w:hAnsi="Tahoma" w:cs="Tahoma"/>
-          <w:sz w:val="28"/>
-        </w:rPr>
-        <w:t>software</w:t>
-      </w:r>
-      <w:r>
-        <w:rPr>
-          <w:rFonts w:ascii="Tahoma" w:hAnsi="Tahoma" w:cs="Tahoma"/>
-          <w:sz w:val="28"/>
-        </w:rPr>
-        <w:t xml:space="preserve"> tools will also be used for the development of </w:t>
-      </w:r>
-      <w:proofErr w:type="spellStart"/>
-      <w:r>
-        <w:rPr>
-          <w:rFonts w:ascii="Tahoma" w:hAnsi="Tahoma" w:cs="Tahoma"/>
-          <w:sz w:val="28"/>
-        </w:rPr>
-        <w:t>it.</w:t>
-      </w:r>
-      <w:r>
-        <w:rPr>
-          <w:rFonts w:ascii="Tahoma" w:hAnsi="Tahoma" w:cs="Tahoma"/>
-          <w:sz w:val="28"/>
-        </w:rPr>
-        <w:t>Moreover</w:t>
-      </w:r>
-      <w:proofErr w:type="spellEnd"/>
-      <w:r>
-        <w:rPr>
-          <w:rFonts w:ascii="Tahoma" w:hAnsi="Tahoma" w:cs="Tahoma"/>
-          <w:sz w:val="28"/>
-        </w:rPr>
-        <w:t>, t</w:t>
-      </w:r>
-      <w:r>
-        <w:rPr>
-          <w:rFonts w:ascii="Tahoma" w:hAnsi="Tahoma" w:cs="Tahoma"/>
-          <w:sz w:val="28"/>
-        </w:rPr>
-        <w:t>his project</w:t>
-      </w:r>
-      <w:r>
-        <w:rPr>
-          <w:rFonts w:ascii="Tahoma" w:hAnsi="Tahoma" w:cs="Tahoma"/>
-          <w:sz w:val="28"/>
-        </w:rPr>
-        <w:t xml:space="preserve"> will provide</w:t>
-      </w:r>
-      <w:r>
-        <w:rPr>
-          <w:rFonts w:ascii="Tahoma" w:hAnsi="Tahoma" w:cs="Tahoma"/>
-          <w:sz w:val="28"/>
-        </w:rPr>
-        <w:t xml:space="preserve"> the simplest system for managing pizza orders and payment in a restaurant.</w:t>
-      </w:r>
     </w:p>
     <w:p>
       <w:pPr>
@@ -1888,6 +2427,26 @@
           <w:sz w:val="28"/>
         </w:rPr>
       </w:pPr>
+      <w:r>
+        <w:rPr>
+          <w:rFonts w:ascii="Tahoma" w:hAnsi="Tahoma" w:cs="Tahoma"/>
+          <w:b/>
+          <w:bCs/>
+          <w:sz w:val="36"/>
+          <w:szCs w:val="36"/>
+        </w:rPr>
+        <w:t xml:space="preserve">2. </w:t>
+      </w:r>
+      <w:r>
+        <w:rPr>
+          <w:rFonts w:ascii="Tahoma" w:hAnsi="Tahoma" w:cs="Tahoma"/>
+          <w:b/>
+          <w:bCs/>
+          <w:sz w:val="36"/>
+          <w:szCs w:val="36"/>
+        </w:rPr>
+        <w:t>Motivation</w:t>
+      </w:r>
     </w:p>
     <w:p>
       <w:pPr>
@@ -1901,13 +2460,281 @@
       <w:r>
         <w:rPr>
           <w:rFonts w:ascii="Tahoma" w:hAnsi="Tahoma" w:cs="Tahoma"/>
+          <w:sz w:val="28"/>
+        </w:rPr>
+        <w:t>With the rapid develo</w:t>
+      </w:r>
+      <w:r>
+        <w:rPr>
+          <w:rFonts w:ascii="Tahoma" w:hAnsi="Tahoma" w:cs="Tahoma"/>
+          <w:sz w:val="28"/>
+        </w:rPr>
+        <w:t>pment of information technology,</w:t>
+      </w:r>
+      <w:r>
+        <w:rPr>
+          <w:rFonts w:ascii="Tahoma" w:hAnsi="Tahoma" w:cs="Tahoma"/>
+          <w:sz w:val="28"/>
+        </w:rPr>
+        <w:t xml:space="preserve"> web application and</w:t>
+      </w:r>
+    </w:p>
+    <w:p>
+      <w:pPr>
+        <w:spacing w:after="0"/>
+        <w:jc w:val="both"/>
+        <w:rPr>
+          <w:rFonts w:ascii="Tahoma" w:hAnsi="Tahoma" w:cs="Tahoma"/>
+          <w:sz w:val="28"/>
+        </w:rPr>
+      </w:pPr>
+      <w:r>
+        <w:rPr>
+          <w:rFonts w:ascii="Tahoma" w:hAnsi="Tahoma" w:cs="Tahoma"/>
+          <w:sz w:val="28"/>
+        </w:rPr>
+        <w:t>Android application have been increasing in recent years. Compared with the</w:t>
+      </w:r>
+    </w:p>
+    <w:p>
+      <w:pPr>
+        <w:spacing w:after="0"/>
+        <w:jc w:val="both"/>
+        <w:rPr>
+          <w:rFonts w:ascii="Tahoma" w:hAnsi="Tahoma" w:cs="Tahoma"/>
+          <w:sz w:val="28"/>
+        </w:rPr>
+      </w:pPr>
+      <w:r>
+        <w:rPr>
+          <w:rFonts w:ascii="Tahoma" w:hAnsi="Tahoma" w:cs="Tahoma"/>
+          <w:sz w:val="28"/>
+        </w:rPr>
+        <w:t xml:space="preserve">Desktop </w:t>
+      </w:r>
+      <w:r>
+        <w:rPr>
+          <w:rFonts w:ascii="Tahoma" w:hAnsi="Tahoma" w:cs="Tahoma"/>
+          <w:sz w:val="28"/>
+        </w:rPr>
+        <w:t>application, the advantage</w:t>
+      </w:r>
+      <w:r>
+        <w:rPr>
+          <w:rFonts w:ascii="Tahoma" w:hAnsi="Tahoma" w:cs="Tahoma"/>
+          <w:sz w:val="28"/>
+        </w:rPr>
+        <w:t>s</w:t>
+      </w:r>
+      <w:r>
+        <w:rPr>
+          <w:rFonts w:ascii="Tahoma" w:hAnsi="Tahoma" w:cs="Tahoma"/>
+          <w:sz w:val="28"/>
+        </w:rPr>
+        <w:t xml:space="preserve"> of the Android application</w:t>
+      </w:r>
+      <w:r>
+        <w:rPr>
+          <w:rFonts w:ascii="Tahoma" w:hAnsi="Tahoma" w:cs="Tahoma"/>
+          <w:sz w:val="28"/>
+        </w:rPr>
+        <w:t xml:space="preserve"> are as follows</w:t>
+      </w:r>
+      <w:r>
+        <w:rPr>
+          <w:rFonts w:ascii="Tahoma" w:hAnsi="Tahoma" w:cs="Tahoma"/>
+          <w:sz w:val="28"/>
+        </w:rPr>
+        <w:t>:</w:t>
+      </w:r>
+    </w:p>
+    <w:p>
+      <w:pPr>
+        <w:spacing w:before="240" w:after="0"/>
+        <w:jc w:val="both"/>
+        <w:rPr>
+          <w:rFonts w:ascii="Tahoma" w:hAnsi="Tahoma" w:cs="Tahoma"/>
+          <w:sz w:val="28"/>
+        </w:rPr>
+      </w:pPr>
+      <w:r>
+        <w:rPr>
+          <w:rFonts w:ascii="Tahoma" w:hAnsi="Tahoma" w:cs="Tahoma"/>
+          <w:sz w:val="28"/>
+        </w:rPr>
+        <w:lastRenderedPageBreak/>
+        <w:t>- Mobile application is convenient to carry</w:t>
+      </w:r>
+    </w:p>
+    <w:p>
+      <w:pPr>
+        <w:spacing w:after="0"/>
+        <w:jc w:val="both"/>
+        <w:rPr>
+          <w:rFonts w:ascii="Tahoma" w:hAnsi="Tahoma" w:cs="Tahoma"/>
+          <w:sz w:val="28"/>
+        </w:rPr>
+      </w:pPr>
+      <w:r>
+        <w:rPr>
+          <w:rFonts w:ascii="Tahoma" w:hAnsi="Tahoma" w:cs="Tahoma"/>
+          <w:sz w:val="28"/>
+        </w:rPr>
+        <w:t>- Global partnerships and large install base</w:t>
+      </w:r>
+    </w:p>
+    <w:p>
+      <w:pPr>
+        <w:spacing w:after="0"/>
+        <w:jc w:val="both"/>
+        <w:rPr>
+          <w:rFonts w:ascii="Tahoma" w:hAnsi="Tahoma" w:cs="Tahoma"/>
+          <w:sz w:val="28"/>
+        </w:rPr>
+      </w:pPr>
+      <w:r>
+        <w:rPr>
+          <w:rFonts w:ascii="Tahoma" w:hAnsi="Tahoma" w:cs="Tahoma"/>
+          <w:sz w:val="28"/>
+        </w:rPr>
+        <w:t>- Powerful development framework</w:t>
+      </w:r>
+    </w:p>
+    <w:p>
+      <w:pPr>
+        <w:spacing w:after="0"/>
+        <w:jc w:val="both"/>
+        <w:rPr>
+          <w:rFonts w:ascii="Tahoma" w:hAnsi="Tahoma" w:cs="Tahoma"/>
+          <w:sz w:val="28"/>
+        </w:rPr>
+      </w:pPr>
+      <w:r>
+        <w:rPr>
+          <w:rFonts w:ascii="Tahoma" w:hAnsi="Tahoma" w:cs="Tahoma"/>
+          <w:sz w:val="28"/>
+        </w:rPr>
+        <w:t>- Open marketplace for distributing apps</w:t>
+      </w:r>
+    </w:p>
+    <w:p>
+      <w:pPr>
+        <w:spacing w:before="240" w:after="0"/>
+        <w:jc w:val="both"/>
+        <w:rPr>
+          <w:rFonts w:ascii="Tahoma" w:hAnsi="Tahoma" w:cs="Tahoma"/>
+          <w:sz w:val="28"/>
+        </w:rPr>
+      </w:pPr>
+      <w:r>
+        <w:rPr>
+          <w:rFonts w:ascii="Tahoma" w:hAnsi="Tahoma" w:cs="Tahoma"/>
+          <w:sz w:val="28"/>
+        </w:rPr>
+        <w:t xml:space="preserve">Based on the advantages of android applications, we motivated ourselves to develop a project on Android application. </w:t>
+      </w:r>
+    </w:p>
+    <w:p>
+      <w:pPr>
+        <w:spacing w:before="240" w:after="0"/>
+        <w:jc w:val="both"/>
+        <w:rPr>
+          <w:rFonts w:ascii="Tahoma" w:hAnsi="Tahoma" w:cs="Tahoma"/>
+          <w:sz w:val="28"/>
+        </w:rPr>
+      </w:pPr>
+      <w:r>
+        <w:rPr>
+          <w:rFonts w:ascii="Tahoma" w:hAnsi="Tahoma" w:cs="Tahoma"/>
+          <w:sz w:val="28"/>
+        </w:rPr>
+        <w:t>The whole world is in love with pizzas. The billions of dollars earned by different pizzerias across the globe just prove this. Meanwhile, with the number of customers increasing, the new problem occurs. Because the space of the restaurant is limit</w:t>
+      </w:r>
+      <w:r>
+        <w:rPr>
+          <w:rFonts w:ascii="Tahoma" w:hAnsi="Tahoma" w:cs="Tahoma"/>
+          <w:sz w:val="28"/>
+        </w:rPr>
+        <w:t>ed, the restaurant can only serve</w:t>
+      </w:r>
+      <w:r>
+        <w:rPr>
+          <w:rFonts w:ascii="Tahoma" w:hAnsi="Tahoma" w:cs="Tahoma"/>
+          <w:sz w:val="28"/>
+        </w:rPr>
+        <w:t xml:space="preserve"> a certain nu</w:t>
+      </w:r>
+      <w:r>
+        <w:rPr>
+          <w:rFonts w:ascii="Tahoma" w:hAnsi="Tahoma" w:cs="Tahoma"/>
+          <w:sz w:val="28"/>
+        </w:rPr>
+        <w:t>mber of customers at the time. T</w:t>
+      </w:r>
+      <w:r>
+        <w:rPr>
+          <w:rFonts w:ascii="Tahoma" w:hAnsi="Tahoma" w:cs="Tahoma"/>
+          <w:sz w:val="28"/>
+        </w:rPr>
+        <w:t>herefore, the full customer resource cannot be utilized.</w:t>
+      </w:r>
+    </w:p>
+    <w:p>
+      <w:pPr>
+        <w:spacing w:before="240" w:after="0"/>
+        <w:jc w:val="both"/>
+        <w:rPr>
+          <w:rFonts w:ascii="Tahoma" w:hAnsi="Tahoma" w:cs="Tahoma"/>
+          <w:sz w:val="28"/>
+        </w:rPr>
+      </w:pPr>
+      <w:r>
+        <w:rPr>
+          <w:rFonts w:ascii="Tahoma" w:hAnsi="Tahoma" w:cs="Tahoma"/>
+          <w:sz w:val="28"/>
+        </w:rPr>
+        <w:t>Mobile Pizza Ordering Application is the key to solve this problem. Using this</w:t>
+      </w:r>
+    </w:p>
+    <w:p>
+      <w:pPr>
+        <w:spacing w:after="0"/>
+        <w:jc w:val="both"/>
+        <w:rPr>
+          <w:rFonts w:ascii="Tahoma" w:hAnsi="Tahoma" w:cs="Tahoma"/>
+          <w:sz w:val="28"/>
+        </w:rPr>
+      </w:pPr>
+      <w:r>
+        <w:rPr>
+          <w:rFonts w:ascii="Tahoma" w:hAnsi="Tahoma" w:cs="Tahoma"/>
+          <w:sz w:val="28"/>
+        </w:rPr>
+        <w:t>application, the customers need not go to the restaurant by themselves, but they can order the pizzas through Android mobiles anywhere. As the internet users are increasing exponentially, many companies have introduced Online Pizza ordering system for taking orders from customers. This system not only improves customer’s experience but also eases the workload on the staff of pizzerias.</w:t>
+      </w:r>
+    </w:p>
+    <w:p>
+      <w:pPr>
+        <w:spacing w:after="0"/>
+        <w:jc w:val="both"/>
+        <w:rPr>
+          <w:rFonts w:ascii="Tahoma" w:hAnsi="Tahoma" w:cs="Tahoma"/>
+          <w:sz w:val="28"/>
+        </w:rPr>
+      </w:pPr>
+    </w:p>
+    <w:p>
+      <w:pPr>
+        <w:spacing w:before="240" w:after="0"/>
+        <w:jc w:val="both"/>
+        <w:rPr>
+          <w:rFonts w:ascii="Tahoma" w:hAnsi="Tahoma" w:cs="Tahoma"/>
           <w:b/>
           <w:bCs/>
           <w:sz w:val="36"/>
           <w:szCs w:val="36"/>
         </w:rPr>
-        <w:t xml:space="preserve">2. </w:t>
-      </w:r>
+      </w:pPr>
       <w:r>
         <w:rPr>
           <w:rFonts w:ascii="Tahoma" w:hAnsi="Tahoma" w:cs="Tahoma"/>
@@ -1916,7 +2743,7 @@
           <w:sz w:val="36"/>
           <w:szCs w:val="36"/>
         </w:rPr>
-        <w:t>Motivation</w:t>
+        <w:t>3. Objectives</w:t>
       </w:r>
     </w:p>
     <w:p>
@@ -1931,23 +2758,276 @@
       <w:r>
         <w:rPr>
           <w:rFonts w:ascii="Tahoma" w:hAnsi="Tahoma" w:cs="Tahoma"/>
-          <w:sz w:val="28"/>
-        </w:rPr>
-        <w:t>With the rapid develo</w:t>
-      </w:r>
-      <w:r>
-        <w:rPr>
-          <w:rFonts w:ascii="Tahoma" w:hAnsi="Tahoma" w:cs="Tahoma"/>
-          <w:sz w:val="28"/>
-        </w:rPr>
-        <w:t>pment of information technology,</w:t>
-      </w:r>
-      <w:r>
-        <w:rPr>
-          <w:rFonts w:ascii="Tahoma" w:hAnsi="Tahoma" w:cs="Tahoma"/>
-          <w:sz w:val="28"/>
-        </w:rPr>
-        <w:t xml:space="preserve"> web application and</w:t>
+          <w:b/>
+          <w:bCs/>
+          <w:sz w:val="28"/>
+        </w:rPr>
+        <w:t>Build your own pizza</w:t>
+      </w:r>
+      <w:r>
+        <w:rPr>
+          <w:rFonts w:ascii="Tahoma" w:hAnsi="Tahoma" w:cs="Tahoma"/>
+          <w:b/>
+          <w:bCs/>
+          <w:sz w:val="28"/>
+        </w:rPr>
+        <w:t xml:space="preserve"> -</w:t>
+      </w:r>
+      <w:r>
+        <w:rPr>
+          <w:rFonts w:ascii="Tahoma" w:hAnsi="Tahoma" w:cs="Tahoma"/>
+          <w:sz w:val="28"/>
+        </w:rPr>
+        <w:t xml:space="preserve"> This system will help customers in ordering custom pizzas. </w:t>
+      </w:r>
+      <w:r>
+        <w:rPr>
+          <w:rFonts w:ascii="Tahoma" w:hAnsi="Tahoma" w:cs="Tahoma"/>
+          <w:sz w:val="28"/>
+        </w:rPr>
+        <w:t>So,</w:t>
+      </w:r>
+      <w:r>
+        <w:rPr>
+          <w:rFonts w:ascii="Tahoma" w:hAnsi="Tahoma" w:cs="Tahoma"/>
+          <w:sz w:val="28"/>
+        </w:rPr>
+        <w:t xml:space="preserve"> the customer will pick exactly the th</w:t>
+      </w:r>
+      <w:r>
+        <w:rPr>
+          <w:rFonts w:ascii="Tahoma" w:hAnsi="Tahoma" w:cs="Tahoma"/>
+          <w:sz w:val="28"/>
+        </w:rPr>
+        <w:t>ings which he/she wants in his/her</w:t>
+      </w:r>
+      <w:r>
+        <w:rPr>
+          <w:rFonts w:ascii="Tahoma" w:hAnsi="Tahoma" w:cs="Tahoma"/>
+          <w:sz w:val="28"/>
+        </w:rPr>
+        <w:t xml:space="preserve"> pizza. This will surely enhance the image of the pizzeria and customer satisfaction will be more.</w:t>
+      </w:r>
+    </w:p>
+    <w:p>
+      <w:pPr>
+        <w:spacing w:before="240" w:after="0"/>
+        <w:jc w:val="both"/>
+        <w:rPr>
+          <w:rFonts w:ascii="Tahoma" w:hAnsi="Tahoma" w:cs="Tahoma"/>
+          <w:sz w:val="28"/>
+        </w:rPr>
+      </w:pPr>
+      <w:r>
+        <w:rPr>
+          <w:rFonts w:ascii="Tahoma" w:hAnsi="Tahoma" w:cs="Tahoma"/>
+          <w:b/>
+          <w:bCs/>
+          <w:sz w:val="28"/>
+        </w:rPr>
+        <w:t>Online Payment</w:t>
+      </w:r>
+      <w:r>
+        <w:rPr>
+          <w:rFonts w:ascii="Tahoma" w:hAnsi="Tahoma" w:cs="Tahoma"/>
+          <w:b/>
+          <w:bCs/>
+          <w:sz w:val="28"/>
+        </w:rPr>
+        <w:t xml:space="preserve"> </w:t>
+      </w:r>
+      <w:r>
+        <w:rPr>
+          <w:rFonts w:ascii="Tahoma" w:hAnsi="Tahoma" w:cs="Tahoma"/>
+          <w:b/>
+          <w:bCs/>
+          <w:sz w:val="28"/>
+        </w:rPr>
+        <w:t>-</w:t>
+      </w:r>
+      <w:r>
+        <w:rPr>
+          <w:rFonts w:ascii="Tahoma" w:hAnsi="Tahoma" w:cs="Tahoma"/>
+          <w:sz w:val="28"/>
+        </w:rPr>
+        <w:t xml:space="preserve"> This system will give the option to the customer for online payment. This will make pizza buying experience cash free.</w:t>
+      </w:r>
+    </w:p>
+    <w:p>
+      <w:pPr>
+        <w:spacing w:before="240" w:after="0"/>
+        <w:jc w:val="both"/>
+        <w:rPr>
+          <w:rFonts w:ascii="Tahoma" w:hAnsi="Tahoma" w:cs="Tahoma"/>
+          <w:sz w:val="28"/>
+        </w:rPr>
+      </w:pPr>
+      <w:r>
+        <w:rPr>
+          <w:rFonts w:ascii="Tahoma" w:hAnsi="Tahoma" w:cs="Tahoma"/>
+          <w:b/>
+          <w:bCs/>
+          <w:sz w:val="28"/>
+        </w:rPr>
+        <w:t>Better Knowledge</w:t>
+      </w:r>
+      <w:r>
+        <w:rPr>
+          <w:rFonts w:ascii="Tahoma" w:hAnsi="Tahoma" w:cs="Tahoma"/>
+          <w:b/>
+          <w:bCs/>
+          <w:sz w:val="28"/>
+        </w:rPr>
+        <w:t xml:space="preserve"> </w:t>
+      </w:r>
+      <w:r>
+        <w:rPr>
+          <w:rFonts w:ascii="Tahoma" w:hAnsi="Tahoma" w:cs="Tahoma"/>
+          <w:b/>
+          <w:bCs/>
+          <w:sz w:val="28"/>
+        </w:rPr>
+        <w:t>-</w:t>
+      </w:r>
+      <w:r>
+        <w:rPr>
+          <w:rFonts w:ascii="Tahoma" w:hAnsi="Tahoma" w:cs="Tahoma"/>
+          <w:sz w:val="28"/>
+        </w:rPr>
+        <w:t xml:space="preserve"> This system will provide customer all the details of his order before making the order. This confirmation will help customers to check the items ordered with their prices.</w:t>
+      </w:r>
+    </w:p>
+    <w:p>
+      <w:pPr>
+        <w:spacing w:before="240" w:after="0"/>
+        <w:jc w:val="both"/>
+        <w:rPr>
+          <w:rFonts w:ascii="Tahoma" w:hAnsi="Tahoma" w:cs="Tahoma"/>
+          <w:sz w:val="28"/>
+        </w:rPr>
+      </w:pPr>
+      <w:r>
+        <w:rPr>
+          <w:rFonts w:ascii="Tahoma" w:hAnsi="Tahoma" w:cs="Tahoma"/>
+          <w:b/>
+          <w:bCs/>
+          <w:sz w:val="28"/>
+        </w:rPr>
+        <w:lastRenderedPageBreak/>
+        <w:t>Know Delivery Time</w:t>
+      </w:r>
+      <w:r>
+        <w:rPr>
+          <w:rFonts w:ascii="Tahoma" w:hAnsi="Tahoma" w:cs="Tahoma"/>
+          <w:b/>
+          <w:bCs/>
+          <w:sz w:val="28"/>
+        </w:rPr>
+        <w:t xml:space="preserve"> </w:t>
+      </w:r>
+      <w:r>
+        <w:rPr>
+          <w:rFonts w:ascii="Tahoma" w:hAnsi="Tahoma" w:cs="Tahoma"/>
+          <w:b/>
+          <w:bCs/>
+          <w:sz w:val="28"/>
+        </w:rPr>
+        <w:t>-</w:t>
+      </w:r>
+      <w:r>
+        <w:rPr>
+          <w:rFonts w:ascii="Tahoma" w:hAnsi="Tahoma" w:cs="Tahoma"/>
+          <w:sz w:val="28"/>
+        </w:rPr>
+        <w:t xml:space="preserve"> This system will show the time by which the order will be delivered to the customer. For pick-ups, customers can fix the time by which they will pick their order.</w:t>
+      </w:r>
+    </w:p>
+    <w:p>
+      <w:pPr>
+        <w:spacing w:before="240" w:after="0"/>
+        <w:jc w:val="both"/>
+        <w:rPr>
+          <w:rFonts w:ascii="Tahoma" w:hAnsi="Tahoma" w:cs="Tahoma"/>
+          <w:sz w:val="28"/>
+        </w:rPr>
+      </w:pPr>
+      <w:r>
+        <w:rPr>
+          <w:rFonts w:ascii="Tahoma" w:hAnsi="Tahoma" w:cs="Tahoma"/>
+          <w:b/>
+          <w:bCs/>
+          <w:sz w:val="28"/>
+        </w:rPr>
+        <w:t>Reduce Paper Work</w:t>
+      </w:r>
+      <w:r>
+        <w:rPr>
+          <w:rFonts w:ascii="Tahoma" w:hAnsi="Tahoma" w:cs="Tahoma"/>
+          <w:b/>
+          <w:bCs/>
+          <w:sz w:val="28"/>
+        </w:rPr>
+        <w:t xml:space="preserve"> </w:t>
+      </w:r>
+      <w:r>
+        <w:rPr>
+          <w:rFonts w:ascii="Tahoma" w:hAnsi="Tahoma" w:cs="Tahoma"/>
+          <w:b/>
+          <w:bCs/>
+          <w:sz w:val="28"/>
+        </w:rPr>
+        <w:t>-</w:t>
+      </w:r>
+      <w:r>
+        <w:rPr>
+          <w:rFonts w:ascii="Tahoma" w:hAnsi="Tahoma" w:cs="Tahoma"/>
+          <w:sz w:val="28"/>
+        </w:rPr>
+        <w:t xml:space="preserve"> As most of the things will be performed online, it will reduce the usage of paper for the pizzeria.</w:t>
+      </w:r>
+    </w:p>
+    <w:p>
+      <w:pPr>
+        <w:spacing w:before="240" w:after="0"/>
+        <w:jc w:val="both"/>
+        <w:rPr>
+          <w:rFonts w:ascii="Tahoma" w:hAnsi="Tahoma" w:cs="Tahoma"/>
+          <w:sz w:val="28"/>
+        </w:rPr>
+      </w:pPr>
+      <w:r>
+        <w:rPr>
+          <w:rFonts w:ascii="Tahoma" w:hAnsi="Tahoma" w:cs="Tahoma"/>
+          <w:b/>
+          <w:bCs/>
+          <w:sz w:val="28"/>
+        </w:rPr>
+        <w:t>Improves Efficiency</w:t>
+      </w:r>
+      <w:r>
+        <w:rPr>
+          <w:rFonts w:ascii="Tahoma" w:hAnsi="Tahoma" w:cs="Tahoma"/>
+          <w:b/>
+          <w:bCs/>
+          <w:sz w:val="28"/>
+        </w:rPr>
+        <w:t xml:space="preserve"> </w:t>
+      </w:r>
+      <w:r>
+        <w:rPr>
+          <w:rFonts w:ascii="Tahoma" w:hAnsi="Tahoma" w:cs="Tahoma"/>
+          <w:b/>
+          <w:bCs/>
+          <w:sz w:val="28"/>
+        </w:rPr>
+        <w:t>-</w:t>
+      </w:r>
+      <w:r>
+        <w:rPr>
+          <w:rFonts w:ascii="Tahoma" w:hAnsi="Tahoma" w:cs="Tahoma"/>
+          <w:sz w:val="28"/>
+        </w:rPr>
+        <w:t xml:space="preserve"> This system will make things easier for staff as whole ordering process is done by the customer only.</w:t>
       </w:r>
     </w:p>
     <w:p>
@@ -1959,66 +3039,6 @@
           <w:sz w:val="28"/>
         </w:rPr>
       </w:pPr>
-      <w:r>
-        <w:rPr>
-          <w:rFonts w:ascii="Tahoma" w:hAnsi="Tahoma" w:cs="Tahoma"/>
-          <w:sz w:val="28"/>
-        </w:rPr>
-        <w:t>Android application have been increasing in recent years. Compared with the</w:t>
-      </w:r>
-    </w:p>
-    <w:p>
-      <w:pPr>
-        <w:spacing w:after="0"/>
-        <w:jc w:val="both"/>
-        <w:rPr>
-          <w:rFonts w:ascii="Tahoma" w:hAnsi="Tahoma" w:cs="Tahoma"/>
-          <w:sz w:val="28"/>
-        </w:rPr>
-      </w:pPr>
-      <w:r>
-        <w:rPr>
-          <w:rFonts w:ascii="Tahoma" w:hAnsi="Tahoma" w:cs="Tahoma"/>
-          <w:sz w:val="28"/>
-        </w:rPr>
-        <w:lastRenderedPageBreak/>
-        <w:t xml:space="preserve">Desktop </w:t>
-      </w:r>
-      <w:r>
-        <w:rPr>
-          <w:rFonts w:ascii="Tahoma" w:hAnsi="Tahoma" w:cs="Tahoma"/>
-          <w:sz w:val="28"/>
-        </w:rPr>
-        <w:t>application, the advantage</w:t>
-      </w:r>
-      <w:r>
-        <w:rPr>
-          <w:rFonts w:ascii="Tahoma" w:hAnsi="Tahoma" w:cs="Tahoma"/>
-          <w:sz w:val="28"/>
-        </w:rPr>
-        <w:t>s</w:t>
-      </w:r>
-      <w:r>
-        <w:rPr>
-          <w:rFonts w:ascii="Tahoma" w:hAnsi="Tahoma" w:cs="Tahoma"/>
-          <w:sz w:val="28"/>
-        </w:rPr>
-        <w:t xml:space="preserve"> of the Android application</w:t>
-      </w:r>
-      <w:r>
-        <w:rPr>
-          <w:rFonts w:ascii="Tahoma" w:hAnsi="Tahoma" w:cs="Tahoma"/>
-          <w:sz w:val="28"/>
-        </w:rPr>
-        <w:t xml:space="preserve"> are as follows</w:t>
-      </w:r>
-      <w:r>
-        <w:rPr>
-          <w:rFonts w:ascii="Tahoma" w:hAnsi="Tahoma" w:cs="Tahoma"/>
-          <w:sz w:val="28"/>
-        </w:rPr>
-        <w:t>:</w:t>
-      </w:r>
     </w:p>
     <w:p>
       <w:pPr>
@@ -2026,66 +3046,21 @@
         <w:jc w:val="both"/>
         <w:rPr>
           <w:rFonts w:ascii="Tahoma" w:hAnsi="Tahoma" w:cs="Tahoma"/>
-          <w:sz w:val="28"/>
-        </w:rPr>
-      </w:pPr>
-      <w:r>
-        <w:rPr>
-          <w:rFonts w:ascii="Tahoma" w:hAnsi="Tahoma" w:cs="Tahoma"/>
-          <w:sz w:val="28"/>
-        </w:rPr>
-        <w:t>- Mobile application is convenient to carry</w:t>
-      </w:r>
-    </w:p>
-    <w:p>
-      <w:pPr>
-        <w:spacing w:after="0"/>
-        <w:jc w:val="both"/>
-        <w:rPr>
-          <w:rFonts w:ascii="Tahoma" w:hAnsi="Tahoma" w:cs="Tahoma"/>
-          <w:sz w:val="28"/>
-        </w:rPr>
-      </w:pPr>
-      <w:r>
-        <w:rPr>
-          <w:rFonts w:ascii="Tahoma" w:hAnsi="Tahoma" w:cs="Tahoma"/>
-          <w:sz w:val="28"/>
-        </w:rPr>
-        <w:t>- Global partnerships and large install base</w:t>
-      </w:r>
-    </w:p>
-    <w:p>
-      <w:pPr>
-        <w:spacing w:after="0"/>
-        <w:jc w:val="both"/>
-        <w:rPr>
-          <w:rFonts w:ascii="Tahoma" w:hAnsi="Tahoma" w:cs="Tahoma"/>
-          <w:sz w:val="28"/>
-        </w:rPr>
-      </w:pPr>
-      <w:r>
-        <w:rPr>
-          <w:rFonts w:ascii="Tahoma" w:hAnsi="Tahoma" w:cs="Tahoma"/>
-          <w:sz w:val="28"/>
-        </w:rPr>
-        <w:t>- Powerful development framework</w:t>
-      </w:r>
-    </w:p>
-    <w:p>
-      <w:pPr>
-        <w:spacing w:after="0"/>
-        <w:jc w:val="both"/>
-        <w:rPr>
-          <w:rFonts w:ascii="Tahoma" w:hAnsi="Tahoma" w:cs="Tahoma"/>
-          <w:sz w:val="28"/>
-        </w:rPr>
-      </w:pPr>
-      <w:r>
-        <w:rPr>
-          <w:rFonts w:ascii="Tahoma" w:hAnsi="Tahoma" w:cs="Tahoma"/>
-          <w:sz w:val="28"/>
-        </w:rPr>
-        <w:t>- Open marketplace for distributing apps</w:t>
+          <w:b/>
+          <w:bCs/>
+          <w:sz w:val="36"/>
+          <w:szCs w:val="36"/>
+        </w:rPr>
+      </w:pPr>
+      <w:r>
+        <w:rPr>
+          <w:rFonts w:ascii="Tahoma" w:hAnsi="Tahoma" w:cs="Tahoma"/>
+          <w:b/>
+          <w:bCs/>
+          <w:sz w:val="36"/>
+          <w:szCs w:val="36"/>
+        </w:rPr>
+        <w:t>4. Project Scope</w:t>
       </w:r>
     </w:p>
     <w:p>
@@ -2102,7 +3077,98 @@
           <w:rFonts w:ascii="Tahoma" w:hAnsi="Tahoma" w:cs="Tahoma"/>
           <w:sz w:val="28"/>
         </w:rPr>
-        <w:t xml:space="preserve">Based on the advantages of android applications, we motivated ourselves to develop a project on Android application. </w:t>
+        <w:t>The scope of the proposed system will be based on the features and functionalities proposed for pizza restaurant which is located in Bashundhara R/a. Online pizza ordering system will be a</w:t>
+      </w:r>
+      <w:r>
+        <w:rPr>
+          <w:rFonts w:ascii="Tahoma" w:hAnsi="Tahoma" w:cs="Tahoma"/>
+          <w:sz w:val="28"/>
+        </w:rPr>
+        <w:t>n</w:t>
+      </w:r>
+      <w:r>
+        <w:rPr>
+          <w:rFonts w:ascii="Tahoma" w:hAnsi="Tahoma" w:cs="Tahoma"/>
+          <w:sz w:val="28"/>
+        </w:rPr>
+        <w:t xml:space="preserve"> android based application whose main language of programming will be </w:t>
+      </w:r>
+      <w:r>
+        <w:rPr>
+          <w:rFonts w:ascii="Tahoma" w:hAnsi="Tahoma" w:cs="Tahoma"/>
+          <w:sz w:val="28"/>
+        </w:rPr>
+        <w:t>Java</w:t>
+      </w:r>
+      <w:r>
+        <w:rPr>
+          <w:rFonts w:ascii="Tahoma" w:hAnsi="Tahoma" w:cs="Tahoma"/>
+          <w:sz w:val="28"/>
+        </w:rPr>
+        <w:t>. Its main aim is to simplify and improve the efficiency of the ordering process for both customer and restaurant, minimize manual data entry and ensure data accuracy</w:t>
+      </w:r>
+      <w:r>
+        <w:rPr>
+          <w:rFonts w:ascii="Tahoma" w:hAnsi="Tahoma" w:cs="Tahoma"/>
+          <w:sz w:val="28"/>
+        </w:rPr>
+        <w:t xml:space="preserve"> </w:t>
+      </w:r>
+      <w:r>
+        <w:rPr>
+          <w:rFonts w:ascii="Tahoma" w:hAnsi="Tahoma" w:cs="Tahoma"/>
+          <w:sz w:val="28"/>
+        </w:rPr>
+        <w:t>and security during order placement process. Customers will also be able to view product menus</w:t>
+      </w:r>
+      <w:r>
+        <w:rPr>
+          <w:rFonts w:ascii="Tahoma" w:hAnsi="Tahoma" w:cs="Tahoma"/>
+          <w:sz w:val="28"/>
+        </w:rPr>
+        <w:t xml:space="preserve"> </w:t>
+      </w:r>
+      <w:r>
+        <w:rPr>
+          <w:rFonts w:ascii="Tahoma" w:hAnsi="Tahoma" w:cs="Tahoma"/>
+          <w:sz w:val="28"/>
+        </w:rPr>
+        <w:t xml:space="preserve">and </w:t>
+      </w:r>
+      <w:r>
+        <w:rPr>
+          <w:rFonts w:ascii="Tahoma" w:hAnsi="Tahoma" w:cs="Tahoma"/>
+          <w:sz w:val="28"/>
+        </w:rPr>
+        <w:t>their</w:t>
+      </w:r>
+      <w:r>
+        <w:rPr>
+          <w:rFonts w:ascii="Tahoma" w:hAnsi="Tahoma" w:cs="Tahoma"/>
+          <w:sz w:val="28"/>
+        </w:rPr>
+        <w:t xml:space="preserve"> ingredients and be able to have a visual confirmation that the order was place</w:t>
+      </w:r>
+      <w:r>
+        <w:rPr>
+          <w:rFonts w:ascii="Tahoma" w:hAnsi="Tahoma" w:cs="Tahoma"/>
+          <w:sz w:val="28"/>
+        </w:rPr>
+        <w:t>d</w:t>
+      </w:r>
+      <w:r>
+        <w:rPr>
+          <w:rFonts w:ascii="Tahoma" w:hAnsi="Tahoma" w:cs="Tahoma"/>
+          <w:sz w:val="28"/>
+        </w:rPr>
+        <w:t xml:space="preserve"> correctly</w:t>
+      </w:r>
+      <w:r>
+        <w:rPr>
+          <w:rFonts w:ascii="Tahoma" w:hAnsi="Tahoma" w:cs="Tahoma"/>
+          <w:sz w:val="28"/>
+        </w:rPr>
+        <w:t>.</w:t>
       </w:r>
     </w:p>
     <w:p>
@@ -2119,35 +3185,56 @@
           <w:rFonts w:ascii="Tahoma" w:hAnsi="Tahoma" w:cs="Tahoma"/>
           <w:sz w:val="28"/>
         </w:rPr>
-        <w:t>The whole world is in love with pizzas. The billions of dollars earned by different pizzerias across the globe just prove this. Meanwhile, with the number of customers increasing, the new problem occurs. Because the space of the restaurant is limit</w:t>
-      </w:r>
-      <w:r>
-        <w:rPr>
-          <w:rFonts w:ascii="Tahoma" w:hAnsi="Tahoma" w:cs="Tahoma"/>
-          <w:sz w:val="28"/>
-        </w:rPr>
-        <w:t>ed, the restaurant can only serve</w:t>
-      </w:r>
-      <w:r>
-        <w:rPr>
-          <w:rFonts w:ascii="Tahoma" w:hAnsi="Tahoma" w:cs="Tahoma"/>
-          <w:sz w:val="28"/>
-        </w:rPr>
-        <w:t xml:space="preserve"> a certain nu</w:t>
-      </w:r>
-      <w:r>
-        <w:rPr>
-          <w:rFonts w:ascii="Tahoma" w:hAnsi="Tahoma" w:cs="Tahoma"/>
-          <w:sz w:val="28"/>
-        </w:rPr>
-        <w:t>mber of customers at the time. T</w:t>
-      </w:r>
-      <w:r>
-        <w:rPr>
-          <w:rFonts w:ascii="Tahoma" w:hAnsi="Tahoma" w:cs="Tahoma"/>
-          <w:sz w:val="28"/>
-        </w:rPr>
-        <w:t>herefore, the full customer resource cannot be utilized.</w:t>
+        <w:t>Since the Internet is booming, having an online ordering system can boost sales to some extent as it eases customers to place an order for the company's services. Customers can place orders from their home as long as they have an android phone with Internet connection. Customer can order pizza online once he sign</w:t>
+      </w:r>
+      <w:r>
+        <w:rPr>
+          <w:rFonts w:ascii="Tahoma" w:hAnsi="Tahoma" w:cs="Tahoma"/>
+          <w:sz w:val="28"/>
+        </w:rPr>
+        <w:t>s</w:t>
+      </w:r>
+      <w:r>
+        <w:rPr>
+          <w:rFonts w:ascii="Tahoma" w:hAnsi="Tahoma" w:cs="Tahoma"/>
+          <w:sz w:val="28"/>
+        </w:rPr>
+        <w:t xml:space="preserve"> in if it i</w:t>
+      </w:r>
+      <w:r>
+        <w:rPr>
+          <w:rFonts w:ascii="Tahoma" w:hAnsi="Tahoma" w:cs="Tahoma"/>
+          <w:sz w:val="28"/>
+        </w:rPr>
+        <w:t>s the first time to use the service, and his or her information</w:t>
+      </w:r>
+      <w:r>
+        <w:rPr>
+          <w:rFonts w:ascii="Tahoma" w:hAnsi="Tahoma" w:cs="Tahoma"/>
+          <w:sz w:val="28"/>
+        </w:rPr>
+        <w:t xml:space="preserve"> will be saved in the database. F</w:t>
+      </w:r>
+      <w:r>
+        <w:rPr>
+          <w:rFonts w:ascii="Tahoma" w:hAnsi="Tahoma" w:cs="Tahoma"/>
+          <w:sz w:val="28"/>
+        </w:rPr>
+        <w:t>or the other time</w:t>
+      </w:r>
+      <w:r>
+        <w:rPr>
+          <w:rFonts w:ascii="Tahoma" w:hAnsi="Tahoma" w:cs="Tahoma"/>
+          <w:sz w:val="28"/>
+        </w:rPr>
+        <w:t>s</w:t>
+      </w:r>
+      <w:r>
+        <w:rPr>
+          <w:rFonts w:ascii="Tahoma" w:hAnsi="Tahoma" w:cs="Tahoma"/>
+          <w:sz w:val="28"/>
+        </w:rPr>
+        <w:t xml:space="preserve"> he or she will only use the same information to order.</w:t>
       </w:r>
     </w:p>
     <w:p>
@@ -2156,41 +3243,10 @@
         <w:jc w:val="both"/>
         <w:rPr>
           <w:rFonts w:ascii="Tahoma" w:hAnsi="Tahoma" w:cs="Tahoma"/>
-          <w:sz w:val="28"/>
-        </w:rPr>
-      </w:pPr>
-      <w:r>
-        <w:rPr>
-          <w:rFonts w:ascii="Tahoma" w:hAnsi="Tahoma" w:cs="Tahoma"/>
-          <w:sz w:val="28"/>
-        </w:rPr>
-        <w:t>Mobile Pizza Ordering Application is the key to solve this problem. Using this</w:t>
-      </w:r>
-    </w:p>
-    <w:p>
-      <w:pPr>
-        <w:spacing w:after="0"/>
-        <w:jc w:val="both"/>
-        <w:rPr>
-          <w:rFonts w:ascii="Tahoma" w:hAnsi="Tahoma" w:cs="Tahoma"/>
-          <w:sz w:val="28"/>
-        </w:rPr>
-      </w:pPr>
-      <w:r>
-        <w:rPr>
-          <w:rFonts w:ascii="Tahoma" w:hAnsi="Tahoma" w:cs="Tahoma"/>
-          <w:sz w:val="28"/>
-        </w:rPr>
-        <w:t>application, the customers need not go to the restaurant by themselves, but they can order the pizzas through Android mobiles anywhere. As the internet users are increasing exponentially, many companies have introduced Online Pizza ordering system for taking orders from customers. This system not only improves customer’s experience but also eases the workload on the staff of pizzerias.</w:t>
-      </w:r>
-    </w:p>
-    <w:p>
-      <w:pPr>
-        <w:spacing w:after="0"/>
-        <w:jc w:val="both"/>
-        <w:rPr>
-          <w:rFonts w:ascii="Tahoma" w:hAnsi="Tahoma" w:cs="Tahoma"/>
-          <w:sz w:val="28"/>
+          <w:b/>
+          <w:bCs/>
+          <w:sz w:val="36"/>
+          <w:szCs w:val="36"/>
         </w:rPr>
       </w:pPr>
     </w:p>
@@ -2214,534 +3270,6 @@
           <w:sz w:val="36"/>
           <w:szCs w:val="36"/>
         </w:rPr>
-        <w:t>3. Objectives</w:t>
-      </w:r>
-    </w:p>
-    <w:p>
-      <w:pPr>
-        <w:spacing w:before="240" w:after="0"/>
-        <w:jc w:val="both"/>
-        <w:rPr>
-          <w:rFonts w:ascii="Tahoma" w:hAnsi="Tahoma" w:cs="Tahoma"/>
-          <w:sz w:val="28"/>
-        </w:rPr>
-      </w:pPr>
-      <w:r>
-        <w:rPr>
-          <w:rFonts w:ascii="Tahoma" w:hAnsi="Tahoma" w:cs="Tahoma"/>
-          <w:b/>
-          <w:bCs/>
-          <w:sz w:val="28"/>
-        </w:rPr>
-        <w:t>Build your own pizza</w:t>
-      </w:r>
-      <w:r>
-        <w:rPr>
-          <w:rFonts w:ascii="Tahoma" w:hAnsi="Tahoma" w:cs="Tahoma"/>
-          <w:b/>
-          <w:bCs/>
-          <w:sz w:val="28"/>
-        </w:rPr>
-        <w:t xml:space="preserve"> -</w:t>
-      </w:r>
-      <w:r>
-        <w:rPr>
-          <w:rFonts w:ascii="Tahoma" w:hAnsi="Tahoma" w:cs="Tahoma"/>
-          <w:sz w:val="28"/>
-        </w:rPr>
-        <w:t xml:space="preserve"> This system will help customers in ordering custom pizzas. </w:t>
-      </w:r>
-      <w:r>
-        <w:rPr>
-          <w:rFonts w:ascii="Tahoma" w:hAnsi="Tahoma" w:cs="Tahoma"/>
-          <w:sz w:val="28"/>
-        </w:rPr>
-        <w:t>So,</w:t>
-      </w:r>
-      <w:r>
-        <w:rPr>
-          <w:rFonts w:ascii="Tahoma" w:hAnsi="Tahoma" w:cs="Tahoma"/>
-          <w:sz w:val="28"/>
-        </w:rPr>
-        <w:t xml:space="preserve"> the customer will pick exactly the th</w:t>
-      </w:r>
-      <w:r>
-        <w:rPr>
-          <w:rFonts w:ascii="Tahoma" w:hAnsi="Tahoma" w:cs="Tahoma"/>
-          <w:sz w:val="28"/>
-        </w:rPr>
-        <w:t>ings which he/she wants in his/her</w:t>
-      </w:r>
-      <w:r>
-        <w:rPr>
-          <w:rFonts w:ascii="Tahoma" w:hAnsi="Tahoma" w:cs="Tahoma"/>
-          <w:sz w:val="28"/>
-        </w:rPr>
-        <w:t xml:space="preserve"> pizza. This will surely enhance the image of the pizzeria and customer satisfaction will be more.</w:t>
-      </w:r>
-    </w:p>
-    <w:p>
-      <w:pPr>
-        <w:spacing w:before="240" w:after="0"/>
-        <w:jc w:val="both"/>
-        <w:rPr>
-          <w:rFonts w:ascii="Tahoma" w:hAnsi="Tahoma" w:cs="Tahoma"/>
-          <w:sz w:val="28"/>
-        </w:rPr>
-      </w:pPr>
-      <w:r>
-        <w:rPr>
-          <w:rFonts w:ascii="Tahoma" w:hAnsi="Tahoma" w:cs="Tahoma"/>
-          <w:b/>
-          <w:bCs/>
-          <w:sz w:val="28"/>
-        </w:rPr>
-        <w:t>Online Payment</w:t>
-      </w:r>
-      <w:r>
-        <w:rPr>
-          <w:rFonts w:ascii="Tahoma" w:hAnsi="Tahoma" w:cs="Tahoma"/>
-          <w:b/>
-          <w:bCs/>
-          <w:sz w:val="28"/>
-        </w:rPr>
-        <w:t xml:space="preserve"> </w:t>
-      </w:r>
-      <w:r>
-        <w:rPr>
-          <w:rFonts w:ascii="Tahoma" w:hAnsi="Tahoma" w:cs="Tahoma"/>
-          <w:b/>
-          <w:bCs/>
-          <w:sz w:val="28"/>
-        </w:rPr>
-        <w:t>-</w:t>
-      </w:r>
-      <w:r>
-        <w:rPr>
-          <w:rFonts w:ascii="Tahoma" w:hAnsi="Tahoma" w:cs="Tahoma"/>
-          <w:sz w:val="28"/>
-        </w:rPr>
-        <w:t xml:space="preserve"> This system will give the option to the customer for online payment. This will make pizza buying experience cash free.</w:t>
-      </w:r>
-    </w:p>
-    <w:p>
-      <w:pPr>
-        <w:spacing w:before="240" w:after="0"/>
-        <w:jc w:val="both"/>
-        <w:rPr>
-          <w:rFonts w:ascii="Tahoma" w:hAnsi="Tahoma" w:cs="Tahoma"/>
-          <w:sz w:val="28"/>
-        </w:rPr>
-      </w:pPr>
-      <w:r>
-        <w:rPr>
-          <w:rFonts w:ascii="Tahoma" w:hAnsi="Tahoma" w:cs="Tahoma"/>
-          <w:b/>
-          <w:bCs/>
-          <w:sz w:val="28"/>
-        </w:rPr>
-        <w:lastRenderedPageBreak/>
-        <w:t>Better Knowledge</w:t>
-      </w:r>
-      <w:r>
-        <w:rPr>
-          <w:rFonts w:ascii="Tahoma" w:hAnsi="Tahoma" w:cs="Tahoma"/>
-          <w:b/>
-          <w:bCs/>
-          <w:sz w:val="28"/>
-        </w:rPr>
-        <w:t xml:space="preserve"> </w:t>
-      </w:r>
-      <w:r>
-        <w:rPr>
-          <w:rFonts w:ascii="Tahoma" w:hAnsi="Tahoma" w:cs="Tahoma"/>
-          <w:b/>
-          <w:bCs/>
-          <w:sz w:val="28"/>
-        </w:rPr>
-        <w:t>-</w:t>
-      </w:r>
-      <w:r>
-        <w:rPr>
-          <w:rFonts w:ascii="Tahoma" w:hAnsi="Tahoma" w:cs="Tahoma"/>
-          <w:sz w:val="28"/>
-        </w:rPr>
-        <w:t xml:space="preserve"> This system will provide customer all the details of his order before making the order. This confirmation will help customers to check the items ordered with their prices.</w:t>
-      </w:r>
-    </w:p>
-    <w:p>
-      <w:pPr>
-        <w:spacing w:before="240" w:after="0"/>
-        <w:jc w:val="both"/>
-        <w:rPr>
-          <w:rFonts w:ascii="Tahoma" w:hAnsi="Tahoma" w:cs="Tahoma"/>
-          <w:sz w:val="28"/>
-        </w:rPr>
-      </w:pPr>
-      <w:r>
-        <w:rPr>
-          <w:rFonts w:ascii="Tahoma" w:hAnsi="Tahoma" w:cs="Tahoma"/>
-          <w:b/>
-          <w:bCs/>
-          <w:sz w:val="28"/>
-        </w:rPr>
-        <w:t>Know Delivery Time</w:t>
-      </w:r>
-      <w:r>
-        <w:rPr>
-          <w:rFonts w:ascii="Tahoma" w:hAnsi="Tahoma" w:cs="Tahoma"/>
-          <w:b/>
-          <w:bCs/>
-          <w:sz w:val="28"/>
-        </w:rPr>
-        <w:t xml:space="preserve"> </w:t>
-      </w:r>
-      <w:r>
-        <w:rPr>
-          <w:rFonts w:ascii="Tahoma" w:hAnsi="Tahoma" w:cs="Tahoma"/>
-          <w:b/>
-          <w:bCs/>
-          <w:sz w:val="28"/>
-        </w:rPr>
-        <w:t>-</w:t>
-      </w:r>
-      <w:r>
-        <w:rPr>
-          <w:rFonts w:ascii="Tahoma" w:hAnsi="Tahoma" w:cs="Tahoma"/>
-          <w:sz w:val="28"/>
-        </w:rPr>
-        <w:t xml:space="preserve"> This system will show the time by which the order will be delivered to the customer. For pick-ups, customers can fix the time by which they will pick their order.</w:t>
-      </w:r>
-    </w:p>
-    <w:p>
-      <w:pPr>
-        <w:spacing w:before="240" w:after="0"/>
-        <w:jc w:val="both"/>
-        <w:rPr>
-          <w:rFonts w:ascii="Tahoma" w:hAnsi="Tahoma" w:cs="Tahoma"/>
-          <w:sz w:val="28"/>
-        </w:rPr>
-      </w:pPr>
-      <w:r>
-        <w:rPr>
-          <w:rFonts w:ascii="Tahoma" w:hAnsi="Tahoma" w:cs="Tahoma"/>
-          <w:b/>
-          <w:bCs/>
-          <w:sz w:val="28"/>
-        </w:rPr>
-        <w:t>Reduce Paper Work</w:t>
-      </w:r>
-      <w:r>
-        <w:rPr>
-          <w:rFonts w:ascii="Tahoma" w:hAnsi="Tahoma" w:cs="Tahoma"/>
-          <w:b/>
-          <w:bCs/>
-          <w:sz w:val="28"/>
-        </w:rPr>
-        <w:t xml:space="preserve"> </w:t>
-      </w:r>
-      <w:r>
-        <w:rPr>
-          <w:rFonts w:ascii="Tahoma" w:hAnsi="Tahoma" w:cs="Tahoma"/>
-          <w:b/>
-          <w:bCs/>
-          <w:sz w:val="28"/>
-        </w:rPr>
-        <w:t>-</w:t>
-      </w:r>
-      <w:r>
-        <w:rPr>
-          <w:rFonts w:ascii="Tahoma" w:hAnsi="Tahoma" w:cs="Tahoma"/>
-          <w:sz w:val="28"/>
-        </w:rPr>
-        <w:t xml:space="preserve"> As most of the things will be performed online, it will reduce the usage of paper for the pizzeria.</w:t>
-      </w:r>
-    </w:p>
-    <w:p>
-      <w:pPr>
-        <w:spacing w:before="240" w:after="0"/>
-        <w:jc w:val="both"/>
-        <w:rPr>
-          <w:rFonts w:ascii="Tahoma" w:hAnsi="Tahoma" w:cs="Tahoma"/>
-          <w:sz w:val="28"/>
-        </w:rPr>
-      </w:pPr>
-      <w:r>
-        <w:rPr>
-          <w:rFonts w:ascii="Tahoma" w:hAnsi="Tahoma" w:cs="Tahoma"/>
-          <w:b/>
-          <w:bCs/>
-          <w:sz w:val="28"/>
-        </w:rPr>
-        <w:t>Improves Efficiency</w:t>
-      </w:r>
-      <w:r>
-        <w:rPr>
-          <w:rFonts w:ascii="Tahoma" w:hAnsi="Tahoma" w:cs="Tahoma"/>
-          <w:b/>
-          <w:bCs/>
-          <w:sz w:val="28"/>
-        </w:rPr>
-        <w:t xml:space="preserve"> </w:t>
-      </w:r>
-      <w:r>
-        <w:rPr>
-          <w:rFonts w:ascii="Tahoma" w:hAnsi="Tahoma" w:cs="Tahoma"/>
-          <w:b/>
-          <w:bCs/>
-          <w:sz w:val="28"/>
-        </w:rPr>
-        <w:t>-</w:t>
-      </w:r>
-      <w:r>
-        <w:rPr>
-          <w:rFonts w:ascii="Tahoma" w:hAnsi="Tahoma" w:cs="Tahoma"/>
-          <w:sz w:val="28"/>
-        </w:rPr>
-        <w:t xml:space="preserve"> This system will make things easier for staff as whole ordering process is done by the customer only.</w:t>
-      </w:r>
-    </w:p>
-    <w:p>
-      <w:pPr>
-        <w:spacing w:after="0"/>
-        <w:jc w:val="both"/>
-        <w:rPr>
-          <w:rFonts w:ascii="Tahoma" w:hAnsi="Tahoma" w:cs="Tahoma"/>
-          <w:sz w:val="28"/>
-        </w:rPr>
-      </w:pPr>
-    </w:p>
-    <w:p>
-      <w:pPr>
-        <w:spacing w:before="240" w:after="0"/>
-        <w:jc w:val="both"/>
-        <w:rPr>
-          <w:rFonts w:ascii="Tahoma" w:hAnsi="Tahoma" w:cs="Tahoma"/>
-          <w:b/>
-          <w:bCs/>
-          <w:sz w:val="36"/>
-          <w:szCs w:val="36"/>
-        </w:rPr>
-      </w:pPr>
-      <w:r>
-        <w:rPr>
-          <w:rFonts w:ascii="Tahoma" w:hAnsi="Tahoma" w:cs="Tahoma"/>
-          <w:b/>
-          <w:bCs/>
-          <w:sz w:val="36"/>
-          <w:szCs w:val="36"/>
-        </w:rPr>
-        <w:t>4. Project Scope</w:t>
-      </w:r>
-    </w:p>
-    <w:p>
-      <w:pPr>
-        <w:spacing w:before="240" w:after="0"/>
-        <w:jc w:val="both"/>
-        <w:rPr>
-          <w:rFonts w:ascii="Tahoma" w:hAnsi="Tahoma" w:cs="Tahoma"/>
-          <w:sz w:val="28"/>
-        </w:rPr>
-      </w:pPr>
-      <w:r>
-        <w:rPr>
-          <w:rFonts w:ascii="Tahoma" w:hAnsi="Tahoma" w:cs="Tahoma"/>
-          <w:sz w:val="28"/>
-        </w:rPr>
-        <w:t>The scope of the proposed system will be based on the features and functionalities proposed for pizza restaurant which is located in Bashundhara R/a. Online pizza ordering system will be a</w:t>
-      </w:r>
-      <w:r>
-        <w:rPr>
-          <w:rFonts w:ascii="Tahoma" w:hAnsi="Tahoma" w:cs="Tahoma"/>
-          <w:sz w:val="28"/>
-        </w:rPr>
-        <w:t>n</w:t>
-      </w:r>
-      <w:r>
-        <w:rPr>
-          <w:rFonts w:ascii="Tahoma" w:hAnsi="Tahoma" w:cs="Tahoma"/>
-          <w:sz w:val="28"/>
-        </w:rPr>
-        <w:t xml:space="preserve"> android based application whose main language of programming will be </w:t>
-      </w:r>
-      <w:r>
-        <w:rPr>
-          <w:rFonts w:ascii="Tahoma" w:hAnsi="Tahoma" w:cs="Tahoma"/>
-          <w:sz w:val="28"/>
-        </w:rPr>
-        <w:t>Java</w:t>
-      </w:r>
-      <w:r>
-        <w:rPr>
-          <w:rFonts w:ascii="Tahoma" w:hAnsi="Tahoma" w:cs="Tahoma"/>
-          <w:sz w:val="28"/>
-        </w:rPr>
-        <w:t>. Its main aim is to simplify and improve the efficiency of the ordering process for both customer and restaurant, minimize manual data entry and ensure data accuracy</w:t>
-      </w:r>
-      <w:r>
-        <w:rPr>
-          <w:rFonts w:ascii="Tahoma" w:hAnsi="Tahoma" w:cs="Tahoma"/>
-          <w:sz w:val="28"/>
-        </w:rPr>
-        <w:t xml:space="preserve"> </w:t>
-      </w:r>
-      <w:r>
-        <w:rPr>
-          <w:rFonts w:ascii="Tahoma" w:hAnsi="Tahoma" w:cs="Tahoma"/>
-          <w:sz w:val="28"/>
-        </w:rPr>
-        <w:t>and security during order placement process. Customers will also be able to view product menus</w:t>
-      </w:r>
-      <w:r>
-        <w:rPr>
-          <w:rFonts w:ascii="Tahoma" w:hAnsi="Tahoma" w:cs="Tahoma"/>
-          <w:sz w:val="28"/>
-        </w:rPr>
-        <w:t xml:space="preserve"> </w:t>
-      </w:r>
-      <w:r>
-        <w:rPr>
-          <w:rFonts w:ascii="Tahoma" w:hAnsi="Tahoma" w:cs="Tahoma"/>
-          <w:sz w:val="28"/>
-        </w:rPr>
-        <w:t xml:space="preserve">and </w:t>
-      </w:r>
-      <w:r>
-        <w:rPr>
-          <w:rFonts w:ascii="Tahoma" w:hAnsi="Tahoma" w:cs="Tahoma"/>
-          <w:sz w:val="28"/>
-        </w:rPr>
-        <w:t>their</w:t>
-      </w:r>
-      <w:r>
-        <w:rPr>
-          <w:rFonts w:ascii="Tahoma" w:hAnsi="Tahoma" w:cs="Tahoma"/>
-          <w:sz w:val="28"/>
-        </w:rPr>
-        <w:t xml:space="preserve"> ingredients and be able to have a visual confirmation that the order was place</w:t>
-      </w:r>
-      <w:r>
-        <w:rPr>
-          <w:rFonts w:ascii="Tahoma" w:hAnsi="Tahoma" w:cs="Tahoma"/>
-          <w:sz w:val="28"/>
-        </w:rPr>
-        <w:t>d</w:t>
-      </w:r>
-      <w:r>
-        <w:rPr>
-          <w:rFonts w:ascii="Tahoma" w:hAnsi="Tahoma" w:cs="Tahoma"/>
-          <w:sz w:val="28"/>
-        </w:rPr>
-        <w:t xml:space="preserve"> correctly</w:t>
-      </w:r>
-      <w:r>
-        <w:rPr>
-          <w:rFonts w:ascii="Tahoma" w:hAnsi="Tahoma" w:cs="Tahoma"/>
-          <w:sz w:val="28"/>
-        </w:rPr>
-        <w:t>.</w:t>
-      </w:r>
-    </w:p>
-    <w:p>
-      <w:pPr>
-        <w:spacing w:before="240" w:after="0"/>
-        <w:jc w:val="both"/>
-        <w:rPr>
-          <w:rFonts w:ascii="Tahoma" w:hAnsi="Tahoma" w:cs="Tahoma"/>
-          <w:sz w:val="28"/>
-        </w:rPr>
-      </w:pPr>
-      <w:r>
-        <w:rPr>
-          <w:rFonts w:ascii="Tahoma" w:hAnsi="Tahoma" w:cs="Tahoma"/>
-          <w:sz w:val="28"/>
-        </w:rPr>
-        <w:t>Since the Internet is booming, having an online ordering system can boost sales to some extent as it eases customers to place an order for the company's services. Customers can place orders from their home as long as they have an android phone with Internet connection. Customer can order pizza online once he sign</w:t>
-      </w:r>
-      <w:r>
-        <w:rPr>
-          <w:rFonts w:ascii="Tahoma" w:hAnsi="Tahoma" w:cs="Tahoma"/>
-          <w:sz w:val="28"/>
-        </w:rPr>
-        <w:t>s</w:t>
-      </w:r>
-      <w:r>
-        <w:rPr>
-          <w:rFonts w:ascii="Tahoma" w:hAnsi="Tahoma" w:cs="Tahoma"/>
-          <w:sz w:val="28"/>
-        </w:rPr>
-        <w:t xml:space="preserve"> in if it i</w:t>
-      </w:r>
-      <w:r>
-        <w:rPr>
-          <w:rFonts w:ascii="Tahoma" w:hAnsi="Tahoma" w:cs="Tahoma"/>
-          <w:sz w:val="28"/>
-        </w:rPr>
-        <w:t>s the first time to use the service, and his or her information</w:t>
-      </w:r>
-      <w:r>
-        <w:rPr>
-          <w:rFonts w:ascii="Tahoma" w:hAnsi="Tahoma" w:cs="Tahoma"/>
-          <w:sz w:val="28"/>
-        </w:rPr>
-        <w:t xml:space="preserve"> will be saved in the database. F</w:t>
-      </w:r>
-      <w:r>
-        <w:rPr>
-          <w:rFonts w:ascii="Tahoma" w:hAnsi="Tahoma" w:cs="Tahoma"/>
-          <w:sz w:val="28"/>
-        </w:rPr>
-        <w:t>or the other time</w:t>
-      </w:r>
-      <w:r>
-        <w:rPr>
-          <w:rFonts w:ascii="Tahoma" w:hAnsi="Tahoma" w:cs="Tahoma"/>
-          <w:sz w:val="28"/>
-        </w:rPr>
-        <w:t>s</w:t>
-      </w:r>
-      <w:r>
-        <w:rPr>
-          <w:rFonts w:ascii="Tahoma" w:hAnsi="Tahoma" w:cs="Tahoma"/>
-          <w:sz w:val="28"/>
-        </w:rPr>
-        <w:t xml:space="preserve"> he or she will only use the same information to order.</w:t>
-      </w:r>
-    </w:p>
-    <w:p>
-      <w:pPr>
-        <w:spacing w:before="240" w:after="0"/>
-        <w:jc w:val="both"/>
-        <w:rPr>
-          <w:rFonts w:ascii="Tahoma" w:hAnsi="Tahoma" w:cs="Tahoma"/>
-          <w:b/>
-          <w:bCs/>
-          <w:sz w:val="36"/>
-          <w:szCs w:val="36"/>
-        </w:rPr>
-      </w:pPr>
-    </w:p>
-    <w:p>
-      <w:pPr>
-        <w:spacing w:before="240" w:after="0"/>
-        <w:jc w:val="both"/>
-        <w:rPr>
-          <w:rFonts w:ascii="Tahoma" w:hAnsi="Tahoma" w:cs="Tahoma"/>
-          <w:b/>
-          <w:bCs/>
-          <w:sz w:val="36"/>
-          <w:szCs w:val="36"/>
-        </w:rPr>
-      </w:pPr>
-      <w:r>
-        <w:rPr>
-          <w:rFonts w:ascii="Tahoma" w:hAnsi="Tahoma" w:cs="Tahoma"/>
-          <w:b/>
-          <w:bCs/>
-          <w:sz w:val="36"/>
-          <w:szCs w:val="36"/>
-        </w:rPr>
-        <w:lastRenderedPageBreak/>
         <w:t>5. Limitation</w:t>
       </w:r>
     </w:p>
@@ -2807,6 +3335,7 @@
           <w:rFonts w:ascii="Tahoma" w:hAnsi="Tahoma" w:cs="Tahoma"/>
           <w:sz w:val="28"/>
         </w:rPr>
+        <w:lastRenderedPageBreak/>
         <w:t>The set back of the system is that the customers targeted are adults with access to android phone while the minors might have to go physically to the restaurant to purchase the pizza that they want or order pizza with the help of an adult.</w:t>
       </w:r>
     </w:p>
@@ -3134,15 +3663,7 @@
           <w:rFonts w:ascii="Tahoma" w:hAnsi="Tahoma" w:cs="Tahoma"/>
           <w:sz w:val="28"/>
         </w:rPr>
-        <w:t xml:space="preserve"> from the various online payment methods or cash on delivery option. After </w:t>
-      </w:r>
-      <w:r>
-        <w:rPr>
-          <w:rFonts w:ascii="Tahoma" w:hAnsi="Tahoma" w:cs="Tahoma"/>
-          <w:sz w:val="28"/>
-        </w:rPr>
-        <w:lastRenderedPageBreak/>
-        <w:t>this process, the order is made and the customer is notified about the time by which the pizza will be delivered to them.</w:t>
+        <w:t xml:space="preserve"> from the various online payment methods or cash on delivery option. After this process, the order is made and the customer is notified about the time by which the pizza will be delivered to them.</w:t>
       </w:r>
     </w:p>
     <w:p>
@@ -3157,7 +3678,11 @@
           <w:szCs w:val="36"/>
         </w:rPr>
       </w:pPr>
-      <w:r>
+    </w:p>
+    <w:p>
+      <w:pPr>
+        <w:spacing w:before="240" w:after="0"/>
+        <w:jc w:val="both"/>
         <w:rPr>
           <w:rFonts w:ascii="Tahoma" w:hAnsi="Tahoma" w:cs="Tahoma"/>
           <w:b/>
@@ -3165,6 +3690,16 @@
           <w:sz w:val="36"/>
           <w:szCs w:val="36"/>
         </w:rPr>
+      </w:pPr>
+      <w:r>
+        <w:rPr>
+          <w:rFonts w:ascii="Tahoma" w:hAnsi="Tahoma" w:cs="Tahoma"/>
+          <w:b/>
+          <w:bCs/>
+          <w:sz w:val="36"/>
+          <w:szCs w:val="36"/>
+        </w:rPr>
+        <w:lastRenderedPageBreak/>
         <w:t>7.</w:t>
       </w:r>
       <w:r>
@@ -3334,15 +3869,7 @@
           <w:rFonts w:ascii="Tahoma" w:hAnsi="Tahoma" w:cs="Tahoma"/>
           <w:sz w:val="28"/>
         </w:rPr>
-        <w:t xml:space="preserve"> to achieve this by enabling customers to </w:t>
-      </w:r>
-      <w:r>
-        <w:rPr>
-          <w:rFonts w:ascii="Tahoma" w:hAnsi="Tahoma" w:cs="Tahoma"/>
-          <w:sz w:val="28"/>
-        </w:rPr>
-        <w:lastRenderedPageBreak/>
-        <w:t>easily browse through t</w:t>
+        <w:t xml:space="preserve"> to achieve this by enabling customers to easily browse through t</w:t>
       </w:r>
       <w:r>
         <w:rPr>
@@ -3393,6 +3920,7 @@
           <w:sz w:val="36"/>
           <w:szCs w:val="36"/>
         </w:rPr>
+        <w:lastRenderedPageBreak/>
         <w:t>9. System Requirements</w:t>
       </w:r>
     </w:p>
@@ -3760,17 +4288,8 @@
           <w:rFonts w:ascii="Tahoma" w:hAnsi="Tahoma" w:cs="Tahoma"/>
           <w:sz w:val="28"/>
         </w:rPr>
-        <w:t xml:space="preserve">Java </w:t>
-      </w:r>
-      <w:proofErr w:type="spellStart"/>
-      <w:r>
-        <w:rPr>
-          <w:rFonts w:ascii="Tahoma" w:hAnsi="Tahoma" w:cs="Tahoma"/>
-          <w:sz w:val="28"/>
-        </w:rPr>
-        <w:t>sdk</w:t>
-      </w:r>
-      <w:proofErr w:type="spellEnd"/>
+        <w:t>Java sdk</w:t>
+      </w:r>
     </w:p>
     <w:p>
       <w:pPr>
@@ -3808,7 +4327,6 @@
           <w:sz w:val="28"/>
         </w:rPr>
       </w:pPr>
-      <w:proofErr w:type="spellStart"/>
       <w:r>
         <w:rPr>
           <w:rFonts w:ascii="Tahoma" w:hAnsi="Tahoma" w:cs="Tahoma"/>
@@ -3816,7 +4334,6 @@
         </w:rPr>
         <w:t>Github</w:t>
       </w:r>
-      <w:proofErr w:type="spellEnd"/>
     </w:p>
     <w:p>
       <w:pPr>
@@ -3854,7 +4371,6 @@
           <w:sz w:val="28"/>
         </w:rPr>
       </w:pPr>
-      <w:proofErr w:type="spellStart"/>
       <w:r>
         <w:rPr>
           <w:rFonts w:ascii="Tahoma" w:hAnsi="Tahoma" w:cs="Tahoma"/>
@@ -3862,7 +4378,19 @@
         </w:rPr>
         <w:t>Trello</w:t>
       </w:r>
-      <w:proofErr w:type="spellEnd"/>
+    </w:p>
+    <w:p>
+      <w:pPr>
+        <w:spacing w:before="240" w:after="0"/>
+        <w:jc w:val="both"/>
+        <w:rPr>
+          <w:rFonts w:ascii="Tahoma" w:hAnsi="Tahoma" w:cs="Tahoma"/>
+          <w:b/>
+          <w:bCs/>
+          <w:sz w:val="36"/>
+          <w:szCs w:val="36"/>
+        </w:rPr>
+      </w:pPr>
     </w:p>
     <w:p>
       <w:pPr>
@@ -4255,20 +4783,64 @@
     </w:p>
     <w:p>
       <w:pPr>
+        <w:pStyle w:val="ListParagraph"/>
+        <w:numPr>
+          <w:ilvl w:val="0"/>
+          <w:numId w:val="24"/>
+        </w:numPr>
         <w:shd w:val="clear" w:color="auto" w:fill="FFFFFF"/>
+        <w:jc w:val="both"/>
         <w:rPr>
           <w:rFonts w:ascii="Tahoma" w:hAnsi="Tahoma" w:cs="Tahoma"/>
           <w:color w:val="222222"/>
-          <w:sz w:val="24"/>
-          <w:szCs w:val="24"/>
+          <w:sz w:val="32"/>
+          <w:szCs w:val="32"/>
         </w:rPr>
       </w:pPr>
       <w:r>
         <w:rPr>
           <w:rFonts w:ascii="Tahoma" w:hAnsi="Tahoma" w:cs="Tahoma"/>
           <w:color w:val="222222"/>
-        </w:rPr>
-        <w:t>Landau, Peter. “Project Scope 101.” ProjectManager.com, ProjectManager.com, 1 Feb. 2019, Redirecting from </w:t>
+          <w:sz w:val="28"/>
+          <w:szCs w:val="36"/>
+        </w:rPr>
+        <w:t>Landau, Peter. “Project Scope 101.” ProjectManager.com,</w:t>
+      </w:r>
+      <w:r>
+        <w:rPr>
+          <w:rFonts w:ascii="Tahoma" w:hAnsi="Tahoma" w:cs="Tahoma"/>
+          <w:color w:val="222222"/>
+          <w:sz w:val="28"/>
+          <w:szCs w:val="36"/>
+        </w:rPr>
+        <w:t xml:space="preserve"> </w:t>
+      </w:r>
+      <w:r>
+        <w:rPr>
+          <w:rFonts w:ascii="Tahoma" w:hAnsi="Tahoma" w:cs="Tahoma"/>
+          <w:color w:val="222222"/>
+          <w:sz w:val="28"/>
+          <w:szCs w:val="36"/>
+        </w:rPr>
+        <w:t>ProjectManager.com, 1 Feb. 2019, Redirecting</w:t>
+      </w:r>
+      <w:r>
+        <w:rPr>
+          <w:rFonts w:ascii="Tahoma" w:hAnsi="Tahoma" w:cs="Tahoma"/>
+          <w:color w:val="222222"/>
+          <w:sz w:val="28"/>
+          <w:szCs w:val="36"/>
+        </w:rPr>
+        <w:t xml:space="preserve"> </w:t>
+      </w:r>
+      <w:r>
+        <w:rPr>
+          <w:rFonts w:ascii="Tahoma" w:hAnsi="Tahoma" w:cs="Tahoma"/>
+          <w:color w:val="222222"/>
+          <w:sz w:val="28"/>
+          <w:szCs w:val="36"/>
+        </w:rPr>
+        <w:t>from </w:t>
       </w:r>
       <w:hyperlink r:id="rId12" w:tgtFrame="_blank" w:history="1">
         <w:r>
@@ -4276,6 +4848,8 @@
             <w:rStyle w:val="Hyperlink"/>
             <w:rFonts w:ascii="Tahoma" w:hAnsi="Tahoma" w:cs="Tahoma"/>
             <w:color w:val="1155CC"/>
+            <w:sz w:val="28"/>
+            <w:szCs w:val="36"/>
           </w:rPr>
           <w:t>https://www.projectmanager.com/blog/project-scope</w:t>
         </w:r>
@@ -4284,65 +4858,54 @@
         <w:rPr>
           <w:rFonts w:ascii="Tahoma" w:hAnsi="Tahoma" w:cs="Tahoma"/>
           <w:color w:val="222222"/>
+          <w:sz w:val="28"/>
+          <w:szCs w:val="36"/>
         </w:rPr>
         <w:t>.</w:t>
       </w:r>
     </w:p>
     <w:p>
       <w:pPr>
+        <w:pStyle w:val="ListParagraph"/>
+        <w:numPr>
+          <w:ilvl w:val="0"/>
+          <w:numId w:val="24"/>
+        </w:numPr>
         <w:shd w:val="clear" w:color="auto" w:fill="FFFFFF"/>
+        <w:jc w:val="both"/>
         <w:rPr>
           <w:rFonts w:ascii="Tahoma" w:hAnsi="Tahoma" w:cs="Tahoma"/>
           <w:color w:val="222222"/>
-        </w:rPr>
-      </w:pPr>
-    </w:p>
-    <w:p>
-      <w:pPr>
-        <w:shd w:val="clear" w:color="auto" w:fill="FFFFFF"/>
+          <w:sz w:val="32"/>
+          <w:szCs w:val="32"/>
+        </w:rPr>
+      </w:pPr>
+      <w:r>
         <w:rPr>
           <w:rFonts w:ascii="Tahoma" w:hAnsi="Tahoma" w:cs="Tahoma"/>
           <w:color w:val="222222"/>
-        </w:rPr>
-      </w:pPr>
+          <w:sz w:val="28"/>
+          <w:szCs w:val="36"/>
+        </w:rPr>
+        <w:t>“</w:t>
+      </w:r>
       <w:r>
         <w:rPr>
           <w:rFonts w:ascii="Tahoma" w:hAnsi="Tahoma" w:cs="Tahoma"/>
           <w:color w:val="222222"/>
-        </w:rPr>
-        <w:t>“</w:t>
-      </w:r>
-      <w:proofErr w:type="spellStart"/>
+          <w:sz w:val="28"/>
+          <w:szCs w:val="36"/>
+        </w:rPr>
+        <w:t>Project</w:t>
+      </w:r>
       <w:r>
         <w:rPr>
           <w:rFonts w:ascii="Tahoma" w:hAnsi="Tahoma" w:cs="Tahoma"/>
           <w:color w:val="222222"/>
-        </w:rPr>
-        <w:t>Prject</w:t>
-      </w:r>
-      <w:proofErr w:type="spellEnd"/>
-      <w:r>
-        <w:rPr>
-          <w:rFonts w:ascii="Tahoma" w:hAnsi="Tahoma" w:cs="Tahoma"/>
-          <w:color w:val="222222"/>
-        </w:rPr>
-        <w:t xml:space="preserve"> Proposal Template Sample”, </w:t>
-      </w:r>
-      <w:proofErr w:type="spellStart"/>
-      <w:r>
-        <w:rPr>
-          <w:rFonts w:ascii="Tahoma" w:hAnsi="Tahoma" w:cs="Tahoma"/>
-          <w:color w:val="222222"/>
-        </w:rPr>
-        <w:t>MyCourses</w:t>
-      </w:r>
-      <w:proofErr w:type="spellEnd"/>
-      <w:r>
-        <w:rPr>
-          <w:rFonts w:ascii="Tahoma" w:hAnsi="Tahoma" w:cs="Tahoma"/>
-          <w:color w:val="222222"/>
-        </w:rPr>
-        <w:t>, Redirecting from </w:t>
+          <w:sz w:val="28"/>
+          <w:szCs w:val="36"/>
+        </w:rPr>
+        <w:t xml:space="preserve"> Proposal Template Sample”, MyCourses, Redirecting from </w:t>
       </w:r>
       <w:hyperlink r:id="rId13" w:tgtFrame="_blank" w:history="1">
         <w:r>
@@ -4350,6 +4913,8 @@
             <w:rStyle w:val="Hyperlink"/>
             <w:rFonts w:ascii="Tahoma" w:hAnsi="Tahoma" w:cs="Tahoma"/>
             <w:color w:val="1155CC"/>
+            <w:sz w:val="28"/>
+            <w:szCs w:val="36"/>
           </w:rPr>
           <w:t>https://mycourses.aalto.fi/mod/page/view.php?id=26348</w:t>
         </w:r>
@@ -4358,49 +4923,71 @@
         <w:rPr>
           <w:rFonts w:ascii="Tahoma" w:hAnsi="Tahoma" w:cs="Tahoma"/>
           <w:color w:val="222222"/>
+          <w:sz w:val="28"/>
+          <w:szCs w:val="36"/>
         </w:rPr>
         <w:t>.</w:t>
       </w:r>
     </w:p>
     <w:p>
       <w:pPr>
+        <w:pStyle w:val="ListParagraph"/>
+        <w:numPr>
+          <w:ilvl w:val="0"/>
+          <w:numId w:val="24"/>
+        </w:numPr>
         <w:shd w:val="clear" w:color="auto" w:fill="FFFFFF"/>
+        <w:jc w:val="both"/>
         <w:rPr>
           <w:rFonts w:ascii="Tahoma" w:hAnsi="Tahoma" w:cs="Tahoma"/>
           <w:color w:val="222222"/>
-        </w:rPr>
-      </w:pPr>
-    </w:p>
-    <w:p>
-      <w:pPr>
-        <w:shd w:val="clear" w:color="auto" w:fill="FFFFFF"/>
+          <w:sz w:val="32"/>
+          <w:szCs w:val="32"/>
+        </w:rPr>
+      </w:pPr>
+      <w:r>
         <w:rPr>
           <w:rFonts w:ascii="Tahoma" w:hAnsi="Tahoma" w:cs="Tahoma"/>
           <w:color w:val="222222"/>
-        </w:rPr>
-      </w:pPr>
-      <w:proofErr w:type="spellStart"/>
+          <w:sz w:val="28"/>
+          <w:szCs w:val="36"/>
+        </w:rPr>
+        <w:t>Waliaula, Brian. “ONLINE ORDERING SYSTEM PROJECT PROPOSAL.” Academia.edu - Share Research, Redirecting</w:t>
+      </w:r>
       <w:r>
         <w:rPr>
           <w:rFonts w:ascii="Tahoma" w:hAnsi="Tahoma" w:cs="Tahoma"/>
           <w:color w:val="222222"/>
-        </w:rPr>
-        <w:t>Waliaula</w:t>
-      </w:r>
-      <w:proofErr w:type="spellEnd"/>
+          <w:sz w:val="28"/>
+          <w:szCs w:val="36"/>
+        </w:rPr>
+        <w:t xml:space="preserve"> </w:t>
+      </w:r>
       <w:r>
         <w:rPr>
           <w:rFonts w:ascii="Tahoma" w:hAnsi="Tahoma" w:cs="Tahoma"/>
           <w:color w:val="222222"/>
-        </w:rPr>
-        <w:t>, Brian. “ONLINE ORDERING SYSTEM PROJECT PROPOSAL.” Academia.edu - Share Research, Redirecting from </w:t>
-      </w:r>
-      <w:hyperlink r:id="rId14" w:tgtFrame="_blank" w:history="1">
+          <w:sz w:val="28"/>
+          <w:szCs w:val="36"/>
+        </w:rPr>
+        <w:t>from</w:t>
+      </w:r>
+      <w:r>
+        <w:rPr>
+          <w:rFonts w:ascii="Tahoma" w:hAnsi="Tahoma" w:cs="Tahoma"/>
+          <w:color w:val="222222"/>
+          <w:sz w:val="28"/>
+          <w:szCs w:val="36"/>
+        </w:rPr>
+        <w:t xml:space="preserve"> </w:t>
+      </w:r>
+      <w:hyperlink r:id="rId14" w:history="1">
         <w:r>
           <w:rPr>
             <w:rStyle w:val="Hyperlink"/>
             <w:rFonts w:ascii="Tahoma" w:hAnsi="Tahoma" w:cs="Tahoma"/>
-            <w:color w:val="1155CC"/>
+            <w:sz w:val="28"/>
+            <w:szCs w:val="36"/>
           </w:rPr>
           <w:t>https://www.academia.edu/4935972/ONLINE_ORDERING_SYSTEM_PROJECT_PROPOSAL</w:t>
         </w:r>
@@ -4409,21 +4996,11 @@
         <w:rPr>
           <w:rFonts w:ascii="Tahoma" w:hAnsi="Tahoma" w:cs="Tahoma"/>
           <w:color w:val="222222"/>
+          <w:sz w:val="28"/>
+          <w:szCs w:val="36"/>
         </w:rPr>
         <w:t>.</w:t>
       </w:r>
-    </w:p>
-    <w:p>
-      <w:pPr>
-        <w:spacing w:before="240" w:after="0"/>
-        <w:jc w:val="both"/>
-        <w:rPr>
-          <w:rFonts w:ascii="Tahoma" w:hAnsi="Tahoma" w:cs="Tahoma"/>
-          <w:sz w:val="28"/>
-        </w:rPr>
-      </w:pPr>
-      <w:bookmarkStart w:id="0" w:name="_GoBack"/>
-      <w:bookmarkEnd w:id="0"/>
     </w:p>
     <w:sectPr>
       <w:headerReference w:type="default" r:id="rId15"/>
@@ -4446,7 +5023,7 @@
 </file>
 
 <file path=word/endnotes.xml><?xml version="1.0" encoding="utf-8"?>
-<w:endnotes xmlns:wpc="http://schemas.microsoft.com/office/word/2010/wordprocessingCanvas" xmlns:mc="http://schemas.openxmlformats.org/markup-compatibility/2006" xmlns:o="urn:schemas-microsoft-com:office:office" xmlns:r="http://schemas.openxmlformats.org/officeDocument/2006/relationships" xmlns:m="http://schemas.openxmlformats.org/officeDocument/2006/math" xmlns:v="urn:schemas-microsoft-com:vml" xmlns:wp14="http://schemas.microsoft.com/office/word/2010/wordprocessingDrawing" xmlns:wp="http://schemas.openxmlformats.org/drawingml/2006/wordprocessingDrawing" xmlns:w10="urn:schemas-microsoft-com:office:word" xmlns:w="http://schemas.openxmlformats.org/wordprocessingml/2006/main" xmlns:w14="http://schemas.microsoft.com/office/word/2010/wordml" xmlns:w15="http://schemas.microsoft.com/office/word/2012/wordml" xmlns:wpg="http://schemas.microsoft.com/office/word/2010/wordprocessingGroup" xmlns:wpi="http://schemas.microsoft.com/office/word/2010/wordprocessingInk" xmlns:wne="http://schemas.microsoft.com/office/word/2006/wordml" xmlns:wps="http://schemas.microsoft.com/office/word/2010/wordprocessingShape" mc:Ignorable="w14 w15 wp14">
+<w:endnotes xmlns:wpc="http://schemas.microsoft.com/office/word/2010/wordprocessingCanvas" xmlns:cx="http://schemas.microsoft.com/office/drawing/2014/chartex" xmlns:cx1="http://schemas.microsoft.com/office/drawing/2015/9/8/chartex" xmlns:cx2="http://schemas.microsoft.com/office/drawing/2015/10/21/chartex" xmlns:cx3="http://schemas.microsoft.com/office/drawing/2016/5/9/chartex" xmlns:cx4="http://schemas.microsoft.com/office/drawing/2016/5/10/chartex" xmlns:cx5="http://schemas.microsoft.com/office/drawing/2016/5/11/chartex" xmlns:cx6="http://schemas.microsoft.com/office/drawing/2016/5/12/chartex" xmlns:cx7="http://schemas.microsoft.com/office/drawing/2016/5/13/chartex" xmlns:cx8="http://schemas.microsoft.com/office/drawing/2016/5/14/chartex" xmlns:mc="http://schemas.openxmlformats.org/markup-compatibility/2006" xmlns:aink="http://schemas.microsoft.com/office/drawing/2016/ink" xmlns:am3d="http://schemas.microsoft.com/office/drawing/2017/model3d" xmlns:o="urn:schemas-microsoft-com:office:office" xmlns:r="http://schemas.openxmlformats.org/officeDocument/2006/relationships" xmlns:m="http://schemas.openxmlformats.org/officeDocument/2006/math" xmlns:v="urn:schemas-microsoft-com:vml" xmlns:wp14="http://schemas.microsoft.com/office/word/2010/wordprocessingDrawing" xmlns:wp="http://schemas.openxmlformats.org/drawingml/2006/wordprocessingDrawing" xmlns:w10="urn:schemas-microsoft-com:office:word" xmlns:w="http://schemas.openxmlformats.org/wordprocessingml/2006/main" xmlns:w14="http://schemas.microsoft.com/office/word/2010/wordml" xmlns:w15="http://schemas.microsoft.com/office/word/2012/wordml" xmlns:w16cid="http://schemas.microsoft.com/office/word/2016/wordml/cid" xmlns:w16se="http://schemas.microsoft.com/office/word/2015/wordml/symex" xmlns:wpg="http://schemas.microsoft.com/office/word/2010/wordprocessingGroup" xmlns:wpi="http://schemas.microsoft.com/office/word/2010/wordprocessingInk" xmlns:wne="http://schemas.microsoft.com/office/word/2006/wordml" xmlns:wps="http://schemas.microsoft.com/office/word/2010/wordprocessingShape" mc:Ignorable="w14 w15 w16se w16cid wp14">
   <w:endnote w:type="separator" w:id="-1">
     <w:p>
       <w:pPr>
@@ -4471,7 +5048,7 @@
 </file>
 
 <file path=word/footnotes.xml><?xml version="1.0" encoding="utf-8"?>
-<w:footnotes xmlns:wpc="http://schemas.microsoft.com/office/word/2010/wordprocessingCanvas" xmlns:mc="http://schemas.openxmlformats.org/markup-compatibility/2006" xmlns:o="urn:schemas-microsoft-com:office:office" xmlns:r="http://schemas.openxmlformats.org/officeDocument/2006/relationships" xmlns:m="http://schemas.openxmlformats.org/officeDocument/2006/math" xmlns:v="urn:schemas-microsoft-com:vml" xmlns:wp14="http://schemas.microsoft.com/office/word/2010/wordprocessingDrawing" xmlns:wp="http://schemas.openxmlformats.org/drawingml/2006/wordprocessingDrawing" xmlns:w10="urn:schemas-microsoft-com:office:word" xmlns:w="http://schemas.openxmlformats.org/wordprocessingml/2006/main" xmlns:w14="http://schemas.microsoft.com/office/word/2010/wordml" xmlns:w15="http://schemas.microsoft.com/office/word/2012/wordml" xmlns:wpg="http://schemas.microsoft.com/office/word/2010/wordprocessingGroup" xmlns:wpi="http://schemas.microsoft.com/office/word/2010/wordprocessingInk" xmlns:wne="http://schemas.microsoft.com/office/word/2006/wordml" xmlns:wps="http://schemas.microsoft.com/office/word/2010/wordprocessingShape" mc:Ignorable="w14 w15 wp14">
+<w:footnotes xmlns:wpc="http://schemas.microsoft.com/office/word/2010/wordprocessingCanvas" xmlns:cx="http://schemas.microsoft.com/office/drawing/2014/chartex" xmlns:cx1="http://schemas.microsoft.com/office/drawing/2015/9/8/chartex" xmlns:cx2="http://schemas.microsoft.com/office/drawing/2015/10/21/chartex" xmlns:cx3="http://schemas.microsoft.com/office/drawing/2016/5/9/chartex" xmlns:cx4="http://schemas.microsoft.com/office/drawing/2016/5/10/chartex" xmlns:cx5="http://schemas.microsoft.com/office/drawing/2016/5/11/chartex" xmlns:cx6="http://schemas.microsoft.com/office/drawing/2016/5/12/chartex" xmlns:cx7="http://schemas.microsoft.com/office/drawing/2016/5/13/chartex" xmlns:cx8="http://schemas.microsoft.com/office/drawing/2016/5/14/chartex" xmlns:mc="http://schemas.openxmlformats.org/markup-compatibility/2006" xmlns:aink="http://schemas.microsoft.com/office/drawing/2016/ink" xmlns:am3d="http://schemas.microsoft.com/office/drawing/2017/model3d" xmlns:o="urn:schemas-microsoft-com:office:office" xmlns:r="http://schemas.openxmlformats.org/officeDocument/2006/relationships" xmlns:m="http://schemas.openxmlformats.org/officeDocument/2006/math" xmlns:v="urn:schemas-microsoft-com:vml" xmlns:wp14="http://schemas.microsoft.com/office/word/2010/wordprocessingDrawing" xmlns:wp="http://schemas.openxmlformats.org/drawingml/2006/wordprocessingDrawing" xmlns:w10="urn:schemas-microsoft-com:office:word" xmlns:w="http://schemas.openxmlformats.org/wordprocessingml/2006/main" xmlns:w14="http://schemas.microsoft.com/office/word/2010/wordml" xmlns:w15="http://schemas.microsoft.com/office/word/2012/wordml" xmlns:w16cid="http://schemas.microsoft.com/office/word/2016/wordml/cid" xmlns:w16se="http://schemas.microsoft.com/office/word/2015/wordml/symex" xmlns:wpg="http://schemas.microsoft.com/office/word/2010/wordprocessingGroup" xmlns:wpi="http://schemas.microsoft.com/office/word/2010/wordprocessingInk" xmlns:wne="http://schemas.microsoft.com/office/word/2006/wordml" xmlns:wps="http://schemas.microsoft.com/office/word/2010/wordprocessingShape" mc:Ignorable="w14 w15 w16se w16cid wp14">
   <w:footnote w:type="separator" w:id="-1">
     <w:p>
       <w:pPr>
@@ -4496,7 +5073,7 @@
 </file>
 
 <file path=word/header1.xml><?xml version="1.0" encoding="utf-8"?>
-<w:hdr xmlns:wpc="http://schemas.microsoft.com/office/word/2010/wordprocessingCanvas" xmlns:mc="http://schemas.openxmlformats.org/markup-compatibility/2006" xmlns:o="urn:schemas-microsoft-com:office:office" xmlns:r="http://schemas.openxmlformats.org/officeDocument/2006/relationships" xmlns:m="http://schemas.openxmlformats.org/officeDocument/2006/math" xmlns:v="urn:schemas-microsoft-com:vml" xmlns:wp14="http://schemas.microsoft.com/office/word/2010/wordprocessingDrawing" xmlns:wp="http://schemas.openxmlformats.org/drawingml/2006/wordprocessingDrawing" xmlns:w10="urn:schemas-microsoft-com:office:word" xmlns:w="http://schemas.openxmlformats.org/wordprocessingml/2006/main" xmlns:w14="http://schemas.microsoft.com/office/word/2010/wordml" xmlns:w15="http://schemas.microsoft.com/office/word/2012/wordml" xmlns:wpg="http://schemas.microsoft.com/office/word/2010/wordprocessingGroup" xmlns:wpi="http://schemas.microsoft.com/office/word/2010/wordprocessingInk" xmlns:wne="http://schemas.microsoft.com/office/word/2006/wordml" xmlns:wps="http://schemas.microsoft.com/office/word/2010/wordprocessingShape" mc:Ignorable="w14 w15 wp14">
+<w:hdr xmlns:wpc="http://schemas.microsoft.com/office/word/2010/wordprocessingCanvas" xmlns:cx="http://schemas.microsoft.com/office/drawing/2014/chartex" xmlns:cx1="http://schemas.microsoft.com/office/drawing/2015/9/8/chartex" xmlns:cx2="http://schemas.microsoft.com/office/drawing/2015/10/21/chartex" xmlns:cx3="http://schemas.microsoft.com/office/drawing/2016/5/9/chartex" xmlns:cx4="http://schemas.microsoft.com/office/drawing/2016/5/10/chartex" xmlns:cx5="http://schemas.microsoft.com/office/drawing/2016/5/11/chartex" xmlns:cx6="http://schemas.microsoft.com/office/drawing/2016/5/12/chartex" xmlns:cx7="http://schemas.microsoft.com/office/drawing/2016/5/13/chartex" xmlns:cx8="http://schemas.microsoft.com/office/drawing/2016/5/14/chartex" xmlns:mc="http://schemas.openxmlformats.org/markup-compatibility/2006" xmlns:aink="http://schemas.microsoft.com/office/drawing/2016/ink" xmlns:am3d="http://schemas.microsoft.com/office/drawing/2017/model3d" xmlns:o="urn:schemas-microsoft-com:office:office" xmlns:r="http://schemas.openxmlformats.org/officeDocument/2006/relationships" xmlns:m="http://schemas.openxmlformats.org/officeDocument/2006/math" xmlns:v="urn:schemas-microsoft-com:vml" xmlns:wp14="http://schemas.microsoft.com/office/word/2010/wordprocessingDrawing" xmlns:wp="http://schemas.openxmlformats.org/drawingml/2006/wordprocessingDrawing" xmlns:w10="urn:schemas-microsoft-com:office:word" xmlns:w="http://schemas.openxmlformats.org/wordprocessingml/2006/main" xmlns:w14="http://schemas.microsoft.com/office/word/2010/wordml" xmlns:w15="http://schemas.microsoft.com/office/word/2012/wordml" xmlns:w16cid="http://schemas.microsoft.com/office/word/2016/wordml/cid" xmlns:w16se="http://schemas.microsoft.com/office/word/2015/wordml/symex" xmlns:wpg="http://schemas.microsoft.com/office/word/2010/wordprocessingGroup" xmlns:wpi="http://schemas.microsoft.com/office/word/2010/wordprocessingInk" xmlns:wne="http://schemas.microsoft.com/office/word/2006/wordml" xmlns:wps="http://schemas.microsoft.com/office/word/2010/wordprocessingShape" mc:Ignorable="w14 w15 w16se w16cid wp14">
   <w:sdt>
     <w:sdtPr>
       <w:rPr>
@@ -4578,7 +5155,7 @@
 </file>
 
 <file path=word/header2.xml><?xml version="1.0" encoding="utf-8"?>
-<w:hdr xmlns:wpc="http://schemas.microsoft.com/office/word/2010/wordprocessingCanvas" xmlns:mc="http://schemas.openxmlformats.org/markup-compatibility/2006" xmlns:o="urn:schemas-microsoft-com:office:office" xmlns:r="http://schemas.openxmlformats.org/officeDocument/2006/relationships" xmlns:m="http://schemas.openxmlformats.org/officeDocument/2006/math" xmlns:v="urn:schemas-microsoft-com:vml" xmlns:wp14="http://schemas.microsoft.com/office/word/2010/wordprocessingDrawing" xmlns:wp="http://schemas.openxmlformats.org/drawingml/2006/wordprocessingDrawing" xmlns:w10="urn:schemas-microsoft-com:office:word" xmlns:w="http://schemas.openxmlformats.org/wordprocessingml/2006/main" xmlns:w14="http://schemas.microsoft.com/office/word/2010/wordml" xmlns:w15="http://schemas.microsoft.com/office/word/2012/wordml" xmlns:wpg="http://schemas.microsoft.com/office/word/2010/wordprocessingGroup" xmlns:wpi="http://schemas.microsoft.com/office/word/2010/wordprocessingInk" xmlns:wne="http://schemas.microsoft.com/office/word/2006/wordml" xmlns:wps="http://schemas.microsoft.com/office/word/2010/wordprocessingShape" mc:Ignorable="w14 w15 wp14">
+<w:hdr xmlns:wpc="http://schemas.microsoft.com/office/word/2010/wordprocessingCanvas" xmlns:cx="http://schemas.microsoft.com/office/drawing/2014/chartex" xmlns:cx1="http://schemas.microsoft.com/office/drawing/2015/9/8/chartex" xmlns:cx2="http://schemas.microsoft.com/office/drawing/2015/10/21/chartex" xmlns:cx3="http://schemas.microsoft.com/office/drawing/2016/5/9/chartex" xmlns:cx4="http://schemas.microsoft.com/office/drawing/2016/5/10/chartex" xmlns:cx5="http://schemas.microsoft.com/office/drawing/2016/5/11/chartex" xmlns:cx6="http://schemas.microsoft.com/office/drawing/2016/5/12/chartex" xmlns:cx7="http://schemas.microsoft.com/office/drawing/2016/5/13/chartex" xmlns:cx8="http://schemas.microsoft.com/office/drawing/2016/5/14/chartex" xmlns:mc="http://schemas.openxmlformats.org/markup-compatibility/2006" xmlns:aink="http://schemas.microsoft.com/office/drawing/2016/ink" xmlns:am3d="http://schemas.microsoft.com/office/drawing/2017/model3d" xmlns:o="urn:schemas-microsoft-com:office:office" xmlns:r="http://schemas.openxmlformats.org/officeDocument/2006/relationships" xmlns:m="http://schemas.openxmlformats.org/officeDocument/2006/math" xmlns:v="urn:schemas-microsoft-com:vml" xmlns:wp14="http://schemas.microsoft.com/office/word/2010/wordprocessingDrawing" xmlns:wp="http://schemas.openxmlformats.org/drawingml/2006/wordprocessingDrawing" xmlns:w10="urn:schemas-microsoft-com:office:word" xmlns:w="http://schemas.openxmlformats.org/wordprocessingml/2006/main" xmlns:w14="http://schemas.microsoft.com/office/word/2010/wordml" xmlns:w15="http://schemas.microsoft.com/office/word/2012/wordml" xmlns:w16cid="http://schemas.microsoft.com/office/word/2016/wordml/cid" xmlns:w16se="http://schemas.microsoft.com/office/word/2015/wordml/symex" xmlns:wpg="http://schemas.microsoft.com/office/word/2010/wordprocessingGroup" xmlns:wpi="http://schemas.microsoft.com/office/word/2010/wordprocessingInk" xmlns:wne="http://schemas.microsoft.com/office/word/2006/wordml" xmlns:wps="http://schemas.microsoft.com/office/word/2010/wordprocessingShape" mc:Ignorable="w14 w15 w16se w16cid wp14">
   <w:sdt>
     <w:sdtPr>
       <w:rPr>
@@ -4660,8 +5237,121 @@
 </file>
 
 <file path=word/numbering.xml><?xml version="1.0" encoding="utf-8"?>
-<w:numbering xmlns:wpc="http://schemas.microsoft.com/office/word/2010/wordprocessingCanvas" xmlns:mc="http://schemas.openxmlformats.org/markup-compatibility/2006" xmlns:o="urn:schemas-microsoft-com:office:office" xmlns:r="http://schemas.openxmlformats.org/officeDocument/2006/relationships" xmlns:m="http://schemas.openxmlformats.org/officeDocument/2006/math" xmlns:v="urn:schemas-microsoft-com:vml" xmlns:wp14="http://schemas.microsoft.com/office/word/2010/wordprocessingDrawing" xmlns:wp="http://schemas.openxmlformats.org/drawingml/2006/wordprocessingDrawing" xmlns:w10="urn:schemas-microsoft-com:office:word" xmlns:w="http://schemas.openxmlformats.org/wordprocessingml/2006/main" xmlns:w14="http://schemas.microsoft.com/office/word/2010/wordml" xmlns:w15="http://schemas.microsoft.com/office/word/2012/wordml" xmlns:wpg="http://schemas.microsoft.com/office/word/2010/wordprocessingGroup" xmlns:wpi="http://schemas.microsoft.com/office/word/2010/wordprocessingInk" xmlns:wne="http://schemas.microsoft.com/office/word/2006/wordml" xmlns:wps="http://schemas.microsoft.com/office/word/2010/wordprocessingShape" mc:Ignorable="w14 w15 wp14">
-  <w:abstractNum w:abstractNumId="0">
+<w:numbering xmlns:wpc="http://schemas.microsoft.com/office/word/2010/wordprocessingCanvas" xmlns:cx="http://schemas.microsoft.com/office/drawing/2014/chartex" xmlns:cx1="http://schemas.microsoft.com/office/drawing/2015/9/8/chartex" xmlns:cx2="http://schemas.microsoft.com/office/drawing/2015/10/21/chartex" xmlns:cx3="http://schemas.microsoft.com/office/drawing/2016/5/9/chartex" xmlns:cx4="http://schemas.microsoft.com/office/drawing/2016/5/10/chartex" xmlns:cx5="http://schemas.microsoft.com/office/drawing/2016/5/11/chartex" xmlns:cx6="http://schemas.microsoft.com/office/drawing/2016/5/12/chartex" xmlns:cx7="http://schemas.microsoft.com/office/drawing/2016/5/13/chartex" xmlns:cx8="http://schemas.microsoft.com/office/drawing/2016/5/14/chartex" xmlns:mc="http://schemas.openxmlformats.org/markup-compatibility/2006" xmlns:aink="http://schemas.microsoft.com/office/drawing/2016/ink" xmlns:am3d="http://schemas.microsoft.com/office/drawing/2017/model3d" xmlns:o="urn:schemas-microsoft-com:office:office" xmlns:r="http://schemas.openxmlformats.org/officeDocument/2006/relationships" xmlns:m="http://schemas.openxmlformats.org/officeDocument/2006/math" xmlns:v="urn:schemas-microsoft-com:vml" xmlns:wp14="http://schemas.microsoft.com/office/word/2010/wordprocessingDrawing" xmlns:wp="http://schemas.openxmlformats.org/drawingml/2006/wordprocessingDrawing" xmlns:w10="urn:schemas-microsoft-com:office:word" xmlns:w="http://schemas.openxmlformats.org/wordprocessingml/2006/main" xmlns:w14="http://schemas.microsoft.com/office/word/2010/wordml" xmlns:w15="http://schemas.microsoft.com/office/word/2012/wordml" xmlns:w16cid="http://schemas.microsoft.com/office/word/2016/wordml/cid" xmlns:w16se="http://schemas.microsoft.com/office/word/2015/wordml/symex" xmlns:wpg="http://schemas.microsoft.com/office/word/2010/wordprocessingGroup" xmlns:wpi="http://schemas.microsoft.com/office/word/2010/wordprocessingInk" xmlns:wne="http://schemas.microsoft.com/office/word/2006/wordml" xmlns:wps="http://schemas.microsoft.com/office/word/2010/wordprocessingShape" mc:Ignorable="w14 w15 w16se w16cid wp14">
+  <w:abstractNum w:abstractNumId="0" w15:restartNumberingAfterBreak="0">
+    <w:nsid w:val="00154B96"/>
+    <w:multiLevelType w:val="hybridMultilevel"/>
+    <w:tmpl w:val="F1165CE6"/>
+    <w:lvl w:ilvl="0" w:tplc="0409000D">
+      <w:start w:val="1"/>
+      <w:numFmt w:val="bullet"/>
+      <w:lvlText w:val=""/>
+      <w:lvlJc w:val="left"/>
+      <w:pPr>
+        <w:ind w:left="360" w:hanging="360"/>
+      </w:pPr>
+      <w:rPr>
+        <w:rFonts w:ascii="Wingdings" w:hAnsi="Wingdings" w:hint="default"/>
+      </w:rPr>
+    </w:lvl>
+    <w:lvl w:ilvl="1" w:tplc="04090003" w:tentative="1">
+      <w:start w:val="1"/>
+      <w:numFmt w:val="bullet"/>
+      <w:lvlText w:val="o"/>
+      <w:lvlJc w:val="left"/>
+      <w:pPr>
+        <w:ind w:left="1080" w:hanging="360"/>
+      </w:pPr>
+      <w:rPr>
+        <w:rFonts w:ascii="Courier New" w:hAnsi="Courier New" w:cs="Courier New" w:hint="default"/>
+      </w:rPr>
+    </w:lvl>
+    <w:lvl w:ilvl="2" w:tplc="04090005" w:tentative="1">
+      <w:start w:val="1"/>
+      <w:numFmt w:val="bullet"/>
+      <w:lvlText w:val=""/>
+      <w:lvlJc w:val="left"/>
+      <w:pPr>
+        <w:ind w:left="1800" w:hanging="360"/>
+      </w:pPr>
+      <w:rPr>
+        <w:rFonts w:ascii="Wingdings" w:hAnsi="Wingdings" w:hint="default"/>
+      </w:rPr>
+    </w:lvl>
+    <w:lvl w:ilvl="3" w:tplc="04090001" w:tentative="1">
+      <w:start w:val="1"/>
+      <w:numFmt w:val="bullet"/>
+      <w:lvlText w:val=""/>
+      <w:lvlJc w:val="left"/>
+      <w:pPr>
+        <w:ind w:left="2520" w:hanging="360"/>
+      </w:pPr>
+      <w:rPr>
+        <w:rFonts w:ascii="Symbol" w:hAnsi="Symbol" w:hint="default"/>
+      </w:rPr>
+    </w:lvl>
+    <w:lvl w:ilvl="4" w:tplc="04090003" w:tentative="1">
+      <w:start w:val="1"/>
+      <w:numFmt w:val="bullet"/>
+      <w:lvlText w:val="o"/>
+      <w:lvlJc w:val="left"/>
+      <w:pPr>
+        <w:ind w:left="3240" w:hanging="360"/>
+      </w:pPr>
+      <w:rPr>
+        <w:rFonts w:ascii="Courier New" w:hAnsi="Courier New" w:cs="Courier New" w:hint="default"/>
+      </w:rPr>
+    </w:lvl>
+    <w:lvl w:ilvl="5" w:tplc="04090005" w:tentative="1">
+      <w:start w:val="1"/>
+      <w:numFmt w:val="bullet"/>
+      <w:lvlText w:val=""/>
+      <w:lvlJc w:val="left"/>
+      <w:pPr>
+        <w:ind w:left="3960" w:hanging="360"/>
+      </w:pPr>
+      <w:rPr>
+        <w:rFonts w:ascii="Wingdings" w:hAnsi="Wingdings" w:hint="default"/>
+      </w:rPr>
+    </w:lvl>
+    <w:lvl w:ilvl="6" w:tplc="04090001" w:tentative="1">
+      <w:start w:val="1"/>
+      <w:numFmt w:val="bullet"/>
+      <w:lvlText w:val=""/>
+      <w:lvlJc w:val="left"/>
+      <w:pPr>
+        <w:ind w:left="4680" w:hanging="360"/>
+      </w:pPr>
+      <w:rPr>
+        <w:rFonts w:ascii="Symbol" w:hAnsi="Symbol" w:hint="default"/>
+      </w:rPr>
+    </w:lvl>
+    <w:lvl w:ilvl="7" w:tplc="04090003" w:tentative="1">
+      <w:start w:val="1"/>
+      <w:numFmt w:val="bullet"/>
+      <w:lvlText w:val="o"/>
+      <w:lvlJc w:val="left"/>
+      <w:pPr>
+        <w:ind w:left="5400" w:hanging="360"/>
+      </w:pPr>
+      <w:rPr>
+        <w:rFonts w:ascii="Courier New" w:hAnsi="Courier New" w:cs="Courier New" w:hint="default"/>
+      </w:rPr>
+    </w:lvl>
+    <w:lvl w:ilvl="8" w:tplc="04090005" w:tentative="1">
+      <w:start w:val="1"/>
+      <w:numFmt w:val="bullet"/>
+      <w:lvlText w:val=""/>
+      <w:lvlJc w:val="left"/>
+      <w:pPr>
+        <w:ind w:left="6120" w:hanging="360"/>
+      </w:pPr>
+      <w:rPr>
+        <w:rFonts w:ascii="Wingdings" w:hAnsi="Wingdings" w:hint="default"/>
+      </w:rPr>
+    </w:lvl>
+  </w:abstractNum>
+  <w:abstractNum w:abstractNumId="1" w15:restartNumberingAfterBreak="0">
     <w:nsid w:val="00FF57E9"/>
     <w:multiLevelType w:val="hybridMultilevel"/>
     <w:tmpl w:val="A59E0BF0"/>
@@ -4774,7 +5464,7 @@
       </w:rPr>
     </w:lvl>
   </w:abstractNum>
-  <w:abstractNum w:abstractNumId="1">
+  <w:abstractNum w:abstractNumId="2" w15:restartNumberingAfterBreak="0">
     <w:nsid w:val="01E00F25"/>
     <w:multiLevelType w:val="hybridMultilevel"/>
     <w:tmpl w:val="8512A5BC"/>
@@ -4887,7 +5577,7 @@
       </w:rPr>
     </w:lvl>
   </w:abstractNum>
-  <w:abstractNum w:abstractNumId="2">
+  <w:abstractNum w:abstractNumId="3" w15:restartNumberingAfterBreak="0">
     <w:nsid w:val="0733502D"/>
     <w:multiLevelType w:val="hybridMultilevel"/>
     <w:tmpl w:val="086C701A"/>
@@ -5000,7 +5690,7 @@
       </w:rPr>
     </w:lvl>
   </w:abstractNum>
-  <w:abstractNum w:abstractNumId="3">
+  <w:abstractNum w:abstractNumId="4" w15:restartNumberingAfterBreak="0">
     <w:nsid w:val="0B2C4B93"/>
     <w:multiLevelType w:val="hybridMultilevel"/>
     <w:tmpl w:val="2A208596"/>
@@ -5086,7 +5776,7 @@
       </w:pPr>
     </w:lvl>
   </w:abstractNum>
-  <w:abstractNum w:abstractNumId="4">
+  <w:abstractNum w:abstractNumId="5" w15:restartNumberingAfterBreak="0">
     <w:nsid w:val="1A166AC8"/>
     <w:multiLevelType w:val="hybridMultilevel"/>
     <w:tmpl w:val="9AA064B0"/>
@@ -5172,7 +5862,7 @@
       </w:pPr>
     </w:lvl>
   </w:abstractNum>
-  <w:abstractNum w:abstractNumId="5">
+  <w:abstractNum w:abstractNumId="6" w15:restartNumberingAfterBreak="0">
     <w:nsid w:val="20186210"/>
     <w:multiLevelType w:val="hybridMultilevel"/>
     <w:tmpl w:val="9386E850"/>
@@ -5258,7 +5948,7 @@
       </w:pPr>
     </w:lvl>
   </w:abstractNum>
-  <w:abstractNum w:abstractNumId="6">
+  <w:abstractNum w:abstractNumId="7" w15:restartNumberingAfterBreak="0">
     <w:nsid w:val="2155714F"/>
     <w:multiLevelType w:val="hybridMultilevel"/>
     <w:tmpl w:val="6418560A"/>
@@ -5347,7 +6037,7 @@
       </w:pPr>
     </w:lvl>
   </w:abstractNum>
-  <w:abstractNum w:abstractNumId="7">
+  <w:abstractNum w:abstractNumId="8" w15:restartNumberingAfterBreak="0">
     <w:nsid w:val="26C640C5"/>
     <w:multiLevelType w:val="hybridMultilevel"/>
     <w:tmpl w:val="962801CA"/>
@@ -5460,7 +6150,7 @@
       </w:rPr>
     </w:lvl>
   </w:abstractNum>
-  <w:abstractNum w:abstractNumId="8">
+  <w:abstractNum w:abstractNumId="9" w15:restartNumberingAfterBreak="0">
     <w:nsid w:val="2E163B6D"/>
     <w:multiLevelType w:val="hybridMultilevel"/>
     <w:tmpl w:val="512672D8"/>
@@ -5549,7 +6239,7 @@
       </w:pPr>
     </w:lvl>
   </w:abstractNum>
-  <w:abstractNum w:abstractNumId="9">
+  <w:abstractNum w:abstractNumId="10" w15:restartNumberingAfterBreak="0">
     <w:nsid w:val="37E76617"/>
     <w:multiLevelType w:val="hybridMultilevel"/>
     <w:tmpl w:val="20D0404A"/>
@@ -5638,7 +6328,7 @@
       </w:pPr>
     </w:lvl>
   </w:abstractNum>
-  <w:abstractNum w:abstractNumId="10">
+  <w:abstractNum w:abstractNumId="11" w15:restartNumberingAfterBreak="0">
     <w:nsid w:val="3AF805B4"/>
     <w:multiLevelType w:val="hybridMultilevel"/>
     <w:tmpl w:val="11C28928"/>
@@ -5751,7 +6441,7 @@
       </w:rPr>
     </w:lvl>
   </w:abstractNum>
-  <w:abstractNum w:abstractNumId="11">
+  <w:abstractNum w:abstractNumId="12" w15:restartNumberingAfterBreak="0">
     <w:nsid w:val="404C6689"/>
     <w:multiLevelType w:val="multilevel"/>
     <w:tmpl w:val="E59A05EA"/>
@@ -5875,7 +6565,7 @@
       </w:rPr>
     </w:lvl>
   </w:abstractNum>
-  <w:abstractNum w:abstractNumId="12">
+  <w:abstractNum w:abstractNumId="13" w15:restartNumberingAfterBreak="0">
     <w:nsid w:val="4E7364B1"/>
     <w:multiLevelType w:val="multilevel"/>
     <w:tmpl w:val="471C7292"/>
@@ -5988,7 +6678,7 @@
       </w:rPr>
     </w:lvl>
   </w:abstractNum>
-  <w:abstractNum w:abstractNumId="13">
+  <w:abstractNum w:abstractNumId="14" w15:restartNumberingAfterBreak="0">
     <w:nsid w:val="4F455BE1"/>
     <w:multiLevelType w:val="hybridMultilevel"/>
     <w:tmpl w:val="FD10122C"/>
@@ -6101,7 +6791,7 @@
       </w:rPr>
     </w:lvl>
   </w:abstractNum>
-  <w:abstractNum w:abstractNumId="14">
+  <w:abstractNum w:abstractNumId="15" w15:restartNumberingAfterBreak="0">
     <w:nsid w:val="51445BAF"/>
     <w:multiLevelType w:val="hybridMultilevel"/>
     <w:tmpl w:val="09C63B74"/>
@@ -6214,7 +6904,7 @@
       </w:rPr>
     </w:lvl>
   </w:abstractNum>
-  <w:abstractNum w:abstractNumId="15">
+  <w:abstractNum w:abstractNumId="16" w15:restartNumberingAfterBreak="0">
     <w:nsid w:val="59D5086E"/>
     <w:multiLevelType w:val="hybridMultilevel"/>
     <w:tmpl w:val="CD0E5216"/>
@@ -6303,7 +6993,7 @@
       </w:pPr>
     </w:lvl>
   </w:abstractNum>
-  <w:abstractNum w:abstractNumId="16">
+  <w:abstractNum w:abstractNumId="17" w15:restartNumberingAfterBreak="0">
     <w:nsid w:val="5FB61B10"/>
     <w:multiLevelType w:val="hybridMultilevel"/>
     <w:tmpl w:val="E6249204"/>
@@ -6389,7 +7079,7 @@
       </w:pPr>
     </w:lvl>
   </w:abstractNum>
-  <w:abstractNum w:abstractNumId="17">
+  <w:abstractNum w:abstractNumId="18" w15:restartNumberingAfterBreak="0">
     <w:nsid w:val="60A31B17"/>
     <w:multiLevelType w:val="multilevel"/>
     <w:tmpl w:val="087A84C6"/>
@@ -6502,7 +7192,7 @@
       </w:rPr>
     </w:lvl>
   </w:abstractNum>
-  <w:abstractNum w:abstractNumId="18">
+  <w:abstractNum w:abstractNumId="19" w15:restartNumberingAfterBreak="0">
     <w:nsid w:val="6BDE729E"/>
     <w:multiLevelType w:val="hybridMultilevel"/>
     <w:tmpl w:val="E70AEC0C"/>
@@ -6588,7 +7278,7 @@
       </w:pPr>
     </w:lvl>
   </w:abstractNum>
-  <w:abstractNum w:abstractNumId="19">
+  <w:abstractNum w:abstractNumId="20" w15:restartNumberingAfterBreak="0">
     <w:nsid w:val="6D716434"/>
     <w:multiLevelType w:val="hybridMultilevel"/>
     <w:tmpl w:val="EE106E90"/>
@@ -6701,7 +7391,7 @@
       </w:rPr>
     </w:lvl>
   </w:abstractNum>
-  <w:abstractNum w:abstractNumId="20">
+  <w:abstractNum w:abstractNumId="21" w15:restartNumberingAfterBreak="0">
     <w:nsid w:val="6DF521BD"/>
     <w:multiLevelType w:val="hybridMultilevel"/>
     <w:tmpl w:val="2DB4C55C"/>
@@ -6814,7 +7504,7 @@
       </w:rPr>
     </w:lvl>
   </w:abstractNum>
-  <w:abstractNum w:abstractNumId="21">
+  <w:abstractNum w:abstractNumId="22" w15:restartNumberingAfterBreak="0">
     <w:nsid w:val="74D55F58"/>
     <w:multiLevelType w:val="hybridMultilevel"/>
     <w:tmpl w:val="E5EC1AA4"/>
@@ -6900,7 +7590,7 @@
       </w:pPr>
     </w:lvl>
   </w:abstractNum>
-  <w:abstractNum w:abstractNumId="22">
+  <w:abstractNum w:abstractNumId="23" w15:restartNumberingAfterBreak="0">
     <w:nsid w:val="7C8D00DC"/>
     <w:multiLevelType w:val="hybridMultilevel"/>
     <w:tmpl w:val="9886E59A"/>
@@ -6990,79 +7680,82 @@
     </w:lvl>
   </w:abstractNum>
   <w:num w:numId="1">
+    <w:abstractNumId w:val="22"/>
+  </w:num>
+  <w:num w:numId="2">
+    <w:abstractNumId w:val="23"/>
+  </w:num>
+  <w:num w:numId="3">
+    <w:abstractNumId w:val="16"/>
+  </w:num>
+  <w:num w:numId="4">
+    <w:abstractNumId w:val="12"/>
+  </w:num>
+  <w:num w:numId="5">
+    <w:abstractNumId w:val="6"/>
+  </w:num>
+  <w:num w:numId="6">
+    <w:abstractNumId w:val="4"/>
+  </w:num>
+  <w:num w:numId="7">
+    <w:abstractNumId w:val="5"/>
+  </w:num>
+  <w:num w:numId="8">
+    <w:abstractNumId w:val="1"/>
+  </w:num>
+  <w:num w:numId="9">
+    <w:abstractNumId w:val="14"/>
+  </w:num>
+  <w:num w:numId="10">
+    <w:abstractNumId w:val="19"/>
+  </w:num>
+  <w:num w:numId="11">
+    <w:abstractNumId w:val="17"/>
+  </w:num>
+  <w:num w:numId="12">
+    <w:abstractNumId w:val="2"/>
+  </w:num>
+  <w:num w:numId="13">
+    <w:abstractNumId w:val="10"/>
+  </w:num>
+  <w:num w:numId="14">
+    <w:abstractNumId w:val="9"/>
+  </w:num>
+  <w:num w:numId="15">
+    <w:abstractNumId w:val="13"/>
+  </w:num>
+  <w:num w:numId="16">
+    <w:abstractNumId w:val="18"/>
+  </w:num>
+  <w:num w:numId="17">
+    <w:abstractNumId w:val="7"/>
+  </w:num>
+  <w:num w:numId="18">
+    <w:abstractNumId w:val="15"/>
+  </w:num>
+  <w:num w:numId="19">
+    <w:abstractNumId w:val="11"/>
+  </w:num>
+  <w:num w:numId="20">
+    <w:abstractNumId w:val="8"/>
+  </w:num>
+  <w:num w:numId="21">
     <w:abstractNumId w:val="21"/>
   </w:num>
-  <w:num w:numId="2">
-    <w:abstractNumId w:val="22"/>
+  <w:num w:numId="22">
+    <w:abstractNumId w:val="20"/>
   </w:num>
-  <w:num w:numId="3">
-    <w:abstractNumId w:val="15"/>
-  </w:num>
-  <w:num w:numId="4">
-    <w:abstractNumId w:val="11"/>
-  </w:num>
-  <w:num w:numId="5">
-    <w:abstractNumId w:val="5"/>
-  </w:num>
-  <w:num w:numId="6">
+  <w:num w:numId="23">
     <w:abstractNumId w:val="3"/>
   </w:num>
-  <w:num w:numId="7">
-    <w:abstractNumId w:val="4"/>
-  </w:num>
-  <w:num w:numId="8">
+  <w:num w:numId="24">
     <w:abstractNumId w:val="0"/>
-  </w:num>
-  <w:num w:numId="9">
-    <w:abstractNumId w:val="13"/>
-  </w:num>
-  <w:num w:numId="10">
-    <w:abstractNumId w:val="18"/>
-  </w:num>
-  <w:num w:numId="11">
-    <w:abstractNumId w:val="16"/>
-  </w:num>
-  <w:num w:numId="12">
-    <w:abstractNumId w:val="1"/>
-  </w:num>
-  <w:num w:numId="13">
-    <w:abstractNumId w:val="9"/>
-  </w:num>
-  <w:num w:numId="14">
-    <w:abstractNumId w:val="8"/>
-  </w:num>
-  <w:num w:numId="15">
-    <w:abstractNumId w:val="12"/>
-  </w:num>
-  <w:num w:numId="16">
-    <w:abstractNumId w:val="17"/>
-  </w:num>
-  <w:num w:numId="17">
-    <w:abstractNumId w:val="6"/>
-  </w:num>
-  <w:num w:numId="18">
-    <w:abstractNumId w:val="14"/>
-  </w:num>
-  <w:num w:numId="19">
-    <w:abstractNumId w:val="10"/>
-  </w:num>
-  <w:num w:numId="20">
-    <w:abstractNumId w:val="7"/>
-  </w:num>
-  <w:num w:numId="21">
-    <w:abstractNumId w:val="20"/>
-  </w:num>
-  <w:num w:numId="22">
-    <w:abstractNumId w:val="19"/>
-  </w:num>
-  <w:num w:numId="23">
-    <w:abstractNumId w:val="2"/>
   </w:num>
 </w:numbering>
 </file>
 
 <file path=word/styles.xml><?xml version="1.0" encoding="utf-8"?>
-<w:styles xmlns:mc="http://schemas.openxmlformats.org/markup-compatibility/2006" xmlns:r="http://schemas.openxmlformats.org/officeDocument/2006/relationships" xmlns:w="http://schemas.openxmlformats.org/wordprocessingml/2006/main" xmlns:w14="http://schemas.microsoft.com/office/word/2010/wordml" xmlns:w15="http://schemas.microsoft.com/office/word/2012/wordml" mc:Ignorable="w14 w15">
+<w:styles xmlns:mc="http://schemas.openxmlformats.org/markup-compatibility/2006" xmlns:r="http://schemas.openxmlformats.org/officeDocument/2006/relationships" xmlns:w="http://schemas.openxmlformats.org/wordprocessingml/2006/main" xmlns:w14="http://schemas.microsoft.com/office/word/2010/wordml" xmlns:w15="http://schemas.microsoft.com/office/word/2012/wordml" xmlns:w16cid="http://schemas.microsoft.com/office/word/2016/wordml/cid" xmlns:w16se="http://schemas.microsoft.com/office/word/2015/wordml/symex" mc:Ignorable="w14 w15 w16se w16cid">
   <w:docDefaults>
     <w:rPrDefault>
       <w:rPr>
@@ -7078,7 +7771,7 @@
       </w:pPr>
     </w:pPrDefault>
   </w:docDefaults>
-  <w:latentStyles w:defLockedState="0" w:defUIPriority="99" w:defSemiHidden="0" w:defUnhideWhenUsed="0" w:defQFormat="0" w:count="371">
+  <w:latentStyles w:defLockedState="0" w:defUIPriority="99" w:defSemiHidden="0" w:defUnhideWhenUsed="0" w:defQFormat="0" w:count="375">
     <w:lsdException w:name="Normal" w:uiPriority="0" w:qFormat="1"/>
     <w:lsdException w:name="heading 1" w:uiPriority="9" w:qFormat="1"/>
     <w:lsdException w:name="heading 2" w:semiHidden="1" w:uiPriority="9" w:unhideWhenUsed="1" w:qFormat="1"/>
@@ -7450,6 +8143,10 @@
     <w:lsdException w:name="List Table 5 Dark Accent 6" w:uiPriority="50"/>
     <w:lsdException w:name="List Table 6 Colorful Accent 6" w:uiPriority="51"/>
     <w:lsdException w:name="List Table 7 Colorful Accent 6" w:uiPriority="52"/>
+    <w:lsdException w:name="Mention" w:semiHidden="1" w:unhideWhenUsed="1"/>
+    <w:lsdException w:name="Smart Hyperlink" w:semiHidden="1" w:unhideWhenUsed="1"/>
+    <w:lsdException w:name="Hashtag" w:semiHidden="1" w:unhideWhenUsed="1"/>
+    <w:lsdException w:name="Unresolved Mention" w:semiHidden="1" w:unhideWhenUsed="1"/>
   </w:latentStyles>
   <w:style w:type="paragraph" w:default="1" w:styleId="Normal">
     <w:name w:val="Normal"/>
@@ -7717,7 +8414,6 @@
       <w:spacing w:after="0" w:line="240" w:lineRule="auto"/>
     </w:pPr>
     <w:tblPr>
-      <w:tblInd w:w="0" w:type="dxa"/>
       <w:tblBorders>
         <w:top w:val="single" w:sz="4" w:space="0" w:color="auto"/>
         <w:left w:val="single" w:sz="4" w:space="0" w:color="auto"/>
@@ -7726,12 +8422,6 @@
         <w:insideH w:val="single" w:sz="4" w:space="0" w:color="auto"/>
         <w:insideV w:val="single" w:sz="4" w:space="0" w:color="auto"/>
       </w:tblBorders>
-      <w:tblCellMar>
-        <w:top w:w="0" w:type="dxa"/>
-        <w:left w:w="108" w:type="dxa"/>
-        <w:bottom w:w="0" w:type="dxa"/>
-        <w:right w:w="108" w:type="dxa"/>
-      </w:tblCellMar>
     </w:tblPr>
   </w:style>
   <w:style w:type="paragraph" w:styleId="NormalWeb">
@@ -7898,8 +8588,8 @@
       <w:u w:val="single"/>
     </w:rPr>
   </w:style>
-  <w:style w:type="character" w:customStyle="1" w:styleId="UnresolvedMention">
-    <w:name w:val="Unresolved Mention"/>
+  <w:style w:type="character" w:customStyle="1" w:styleId="UnresolvedMention1">
+    <w:name w:val="Unresolved Mention1"/>
     <w:basedOn w:val="DefaultParagraphFont"/>
     <w:uiPriority w:val="99"/>
     <w:semiHidden/>
@@ -7929,6 +8619,18 @@
     <w:name w:val="g2"/>
     <w:basedOn w:val="DefaultParagraphFont"/>
     <w:rsid w:val="00190ADD"/>
+  </w:style>
+  <w:style w:type="character" w:styleId="UnresolvedMention">
+    <w:name w:val="Unresolved Mention"/>
+    <w:basedOn w:val="DefaultParagraphFont"/>
+    <w:uiPriority w:val="99"/>
+    <w:semiHidden/>
+    <w:unhideWhenUsed/>
+    <w:rsid w:val="00CA480D"/>
+    <w:rPr>
+      <w:color w:val="605E5C"/>
+      <w:shd w:val="clear" w:color="auto" w:fill="E1DFDD"/>
+    </w:rPr>
   </w:style>
 </w:styles>
 </file>
@@ -8199,7 +8901,7 @@
 </file>
 
 <file path=customXml/itemProps1.xml><?xml version="1.0" encoding="utf-8"?>
-<ds:datastoreItem xmlns:ds="http://schemas.openxmlformats.org/officeDocument/2006/customXml" ds:itemID="{92423AE1-61F7-43C0-8018-2839EEAB3B68}">
+<ds:datastoreItem xmlns:ds="http://schemas.openxmlformats.org/officeDocument/2006/customXml" ds:itemID="{E03B3662-89EA-4F2C-BC25-544C07B55911}">
   <ds:schemaRefs>
     <ds:schemaRef ds:uri="http://schemas.openxmlformats.org/officeDocument/2006/bibliography"/>
   </ds:schemaRefs>

</xml_diff>

<commit_message>
"Taks completed" list has been added in Group_7_Proposal.docx
</commit_message>
<xml_diff>
--- a/Documentation/Proposal/Group_7_Proposal.docx
+++ b/Documentation/Proposal/Group_7_Proposal.docx
@@ -128,7 +128,7 @@
               </wp:anchor>
             </w:drawing>
           </mc:Choice>
-          <mc:Fallback xmlns:w16se="http://schemas.microsoft.com/office/word/2015/wordml/symex" xmlns:w16cid="http://schemas.microsoft.com/office/word/2016/wordml/cid" xmlns:am3d="http://schemas.microsoft.com/office/drawing/2017/model3d" xmlns:aink="http://schemas.microsoft.com/office/drawing/2016/ink" xmlns:cx8="http://schemas.microsoft.com/office/drawing/2016/5/14/chartex" xmlns:cx7="http://schemas.microsoft.com/office/drawing/2016/5/13/chartex" xmlns:cx6="http://schemas.microsoft.com/office/drawing/2016/5/12/chartex" xmlns:cx5="http://schemas.microsoft.com/office/drawing/2016/5/11/chartex" xmlns:cx4="http://schemas.microsoft.com/office/drawing/2016/5/10/chartex" xmlns:cx3="http://schemas.microsoft.com/office/drawing/2016/5/9/chartex" xmlns:cx2="http://schemas.microsoft.com/office/drawing/2015/10/21/chartex" xmlns:cx1="http://schemas.microsoft.com/office/drawing/2015/9/8/chartex" xmlns:cx="http://schemas.microsoft.com/office/drawing/2014/chartex">
+          <mc:Fallback xmlns:cx="http://schemas.microsoft.com/office/drawing/2014/chartex" xmlns:cx1="http://schemas.microsoft.com/office/drawing/2015/9/8/chartex" xmlns:cx2="http://schemas.microsoft.com/office/drawing/2015/10/21/chartex" xmlns:cx3="http://schemas.microsoft.com/office/drawing/2016/5/9/chartex" xmlns:cx4="http://schemas.microsoft.com/office/drawing/2016/5/10/chartex" xmlns:cx5="http://schemas.microsoft.com/office/drawing/2016/5/11/chartex" xmlns:cx6="http://schemas.microsoft.com/office/drawing/2016/5/12/chartex" xmlns:cx7="http://schemas.microsoft.com/office/drawing/2016/5/13/chartex" xmlns:cx8="http://schemas.microsoft.com/office/drawing/2016/5/14/chartex" xmlns:aink="http://schemas.microsoft.com/office/drawing/2016/ink" xmlns:am3d="http://schemas.microsoft.com/office/drawing/2017/model3d" xmlns:w16cid="http://schemas.microsoft.com/office/word/2016/wordml/cid" xmlns:w16se="http://schemas.microsoft.com/office/word/2015/wordml/symex">
             <w:pict>
               <v:line w14:anchorId="53FDDD5B" id="Straight Connector 2" o:spid="_x0000_s1026" style="position:absolute;flip:y;z-index:251659264;visibility:visible;mso-wrap-style:square;mso-width-percent:0;mso-height-percent:0;mso-wrap-distance-left:9pt;mso-wrap-distance-top:0;mso-wrap-distance-right:9pt;mso-wrap-distance-bottom:0;mso-position-horizontal:center;mso-position-horizontal-relative:margin;mso-position-vertical:absolute;mso-position-vertical-relative:text;mso-width-percent:0;mso-height-percent:0;mso-width-relative:margin;mso-height-relative:margin" from="0,23pt" to="563.1pt,24.05pt" o:gfxdata="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" strokecolor="black [3200]" strokeweight=".5pt">
                 <v:stroke joinstyle="miter"/>
@@ -240,7 +240,7 @@
               </wp:anchor>
             </w:drawing>
           </mc:Choice>
-          <mc:Fallback xmlns:w16se="http://schemas.microsoft.com/office/word/2015/wordml/symex" xmlns:w16cid="http://schemas.microsoft.com/office/word/2016/wordml/cid" xmlns:am3d="http://schemas.microsoft.com/office/drawing/2017/model3d" xmlns:aink="http://schemas.microsoft.com/office/drawing/2016/ink" xmlns:cx8="http://schemas.microsoft.com/office/drawing/2016/5/14/chartex" xmlns:cx7="http://schemas.microsoft.com/office/drawing/2016/5/13/chartex" xmlns:cx6="http://schemas.microsoft.com/office/drawing/2016/5/12/chartex" xmlns:cx5="http://schemas.microsoft.com/office/drawing/2016/5/11/chartex" xmlns:cx4="http://schemas.microsoft.com/office/drawing/2016/5/10/chartex" xmlns:cx3="http://schemas.microsoft.com/office/drawing/2016/5/9/chartex" xmlns:cx2="http://schemas.microsoft.com/office/drawing/2015/10/21/chartex" xmlns:cx1="http://schemas.microsoft.com/office/drawing/2015/9/8/chartex" xmlns:cx="http://schemas.microsoft.com/office/drawing/2014/chartex">
+          <mc:Fallback xmlns:cx="http://schemas.microsoft.com/office/drawing/2014/chartex" xmlns:cx1="http://schemas.microsoft.com/office/drawing/2015/9/8/chartex" xmlns:cx2="http://schemas.microsoft.com/office/drawing/2015/10/21/chartex" xmlns:cx3="http://schemas.microsoft.com/office/drawing/2016/5/9/chartex" xmlns:cx4="http://schemas.microsoft.com/office/drawing/2016/5/10/chartex" xmlns:cx5="http://schemas.microsoft.com/office/drawing/2016/5/11/chartex" xmlns:cx6="http://schemas.microsoft.com/office/drawing/2016/5/12/chartex" xmlns:cx7="http://schemas.microsoft.com/office/drawing/2016/5/13/chartex" xmlns:cx8="http://schemas.microsoft.com/office/drawing/2016/5/14/chartex" xmlns:aink="http://schemas.microsoft.com/office/drawing/2016/ink" xmlns:am3d="http://schemas.microsoft.com/office/drawing/2017/model3d" xmlns:w16cid="http://schemas.microsoft.com/office/word/2016/wordml/cid" xmlns:w16se="http://schemas.microsoft.com/office/word/2015/wordml/symex">
             <w:pict>
               <v:line w14:anchorId="7BA5D990" id="Straight Connector 3" o:spid="_x0000_s1026" style="position:absolute;flip:y;z-index:251660288;visibility:visible;mso-wrap-style:square;mso-width-percent:0;mso-height-percent:0;mso-wrap-distance-left:9pt;mso-wrap-distance-top:0;mso-wrap-distance-right:9pt;mso-wrap-distance-bottom:0;mso-position-horizontal:center;mso-position-horizontal-relative:margin;mso-position-vertical:absolute;mso-position-vertical-relative:text;mso-width-percent:0;mso-height-percent:0;mso-width-relative:margin;mso-height-relative:margin" from="0,34.9pt" to="565.25pt,37.05pt" o:gfxdata="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" strokecolor="black [3200]" strokeweight=".5pt">
                 <v:stroke joinstyle="miter"/>
@@ -323,14 +323,6 @@
       <w:r>
         <w:rPr>
           <w:rFonts w:ascii="Book Antiqua" w:hAnsi="Book Antiqua"/>
-          <w:sz w:val="36"/>
-          <w:szCs w:val="36"/>
-        </w:rPr>
-        <w:t>&lt;</w:t>
-      </w:r>
-      <w:r>
-        <w:rPr>
-          <w:rFonts w:ascii="Book Antiqua" w:hAnsi="Book Antiqua"/>
           <w:b/>
           <w:bCs/>
           <w:sz w:val="44"/>
@@ -348,33 +340,324 @@
         </w:rPr>
         <w:t>roup-7</w:t>
       </w:r>
-      <w:r>
+    </w:p>
+    <w:p>
+      <w:pPr>
+        <w:spacing w:after="0"/>
+        <w:jc w:val="center"/>
+        <w:rPr>
+          <w:rFonts w:ascii="Baskerville Old Face" w:hAnsi="Baskerville Old Face"/>
+          <w:sz w:val="40"/>
+          <w:szCs w:val="40"/>
+        </w:rPr>
+      </w:pPr>
+      <w:r>
+        <w:rPr>
+          <w:rFonts w:ascii="Baskerville Old Face" w:hAnsi="Baskerville Old Face"/>
+          <w:b/>
+          <w:bCs/>
+          <w:sz w:val="40"/>
+          <w:szCs w:val="40"/>
+        </w:rPr>
+        <w:t xml:space="preserve">Limon </w:t>
+      </w:r>
+      <w:proofErr w:type="spellStart"/>
+      <w:r>
+        <w:rPr>
+          <w:rFonts w:ascii="Baskerville Old Face" w:hAnsi="Baskerville Old Face"/>
+          <w:b/>
+          <w:bCs/>
+          <w:sz w:val="40"/>
+          <w:szCs w:val="40"/>
+        </w:rPr>
+        <w:t>Motin</w:t>
+      </w:r>
+      <w:proofErr w:type="spellEnd"/>
+      <w:r>
+        <w:rPr>
+          <w:rFonts w:ascii="Baskerville Old Face" w:hAnsi="Baskerville Old Face"/>
+          <w:sz w:val="40"/>
+          <w:szCs w:val="40"/>
+        </w:rPr>
+        <w:t xml:space="preserve"> </w:t>
+      </w:r>
+      <w:r>
+        <w:rPr>
+          <w:rFonts w:ascii="Baskerville Old Face" w:hAnsi="Baskerville Old Face"/>
+          <w:sz w:val="40"/>
+          <w:szCs w:val="40"/>
+        </w:rPr>
+        <w:t xml:space="preserve">- </w:t>
+      </w:r>
+      <w:r>
+        <w:rPr>
+          <w:rFonts w:ascii="Baskerville Old Face" w:hAnsi="Baskerville Old Face"/>
+          <w:sz w:val="40"/>
+          <w:szCs w:val="40"/>
+        </w:rPr>
+        <w:t>1620902042</w:t>
+      </w:r>
+    </w:p>
+    <w:p>
+      <w:pPr>
+        <w:spacing w:after="0"/>
+        <w:jc w:val="center"/>
+        <w:rPr>
+          <w:rFonts w:ascii="Baskerville Old Face" w:hAnsi="Baskerville Old Face"/>
+          <w:sz w:val="40"/>
+          <w:szCs w:val="40"/>
+        </w:rPr>
+      </w:pPr>
+      <w:r>
+        <w:rPr>
+          <w:rFonts w:ascii="Baskerville Old Face" w:hAnsi="Baskerville Old Face"/>
+          <w:b/>
+          <w:bCs/>
+          <w:sz w:val="40"/>
+          <w:szCs w:val="40"/>
+        </w:rPr>
+        <w:t xml:space="preserve">Md. </w:t>
+      </w:r>
+      <w:proofErr w:type="spellStart"/>
+      <w:r>
+        <w:rPr>
+          <w:rFonts w:ascii="Baskerville Old Face" w:hAnsi="Baskerville Old Face"/>
+          <w:b/>
+          <w:bCs/>
+          <w:sz w:val="40"/>
+          <w:szCs w:val="40"/>
+        </w:rPr>
+        <w:t>Golam</w:t>
+      </w:r>
+      <w:proofErr w:type="spellEnd"/>
+      <w:r>
+        <w:rPr>
+          <w:rFonts w:ascii="Baskerville Old Face" w:hAnsi="Baskerville Old Face"/>
+          <w:b/>
+          <w:bCs/>
+          <w:sz w:val="40"/>
+          <w:szCs w:val="40"/>
+        </w:rPr>
+        <w:t xml:space="preserve"> </w:t>
+      </w:r>
+      <w:proofErr w:type="spellStart"/>
+      <w:r>
+        <w:rPr>
+          <w:rFonts w:ascii="Baskerville Old Face" w:hAnsi="Baskerville Old Face"/>
+          <w:b/>
+          <w:bCs/>
+          <w:sz w:val="40"/>
+          <w:szCs w:val="40"/>
+        </w:rPr>
+        <w:t>Rabby</w:t>
+      </w:r>
+      <w:proofErr w:type="spellEnd"/>
+      <w:r>
+        <w:rPr>
+          <w:rFonts w:ascii="Baskerville Old Face" w:hAnsi="Baskerville Old Face"/>
+          <w:b/>
+          <w:bCs/>
+          <w:sz w:val="40"/>
+          <w:szCs w:val="40"/>
+        </w:rPr>
+        <w:t xml:space="preserve"> </w:t>
+      </w:r>
+      <w:proofErr w:type="spellStart"/>
+      <w:r>
+        <w:rPr>
+          <w:rFonts w:ascii="Baskerville Old Face" w:hAnsi="Baskerville Old Face"/>
+          <w:b/>
+          <w:bCs/>
+          <w:sz w:val="40"/>
+          <w:szCs w:val="40"/>
+        </w:rPr>
+        <w:t>Shuvo</w:t>
+      </w:r>
+      <w:proofErr w:type="spellEnd"/>
+      <w:r>
+        <w:rPr>
+          <w:rFonts w:ascii="Baskerville Old Face" w:hAnsi="Baskerville Old Face"/>
+          <w:sz w:val="40"/>
+          <w:szCs w:val="40"/>
+        </w:rPr>
+        <w:t xml:space="preserve"> -</w:t>
+      </w:r>
+      <w:r>
+        <w:rPr>
+          <w:rFonts w:ascii="Baskerville Old Face" w:hAnsi="Baskerville Old Face"/>
+          <w:sz w:val="40"/>
+          <w:szCs w:val="40"/>
+        </w:rPr>
+        <w:t xml:space="preserve"> 1620044042</w:t>
+      </w:r>
+    </w:p>
+    <w:p>
+      <w:pPr>
+        <w:spacing w:after="0"/>
         <w:rPr>
           <w:rFonts w:ascii="Book Antiqua" w:hAnsi="Book Antiqua"/>
           <w:sz w:val="36"/>
           <w:szCs w:val="36"/>
         </w:rPr>
-        <w:t>&gt;</w:t>
-      </w:r>
-      <w:r>
+      </w:pPr>
+    </w:p>
+    <w:p>
+      <w:pPr>
+        <w:spacing w:after="0"/>
         <w:rPr>
           <w:rFonts w:ascii="Book Antiqua" w:hAnsi="Book Antiqua"/>
           <w:sz w:val="36"/>
           <w:szCs w:val="36"/>
         </w:rPr>
-        <w:t xml:space="preserve"> </w:t>
-      </w:r>
+      </w:pPr>
     </w:p>
     <w:p>
       <w:pPr>
         <w:spacing w:after="0"/>
         <w:jc w:val="center"/>
+        <w:rPr>
+          <w:rFonts w:ascii="Book Antiqua" w:hAnsi="Book Antiqua"/>
+          <w:sz w:val="40"/>
+          <w:szCs w:val="40"/>
+        </w:rPr>
+      </w:pPr>
+      <w:r>
+        <w:rPr>
+          <w:rFonts w:ascii="Book Antiqua" w:hAnsi="Book Antiqua"/>
+          <w:sz w:val="32"/>
+          <w:szCs w:val="32"/>
+        </w:rPr>
+        <w:t>Submitted to:</w:t>
+      </w:r>
+    </w:p>
+    <w:p>
+      <w:pPr>
+        <w:spacing w:after="0"/>
+        <w:jc w:val="center"/>
+        <w:rPr>
+          <w:rFonts w:ascii="Baskerville Old Face" w:hAnsi="Baskerville Old Face"/>
+          <w:b/>
+          <w:bCs/>
+          <w:sz w:val="40"/>
+          <w:szCs w:val="40"/>
+        </w:rPr>
+      </w:pPr>
+      <w:r>
+        <w:rPr>
+          <w:rFonts w:ascii="Baskerville Old Face" w:hAnsi="Baskerville Old Face"/>
+          <w:b/>
+          <w:bCs/>
+          <w:sz w:val="40"/>
+          <w:szCs w:val="40"/>
+        </w:rPr>
+        <w:t xml:space="preserve">Shaikh </w:t>
+      </w:r>
+      <w:proofErr w:type="spellStart"/>
+      <w:r>
+        <w:rPr>
+          <w:rFonts w:ascii="Baskerville Old Face" w:hAnsi="Baskerville Old Face"/>
+          <w:b/>
+          <w:bCs/>
+          <w:sz w:val="40"/>
+          <w:szCs w:val="40"/>
+        </w:rPr>
+        <w:t>Shawon</w:t>
+      </w:r>
+      <w:proofErr w:type="spellEnd"/>
+      <w:r>
+        <w:rPr>
+          <w:rFonts w:ascii="Baskerville Old Face" w:hAnsi="Baskerville Old Face"/>
+          <w:b/>
+          <w:bCs/>
+          <w:sz w:val="40"/>
+          <w:szCs w:val="40"/>
+        </w:rPr>
+        <w:t xml:space="preserve"> </w:t>
+      </w:r>
+      <w:proofErr w:type="spellStart"/>
+      <w:r>
+        <w:rPr>
+          <w:rFonts w:ascii="Baskerville Old Face" w:hAnsi="Baskerville Old Face"/>
+          <w:b/>
+          <w:bCs/>
+          <w:sz w:val="40"/>
+          <w:szCs w:val="40"/>
+        </w:rPr>
+        <w:t>Arefin</w:t>
+      </w:r>
+      <w:proofErr w:type="spellEnd"/>
+      <w:r>
+        <w:rPr>
+          <w:rFonts w:ascii="Baskerville Old Face" w:hAnsi="Baskerville Old Face"/>
+          <w:b/>
+          <w:bCs/>
+          <w:sz w:val="40"/>
+          <w:szCs w:val="40"/>
+        </w:rPr>
+        <w:t xml:space="preserve"> Shimon (SAS3)</w:t>
+      </w:r>
+    </w:p>
+    <w:p>
+      <w:pPr>
+        <w:spacing w:after="0"/>
+        <w:jc w:val="center"/>
+        <w:rPr>
+          <w:rFonts w:ascii="Baskerville Old Face" w:hAnsi="Baskerville Old Face"/>
+          <w:b/>
+          <w:bCs/>
+          <w:sz w:val="40"/>
+          <w:szCs w:val="40"/>
+        </w:rPr>
+      </w:pPr>
+      <w:r>
+        <w:rPr>
+          <w:rFonts w:ascii="Baskerville Old Face" w:hAnsi="Baskerville Old Face"/>
+          <w:b/>
+          <w:bCs/>
+          <w:sz w:val="40"/>
+          <w:szCs w:val="40"/>
+        </w:rPr>
+        <w:t>CSE</w:t>
+      </w:r>
+      <w:r>
+        <w:rPr>
+          <w:rFonts w:ascii="Baskerville Old Face" w:hAnsi="Baskerville Old Face"/>
+          <w:b/>
+          <w:bCs/>
+          <w:sz w:val="40"/>
+          <w:szCs w:val="40"/>
+        </w:rPr>
+        <w:t>299</w:t>
+      </w:r>
+    </w:p>
+    <w:p>
+      <w:pPr>
+        <w:spacing w:after="0"/>
+        <w:jc w:val="center"/>
+        <w:rPr>
+          <w:rFonts w:ascii="Baskerville Old Face" w:hAnsi="Baskerville Old Face"/>
+          <w:b/>
+          <w:bCs/>
+          <w:sz w:val="44"/>
+          <w:szCs w:val="44"/>
+        </w:rPr>
+      </w:pPr>
+      <w:r>
+        <w:rPr>
+          <w:rFonts w:ascii="Baskerville Old Face" w:hAnsi="Baskerville Old Face"/>
+          <w:sz w:val="36"/>
+          <w:szCs w:val="36"/>
+        </w:rPr>
+        <w:t>Section:</w:t>
+      </w:r>
+      <w:r>
         <w:rPr>
           <w:rFonts w:ascii="Baskerville Old Face" w:hAnsi="Baskerville Old Face"/>
           <w:sz w:val="40"/>
           <w:szCs w:val="40"/>
         </w:rPr>
-      </w:pPr>
+        <w:t xml:space="preserve"> </w:t>
+      </w:r>
       <w:r>
         <w:rPr>
           <w:rFonts w:ascii="Baskerville Old Face" w:hAnsi="Baskerville Old Face"/>
@@ -383,43 +666,50 @@
           <w:sz w:val="40"/>
           <w:szCs w:val="40"/>
         </w:rPr>
-        <w:t>Limon Motin</w:t>
-      </w:r>
-      <w:r>
+        <w:t>4</w:t>
+      </w:r>
+    </w:p>
+    <w:p>
+      <w:pPr>
+        <w:jc w:val="center"/>
         <w:rPr>
           <w:rFonts w:ascii="Baskerville Old Face" w:hAnsi="Baskerville Old Face"/>
+          <w:b/>
+          <w:bCs/>
           <w:sz w:val="40"/>
           <w:szCs w:val="40"/>
         </w:rPr>
-        <w:t xml:space="preserve"> </w:t>
-      </w:r>
+      </w:pPr>
       <w:r>
         <w:rPr>
           <w:rFonts w:ascii="Baskerville Old Face" w:hAnsi="Baskerville Old Face"/>
+          <w:b/>
+          <w:bCs/>
           <w:sz w:val="40"/>
           <w:szCs w:val="40"/>
         </w:rPr>
-        <w:t xml:space="preserve">- </w:t>
+        <w:t>16</w:t>
       </w:r>
       <w:r>
         <w:rPr>
           <w:rFonts w:ascii="Baskerville Old Face" w:hAnsi="Baskerville Old Face"/>
+          <w:b/>
+          <w:bCs/>
           <w:sz w:val="40"/>
           <w:szCs w:val="40"/>
         </w:rPr>
-        <w:t>1620902042</w:t>
-      </w:r>
-    </w:p>
-    <w:p>
-      <w:pPr>
-        <w:spacing w:after="0"/>
-        <w:jc w:val="center"/>
+        <w:t>.</w:t>
+      </w:r>
+      <w:r>
         <w:rPr>
           <w:rFonts w:ascii="Baskerville Old Face" w:hAnsi="Baskerville Old Face"/>
+          <w:b/>
+          <w:bCs/>
           <w:sz w:val="40"/>
           <w:szCs w:val="40"/>
         </w:rPr>
-      </w:pPr>
+        <w:t>0</w:t>
+      </w:r>
       <w:r>
         <w:rPr>
           <w:rFonts w:ascii="Baskerville Old Face" w:hAnsi="Baskerville Old Face"/>
@@ -428,219 +718,17 @@
           <w:sz w:val="40"/>
           <w:szCs w:val="40"/>
         </w:rPr>
-        <w:t>Md. Golam Rabby Shuvo</w:t>
+        <w:t>4</w:t>
       </w:r>
       <w:r>
         <w:rPr>
           <w:rFonts w:ascii="Baskerville Old Face" w:hAnsi="Baskerville Old Face"/>
+          <w:b/>
+          <w:bCs/>
           <w:sz w:val="40"/>
           <w:szCs w:val="40"/>
         </w:rPr>
-        <w:t xml:space="preserve"> -</w:t>
-      </w:r>
-      <w:r>
-        <w:rPr>
-          <w:rFonts w:ascii="Baskerville Old Face" w:hAnsi="Baskerville Old Face"/>
-          <w:sz w:val="40"/>
-          <w:szCs w:val="40"/>
-        </w:rPr>
-        <w:t xml:space="preserve"> 1620044042</w:t>
-      </w:r>
-    </w:p>
-    <w:p>
-      <w:pPr>
-        <w:spacing w:after="0"/>
-        <w:rPr>
-          <w:rFonts w:ascii="Book Antiqua" w:hAnsi="Book Antiqua"/>
-          <w:sz w:val="36"/>
-          <w:szCs w:val="36"/>
-        </w:rPr>
-      </w:pPr>
-    </w:p>
-    <w:p>
-      <w:pPr>
-        <w:spacing w:after="0"/>
-        <w:rPr>
-          <w:rFonts w:ascii="Book Antiqua" w:hAnsi="Book Antiqua"/>
-          <w:sz w:val="36"/>
-          <w:szCs w:val="36"/>
-        </w:rPr>
-      </w:pPr>
-    </w:p>
-    <w:p>
-      <w:pPr>
-        <w:spacing w:after="0"/>
-        <w:jc w:val="center"/>
-        <w:rPr>
-          <w:rFonts w:ascii="Book Antiqua" w:hAnsi="Book Antiqua"/>
-          <w:sz w:val="40"/>
-          <w:szCs w:val="40"/>
-        </w:rPr>
-      </w:pPr>
-      <w:r>
-        <w:rPr>
-          <w:rFonts w:ascii="Book Antiqua" w:hAnsi="Book Antiqua"/>
-          <w:sz w:val="32"/>
-          <w:szCs w:val="32"/>
-        </w:rPr>
-        <w:t>Submitted to:</w:t>
-      </w:r>
-    </w:p>
-    <w:p>
-      <w:pPr>
-        <w:spacing w:after="0"/>
-        <w:jc w:val="center"/>
-        <w:rPr>
-          <w:rFonts w:ascii="Baskerville Old Face" w:hAnsi="Baskerville Old Face"/>
-          <w:b/>
-          <w:bCs/>
-          <w:sz w:val="40"/>
-          <w:szCs w:val="40"/>
-        </w:rPr>
-      </w:pPr>
-      <w:r>
-        <w:rPr>
-          <w:rFonts w:ascii="Baskerville Old Face" w:hAnsi="Baskerville Old Face"/>
-          <w:b/>
-          <w:bCs/>
-          <w:sz w:val="40"/>
-          <w:szCs w:val="40"/>
-        </w:rPr>
-        <w:t>Shaikh Shawon Arefin Shimon (SAS3)</w:t>
-      </w:r>
-    </w:p>
-    <w:p>
-      <w:pPr>
-        <w:spacing w:after="0"/>
-        <w:jc w:val="center"/>
-        <w:rPr>
-          <w:rFonts w:ascii="Baskerville Old Face" w:hAnsi="Baskerville Old Face"/>
-          <w:b/>
-          <w:bCs/>
-          <w:sz w:val="40"/>
-          <w:szCs w:val="40"/>
-        </w:rPr>
-      </w:pPr>
-      <w:r>
-        <w:rPr>
-          <w:rFonts w:ascii="Baskerville Old Face" w:hAnsi="Baskerville Old Face"/>
-          <w:b/>
-          <w:bCs/>
-          <w:sz w:val="40"/>
-          <w:szCs w:val="40"/>
-        </w:rPr>
-        <w:t>CSE</w:t>
-      </w:r>
-      <w:r>
-        <w:rPr>
-          <w:rFonts w:ascii="Baskerville Old Face" w:hAnsi="Baskerville Old Face"/>
-          <w:b/>
-          <w:bCs/>
-          <w:sz w:val="40"/>
-          <w:szCs w:val="40"/>
-        </w:rPr>
-        <w:t>299</w:t>
-      </w:r>
-    </w:p>
-    <w:p>
-      <w:pPr>
-        <w:spacing w:after="0"/>
-        <w:jc w:val="center"/>
-        <w:rPr>
-          <w:rFonts w:ascii="Baskerville Old Face" w:hAnsi="Baskerville Old Face"/>
-          <w:b/>
-          <w:bCs/>
-          <w:sz w:val="44"/>
-          <w:szCs w:val="44"/>
-        </w:rPr>
-      </w:pPr>
-      <w:r>
-        <w:rPr>
-          <w:rFonts w:ascii="Baskerville Old Face" w:hAnsi="Baskerville Old Face"/>
-          <w:sz w:val="36"/>
-          <w:szCs w:val="36"/>
-        </w:rPr>
-        <w:t>Section:</w:t>
-      </w:r>
-      <w:r>
-        <w:rPr>
-          <w:rFonts w:ascii="Baskerville Old Face" w:hAnsi="Baskerville Old Face"/>
-          <w:sz w:val="40"/>
-          <w:szCs w:val="40"/>
-        </w:rPr>
-        <w:t xml:space="preserve"> </w:t>
-      </w:r>
-      <w:r>
-        <w:rPr>
-          <w:rFonts w:ascii="Baskerville Old Face" w:hAnsi="Baskerville Old Face"/>
-          <w:b/>
-          <w:bCs/>
-          <w:sz w:val="40"/>
-          <w:szCs w:val="40"/>
-        </w:rPr>
-        <w:t>4</w:t>
-      </w:r>
-    </w:p>
-    <w:p>
-      <w:pPr>
-        <w:jc w:val="center"/>
-        <w:rPr>
-          <w:rFonts w:ascii="Baskerville Old Face" w:hAnsi="Baskerville Old Face"/>
-          <w:b/>
-          <w:bCs/>
-          <w:sz w:val="40"/>
-          <w:szCs w:val="40"/>
-        </w:rPr>
-      </w:pPr>
-      <w:r>
-        <w:rPr>
-          <w:rFonts w:ascii="Baskerville Old Face" w:hAnsi="Baskerville Old Face"/>
-          <w:b/>
-          <w:bCs/>
-          <w:sz w:val="40"/>
-          <w:szCs w:val="40"/>
-        </w:rPr>
-        <w:t>1</w:t>
-      </w:r>
-      <w:r>
-        <w:rPr>
-          <w:rFonts w:ascii="Baskerville Old Face" w:hAnsi="Baskerville Old Face"/>
-          <w:b/>
-          <w:bCs/>
-          <w:sz w:val="40"/>
-          <w:szCs w:val="40"/>
-        </w:rPr>
-        <w:t>9</w:t>
-      </w:r>
-      <w:r>
-        <w:rPr>
-          <w:rFonts w:ascii="Baskerville Old Face" w:hAnsi="Baskerville Old Face"/>
-          <w:b/>
-          <w:bCs/>
-          <w:sz w:val="40"/>
-          <w:szCs w:val="40"/>
-        </w:rPr>
-        <w:t>.</w:t>
-      </w:r>
-      <w:r>
-        <w:rPr>
-          <w:rFonts w:ascii="Baskerville Old Face" w:hAnsi="Baskerville Old Face"/>
-          <w:b/>
-          <w:bCs/>
-          <w:sz w:val="40"/>
-          <w:szCs w:val="40"/>
-        </w:rPr>
-        <w:t>0</w:t>
-      </w:r>
-      <w:r>
-        <w:rPr>
-          <w:rFonts w:ascii="Baskerville Old Face" w:hAnsi="Baskerville Old Face"/>
-          <w:b/>
-          <w:bCs/>
-          <w:sz w:val="40"/>
-          <w:szCs w:val="40"/>
-        </w:rPr>
-        <w:t>2.201</w:t>
+        <w:t>.201</w:t>
       </w:r>
       <w:r>
         <w:rPr>
@@ -1672,34 +1760,7 @@
               <w:sz w:val="24"/>
               <w:szCs w:val="28"/>
             </w:rPr>
-            <w:t>………………….….</w:t>
-          </w:r>
-          <w:r>
-            <w:rPr>
-              <w:rFonts w:ascii="Tahoma" w:hAnsi="Tahoma" w:cs="Tahoma"/>
-              <w:b/>
-              <w:sz w:val="24"/>
-              <w:szCs w:val="28"/>
-            </w:rPr>
-            <w:t>……………</w:t>
-          </w:r>
-          <w:r>
-            <w:rPr>
-              <w:rFonts w:ascii="Tahoma" w:hAnsi="Tahoma" w:cs="Tahoma"/>
-              <w:b/>
-              <w:sz w:val="24"/>
-              <w:szCs w:val="28"/>
-            </w:rPr>
-            <w:t>…</w:t>
-          </w:r>
-          <w:r>
-            <w:rPr>
-              <w:rFonts w:ascii="Tahoma" w:hAnsi="Tahoma" w:cs="Tahoma"/>
-              <w:b/>
-              <w:sz w:val="24"/>
-              <w:szCs w:val="28"/>
-            </w:rPr>
-            <w:t>5</w:t>
+            <w:t>………………….….………………5</w:t>
           </w:r>
         </w:p>
         <w:p>
@@ -1914,8 +1975,6 @@
             </w:rPr>
             <w:t>.</w:t>
           </w:r>
-          <w:bookmarkStart w:id="4" w:name="_GoBack"/>
-          <w:bookmarkEnd w:id="4"/>
           <w:r>
             <w:rPr>
               <w:rFonts w:ascii="Tahoma" w:hAnsi="Tahoma" w:cs="Tahoma"/>
@@ -2135,15 +2194,7 @@
               <w:b/>
               <w:sz w:val="24"/>
             </w:rPr>
-            <w:t>………………….….……………………………</w:t>
-          </w:r>
-          <w:r>
-            <w:rPr>
-              <w:rFonts w:ascii="Tahoma" w:hAnsi="Tahoma" w:cs="Tahoma"/>
-              <w:b/>
-              <w:sz w:val="24"/>
-            </w:rPr>
-            <w:t>….7</w:t>
+            <w:t>………………….….……………………………….7</w:t>
           </w:r>
         </w:p>
         <w:p>
@@ -2171,15 +2222,7 @@
               <w:b/>
               <w:sz w:val="24"/>
             </w:rPr>
-            <w:t>………………….….……………………………</w:t>
-          </w:r>
-          <w:r>
-            <w:rPr>
-              <w:rFonts w:ascii="Tahoma" w:hAnsi="Tahoma" w:cs="Tahoma"/>
-              <w:b/>
-              <w:sz w:val="24"/>
-            </w:rPr>
-            <w:t>8</w:t>
+            <w:t>………………….….……………………………8</w:t>
           </w:r>
         </w:p>
         <w:p>
@@ -3158,12 +3201,21 @@
           <w:sz w:val="28"/>
         </w:rPr>
       </w:pPr>
-      <w:r>
-        <w:rPr>
-          <w:rFonts w:ascii="Tahoma" w:hAnsi="Tahoma" w:cs="Tahoma"/>
-          <w:sz w:val="28"/>
-        </w:rPr>
-        <w:t>application, the customers need not go to the restaurant by themselves, but they can order the pizzas through Android mobiles anywhere. As the internet users are increasing exponentially, many companies have introduced Online Pizza ordering system for taking orders from customers. This system not only improves customer’s experience but also eases the workload on the staff of pizzerias.</w:t>
+      <w:proofErr w:type="gramStart"/>
+      <w:r>
+        <w:rPr>
+          <w:rFonts w:ascii="Tahoma" w:hAnsi="Tahoma" w:cs="Tahoma"/>
+          <w:sz w:val="28"/>
+        </w:rPr>
+        <w:t>application</w:t>
+      </w:r>
+      <w:proofErr w:type="gramEnd"/>
+      <w:r>
+        <w:rPr>
+          <w:rFonts w:ascii="Tahoma" w:hAnsi="Tahoma" w:cs="Tahoma"/>
+          <w:sz w:val="28"/>
+        </w:rPr>
+        <w:t>, the customers need not go to the restaurant by themselves, but they can order the pizzas through Android mobiles anywhere. As the internet users are increasing exponentially, many companies have introduced Online Pizza ordering system for taking orders from customers. This system not only improves customer’s experience but also eases the workload on the staff of pizzerias.</w:t>
       </w:r>
     </w:p>
     <w:p>
@@ -3530,7 +3582,39 @@
           <w:rFonts w:ascii="Tahoma" w:hAnsi="Tahoma" w:cs="Tahoma"/>
           <w:sz w:val="28"/>
         </w:rPr>
-        <w:t>The scope of the proposed system will be based on the features and functionalities proposed for pizza restaurant which is located in Bashundhara R/a. Online pizza ordering system will be a</w:t>
+        <w:t xml:space="preserve">The scope of the proposed system will be based on the features and functionalities proposed for pizza restaurant which is located in </w:t>
+      </w:r>
+      <w:proofErr w:type="spellStart"/>
+      <w:r>
+        <w:rPr>
+          <w:rFonts w:ascii="Tahoma" w:hAnsi="Tahoma" w:cs="Tahoma"/>
+          <w:sz w:val="28"/>
+        </w:rPr>
+        <w:t>Bashundhara</w:t>
+      </w:r>
+      <w:proofErr w:type="spellEnd"/>
+      <w:r>
+        <w:rPr>
+          <w:rFonts w:ascii="Tahoma" w:hAnsi="Tahoma" w:cs="Tahoma"/>
+          <w:sz w:val="28"/>
+        </w:rPr>
+        <w:t xml:space="preserve"> R/a. </w:t>
+      </w:r>
+      <w:proofErr w:type="gramStart"/>
+      <w:r>
+        <w:rPr>
+          <w:rFonts w:ascii="Tahoma" w:hAnsi="Tahoma" w:cs="Tahoma"/>
+          <w:sz w:val="28"/>
+        </w:rPr>
+        <w:t>Online</w:t>
+      </w:r>
+      <w:proofErr w:type="gramEnd"/>
+      <w:r>
+        <w:rPr>
+          <w:rFonts w:ascii="Tahoma" w:hAnsi="Tahoma" w:cs="Tahoma"/>
+          <w:sz w:val="28"/>
+        </w:rPr>
+        <w:t xml:space="preserve"> pizza ordering system will be a</w:t>
       </w:r>
       <w:r>
         <w:rPr>
@@ -4741,8 +4825,17 @@
           <w:rFonts w:ascii="Tahoma" w:hAnsi="Tahoma" w:cs="Tahoma"/>
           <w:sz w:val="28"/>
         </w:rPr>
-        <w:t>Java sdk</w:t>
-      </w:r>
+        <w:t xml:space="preserve">Java </w:t>
+      </w:r>
+      <w:proofErr w:type="spellStart"/>
+      <w:r>
+        <w:rPr>
+          <w:rFonts w:ascii="Tahoma" w:hAnsi="Tahoma" w:cs="Tahoma"/>
+          <w:sz w:val="28"/>
+        </w:rPr>
+        <w:t>sdk</w:t>
+      </w:r>
+      <w:proofErr w:type="spellEnd"/>
     </w:p>
     <w:p>
       <w:pPr>
@@ -4780,6 +4873,7 @@
           <w:sz w:val="28"/>
         </w:rPr>
       </w:pPr>
+      <w:proofErr w:type="spellStart"/>
       <w:r>
         <w:rPr>
           <w:rFonts w:ascii="Tahoma" w:hAnsi="Tahoma" w:cs="Tahoma"/>
@@ -4787,6 +4881,7 @@
         </w:rPr>
         <w:t>Github</w:t>
       </w:r>
+      <w:proofErr w:type="spellEnd"/>
     </w:p>
     <w:p>
       <w:pPr>
@@ -4824,6 +4919,7 @@
           <w:sz w:val="28"/>
         </w:rPr>
       </w:pPr>
+      <w:proofErr w:type="spellStart"/>
       <w:r>
         <w:rPr>
           <w:rFonts w:ascii="Tahoma" w:hAnsi="Tahoma" w:cs="Tahoma"/>
@@ -4831,6 +4927,7 @@
         </w:rPr>
         <w:t>Trello</w:t>
       </w:r>
+      <w:proofErr w:type="spellEnd"/>
     </w:p>
     <w:p>
       <w:pPr>
@@ -5100,128 +5197,953 @@
           <w:sz w:val="36"/>
           <w:szCs w:val="36"/>
         </w:rPr>
-        <w:t>11. Conclusion</w:t>
-      </w:r>
-    </w:p>
-    <w:p>
-      <w:pPr>
-        <w:spacing w:before="240" w:after="0"/>
-        <w:jc w:val="both"/>
-        <w:rPr>
-          <w:rFonts w:ascii="Tahoma" w:hAnsi="Tahoma" w:cs="Tahoma"/>
-          <w:sz w:val="28"/>
-        </w:rPr>
-      </w:pPr>
-      <w:r>
-        <w:rPr>
-          <w:rFonts w:ascii="Tahoma" w:hAnsi="Tahoma" w:cs="Tahoma"/>
-          <w:sz w:val="28"/>
-        </w:rPr>
-        <w:t xml:space="preserve">This was all about online pizza ordering system. </w:t>
-      </w:r>
-      <w:r>
-        <w:rPr>
-          <w:rFonts w:ascii="Tahoma" w:hAnsi="Tahoma" w:cs="Tahoma"/>
-          <w:sz w:val="28"/>
-        </w:rPr>
-        <w:t>Everyone</w:t>
-      </w:r>
-      <w:r>
-        <w:rPr>
-          <w:rFonts w:ascii="Tahoma" w:hAnsi="Tahoma" w:cs="Tahoma"/>
-          <w:sz w:val="28"/>
-        </w:rPr>
-        <w:t xml:space="preserve"> may know </w:t>
-      </w:r>
-      <w:r>
-        <w:rPr>
-          <w:rFonts w:ascii="Tahoma" w:hAnsi="Tahoma" w:cs="Tahoma"/>
-          <w:sz w:val="28"/>
-        </w:rPr>
-        <w:t>the importance of this system in our day-to-day lives as we all prefer online ordering over ordering on phone.</w:t>
-      </w:r>
-    </w:p>
-    <w:p>
-      <w:pPr>
-        <w:spacing w:before="240" w:after="0"/>
-        <w:jc w:val="both"/>
-        <w:rPr>
-          <w:rFonts w:ascii="Tahoma" w:hAnsi="Tahoma" w:cs="Tahoma"/>
-          <w:sz w:val="28"/>
-        </w:rPr>
-      </w:pPr>
-      <w:r>
-        <w:rPr>
-          <w:rFonts w:ascii="Tahoma" w:hAnsi="Tahoma" w:cs="Tahoma"/>
-          <w:sz w:val="28"/>
-        </w:rPr>
-        <w:t>This system greatly lightens the l</w:t>
-      </w:r>
-      <w:r>
-        <w:rPr>
-          <w:rFonts w:ascii="Tahoma" w:hAnsi="Tahoma" w:cs="Tahoma"/>
-          <w:sz w:val="28"/>
-        </w:rPr>
-        <w:t xml:space="preserve">oad on the restaurant’s end as </w:t>
-      </w:r>
-      <w:r>
-        <w:rPr>
-          <w:rFonts w:ascii="Tahoma" w:hAnsi="Tahoma" w:cs="Tahoma"/>
-          <w:sz w:val="28"/>
-        </w:rPr>
-        <w:t>the entire process of taking orders is automated. Once an order is placed on the app, it is entered into the database and then retrieved, in pretty much real-time. The restaurant can quickly go through the orders as they are placed and produce the necessary items with minimal delay and confusion.</w:t>
-      </w:r>
-    </w:p>
-    <w:p>
-      <w:pPr>
-        <w:spacing w:before="240" w:after="0"/>
-        <w:jc w:val="both"/>
-        <w:rPr>
-          <w:rFonts w:ascii="Tahoma" w:hAnsi="Tahoma" w:cs="Tahoma"/>
-          <w:sz w:val="28"/>
-        </w:rPr>
-      </w:pPr>
-      <w:r>
-        <w:rPr>
-          <w:rFonts w:ascii="Tahoma" w:hAnsi="Tahoma" w:cs="Tahoma"/>
-          <w:sz w:val="28"/>
-        </w:rPr>
-        <w:t>This project is not difficu</w:t>
-      </w:r>
-      <w:r>
-        <w:rPr>
-          <w:rFonts w:ascii="Tahoma" w:hAnsi="Tahoma" w:cs="Tahoma"/>
-          <w:sz w:val="28"/>
-        </w:rPr>
-        <w:t>lt to use, operate and understan</w:t>
-      </w:r>
-      <w:r>
-        <w:rPr>
-          <w:rFonts w:ascii="Tahoma" w:hAnsi="Tahoma" w:cs="Tahoma"/>
-          <w:sz w:val="28"/>
-        </w:rPr>
-        <w:t>d by the users. Design of this project is pretty and responsive so that user won’t find it difficult to understand, use and navigate. This project provides the simplest system for managing pizza orders.</w:t>
-      </w:r>
-    </w:p>
-    <w:p>
-      <w:pPr>
-        <w:spacing w:before="240" w:after="0"/>
-        <w:jc w:val="both"/>
-        <w:rPr>
-          <w:rFonts w:ascii="Tahoma" w:hAnsi="Tahoma" w:cs="Tahoma"/>
-          <w:b/>
+        <w:t>11.</w:t>
+      </w:r>
+      <w:r>
+        <w:rPr>
+          <w:rFonts w:ascii="Tahoma" w:hAnsi="Tahoma" w:cs="Tahoma"/>
+          <w:b/>
+          <w:bCs/>
           <w:sz w:val="36"/>
           <w:szCs w:val="36"/>
         </w:rPr>
-      </w:pPr>
-      <w:r>
-        <w:rPr>
-          <w:rFonts w:ascii="Tahoma" w:hAnsi="Tahoma" w:cs="Tahoma"/>
-          <w:b/>
+        <w:t xml:space="preserve"> Tasks Completed:</w:t>
+      </w:r>
+    </w:p>
+    <w:p>
+      <w:pPr>
+        <w:pStyle w:val="ListParagraph"/>
+        <w:numPr>
+          <w:ilvl w:val="0"/>
+          <w:numId w:val="27"/>
+        </w:numPr>
+        <w:spacing w:before="240" w:after="0"/>
+        <w:jc w:val="both"/>
+        <w:rPr>
+          <w:rFonts w:ascii="Tahoma" w:hAnsi="Tahoma" w:cs="Tahoma"/>
+          <w:bCs/>
+          <w:sz w:val="28"/>
+        </w:rPr>
+      </w:pPr>
+      <w:r>
+        <w:rPr>
+          <w:rFonts w:ascii="Tahoma" w:hAnsi="Tahoma" w:cs="Tahoma"/>
+          <w:bCs/>
+          <w:sz w:val="28"/>
+        </w:rPr>
+        <w:t xml:space="preserve">“Sign-up” page implementation: An individual </w:t>
+      </w:r>
+      <w:r>
+        <w:rPr>
+          <w:rFonts w:ascii="Tahoma" w:hAnsi="Tahoma" w:cs="Tahoma"/>
+          <w:bCs/>
+          <w:sz w:val="28"/>
+        </w:rPr>
+        <w:t xml:space="preserve">can </w:t>
+      </w:r>
+      <w:r>
+        <w:rPr>
+          <w:rFonts w:ascii="Tahoma" w:hAnsi="Tahoma" w:cs="Tahoma"/>
+          <w:bCs/>
+          <w:sz w:val="28"/>
+        </w:rPr>
+        <w:t>sign up into the app by applying name, id, contact number and email address.</w:t>
+      </w:r>
+    </w:p>
+    <w:p>
+      <w:pPr>
+        <w:pStyle w:val="ListParagraph"/>
+        <w:numPr>
+          <w:ilvl w:val="0"/>
+          <w:numId w:val="27"/>
+        </w:numPr>
+        <w:spacing w:before="240" w:after="0"/>
+        <w:jc w:val="both"/>
+        <w:rPr>
+          <w:rFonts w:ascii="Tahoma" w:hAnsi="Tahoma" w:cs="Tahoma"/>
+          <w:bCs/>
+          <w:sz w:val="28"/>
+        </w:rPr>
+      </w:pPr>
+      <w:r>
+        <w:rPr>
+          <w:rFonts w:ascii="Tahoma" w:hAnsi="Tahoma" w:cs="Tahoma"/>
+          <w:bCs/>
+          <w:sz w:val="28"/>
+        </w:rPr>
+        <w:t>“Log-in” page implementation: An individual can log into the app using his email and password.</w:t>
+      </w:r>
+    </w:p>
+    <w:p>
+      <w:pPr>
+        <w:pStyle w:val="ListParagraph"/>
+        <w:numPr>
+          <w:ilvl w:val="0"/>
+          <w:numId w:val="27"/>
+        </w:numPr>
+        <w:spacing w:before="240" w:after="0"/>
+        <w:jc w:val="both"/>
+        <w:rPr>
+          <w:rFonts w:ascii="Tahoma" w:hAnsi="Tahoma" w:cs="Tahoma"/>
+          <w:bCs/>
+          <w:sz w:val="28"/>
+        </w:rPr>
+      </w:pPr>
+      <w:r>
+        <w:rPr>
+          <w:rFonts w:ascii="Tahoma" w:hAnsi="Tahoma" w:cs="Tahoma"/>
+          <w:bCs/>
+          <w:sz w:val="28"/>
+        </w:rPr>
+        <w:t>“Welcome” page</w:t>
+      </w:r>
+      <w:r>
+        <w:rPr>
+          <w:rFonts w:ascii="Tahoma" w:hAnsi="Tahoma" w:cs="Tahoma"/>
+          <w:bCs/>
+          <w:sz w:val="28"/>
+        </w:rPr>
+        <w:t xml:space="preserve"> implementation</w:t>
+      </w:r>
+      <w:r>
+        <w:rPr>
+          <w:rFonts w:ascii="Tahoma" w:hAnsi="Tahoma" w:cs="Tahoma"/>
+          <w:bCs/>
+          <w:sz w:val="28"/>
+        </w:rPr>
+        <w:t>: When an individual logs in, he can see a welcome message and compute three tasks as he wishes: make an order, view profile and sign out.</w:t>
+      </w:r>
+    </w:p>
+    <w:p>
+      <w:pPr>
+        <w:pStyle w:val="ListParagraph"/>
+        <w:numPr>
+          <w:ilvl w:val="0"/>
+          <w:numId w:val="27"/>
+        </w:numPr>
+        <w:spacing w:before="240" w:after="0"/>
+        <w:jc w:val="both"/>
+        <w:rPr>
+          <w:rFonts w:ascii="Tahoma" w:hAnsi="Tahoma" w:cs="Tahoma"/>
+          <w:bCs/>
+          <w:sz w:val="28"/>
+        </w:rPr>
+      </w:pPr>
+      <w:r>
+        <w:rPr>
+          <w:rFonts w:ascii="Tahoma" w:hAnsi="Tahoma" w:cs="Tahoma"/>
+          <w:bCs/>
+          <w:sz w:val="28"/>
+        </w:rPr>
+        <w:t>“</w:t>
+      </w:r>
+      <w:r>
+        <w:rPr>
+          <w:rFonts w:ascii="Tahoma" w:hAnsi="Tahoma" w:cs="Tahoma"/>
+          <w:bCs/>
+          <w:sz w:val="28"/>
+        </w:rPr>
+        <w:t>View profile</w:t>
+      </w:r>
+      <w:r>
+        <w:rPr>
+          <w:rFonts w:ascii="Tahoma" w:hAnsi="Tahoma" w:cs="Tahoma"/>
+          <w:bCs/>
+          <w:sz w:val="28"/>
+        </w:rPr>
+        <w:t>” page implementation</w:t>
+      </w:r>
+      <w:r>
+        <w:rPr>
+          <w:rFonts w:ascii="Tahoma" w:hAnsi="Tahoma" w:cs="Tahoma"/>
+          <w:bCs/>
+          <w:sz w:val="28"/>
+        </w:rPr>
+        <w:t>: If the individual decides to click on the “view profile” button on the welcome page, he will be taken to another page where he can see his information and also edit them if he wants to.</w:t>
+      </w:r>
+    </w:p>
+    <w:p>
+      <w:pPr>
+        <w:pStyle w:val="ListParagraph"/>
+        <w:numPr>
+          <w:ilvl w:val="0"/>
+          <w:numId w:val="27"/>
+        </w:numPr>
+        <w:spacing w:before="240" w:after="0"/>
+        <w:jc w:val="both"/>
+        <w:rPr>
+          <w:rFonts w:ascii="Tahoma" w:hAnsi="Tahoma" w:cs="Tahoma"/>
+          <w:bCs/>
+          <w:sz w:val="28"/>
+        </w:rPr>
+      </w:pPr>
+      <w:r>
+        <w:rPr>
+          <w:rFonts w:ascii="Tahoma" w:hAnsi="Tahoma" w:cs="Tahoma"/>
+          <w:bCs/>
+          <w:sz w:val="28"/>
+        </w:rPr>
+        <w:lastRenderedPageBreak/>
+        <w:t>“</w:t>
+      </w:r>
+      <w:r>
+        <w:rPr>
+          <w:rFonts w:ascii="Tahoma" w:hAnsi="Tahoma" w:cs="Tahoma"/>
+          <w:bCs/>
+          <w:sz w:val="28"/>
+        </w:rPr>
+        <w:t>Sign-out</w:t>
+      </w:r>
+      <w:r>
+        <w:rPr>
+          <w:rFonts w:ascii="Tahoma" w:hAnsi="Tahoma" w:cs="Tahoma"/>
+          <w:bCs/>
+          <w:sz w:val="28"/>
+        </w:rPr>
+        <w:t>” page implementation</w:t>
+      </w:r>
+      <w:r>
+        <w:rPr>
+          <w:rFonts w:ascii="Tahoma" w:hAnsi="Tahoma" w:cs="Tahoma"/>
+          <w:bCs/>
+          <w:sz w:val="28"/>
+        </w:rPr>
+        <w:t xml:space="preserve">: </w:t>
+      </w:r>
+      <w:r>
+        <w:rPr>
+          <w:rFonts w:ascii="Tahoma" w:hAnsi="Tahoma" w:cs="Tahoma"/>
+          <w:bCs/>
+          <w:sz w:val="28"/>
+        </w:rPr>
+        <w:t>If the individual decides to click on the “</w:t>
+      </w:r>
+      <w:r>
+        <w:rPr>
+          <w:rFonts w:ascii="Tahoma" w:hAnsi="Tahoma" w:cs="Tahoma"/>
+          <w:bCs/>
+          <w:sz w:val="28"/>
+        </w:rPr>
+        <w:t>sign out</w:t>
+      </w:r>
+      <w:r>
+        <w:rPr>
+          <w:rFonts w:ascii="Tahoma" w:hAnsi="Tahoma" w:cs="Tahoma"/>
+          <w:bCs/>
+          <w:sz w:val="28"/>
+        </w:rPr>
+        <w:t xml:space="preserve">” button on the welcome page, he will be </w:t>
+      </w:r>
+      <w:r>
+        <w:rPr>
+          <w:rFonts w:ascii="Tahoma" w:hAnsi="Tahoma" w:cs="Tahoma"/>
+          <w:bCs/>
+          <w:sz w:val="28"/>
+        </w:rPr>
+        <w:t>logged out of the app and will be taken to the log-in page.</w:t>
+      </w:r>
+    </w:p>
+    <w:p>
+      <w:pPr>
+        <w:pStyle w:val="ListParagraph"/>
+        <w:numPr>
+          <w:ilvl w:val="0"/>
+          <w:numId w:val="27"/>
+        </w:numPr>
+        <w:spacing w:before="240" w:after="0"/>
+        <w:jc w:val="both"/>
+        <w:rPr>
+          <w:rFonts w:ascii="Tahoma" w:hAnsi="Tahoma" w:cs="Tahoma"/>
+          <w:bCs/>
+          <w:sz w:val="28"/>
+        </w:rPr>
+      </w:pPr>
+      <w:r>
+        <w:rPr>
+          <w:rFonts w:ascii="Tahoma" w:hAnsi="Tahoma" w:cs="Tahoma"/>
+          <w:bCs/>
+          <w:sz w:val="28"/>
+        </w:rPr>
+        <w:t>“Make an order” implementation: If the individual decides to click on the “make an order” button,</w:t>
+      </w:r>
+      <w:r>
+        <w:rPr>
+          <w:rFonts w:ascii="Tahoma" w:hAnsi="Tahoma" w:cs="Tahoma"/>
+          <w:bCs/>
+          <w:sz w:val="28"/>
+        </w:rPr>
+        <w:t xml:space="preserve"> he will be taken to a new page: “shopping cart” </w:t>
+      </w:r>
+      <w:r>
+        <w:rPr>
+          <w:rFonts w:ascii="Tahoma" w:hAnsi="Tahoma" w:cs="Tahoma"/>
+          <w:bCs/>
+          <w:sz w:val="28"/>
+        </w:rPr>
+        <w:t>where he could compute two tasks: add new pizza and checkout the cart.</w:t>
+      </w:r>
+    </w:p>
+    <w:p>
+      <w:pPr>
+        <w:pStyle w:val="ListParagraph"/>
+        <w:numPr>
+          <w:ilvl w:val="0"/>
+          <w:numId w:val="27"/>
+        </w:numPr>
+        <w:spacing w:before="240" w:after="0"/>
+        <w:jc w:val="both"/>
+        <w:rPr>
+          <w:rFonts w:ascii="Tahoma" w:hAnsi="Tahoma" w:cs="Tahoma"/>
+          <w:bCs/>
+          <w:sz w:val="28"/>
+        </w:rPr>
+      </w:pPr>
+      <w:r>
+        <w:rPr>
+          <w:rFonts w:ascii="Tahoma" w:hAnsi="Tahoma" w:cs="Tahoma"/>
+          <w:bCs/>
+          <w:sz w:val="28"/>
+        </w:rPr>
+        <w:t>“</w:t>
+      </w:r>
+      <w:r>
+        <w:rPr>
+          <w:rFonts w:ascii="Tahoma" w:hAnsi="Tahoma" w:cs="Tahoma"/>
+          <w:bCs/>
+          <w:sz w:val="28"/>
+        </w:rPr>
+        <w:t>Checkout</w:t>
+      </w:r>
+      <w:r>
+        <w:rPr>
+          <w:rFonts w:ascii="Tahoma" w:hAnsi="Tahoma" w:cs="Tahoma"/>
+          <w:bCs/>
+          <w:sz w:val="28"/>
+        </w:rPr>
+        <w:t>” selection implementation</w:t>
+      </w:r>
+      <w:r>
+        <w:rPr>
+          <w:rFonts w:ascii="Tahoma" w:hAnsi="Tahoma" w:cs="Tahoma"/>
+          <w:bCs/>
+          <w:sz w:val="28"/>
+        </w:rPr>
+        <w:t>: If the individual decides to click on the “checkout” button initially</w:t>
+      </w:r>
+      <w:r>
+        <w:rPr>
+          <w:rFonts w:ascii="Tahoma" w:hAnsi="Tahoma" w:cs="Tahoma"/>
+          <w:bCs/>
+          <w:sz w:val="28"/>
+        </w:rPr>
+        <w:t xml:space="preserve"> on the shopping cart page, he will be directed</w:t>
+      </w:r>
+      <w:r>
+        <w:rPr>
+          <w:rFonts w:ascii="Tahoma" w:hAnsi="Tahoma" w:cs="Tahoma"/>
+          <w:bCs/>
+          <w:sz w:val="28"/>
+        </w:rPr>
+        <w:t xml:space="preserve"> to add a new pizza.</w:t>
+      </w:r>
+    </w:p>
+    <w:p>
+      <w:pPr>
+        <w:pStyle w:val="ListParagraph"/>
+        <w:numPr>
+          <w:ilvl w:val="0"/>
+          <w:numId w:val="27"/>
+        </w:numPr>
+        <w:spacing w:before="240" w:after="0"/>
+        <w:jc w:val="both"/>
+        <w:rPr>
+          <w:rFonts w:ascii="Tahoma" w:hAnsi="Tahoma" w:cs="Tahoma"/>
+          <w:bCs/>
+          <w:sz w:val="28"/>
+        </w:rPr>
+      </w:pPr>
+      <w:r>
+        <w:rPr>
+          <w:rFonts w:ascii="Tahoma" w:hAnsi="Tahoma" w:cs="Tahoma"/>
+          <w:bCs/>
+          <w:sz w:val="28"/>
+        </w:rPr>
+        <w:t>“</w:t>
+      </w:r>
+      <w:r>
+        <w:rPr>
+          <w:rFonts w:ascii="Tahoma" w:hAnsi="Tahoma" w:cs="Tahoma"/>
+          <w:bCs/>
+          <w:sz w:val="28"/>
+        </w:rPr>
+        <w:t>Pizza size</w:t>
+      </w:r>
+      <w:r>
+        <w:rPr>
+          <w:rFonts w:ascii="Tahoma" w:hAnsi="Tahoma" w:cs="Tahoma"/>
+          <w:bCs/>
+          <w:sz w:val="28"/>
+        </w:rPr>
+        <w:t xml:space="preserve">” selection </w:t>
+      </w:r>
+      <w:r>
+        <w:rPr>
+          <w:rFonts w:ascii="Tahoma" w:hAnsi="Tahoma" w:cs="Tahoma"/>
+          <w:bCs/>
+          <w:sz w:val="28"/>
+        </w:rPr>
+        <w:t>implementation: If the individual decides to click on the “add new pizza” button</w:t>
+      </w:r>
+      <w:r>
+        <w:rPr>
+          <w:rFonts w:ascii="Tahoma" w:hAnsi="Tahoma" w:cs="Tahoma"/>
+          <w:bCs/>
+          <w:sz w:val="28"/>
+        </w:rPr>
+        <w:t xml:space="preserve"> on the shopping cart page</w:t>
+      </w:r>
+      <w:r>
+        <w:rPr>
+          <w:rFonts w:ascii="Tahoma" w:hAnsi="Tahoma" w:cs="Tahoma"/>
+          <w:bCs/>
+          <w:sz w:val="28"/>
+        </w:rPr>
+        <w:t xml:space="preserve">, he will </w:t>
+      </w:r>
+      <w:r>
+        <w:rPr>
+          <w:rFonts w:ascii="Tahoma" w:hAnsi="Tahoma" w:cs="Tahoma"/>
+          <w:bCs/>
+          <w:sz w:val="28"/>
+        </w:rPr>
+        <w:t xml:space="preserve">be at first shown a message of </w:t>
+      </w:r>
+      <w:r>
+        <w:rPr>
+          <w:rFonts w:ascii="Tahoma" w:hAnsi="Tahoma" w:cs="Tahoma"/>
+          <w:bCs/>
+          <w:sz w:val="28"/>
+        </w:rPr>
+        <w:t>“how to order”</w:t>
+      </w:r>
+      <w:r>
+        <w:rPr>
+          <w:rFonts w:ascii="Tahoma" w:hAnsi="Tahoma" w:cs="Tahoma"/>
+          <w:bCs/>
+          <w:sz w:val="28"/>
+        </w:rPr>
+        <w:t xml:space="preserve"> in a dialogue box. Later, he will be asked to choose the size of the pizza in a “pizza size” dialogue box followed by another dialogue box “crust selection’ where he would be asked to choose the crust. After choosing the crust, he will be taken to new a page of “pizza ingredients” selection.</w:t>
+      </w:r>
+    </w:p>
+    <w:p>
+      <w:pPr>
+        <w:pStyle w:val="ListParagraph"/>
+        <w:numPr>
+          <w:ilvl w:val="0"/>
+          <w:numId w:val="27"/>
+        </w:numPr>
+        <w:spacing w:before="240" w:after="0"/>
+        <w:jc w:val="both"/>
+        <w:rPr>
+          <w:rFonts w:ascii="Tahoma" w:hAnsi="Tahoma" w:cs="Tahoma"/>
+          <w:bCs/>
+          <w:sz w:val="28"/>
+        </w:rPr>
+      </w:pPr>
+      <w:r>
+        <w:rPr>
+          <w:rFonts w:ascii="Tahoma" w:hAnsi="Tahoma" w:cs="Tahoma"/>
+          <w:bCs/>
+          <w:sz w:val="28"/>
+        </w:rPr>
+        <w:t>“</w:t>
+      </w:r>
+      <w:r>
+        <w:rPr>
+          <w:rFonts w:ascii="Tahoma" w:hAnsi="Tahoma" w:cs="Tahoma"/>
+          <w:bCs/>
+          <w:sz w:val="28"/>
+        </w:rPr>
+        <w:t>Pizza ingredients</w:t>
+      </w:r>
+      <w:r>
+        <w:rPr>
+          <w:rFonts w:ascii="Tahoma" w:hAnsi="Tahoma" w:cs="Tahoma"/>
+          <w:bCs/>
+          <w:sz w:val="28"/>
+        </w:rPr>
+        <w:t>” page implementation</w:t>
+      </w:r>
+      <w:r>
+        <w:rPr>
+          <w:rFonts w:ascii="Tahoma" w:hAnsi="Tahoma" w:cs="Tahoma"/>
+          <w:bCs/>
+          <w:sz w:val="28"/>
+        </w:rPr>
+        <w:t>: The individual can compute two tasks on this page: add and cancel the ingredients</w:t>
+      </w:r>
+      <w:r>
+        <w:rPr>
+          <w:rFonts w:ascii="Tahoma" w:hAnsi="Tahoma" w:cs="Tahoma"/>
+          <w:bCs/>
+          <w:sz w:val="28"/>
+        </w:rPr>
+        <w:t>.</w:t>
+      </w:r>
+    </w:p>
+    <w:p>
+      <w:pPr>
+        <w:spacing w:before="240" w:after="0"/>
+        <w:ind w:left="360"/>
+        <w:jc w:val="both"/>
+        <w:rPr>
+          <w:rFonts w:ascii="Tahoma" w:hAnsi="Tahoma" w:cs="Tahoma"/>
+          <w:bCs/>
+          <w:sz w:val="28"/>
+        </w:rPr>
+      </w:pPr>
+      <w:r>
+        <w:rPr>
+          <w:rFonts w:ascii="Tahoma" w:hAnsi="Tahoma" w:cs="Tahoma"/>
+          <w:bCs/>
+          <w:sz w:val="28"/>
+        </w:rPr>
+        <w:t>10. “Cancel” selection implementation: If the individual decides to click on the “cancel” button on the pizza ingredients page, the ingredients selection will be refreshed and he will be asked to add the ingredients.</w:t>
+      </w:r>
+    </w:p>
+    <w:p>
+      <w:pPr>
+        <w:spacing w:before="240" w:after="0"/>
+        <w:ind w:left="360"/>
+        <w:jc w:val="both"/>
+        <w:rPr>
+          <w:rFonts w:ascii="Tahoma" w:hAnsi="Tahoma" w:cs="Tahoma"/>
+          <w:bCs/>
+          <w:sz w:val="28"/>
+        </w:rPr>
+      </w:pPr>
+      <w:r>
+        <w:rPr>
+          <w:rFonts w:ascii="Tahoma" w:hAnsi="Tahoma" w:cs="Tahoma"/>
+          <w:bCs/>
+          <w:sz w:val="28"/>
+        </w:rPr>
+        <w:t>11. “Add” selection implementation: If the individual decides to click on the “add” button after selecting all the pizza ingredients, he will be taken to another page of “payment method”.</w:t>
+      </w:r>
+    </w:p>
+    <w:p>
+      <w:pPr>
+        <w:spacing w:before="240" w:after="0"/>
+        <w:ind w:left="360"/>
+        <w:jc w:val="both"/>
+        <w:rPr>
+          <w:rFonts w:ascii="Tahoma" w:hAnsi="Tahoma" w:cs="Tahoma"/>
+          <w:bCs/>
+          <w:sz w:val="28"/>
+        </w:rPr>
+      </w:pPr>
+      <w:r>
+        <w:rPr>
+          <w:rFonts w:ascii="Tahoma" w:hAnsi="Tahoma" w:cs="Tahoma"/>
+          <w:bCs/>
+          <w:sz w:val="28"/>
+        </w:rPr>
+        <w:t>12. “Payment method” page implementation: On this page, the individual can see his selections of the pizza along with the total payment to be paid. He can compute two tasks on this page: pay and cancel.</w:t>
+      </w:r>
+    </w:p>
+    <w:p>
+      <w:pPr>
+        <w:spacing w:before="240" w:after="0"/>
+        <w:ind w:left="360"/>
+        <w:jc w:val="both"/>
+        <w:rPr>
+          <w:rFonts w:ascii="Tahoma" w:hAnsi="Tahoma" w:cs="Tahoma"/>
+          <w:bCs/>
+          <w:sz w:val="28"/>
+        </w:rPr>
+      </w:pPr>
+      <w:r>
+        <w:rPr>
+          <w:rFonts w:ascii="Tahoma" w:hAnsi="Tahoma" w:cs="Tahoma"/>
+          <w:bCs/>
+          <w:sz w:val="28"/>
+        </w:rPr>
+        <w:t>13. “Cancel” selection implementation: If the individual decides to click on the “cancel button”, he will be taken to the previous page of “pizza ingredients”.</w:t>
+      </w:r>
+    </w:p>
+    <w:p>
+      <w:pPr>
+        <w:spacing w:before="240" w:after="0"/>
+        <w:ind w:left="360"/>
+        <w:jc w:val="both"/>
+        <w:rPr>
+          <w:rFonts w:ascii="Tahoma" w:hAnsi="Tahoma" w:cs="Tahoma"/>
+          <w:bCs/>
+          <w:sz w:val="28"/>
+        </w:rPr>
+      </w:pPr>
+      <w:r>
+        <w:rPr>
+          <w:rFonts w:ascii="Tahoma" w:hAnsi="Tahoma" w:cs="Tahoma"/>
+          <w:bCs/>
+          <w:sz w:val="28"/>
+        </w:rPr>
+        <w:lastRenderedPageBreak/>
+        <w:t>14. “Pay” selection implementation: If the individual decides to click on the “pay” button, he will be asked to choose the payment method between “cash on delivery” and “</w:t>
+      </w:r>
+      <w:proofErr w:type="spellStart"/>
+      <w:r>
+        <w:rPr>
+          <w:rFonts w:ascii="Tahoma" w:hAnsi="Tahoma" w:cs="Tahoma"/>
+          <w:bCs/>
+          <w:sz w:val="28"/>
+        </w:rPr>
+        <w:t>bkash</w:t>
+      </w:r>
+      <w:proofErr w:type="spellEnd"/>
+      <w:r>
+        <w:rPr>
+          <w:rFonts w:ascii="Tahoma" w:hAnsi="Tahoma" w:cs="Tahoma"/>
+          <w:bCs/>
+          <w:sz w:val="28"/>
+        </w:rPr>
+        <w:t>” in a dialogue box.</w:t>
+      </w:r>
+    </w:p>
+    <w:p>
+      <w:pPr>
+        <w:spacing w:before="240" w:after="0"/>
+        <w:ind w:left="360"/>
+        <w:jc w:val="both"/>
+        <w:rPr>
+          <w:rFonts w:ascii="Tahoma" w:hAnsi="Tahoma" w:cs="Tahoma"/>
+          <w:bCs/>
+          <w:sz w:val="28"/>
+        </w:rPr>
+      </w:pPr>
+      <w:r>
+        <w:rPr>
+          <w:rFonts w:ascii="Tahoma" w:hAnsi="Tahoma" w:cs="Tahoma"/>
+          <w:bCs/>
+          <w:sz w:val="28"/>
+        </w:rPr>
+        <w:t>15. “Cash on delivery” selection implementation: If the individual decides to choose cash on delivery method, the order will be confirmed on that same page with the information of the pizza along with the payment method he chose.</w:t>
+      </w:r>
+    </w:p>
+    <w:p>
+      <w:pPr>
+        <w:spacing w:before="240" w:after="0"/>
+        <w:ind w:left="360"/>
+        <w:jc w:val="both"/>
+        <w:rPr>
+          <w:rFonts w:ascii="Tahoma" w:hAnsi="Tahoma" w:cs="Tahoma"/>
+          <w:bCs/>
+          <w:sz w:val="28"/>
+        </w:rPr>
+      </w:pPr>
+      <w:r>
+        <w:rPr>
+          <w:rFonts w:ascii="Tahoma" w:hAnsi="Tahoma" w:cs="Tahoma"/>
+          <w:bCs/>
+          <w:sz w:val="28"/>
+        </w:rPr>
+        <w:t>16. “</w:t>
+      </w:r>
+      <w:proofErr w:type="spellStart"/>
+      <w:r>
+        <w:rPr>
+          <w:rFonts w:ascii="Tahoma" w:hAnsi="Tahoma" w:cs="Tahoma"/>
+          <w:bCs/>
+          <w:sz w:val="28"/>
+        </w:rPr>
+        <w:t>Bkash</w:t>
+      </w:r>
+      <w:proofErr w:type="spellEnd"/>
+      <w:r>
+        <w:rPr>
+          <w:rFonts w:ascii="Tahoma" w:hAnsi="Tahoma" w:cs="Tahoma"/>
+          <w:bCs/>
+          <w:sz w:val="28"/>
+        </w:rPr>
+        <w:t xml:space="preserve">” selection implementation: If the individual decides to choose </w:t>
+      </w:r>
+      <w:proofErr w:type="spellStart"/>
+      <w:r>
+        <w:rPr>
+          <w:rFonts w:ascii="Tahoma" w:hAnsi="Tahoma" w:cs="Tahoma"/>
+          <w:bCs/>
+          <w:sz w:val="28"/>
+        </w:rPr>
+        <w:t>bkash</w:t>
+      </w:r>
+      <w:proofErr w:type="spellEnd"/>
+      <w:r>
+        <w:rPr>
+          <w:rFonts w:ascii="Tahoma" w:hAnsi="Tahoma" w:cs="Tahoma"/>
+          <w:bCs/>
+          <w:sz w:val="28"/>
+        </w:rPr>
+        <w:t xml:space="preserve"> method, another dialogue box will appear where he will be asked to enter the </w:t>
+      </w:r>
+      <w:proofErr w:type="spellStart"/>
+      <w:r>
+        <w:rPr>
+          <w:rFonts w:ascii="Tahoma" w:hAnsi="Tahoma" w:cs="Tahoma"/>
+          <w:bCs/>
+          <w:sz w:val="28"/>
+        </w:rPr>
+        <w:t>txnID</w:t>
+      </w:r>
+      <w:proofErr w:type="spellEnd"/>
+      <w:r>
+        <w:rPr>
+          <w:rFonts w:ascii="Tahoma" w:hAnsi="Tahoma" w:cs="Tahoma"/>
+          <w:bCs/>
+          <w:sz w:val="28"/>
+        </w:rPr>
+        <w:t>.</w:t>
+      </w:r>
+      <w:bookmarkStart w:id="4" w:name="_GoBack"/>
+      <w:bookmarkEnd w:id="4"/>
+    </w:p>
+    <w:p>
+      <w:pPr>
+        <w:spacing w:before="240" w:after="0"/>
+        <w:jc w:val="both"/>
+        <w:rPr>
+          <w:rFonts w:ascii="Tahoma" w:hAnsi="Tahoma" w:cs="Tahoma"/>
+          <w:bCs/>
+          <w:sz w:val="28"/>
+        </w:rPr>
+      </w:pPr>
+    </w:p>
+    <w:p>
+      <w:pPr>
+        <w:spacing w:before="240" w:after="0"/>
+        <w:jc w:val="both"/>
+        <w:rPr>
+          <w:rFonts w:ascii="Tahoma" w:hAnsi="Tahoma" w:cs="Tahoma"/>
+          <w:b/>
+          <w:bCs/>
           <w:sz w:val="36"/>
           <w:szCs w:val="36"/>
         </w:rPr>
+      </w:pPr>
+    </w:p>
+    <w:p>
+      <w:pPr>
+        <w:spacing w:before="240" w:after="0"/>
+        <w:jc w:val="both"/>
+        <w:rPr>
+          <w:rFonts w:ascii="Tahoma" w:hAnsi="Tahoma" w:cs="Tahoma"/>
+          <w:b/>
+          <w:bCs/>
+          <w:sz w:val="36"/>
+          <w:szCs w:val="36"/>
+        </w:rPr>
+      </w:pPr>
+    </w:p>
+    <w:p>
+      <w:pPr>
+        <w:spacing w:before="240" w:after="0"/>
+        <w:jc w:val="both"/>
+        <w:rPr>
+          <w:rFonts w:ascii="Tahoma" w:hAnsi="Tahoma" w:cs="Tahoma"/>
+          <w:b/>
+          <w:bCs/>
+          <w:sz w:val="36"/>
+          <w:szCs w:val="36"/>
+        </w:rPr>
+      </w:pPr>
+    </w:p>
+    <w:p>
+      <w:pPr>
+        <w:spacing w:before="240" w:after="0"/>
+        <w:jc w:val="both"/>
+        <w:rPr>
+          <w:rFonts w:ascii="Tahoma" w:hAnsi="Tahoma" w:cs="Tahoma"/>
+          <w:b/>
+          <w:bCs/>
+          <w:sz w:val="36"/>
+          <w:szCs w:val="36"/>
+        </w:rPr>
+      </w:pPr>
+    </w:p>
+    <w:p>
+      <w:pPr>
+        <w:spacing w:before="240" w:after="0"/>
+        <w:jc w:val="both"/>
+        <w:rPr>
+          <w:rFonts w:ascii="Tahoma" w:hAnsi="Tahoma" w:cs="Tahoma"/>
+          <w:b/>
+          <w:bCs/>
+          <w:sz w:val="36"/>
+          <w:szCs w:val="36"/>
+        </w:rPr>
+      </w:pPr>
+    </w:p>
+    <w:p>
+      <w:pPr>
+        <w:spacing w:before="240" w:after="0"/>
+        <w:jc w:val="both"/>
+        <w:rPr>
+          <w:rFonts w:ascii="Tahoma" w:hAnsi="Tahoma" w:cs="Tahoma"/>
+          <w:b/>
+          <w:bCs/>
+          <w:sz w:val="36"/>
+          <w:szCs w:val="36"/>
+        </w:rPr>
+      </w:pPr>
+    </w:p>
+    <w:p>
+      <w:pPr>
+        <w:spacing w:before="240" w:after="0"/>
+        <w:jc w:val="both"/>
+        <w:rPr>
+          <w:rFonts w:ascii="Tahoma" w:hAnsi="Tahoma" w:cs="Tahoma"/>
+          <w:b/>
+          <w:bCs/>
+          <w:sz w:val="36"/>
+          <w:szCs w:val="36"/>
+        </w:rPr>
+      </w:pPr>
+      <w:r>
+        <w:rPr>
+          <w:rFonts w:ascii="Tahoma" w:hAnsi="Tahoma" w:cs="Tahoma"/>
+          <w:b/>
+          <w:bCs/>
+          <w:sz w:val="36"/>
+          <w:szCs w:val="36"/>
+        </w:rPr>
+        <w:t xml:space="preserve"> Conclusion</w:t>
+      </w:r>
+    </w:p>
+    <w:p>
+      <w:pPr>
+        <w:spacing w:before="240" w:after="0"/>
+        <w:jc w:val="both"/>
+        <w:rPr>
+          <w:rFonts w:ascii="Tahoma" w:hAnsi="Tahoma" w:cs="Tahoma"/>
+          <w:sz w:val="28"/>
+        </w:rPr>
+      </w:pPr>
+      <w:r>
+        <w:rPr>
+          <w:rFonts w:ascii="Tahoma" w:hAnsi="Tahoma" w:cs="Tahoma"/>
+          <w:sz w:val="28"/>
+        </w:rPr>
+        <w:t xml:space="preserve">This was all about online pizza ordering system. </w:t>
+      </w:r>
+      <w:r>
+        <w:rPr>
+          <w:rFonts w:ascii="Tahoma" w:hAnsi="Tahoma" w:cs="Tahoma"/>
+          <w:sz w:val="28"/>
+        </w:rPr>
+        <w:t>Everyone</w:t>
+      </w:r>
+      <w:r>
+        <w:rPr>
+          <w:rFonts w:ascii="Tahoma" w:hAnsi="Tahoma" w:cs="Tahoma"/>
+          <w:sz w:val="28"/>
+        </w:rPr>
+        <w:t xml:space="preserve"> may know </w:t>
+      </w:r>
+      <w:r>
+        <w:rPr>
+          <w:rFonts w:ascii="Tahoma" w:hAnsi="Tahoma" w:cs="Tahoma"/>
+          <w:sz w:val="28"/>
+        </w:rPr>
+        <w:t>the importance of this system in our day-to-day lives as we all prefer online ordering over ordering on phone.</w:t>
+      </w:r>
+    </w:p>
+    <w:p>
+      <w:pPr>
+        <w:spacing w:before="240" w:after="0"/>
+        <w:jc w:val="both"/>
+        <w:rPr>
+          <w:rFonts w:ascii="Tahoma" w:hAnsi="Tahoma" w:cs="Tahoma"/>
+          <w:sz w:val="28"/>
+        </w:rPr>
+      </w:pPr>
+      <w:r>
+        <w:rPr>
+          <w:rFonts w:ascii="Tahoma" w:hAnsi="Tahoma" w:cs="Tahoma"/>
+          <w:sz w:val="28"/>
+        </w:rPr>
+        <w:t>This system greatly lightens the l</w:t>
+      </w:r>
+      <w:r>
+        <w:rPr>
+          <w:rFonts w:ascii="Tahoma" w:hAnsi="Tahoma" w:cs="Tahoma"/>
+          <w:sz w:val="28"/>
+        </w:rPr>
+        <w:t xml:space="preserve">oad on the restaurant’s end as </w:t>
+      </w:r>
+      <w:r>
+        <w:rPr>
+          <w:rFonts w:ascii="Tahoma" w:hAnsi="Tahoma" w:cs="Tahoma"/>
+          <w:sz w:val="28"/>
+        </w:rPr>
+        <w:t xml:space="preserve">the entire process of taking orders is automated. Once an order is placed on the app, it is entered into the database and then retrieved, in pretty much real-time. </w:t>
+      </w:r>
+      <w:r>
+        <w:rPr>
+          <w:rFonts w:ascii="Tahoma" w:hAnsi="Tahoma" w:cs="Tahoma"/>
+          <w:sz w:val="28"/>
+        </w:rPr>
         <w:lastRenderedPageBreak/>
+        <w:t>The restaurant can quickly go through the orders as they are placed and produce the necessary items with minimal delay and confusion.</w:t>
+      </w:r>
+    </w:p>
+    <w:p>
+      <w:pPr>
+        <w:spacing w:before="240" w:after="0"/>
+        <w:jc w:val="both"/>
+        <w:rPr>
+          <w:rFonts w:ascii="Tahoma" w:hAnsi="Tahoma" w:cs="Tahoma"/>
+          <w:sz w:val="28"/>
+        </w:rPr>
+      </w:pPr>
+      <w:r>
+        <w:rPr>
+          <w:rFonts w:ascii="Tahoma" w:hAnsi="Tahoma" w:cs="Tahoma"/>
+          <w:sz w:val="28"/>
+        </w:rPr>
+        <w:t>This project is not difficu</w:t>
+      </w:r>
+      <w:r>
+        <w:rPr>
+          <w:rFonts w:ascii="Tahoma" w:hAnsi="Tahoma" w:cs="Tahoma"/>
+          <w:sz w:val="28"/>
+        </w:rPr>
+        <w:t>lt to use, operate and understan</w:t>
+      </w:r>
+      <w:r>
+        <w:rPr>
+          <w:rFonts w:ascii="Tahoma" w:hAnsi="Tahoma" w:cs="Tahoma"/>
+          <w:sz w:val="28"/>
+        </w:rPr>
+        <w:t>d by the users. Design of this project is pretty and responsive so that user won’t find it difficult to understand, use and navigate. This project provides the simplest system for managing pizza orders.</w:t>
+      </w:r>
+    </w:p>
+    <w:p>
+      <w:pPr>
+        <w:spacing w:before="240" w:after="0"/>
+        <w:jc w:val="both"/>
+        <w:rPr>
+          <w:rFonts w:ascii="Tahoma" w:hAnsi="Tahoma" w:cs="Tahoma"/>
+          <w:b/>
+          <w:sz w:val="36"/>
+          <w:szCs w:val="36"/>
+        </w:rPr>
+      </w:pPr>
+      <w:r>
+        <w:rPr>
+          <w:rFonts w:ascii="Tahoma" w:hAnsi="Tahoma" w:cs="Tahoma"/>
+          <w:b/>
+          <w:sz w:val="36"/>
+          <w:szCs w:val="36"/>
+        </w:rPr>
         <w:t>12. References</w:t>
       </w:r>
     </w:p>
@@ -5358,7 +6280,27 @@
           <w:sz w:val="28"/>
           <w:szCs w:val="36"/>
         </w:rPr>
-        <w:t xml:space="preserve"> Proposal Template Sample”, MyCourses, Redirecting from </w:t>
+        <w:t xml:space="preserve"> Proposal Template Sample”, </w:t>
+      </w:r>
+      <w:proofErr w:type="spellStart"/>
+      <w:r>
+        <w:rPr>
+          <w:rFonts w:ascii="Tahoma" w:hAnsi="Tahoma" w:cs="Tahoma"/>
+          <w:color w:val="222222"/>
+          <w:sz w:val="28"/>
+          <w:szCs w:val="36"/>
+        </w:rPr>
+        <w:t>MyCourses</w:t>
+      </w:r>
+      <w:proofErr w:type="spellEnd"/>
+      <w:r>
+        <w:rPr>
+          <w:rFonts w:ascii="Tahoma" w:hAnsi="Tahoma" w:cs="Tahoma"/>
+          <w:color w:val="222222"/>
+          <w:sz w:val="28"/>
+          <w:szCs w:val="36"/>
+        </w:rPr>
+        <w:t>, Redirecting from </w:t>
       </w:r>
       <w:hyperlink r:id="rId13" w:tgtFrame="_blank" w:history="1">
         <w:r>
@@ -5398,6 +6340,7 @@
           <w:szCs w:val="32"/>
         </w:rPr>
       </w:pPr>
+      <w:proofErr w:type="spellStart"/>
       <w:r>
         <w:rPr>
           <w:rFonts w:ascii="Tahoma" w:hAnsi="Tahoma" w:cs="Tahoma"/>
@@ -5405,7 +6348,17 @@
           <w:sz w:val="28"/>
           <w:szCs w:val="36"/>
         </w:rPr>
-        <w:t>Waliaula, Brian. “ONLINE ORDERING SYSTEM PROJECT PROPOSAL.” Academia.edu - Share Research, Redirecting</w:t>
+        <w:t>Waliaula</w:t>
+      </w:r>
+      <w:proofErr w:type="spellEnd"/>
+      <w:r>
+        <w:rPr>
+          <w:rFonts w:ascii="Tahoma" w:hAnsi="Tahoma" w:cs="Tahoma"/>
+          <w:color w:val="222222"/>
+          <w:sz w:val="28"/>
+          <w:szCs w:val="36"/>
+        </w:rPr>
+        <w:t>, Brian. “ONLINE ORDERING SYSTEM PROJECT PROPOSAL.” Academia.edu - Share Research, Redirecting</w:t>
       </w:r>
       <w:r>
         <w:rPr>
@@ -5586,7 +6539,7 @@
             <w:bCs/>
             <w:noProof/>
           </w:rPr>
-          <w:t>8</w:t>
+          <w:t>10</w:t>
         </w:r>
         <w:r>
           <w:rPr>
@@ -6491,6 +7444,92 @@
     </w:lvl>
   </w:abstractNum>
   <w:abstractNum w:abstractNumId="8">
+    <w:nsid w:val="23E95B09"/>
+    <w:multiLevelType w:val="hybridMultilevel"/>
+    <w:tmpl w:val="481EF6A4"/>
+    <w:lvl w:ilvl="0" w:tplc="0409000F">
+      <w:start w:val="1"/>
+      <w:numFmt w:val="decimal"/>
+      <w:lvlText w:val="%1."/>
+      <w:lvlJc w:val="left"/>
+      <w:pPr>
+        <w:ind w:left="1440" w:hanging="360"/>
+      </w:pPr>
+    </w:lvl>
+    <w:lvl w:ilvl="1" w:tplc="04090019" w:tentative="1">
+      <w:start w:val="1"/>
+      <w:numFmt w:val="lowerLetter"/>
+      <w:lvlText w:val="%2."/>
+      <w:lvlJc w:val="left"/>
+      <w:pPr>
+        <w:ind w:left="2160" w:hanging="360"/>
+      </w:pPr>
+    </w:lvl>
+    <w:lvl w:ilvl="2" w:tplc="0409001B" w:tentative="1">
+      <w:start w:val="1"/>
+      <w:numFmt w:val="lowerRoman"/>
+      <w:lvlText w:val="%3."/>
+      <w:lvlJc w:val="right"/>
+      <w:pPr>
+        <w:ind w:left="2880" w:hanging="180"/>
+      </w:pPr>
+    </w:lvl>
+    <w:lvl w:ilvl="3" w:tplc="0409000F" w:tentative="1">
+      <w:start w:val="1"/>
+      <w:numFmt w:val="decimal"/>
+      <w:lvlText w:val="%4."/>
+      <w:lvlJc w:val="left"/>
+      <w:pPr>
+        <w:ind w:left="3600" w:hanging="360"/>
+      </w:pPr>
+    </w:lvl>
+    <w:lvl w:ilvl="4" w:tplc="04090019" w:tentative="1">
+      <w:start w:val="1"/>
+      <w:numFmt w:val="lowerLetter"/>
+      <w:lvlText w:val="%5."/>
+      <w:lvlJc w:val="left"/>
+      <w:pPr>
+        <w:ind w:left="4320" w:hanging="360"/>
+      </w:pPr>
+    </w:lvl>
+    <w:lvl w:ilvl="5" w:tplc="0409001B" w:tentative="1">
+      <w:start w:val="1"/>
+      <w:numFmt w:val="lowerRoman"/>
+      <w:lvlText w:val="%6."/>
+      <w:lvlJc w:val="right"/>
+      <w:pPr>
+        <w:ind w:left="5040" w:hanging="180"/>
+      </w:pPr>
+    </w:lvl>
+    <w:lvl w:ilvl="6" w:tplc="0409000F" w:tentative="1">
+      <w:start w:val="1"/>
+      <w:numFmt w:val="decimal"/>
+      <w:lvlText w:val="%7."/>
+      <w:lvlJc w:val="left"/>
+      <w:pPr>
+        <w:ind w:left="5760" w:hanging="360"/>
+      </w:pPr>
+    </w:lvl>
+    <w:lvl w:ilvl="7" w:tplc="04090019" w:tentative="1">
+      <w:start w:val="1"/>
+      <w:numFmt w:val="lowerLetter"/>
+      <w:lvlText w:val="%8."/>
+      <w:lvlJc w:val="left"/>
+      <w:pPr>
+        <w:ind w:left="6480" w:hanging="360"/>
+      </w:pPr>
+    </w:lvl>
+    <w:lvl w:ilvl="8" w:tplc="0409001B" w:tentative="1">
+      <w:start w:val="1"/>
+      <w:numFmt w:val="lowerRoman"/>
+      <w:lvlText w:val="%9."/>
+      <w:lvlJc w:val="right"/>
+      <w:pPr>
+        <w:ind w:left="7200" w:hanging="180"/>
+      </w:pPr>
+    </w:lvl>
+  </w:abstractNum>
+  <w:abstractNum w:abstractNumId="9">
     <w:nsid w:val="26C640C5"/>
     <w:multiLevelType w:val="hybridMultilevel"/>
     <w:tmpl w:val="962801CA"/>
@@ -6603,7 +7642,93 @@
       </w:rPr>
     </w:lvl>
   </w:abstractNum>
-  <w:abstractNum w:abstractNumId="9">
+  <w:abstractNum w:abstractNumId="10">
+    <w:nsid w:val="2A606A1D"/>
+    <w:multiLevelType w:val="hybridMultilevel"/>
+    <w:tmpl w:val="628CF560"/>
+    <w:lvl w:ilvl="0" w:tplc="0409000F">
+      <w:start w:val="1"/>
+      <w:numFmt w:val="decimal"/>
+      <w:lvlText w:val="%1."/>
+      <w:lvlJc w:val="left"/>
+      <w:pPr>
+        <w:ind w:left="720" w:hanging="360"/>
+      </w:pPr>
+    </w:lvl>
+    <w:lvl w:ilvl="1" w:tplc="04090019" w:tentative="1">
+      <w:start w:val="1"/>
+      <w:numFmt w:val="lowerLetter"/>
+      <w:lvlText w:val="%2."/>
+      <w:lvlJc w:val="left"/>
+      <w:pPr>
+        <w:ind w:left="1440" w:hanging="360"/>
+      </w:pPr>
+    </w:lvl>
+    <w:lvl w:ilvl="2" w:tplc="0409001B" w:tentative="1">
+      <w:start w:val="1"/>
+      <w:numFmt w:val="lowerRoman"/>
+      <w:lvlText w:val="%3."/>
+      <w:lvlJc w:val="right"/>
+      <w:pPr>
+        <w:ind w:left="2160" w:hanging="180"/>
+      </w:pPr>
+    </w:lvl>
+    <w:lvl w:ilvl="3" w:tplc="0409000F" w:tentative="1">
+      <w:start w:val="1"/>
+      <w:numFmt w:val="decimal"/>
+      <w:lvlText w:val="%4."/>
+      <w:lvlJc w:val="left"/>
+      <w:pPr>
+        <w:ind w:left="2880" w:hanging="360"/>
+      </w:pPr>
+    </w:lvl>
+    <w:lvl w:ilvl="4" w:tplc="04090019" w:tentative="1">
+      <w:start w:val="1"/>
+      <w:numFmt w:val="lowerLetter"/>
+      <w:lvlText w:val="%5."/>
+      <w:lvlJc w:val="left"/>
+      <w:pPr>
+        <w:ind w:left="3600" w:hanging="360"/>
+      </w:pPr>
+    </w:lvl>
+    <w:lvl w:ilvl="5" w:tplc="0409001B" w:tentative="1">
+      <w:start w:val="1"/>
+      <w:numFmt w:val="lowerRoman"/>
+      <w:lvlText w:val="%6."/>
+      <w:lvlJc w:val="right"/>
+      <w:pPr>
+        <w:ind w:left="4320" w:hanging="180"/>
+      </w:pPr>
+    </w:lvl>
+    <w:lvl w:ilvl="6" w:tplc="0409000F" w:tentative="1">
+      <w:start w:val="1"/>
+      <w:numFmt w:val="decimal"/>
+      <w:lvlText w:val="%7."/>
+      <w:lvlJc w:val="left"/>
+      <w:pPr>
+        <w:ind w:left="5040" w:hanging="360"/>
+      </w:pPr>
+    </w:lvl>
+    <w:lvl w:ilvl="7" w:tplc="04090019" w:tentative="1">
+      <w:start w:val="1"/>
+      <w:numFmt w:val="lowerLetter"/>
+      <w:lvlText w:val="%8."/>
+      <w:lvlJc w:val="left"/>
+      <w:pPr>
+        <w:ind w:left="5760" w:hanging="360"/>
+      </w:pPr>
+    </w:lvl>
+    <w:lvl w:ilvl="8" w:tplc="0409001B" w:tentative="1">
+      <w:start w:val="1"/>
+      <w:numFmt w:val="lowerRoman"/>
+      <w:lvlText w:val="%9."/>
+      <w:lvlJc w:val="right"/>
+      <w:pPr>
+        <w:ind w:left="6480" w:hanging="180"/>
+      </w:pPr>
+    </w:lvl>
+  </w:abstractNum>
+  <w:abstractNum w:abstractNumId="11">
     <w:nsid w:val="2E163B6D"/>
     <w:multiLevelType w:val="hybridMultilevel"/>
     <w:tmpl w:val="512672D8"/>
@@ -6692,7 +7817,7 @@
       </w:pPr>
     </w:lvl>
   </w:abstractNum>
-  <w:abstractNum w:abstractNumId="10">
+  <w:abstractNum w:abstractNumId="12">
     <w:nsid w:val="37E76617"/>
     <w:multiLevelType w:val="hybridMultilevel"/>
     <w:tmpl w:val="20D0404A"/>
@@ -6781,7 +7906,7 @@
       </w:pPr>
     </w:lvl>
   </w:abstractNum>
-  <w:abstractNum w:abstractNumId="11">
+  <w:abstractNum w:abstractNumId="13">
     <w:nsid w:val="3AF805B4"/>
     <w:multiLevelType w:val="hybridMultilevel"/>
     <w:tmpl w:val="11C28928"/>
@@ -6894,7 +8019,7 @@
       </w:rPr>
     </w:lvl>
   </w:abstractNum>
-  <w:abstractNum w:abstractNumId="12">
+  <w:abstractNum w:abstractNumId="14">
     <w:nsid w:val="404C6689"/>
     <w:multiLevelType w:val="multilevel"/>
     <w:tmpl w:val="E59A05EA"/>
@@ -7018,7 +8143,7 @@
       </w:rPr>
     </w:lvl>
   </w:abstractNum>
-  <w:abstractNum w:abstractNumId="13">
+  <w:abstractNum w:abstractNumId="15">
     <w:nsid w:val="4E7364B1"/>
     <w:multiLevelType w:val="multilevel"/>
     <w:tmpl w:val="471C7292"/>
@@ -7131,7 +8256,7 @@
       </w:rPr>
     </w:lvl>
   </w:abstractNum>
-  <w:abstractNum w:abstractNumId="14">
+  <w:abstractNum w:abstractNumId="16">
     <w:nsid w:val="4F455BE1"/>
     <w:multiLevelType w:val="hybridMultilevel"/>
     <w:tmpl w:val="FD10122C"/>
@@ -7244,7 +8369,7 @@
       </w:rPr>
     </w:lvl>
   </w:abstractNum>
-  <w:abstractNum w:abstractNumId="15">
+  <w:abstractNum w:abstractNumId="17">
     <w:nsid w:val="51445BAF"/>
     <w:multiLevelType w:val="hybridMultilevel"/>
     <w:tmpl w:val="09C63B74"/>
@@ -7357,7 +8482,7 @@
       </w:rPr>
     </w:lvl>
   </w:abstractNum>
-  <w:abstractNum w:abstractNumId="16">
+  <w:abstractNum w:abstractNumId="18">
     <w:nsid w:val="59D5086E"/>
     <w:multiLevelType w:val="hybridMultilevel"/>
     <w:tmpl w:val="CD0E5216"/>
@@ -7446,7 +8571,7 @@
       </w:pPr>
     </w:lvl>
   </w:abstractNum>
-  <w:abstractNum w:abstractNumId="17">
+  <w:abstractNum w:abstractNumId="19">
     <w:nsid w:val="5FB61B10"/>
     <w:multiLevelType w:val="hybridMultilevel"/>
     <w:tmpl w:val="E6249204"/>
@@ -7532,7 +8657,7 @@
       </w:pPr>
     </w:lvl>
   </w:abstractNum>
-  <w:abstractNum w:abstractNumId="18">
+  <w:abstractNum w:abstractNumId="20">
     <w:nsid w:val="60A31B17"/>
     <w:multiLevelType w:val="multilevel"/>
     <w:tmpl w:val="087A84C6"/>
@@ -7645,7 +8770,7 @@
       </w:rPr>
     </w:lvl>
   </w:abstractNum>
-  <w:abstractNum w:abstractNumId="19">
+  <w:abstractNum w:abstractNumId="21">
     <w:nsid w:val="6BDE729E"/>
     <w:multiLevelType w:val="hybridMultilevel"/>
     <w:tmpl w:val="E70AEC0C"/>
@@ -7731,7 +8856,7 @@
       </w:pPr>
     </w:lvl>
   </w:abstractNum>
-  <w:abstractNum w:abstractNumId="20">
+  <w:abstractNum w:abstractNumId="22">
     <w:nsid w:val="6D716434"/>
     <w:multiLevelType w:val="hybridMultilevel"/>
     <w:tmpl w:val="EE106E90"/>
@@ -7844,7 +8969,7 @@
       </w:rPr>
     </w:lvl>
   </w:abstractNum>
-  <w:abstractNum w:abstractNumId="21">
+  <w:abstractNum w:abstractNumId="23">
     <w:nsid w:val="6DF521BD"/>
     <w:multiLevelType w:val="hybridMultilevel"/>
     <w:tmpl w:val="2DB4C55C"/>
@@ -7957,7 +9082,7 @@
       </w:rPr>
     </w:lvl>
   </w:abstractNum>
-  <w:abstractNum w:abstractNumId="22">
+  <w:abstractNum w:abstractNumId="24">
     <w:nsid w:val="74D55F58"/>
     <w:multiLevelType w:val="hybridMultilevel"/>
     <w:tmpl w:val="E5EC1AA4"/>
@@ -8043,7 +9168,7 @@
       </w:pPr>
     </w:lvl>
   </w:abstractNum>
-  <w:abstractNum w:abstractNumId="23">
+  <w:abstractNum w:abstractNumId="25">
     <w:nsid w:val="7C8D00DC"/>
     <w:multiLevelType w:val="hybridMultilevel"/>
     <w:tmpl w:val="9886E59A"/>
@@ -8132,17 +9257,103 @@
       </w:pPr>
     </w:lvl>
   </w:abstractNum>
+  <w:abstractNum w:abstractNumId="26">
+    <w:nsid w:val="7CFF23E1"/>
+    <w:multiLevelType w:val="hybridMultilevel"/>
+    <w:tmpl w:val="D79AB22C"/>
+    <w:lvl w:ilvl="0" w:tplc="0409000F">
+      <w:start w:val="1"/>
+      <w:numFmt w:val="decimal"/>
+      <w:lvlText w:val="%1."/>
+      <w:lvlJc w:val="left"/>
+      <w:pPr>
+        <w:ind w:left="720" w:hanging="360"/>
+      </w:pPr>
+    </w:lvl>
+    <w:lvl w:ilvl="1" w:tplc="04090019" w:tentative="1">
+      <w:start w:val="1"/>
+      <w:numFmt w:val="lowerLetter"/>
+      <w:lvlText w:val="%2."/>
+      <w:lvlJc w:val="left"/>
+      <w:pPr>
+        <w:ind w:left="1440" w:hanging="360"/>
+      </w:pPr>
+    </w:lvl>
+    <w:lvl w:ilvl="2" w:tplc="0409001B" w:tentative="1">
+      <w:start w:val="1"/>
+      <w:numFmt w:val="lowerRoman"/>
+      <w:lvlText w:val="%3."/>
+      <w:lvlJc w:val="right"/>
+      <w:pPr>
+        <w:ind w:left="2160" w:hanging="180"/>
+      </w:pPr>
+    </w:lvl>
+    <w:lvl w:ilvl="3" w:tplc="0409000F" w:tentative="1">
+      <w:start w:val="1"/>
+      <w:numFmt w:val="decimal"/>
+      <w:lvlText w:val="%4."/>
+      <w:lvlJc w:val="left"/>
+      <w:pPr>
+        <w:ind w:left="2880" w:hanging="360"/>
+      </w:pPr>
+    </w:lvl>
+    <w:lvl w:ilvl="4" w:tplc="04090019" w:tentative="1">
+      <w:start w:val="1"/>
+      <w:numFmt w:val="lowerLetter"/>
+      <w:lvlText w:val="%5."/>
+      <w:lvlJc w:val="left"/>
+      <w:pPr>
+        <w:ind w:left="3600" w:hanging="360"/>
+      </w:pPr>
+    </w:lvl>
+    <w:lvl w:ilvl="5" w:tplc="0409001B" w:tentative="1">
+      <w:start w:val="1"/>
+      <w:numFmt w:val="lowerRoman"/>
+      <w:lvlText w:val="%6."/>
+      <w:lvlJc w:val="right"/>
+      <w:pPr>
+        <w:ind w:left="4320" w:hanging="180"/>
+      </w:pPr>
+    </w:lvl>
+    <w:lvl w:ilvl="6" w:tplc="0409000F" w:tentative="1">
+      <w:start w:val="1"/>
+      <w:numFmt w:val="decimal"/>
+      <w:lvlText w:val="%7."/>
+      <w:lvlJc w:val="left"/>
+      <w:pPr>
+        <w:ind w:left="5040" w:hanging="360"/>
+      </w:pPr>
+    </w:lvl>
+    <w:lvl w:ilvl="7" w:tplc="04090019" w:tentative="1">
+      <w:start w:val="1"/>
+      <w:numFmt w:val="lowerLetter"/>
+      <w:lvlText w:val="%8."/>
+      <w:lvlJc w:val="left"/>
+      <w:pPr>
+        <w:ind w:left="5760" w:hanging="360"/>
+      </w:pPr>
+    </w:lvl>
+    <w:lvl w:ilvl="8" w:tplc="0409001B" w:tentative="1">
+      <w:start w:val="1"/>
+      <w:numFmt w:val="lowerRoman"/>
+      <w:lvlText w:val="%9."/>
+      <w:lvlJc w:val="right"/>
+      <w:pPr>
+        <w:ind w:left="6480" w:hanging="180"/>
+      </w:pPr>
+    </w:lvl>
+  </w:abstractNum>
   <w:num w:numId="1">
-    <w:abstractNumId w:val="22"/>
+    <w:abstractNumId w:val="24"/>
   </w:num>
   <w:num w:numId="2">
-    <w:abstractNumId w:val="23"/>
+    <w:abstractNumId w:val="25"/>
   </w:num>
   <w:num w:numId="3">
-    <w:abstractNumId w:val="16"/>
+    <w:abstractNumId w:val="18"/>
   </w:num>
   <w:num w:numId="4">
-    <w:abstractNumId w:val="12"/>
+    <w:abstractNumId w:val="14"/>
   </w:num>
   <w:num w:numId="5">
     <w:abstractNumId w:val="6"/>
@@ -8157,52 +9368,61 @@
     <w:abstractNumId w:val="1"/>
   </w:num>
   <w:num w:numId="9">
-    <w:abstractNumId w:val="14"/>
+    <w:abstractNumId w:val="16"/>
   </w:num>
   <w:num w:numId="10">
-    <w:abstractNumId w:val="19"/>
+    <w:abstractNumId w:val="21"/>
   </w:num>
   <w:num w:numId="11">
-    <w:abstractNumId w:val="17"/>
+    <w:abstractNumId w:val="19"/>
   </w:num>
   <w:num w:numId="12">
     <w:abstractNumId w:val="2"/>
   </w:num>
   <w:num w:numId="13">
-    <w:abstractNumId w:val="10"/>
+    <w:abstractNumId w:val="12"/>
   </w:num>
   <w:num w:numId="14">
-    <w:abstractNumId w:val="9"/>
+    <w:abstractNumId w:val="11"/>
   </w:num>
   <w:num w:numId="15">
-    <w:abstractNumId w:val="13"/>
+    <w:abstractNumId w:val="15"/>
   </w:num>
   <w:num w:numId="16">
-    <w:abstractNumId w:val="18"/>
+    <w:abstractNumId w:val="20"/>
   </w:num>
   <w:num w:numId="17">
     <w:abstractNumId w:val="7"/>
   </w:num>
   <w:num w:numId="18">
-    <w:abstractNumId w:val="15"/>
+    <w:abstractNumId w:val="17"/>
   </w:num>
   <w:num w:numId="19">
-    <w:abstractNumId w:val="11"/>
+    <w:abstractNumId w:val="13"/>
   </w:num>
   <w:num w:numId="20">
-    <w:abstractNumId w:val="8"/>
+    <w:abstractNumId w:val="9"/>
   </w:num>
   <w:num w:numId="21">
-    <w:abstractNumId w:val="21"/>
+    <w:abstractNumId w:val="23"/>
   </w:num>
   <w:num w:numId="22">
-    <w:abstractNumId w:val="20"/>
+    <w:abstractNumId w:val="22"/>
   </w:num>
   <w:num w:numId="23">
     <w:abstractNumId w:val="3"/>
   </w:num>
   <w:num w:numId="24">
     <w:abstractNumId w:val="0"/>
+  </w:num>
+  <w:num w:numId="25">
+    <w:abstractNumId w:val="10"/>
+  </w:num>
+  <w:num w:numId="26">
+    <w:abstractNumId w:val="8"/>
+  </w:num>
+  <w:num w:numId="27">
+    <w:abstractNumId w:val="26"/>
   </w:num>
 </w:numbering>
 </file>
@@ -9357,7 +10577,7 @@
 </file>
 
 <file path=customXml/itemProps1.xml><?xml version="1.0" encoding="utf-8"?>
-<ds:datastoreItem xmlns:ds="http://schemas.openxmlformats.org/officeDocument/2006/customXml" ds:itemID="{69E0BEB1-BB46-48E5-BBD2-5D7239C1CBE6}">
+<ds:datastoreItem xmlns:ds="http://schemas.openxmlformats.org/officeDocument/2006/customXml" ds:itemID="{D739B911-110F-4529-B11F-C854952CED1C}">
   <ds:schemaRefs>
     <ds:schemaRef ds:uri="http://schemas.openxmlformats.org/officeDocument/2006/bibliography"/>
   </ds:schemaRefs>

</xml_diff>

<commit_message>
Tasks completed added in the list in Group_7_Proposal.docx
</commit_message>
<xml_diff>
--- a/Documentation/Proposal/Group_7_Proposal.docx
+++ b/Documentation/Proposal/Group_7_Proposal.docx
@@ -128,7 +128,7 @@
               </wp:anchor>
             </w:drawing>
           </mc:Choice>
-          <mc:Fallback xmlns:cx="http://schemas.microsoft.com/office/drawing/2014/chartex" xmlns:cx1="http://schemas.microsoft.com/office/drawing/2015/9/8/chartex" xmlns:cx2="http://schemas.microsoft.com/office/drawing/2015/10/21/chartex" xmlns:cx3="http://schemas.microsoft.com/office/drawing/2016/5/9/chartex" xmlns:cx4="http://schemas.microsoft.com/office/drawing/2016/5/10/chartex" xmlns:cx5="http://schemas.microsoft.com/office/drawing/2016/5/11/chartex" xmlns:cx6="http://schemas.microsoft.com/office/drawing/2016/5/12/chartex" xmlns:cx7="http://schemas.microsoft.com/office/drawing/2016/5/13/chartex" xmlns:cx8="http://schemas.microsoft.com/office/drawing/2016/5/14/chartex" xmlns:aink="http://schemas.microsoft.com/office/drawing/2016/ink" xmlns:am3d="http://schemas.microsoft.com/office/drawing/2017/model3d" xmlns:w16cid="http://schemas.microsoft.com/office/word/2016/wordml/cid" xmlns:w16se="http://schemas.microsoft.com/office/word/2015/wordml/symex">
+          <mc:Fallback xmlns:w16se="http://schemas.microsoft.com/office/word/2015/wordml/symex" xmlns:w16cid="http://schemas.microsoft.com/office/word/2016/wordml/cid" xmlns:am3d="http://schemas.microsoft.com/office/drawing/2017/model3d" xmlns:aink="http://schemas.microsoft.com/office/drawing/2016/ink" xmlns:cx8="http://schemas.microsoft.com/office/drawing/2016/5/14/chartex" xmlns:cx7="http://schemas.microsoft.com/office/drawing/2016/5/13/chartex" xmlns:cx6="http://schemas.microsoft.com/office/drawing/2016/5/12/chartex" xmlns:cx5="http://schemas.microsoft.com/office/drawing/2016/5/11/chartex" xmlns:cx4="http://schemas.microsoft.com/office/drawing/2016/5/10/chartex" xmlns:cx3="http://schemas.microsoft.com/office/drawing/2016/5/9/chartex" xmlns:cx2="http://schemas.microsoft.com/office/drawing/2015/10/21/chartex" xmlns:cx1="http://schemas.microsoft.com/office/drawing/2015/9/8/chartex" xmlns:cx="http://schemas.microsoft.com/office/drawing/2014/chartex">
             <w:pict>
               <v:line w14:anchorId="53FDDD5B" id="Straight Connector 2" o:spid="_x0000_s1026" style="position:absolute;flip:y;z-index:251659264;visibility:visible;mso-wrap-style:square;mso-width-percent:0;mso-height-percent:0;mso-wrap-distance-left:9pt;mso-wrap-distance-top:0;mso-wrap-distance-right:9pt;mso-wrap-distance-bottom:0;mso-position-horizontal:center;mso-position-horizontal-relative:margin;mso-position-vertical:absolute;mso-position-vertical-relative:text;mso-width-percent:0;mso-height-percent:0;mso-width-relative:margin;mso-height-relative:margin" from="0,23pt" to="563.1pt,24.05pt" o:gfxdata="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" strokecolor="black [3200]" strokeweight=".5pt">
                 <v:stroke joinstyle="miter"/>
@@ -152,7 +152,7 @@
           <w:sz w:val="36"/>
           <w:szCs w:val="36"/>
         </w:rPr>
-        <w:t>Proposal</w:t>
+        <w:t>Report</w:t>
       </w:r>
       <w:r>
         <w:rPr>
@@ -240,7 +240,7 @@
               </wp:anchor>
             </w:drawing>
           </mc:Choice>
-          <mc:Fallback xmlns:cx="http://schemas.microsoft.com/office/drawing/2014/chartex" xmlns:cx1="http://schemas.microsoft.com/office/drawing/2015/9/8/chartex" xmlns:cx2="http://schemas.microsoft.com/office/drawing/2015/10/21/chartex" xmlns:cx3="http://schemas.microsoft.com/office/drawing/2016/5/9/chartex" xmlns:cx4="http://schemas.microsoft.com/office/drawing/2016/5/10/chartex" xmlns:cx5="http://schemas.microsoft.com/office/drawing/2016/5/11/chartex" xmlns:cx6="http://schemas.microsoft.com/office/drawing/2016/5/12/chartex" xmlns:cx7="http://schemas.microsoft.com/office/drawing/2016/5/13/chartex" xmlns:cx8="http://schemas.microsoft.com/office/drawing/2016/5/14/chartex" xmlns:aink="http://schemas.microsoft.com/office/drawing/2016/ink" xmlns:am3d="http://schemas.microsoft.com/office/drawing/2017/model3d" xmlns:w16cid="http://schemas.microsoft.com/office/word/2016/wordml/cid" xmlns:w16se="http://schemas.microsoft.com/office/word/2015/wordml/symex">
+          <mc:Fallback xmlns:w16se="http://schemas.microsoft.com/office/word/2015/wordml/symex" xmlns:w16cid="http://schemas.microsoft.com/office/word/2016/wordml/cid" xmlns:am3d="http://schemas.microsoft.com/office/drawing/2017/model3d" xmlns:aink="http://schemas.microsoft.com/office/drawing/2016/ink" xmlns:cx8="http://schemas.microsoft.com/office/drawing/2016/5/14/chartex" xmlns:cx7="http://schemas.microsoft.com/office/drawing/2016/5/13/chartex" xmlns:cx6="http://schemas.microsoft.com/office/drawing/2016/5/12/chartex" xmlns:cx5="http://schemas.microsoft.com/office/drawing/2016/5/11/chartex" xmlns:cx4="http://schemas.microsoft.com/office/drawing/2016/5/10/chartex" xmlns:cx3="http://schemas.microsoft.com/office/drawing/2016/5/9/chartex" xmlns:cx2="http://schemas.microsoft.com/office/drawing/2015/10/21/chartex" xmlns:cx1="http://schemas.microsoft.com/office/drawing/2015/9/8/chartex" xmlns:cx="http://schemas.microsoft.com/office/drawing/2014/chartex">
             <w:pict>
               <v:line w14:anchorId="7BA5D990" id="Straight Connector 3" o:spid="_x0000_s1026" style="position:absolute;flip:y;z-index:251660288;visibility:visible;mso-wrap-style:square;mso-width-percent:0;mso-height-percent:0;mso-wrap-distance-left:9pt;mso-wrap-distance-top:0;mso-wrap-distance-right:9pt;mso-wrap-distance-bottom:0;mso-position-horizontal:center;mso-position-horizontal-relative:margin;mso-position-vertical:absolute;mso-position-vertical-relative:text;mso-width-percent:0;mso-height-percent:0;mso-width-relative:margin;mso-height-relative:margin" from="0,34.9pt" to="565.25pt,37.05pt" o:gfxdata="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" strokecolor="black [3200]" strokeweight=".5pt">
                 <v:stroke joinstyle="miter"/>
@@ -359,20 +359,8 @@
           <w:sz w:val="40"/>
           <w:szCs w:val="40"/>
         </w:rPr>
-        <w:t xml:space="preserve">Limon </w:t>
-      </w:r>
-      <w:proofErr w:type="spellStart"/>
-      <w:r>
-        <w:rPr>
-          <w:rFonts w:ascii="Baskerville Old Face" w:hAnsi="Baskerville Old Face"/>
-          <w:b/>
-          <w:bCs/>
-          <w:sz w:val="40"/>
-          <w:szCs w:val="40"/>
-        </w:rPr>
-        <w:t>Motin</w:t>
-      </w:r>
-      <w:proofErr w:type="spellEnd"/>
+        <w:t>Limon Motin</w:t>
+      </w:r>
       <w:r>
         <w:rPr>
           <w:rFonts w:ascii="Baskerville Old Face" w:hAnsi="Baskerville Old Face"/>
@@ -416,64 +404,8 @@
           <w:sz w:val="40"/>
           <w:szCs w:val="40"/>
         </w:rPr>
-        <w:t xml:space="preserve">Md. </w:t>
-      </w:r>
-      <w:proofErr w:type="spellStart"/>
-      <w:r>
-        <w:rPr>
-          <w:rFonts w:ascii="Baskerville Old Face" w:hAnsi="Baskerville Old Face"/>
-          <w:b/>
-          <w:bCs/>
-          <w:sz w:val="40"/>
-          <w:szCs w:val="40"/>
-        </w:rPr>
-        <w:t>Golam</w:t>
-      </w:r>
-      <w:proofErr w:type="spellEnd"/>
-      <w:r>
-        <w:rPr>
-          <w:rFonts w:ascii="Baskerville Old Face" w:hAnsi="Baskerville Old Face"/>
-          <w:b/>
-          <w:bCs/>
-          <w:sz w:val="40"/>
-          <w:szCs w:val="40"/>
-        </w:rPr>
-        <w:t xml:space="preserve"> </w:t>
-      </w:r>
-      <w:proofErr w:type="spellStart"/>
-      <w:r>
-        <w:rPr>
-          <w:rFonts w:ascii="Baskerville Old Face" w:hAnsi="Baskerville Old Face"/>
-          <w:b/>
-          <w:bCs/>
-          <w:sz w:val="40"/>
-          <w:szCs w:val="40"/>
-        </w:rPr>
-        <w:t>Rabby</w:t>
-      </w:r>
-      <w:proofErr w:type="spellEnd"/>
-      <w:r>
-        <w:rPr>
-          <w:rFonts w:ascii="Baskerville Old Face" w:hAnsi="Baskerville Old Face"/>
-          <w:b/>
-          <w:bCs/>
-          <w:sz w:val="40"/>
-          <w:szCs w:val="40"/>
-        </w:rPr>
-        <w:t xml:space="preserve"> </w:t>
-      </w:r>
-      <w:proofErr w:type="spellStart"/>
-      <w:r>
-        <w:rPr>
-          <w:rFonts w:ascii="Baskerville Old Face" w:hAnsi="Baskerville Old Face"/>
-          <w:b/>
-          <w:bCs/>
-          <w:sz w:val="40"/>
-          <w:szCs w:val="40"/>
-        </w:rPr>
-        <w:t>Shuvo</w:t>
-      </w:r>
-      <w:proofErr w:type="spellEnd"/>
+        <w:t>Md. Golam Rabby Shuvo</w:t>
+      </w:r>
       <w:r>
         <w:rPr>
           <w:rFonts w:ascii="Baskerville Old Face" w:hAnsi="Baskerville Old Face"/>
@@ -550,51 +482,7 @@
           <w:sz w:val="40"/>
           <w:szCs w:val="40"/>
         </w:rPr>
-        <w:t xml:space="preserve">Shaikh </w:t>
-      </w:r>
-      <w:proofErr w:type="spellStart"/>
-      <w:r>
-        <w:rPr>
-          <w:rFonts w:ascii="Baskerville Old Face" w:hAnsi="Baskerville Old Face"/>
-          <w:b/>
-          <w:bCs/>
-          <w:sz w:val="40"/>
-          <w:szCs w:val="40"/>
-        </w:rPr>
-        <w:t>Shawon</w:t>
-      </w:r>
-      <w:proofErr w:type="spellEnd"/>
-      <w:r>
-        <w:rPr>
-          <w:rFonts w:ascii="Baskerville Old Face" w:hAnsi="Baskerville Old Face"/>
-          <w:b/>
-          <w:bCs/>
-          <w:sz w:val="40"/>
-          <w:szCs w:val="40"/>
-        </w:rPr>
-        <w:t xml:space="preserve"> </w:t>
-      </w:r>
-      <w:proofErr w:type="spellStart"/>
-      <w:r>
-        <w:rPr>
-          <w:rFonts w:ascii="Baskerville Old Face" w:hAnsi="Baskerville Old Face"/>
-          <w:b/>
-          <w:bCs/>
-          <w:sz w:val="40"/>
-          <w:szCs w:val="40"/>
-        </w:rPr>
-        <w:t>Arefin</w:t>
-      </w:r>
-      <w:proofErr w:type="spellEnd"/>
-      <w:r>
-        <w:rPr>
-          <w:rFonts w:ascii="Baskerville Old Face" w:hAnsi="Baskerville Old Face"/>
-          <w:b/>
-          <w:bCs/>
-          <w:sz w:val="40"/>
-          <w:szCs w:val="40"/>
-        </w:rPr>
-        <w:t xml:space="preserve"> Shimon (SAS3)</w:t>
+        <w:t>Shaikh Shawon Arefin Shimon (SAS3)</w:t>
       </w:r>
     </w:p>
     <w:p>
@@ -3201,21 +3089,12 @@
           <w:sz w:val="28"/>
         </w:rPr>
       </w:pPr>
-      <w:proofErr w:type="gramStart"/>
-      <w:r>
-        <w:rPr>
-          <w:rFonts w:ascii="Tahoma" w:hAnsi="Tahoma" w:cs="Tahoma"/>
-          <w:sz w:val="28"/>
-        </w:rPr>
-        <w:t>application</w:t>
-      </w:r>
-      <w:proofErr w:type="gramEnd"/>
-      <w:r>
-        <w:rPr>
-          <w:rFonts w:ascii="Tahoma" w:hAnsi="Tahoma" w:cs="Tahoma"/>
-          <w:sz w:val="28"/>
-        </w:rPr>
-        <w:t>, the customers need not go to the restaurant by themselves, but they can order the pizzas through Android mobiles anywhere. As the internet users are increasing exponentially, many companies have introduced Online Pizza ordering system for taking orders from customers. This system not only improves customer’s experience but also eases the workload on the staff of pizzerias.</w:t>
+      <w:r>
+        <w:rPr>
+          <w:rFonts w:ascii="Tahoma" w:hAnsi="Tahoma" w:cs="Tahoma"/>
+          <w:sz w:val="28"/>
+        </w:rPr>
+        <w:t>application, the customers need not go to the restaurant by themselves, but they can order the pizzas through Android mobiles anywhere. As the internet users are increasing exponentially, many companies have introduced Online Pizza ordering system for taking orders from customers. This system not only improves customer’s experience but also eases the workload on the staff of pizzerias.</w:t>
       </w:r>
     </w:p>
     <w:p>
@@ -3582,39 +3461,7 @@
           <w:rFonts w:ascii="Tahoma" w:hAnsi="Tahoma" w:cs="Tahoma"/>
           <w:sz w:val="28"/>
         </w:rPr>
-        <w:t xml:space="preserve">The scope of the proposed system will be based on the features and functionalities proposed for pizza restaurant which is located in </w:t>
-      </w:r>
-      <w:proofErr w:type="spellStart"/>
-      <w:r>
-        <w:rPr>
-          <w:rFonts w:ascii="Tahoma" w:hAnsi="Tahoma" w:cs="Tahoma"/>
-          <w:sz w:val="28"/>
-        </w:rPr>
-        <w:t>Bashundhara</w:t>
-      </w:r>
-      <w:proofErr w:type="spellEnd"/>
-      <w:r>
-        <w:rPr>
-          <w:rFonts w:ascii="Tahoma" w:hAnsi="Tahoma" w:cs="Tahoma"/>
-          <w:sz w:val="28"/>
-        </w:rPr>
-        <w:t xml:space="preserve"> R/a. </w:t>
-      </w:r>
-      <w:proofErr w:type="gramStart"/>
-      <w:r>
-        <w:rPr>
-          <w:rFonts w:ascii="Tahoma" w:hAnsi="Tahoma" w:cs="Tahoma"/>
-          <w:sz w:val="28"/>
-        </w:rPr>
-        <w:t>Online</w:t>
-      </w:r>
-      <w:proofErr w:type="gramEnd"/>
-      <w:r>
-        <w:rPr>
-          <w:rFonts w:ascii="Tahoma" w:hAnsi="Tahoma" w:cs="Tahoma"/>
-          <w:sz w:val="28"/>
-        </w:rPr>
-        <w:t xml:space="preserve"> pizza ordering system will be a</w:t>
+        <w:t>The scope of the proposed system will be based on the features and functionalities proposed for pizza restaurant which is located in Bashundhara R/a. Online pizza ordering system will be a</w:t>
       </w:r>
       <w:r>
         <w:rPr>
@@ -4825,17 +4672,8 @@
           <w:rFonts w:ascii="Tahoma" w:hAnsi="Tahoma" w:cs="Tahoma"/>
           <w:sz w:val="28"/>
         </w:rPr>
-        <w:t xml:space="preserve">Java </w:t>
-      </w:r>
-      <w:proofErr w:type="spellStart"/>
-      <w:r>
-        <w:rPr>
-          <w:rFonts w:ascii="Tahoma" w:hAnsi="Tahoma" w:cs="Tahoma"/>
-          <w:sz w:val="28"/>
-        </w:rPr>
-        <w:t>sdk</w:t>
-      </w:r>
-      <w:proofErr w:type="spellEnd"/>
+        <w:t>Java sdk</w:t>
+      </w:r>
     </w:p>
     <w:p>
       <w:pPr>
@@ -4873,7 +4711,6 @@
           <w:sz w:val="28"/>
         </w:rPr>
       </w:pPr>
-      <w:proofErr w:type="spellStart"/>
       <w:r>
         <w:rPr>
           <w:rFonts w:ascii="Tahoma" w:hAnsi="Tahoma" w:cs="Tahoma"/>
@@ -4881,7 +4718,6 @@
         </w:rPr>
         <w:t>Github</w:t>
       </w:r>
-      <w:proofErr w:type="spellEnd"/>
     </w:p>
     <w:p>
       <w:pPr>
@@ -4919,7 +4755,6 @@
           <w:sz w:val="28"/>
         </w:rPr>
       </w:pPr>
-      <w:proofErr w:type="spellStart"/>
       <w:r>
         <w:rPr>
           <w:rFonts w:ascii="Tahoma" w:hAnsi="Tahoma" w:cs="Tahoma"/>
@@ -4927,7 +4762,6 @@
         </w:rPr>
         <w:t>Trello</w:t>
       </w:r>
-      <w:proofErr w:type="spellEnd"/>
     </w:p>
     <w:p>
       <w:pPr>
@@ -5408,39 +5242,7 @@
           <w:bCs/>
           <w:sz w:val="28"/>
         </w:rPr>
-        <w:t xml:space="preserve">: </w:t>
-      </w:r>
-      <w:r>
-        <w:rPr>
-          <w:rFonts w:ascii="Tahoma" w:hAnsi="Tahoma" w:cs="Tahoma"/>
-          <w:bCs/>
-          <w:sz w:val="28"/>
-        </w:rPr>
-        <w:t>If the individual decides to click on the “</w:t>
-      </w:r>
-      <w:r>
-        <w:rPr>
-          <w:rFonts w:ascii="Tahoma" w:hAnsi="Tahoma" w:cs="Tahoma"/>
-          <w:bCs/>
-          <w:sz w:val="28"/>
-        </w:rPr>
-        <w:t>sign out</w:t>
-      </w:r>
-      <w:r>
-        <w:rPr>
-          <w:rFonts w:ascii="Tahoma" w:hAnsi="Tahoma" w:cs="Tahoma"/>
-          <w:bCs/>
-          <w:sz w:val="28"/>
-        </w:rPr>
-        <w:t xml:space="preserve">” button on the welcome page, he will be </w:t>
-      </w:r>
-      <w:r>
-        <w:rPr>
-          <w:rFonts w:ascii="Tahoma" w:hAnsi="Tahoma" w:cs="Tahoma"/>
-          <w:bCs/>
-          <w:sz w:val="28"/>
-        </w:rPr>
-        <w:t>logged out of the app and will be taken to the log-in page.</w:t>
+        <w:t>: If the individual decides to click on the “sign out” button on the welcome page, he will be logged out of the app and will be taken to the log-in page.</w:t>
       </w:r>
     </w:p>
     <w:p>
@@ -5616,23 +5418,7 @@
           <w:bCs/>
           <w:sz w:val="28"/>
         </w:rPr>
-        <w:t xml:space="preserve">be at first shown a message of </w:t>
-      </w:r>
-      <w:r>
-        <w:rPr>
-          <w:rFonts w:ascii="Tahoma" w:hAnsi="Tahoma" w:cs="Tahoma"/>
-          <w:bCs/>
-          <w:sz w:val="28"/>
-        </w:rPr>
-        <w:t>“how to order”</w:t>
-      </w:r>
-      <w:r>
-        <w:rPr>
-          <w:rFonts w:ascii="Tahoma" w:hAnsi="Tahoma" w:cs="Tahoma"/>
-          <w:bCs/>
-          <w:sz w:val="28"/>
-        </w:rPr>
-        <w:t xml:space="preserve"> in a dialogue box. Later, he will be asked to choose the size of the pizza in a “pizza size” dialogue box followed by another dialogue box “crust selection’ where he would be asked to choose the crust. After choosing the crust, he will be taken to new a page of “pizza ingredients” selection.</w:t>
+        <w:t>be at first shown a message of “how to order” in a dialogue box. Later, he will be asked to choose the size of the pizza in a “pizza size” dialogue box followed by another dialogue box “crust selection’ where he would be asked to choose the crust. After choosing the crust, he will be taken to new a page of “pizza ingredients” selection.</w:t>
       </w:r>
     </w:p>
     <w:p>
@@ -5789,25 +5575,7 @@
           <w:sz w:val="28"/>
         </w:rPr>
         <w:lastRenderedPageBreak/>
-        <w:t>14. “Pay” selection implementation: If the individual decides to click on the “pay” button, he will be asked to choose the payment method between “cash on delivery” and “</w:t>
-      </w:r>
-      <w:proofErr w:type="spellStart"/>
-      <w:r>
-        <w:rPr>
-          <w:rFonts w:ascii="Tahoma" w:hAnsi="Tahoma" w:cs="Tahoma"/>
-          <w:bCs/>
-          <w:sz w:val="28"/>
-        </w:rPr>
-        <w:t>bkash</w:t>
-      </w:r>
-      <w:proofErr w:type="spellEnd"/>
-      <w:r>
-        <w:rPr>
-          <w:rFonts w:ascii="Tahoma" w:hAnsi="Tahoma" w:cs="Tahoma"/>
-          <w:bCs/>
-          <w:sz w:val="28"/>
-        </w:rPr>
-        <w:t>” in a dialogue box.</w:t>
+        <w:t>14. “Pay” selection implementation: If the individual decides to click on the “pay” button, he will be asked to choose the payment method between “cash on delivery” and “bkash” in a dialogue box.</w:t>
       </w:r>
     </w:p>
     <w:p>
@@ -5847,62 +5615,76 @@
           <w:bCs/>
           <w:sz w:val="28"/>
         </w:rPr>
-        <w:t>16. “</w:t>
-      </w:r>
-      <w:proofErr w:type="spellStart"/>
-      <w:r>
-        <w:rPr>
-          <w:rFonts w:ascii="Tahoma" w:hAnsi="Tahoma" w:cs="Tahoma"/>
-          <w:bCs/>
-          <w:sz w:val="28"/>
-        </w:rPr>
-        <w:t>Bkash</w:t>
-      </w:r>
-      <w:proofErr w:type="spellEnd"/>
-      <w:r>
-        <w:rPr>
-          <w:rFonts w:ascii="Tahoma" w:hAnsi="Tahoma" w:cs="Tahoma"/>
-          <w:bCs/>
-          <w:sz w:val="28"/>
-        </w:rPr>
-        <w:t xml:space="preserve">” selection implementation: If the individual decides to choose </w:t>
-      </w:r>
-      <w:proofErr w:type="spellStart"/>
-      <w:r>
-        <w:rPr>
-          <w:rFonts w:ascii="Tahoma" w:hAnsi="Tahoma" w:cs="Tahoma"/>
-          <w:bCs/>
-          <w:sz w:val="28"/>
-        </w:rPr>
-        <w:t>bkash</w:t>
-      </w:r>
-      <w:proofErr w:type="spellEnd"/>
-      <w:r>
-        <w:rPr>
-          <w:rFonts w:ascii="Tahoma" w:hAnsi="Tahoma" w:cs="Tahoma"/>
-          <w:bCs/>
-          <w:sz w:val="28"/>
-        </w:rPr>
-        <w:t xml:space="preserve"> method, another dialogue box will appear where he will be asked to enter the </w:t>
-      </w:r>
-      <w:proofErr w:type="spellStart"/>
-      <w:r>
-        <w:rPr>
-          <w:rFonts w:ascii="Tahoma" w:hAnsi="Tahoma" w:cs="Tahoma"/>
-          <w:bCs/>
-          <w:sz w:val="28"/>
-        </w:rPr>
-        <w:t>txnID</w:t>
-      </w:r>
-      <w:proofErr w:type="spellEnd"/>
-      <w:r>
-        <w:rPr>
-          <w:rFonts w:ascii="Tahoma" w:hAnsi="Tahoma" w:cs="Tahoma"/>
-          <w:bCs/>
-          <w:sz w:val="28"/>
-        </w:rPr>
-        <w:t>.</w:t>
-      </w:r>
+        <w:t>16. “Bkash” selection implementation: If the individual decides to choose bkash method, another dialogue box will appear where he will be asked to enter the txnID.</w:t>
+      </w:r>
+    </w:p>
+    <w:p>
+      <w:pPr>
+        <w:spacing w:before="240" w:after="0"/>
+        <w:ind w:left="360"/>
+        <w:jc w:val="both"/>
+        <w:rPr>
+          <w:rFonts w:ascii="Tahoma" w:hAnsi="Tahoma" w:cs="Tahoma"/>
+          <w:bCs/>
+          <w:sz w:val="28"/>
+        </w:rPr>
+      </w:pPr>
+      <w:r>
+        <w:rPr>
+          <w:rFonts w:ascii="Tahoma" w:hAnsi="Tahoma" w:cs="Tahoma"/>
+          <w:bCs/>
+          <w:sz w:val="28"/>
+        </w:rPr>
+        <w:t>17. Screen Ratio Fixing: Initially, we had a screen size related problem which we fixed for the “log-in” page, “sign-up” page, “home” page, “profile” page and “edit profile” page.</w:t>
+      </w:r>
+    </w:p>
+    <w:p>
+      <w:pPr>
+        <w:spacing w:before="240" w:after="0"/>
+        <w:ind w:left="360"/>
+        <w:jc w:val="both"/>
+        <w:rPr>
+          <w:rFonts w:ascii="Tahoma" w:hAnsi="Tahoma" w:cs="Tahoma"/>
+          <w:bCs/>
+          <w:sz w:val="28"/>
+        </w:rPr>
+      </w:pPr>
+      <w:r>
+        <w:rPr>
+          <w:rFonts w:ascii="Tahoma" w:hAnsi="Tahoma" w:cs="Tahoma"/>
+          <w:bCs/>
+          <w:sz w:val="28"/>
+        </w:rPr>
+        <w:t xml:space="preserve">18. Interface Design Up-gradation: We have upgraded the interface designs of 5 pages: </w:t>
+      </w:r>
+      <w:r>
+        <w:rPr>
+          <w:rFonts w:ascii="Tahoma" w:hAnsi="Tahoma" w:cs="Tahoma"/>
+          <w:bCs/>
+          <w:sz w:val="28"/>
+        </w:rPr>
+        <w:t>“log-in” page, “sign-up” page, “home” page, “profile” page and “edit profile”</w:t>
+      </w:r>
+      <w:r>
+        <w:rPr>
+          <w:rFonts w:ascii="Tahoma" w:hAnsi="Tahoma" w:cs="Tahoma"/>
+          <w:bCs/>
+          <w:sz w:val="28"/>
+        </w:rPr>
+        <w:t xml:space="preserve"> page by adding colors and changing fonts.</w:t>
+      </w:r>
+    </w:p>
+    <w:p>
+      <w:pPr>
+        <w:spacing w:before="240" w:after="0"/>
+        <w:ind w:left="360"/>
+        <w:jc w:val="both"/>
+        <w:rPr>
+          <w:rFonts w:ascii="Tahoma" w:hAnsi="Tahoma" w:cs="Tahoma"/>
+          <w:bCs/>
+          <w:sz w:val="28"/>
+        </w:rPr>
+      </w:pPr>
       <w:bookmarkStart w:id="4" w:name="_GoBack"/>
       <w:bookmarkEnd w:id="4"/>
     </w:p>
@@ -5912,28 +5694,13 @@
         <w:jc w:val="both"/>
         <w:rPr>
           <w:rFonts w:ascii="Tahoma" w:hAnsi="Tahoma" w:cs="Tahoma"/>
-          <w:bCs/>
-          <w:sz w:val="28"/>
-        </w:rPr>
-      </w:pPr>
-    </w:p>
-    <w:p>
-      <w:pPr>
-        <w:spacing w:before="240" w:after="0"/>
-        <w:jc w:val="both"/>
-        <w:rPr>
-          <w:rFonts w:ascii="Tahoma" w:hAnsi="Tahoma" w:cs="Tahoma"/>
           <w:b/>
           <w:bCs/>
           <w:sz w:val="36"/>
           <w:szCs w:val="36"/>
         </w:rPr>
       </w:pPr>
-    </w:p>
-    <w:p>
-      <w:pPr>
-        <w:spacing w:before="240" w:after="0"/>
-        <w:jc w:val="both"/>
+      <w:r>
         <w:rPr>
           <w:rFonts w:ascii="Tahoma" w:hAnsi="Tahoma" w:cs="Tahoma"/>
           <w:b/>
@@ -5941,7 +5708,8 @@
           <w:sz w:val="36"/>
           <w:szCs w:val="36"/>
         </w:rPr>
-      </w:pPr>
+        <w:t xml:space="preserve"> Conclusion</w:t>
+      </w:r>
     </w:p>
     <w:p>
       <w:pPr>
@@ -5949,12 +5717,37 @@
         <w:jc w:val="both"/>
         <w:rPr>
           <w:rFonts w:ascii="Tahoma" w:hAnsi="Tahoma" w:cs="Tahoma"/>
-          <w:b/>
-          <w:bCs/>
-          <w:sz w:val="36"/>
-          <w:szCs w:val="36"/>
-        </w:rPr>
-      </w:pPr>
+          <w:sz w:val="28"/>
+        </w:rPr>
+      </w:pPr>
+      <w:r>
+        <w:rPr>
+          <w:rFonts w:ascii="Tahoma" w:hAnsi="Tahoma" w:cs="Tahoma"/>
+          <w:sz w:val="28"/>
+        </w:rPr>
+        <w:t xml:space="preserve">This was all about online pizza ordering system. </w:t>
+      </w:r>
+      <w:r>
+        <w:rPr>
+          <w:rFonts w:ascii="Tahoma" w:hAnsi="Tahoma" w:cs="Tahoma"/>
+          <w:sz w:val="28"/>
+        </w:rPr>
+        <w:t>Everyone</w:t>
+      </w:r>
+      <w:r>
+        <w:rPr>
+          <w:rFonts w:ascii="Tahoma" w:hAnsi="Tahoma" w:cs="Tahoma"/>
+          <w:sz w:val="28"/>
+        </w:rPr>
+        <w:t xml:space="preserve"> may know </w:t>
+      </w:r>
+      <w:r>
+        <w:rPr>
+          <w:rFonts w:ascii="Tahoma" w:hAnsi="Tahoma" w:cs="Tahoma"/>
+          <w:sz w:val="28"/>
+        </w:rPr>
+        <w:t>the importance of this system in our day-to-day lives as we all prefer online ordering over ordering on phone.</w:t>
+      </w:r>
     </w:p>
     <w:p>
       <w:pPr>
@@ -5962,12 +5755,30 @@
         <w:jc w:val="both"/>
         <w:rPr>
           <w:rFonts w:ascii="Tahoma" w:hAnsi="Tahoma" w:cs="Tahoma"/>
-          <w:b/>
-          <w:bCs/>
-          <w:sz w:val="36"/>
-          <w:szCs w:val="36"/>
-        </w:rPr>
-      </w:pPr>
+          <w:sz w:val="28"/>
+        </w:rPr>
+      </w:pPr>
+      <w:r>
+        <w:rPr>
+          <w:rFonts w:ascii="Tahoma" w:hAnsi="Tahoma" w:cs="Tahoma"/>
+          <w:sz w:val="28"/>
+        </w:rPr>
+        <w:t>This system greatly lightens the l</w:t>
+      </w:r>
+      <w:r>
+        <w:rPr>
+          <w:rFonts w:ascii="Tahoma" w:hAnsi="Tahoma" w:cs="Tahoma"/>
+          <w:sz w:val="28"/>
+        </w:rPr>
+        <w:t xml:space="preserve">oad on the restaurant’s end as </w:t>
+      </w:r>
+      <w:r>
+        <w:rPr>
+          <w:rFonts w:ascii="Tahoma" w:hAnsi="Tahoma" w:cs="Tahoma"/>
+          <w:sz w:val="28"/>
+        </w:rPr>
+        <w:t>the entire process of taking orders is automated. Once an order is placed on the app, it is entered into the database and then retrieved, in pretty much real-time. The restaurant can quickly go through the orders as they are placed and produce the necessary items with minimal delay and confusion.</w:t>
+      </w:r>
     </w:p>
     <w:p>
       <w:pPr>
@@ -5975,116 +5786,29 @@
         <w:jc w:val="both"/>
         <w:rPr>
           <w:rFonts w:ascii="Tahoma" w:hAnsi="Tahoma" w:cs="Tahoma"/>
-          <w:b/>
-          <w:bCs/>
-          <w:sz w:val="36"/>
-          <w:szCs w:val="36"/>
-        </w:rPr>
-      </w:pPr>
-    </w:p>
-    <w:p>
-      <w:pPr>
-        <w:spacing w:before="240" w:after="0"/>
-        <w:jc w:val="both"/>
-        <w:rPr>
-          <w:rFonts w:ascii="Tahoma" w:hAnsi="Tahoma" w:cs="Tahoma"/>
-          <w:b/>
-          <w:bCs/>
-          <w:sz w:val="36"/>
-          <w:szCs w:val="36"/>
-        </w:rPr>
-      </w:pPr>
-    </w:p>
-    <w:p>
-      <w:pPr>
-        <w:spacing w:before="240" w:after="0"/>
-        <w:jc w:val="both"/>
-        <w:rPr>
-          <w:rFonts w:ascii="Tahoma" w:hAnsi="Tahoma" w:cs="Tahoma"/>
-          <w:b/>
-          <w:bCs/>
-          <w:sz w:val="36"/>
-          <w:szCs w:val="36"/>
-        </w:rPr>
-      </w:pPr>
-      <w:r>
-        <w:rPr>
-          <w:rFonts w:ascii="Tahoma" w:hAnsi="Tahoma" w:cs="Tahoma"/>
-          <w:b/>
-          <w:bCs/>
-          <w:sz w:val="36"/>
-          <w:szCs w:val="36"/>
-        </w:rPr>
-        <w:t xml:space="preserve"> Conclusion</w:t>
-      </w:r>
-    </w:p>
-    <w:p>
-      <w:pPr>
-        <w:spacing w:before="240" w:after="0"/>
-        <w:jc w:val="both"/>
-        <w:rPr>
-          <w:rFonts w:ascii="Tahoma" w:hAnsi="Tahoma" w:cs="Tahoma"/>
-          <w:sz w:val="28"/>
-        </w:rPr>
-      </w:pPr>
-      <w:r>
-        <w:rPr>
-          <w:rFonts w:ascii="Tahoma" w:hAnsi="Tahoma" w:cs="Tahoma"/>
-          <w:sz w:val="28"/>
-        </w:rPr>
-        <w:t xml:space="preserve">This was all about online pizza ordering system. </w:t>
-      </w:r>
-      <w:r>
-        <w:rPr>
-          <w:rFonts w:ascii="Tahoma" w:hAnsi="Tahoma" w:cs="Tahoma"/>
-          <w:sz w:val="28"/>
-        </w:rPr>
-        <w:t>Everyone</w:t>
-      </w:r>
-      <w:r>
-        <w:rPr>
-          <w:rFonts w:ascii="Tahoma" w:hAnsi="Tahoma" w:cs="Tahoma"/>
-          <w:sz w:val="28"/>
-        </w:rPr>
-        <w:t xml:space="preserve"> may know </w:t>
-      </w:r>
-      <w:r>
-        <w:rPr>
-          <w:rFonts w:ascii="Tahoma" w:hAnsi="Tahoma" w:cs="Tahoma"/>
-          <w:sz w:val="28"/>
-        </w:rPr>
-        <w:t>the importance of this system in our day-to-day lives as we all prefer online ordering over ordering on phone.</w:t>
-      </w:r>
-    </w:p>
-    <w:p>
-      <w:pPr>
-        <w:spacing w:before="240" w:after="0"/>
-        <w:jc w:val="both"/>
-        <w:rPr>
-          <w:rFonts w:ascii="Tahoma" w:hAnsi="Tahoma" w:cs="Tahoma"/>
-          <w:sz w:val="28"/>
-        </w:rPr>
-      </w:pPr>
-      <w:r>
-        <w:rPr>
-          <w:rFonts w:ascii="Tahoma" w:hAnsi="Tahoma" w:cs="Tahoma"/>
-          <w:sz w:val="28"/>
-        </w:rPr>
-        <w:t>This system greatly lightens the l</w:t>
-      </w:r>
-      <w:r>
-        <w:rPr>
-          <w:rFonts w:ascii="Tahoma" w:hAnsi="Tahoma" w:cs="Tahoma"/>
-          <w:sz w:val="28"/>
-        </w:rPr>
-        <w:t xml:space="preserve">oad on the restaurant’s end as </w:t>
-      </w:r>
-      <w:r>
-        <w:rPr>
-          <w:rFonts w:ascii="Tahoma" w:hAnsi="Tahoma" w:cs="Tahoma"/>
-          <w:sz w:val="28"/>
-        </w:rPr>
-        <w:t xml:space="preserve">the entire process of taking orders is automated. Once an order is placed on the app, it is entered into the database and then retrieved, in pretty much real-time. </w:t>
+          <w:sz w:val="28"/>
+        </w:rPr>
+      </w:pPr>
+      <w:r>
+        <w:rPr>
+          <w:rFonts w:ascii="Tahoma" w:hAnsi="Tahoma" w:cs="Tahoma"/>
+          <w:sz w:val="28"/>
+        </w:rPr>
+        <w:t>This project is not difficu</w:t>
+      </w:r>
+      <w:r>
+        <w:rPr>
+          <w:rFonts w:ascii="Tahoma" w:hAnsi="Tahoma" w:cs="Tahoma"/>
+          <w:sz w:val="28"/>
+        </w:rPr>
+        <w:t>lt to use, operate and understan</w:t>
+      </w:r>
+      <w:r>
+        <w:rPr>
+          <w:rFonts w:ascii="Tahoma" w:hAnsi="Tahoma" w:cs="Tahoma"/>
+          <w:sz w:val="28"/>
+        </w:rPr>
+        <w:t xml:space="preserve">d by the users. Design of this project is pretty and responsive so that user won’t find it </w:t>
       </w:r>
       <w:r>
         <w:rPr>
@@ -6092,38 +5816,7 @@
           <w:sz w:val="28"/>
         </w:rPr>
         <w:lastRenderedPageBreak/>
-        <w:t>The restaurant can quickly go through the orders as they are placed and produce the necessary items with minimal delay and confusion.</w:t>
-      </w:r>
-    </w:p>
-    <w:p>
-      <w:pPr>
-        <w:spacing w:before="240" w:after="0"/>
-        <w:jc w:val="both"/>
-        <w:rPr>
-          <w:rFonts w:ascii="Tahoma" w:hAnsi="Tahoma" w:cs="Tahoma"/>
-          <w:sz w:val="28"/>
-        </w:rPr>
-      </w:pPr>
-      <w:r>
-        <w:rPr>
-          <w:rFonts w:ascii="Tahoma" w:hAnsi="Tahoma" w:cs="Tahoma"/>
-          <w:sz w:val="28"/>
-        </w:rPr>
-        <w:t>This project is not difficu</w:t>
-      </w:r>
-      <w:r>
-        <w:rPr>
-          <w:rFonts w:ascii="Tahoma" w:hAnsi="Tahoma" w:cs="Tahoma"/>
-          <w:sz w:val="28"/>
-        </w:rPr>
-        <w:t>lt to use, operate and understan</w:t>
-      </w:r>
-      <w:r>
-        <w:rPr>
-          <w:rFonts w:ascii="Tahoma" w:hAnsi="Tahoma" w:cs="Tahoma"/>
-          <w:sz w:val="28"/>
-        </w:rPr>
-        <w:t>d by the users. Design of this project is pretty and responsive so that user won’t find it difficult to understand, use and navigate. This project provides the simplest system for managing pizza orders.</w:t>
+        <w:t>difficult to understand, use and navigate. This project provides the simplest system for managing pizza orders.</w:t>
       </w:r>
     </w:p>
     <w:p>
@@ -6280,27 +5973,7 @@
           <w:sz w:val="28"/>
           <w:szCs w:val="36"/>
         </w:rPr>
-        <w:t xml:space="preserve"> Proposal Template Sample”, </w:t>
-      </w:r>
-      <w:proofErr w:type="spellStart"/>
-      <w:r>
-        <w:rPr>
-          <w:rFonts w:ascii="Tahoma" w:hAnsi="Tahoma" w:cs="Tahoma"/>
-          <w:color w:val="222222"/>
-          <w:sz w:val="28"/>
-          <w:szCs w:val="36"/>
-        </w:rPr>
-        <w:t>MyCourses</w:t>
-      </w:r>
-      <w:proofErr w:type="spellEnd"/>
-      <w:r>
-        <w:rPr>
-          <w:rFonts w:ascii="Tahoma" w:hAnsi="Tahoma" w:cs="Tahoma"/>
-          <w:color w:val="222222"/>
-          <w:sz w:val="28"/>
-          <w:szCs w:val="36"/>
-        </w:rPr>
-        <w:t>, Redirecting from </w:t>
+        <w:t xml:space="preserve"> Proposal Template Sample”, MyCourses, Redirecting from </w:t>
       </w:r>
       <w:hyperlink r:id="rId13" w:tgtFrame="_blank" w:history="1">
         <w:r>
@@ -6340,7 +6013,6 @@
           <w:szCs w:val="32"/>
         </w:rPr>
       </w:pPr>
-      <w:proofErr w:type="spellStart"/>
       <w:r>
         <w:rPr>
           <w:rFonts w:ascii="Tahoma" w:hAnsi="Tahoma" w:cs="Tahoma"/>
@@ -6348,17 +6020,7 @@
           <w:sz w:val="28"/>
           <w:szCs w:val="36"/>
         </w:rPr>
-        <w:t>Waliaula</w:t>
-      </w:r>
-      <w:proofErr w:type="spellEnd"/>
-      <w:r>
-        <w:rPr>
-          <w:rFonts w:ascii="Tahoma" w:hAnsi="Tahoma" w:cs="Tahoma"/>
-          <w:color w:val="222222"/>
-          <w:sz w:val="28"/>
-          <w:szCs w:val="36"/>
-        </w:rPr>
-        <w:t>, Brian. “ONLINE ORDERING SYSTEM PROJECT PROPOSAL.” Academia.edu - Share Research, Redirecting</w:t>
+        <w:t>Waliaula, Brian. “ONLINE ORDERING SYSTEM PROJECT PROPOSAL.” Academia.edu - Share Research, Redirecting</w:t>
       </w:r>
       <w:r>
         <w:rPr>
@@ -10577,7 +10239,7 @@
 </file>
 
 <file path=customXml/itemProps1.xml><?xml version="1.0" encoding="utf-8"?>
-<ds:datastoreItem xmlns:ds="http://schemas.openxmlformats.org/officeDocument/2006/customXml" ds:itemID="{D739B911-110F-4529-B11F-C854952CED1C}">
+<ds:datastoreItem xmlns:ds="http://schemas.openxmlformats.org/officeDocument/2006/customXml" ds:itemID="{81845B68-2C86-494C-AD69-8F2835CCF084}">
   <ds:schemaRefs>
     <ds:schemaRef ds:uri="http://schemas.openxmlformats.org/officeDocument/2006/bibliography"/>
   </ds:schemaRefs>

</xml_diff>